<commit_message>
Writing SYSTEM PROBLEMS AND REQUIREMENTS ANALYSIS part 2 (controlling the app with a voice module, making Finansis response, back-testing stock trading strategy)
</commit_message>
<xml_diff>
--- a/18511510019-Mohamed Nur -thesis.docx
+++ b/18511510019-Mohamed Nur -thesis.docx
@@ -8,17 +8,17 @@
         <w:ind w:firstLine="480"/>
         <w:jc w:val="center"/>
       </w:pPr>
-      <w:bookmarkStart w:id="0" w:name="_Toc52910752"/>
-      <w:bookmarkStart w:id="1" w:name="_Toc52910831"/>
-      <w:bookmarkStart w:id="2" w:name="_Toc52910751"/>
-      <w:bookmarkStart w:id="3" w:name="_Toc46935369"/>
-      <w:bookmarkStart w:id="4" w:name="_Toc46935370"/>
+      <w:bookmarkStart w:id="0" w:name="_Toc52910831"/>
+      <w:bookmarkStart w:id="1" w:name="_Toc52910751"/>
+      <w:bookmarkStart w:id="2" w:name="_Toc52910752"/>
+      <w:bookmarkStart w:id="3" w:name="_Toc46935370"/>
+      <w:bookmarkStart w:id="4" w:name="_Toc46935369"/>
       <w:bookmarkStart w:id="5" w:name="_Toc52910832"/>
-      <w:bookmarkStart w:id="6" w:name="_Toc475538841"/>
-      <w:bookmarkStart w:id="7" w:name="_Toc476584772"/>
-      <w:bookmarkStart w:id="8" w:name="_Toc476584911"/>
-      <w:bookmarkStart w:id="9" w:name="_Toc476584773"/>
-      <w:bookmarkStart w:id="10" w:name="_Toc476584912"/>
+      <w:bookmarkStart w:id="6" w:name="_Toc476584772"/>
+      <w:bookmarkStart w:id="7" w:name="_Toc476584911"/>
+      <w:bookmarkStart w:id="8" w:name="_Toc475538841"/>
+      <w:bookmarkStart w:id="9" w:name="_Toc476584912"/>
+      <w:bookmarkStart w:id="10" w:name="_Toc476584773"/>
       <w:bookmarkStart w:id="11" w:name="_Toc475538842"/>
       <w:bookmarkStart w:id="12" w:name="_Toc46933298"/>
       <w:bookmarkStart w:id="13" w:name="_Toc46933393"/>
@@ -714,8 +714,8 @@
       <w:bookmarkEnd w:id="11"/>
       <w:bookmarkEnd w:id="12"/>
       <w:bookmarkEnd w:id="13"/>
-      <w:bookmarkStart w:id="16" w:name="_Toc52910836"/>
-      <w:bookmarkStart w:id="17" w:name="_Toc52910756"/>
+      <w:bookmarkStart w:id="16" w:name="_Toc52910756"/>
+      <w:bookmarkStart w:id="17" w:name="_Toc52910836"/>
       <w:r>
         <w:rPr>
           <w:rFonts w:hint="default" w:eastAsia="DengXian Light"/>
@@ -5626,8 +5626,8 @@
           <w:rFonts w:eastAsia="DengXian Light"/>
         </w:rPr>
       </w:pPr>
-      <w:bookmarkStart w:id="21" w:name="_Toc52910758"/>
-      <w:bookmarkStart w:id="22" w:name="_Toc21107"/>
+      <w:bookmarkStart w:id="21" w:name="_Toc21107"/>
+      <w:bookmarkStart w:id="22" w:name="_Toc52910758"/>
       <w:r>
         <w:rPr>
           <w:rFonts w:eastAsia="DengXian Light"/>
@@ -7209,8 +7209,8 @@
         <w:spacing w:after="360"/>
         <w:ind w:left="431" w:firstLine="0"/>
       </w:pPr>
-      <w:bookmarkStart w:id="23" w:name="_Toc52910759"/>
-      <w:bookmarkStart w:id="24" w:name="_Toc14623"/>
+      <w:bookmarkStart w:id="23" w:name="_Toc14623"/>
+      <w:bookmarkStart w:id="24" w:name="_Toc52910759"/>
       <w:r>
         <w:t>INTRODUCTION</w:t>
       </w:r>
@@ -7275,7 +7275,7 @@
           <w:rFonts w:hint="default"/>
           <w:lang w:val="en-US"/>
         </w:rPr>
-        <w:t xml:space="preserve"> there are seven main modules in this voice-controlled application User management, Stock Market News, Stock information, controlling the app with a voice, making Finansis response, back-testing stock trading strategy, and automating stock trading. there are 59 commands that Finansis understand plus stock related questions (for example 'what is market capitalization) and Finansis can ask more than 14 yes/no questions and then respond and do something based on a user's answer and lastly, Finansis can ask a user to choose stock from a list of stocks. Finansis has the ability to 'learn' about related Stock market questions and Stocks' symbol, actually Finansis just search in DuckduckGo (search engine like google) and then save the piece of information in the database.</w:t>
+        <w:t xml:space="preserve"> there are 8 main modules in this voice-controlled application User management, Stock Market News, Stock information, controlling the app with a voice, making Finansis response, asking questions about the stock market, back-testing stock trading strategy, and automating stock trading. there are 59 commands that Finansis understand plus stock related questions (for example 'what is market capitalization) and Finansis can ask more than 14 yes/no questions and then respond and do something based on a user's answer and lastly, Finansis can ask a user to choose stock from a list of stocks. Finansis has the ability to 'learn' about related Stock market questions and Stocks' symbol, actually Finansis just search in DuckduckGo (search engine like google) and then save the piece of information in the database.</w:t>
       </w:r>
       <w:r>
         <w:t xml:space="preserve"> </w:t>
@@ -7763,9 +7763,9 @@
           <w:lang w:eastAsia="zh-CN"/>
         </w:rPr>
       </w:pPr>
-      <w:bookmarkStart w:id="29" w:name="_Toc52910768"/>
-      <w:bookmarkStart w:id="30" w:name="_Toc41057441"/>
-      <w:bookmarkStart w:id="31" w:name="_Toc8991"/>
+      <w:bookmarkStart w:id="29" w:name="_Toc41057441"/>
+      <w:bookmarkStart w:id="30" w:name="_Toc8991"/>
+      <w:bookmarkStart w:id="31" w:name="_Toc52910768"/>
       <w:r>
         <w:rPr>
           <w:rFonts w:eastAsia="DengXian Light"/>
@@ -7794,13 +7794,13 @@
           <w:rFonts w:eastAsia="DengXian Light"/>
         </w:rPr>
       </w:pPr>
-      <w:bookmarkStart w:id="32" w:name="_Toc55894585"/>
+      <w:bookmarkStart w:id="32" w:name="_Toc52961058"/>
       <w:bookmarkEnd w:id="32"/>
-      <w:bookmarkStart w:id="33" w:name="_Toc55825545"/>
+      <w:bookmarkStart w:id="33" w:name="_Toc52960940"/>
       <w:bookmarkEnd w:id="33"/>
-      <w:bookmarkStart w:id="34" w:name="_Toc52961058"/>
+      <w:bookmarkStart w:id="34" w:name="_Toc55894585"/>
       <w:bookmarkEnd w:id="34"/>
-      <w:bookmarkStart w:id="35" w:name="_Toc52960940"/>
+      <w:bookmarkStart w:id="35" w:name="_Toc55825545"/>
       <w:bookmarkEnd w:id="35"/>
       <w:bookmarkStart w:id="36" w:name="_Toc29677"/>
       <w:r>
@@ -7946,7 +7946,7 @@
         <w:rPr>
           <w:rFonts w:hint="default"/>
         </w:rPr>
-        <w:t>back-testing stock trading strategy</w:t>
+        <w:t>asking questions about the stock market</w:t>
       </w:r>
     </w:p>
     <w:p>
@@ -7961,6 +7961,21 @@
         <w:rPr>
           <w:rFonts w:hint="default"/>
         </w:rPr>
+        <w:t>back-testing stock trading strategy</w:t>
+      </w:r>
+    </w:p>
+    <w:p>
+      <w:pPr>
+        <w:pStyle w:val="14"/>
+        <w:numPr>
+          <w:ilvl w:val="2"/>
+          <w:numId w:val="6"/>
+        </w:numPr>
+      </w:pPr>
+      <w:r>
+        <w:rPr>
+          <w:rFonts w:hint="default"/>
+        </w:rPr>
         <w:t>automating stock trading</w:t>
       </w:r>
     </w:p>
@@ -8183,52 +8198,53 @@
           <w:rFonts w:hint="default" w:eastAsia="DengXian Light"/>
           <w:lang w:val="en-US" w:eastAsia="zh-CN"/>
         </w:rPr>
-        <w:t>module contai</w:t>
-      </w:r>
-      <w:bookmarkStart w:id="165" w:name="_GoBack"/>
-      <w:bookmarkEnd w:id="165"/>
+        <w:t>module contains all functionality related to stock information. opening stock chart using yahoo finance's charts with Finansis's help or without, if the chart is opened with Finansis's help, Finansis can change the chart's type</w:t>
+      </w:r>
+      <w:r>
+        <w:rPr>
+          <w:rFonts w:eastAsia="DengXian Light"/>
+          <w:lang w:eastAsia="zh-CN"/>
+        </w:rPr>
+        <w:t xml:space="preserve">d </w:t>
+      </w:r>
+      <w:r>
+        <w:rPr>
+          <w:rFonts w:hint="default" w:eastAsia="DengXian Light"/>
+          <w:lang w:eastAsia="zh-CN"/>
+        </w:rPr>
+        <w:t>daily, 1 minute, or whatever valid type, and Finansis can</w:t>
+      </w:r>
       <w:r>
         <w:rPr>
           <w:rFonts w:hint="default" w:eastAsia="DengXian Light"/>
           <w:lang w:val="en-US" w:eastAsia="zh-CN"/>
         </w:rPr>
-        <w:t>ns all functionality related to stock information. opening stock chart using yahoo finance's charts with Finansis's help or without, if the chart is opened with Finansis's help, Finansis can change the chart's type</w:t>
-      </w:r>
-      <w:r>
+        <w:t xml:space="preserve"> also</w:t>
+      </w:r>
+      <w:r>
+        <w:rPr>
+          <w:rFonts w:hint="default" w:eastAsia="DengXian Light"/>
+          <w:lang w:eastAsia="zh-CN"/>
+        </w:rPr>
+        <w:t xml:space="preserve"> zoom the chart in or out.</w:t>
+      </w:r>
+      <w:r>
+        <w:rPr>
+          <w:rFonts w:hint="default" w:eastAsia="DengXian Light"/>
+          <w:lang w:val="en-US" w:eastAsia="zh-CN"/>
+        </w:rPr>
+        <w:t xml:space="preserve"> opening multiple charts at once only without Finansis's help. Get the stock's current price (real-time price) for free using the following API (URL: https://yahoo-finance-api.vercel.app/AAPL). helping finansis to learn about companies. showing users the most active, gainers, or losers stocks by opening yahoo finance stocks screener. showing users a stock statistics by opening yahoo finance stock statistics section. showing users sold stocks by opening yahoo finance stock chart and then changing the date range to equal date of buying and selling of the sold stock.</w:t>
+      </w:r>
+    </w:p>
+    <w:p>
+      <w:pPr>
+        <w:pStyle w:val="14"/>
+        <w:ind w:firstLine="480"/>
         <w:rPr>
           <w:rFonts w:eastAsia="DengXian Light"/>
           <w:lang w:eastAsia="zh-CN"/>
         </w:rPr>
-        <w:t xml:space="preserve">d </w:t>
-      </w:r>
-      <w:r>
-        <w:rPr>
-          <w:rFonts w:hint="default" w:eastAsia="DengXian Light"/>
-          <w:lang w:eastAsia="zh-CN"/>
-        </w:rPr>
-        <w:t>daily, 1 minute, or whatever valid type, and Finansis can</w:t>
-      </w:r>
-      <w:r>
-        <w:rPr>
-          <w:rFonts w:hint="default" w:eastAsia="DengXian Light"/>
-          <w:lang w:val="en-US" w:eastAsia="zh-CN"/>
-        </w:rPr>
-        <w:t xml:space="preserve"> also</w:t>
-      </w:r>
-      <w:r>
-        <w:rPr>
-          <w:rFonts w:hint="default" w:eastAsia="DengXian Light"/>
-          <w:lang w:eastAsia="zh-CN"/>
-        </w:rPr>
-        <w:t xml:space="preserve"> zoom the chart in or out.</w:t>
-      </w:r>
-      <w:r>
-        <w:rPr>
-          <w:rFonts w:hint="default" w:eastAsia="DengXian Light"/>
-          <w:lang w:val="en-US" w:eastAsia="zh-CN"/>
-        </w:rPr>
-        <w:t xml:space="preserve"> opening multiple charts at once only without Finansis's help. Get the stock's current price (real-time price) for free using the following API (URL: https://yahoo-finance-api.vercel.app/AAPL). helping finansis to learn about companies. showing users the most active, gainers, or losers stocks by opening yahoo finance stocks screener. showing users a stock statistics by opening yahoo finance stock statistics section. showing users sold stocks by opening yahoo finance stock chart and then changing the date range to equal date of buying and selling of the sold stock.</w:t>
-      </w:r>
+      </w:pPr>
     </w:p>
     <w:p>
       <w:pPr>
@@ -8239,31 +8255,58 @@
           <w:lang w:eastAsia="zh-CN"/>
         </w:rPr>
       </w:pPr>
-    </w:p>
-    <w:p>
-      <w:pPr>
-        <w:pStyle w:val="14"/>
-        <w:ind w:firstLine="480"/>
-        <w:rPr>
-          <w:rFonts w:eastAsia="DengXian Light"/>
-          <w:lang w:eastAsia="zh-CN"/>
-        </w:rPr>
-      </w:pPr>
-      <w:r>
-        <w:rPr>
-          <w:rFonts w:eastAsia="DengXian Light"/>
+      <w:r>
+        <w:rPr>
+          <w:rFonts w:hint="default" w:eastAsia="DengXian Light"/>
+          <w:b/>
+          <w:bCs/>
+          <w:lang w:val="en-US" w:eastAsia="zh-CN"/>
+        </w:rPr>
+        <w:t>C</w:t>
+      </w:r>
+      <w:r>
+        <w:rPr>
+          <w:rFonts w:hint="default" w:eastAsia="DengXian Light"/>
           <w:b/>
           <w:bCs/>
           <w:lang w:eastAsia="zh-CN"/>
         </w:rPr>
-        <w:t>Rating</w:t>
+        <w:t>ontrolling the app with a voice</w:t>
       </w:r>
       <w:r>
         <w:rPr>
           <w:rFonts w:eastAsia="DengXian Light"/>
           <w:lang w:eastAsia="zh-CN"/>
         </w:rPr>
-        <w:t>: the job seeker can give rates to a specific job and the recruiter can rate the job seeker and also, he can give rates to employee after he accept them as an employee in their company.</w:t>
+        <w:t xml:space="preserve"> </w:t>
+      </w:r>
+      <w:r>
+        <w:rPr>
+          <w:rFonts w:hint="default" w:eastAsia="DengXian Light"/>
+          <w:lang w:eastAsia="zh-CN"/>
+        </w:rPr>
+        <w:t>module is</w:t>
+      </w:r>
+      <w:r>
+        <w:rPr>
+          <w:rFonts w:hint="default" w:eastAsia="DengXian Light"/>
+          <w:lang w:val="en-US" w:eastAsia="zh-CN"/>
+        </w:rPr>
+        <w:t xml:space="preserve"> </w:t>
+      </w:r>
+      <w:r>
+        <w:rPr>
+          <w:rFonts w:hint="default" w:eastAsia="DengXian Light"/>
+          <w:lang w:eastAsia="zh-CN"/>
+        </w:rPr>
+        <w:t>to control the app by telling Finansis commands.</w:t>
+      </w:r>
+      <w:r>
+        <w:rPr>
+          <w:rFonts w:hint="default" w:eastAsia="DengXian Light"/>
+          <w:lang w:val="en-US" w:eastAsia="zh-CN"/>
+        </w:rPr>
+        <w:t xml:space="preserve"> navigating between pages by telling finansis 'go forward', 'go back' or 'go to {news|info|...} page' ({news|info|..} is dynamic values, for example: 'go to news page'). zooming in or out charts, scrolling news page, scrolling details news page. closing any popup window.</w:t>
       </w:r>
     </w:p>
     <w:p>
@@ -8287,36 +8330,37 @@
       </w:pPr>
       <w:r>
         <w:rPr>
-          <w:rFonts w:hint="eastAsia" w:eastAsia="DengXian Light"/>
+          <w:rFonts w:hint="default" w:eastAsia="DengXian Light"/>
           <w:b/>
           <w:bCs/>
+          <w:lang w:val="en-US" w:eastAsia="zh-CN"/>
+        </w:rPr>
+        <w:t>Making Finansis response</w:t>
+      </w:r>
+      <w:r>
+        <w:rPr>
+          <w:rFonts w:eastAsia="DengXian Light"/>
           <w:lang w:eastAsia="zh-CN"/>
         </w:rPr>
-        <w:t>M</w:t>
-      </w:r>
-      <w:r>
-        <w:rPr>
-          <w:rFonts w:eastAsia="DengXian Light"/>
+        <w:t xml:space="preserve"> </w:t>
+      </w:r>
+      <w:r>
+        <w:rPr>
+          <w:rFonts w:hint="default" w:eastAsia="DengXian Light"/>
+          <w:lang w:val="en-US" w:eastAsia="zh-CN"/>
+        </w:rPr>
+        <w:t>module is to make Finansis speak out loud. responding to users, asking users yes/no questions, or asking users to choose a stock from a stock list. stopping Finansis from recognizing when Finansis start speaking out loud.</w:t>
+      </w:r>
+    </w:p>
+    <w:p>
+      <w:pPr>
+        <w:pStyle w:val="14"/>
+        <w:ind w:firstLine="418" w:firstLineChars="174"/>
+        <w:rPr>
+          <w:rFonts w:hint="default"/>
           <w:b/>
           <w:bCs/>
-          <w:lang w:eastAsia="zh-CN"/>
-        </w:rPr>
-        <w:t>essages</w:t>
-      </w:r>
-      <w:r>
-        <w:rPr>
-          <w:rFonts w:eastAsia="DengXian Light"/>
-          <w:lang w:eastAsia="zh-CN"/>
-        </w:rPr>
-        <w:t>: in this model the applicant and the recruiter have the ability to contact each other, which give the recruiter to get to know more information about the applicant before the accept them.</w:t>
-      </w:r>
-    </w:p>
-    <w:p>
-      <w:pPr>
-        <w:pStyle w:val="14"/>
-        <w:rPr>
-          <w:rFonts w:eastAsia="DengXian Light"/>
-          <w:lang w:eastAsia="zh-CN"/>
+          <w:lang w:val="en-US"/>
         </w:rPr>
       </w:pPr>
     </w:p>
@@ -8327,14 +8371,94 @@
       </w:pPr>
       <w:r>
         <w:rPr>
+          <w:rFonts w:hint="default"/>
           <w:b/>
           <w:bCs/>
-        </w:rPr>
-        <w:t>Authentication</w:t>
-      </w:r>
-      <w:r>
-        <w:t>: - This module contains all the information about the authenticated user. User without his email and password can’t enter into the login if he is only the authenticated user then he can enter to his login.</w:t>
-      </w:r>
+          <w:lang w:val="en-US"/>
+        </w:rPr>
+        <w:t>Back-testing stock trading strategy</w:t>
+      </w:r>
+      <w:r>
+        <w:t xml:space="preserve"> </w:t>
+      </w:r>
+      <w:r>
+        <w:rPr>
+          <w:rFonts w:hint="default"/>
+        </w:rPr>
+        <w:t>module is to let users test stock trading strategy</w:t>
+      </w:r>
+      <w:r>
+        <w:rPr>
+          <w:rFonts w:hint="default"/>
+          <w:lang w:val="en-US"/>
+        </w:rPr>
+        <w:t xml:space="preserve"> of this application</w:t>
+      </w:r>
+      <w:r>
+        <w:rPr>
+          <w:rFonts w:hint="default"/>
+        </w:rPr>
+        <w:t>.</w:t>
+      </w:r>
+      <w:r>
+        <w:t xml:space="preserve"> </w:t>
+      </w:r>
+      <w:r>
+        <w:rPr>
+          <w:rFonts w:hint="default"/>
+        </w:rPr>
+        <w:t>users will input start date, end date, initial cash, and account risk per trade.</w:t>
+      </w:r>
+      <w:r>
+        <w:rPr>
+          <w:rFonts w:hint="default"/>
+          <w:lang w:val="en-US"/>
+        </w:rPr>
+        <w:t xml:space="preserve"> helping developers of this app to come up with a better trading strategy. I will talk about back-testing later in this thesis</w:t>
+      </w:r>
+      <w:r>
+        <w:t>.</w:t>
+      </w:r>
+    </w:p>
+    <w:p>
+      <w:pPr>
+        <w:pStyle w:val="14"/>
+      </w:pPr>
+      <w:bookmarkStart w:id="165" w:name="_GoBack"/>
+      <w:bookmarkEnd w:id="165"/>
+    </w:p>
+    <w:p>
+      <w:pPr>
+        <w:pStyle w:val="14"/>
+        <w:ind w:firstLine="418" w:firstLineChars="174"/>
+      </w:pPr>
+      <w:r>
+        <w:rPr>
+          <w:rFonts w:hint="default"/>
+          <w:b/>
+          <w:bCs/>
+          <w:lang w:val="en-US"/>
+        </w:rPr>
+        <w:t>Back-testing stock trading strategy</w:t>
+      </w:r>
+      <w:r>
+        <w:t xml:space="preserve"> </w:t>
+      </w:r>
+      <w:r>
+        <w:rPr>
+          <w:rFonts w:hint="default"/>
+        </w:rPr>
+        <w:t>module is to let users test stock trading strategy.</w:t>
+      </w:r>
+      <w:r>
+        <w:t xml:space="preserve"> contains all the information about the authenticated user. User without his email and password can’t enter into the login if he is only the authenticated user then he can enter to his login.</w:t>
+      </w:r>
+    </w:p>
+    <w:p>
+      <w:pPr>
+        <w:pStyle w:val="14"/>
+        <w:ind w:firstLine="417" w:firstLineChars="174"/>
+      </w:pPr>
     </w:p>
     <w:p>
       <w:pPr>
@@ -9847,8 +9971,8 @@
           <w:rFonts w:eastAsia="DengXian Light"/>
         </w:rPr>
       </w:pPr>
-      <w:bookmarkStart w:id="56" w:name="_Toc52910770"/>
-      <w:bookmarkStart w:id="57" w:name="_Toc15552"/>
+      <w:bookmarkStart w:id="56" w:name="_Toc15552"/>
+      <w:bookmarkStart w:id="57" w:name="_Toc52910770"/>
       <w:r>
         <w:rPr>
           <w:rFonts w:eastAsia="DengXian Light"/>
@@ -9863,13 +9987,13 @@
         <w:pStyle w:val="14"/>
         <w:ind w:firstLine="480"/>
       </w:pPr>
-      <w:bookmarkStart w:id="58" w:name="_Toc55825552"/>
+      <w:bookmarkStart w:id="58" w:name="_Toc52960947"/>
       <w:bookmarkEnd w:id="58"/>
-      <w:bookmarkStart w:id="59" w:name="_Toc55894592"/>
+      <w:bookmarkStart w:id="59" w:name="_Toc52961065"/>
       <w:bookmarkEnd w:id="59"/>
-      <w:bookmarkStart w:id="60" w:name="_Toc52961065"/>
+      <w:bookmarkStart w:id="60" w:name="_Toc55894592"/>
       <w:bookmarkEnd w:id="60"/>
-      <w:bookmarkStart w:id="61" w:name="_Toc52960947"/>
+      <w:bookmarkStart w:id="61" w:name="_Toc55825552"/>
       <w:bookmarkEnd w:id="61"/>
       <w:r>
         <w:t>Software design sits at the technical kernel of the software engineering process and is applied regardless of the development paradigm and area of application. Design is the first step in the development phase for any engineered product or system. The designer’s goal is to produce a model or representation of an entity that will later be built. Beginning, once system requirement has been specified and analyzed, system design is the first of the three technical activities - design, code and test that is required to build and verify software.</w:t>
@@ -13920,12 +14044,6 @@
             <w:insideH w:val="single" w:color="auto" w:sz="4" w:space="0"/>
             <w:insideV w:val="single" w:color="auto" w:sz="4" w:space="0"/>
           </w:tblBorders>
-          <w:tblCellMar>
-            <w:top w:w="0" w:type="dxa"/>
-            <w:left w:w="108" w:type="dxa"/>
-            <w:bottom w:w="0" w:type="dxa"/>
-            <w:right w:w="108" w:type="dxa"/>
-          </w:tblCellMar>
         </w:tblPrEx>
         <w:trPr>
           <w:jc w:val="center"/>
@@ -20466,12 +20584,6 @@
             <w:insideH w:val="single" w:color="auto" w:sz="4" w:space="0"/>
             <w:insideV w:val="single" w:color="auto" w:sz="4" w:space="0"/>
           </w:tblBorders>
-          <w:tblCellMar>
-            <w:top w:w="0" w:type="dxa"/>
-            <w:left w:w="108" w:type="dxa"/>
-            <w:bottom w:w="0" w:type="dxa"/>
-            <w:right w:w="108" w:type="dxa"/>
-          </w:tblCellMar>
         </w:tblPrEx>
         <w:tc>
           <w:tcPr>
@@ -20640,12 +20752,6 @@
             <w:insideH w:val="single" w:color="auto" w:sz="4" w:space="0"/>
             <w:insideV w:val="single" w:color="auto" w:sz="4" w:space="0"/>
           </w:tblBorders>
-          <w:tblCellMar>
-            <w:top w:w="0" w:type="dxa"/>
-            <w:left w:w="108" w:type="dxa"/>
-            <w:bottom w:w="0" w:type="dxa"/>
-            <w:right w:w="108" w:type="dxa"/>
-          </w:tblCellMar>
         </w:tblPrEx>
         <w:tc>
           <w:tcPr>
@@ -28020,12 +28126,6 @@
             <w:insideH w:val="none" w:color="auto" w:sz="0" w:space="0"/>
             <w:insideV w:val="none" w:color="auto" w:sz="0" w:space="0"/>
           </w:tblBorders>
-          <w:tblCellMar>
-            <w:top w:w="0" w:type="dxa"/>
-            <w:left w:w="108" w:type="dxa"/>
-            <w:bottom w:w="0" w:type="dxa"/>
-            <w:right w:w="108" w:type="dxa"/>
-          </w:tblCellMar>
         </w:tblPrEx>
         <w:trPr>
           <w:trHeight w:val="335" w:hRule="atLeast"/>
@@ -28143,12 +28243,6 @@
             <w:insideH w:val="none" w:color="auto" w:sz="0" w:space="0"/>
             <w:insideV w:val="none" w:color="auto" w:sz="0" w:space="0"/>
           </w:tblBorders>
-          <w:tblCellMar>
-            <w:top w:w="0" w:type="dxa"/>
-            <w:left w:w="108" w:type="dxa"/>
-            <w:bottom w:w="0" w:type="dxa"/>
-            <w:right w:w="108" w:type="dxa"/>
-          </w:tblCellMar>
         </w:tblPrEx>
         <w:trPr>
           <w:trHeight w:val="335" w:hRule="atLeast"/>
@@ -28212,12 +28306,6 @@
             <w:insideH w:val="none" w:color="auto" w:sz="0" w:space="0"/>
             <w:insideV w:val="none" w:color="auto" w:sz="0" w:space="0"/>
           </w:tblBorders>
-          <w:tblCellMar>
-            <w:top w:w="0" w:type="dxa"/>
-            <w:left w:w="108" w:type="dxa"/>
-            <w:bottom w:w="0" w:type="dxa"/>
-            <w:right w:w="108" w:type="dxa"/>
-          </w:tblCellMar>
         </w:tblPrEx>
         <w:trPr>
           <w:trHeight w:val="335" w:hRule="atLeast"/>
@@ -28307,12 +28395,6 @@
             <w:insideH w:val="none" w:color="auto" w:sz="0" w:space="0"/>
             <w:insideV w:val="none" w:color="auto" w:sz="0" w:space="0"/>
           </w:tblBorders>
-          <w:tblCellMar>
-            <w:top w:w="0" w:type="dxa"/>
-            <w:left w:w="108" w:type="dxa"/>
-            <w:bottom w:w="0" w:type="dxa"/>
-            <w:right w:w="108" w:type="dxa"/>
-          </w:tblCellMar>
         </w:tblPrEx>
         <w:trPr>
           <w:trHeight w:val="335" w:hRule="atLeast"/>
@@ -28720,8 +28802,8 @@
       <w:pPr>
         <w:pStyle w:val="4"/>
       </w:pPr>
-      <w:bookmarkStart w:id="138" w:name="_Toc88319190"/>
-      <w:bookmarkStart w:id="139" w:name="_Toc21693"/>
+      <w:bookmarkStart w:id="138" w:name="_Toc21693"/>
+      <w:bookmarkStart w:id="139" w:name="_Toc88319190"/>
       <w:r>
         <w:t>Backend</w:t>
       </w:r>
@@ -35034,13 +35116,13 @@
     <w:lsdException w:uiPriority="99" w:name="index 9"/>
     <w:lsdException w:qFormat="1" w:uiPriority="39" w:semiHidden="0" w:name="toc 1"/>
     <w:lsdException w:qFormat="1" w:uiPriority="39" w:semiHidden="0" w:name="toc 2"/>
-    <w:lsdException w:uiPriority="39" w:semiHidden="0" w:name="toc 3"/>
-    <w:lsdException w:uiPriority="39" w:semiHidden="0" w:name="toc 4"/>
+    <w:lsdException w:qFormat="1" w:uiPriority="39" w:semiHidden="0" w:name="toc 3"/>
+    <w:lsdException w:qFormat="1" w:uiPriority="39" w:semiHidden="0" w:name="toc 4"/>
     <w:lsdException w:qFormat="1" w:uiPriority="39" w:semiHidden="0" w:name="toc 5"/>
-    <w:lsdException w:uiPriority="39" w:semiHidden="0" w:name="toc 6"/>
-    <w:lsdException w:uiPriority="39" w:semiHidden="0" w:name="toc 7"/>
+    <w:lsdException w:qFormat="1" w:uiPriority="39" w:semiHidden="0" w:name="toc 6"/>
+    <w:lsdException w:qFormat="1" w:uiPriority="39" w:semiHidden="0" w:name="toc 7"/>
     <w:lsdException w:uiPriority="39" w:semiHidden="0" w:name="toc 8"/>
-    <w:lsdException w:uiPriority="39" w:semiHidden="0" w:name="toc 9"/>
+    <w:lsdException w:qFormat="1" w:uiPriority="39" w:semiHidden="0" w:name="toc 9"/>
     <w:lsdException w:uiPriority="99" w:name="Normal Indent"/>
     <w:lsdException w:qFormat="1" w:uiPriority="99" w:name="footnote text"/>
     <w:lsdException w:qFormat="1" w:uiPriority="99" w:name="annotation text"/>
@@ -35824,6 +35906,7 @@
     <w:basedOn w:val="1"/>
     <w:next w:val="1"/>
     <w:unhideWhenUsed/>
+    <w:qFormat/>
     <w:uiPriority w:val="39"/>
     <w:pPr>
       <w:ind w:left="480"/>
@@ -35839,6 +35922,7 @@
     <w:basedOn w:val="1"/>
     <w:next w:val="1"/>
     <w:unhideWhenUsed/>
+    <w:qFormat/>
     <w:uiPriority w:val="39"/>
     <w:pPr>
       <w:ind w:left="720"/>
@@ -35870,6 +35954,7 @@
     <w:basedOn w:val="1"/>
     <w:next w:val="1"/>
     <w:unhideWhenUsed/>
+    <w:qFormat/>
     <w:uiPriority w:val="39"/>
     <w:pPr>
       <w:ind w:left="1200"/>
@@ -35885,6 +35970,7 @@
     <w:basedOn w:val="1"/>
     <w:next w:val="1"/>
     <w:unhideWhenUsed/>
+    <w:qFormat/>
     <w:uiPriority w:val="39"/>
     <w:pPr>
       <w:ind w:left="1440"/>
@@ -35915,6 +36001,7 @@
     <w:basedOn w:val="1"/>
     <w:next w:val="1"/>
     <w:unhideWhenUsed/>
+    <w:qFormat/>
     <w:uiPriority w:val="39"/>
     <w:pPr>
       <w:ind w:left="1920"/>
@@ -35929,6 +36016,7 @@
     <w:name w:val="Header Char"/>
     <w:basedOn w:val="11"/>
     <w:link w:val="26"/>
+    <w:qFormat/>
     <w:uiPriority w:val="24"/>
     <w:rPr>
       <w:sz w:val="18"/>
@@ -35961,6 +36049,7 @@
     <w:basedOn w:val="11"/>
     <w:link w:val="17"/>
     <w:semiHidden/>
+    <w:qFormat/>
     <w:uiPriority w:val="99"/>
   </w:style>
   <w:style w:type="character" w:customStyle="1" w:styleId="44">
@@ -35968,6 +36057,7 @@
     <w:basedOn w:val="43"/>
     <w:link w:val="18"/>
     <w:semiHidden/>
+    <w:qFormat/>
     <w:uiPriority w:val="99"/>
     <w:rPr>
       <w:b/>
@@ -36263,6 +36353,7 @@
     <w:basedOn w:val="1"/>
     <w:next w:val="1"/>
     <w:unhideWhenUsed/>
+    <w:qFormat/>
     <w:uiPriority w:val="37"/>
   </w:style>
   <w:style w:type="character" w:customStyle="1" w:styleId="66">

</xml_diff>

<commit_message>
Writing SYSTEM PROBLEMS AND REQUIREMENTS ANALYSIS part 3 (Asking questions about the stock market, Automating stock trading (Trading Bot))
</commit_message>
<xml_diff>
--- a/18511510019-Mohamed Nur -thesis.docx
+++ b/18511510019-Mohamed Nur -thesis.docx
@@ -9,19 +9,19 @@
         <w:jc w:val="center"/>
       </w:pPr>
       <w:bookmarkStart w:id="0" w:name="_Toc52910831"/>
-      <w:bookmarkStart w:id="1" w:name="_Toc52910751"/>
-      <w:bookmarkStart w:id="2" w:name="_Toc52910752"/>
-      <w:bookmarkStart w:id="3" w:name="_Toc46935370"/>
+      <w:bookmarkStart w:id="1" w:name="_Toc52910752"/>
+      <w:bookmarkStart w:id="2" w:name="_Toc52910751"/>
+      <w:bookmarkStart w:id="3" w:name="_Toc52910832"/>
       <w:bookmarkStart w:id="4" w:name="_Toc46935369"/>
-      <w:bookmarkStart w:id="5" w:name="_Toc52910832"/>
-      <w:bookmarkStart w:id="6" w:name="_Toc476584772"/>
-      <w:bookmarkStart w:id="7" w:name="_Toc476584911"/>
-      <w:bookmarkStart w:id="8" w:name="_Toc475538841"/>
+      <w:bookmarkStart w:id="5" w:name="_Toc46935370"/>
+      <w:bookmarkStart w:id="6" w:name="_Toc476584911"/>
+      <w:bookmarkStart w:id="7" w:name="_Toc475538841"/>
+      <w:bookmarkStart w:id="8" w:name="_Toc476584772"/>
       <w:bookmarkStart w:id="9" w:name="_Toc476584912"/>
-      <w:bookmarkStart w:id="10" w:name="_Toc476584773"/>
-      <w:bookmarkStart w:id="11" w:name="_Toc475538842"/>
-      <w:bookmarkStart w:id="12" w:name="_Toc46933298"/>
-      <w:bookmarkStart w:id="13" w:name="_Toc46933393"/>
+      <w:bookmarkStart w:id="10" w:name="_Toc46933393"/>
+      <w:bookmarkStart w:id="11" w:name="_Toc46933298"/>
+      <w:bookmarkStart w:id="12" w:name="_Toc476584773"/>
+      <w:bookmarkStart w:id="13" w:name="_Toc475538842"/>
       <w:r>
         <w:rPr>
           <w:lang w:eastAsia="zh-CN"/>
@@ -358,8 +358,8 @@
           <w:szCs w:val="28"/>
         </w:rPr>
       </w:pPr>
-      <w:bookmarkStart w:id="14" w:name="_Toc52910753"/>
-      <w:bookmarkStart w:id="15" w:name="_Toc52910833"/>
+      <w:bookmarkStart w:id="14" w:name="_Toc52910833"/>
+      <w:bookmarkStart w:id="15" w:name="_Toc52910753"/>
       <w:r>
         <w:rPr>
           <w:rFonts w:ascii="SimSun" w:hAnsi="SimSun"/>
@@ -714,8 +714,8 @@
       <w:bookmarkEnd w:id="11"/>
       <w:bookmarkEnd w:id="12"/>
       <w:bookmarkEnd w:id="13"/>
-      <w:bookmarkStart w:id="16" w:name="_Toc52910756"/>
-      <w:bookmarkStart w:id="17" w:name="_Toc52910836"/>
+      <w:bookmarkStart w:id="16" w:name="_Toc52910836"/>
+      <w:bookmarkStart w:id="17" w:name="_Toc52910756"/>
       <w:r>
         <w:rPr>
           <w:rFonts w:hint="default" w:eastAsia="DengXian Light"/>
@@ -7209,8 +7209,8 @@
         <w:spacing w:after="360"/>
         <w:ind w:left="431" w:firstLine="0"/>
       </w:pPr>
-      <w:bookmarkStart w:id="23" w:name="_Toc14623"/>
-      <w:bookmarkStart w:id="24" w:name="_Toc52910759"/>
+      <w:bookmarkStart w:id="23" w:name="_Toc52910759"/>
+      <w:bookmarkStart w:id="24" w:name="_Toc14623"/>
       <w:r>
         <w:t>INTRODUCTION</w:t>
       </w:r>
@@ -7614,8 +7614,8 @@
           <w:szCs w:val="24"/>
         </w:rPr>
       </w:pPr>
-      <w:bookmarkStart w:id="27" w:name="_Toc88319193"/>
-      <w:bookmarkStart w:id="28" w:name="_Toc9918"/>
+      <w:bookmarkStart w:id="27" w:name="_Toc9918"/>
+      <w:bookmarkStart w:id="28" w:name="_Toc88319193"/>
       <w:r>
         <w:rPr>
           <w:sz w:val="24"/>
@@ -7763,9 +7763,9 @@
           <w:lang w:eastAsia="zh-CN"/>
         </w:rPr>
       </w:pPr>
-      <w:bookmarkStart w:id="29" w:name="_Toc41057441"/>
+      <w:bookmarkStart w:id="29" w:name="_Toc52910768"/>
       <w:bookmarkStart w:id="30" w:name="_Toc8991"/>
-      <w:bookmarkStart w:id="31" w:name="_Toc52910768"/>
+      <w:bookmarkStart w:id="31" w:name="_Toc41057441"/>
       <w:r>
         <w:rPr>
           <w:rFonts w:eastAsia="DengXian Light"/>
@@ -8424,35 +8424,99 @@
       <w:pPr>
         <w:pStyle w:val="14"/>
       </w:pPr>
-      <w:bookmarkStart w:id="165" w:name="_GoBack"/>
-      <w:bookmarkEnd w:id="165"/>
-    </w:p>
-    <w:p>
-      <w:pPr>
-        <w:pStyle w:val="14"/>
-        <w:ind w:firstLine="418" w:firstLineChars="174"/>
-      </w:pPr>
-      <w:r>
+    </w:p>
+    <w:p>
+      <w:pPr>
         <w:rPr>
           <w:rFonts w:hint="default"/>
           <w:b/>
           <w:bCs/>
           <w:lang w:val="en-US"/>
         </w:rPr>
-        <w:t>Back-testing stock trading strategy</w:t>
-      </w:r>
-      <w:r>
-        <w:t xml:space="preserve"> </w:t>
-      </w:r>
+      </w:pPr>
       <w:r>
         <w:rPr>
           <w:rFonts w:hint="default"/>
-        </w:rPr>
-        <w:t>module is to let users test stock trading strategy.</w:t>
-      </w:r>
-      <w:r>
-        <w:t xml:space="preserve"> contains all the information about the authenticated user. User without his email and password can’t enter into the login if he is only the authenticated user then he can enter to his login.</w:t>
-      </w:r>
+          <w:b/>
+          <w:bCs/>
+          <w:lang w:val="en-US"/>
+        </w:rPr>
+        <w:br w:type="page"/>
+      </w:r>
+    </w:p>
+    <w:p>
+      <w:pPr>
+        <w:pStyle w:val="14"/>
+        <w:ind w:firstLine="418" w:firstLineChars="174"/>
+        <w:rPr>
+          <w:rFonts w:hint="default"/>
+          <w:lang w:val="en-US"/>
+        </w:rPr>
+      </w:pPr>
+      <w:r>
+        <w:rPr>
+          <w:rFonts w:hint="default"/>
+          <w:b/>
+          <w:bCs/>
+          <w:lang w:val="en-US"/>
+        </w:rPr>
+        <w:t>Asking questions about the stock market</w:t>
+      </w:r>
+      <w:r>
+        <w:rPr>
+          <w:rFonts w:hint="default"/>
+          <w:lang w:val="en-US"/>
+        </w:rPr>
+        <w:t xml:space="preserve"> module is to let users ask questions about the stock market and then Finansis answers the question, if the answer of the question not exist in the database, then Finansis will search in the DuckduckGo (search engine like Google) and after that save the answer in the database and lastly answer the question so if someone asked the same question again Finansis just answer it.</w:t>
+      </w:r>
+      <w:bookmarkStart w:id="165" w:name="_GoBack"/>
+      <w:bookmarkEnd w:id="165"/>
+    </w:p>
+    <w:p>
+      <w:pPr>
+        <w:pStyle w:val="14"/>
+        <w:ind w:firstLine="417" w:firstLineChars="174"/>
+        <w:rPr>
+          <w:rFonts w:hint="default"/>
+          <w:lang w:val="en-US"/>
+        </w:rPr>
+      </w:pPr>
+    </w:p>
+    <w:p>
+      <w:pPr>
+        <w:pStyle w:val="14"/>
+        <w:ind w:firstLine="418" w:firstLineChars="174"/>
+        <w:rPr>
+          <w:rFonts w:hint="default"/>
+          <w:lang w:val="en-US"/>
+        </w:rPr>
+      </w:pPr>
+      <w:r>
+        <w:rPr>
+          <w:rFonts w:hint="default"/>
+          <w:b/>
+          <w:bCs/>
+          <w:lang w:val="en-US"/>
+        </w:rPr>
+        <w:t>Automating stock trading (Trading Bot)</w:t>
+      </w:r>
+      <w:r>
+        <w:rPr>
+          <w:rFonts w:hint="default"/>
+          <w:lang w:val="en-US"/>
+        </w:rPr>
+        <w:t xml:space="preserve"> module is to let Finansis buy, sell and set stop loss for stocks using Algorithmic Trading. the trading flow first set stop loss for bought stocks (I will talk about stop loss in the Algorithmic Trading section), second find sell signals for bought stocks and then sell them if a signal has been found, third scrap S&amp;P 500 stocks (I will also talk about S&amp;P 500 stocks in this thesis), and then save them in python array, fourth loop through all S&amp;P 500 stocks to find buy signals then save them in the database if a signal has been found, lastly, get found buy signal stocks from the database and then buy them. in this project for current version 1.0 all buy and sell stocks in a simulator for the stock market I used Investopedia's simulator (URL: https://www.investopedia.com/simulator).</w:t>
+      </w:r>
+    </w:p>
+    <w:p>
+      <w:pPr>
+        <w:pStyle w:val="14"/>
+        <w:ind w:firstLine="417" w:firstLineChars="174"/>
+        <w:rPr>
+          <w:rFonts w:hint="default"/>
+          <w:lang w:val="en-US"/>
+        </w:rPr>
+      </w:pPr>
     </w:p>
     <w:p>
       <w:pPr>
@@ -9991,9 +10055,9 @@
       <w:bookmarkEnd w:id="58"/>
       <w:bookmarkStart w:id="59" w:name="_Toc52961065"/>
       <w:bookmarkEnd w:id="59"/>
-      <w:bookmarkStart w:id="60" w:name="_Toc55894592"/>
+      <w:bookmarkStart w:id="60" w:name="_Toc55825552"/>
       <w:bookmarkEnd w:id="60"/>
-      <w:bookmarkStart w:id="61" w:name="_Toc55825552"/>
+      <w:bookmarkStart w:id="61" w:name="_Toc55894592"/>
       <w:bookmarkEnd w:id="61"/>
       <w:r>
         <w:t>Software design sits at the technical kernel of the software engineering process and is applied regardless of the development paradigm and area of application. Design is the first step in the development phase for any engineered product or system. The designer’s goal is to produce a model or representation of an entity that will later be built. Beginning, once system requirement has been specified and analyzed, system design is the first of the three technical activities - design, code and test that is required to build and verify software.</w:t>
@@ -11177,12 +11241,6 @@
             <w:insideH w:val="single" w:color="auto" w:sz="4" w:space="0"/>
             <w:insideV w:val="single" w:color="auto" w:sz="4" w:space="0"/>
           </w:tblBorders>
-          <w:tblCellMar>
-            <w:top w:w="0" w:type="dxa"/>
-            <w:left w:w="108" w:type="dxa"/>
-            <w:bottom w:w="0" w:type="dxa"/>
-            <w:right w:w="108" w:type="dxa"/>
-          </w:tblCellMar>
         </w:tblPrEx>
         <w:tc>
           <w:tcPr>
@@ -14044,6 +14102,12 @@
             <w:insideH w:val="single" w:color="auto" w:sz="4" w:space="0"/>
             <w:insideV w:val="single" w:color="auto" w:sz="4" w:space="0"/>
           </w:tblBorders>
+          <w:tblCellMar>
+            <w:top w:w="0" w:type="dxa"/>
+            <w:left w:w="108" w:type="dxa"/>
+            <w:bottom w:w="0" w:type="dxa"/>
+            <w:right w:w="108" w:type="dxa"/>
+          </w:tblCellMar>
         </w:tblPrEx>
         <w:trPr>
           <w:jc w:val="center"/>
@@ -20584,6 +20648,12 @@
             <w:insideH w:val="single" w:color="auto" w:sz="4" w:space="0"/>
             <w:insideV w:val="single" w:color="auto" w:sz="4" w:space="0"/>
           </w:tblBorders>
+          <w:tblCellMar>
+            <w:top w:w="0" w:type="dxa"/>
+            <w:left w:w="108" w:type="dxa"/>
+            <w:bottom w:w="0" w:type="dxa"/>
+            <w:right w:w="108" w:type="dxa"/>
+          </w:tblCellMar>
         </w:tblPrEx>
         <w:tc>
           <w:tcPr>
@@ -20752,6 +20822,12 @@
             <w:insideH w:val="single" w:color="auto" w:sz="4" w:space="0"/>
             <w:insideV w:val="single" w:color="auto" w:sz="4" w:space="0"/>
           </w:tblBorders>
+          <w:tblCellMar>
+            <w:top w:w="0" w:type="dxa"/>
+            <w:left w:w="108" w:type="dxa"/>
+            <w:bottom w:w="0" w:type="dxa"/>
+            <w:right w:w="108" w:type="dxa"/>
+          </w:tblCellMar>
         </w:tblPrEx>
         <w:tc>
           <w:tcPr>
@@ -28126,6 +28202,12 @@
             <w:insideH w:val="none" w:color="auto" w:sz="0" w:space="0"/>
             <w:insideV w:val="none" w:color="auto" w:sz="0" w:space="0"/>
           </w:tblBorders>
+          <w:tblCellMar>
+            <w:top w:w="0" w:type="dxa"/>
+            <w:left w:w="108" w:type="dxa"/>
+            <w:bottom w:w="0" w:type="dxa"/>
+            <w:right w:w="108" w:type="dxa"/>
+          </w:tblCellMar>
         </w:tblPrEx>
         <w:trPr>
           <w:trHeight w:val="335" w:hRule="atLeast"/>
@@ -28243,6 +28325,12 @@
             <w:insideH w:val="none" w:color="auto" w:sz="0" w:space="0"/>
             <w:insideV w:val="none" w:color="auto" w:sz="0" w:space="0"/>
           </w:tblBorders>
+          <w:tblCellMar>
+            <w:top w:w="0" w:type="dxa"/>
+            <w:left w:w="108" w:type="dxa"/>
+            <w:bottom w:w="0" w:type="dxa"/>
+            <w:right w:w="108" w:type="dxa"/>
+          </w:tblCellMar>
         </w:tblPrEx>
         <w:trPr>
           <w:trHeight w:val="335" w:hRule="atLeast"/>
@@ -28306,6 +28394,12 @@
             <w:insideH w:val="none" w:color="auto" w:sz="0" w:space="0"/>
             <w:insideV w:val="none" w:color="auto" w:sz="0" w:space="0"/>
           </w:tblBorders>
+          <w:tblCellMar>
+            <w:top w:w="0" w:type="dxa"/>
+            <w:left w:w="108" w:type="dxa"/>
+            <w:bottom w:w="0" w:type="dxa"/>
+            <w:right w:w="108" w:type="dxa"/>
+          </w:tblCellMar>
         </w:tblPrEx>
         <w:trPr>
           <w:trHeight w:val="335" w:hRule="atLeast"/>
@@ -28395,6 +28489,12 @@
             <w:insideH w:val="none" w:color="auto" w:sz="0" w:space="0"/>
             <w:insideV w:val="none" w:color="auto" w:sz="0" w:space="0"/>
           </w:tblBorders>
+          <w:tblCellMar>
+            <w:top w:w="0" w:type="dxa"/>
+            <w:left w:w="108" w:type="dxa"/>
+            <w:bottom w:w="0" w:type="dxa"/>
+            <w:right w:w="108" w:type="dxa"/>
+          </w:tblCellMar>
         </w:tblPrEx>
         <w:trPr>
           <w:trHeight w:val="335" w:hRule="atLeast"/>
@@ -31572,8 +31672,8 @@
           <w:szCs w:val="32"/>
         </w:rPr>
       </w:pPr>
-      <w:bookmarkStart w:id="163" w:name="_Toc52910780"/>
-      <w:bookmarkStart w:id="164" w:name="_Toc10080"/>
+      <w:bookmarkStart w:id="163" w:name="_Toc10080"/>
+      <w:bookmarkStart w:id="164" w:name="_Toc52910780"/>
       <w:r>
         <w:rPr>
           <w:rFonts w:eastAsia="DengXian Light"/>

</xml_diff>

<commit_message>
Writing major problems occurred in this project part 1
</commit_message>
<xml_diff>
--- a/18511510019-Mohamed Nur -thesis.docx
+++ b/18511510019-Mohamed Nur -thesis.docx
@@ -8,20 +8,20 @@
         <w:ind w:firstLine="480"/>
         <w:jc w:val="center"/>
       </w:pPr>
-      <w:bookmarkStart w:id="0" w:name="_Toc52910831"/>
-      <w:bookmarkStart w:id="1" w:name="_Toc52910752"/>
-      <w:bookmarkStart w:id="2" w:name="_Toc52910751"/>
-      <w:bookmarkStart w:id="3" w:name="_Toc52910832"/>
-      <w:bookmarkStart w:id="4" w:name="_Toc46935369"/>
+      <w:bookmarkStart w:id="0" w:name="_Toc52910832"/>
+      <w:bookmarkStart w:id="1" w:name="_Toc52910831"/>
+      <w:bookmarkStart w:id="2" w:name="_Toc46935369"/>
+      <w:bookmarkStart w:id="3" w:name="_Toc52910752"/>
+      <w:bookmarkStart w:id="4" w:name="_Toc52910751"/>
       <w:bookmarkStart w:id="5" w:name="_Toc46935370"/>
-      <w:bookmarkStart w:id="6" w:name="_Toc476584911"/>
+      <w:bookmarkStart w:id="6" w:name="_Toc476584772"/>
       <w:bookmarkStart w:id="7" w:name="_Toc475538841"/>
-      <w:bookmarkStart w:id="8" w:name="_Toc476584772"/>
-      <w:bookmarkStart w:id="9" w:name="_Toc476584912"/>
-      <w:bookmarkStart w:id="10" w:name="_Toc46933393"/>
+      <w:bookmarkStart w:id="8" w:name="_Toc476584911"/>
+      <w:bookmarkStart w:id="9" w:name="_Toc46933393"/>
+      <w:bookmarkStart w:id="10" w:name="_Toc476584773"/>
       <w:bookmarkStart w:id="11" w:name="_Toc46933298"/>
-      <w:bookmarkStart w:id="12" w:name="_Toc476584773"/>
-      <w:bookmarkStart w:id="13" w:name="_Toc475538842"/>
+      <w:bookmarkStart w:id="12" w:name="_Toc475538842"/>
+      <w:bookmarkStart w:id="13" w:name="_Toc476584912"/>
       <w:r>
         <w:rPr>
           <w:lang w:eastAsia="zh-CN"/>
@@ -714,8 +714,8 @@
       <w:bookmarkEnd w:id="11"/>
       <w:bookmarkEnd w:id="12"/>
       <w:bookmarkEnd w:id="13"/>
-      <w:bookmarkStart w:id="16" w:name="_Toc52910836"/>
-      <w:bookmarkStart w:id="17" w:name="_Toc52910756"/>
+      <w:bookmarkStart w:id="16" w:name="_Toc52910756"/>
+      <w:bookmarkStart w:id="17" w:name="_Toc52910836"/>
       <w:r>
         <w:rPr>
           <w:rFonts w:hint="default" w:eastAsia="DengXian Light"/>
@@ -1274,7 +1274,7 @@
             <w:fldChar w:fldCharType="separate"/>
           </w:r>
           <w:r>
-            <w:t>3</w:t>
+            <w:t>5</w:t>
           </w:r>
           <w:r>
             <w:fldChar w:fldCharType="end"/>
@@ -1346,7 +1346,7 @@
             <w:fldChar w:fldCharType="separate"/>
           </w:r>
           <w:r>
-            <w:t>5</w:t>
+            <w:t>6</w:t>
           </w:r>
           <w:r>
             <w:fldChar w:fldCharType="end"/>
@@ -1415,7 +1415,7 @@
             <w:fldChar w:fldCharType="separate"/>
           </w:r>
           <w:r>
-            <w:t>5</w:t>
+            <w:t>6</w:t>
           </w:r>
           <w:r>
             <w:fldChar w:fldCharType="end"/>
@@ -1491,7 +1491,7 @@
             <w:fldChar w:fldCharType="separate"/>
           </w:r>
           <w:r>
-            <w:t>5</w:t>
+            <w:t>6</w:t>
           </w:r>
           <w:r>
             <w:fldChar w:fldCharType="end"/>
@@ -1562,7 +1562,7 @@
             <w:fldChar w:fldCharType="separate"/>
           </w:r>
           <w:r>
-            <w:t>6</w:t>
+            <w:t>7</w:t>
           </w:r>
           <w:r>
             <w:fldChar w:fldCharType="end"/>
@@ -1624,7 +1624,7 @@
             <w:fldChar w:fldCharType="separate"/>
           </w:r>
           <w:r>
-            <w:t>6</w:t>
+            <w:t>7</w:t>
           </w:r>
           <w:r>
             <w:fldChar w:fldCharType="end"/>
@@ -1680,7 +1680,7 @@
             <w:fldChar w:fldCharType="separate"/>
           </w:r>
           <w:r>
-            <w:t>8</w:t>
+            <w:t>9</w:t>
           </w:r>
           <w:r>
             <w:fldChar w:fldCharType="end"/>
@@ -1745,7 +1745,7 @@
             <w:fldChar w:fldCharType="separate"/>
           </w:r>
           <w:r>
-            <w:t>9</w:t>
+            <w:t>10</w:t>
           </w:r>
           <w:r>
             <w:fldChar w:fldCharType="end"/>
@@ -1808,7 +1808,7 @@
             <w:fldChar w:fldCharType="separate"/>
           </w:r>
           <w:r>
-            <w:t>10</w:t>
+            <w:t>11</w:t>
           </w:r>
           <w:r>
             <w:fldChar w:fldCharType="end"/>
@@ -1870,7 +1870,7 @@
             <w:fldChar w:fldCharType="separate"/>
           </w:r>
           <w:r>
-            <w:t>10</w:t>
+            <w:t>11</w:t>
           </w:r>
           <w:r>
             <w:fldChar w:fldCharType="end"/>
@@ -1935,7 +1935,7 @@
             <w:fldChar w:fldCharType="separate"/>
           </w:r>
           <w:r>
-            <w:t>14</w:t>
+            <w:t>15</w:t>
           </w:r>
           <w:r>
             <w:fldChar w:fldCharType="end"/>
@@ -2007,7 +2007,7 @@
             <w:fldChar w:fldCharType="separate"/>
           </w:r>
           <w:r>
-            <w:t>14</w:t>
+            <w:t>15</w:t>
           </w:r>
           <w:r>
             <w:fldChar w:fldCharType="end"/>
@@ -2078,7 +2078,7 @@
             <w:fldChar w:fldCharType="separate"/>
           </w:r>
           <w:r>
-            <w:t>14</w:t>
+            <w:t>15</w:t>
           </w:r>
           <w:r>
             <w:fldChar w:fldCharType="end"/>
@@ -2138,7 +2138,7 @@
             <w:fldChar w:fldCharType="separate"/>
           </w:r>
           <w:r>
-            <w:t>19</w:t>
+            <w:t>20</w:t>
           </w:r>
           <w:r>
             <w:fldChar w:fldCharType="end"/>
@@ -2194,7 +2194,7 @@
             <w:fldChar w:fldCharType="separate"/>
           </w:r>
           <w:r>
-            <w:t>19</w:t>
+            <w:t>20</w:t>
           </w:r>
           <w:r>
             <w:fldChar w:fldCharType="end"/>
@@ -2262,7 +2262,7 @@
             <w:fldChar w:fldCharType="separate"/>
           </w:r>
           <w:r>
-            <w:t>30</w:t>
+            <w:t>31</w:t>
           </w:r>
           <w:r>
             <w:fldChar w:fldCharType="end"/>
@@ -2331,7 +2331,7 @@
             <w:fldChar w:fldCharType="separate"/>
           </w:r>
           <w:r>
-            <w:t>30</w:t>
+            <w:t>31</w:t>
           </w:r>
           <w:r>
             <w:fldChar w:fldCharType="end"/>
@@ -2408,7 +2408,7 @@
             <w:fldChar w:fldCharType="separate"/>
           </w:r>
           <w:r>
-            <w:t>30</w:t>
+            <w:t>31</w:t>
           </w:r>
           <w:r>
             <w:fldChar w:fldCharType="end"/>
@@ -2464,7 +2464,7 @@
             <w:fldChar w:fldCharType="separate"/>
           </w:r>
           <w:r>
-            <w:t>30</w:t>
+            <w:t>31</w:t>
           </w:r>
           <w:r>
             <w:fldChar w:fldCharType="end"/>
@@ -2524,7 +2524,7 @@
             <w:fldChar w:fldCharType="separate"/>
           </w:r>
           <w:r>
-            <w:t>30</w:t>
+            <w:t>31</w:t>
           </w:r>
           <w:r>
             <w:fldChar w:fldCharType="end"/>
@@ -2584,7 +2584,7 @@
             <w:fldChar w:fldCharType="separate"/>
           </w:r>
           <w:r>
-            <w:t>31</w:t>
+            <w:t>32</w:t>
           </w:r>
           <w:r>
             <w:fldChar w:fldCharType="end"/>
@@ -2650,7 +2650,7 @@
             <w:fldChar w:fldCharType="separate"/>
           </w:r>
           <w:r>
-            <w:t>32</w:t>
+            <w:t>33</w:t>
           </w:r>
           <w:r>
             <w:fldChar w:fldCharType="end"/>
@@ -2710,7 +2710,7 @@
             <w:fldChar w:fldCharType="separate"/>
           </w:r>
           <w:r>
-            <w:t>33</w:t>
+            <w:t>34</w:t>
           </w:r>
           <w:r>
             <w:fldChar w:fldCharType="end"/>
@@ -2776,7 +2776,7 @@
             <w:fldChar w:fldCharType="separate"/>
           </w:r>
           <w:r>
-            <w:t>34</w:t>
+            <w:t>35</w:t>
           </w:r>
           <w:r>
             <w:fldChar w:fldCharType="end"/>
@@ -2836,7 +2836,7 @@
             <w:fldChar w:fldCharType="separate"/>
           </w:r>
           <w:r>
-            <w:t>35</w:t>
+            <w:t>36</w:t>
           </w:r>
           <w:r>
             <w:fldChar w:fldCharType="end"/>
@@ -2892,7 +2892,7 @@
             <w:fldChar w:fldCharType="separate"/>
           </w:r>
           <w:r>
-            <w:t>36</w:t>
+            <w:t>37</w:t>
           </w:r>
           <w:r>
             <w:fldChar w:fldCharType="end"/>
@@ -2958,7 +2958,7 @@
             <w:fldChar w:fldCharType="separate"/>
           </w:r>
           <w:r>
-            <w:t>36</w:t>
+            <w:t>37</w:t>
           </w:r>
           <w:r>
             <w:fldChar w:fldCharType="end"/>
@@ -3018,7 +3018,7 @@
             <w:fldChar w:fldCharType="separate"/>
           </w:r>
           <w:r>
-            <w:t>36</w:t>
+            <w:t>37</w:t>
           </w:r>
           <w:r>
             <w:fldChar w:fldCharType="end"/>
@@ -3071,7 +3071,7 @@
             <w:fldChar w:fldCharType="separate"/>
           </w:r>
           <w:r>
-            <w:t>36</w:t>
+            <w:t>37</w:t>
           </w:r>
           <w:r>
             <w:fldChar w:fldCharType="end"/>
@@ -3133,7 +3133,7 @@
             <w:fldChar w:fldCharType="separate"/>
           </w:r>
           <w:r>
-            <w:t>37</w:t>
+            <w:t>38</w:t>
           </w:r>
           <w:r>
             <w:fldChar w:fldCharType="end"/>
@@ -3186,7 +3186,7 @@
             <w:fldChar w:fldCharType="separate"/>
           </w:r>
           <w:r>
-            <w:t>37</w:t>
+            <w:t>38</w:t>
           </w:r>
           <w:r>
             <w:fldChar w:fldCharType="end"/>
@@ -3255,7 +3255,7 @@
             <w:fldChar w:fldCharType="separate"/>
           </w:r>
           <w:r>
-            <w:t>39</w:t>
+            <w:t>40</w:t>
           </w:r>
           <w:r>
             <w:fldChar w:fldCharType="end"/>
@@ -3312,7 +3312,7 @@
             <w:fldChar w:fldCharType="separate"/>
           </w:r>
           <w:r>
-            <w:t>39</w:t>
+            <w:t>40</w:t>
           </w:r>
           <w:r>
             <w:fldChar w:fldCharType="end"/>
@@ -3365,7 +3365,7 @@
             <w:fldChar w:fldCharType="separate"/>
           </w:r>
           <w:r>
-            <w:t>39</w:t>
+            <w:t>40</w:t>
           </w:r>
           <w:r>
             <w:fldChar w:fldCharType="end"/>
@@ -3418,7 +3418,7 @@
             <w:fldChar w:fldCharType="separate"/>
           </w:r>
           <w:r>
-            <w:t>41</w:t>
+            <w:t>42</w:t>
           </w:r>
           <w:r>
             <w:fldChar w:fldCharType="end"/>
@@ -3471,7 +3471,7 @@
             <w:fldChar w:fldCharType="separate"/>
           </w:r>
           <w:r>
-            <w:t>41</w:t>
+            <w:t>42</w:t>
           </w:r>
           <w:r>
             <w:fldChar w:fldCharType="end"/>
@@ -3535,7 +3535,7 @@
             <w:fldChar w:fldCharType="separate"/>
           </w:r>
           <w:r>
-            <w:t>42</w:t>
+            <w:t>43</w:t>
           </w:r>
           <w:r>
             <w:fldChar w:fldCharType="end"/>
@@ -3595,7 +3595,7 @@
             <w:fldChar w:fldCharType="separate"/>
           </w:r>
           <w:r>
-            <w:t>42</w:t>
+            <w:t>43</w:t>
           </w:r>
           <w:r>
             <w:fldChar w:fldCharType="end"/>
@@ -3652,7 +3652,7 @@
             <w:fldChar w:fldCharType="separate"/>
           </w:r>
           <w:r>
-            <w:t>44</w:t>
+            <w:t>45</w:t>
           </w:r>
           <w:r>
             <w:fldChar w:fldCharType="end"/>
@@ -3716,7 +3716,7 @@
             <w:fldChar w:fldCharType="separate"/>
           </w:r>
           <w:r>
-            <w:t>44</w:t>
+            <w:t>45</w:t>
           </w:r>
           <w:r>
             <w:fldChar w:fldCharType="end"/>
@@ -3776,7 +3776,7 @@
             <w:fldChar w:fldCharType="separate"/>
           </w:r>
           <w:r>
-            <w:t>44</w:t>
+            <w:t>45</w:t>
           </w:r>
           <w:r>
             <w:fldChar w:fldCharType="end"/>
@@ -3838,7 +3838,7 @@
             <w:fldChar w:fldCharType="separate"/>
           </w:r>
           <w:r>
-            <w:t>44</w:t>
+            <w:t>45</w:t>
           </w:r>
           <w:r>
             <w:fldChar w:fldCharType="end"/>
@@ -3900,7 +3900,7 @@
             <w:fldChar w:fldCharType="separate"/>
           </w:r>
           <w:r>
-            <w:t>44</w:t>
+            <w:t>45</w:t>
           </w:r>
           <w:r>
             <w:fldChar w:fldCharType="end"/>
@@ -3957,7 +3957,7 @@
             <w:fldChar w:fldCharType="separate"/>
           </w:r>
           <w:r>
-            <w:t>45</w:t>
+            <w:t>46</w:t>
           </w:r>
           <w:r>
             <w:fldChar w:fldCharType="end"/>
@@ -4019,8 +4019,8 @@
           <w:rFonts w:eastAsia="DengXian Light"/>
         </w:rPr>
       </w:pPr>
-      <w:bookmarkStart w:id="18" w:name="_Toc52910757"/>
-      <w:bookmarkStart w:id="19" w:name="_Toc9087"/>
+      <w:bookmarkStart w:id="18" w:name="_Toc9087"/>
+      <w:bookmarkStart w:id="19" w:name="_Toc52910757"/>
       <w:bookmarkStart w:id="20" w:name="_Toc46935371"/>
       <w:r>
         <w:rPr>
@@ -4099,7 +4099,7 @@
         <w:fldChar w:fldCharType="separate"/>
       </w:r>
       <w:r>
-        <w:t>10</w:t>
+        <w:t>11</w:t>
       </w:r>
       <w:r>
         <w:fldChar w:fldCharType="end"/>
@@ -4152,7 +4152,7 @@
         <w:fldChar w:fldCharType="separate"/>
       </w:r>
       <w:r>
-        <w:t>11</w:t>
+        <w:t>12</w:t>
       </w:r>
       <w:r>
         <w:fldChar w:fldCharType="end"/>
@@ -4205,7 +4205,7 @@
         <w:fldChar w:fldCharType="separate"/>
       </w:r>
       <w:r>
-        <w:t>11</w:t>
+        <w:t>12</w:t>
       </w:r>
       <w:r>
         <w:fldChar w:fldCharType="end"/>
@@ -4258,7 +4258,7 @@
         <w:fldChar w:fldCharType="separate"/>
       </w:r>
       <w:r>
-        <w:t>11</w:t>
+        <w:t>12</w:t>
       </w:r>
       <w:r>
         <w:fldChar w:fldCharType="end"/>
@@ -4311,7 +4311,7 @@
         <w:fldChar w:fldCharType="separate"/>
       </w:r>
       <w:r>
-        <w:t>11</w:t>
+        <w:t>12</w:t>
       </w:r>
       <w:r>
         <w:fldChar w:fldCharType="end"/>
@@ -4364,7 +4364,7 @@
         <w:fldChar w:fldCharType="separate"/>
       </w:r>
       <w:r>
-        <w:t>12</w:t>
+        <w:t>13</w:t>
       </w:r>
       <w:r>
         <w:fldChar w:fldCharType="end"/>
@@ -4417,7 +4417,7 @@
         <w:fldChar w:fldCharType="separate"/>
       </w:r>
       <w:r>
-        <w:t>12</w:t>
+        <w:t>13</w:t>
       </w:r>
       <w:r>
         <w:fldChar w:fldCharType="end"/>
@@ -4470,7 +4470,7 @@
         <w:fldChar w:fldCharType="separate"/>
       </w:r>
       <w:r>
-        <w:t>12</w:t>
+        <w:t>13</w:t>
       </w:r>
       <w:r>
         <w:fldChar w:fldCharType="end"/>
@@ -4523,7 +4523,7 @@
         <w:fldChar w:fldCharType="separate"/>
       </w:r>
       <w:r>
-        <w:t>12</w:t>
+        <w:t>13</w:t>
       </w:r>
       <w:r>
         <w:fldChar w:fldCharType="end"/>
@@ -4576,7 +4576,7 @@
         <w:fldChar w:fldCharType="separate"/>
       </w:r>
       <w:r>
-        <w:t>13</w:t>
+        <w:t>14</w:t>
       </w:r>
       <w:r>
         <w:fldChar w:fldCharType="end"/>
@@ -4629,7 +4629,7 @@
         <w:fldChar w:fldCharType="separate"/>
       </w:r>
       <w:r>
-        <w:t>13</w:t>
+        <w:t>14</w:t>
       </w:r>
       <w:r>
         <w:fldChar w:fldCharType="end"/>
@@ -4682,7 +4682,7 @@
         <w:fldChar w:fldCharType="separate"/>
       </w:r>
       <w:r>
-        <w:t>13</w:t>
+        <w:t>14</w:t>
       </w:r>
       <w:r>
         <w:fldChar w:fldCharType="end"/>
@@ -4735,7 +4735,7 @@
         <w:fldChar w:fldCharType="separate"/>
       </w:r>
       <w:r>
-        <w:t>13</w:t>
+        <w:t>14</w:t>
       </w:r>
       <w:r>
         <w:fldChar w:fldCharType="end"/>
@@ -4788,7 +4788,7 @@
         <w:fldChar w:fldCharType="separate"/>
       </w:r>
       <w:r>
-        <w:t>15</w:t>
+        <w:t>16</w:t>
       </w:r>
       <w:r>
         <w:fldChar w:fldCharType="end"/>
@@ -4841,7 +4841,7 @@
         <w:fldChar w:fldCharType="separate"/>
       </w:r>
       <w:r>
-        <w:t>16</w:t>
+        <w:t>17</w:t>
       </w:r>
       <w:r>
         <w:fldChar w:fldCharType="end"/>
@@ -4894,7 +4894,7 @@
         <w:fldChar w:fldCharType="separate"/>
       </w:r>
       <w:r>
-        <w:t>16</w:t>
+        <w:t>17</w:t>
       </w:r>
       <w:r>
         <w:fldChar w:fldCharType="end"/>
@@ -4947,7 +4947,7 @@
         <w:fldChar w:fldCharType="separate"/>
       </w:r>
       <w:r>
-        <w:t>18</w:t>
+        <w:t>19</w:t>
       </w:r>
       <w:r>
         <w:fldChar w:fldCharType="end"/>
@@ -5000,7 +5000,7 @@
         <w:fldChar w:fldCharType="separate"/>
       </w:r>
       <w:r>
-        <w:t>19</w:t>
+        <w:t>20</w:t>
       </w:r>
       <w:r>
         <w:fldChar w:fldCharType="end"/>
@@ -5053,7 +5053,7 @@
         <w:fldChar w:fldCharType="separate"/>
       </w:r>
       <w:r>
-        <w:t>19</w:t>
+        <w:t>20</w:t>
       </w:r>
       <w:r>
         <w:fldChar w:fldCharType="end"/>
@@ -5106,7 +5106,7 @@
         <w:fldChar w:fldCharType="separate"/>
       </w:r>
       <w:r>
-        <w:t>31</w:t>
+        <w:t>32</w:t>
       </w:r>
       <w:r>
         <w:fldChar w:fldCharType="end"/>
@@ -5159,7 +5159,7 @@
         <w:fldChar w:fldCharType="separate"/>
       </w:r>
       <w:r>
-        <w:t>32</w:t>
+        <w:t>33</w:t>
       </w:r>
       <w:r>
         <w:fldChar w:fldCharType="end"/>
@@ -5212,7 +5212,7 @@
         <w:fldChar w:fldCharType="separate"/>
       </w:r>
       <w:r>
-        <w:t>33</w:t>
+        <w:t>34</w:t>
       </w:r>
       <w:r>
         <w:fldChar w:fldCharType="end"/>
@@ -5265,7 +5265,7 @@
         <w:fldChar w:fldCharType="separate"/>
       </w:r>
       <w:r>
-        <w:t>34</w:t>
+        <w:t>35</w:t>
       </w:r>
       <w:r>
         <w:fldChar w:fldCharType="end"/>
@@ -5318,7 +5318,7 @@
         <w:fldChar w:fldCharType="separate"/>
       </w:r>
       <w:r>
-        <w:t>34</w:t>
+        <w:t>35</w:t>
       </w:r>
       <w:r>
         <w:fldChar w:fldCharType="end"/>
@@ -5371,7 +5371,7 @@
         <w:fldChar w:fldCharType="separate"/>
       </w:r>
       <w:r>
-        <w:t>35</w:t>
+        <w:t>36</w:t>
       </w:r>
       <w:r>
         <w:fldChar w:fldCharType="end"/>
@@ -5424,7 +5424,7 @@
         <w:fldChar w:fldCharType="separate"/>
       </w:r>
       <w:r>
-        <w:t>36</w:t>
+        <w:t>37</w:t>
       </w:r>
       <w:r>
         <w:fldChar w:fldCharType="end"/>
@@ -5477,7 +5477,7 @@
         <w:fldChar w:fldCharType="separate"/>
       </w:r>
       <w:r>
-        <w:t>43</w:t>
+        <w:t>44</w:t>
       </w:r>
       <w:r>
         <w:fldChar w:fldCharType="end"/>
@@ -5530,7 +5530,7 @@
         <w:fldChar w:fldCharType="separate"/>
       </w:r>
       <w:r>
-        <w:t>43</w:t>
+        <w:t>44</w:t>
       </w:r>
       <w:r>
         <w:fldChar w:fldCharType="end"/>
@@ -5583,7 +5583,7 @@
         <w:fldChar w:fldCharType="separate"/>
       </w:r>
       <w:r>
-        <w:t>43</w:t>
+        <w:t>44</w:t>
       </w:r>
       <w:r>
         <w:fldChar w:fldCharType="end"/>
@@ -5720,7 +5720,7 @@
         <w:fldChar w:fldCharType="separate"/>
       </w:r>
       <w:r>
-        <w:t>5</w:t>
+        <w:t>6</w:t>
       </w:r>
       <w:r>
         <w:fldChar w:fldCharType="end"/>
@@ -5798,7 +5798,7 @@
         <w:fldChar w:fldCharType="separate"/>
       </w:r>
       <w:r>
-        <w:t>5</w:t>
+        <w:t>6</w:t>
       </w:r>
       <w:r>
         <w:fldChar w:fldCharType="end"/>
@@ -5877,7 +5877,7 @@
         <w:fldChar w:fldCharType="separate"/>
       </w:r>
       <w:r>
-        <w:t>5</w:t>
+        <w:t>6</w:t>
       </w:r>
       <w:r>
         <w:fldChar w:fldCharType="end"/>
@@ -5934,7 +5934,7 @@
         <w:fldChar w:fldCharType="separate"/>
       </w:r>
       <w:r>
-        <w:t>5</w:t>
+        <w:t>6</w:t>
       </w:r>
       <w:r>
         <w:fldChar w:fldCharType="end"/>
@@ -5991,7 +5991,7 @@
         <w:fldChar w:fldCharType="separate"/>
       </w:r>
       <w:r>
-        <w:t>6</w:t>
+        <w:t>7</w:t>
       </w:r>
       <w:r>
         <w:fldChar w:fldCharType="end"/>
@@ -6055,7 +6055,7 @@
         <w:fldChar w:fldCharType="separate"/>
       </w:r>
       <w:r>
-        <w:t>6</w:t>
+        <w:t>7</w:t>
       </w:r>
       <w:r>
         <w:fldChar w:fldCharType="end"/>
@@ -6119,7 +6119,7 @@
         <w:fldChar w:fldCharType="separate"/>
       </w:r>
       <w:r>
-        <w:t>7</w:t>
+        <w:t>8</w:t>
       </w:r>
       <w:r>
         <w:fldChar w:fldCharType="end"/>
@@ -6183,7 +6183,7 @@
         <w:fldChar w:fldCharType="separate"/>
       </w:r>
       <w:r>
-        <w:t>7</w:t>
+        <w:t>8</w:t>
       </w:r>
       <w:r>
         <w:fldChar w:fldCharType="end"/>
@@ -6240,7 +6240,7 @@
         <w:fldChar w:fldCharType="separate"/>
       </w:r>
       <w:r>
-        <w:t>9</w:t>
+        <w:t>10</w:t>
       </w:r>
       <w:r>
         <w:fldChar w:fldCharType="end"/>
@@ -6297,7 +6297,7 @@
         <w:fldChar w:fldCharType="separate"/>
       </w:r>
       <w:r>
-        <w:t>14</w:t>
+        <w:t>15</w:t>
       </w:r>
       <w:r>
         <w:fldChar w:fldCharType="end"/>
@@ -6354,7 +6354,7 @@
         <w:fldChar w:fldCharType="separate"/>
       </w:r>
       <w:r>
-        <w:t>20</w:t>
+        <w:t>21</w:t>
       </w:r>
       <w:r>
         <w:fldChar w:fldCharType="end"/>
@@ -6411,7 +6411,7 @@
         <w:fldChar w:fldCharType="separate"/>
       </w:r>
       <w:r>
-        <w:t>22</w:t>
+        <w:t>23</w:t>
       </w:r>
       <w:r>
         <w:fldChar w:fldCharType="end"/>
@@ -6468,7 +6468,7 @@
         <w:fldChar w:fldCharType="separate"/>
       </w:r>
       <w:r>
-        <w:t>23</w:t>
+        <w:t>24</w:t>
       </w:r>
       <w:r>
         <w:fldChar w:fldCharType="end"/>
@@ -6525,7 +6525,7 @@
         <w:fldChar w:fldCharType="separate"/>
       </w:r>
       <w:r>
-        <w:t>24</w:t>
+        <w:t>25</w:t>
       </w:r>
       <w:r>
         <w:fldChar w:fldCharType="end"/>
@@ -6582,7 +6582,7 @@
         <w:fldChar w:fldCharType="separate"/>
       </w:r>
       <w:r>
-        <w:t>25</w:t>
+        <w:t>26</w:t>
       </w:r>
       <w:r>
         <w:fldChar w:fldCharType="end"/>
@@ -6639,7 +6639,7 @@
         <w:fldChar w:fldCharType="separate"/>
       </w:r>
       <w:r>
-        <w:t>26</w:t>
+        <w:t>27</w:t>
       </w:r>
       <w:r>
         <w:fldChar w:fldCharType="end"/>
@@ -6696,7 +6696,7 @@
         <w:fldChar w:fldCharType="separate"/>
       </w:r>
       <w:r>
-        <w:t>27</w:t>
+        <w:t>28</w:t>
       </w:r>
       <w:r>
         <w:fldChar w:fldCharType="end"/>
@@ -6753,7 +6753,7 @@
         <w:fldChar w:fldCharType="separate"/>
       </w:r>
       <w:r>
-        <w:t>27</w:t>
+        <w:t>28</w:t>
       </w:r>
       <w:r>
         <w:fldChar w:fldCharType="end"/>
@@ -6810,7 +6810,7 @@
         <w:fldChar w:fldCharType="separate"/>
       </w:r>
       <w:r>
-        <w:t>29</w:t>
+        <w:t>30</w:t>
       </w:r>
       <w:r>
         <w:fldChar w:fldCharType="end"/>
@@ -6867,7 +6867,7 @@
         <w:fldChar w:fldCharType="separate"/>
       </w:r>
       <w:r>
-        <w:t>39</w:t>
+        <w:t>40</w:t>
       </w:r>
       <w:r>
         <w:fldChar w:fldCharType="end"/>
@@ -6924,7 +6924,7 @@
         <w:fldChar w:fldCharType="separate"/>
       </w:r>
       <w:r>
-        <w:t>40</w:t>
+        <w:t>41</w:t>
       </w:r>
       <w:r>
         <w:fldChar w:fldCharType="end"/>
@@ -6981,7 +6981,7 @@
         <w:fldChar w:fldCharType="separate"/>
       </w:r>
       <w:r>
-        <w:t>40</w:t>
+        <w:t>41</w:t>
       </w:r>
       <w:r>
         <w:fldChar w:fldCharType="end"/>
@@ -7045,7 +7045,7 @@
         <w:fldChar w:fldCharType="separate"/>
       </w:r>
       <w:r>
-        <w:t>40</w:t>
+        <w:t>41</w:t>
       </w:r>
       <w:r>
         <w:fldChar w:fldCharType="end"/>
@@ -7102,7 +7102,7 @@
         <w:fldChar w:fldCharType="separate"/>
       </w:r>
       <w:r>
-        <w:t>41</w:t>
+        <w:t>42</w:t>
       </w:r>
       <w:r>
         <w:fldChar w:fldCharType="end"/>
@@ -7159,7 +7159,7 @@
         <w:fldChar w:fldCharType="separate"/>
       </w:r>
       <w:r>
-        <w:t>41</w:t>
+        <w:t>42</w:t>
       </w:r>
       <w:r>
         <w:fldChar w:fldCharType="end"/>
@@ -7614,8 +7614,8 @@
           <w:szCs w:val="24"/>
         </w:rPr>
       </w:pPr>
-      <w:bookmarkStart w:id="27" w:name="_Toc9918"/>
-      <w:bookmarkStart w:id="28" w:name="_Toc88319193"/>
+      <w:bookmarkStart w:id="27" w:name="_Toc88319193"/>
+      <w:bookmarkStart w:id="28" w:name="_Toc9918"/>
       <w:r>
         <w:rPr>
           <w:sz w:val="24"/>
@@ -7764,8 +7764,8 @@
         </w:rPr>
       </w:pPr>
       <w:bookmarkStart w:id="29" w:name="_Toc52910768"/>
-      <w:bookmarkStart w:id="30" w:name="_Toc8991"/>
-      <w:bookmarkStart w:id="31" w:name="_Toc41057441"/>
+      <w:bookmarkStart w:id="30" w:name="_Toc41057441"/>
+      <w:bookmarkStart w:id="31" w:name="_Toc8991"/>
       <w:r>
         <w:rPr>
           <w:rFonts w:eastAsia="DengXian Light"/>
@@ -7794,13 +7794,13 @@
           <w:rFonts w:eastAsia="DengXian Light"/>
         </w:rPr>
       </w:pPr>
-      <w:bookmarkStart w:id="32" w:name="_Toc52961058"/>
+      <w:bookmarkStart w:id="32" w:name="_Toc55894585"/>
       <w:bookmarkEnd w:id="32"/>
-      <w:bookmarkStart w:id="33" w:name="_Toc52960940"/>
+      <w:bookmarkStart w:id="33" w:name="_Toc52961058"/>
       <w:bookmarkEnd w:id="33"/>
-      <w:bookmarkStart w:id="34" w:name="_Toc55894585"/>
+      <w:bookmarkStart w:id="34" w:name="_Toc55825545"/>
       <w:bookmarkEnd w:id="34"/>
-      <w:bookmarkStart w:id="35" w:name="_Toc55825545"/>
+      <w:bookmarkStart w:id="35" w:name="_Toc52960940"/>
       <w:bookmarkEnd w:id="35"/>
       <w:bookmarkStart w:id="36" w:name="_Toc29677"/>
       <w:r>
@@ -8469,8 +8469,6 @@
         </w:rPr>
         <w:t xml:space="preserve"> module is to let users ask questions about the stock market and then Finansis answers the question, if the answer of the question not exist in the database, then Finansis will search in the DuckduckGo (search engine like Google) and after that save the answer in the database and lastly answer the question so if someone asked the same question again Finansis just answer it.</w:t>
       </w:r>
-      <w:bookmarkStart w:id="165" w:name="_GoBack"/>
-      <w:bookmarkEnd w:id="165"/>
     </w:p>
     <w:p>
       <w:pPr>
@@ -8667,91 +8665,6 @@
     <w:p>
       <w:pPr>
         <w:pStyle w:val="14"/>
-        <w:ind w:firstLine="480"/>
-        <w:rPr>
-          <w:rFonts w:eastAsia="DengXian Light"/>
-          <w:lang w:eastAsia="zh-CN"/>
-        </w:rPr>
-      </w:pPr>
-    </w:p>
-    <w:p>
-      <w:pPr>
-        <w:pStyle w:val="14"/>
-        <w:ind w:firstLine="480"/>
-        <w:rPr>
-          <w:rFonts w:eastAsia="DengXian Light"/>
-          <w:lang w:eastAsia="zh-CN"/>
-        </w:rPr>
-      </w:pPr>
-    </w:p>
-    <w:p>
-      <w:pPr>
-        <w:pStyle w:val="14"/>
-        <w:ind w:firstLine="480"/>
-        <w:rPr>
-          <w:rFonts w:eastAsia="DengXian Light"/>
-          <w:lang w:eastAsia="zh-CN"/>
-        </w:rPr>
-      </w:pPr>
-    </w:p>
-    <w:p>
-      <w:pPr>
-        <w:pStyle w:val="14"/>
-        <w:ind w:firstLine="480"/>
-        <w:rPr>
-          <w:rFonts w:eastAsia="DengXian Light"/>
-        </w:rPr>
-      </w:pPr>
-    </w:p>
-    <w:p>
-      <w:pPr>
-        <w:pStyle w:val="14"/>
-        <w:ind w:firstLine="480"/>
-        <w:rPr>
-          <w:rFonts w:eastAsia="DengXian Light"/>
-        </w:rPr>
-      </w:pPr>
-    </w:p>
-    <w:p>
-      <w:pPr>
-        <w:pStyle w:val="14"/>
-        <w:ind w:firstLine="480"/>
-        <w:rPr>
-          <w:rFonts w:eastAsia="DengXian Light"/>
-        </w:rPr>
-      </w:pPr>
-    </w:p>
-    <w:p>
-      <w:pPr>
-        <w:pStyle w:val="14"/>
-        <w:ind w:firstLine="480"/>
-        <w:rPr>
-          <w:rFonts w:eastAsia="DengXian Light"/>
-        </w:rPr>
-      </w:pPr>
-    </w:p>
-    <w:p>
-      <w:pPr>
-        <w:pStyle w:val="14"/>
-        <w:ind w:firstLine="480"/>
-        <w:rPr>
-          <w:rFonts w:eastAsia="DengXian Light"/>
-        </w:rPr>
-      </w:pPr>
-    </w:p>
-    <w:p>
-      <w:pPr>
-        <w:pStyle w:val="14"/>
-        <w:ind w:firstLine="480"/>
-        <w:rPr>
-          <w:rFonts w:eastAsia="DengXian Light"/>
-        </w:rPr>
-      </w:pPr>
-    </w:p>
-    <w:p>
-      <w:pPr>
-        <w:pStyle w:val="14"/>
-        <w:ind w:firstLine="480"/>
         <w:rPr>
           <w:rFonts w:eastAsia="DengXian Light"/>
         </w:rPr>
@@ -8767,11 +8680,13 @@
         </w:rPr>
       </w:pPr>
       <w:bookmarkStart w:id="37" w:name="_Toc18593"/>
-      <w:r>
-        <w:rPr>
-          <w:rFonts w:eastAsia="DengXian Light"/>
-        </w:rPr>
-        <w:t>Non-Functional requirement</w:t>
+      <w:bookmarkStart w:id="166" w:name="_GoBack"/>
+      <w:r>
+        <w:rPr>
+          <w:rFonts w:hint="default" w:eastAsia="DengXian Light"/>
+          <w:lang w:val="en-US"/>
+        </w:rPr>
+        <w:t>major problems occurred in this project</w:t>
       </w:r>
       <w:sdt>
         <w:sdtPr>
@@ -8830,13 +8745,52 @@
       </w:pPr>
       <w:r>
         <w:rPr>
+          <w:rFonts w:hint="default"/>
           <w:b/>
           <w:bCs/>
-        </w:rPr>
-        <w:t>Performance:</w:t>
-      </w:r>
-      <w:r>
-        <w:t xml:space="preserve"> The website performance is at high speed and can be able to handle loads and avoid traffic issues. Failure to good operational performance may result to bad internet connection. </w:t>
+          <w:lang w:val="en-US"/>
+        </w:rPr>
+        <w:t>L</w:t>
+      </w:r>
+      <w:r>
+        <w:rPr>
+          <w:rFonts w:hint="default"/>
+          <w:b/>
+          <w:bCs/>
+        </w:rPr>
+        <w:t>et Finansis recognizes English words</w:t>
+      </w:r>
+      <w:r>
+        <w:rPr>
+          <w:b/>
+          <w:bCs/>
+        </w:rPr>
+        <w:t>:</w:t>
+      </w:r>
+      <w:r>
+        <w:t xml:space="preserve"> </w:t>
+      </w:r>
+      <w:r>
+        <w:rPr>
+          <w:rFonts w:hint="default"/>
+        </w:rPr>
+        <w:t>solved by using</w:t>
+      </w:r>
+      <w:r>
+        <w:rPr>
+          <w:rFonts w:hint="default"/>
+          <w:lang w:val="en-US"/>
+        </w:rPr>
+        <w:t xml:space="preserve"> </w:t>
+      </w:r>
+      <w:r>
+        <w:rPr>
+          <w:rFonts w:hint="default"/>
+        </w:rPr>
+        <w:t>react-speech-recognition npm package which uses Web Speech API.</w:t>
+      </w:r>
+      <w:r>
+        <w:t xml:space="preserve"> </w:t>
       </w:r>
     </w:p>
     <w:p>
@@ -8849,13 +8803,29 @@
       </w:pPr>
       <w:r>
         <w:rPr>
+          <w:rFonts w:hint="default"/>
           <w:b/>
           <w:bCs/>
-        </w:rPr>
-        <w:t>Reliability:</w:t>
-      </w:r>
-      <w:r>
-        <w:t xml:space="preserve"> Job portal is expected to be reliable to users without failure to operate certain activities.</w:t>
+          <w:lang w:val="en-US"/>
+        </w:rPr>
+        <w:t>Let Finansis speaks out loud</w:t>
+      </w:r>
+      <w:r>
+        <w:rPr>
+          <w:b/>
+          <w:bCs/>
+        </w:rPr>
+        <w:t>:</w:t>
+      </w:r>
+      <w:r>
+        <w:t xml:space="preserve"> </w:t>
+      </w:r>
+      <w:r>
+        <w:rPr>
+          <w:rFonts w:hint="default"/>
+          <w:lang w:val="en-US"/>
+        </w:rPr>
+        <w:t>solved by copying react-speech-kit npm package's  'useSpeechSynthesis' function and then adding more logic to the function. useSpeechSynthesis function uses Web Speech API too.</w:t>
       </w:r>
     </w:p>
     <w:p>
@@ -8871,17 +8841,39 @@
       </w:pPr>
       <w:r>
         <w:rPr>
-          <w:rFonts w:eastAsia="DengXian Light"/>
+          <w:rFonts w:hint="default" w:eastAsia="DengXian Light"/>
           <w:b/>
           <w:bCs/>
-        </w:rPr>
-        <w:t>Availability</w:t>
+          <w:lang w:val="en-US"/>
+        </w:rPr>
+        <w:t>R</w:t>
+      </w:r>
+      <w:r>
+        <w:rPr>
+          <w:rFonts w:hint="default" w:eastAsia="DengXian Light"/>
+          <w:b/>
+          <w:bCs/>
+        </w:rPr>
+        <w:t>un scraping news script for 24 hours</w:t>
       </w:r>
       <w:r>
         <w:rPr>
           <w:rFonts w:eastAsia="DengXian Light"/>
         </w:rPr>
-        <w:t>: Jon portal is available in the internet and have all features that a job portal agency will expect in other to promote his business.</w:t>
+        <w:t xml:space="preserve">: </w:t>
+      </w:r>
+      <w:r>
+        <w:rPr>
+          <w:rFonts w:hint="default" w:eastAsia="DengXian Light"/>
+          <w:lang w:val="en-US"/>
+        </w:rPr>
+        <w:t>solved by using python's webbot and Beautiful Soup packages to write scraping news scripts and Replit online IDE to run the scrips for 24 hours and also using python's request package to call news API's 'save articles' endpoint</w:t>
+      </w:r>
+      <w:r>
+        <w:rPr>
+          <w:rFonts w:eastAsia="DengXian Light"/>
+        </w:rPr>
+        <w:t>.</w:t>
       </w:r>
     </w:p>
     <w:p>
@@ -8897,17 +8889,38 @@
       </w:pPr>
       <w:r>
         <w:rPr>
-          <w:rFonts w:eastAsia="DengXian Light"/>
+          <w:rFonts w:hint="default" w:eastAsia="DengXian Light"/>
           <w:b/>
           <w:bCs/>
-        </w:rPr>
-        <w:t>Recoverability</w:t>
+          <w:lang w:val="en-US"/>
+        </w:rPr>
+        <w:t>L</w:t>
+      </w:r>
+      <w:r>
+        <w:rPr>
+          <w:rFonts w:hint="default" w:eastAsia="DengXian Light"/>
+          <w:b/>
+          <w:bCs/>
+        </w:rPr>
+        <w:t>et Finansis recognizes unknown commands</w:t>
       </w:r>
       <w:r>
         <w:rPr>
           <w:rFonts w:eastAsia="DengXian Light"/>
         </w:rPr>
-        <w:t>: as a result of Quality Analysis with version control if an incident happened data can be recovered both system data in database or development codes which are available in git.</w:t>
+        <w:t xml:space="preserve">: </w:t>
+      </w:r>
+      <w:r>
+        <w:rPr>
+          <w:rFonts w:hint="default" w:eastAsia="DengXian Light"/>
+        </w:rPr>
+        <w:t>solved by creating some logic to check for the user's command against existing commands, you can find the logic in the source code appUtils file under 'code for handling unknown commands' comment</w:t>
+      </w:r>
+      <w:r>
+        <w:rPr>
+          <w:rFonts w:eastAsia="DengXian Light"/>
+        </w:rPr>
+        <w:t>.</w:t>
       </w:r>
     </w:p>
     <w:p>
@@ -8923,17 +8936,30 @@
       </w:pPr>
       <w:r>
         <w:rPr>
-          <w:rFonts w:eastAsia="DengXian Light"/>
+          <w:rFonts w:hint="default" w:eastAsia="DengXian Light"/>
           <w:b/>
           <w:bCs/>
-        </w:rPr>
-        <w:t>Capacity</w:t>
+          <w:lang w:val="en-US"/>
+        </w:rPr>
+        <w:t>Deploy new's api</w:t>
       </w:r>
       <w:r>
         <w:rPr>
           <w:rFonts w:eastAsia="DengXian Light"/>
         </w:rPr>
-        <w:t>: Verse number of applicants and recruiters are expected to use the platform without any system break through. this system is capable of holding large amount of data.</w:t>
+        <w:t xml:space="preserve">: </w:t>
+      </w:r>
+      <w:r>
+        <w:rPr>
+          <w:rFonts w:hint="default" w:eastAsia="DengXian Light"/>
+        </w:rPr>
+        <w:t>solved by using verce</w:t>
+      </w:r>
+      <w:r>
+        <w:rPr>
+          <w:rFonts w:eastAsia="DengXian Light"/>
+        </w:rPr>
+        <w:t>.</w:t>
       </w:r>
     </w:p>
     <w:p>
@@ -8949,17 +8975,39 @@
       </w:pPr>
       <w:r>
         <w:rPr>
-          <w:rFonts w:eastAsia="DengXian Light"/>
+          <w:rFonts w:hint="default" w:eastAsia="DengXian Light"/>
           <w:b/>
           <w:bCs/>
-        </w:rPr>
-        <w:t>Security</w:t>
+          <w:lang w:val="en-US"/>
+        </w:rPr>
+        <w:t>O</w:t>
+      </w:r>
+      <w:r>
+        <w:rPr>
+          <w:rFonts w:hint="default" w:eastAsia="DengXian Light"/>
+          <w:b/>
+          <w:bCs/>
+        </w:rPr>
+        <w:t>pen yahoo finance website with different stocks (with dynamic value)</w:t>
       </w:r>
       <w:r>
         <w:rPr>
           <w:rFonts w:eastAsia="DengXian Light"/>
         </w:rPr>
-        <w:t>: Users are well secured that the system detects role and allows only admin role to access the admin portal.</w:t>
+        <w:t xml:space="preserve">: </w:t>
+      </w:r>
+      <w:r>
+        <w:rPr>
+          <w:rFonts w:hint="default" w:eastAsia="DengXian Light"/>
+          <w:lang w:val="en-US"/>
+        </w:rPr>
+        <w:t>solved by finding a pattern in yahoo finance' URL which is passing the stock symbol in ‘${dynamic value}’ https://finance.yahoo.com/quote/${dynamic value}?p=${dynamic value}</w:t>
+      </w:r>
+      <w:r>
+        <w:rPr>
+          <w:rFonts w:eastAsia="DengXian Light"/>
+        </w:rPr>
+        <w:t>.</w:t>
       </w:r>
     </w:p>
     <w:p>
@@ -8975,17 +9023,38 @@
       </w:pPr>
       <w:r>
         <w:rPr>
-          <w:rFonts w:eastAsia="DengXian Light"/>
+          <w:rFonts w:hint="default" w:eastAsia="DengXian Light"/>
           <w:b/>
           <w:bCs/>
-        </w:rPr>
-        <w:t>Manageability</w:t>
+          <w:lang w:val="en-US"/>
+        </w:rPr>
+        <w:t>G</w:t>
+      </w:r>
+      <w:r>
+        <w:rPr>
+          <w:rFonts w:hint="default" w:eastAsia="DengXian Light"/>
+          <w:b/>
+          <w:bCs/>
+        </w:rPr>
+        <w:t>et real-time stock prices</w:t>
       </w:r>
       <w:r>
         <w:rPr>
           <w:rFonts w:eastAsia="DengXian Light"/>
         </w:rPr>
-        <w:t>: codes can be edited at same time the rest of the site stays functioning and running.</w:t>
+        <w:t xml:space="preserve">: </w:t>
+      </w:r>
+      <w:r>
+        <w:rPr>
+          <w:rFonts w:hint="default" w:eastAsia="DengXian Light"/>
+        </w:rPr>
+        <w:t>solved by finding free API to provide real-time stock prices (API URL: https://yahoo-finance-api.vercel.app/${symbol}), (youtube https://www.youtube.com/watch?v=JVZXz6awRj4&amp;t=3573s)</w:t>
+      </w:r>
+      <w:r>
+        <w:rPr>
+          <w:rFonts w:eastAsia="DengXian Light"/>
+        </w:rPr>
+        <w:t>.</w:t>
       </w:r>
     </w:p>
     <w:p>
@@ -9001,19 +9070,42 @@
       </w:pPr>
       <w:r>
         <w:rPr>
-          <w:rFonts w:eastAsia="DengXian Light"/>
+          <w:rFonts w:hint="default" w:eastAsia="DengXian Light"/>
           <w:b/>
           <w:bCs/>
-        </w:rPr>
-        <w:t>Data integrity</w:t>
+          <w:lang w:val="en-US"/>
+        </w:rPr>
+        <w:t>L</w:t>
+      </w:r>
+      <w:r>
+        <w:rPr>
+          <w:rFonts w:hint="default" w:eastAsia="DengXian Light"/>
+          <w:b/>
+          <w:bCs/>
+        </w:rPr>
+        <w:t>et Finansis calls puppeteer scripts (automation scrips)</w:t>
       </w:r>
       <w:r>
         <w:rPr>
           <w:rFonts w:eastAsia="DengXian Light"/>
         </w:rPr>
-        <w:t>: all users personal information is secured and managed with respect to privacy policy.</w:t>
-      </w:r>
-    </w:p>
+        <w:t>:</w:t>
+      </w:r>
+      <w:r>
+        <w:rPr>
+          <w:rFonts w:hint="default" w:eastAsia="DengXian Light"/>
+          <w:lang w:val="en-US"/>
+        </w:rPr>
+        <w:t xml:space="preserve"> </w:t>
+      </w:r>
+      <w:r>
+        <w:rPr>
+          <w:rFonts w:hint="default" w:eastAsia="DengXian Light"/>
+        </w:rPr>
+        <w:t>solved by creating auto API using node js express which is each endpoint will call specific automation script, and then using Axios to let Finansis calls the API. note: I tried to call puppeteer scripts in react which is Client-side rendering but didn't work because puppeteer scripts only run in Server-side rendering.</w:t>
+      </w:r>
+    </w:p>
+    <w:bookmarkEnd w:id="166"/>
     <w:p>
       <w:pPr>
         <w:pStyle w:val="45"/>
@@ -10051,13 +10143,13 @@
         <w:pStyle w:val="14"/>
         <w:ind w:firstLine="480"/>
       </w:pPr>
-      <w:bookmarkStart w:id="58" w:name="_Toc52960947"/>
+      <w:bookmarkStart w:id="58" w:name="_Toc55825552"/>
       <w:bookmarkEnd w:id="58"/>
       <w:bookmarkStart w:id="59" w:name="_Toc52961065"/>
       <w:bookmarkEnd w:id="59"/>
-      <w:bookmarkStart w:id="60" w:name="_Toc55825552"/>
+      <w:bookmarkStart w:id="60" w:name="_Toc55894592"/>
       <w:bookmarkEnd w:id="60"/>
-      <w:bookmarkStart w:id="61" w:name="_Toc55894592"/>
+      <w:bookmarkStart w:id="61" w:name="_Toc52960947"/>
       <w:bookmarkEnd w:id="61"/>
       <w:r>
         <w:t>Software design sits at the technical kernel of the software engineering process and is applied regardless of the development paradigm and area of application. Design is the first step in the development phase for any engineered product or system. The designer’s goal is to produce a model or representation of an entity that will later be built. Beginning, once system requirement has been specified and analyzed, system design is the first of the three technical activities - design, code and test that is required to build and verify software.</w:t>
@@ -11241,6 +11333,12 @@
             <w:insideH w:val="single" w:color="auto" w:sz="4" w:space="0"/>
             <w:insideV w:val="single" w:color="auto" w:sz="4" w:space="0"/>
           </w:tblBorders>
+          <w:tblCellMar>
+            <w:top w:w="0" w:type="dxa"/>
+            <w:left w:w="108" w:type="dxa"/>
+            <w:bottom w:w="0" w:type="dxa"/>
+            <w:right w:w="108" w:type="dxa"/>
+          </w:tblCellMar>
         </w:tblPrEx>
         <w:tc>
           <w:tcPr>
@@ -11508,6 +11606,975 @@
       </w:pPr>
       <w:r>
         <w:t xml:space="preserve">Applicant management: search Job, apply for job, Message Recruiter </w:t>
+      </w:r>
+    </w:p>
+    <w:tbl>
+      <w:tblPr>
+        <w:tblStyle w:val="28"/>
+        <w:tblW w:w="0" w:type="auto"/>
+        <w:tblInd w:w="0" w:type="dxa"/>
+        <w:tblBorders>
+          <w:top w:val="single" w:color="auto" w:sz="4" w:space="0"/>
+          <w:left w:val="single" w:color="auto" w:sz="4" w:space="0"/>
+          <w:bottom w:val="single" w:color="auto" w:sz="4" w:space="0"/>
+          <w:right w:val="single" w:color="auto" w:sz="4" w:space="0"/>
+          <w:insideH w:val="single" w:color="auto" w:sz="4" w:space="0"/>
+          <w:insideV w:val="single" w:color="auto" w:sz="4" w:space="0"/>
+        </w:tblBorders>
+        <w:tblLayout w:type="autofit"/>
+        <w:tblCellMar>
+          <w:top w:w="0" w:type="dxa"/>
+          <w:left w:w="108" w:type="dxa"/>
+          <w:bottom w:w="0" w:type="dxa"/>
+          <w:right w:w="108" w:type="dxa"/>
+        </w:tblCellMar>
+      </w:tblPr>
+      <w:tblGrid>
+        <w:gridCol w:w="1668"/>
+        <w:gridCol w:w="6854"/>
+      </w:tblGrid>
+      <w:tr>
+        <w:tblPrEx>
+          <w:tblBorders>
+            <w:top w:val="single" w:color="auto" w:sz="4" w:space="0"/>
+            <w:left w:val="single" w:color="auto" w:sz="4" w:space="0"/>
+            <w:bottom w:val="single" w:color="auto" w:sz="4" w:space="0"/>
+            <w:right w:val="single" w:color="auto" w:sz="4" w:space="0"/>
+            <w:insideH w:val="single" w:color="auto" w:sz="4" w:space="0"/>
+            <w:insideV w:val="single" w:color="auto" w:sz="4" w:space="0"/>
+          </w:tblBorders>
+        </w:tblPrEx>
+        <w:tc>
+          <w:tcPr>
+            <w:tcW w:w="1668" w:type="dxa"/>
+          </w:tcPr>
+          <w:p>
+            <w:pPr>
+              <w:jc w:val="left"/>
+            </w:pPr>
+            <w:r>
+              <w:t>Search Job</w:t>
+            </w:r>
+          </w:p>
+        </w:tc>
+        <w:tc>
+          <w:tcPr>
+            <w:tcW w:w="6854" w:type="dxa"/>
+          </w:tcPr>
+          <w:p>
+            <w:pPr>
+              <w:jc w:val="left"/>
+            </w:pPr>
+          </w:p>
+        </w:tc>
+      </w:tr>
+      <w:tr>
+        <w:tblPrEx>
+          <w:tblBorders>
+            <w:top w:val="single" w:color="auto" w:sz="4" w:space="0"/>
+            <w:left w:val="single" w:color="auto" w:sz="4" w:space="0"/>
+            <w:bottom w:val="single" w:color="auto" w:sz="4" w:space="0"/>
+            <w:right w:val="single" w:color="auto" w:sz="4" w:space="0"/>
+            <w:insideH w:val="single" w:color="auto" w:sz="4" w:space="0"/>
+            <w:insideV w:val="single" w:color="auto" w:sz="4" w:space="0"/>
+          </w:tblBorders>
+          <w:tblCellMar>
+            <w:top w:w="0" w:type="dxa"/>
+            <w:left w:w="108" w:type="dxa"/>
+            <w:bottom w:w="0" w:type="dxa"/>
+            <w:right w:w="108" w:type="dxa"/>
+          </w:tblCellMar>
+        </w:tblPrEx>
+        <w:tc>
+          <w:tcPr>
+            <w:tcW w:w="1668" w:type="dxa"/>
+          </w:tcPr>
+          <w:p>
+            <w:pPr>
+              <w:jc w:val="left"/>
+            </w:pPr>
+            <w:r>
+              <w:rPr>
+                <w:rFonts w:hint="eastAsia"/>
+              </w:rPr>
+              <w:t>input</w:t>
+            </w:r>
+          </w:p>
+        </w:tc>
+        <w:tc>
+          <w:tcPr>
+            <w:tcW w:w="6854" w:type="dxa"/>
+          </w:tcPr>
+          <w:p>
+            <w:pPr>
+              <w:jc w:val="left"/>
+            </w:pPr>
+            <w:r>
+              <w:t>Typing the job title, and you can add some filters to it.</w:t>
+            </w:r>
+          </w:p>
+        </w:tc>
+      </w:tr>
+      <w:tr>
+        <w:tblPrEx>
+          <w:tblBorders>
+            <w:top w:val="single" w:color="auto" w:sz="4" w:space="0"/>
+            <w:left w:val="single" w:color="auto" w:sz="4" w:space="0"/>
+            <w:bottom w:val="single" w:color="auto" w:sz="4" w:space="0"/>
+            <w:right w:val="single" w:color="auto" w:sz="4" w:space="0"/>
+            <w:insideH w:val="single" w:color="auto" w:sz="4" w:space="0"/>
+            <w:insideV w:val="single" w:color="auto" w:sz="4" w:space="0"/>
+          </w:tblBorders>
+          <w:tblCellMar>
+            <w:top w:w="0" w:type="dxa"/>
+            <w:left w:w="108" w:type="dxa"/>
+            <w:bottom w:w="0" w:type="dxa"/>
+            <w:right w:w="108" w:type="dxa"/>
+          </w:tblCellMar>
+        </w:tblPrEx>
+        <w:tc>
+          <w:tcPr>
+            <w:tcW w:w="1668" w:type="dxa"/>
+          </w:tcPr>
+          <w:p>
+            <w:pPr>
+              <w:jc w:val="left"/>
+            </w:pPr>
+            <w:r>
+              <w:rPr>
+                <w:rFonts w:hint="eastAsia"/>
+              </w:rPr>
+              <w:t>process</w:t>
+            </w:r>
+          </w:p>
+        </w:tc>
+        <w:tc>
+          <w:tcPr>
+            <w:tcW w:w="6854" w:type="dxa"/>
+          </w:tcPr>
+          <w:p>
+            <w:pPr>
+              <w:jc w:val="left"/>
+            </w:pPr>
+            <w:r>
+              <w:rPr>
+                <w:rFonts w:hint="eastAsia"/>
+              </w:rPr>
+              <w:t>The system will check</w:t>
+            </w:r>
+            <w:r>
+              <w:t xml:space="preserve"> the input query and then if there are jobs that satisfy the query it will return the jobs.</w:t>
+            </w:r>
+          </w:p>
+        </w:tc>
+      </w:tr>
+      <w:tr>
+        <w:tblPrEx>
+          <w:tblBorders>
+            <w:top w:val="single" w:color="auto" w:sz="4" w:space="0"/>
+            <w:left w:val="single" w:color="auto" w:sz="4" w:space="0"/>
+            <w:bottom w:val="single" w:color="auto" w:sz="4" w:space="0"/>
+            <w:right w:val="single" w:color="auto" w:sz="4" w:space="0"/>
+            <w:insideH w:val="single" w:color="auto" w:sz="4" w:space="0"/>
+            <w:insideV w:val="single" w:color="auto" w:sz="4" w:space="0"/>
+          </w:tblBorders>
+          <w:tblCellMar>
+            <w:top w:w="0" w:type="dxa"/>
+            <w:left w:w="108" w:type="dxa"/>
+            <w:bottom w:w="0" w:type="dxa"/>
+            <w:right w:w="108" w:type="dxa"/>
+          </w:tblCellMar>
+        </w:tblPrEx>
+        <w:tc>
+          <w:tcPr>
+            <w:tcW w:w="1668" w:type="dxa"/>
+          </w:tcPr>
+          <w:p>
+            <w:pPr>
+              <w:jc w:val="left"/>
+            </w:pPr>
+            <w:r>
+              <w:rPr>
+                <w:rFonts w:hint="eastAsia"/>
+              </w:rPr>
+              <w:t>output</w:t>
+            </w:r>
+          </w:p>
+        </w:tc>
+        <w:tc>
+          <w:tcPr>
+            <w:tcW w:w="6854" w:type="dxa"/>
+          </w:tcPr>
+          <w:p>
+            <w:pPr>
+              <w:jc w:val="left"/>
+            </w:pPr>
+            <w:r>
+              <w:t xml:space="preserve">array of jobs that satisfy the query </w:t>
+            </w:r>
+          </w:p>
+        </w:tc>
+      </w:tr>
+    </w:tbl>
+    <w:p>
+      <w:pPr>
+        <w:pStyle w:val="15"/>
+      </w:pPr>
+      <w:r>
+        <w:t xml:space="preserve">Table </w:t>
+      </w:r>
+      <w:r>
+        <w:fldChar w:fldCharType="begin"/>
+      </w:r>
+      <w:r>
+        <w:instrText xml:space="preserve"> SEQ Table \* ARABIC </w:instrText>
+      </w:r>
+      <w:r>
+        <w:fldChar w:fldCharType="separate"/>
+      </w:r>
+      <w:r>
+        <w:t>5</w:t>
+      </w:r>
+      <w:r>
+        <w:fldChar w:fldCharType="end"/>
+      </w:r>
+      <w:bookmarkStart w:id="71" w:name="_Toc8345"/>
+      <w:r>
+        <w:t xml:space="preserve"> search job</w:t>
+      </w:r>
+      <w:bookmarkEnd w:id="71"/>
+    </w:p>
+    <w:tbl>
+      <w:tblPr>
+        <w:tblStyle w:val="28"/>
+        <w:tblW w:w="0" w:type="auto"/>
+        <w:tblInd w:w="0" w:type="dxa"/>
+        <w:tblBorders>
+          <w:top w:val="single" w:color="auto" w:sz="4" w:space="0"/>
+          <w:left w:val="single" w:color="auto" w:sz="4" w:space="0"/>
+          <w:bottom w:val="single" w:color="auto" w:sz="4" w:space="0"/>
+          <w:right w:val="single" w:color="auto" w:sz="4" w:space="0"/>
+          <w:insideH w:val="single" w:color="auto" w:sz="4" w:space="0"/>
+          <w:insideV w:val="single" w:color="auto" w:sz="4" w:space="0"/>
+        </w:tblBorders>
+        <w:tblLayout w:type="autofit"/>
+        <w:tblCellMar>
+          <w:top w:w="0" w:type="dxa"/>
+          <w:left w:w="108" w:type="dxa"/>
+          <w:bottom w:w="0" w:type="dxa"/>
+          <w:right w:w="108" w:type="dxa"/>
+        </w:tblCellMar>
+      </w:tblPr>
+      <w:tblGrid>
+        <w:gridCol w:w="1668"/>
+        <w:gridCol w:w="6854"/>
+      </w:tblGrid>
+      <w:tr>
+        <w:tblPrEx>
+          <w:tblBorders>
+            <w:top w:val="single" w:color="auto" w:sz="4" w:space="0"/>
+            <w:left w:val="single" w:color="auto" w:sz="4" w:space="0"/>
+            <w:bottom w:val="single" w:color="auto" w:sz="4" w:space="0"/>
+            <w:right w:val="single" w:color="auto" w:sz="4" w:space="0"/>
+            <w:insideH w:val="single" w:color="auto" w:sz="4" w:space="0"/>
+            <w:insideV w:val="single" w:color="auto" w:sz="4" w:space="0"/>
+          </w:tblBorders>
+        </w:tblPrEx>
+        <w:tc>
+          <w:tcPr>
+            <w:tcW w:w="1668" w:type="dxa"/>
+          </w:tcPr>
+          <w:p>
+            <w:pPr>
+              <w:jc w:val="left"/>
+            </w:pPr>
+            <w:r>
+              <w:t>Apply for Job</w:t>
+            </w:r>
+          </w:p>
+        </w:tc>
+        <w:tc>
+          <w:tcPr>
+            <w:tcW w:w="6854" w:type="dxa"/>
+          </w:tcPr>
+          <w:p>
+            <w:pPr>
+              <w:jc w:val="left"/>
+            </w:pPr>
+          </w:p>
+        </w:tc>
+      </w:tr>
+      <w:tr>
+        <w:tblPrEx>
+          <w:tblBorders>
+            <w:top w:val="single" w:color="auto" w:sz="4" w:space="0"/>
+            <w:left w:val="single" w:color="auto" w:sz="4" w:space="0"/>
+            <w:bottom w:val="single" w:color="auto" w:sz="4" w:space="0"/>
+            <w:right w:val="single" w:color="auto" w:sz="4" w:space="0"/>
+            <w:insideH w:val="single" w:color="auto" w:sz="4" w:space="0"/>
+            <w:insideV w:val="single" w:color="auto" w:sz="4" w:space="0"/>
+          </w:tblBorders>
+          <w:tblCellMar>
+            <w:top w:w="0" w:type="dxa"/>
+            <w:left w:w="108" w:type="dxa"/>
+            <w:bottom w:w="0" w:type="dxa"/>
+            <w:right w:w="108" w:type="dxa"/>
+          </w:tblCellMar>
+        </w:tblPrEx>
+        <w:tc>
+          <w:tcPr>
+            <w:tcW w:w="1668" w:type="dxa"/>
+          </w:tcPr>
+          <w:p>
+            <w:pPr>
+              <w:jc w:val="left"/>
+            </w:pPr>
+            <w:r>
+              <w:t>I</w:t>
+            </w:r>
+            <w:r>
+              <w:rPr>
+                <w:rFonts w:hint="eastAsia"/>
+              </w:rPr>
+              <w:t>nput</w:t>
+            </w:r>
+          </w:p>
+        </w:tc>
+        <w:tc>
+          <w:tcPr>
+            <w:tcW w:w="6854" w:type="dxa"/>
+          </w:tcPr>
+          <w:p>
+            <w:pPr>
+              <w:jc w:val="left"/>
+            </w:pPr>
+            <w:r>
+              <w:rPr>
+                <w:rFonts w:hint="eastAsia"/>
+              </w:rPr>
+              <w:t xml:space="preserve">The user will input </w:t>
+            </w:r>
+            <w:r>
+              <w:t>will click on specific job’s apply button and send short message with the application</w:t>
+            </w:r>
+          </w:p>
+        </w:tc>
+      </w:tr>
+      <w:tr>
+        <w:tblPrEx>
+          <w:tblBorders>
+            <w:top w:val="single" w:color="auto" w:sz="4" w:space="0"/>
+            <w:left w:val="single" w:color="auto" w:sz="4" w:space="0"/>
+            <w:bottom w:val="single" w:color="auto" w:sz="4" w:space="0"/>
+            <w:right w:val="single" w:color="auto" w:sz="4" w:space="0"/>
+            <w:insideH w:val="single" w:color="auto" w:sz="4" w:space="0"/>
+            <w:insideV w:val="single" w:color="auto" w:sz="4" w:space="0"/>
+          </w:tblBorders>
+          <w:tblCellMar>
+            <w:top w:w="0" w:type="dxa"/>
+            <w:left w:w="108" w:type="dxa"/>
+            <w:bottom w:w="0" w:type="dxa"/>
+            <w:right w:w="108" w:type="dxa"/>
+          </w:tblCellMar>
+        </w:tblPrEx>
+        <w:tc>
+          <w:tcPr>
+            <w:tcW w:w="1668" w:type="dxa"/>
+          </w:tcPr>
+          <w:p>
+            <w:pPr>
+              <w:jc w:val="left"/>
+            </w:pPr>
+            <w:r>
+              <w:t>P</w:t>
+            </w:r>
+            <w:r>
+              <w:rPr>
+                <w:rFonts w:hint="eastAsia"/>
+              </w:rPr>
+              <w:t>rocess</w:t>
+            </w:r>
+          </w:p>
+        </w:tc>
+        <w:tc>
+          <w:tcPr>
+            <w:tcW w:w="6854" w:type="dxa"/>
+          </w:tcPr>
+          <w:p>
+            <w:pPr>
+              <w:jc w:val="left"/>
+            </w:pPr>
+            <w:r>
+              <w:rPr>
+                <w:rFonts w:hint="eastAsia"/>
+              </w:rPr>
+              <w:t xml:space="preserve">The system will </w:t>
+            </w:r>
+            <w:r>
+              <w:t>add the application to the database</w:t>
+            </w:r>
+          </w:p>
+        </w:tc>
+      </w:tr>
+      <w:tr>
+        <w:tblPrEx>
+          <w:tblBorders>
+            <w:top w:val="single" w:color="auto" w:sz="4" w:space="0"/>
+            <w:left w:val="single" w:color="auto" w:sz="4" w:space="0"/>
+            <w:bottom w:val="single" w:color="auto" w:sz="4" w:space="0"/>
+            <w:right w:val="single" w:color="auto" w:sz="4" w:space="0"/>
+            <w:insideH w:val="single" w:color="auto" w:sz="4" w:space="0"/>
+            <w:insideV w:val="single" w:color="auto" w:sz="4" w:space="0"/>
+          </w:tblBorders>
+          <w:tblCellMar>
+            <w:top w:w="0" w:type="dxa"/>
+            <w:left w:w="108" w:type="dxa"/>
+            <w:bottom w:w="0" w:type="dxa"/>
+            <w:right w:w="108" w:type="dxa"/>
+          </w:tblCellMar>
+        </w:tblPrEx>
+        <w:tc>
+          <w:tcPr>
+            <w:tcW w:w="1668" w:type="dxa"/>
+          </w:tcPr>
+          <w:p>
+            <w:pPr>
+              <w:jc w:val="left"/>
+            </w:pPr>
+            <w:r>
+              <w:t>O</w:t>
+            </w:r>
+            <w:r>
+              <w:rPr>
+                <w:rFonts w:hint="eastAsia"/>
+              </w:rPr>
+              <w:t>utput</w:t>
+            </w:r>
+          </w:p>
+        </w:tc>
+        <w:tc>
+          <w:tcPr>
+            <w:tcW w:w="6854" w:type="dxa"/>
+          </w:tcPr>
+          <w:p>
+            <w:pPr>
+              <w:jc w:val="left"/>
+            </w:pPr>
+            <w:r>
+              <w:t>Message for the user “applied successfully”</w:t>
+            </w:r>
+          </w:p>
+        </w:tc>
+      </w:tr>
+    </w:tbl>
+    <w:p>
+      <w:pPr>
+        <w:pStyle w:val="15"/>
+      </w:pPr>
+      <w:r>
+        <w:t xml:space="preserve">Table </w:t>
+      </w:r>
+      <w:r>
+        <w:fldChar w:fldCharType="begin"/>
+      </w:r>
+      <w:r>
+        <w:instrText xml:space="preserve"> SEQ Table \* ARABIC </w:instrText>
+      </w:r>
+      <w:r>
+        <w:fldChar w:fldCharType="separate"/>
+      </w:r>
+      <w:r>
+        <w:t>6</w:t>
+      </w:r>
+      <w:r>
+        <w:fldChar w:fldCharType="end"/>
+      </w:r>
+      <w:bookmarkStart w:id="72" w:name="_Toc2216"/>
+      <w:r>
+        <w:t xml:space="preserve"> Apply for Job</w:t>
+      </w:r>
+      <w:bookmarkEnd w:id="72"/>
+    </w:p>
+    <w:p>
+      <w:pPr>
+        <w:ind w:firstLine="210"/>
+        <w:jc w:val="left"/>
+      </w:pPr>
+    </w:p>
+    <w:tbl>
+      <w:tblPr>
+        <w:tblStyle w:val="28"/>
+        <w:tblW w:w="0" w:type="auto"/>
+        <w:tblInd w:w="0" w:type="dxa"/>
+        <w:tblBorders>
+          <w:top w:val="single" w:color="auto" w:sz="4" w:space="0"/>
+          <w:left w:val="single" w:color="auto" w:sz="4" w:space="0"/>
+          <w:bottom w:val="single" w:color="auto" w:sz="4" w:space="0"/>
+          <w:right w:val="single" w:color="auto" w:sz="4" w:space="0"/>
+          <w:insideH w:val="single" w:color="auto" w:sz="4" w:space="0"/>
+          <w:insideV w:val="single" w:color="auto" w:sz="4" w:space="0"/>
+        </w:tblBorders>
+        <w:tblLayout w:type="autofit"/>
+        <w:tblCellMar>
+          <w:top w:w="0" w:type="dxa"/>
+          <w:left w:w="108" w:type="dxa"/>
+          <w:bottom w:w="0" w:type="dxa"/>
+          <w:right w:w="108" w:type="dxa"/>
+        </w:tblCellMar>
+      </w:tblPr>
+      <w:tblGrid>
+        <w:gridCol w:w="1668"/>
+        <w:gridCol w:w="6854"/>
+      </w:tblGrid>
+      <w:tr>
+        <w:tblPrEx>
+          <w:tblBorders>
+            <w:top w:val="single" w:color="auto" w:sz="4" w:space="0"/>
+            <w:left w:val="single" w:color="auto" w:sz="4" w:space="0"/>
+            <w:bottom w:val="single" w:color="auto" w:sz="4" w:space="0"/>
+            <w:right w:val="single" w:color="auto" w:sz="4" w:space="0"/>
+            <w:insideH w:val="single" w:color="auto" w:sz="4" w:space="0"/>
+            <w:insideV w:val="single" w:color="auto" w:sz="4" w:space="0"/>
+          </w:tblBorders>
+        </w:tblPrEx>
+        <w:tc>
+          <w:tcPr>
+            <w:tcW w:w="1668" w:type="dxa"/>
+          </w:tcPr>
+          <w:p>
+            <w:pPr>
+              <w:jc w:val="left"/>
+            </w:pPr>
+            <w:r>
+              <w:t>Message Recruiter</w:t>
+            </w:r>
+          </w:p>
+        </w:tc>
+        <w:tc>
+          <w:tcPr>
+            <w:tcW w:w="6854" w:type="dxa"/>
+          </w:tcPr>
+          <w:p>
+            <w:pPr>
+              <w:jc w:val="left"/>
+            </w:pPr>
+          </w:p>
+        </w:tc>
+      </w:tr>
+      <w:tr>
+        <w:tblPrEx>
+          <w:tblBorders>
+            <w:top w:val="single" w:color="auto" w:sz="4" w:space="0"/>
+            <w:left w:val="single" w:color="auto" w:sz="4" w:space="0"/>
+            <w:bottom w:val="single" w:color="auto" w:sz="4" w:space="0"/>
+            <w:right w:val="single" w:color="auto" w:sz="4" w:space="0"/>
+            <w:insideH w:val="single" w:color="auto" w:sz="4" w:space="0"/>
+            <w:insideV w:val="single" w:color="auto" w:sz="4" w:space="0"/>
+          </w:tblBorders>
+        </w:tblPrEx>
+        <w:tc>
+          <w:tcPr>
+            <w:tcW w:w="1668" w:type="dxa"/>
+          </w:tcPr>
+          <w:p>
+            <w:pPr>
+              <w:jc w:val="left"/>
+            </w:pPr>
+            <w:r>
+              <w:t>I</w:t>
+            </w:r>
+            <w:r>
+              <w:rPr>
+                <w:rFonts w:hint="eastAsia"/>
+              </w:rPr>
+              <w:t>nput</w:t>
+            </w:r>
+          </w:p>
+        </w:tc>
+        <w:tc>
+          <w:tcPr>
+            <w:tcW w:w="6854" w:type="dxa"/>
+          </w:tcPr>
+          <w:p>
+            <w:pPr>
+              <w:jc w:val="left"/>
+            </w:pPr>
+            <w:r>
+              <w:t>Text to the recruiter</w:t>
+            </w:r>
+          </w:p>
+        </w:tc>
+      </w:tr>
+      <w:tr>
+        <w:tblPrEx>
+          <w:tblBorders>
+            <w:top w:val="single" w:color="auto" w:sz="4" w:space="0"/>
+            <w:left w:val="single" w:color="auto" w:sz="4" w:space="0"/>
+            <w:bottom w:val="single" w:color="auto" w:sz="4" w:space="0"/>
+            <w:right w:val="single" w:color="auto" w:sz="4" w:space="0"/>
+            <w:insideH w:val="single" w:color="auto" w:sz="4" w:space="0"/>
+            <w:insideV w:val="single" w:color="auto" w:sz="4" w:space="0"/>
+          </w:tblBorders>
+        </w:tblPrEx>
+        <w:tc>
+          <w:tcPr>
+            <w:tcW w:w="1668" w:type="dxa"/>
+          </w:tcPr>
+          <w:p>
+            <w:pPr>
+              <w:jc w:val="left"/>
+            </w:pPr>
+            <w:r>
+              <w:rPr>
+                <w:rFonts w:hint="eastAsia"/>
+              </w:rPr>
+              <w:t>process</w:t>
+            </w:r>
+          </w:p>
+        </w:tc>
+        <w:tc>
+          <w:tcPr>
+            <w:tcW w:w="6854" w:type="dxa"/>
+          </w:tcPr>
+          <w:p>
+            <w:pPr>
+              <w:jc w:val="left"/>
+            </w:pPr>
+            <w:r>
+              <w:t xml:space="preserve">Sending the message to Chat Engine </w:t>
+            </w:r>
+          </w:p>
+        </w:tc>
+      </w:tr>
+      <w:tr>
+        <w:tblPrEx>
+          <w:tblBorders>
+            <w:top w:val="single" w:color="auto" w:sz="4" w:space="0"/>
+            <w:left w:val="single" w:color="auto" w:sz="4" w:space="0"/>
+            <w:bottom w:val="single" w:color="auto" w:sz="4" w:space="0"/>
+            <w:right w:val="single" w:color="auto" w:sz="4" w:space="0"/>
+            <w:insideH w:val="single" w:color="auto" w:sz="4" w:space="0"/>
+            <w:insideV w:val="single" w:color="auto" w:sz="4" w:space="0"/>
+          </w:tblBorders>
+        </w:tblPrEx>
+        <w:tc>
+          <w:tcPr>
+            <w:tcW w:w="1668" w:type="dxa"/>
+          </w:tcPr>
+          <w:p>
+            <w:pPr>
+              <w:jc w:val="left"/>
+            </w:pPr>
+            <w:r>
+              <w:rPr>
+                <w:rFonts w:hint="eastAsia"/>
+              </w:rPr>
+              <w:t>output</w:t>
+            </w:r>
+          </w:p>
+        </w:tc>
+        <w:tc>
+          <w:tcPr>
+            <w:tcW w:w="6854" w:type="dxa"/>
+          </w:tcPr>
+          <w:p>
+            <w:pPr>
+              <w:jc w:val="left"/>
+            </w:pPr>
+            <w:r>
+              <w:t xml:space="preserve">Sent message </w:t>
+            </w:r>
+          </w:p>
+        </w:tc>
+      </w:tr>
+    </w:tbl>
+    <w:p>
+      <w:pPr>
+        <w:pStyle w:val="15"/>
+      </w:pPr>
+      <w:r>
+        <w:t xml:space="preserve">Table </w:t>
+      </w:r>
+      <w:r>
+        <w:fldChar w:fldCharType="begin"/>
+      </w:r>
+      <w:r>
+        <w:instrText xml:space="preserve"> SEQ Table \* ARABIC </w:instrText>
+      </w:r>
+      <w:r>
+        <w:fldChar w:fldCharType="separate"/>
+      </w:r>
+      <w:r>
+        <w:t>7</w:t>
+      </w:r>
+      <w:r>
+        <w:fldChar w:fldCharType="end"/>
+      </w:r>
+      <w:bookmarkStart w:id="73" w:name="_Toc10896"/>
+      <w:r>
+        <w:t xml:space="preserve"> Message Recruiter</w:t>
+      </w:r>
+      <w:bookmarkEnd w:id="73"/>
+    </w:p>
+    <w:tbl>
+      <w:tblPr>
+        <w:tblStyle w:val="28"/>
+        <w:tblW w:w="0" w:type="auto"/>
+        <w:tblInd w:w="0" w:type="dxa"/>
+        <w:tblBorders>
+          <w:top w:val="single" w:color="auto" w:sz="4" w:space="0"/>
+          <w:left w:val="single" w:color="auto" w:sz="4" w:space="0"/>
+          <w:bottom w:val="single" w:color="auto" w:sz="4" w:space="0"/>
+          <w:right w:val="single" w:color="auto" w:sz="4" w:space="0"/>
+          <w:insideH w:val="single" w:color="auto" w:sz="4" w:space="0"/>
+          <w:insideV w:val="single" w:color="auto" w:sz="4" w:space="0"/>
+        </w:tblBorders>
+        <w:tblLayout w:type="autofit"/>
+        <w:tblCellMar>
+          <w:top w:w="0" w:type="dxa"/>
+          <w:left w:w="108" w:type="dxa"/>
+          <w:bottom w:w="0" w:type="dxa"/>
+          <w:right w:w="108" w:type="dxa"/>
+        </w:tblCellMar>
+      </w:tblPr>
+      <w:tblGrid>
+        <w:gridCol w:w="1644"/>
+        <w:gridCol w:w="6659"/>
+      </w:tblGrid>
+      <w:tr>
+        <w:tblPrEx>
+          <w:tblBorders>
+            <w:top w:val="single" w:color="auto" w:sz="4" w:space="0"/>
+            <w:left w:val="single" w:color="auto" w:sz="4" w:space="0"/>
+            <w:bottom w:val="single" w:color="auto" w:sz="4" w:space="0"/>
+            <w:right w:val="single" w:color="auto" w:sz="4" w:space="0"/>
+            <w:insideH w:val="single" w:color="auto" w:sz="4" w:space="0"/>
+            <w:insideV w:val="single" w:color="auto" w:sz="4" w:space="0"/>
+          </w:tblBorders>
+          <w:tblCellMar>
+            <w:top w:w="0" w:type="dxa"/>
+            <w:left w:w="108" w:type="dxa"/>
+            <w:bottom w:w="0" w:type="dxa"/>
+            <w:right w:w="108" w:type="dxa"/>
+          </w:tblCellMar>
+        </w:tblPrEx>
+        <w:tc>
+          <w:tcPr>
+            <w:tcW w:w="1644" w:type="dxa"/>
+          </w:tcPr>
+          <w:p>
+            <w:pPr>
+              <w:jc w:val="left"/>
+            </w:pPr>
+            <w:r>
+              <w:t>Rate a job</w:t>
+            </w:r>
+          </w:p>
+        </w:tc>
+        <w:tc>
+          <w:tcPr>
+            <w:tcW w:w="6659" w:type="dxa"/>
+          </w:tcPr>
+          <w:p>
+            <w:pPr>
+              <w:jc w:val="left"/>
+            </w:pPr>
+          </w:p>
+        </w:tc>
+      </w:tr>
+      <w:tr>
+        <w:tblPrEx>
+          <w:tblBorders>
+            <w:top w:val="single" w:color="auto" w:sz="4" w:space="0"/>
+            <w:left w:val="single" w:color="auto" w:sz="4" w:space="0"/>
+            <w:bottom w:val="single" w:color="auto" w:sz="4" w:space="0"/>
+            <w:right w:val="single" w:color="auto" w:sz="4" w:space="0"/>
+            <w:insideH w:val="single" w:color="auto" w:sz="4" w:space="0"/>
+            <w:insideV w:val="single" w:color="auto" w:sz="4" w:space="0"/>
+          </w:tblBorders>
+          <w:tblCellMar>
+            <w:top w:w="0" w:type="dxa"/>
+            <w:left w:w="108" w:type="dxa"/>
+            <w:bottom w:w="0" w:type="dxa"/>
+            <w:right w:w="108" w:type="dxa"/>
+          </w:tblCellMar>
+        </w:tblPrEx>
+        <w:tc>
+          <w:tcPr>
+            <w:tcW w:w="1644" w:type="dxa"/>
+          </w:tcPr>
+          <w:p>
+            <w:pPr>
+              <w:jc w:val="left"/>
+            </w:pPr>
+            <w:r>
+              <w:t>I</w:t>
+            </w:r>
+            <w:r>
+              <w:rPr>
+                <w:rFonts w:hint="eastAsia"/>
+              </w:rPr>
+              <w:t>nput</w:t>
+            </w:r>
+          </w:p>
+        </w:tc>
+        <w:tc>
+          <w:tcPr>
+            <w:tcW w:w="6659" w:type="dxa"/>
+          </w:tcPr>
+          <w:p>
+            <w:pPr>
+              <w:jc w:val="left"/>
+            </w:pPr>
+            <w:r>
+              <w:t xml:space="preserve">Number from 0 to 5 by select on the number of starts </w:t>
+            </w:r>
+          </w:p>
+        </w:tc>
+      </w:tr>
+      <w:tr>
+        <w:tblPrEx>
+          <w:tblBorders>
+            <w:top w:val="single" w:color="auto" w:sz="4" w:space="0"/>
+            <w:left w:val="single" w:color="auto" w:sz="4" w:space="0"/>
+            <w:bottom w:val="single" w:color="auto" w:sz="4" w:space="0"/>
+            <w:right w:val="single" w:color="auto" w:sz="4" w:space="0"/>
+            <w:insideH w:val="single" w:color="auto" w:sz="4" w:space="0"/>
+            <w:insideV w:val="single" w:color="auto" w:sz="4" w:space="0"/>
+          </w:tblBorders>
+          <w:tblCellMar>
+            <w:top w:w="0" w:type="dxa"/>
+            <w:left w:w="108" w:type="dxa"/>
+            <w:bottom w:w="0" w:type="dxa"/>
+            <w:right w:w="108" w:type="dxa"/>
+          </w:tblCellMar>
+        </w:tblPrEx>
+        <w:tc>
+          <w:tcPr>
+            <w:tcW w:w="1644" w:type="dxa"/>
+          </w:tcPr>
+          <w:p>
+            <w:pPr>
+              <w:jc w:val="left"/>
+            </w:pPr>
+            <w:r>
+              <w:t>P</w:t>
+            </w:r>
+            <w:r>
+              <w:rPr>
+                <w:rFonts w:hint="eastAsia"/>
+              </w:rPr>
+              <w:t>rocess</w:t>
+            </w:r>
+          </w:p>
+        </w:tc>
+        <w:tc>
+          <w:tcPr>
+            <w:tcW w:w="6659" w:type="dxa"/>
+          </w:tcPr>
+          <w:p>
+            <w:pPr>
+              <w:jc w:val="left"/>
+            </w:pPr>
+            <w:r>
+              <w:rPr>
+                <w:rFonts w:hint="eastAsia"/>
+              </w:rPr>
+              <w:t xml:space="preserve">The system will check </w:t>
+            </w:r>
+            <w:r>
+              <w:t>how many starts the user selected</w:t>
+            </w:r>
+          </w:p>
+        </w:tc>
+      </w:tr>
+      <w:tr>
+        <w:tblPrEx>
+          <w:tblBorders>
+            <w:top w:val="single" w:color="auto" w:sz="4" w:space="0"/>
+            <w:left w:val="single" w:color="auto" w:sz="4" w:space="0"/>
+            <w:bottom w:val="single" w:color="auto" w:sz="4" w:space="0"/>
+            <w:right w:val="single" w:color="auto" w:sz="4" w:space="0"/>
+            <w:insideH w:val="single" w:color="auto" w:sz="4" w:space="0"/>
+            <w:insideV w:val="single" w:color="auto" w:sz="4" w:space="0"/>
+          </w:tblBorders>
+          <w:tblCellMar>
+            <w:top w:w="0" w:type="dxa"/>
+            <w:left w:w="108" w:type="dxa"/>
+            <w:bottom w:w="0" w:type="dxa"/>
+            <w:right w:w="108" w:type="dxa"/>
+          </w:tblCellMar>
+        </w:tblPrEx>
+        <w:tc>
+          <w:tcPr>
+            <w:tcW w:w="1644" w:type="dxa"/>
+          </w:tcPr>
+          <w:p>
+            <w:pPr>
+              <w:jc w:val="left"/>
+            </w:pPr>
+            <w:r>
+              <w:rPr>
+                <w:rFonts w:hint="eastAsia"/>
+              </w:rPr>
+              <w:t>output</w:t>
+            </w:r>
+          </w:p>
+        </w:tc>
+        <w:tc>
+          <w:tcPr>
+            <w:tcW w:w="6659" w:type="dxa"/>
+          </w:tcPr>
+          <w:p>
+            <w:pPr>
+              <w:jc w:val="left"/>
+            </w:pPr>
+            <w:r>
+              <w:t>New average ring for the job.</w:t>
+            </w:r>
+          </w:p>
+        </w:tc>
+      </w:tr>
+    </w:tbl>
+    <w:p>
+      <w:pPr>
+        <w:pStyle w:val="15"/>
+      </w:pPr>
+      <w:r>
+        <w:t xml:space="preserve">Table </w:t>
+      </w:r>
+      <w:r>
+        <w:fldChar w:fldCharType="begin"/>
+      </w:r>
+      <w:r>
+        <w:instrText xml:space="preserve"> SEQ Table \* ARABIC </w:instrText>
+      </w:r>
+      <w:r>
+        <w:fldChar w:fldCharType="separate"/>
+      </w:r>
+      <w:r>
+        <w:t>8</w:t>
+      </w:r>
+      <w:r>
+        <w:fldChar w:fldCharType="end"/>
+      </w:r>
+      <w:bookmarkStart w:id="74" w:name="_Toc26262"/>
+      <w:r>
+        <w:t xml:space="preserve"> Rate a job</w:t>
+      </w:r>
+      <w:bookmarkEnd w:id="74"/>
+    </w:p>
+    <w:p>
+      <w:pPr>
+        <w:pStyle w:val="45"/>
+        <w:numPr>
+          <w:ilvl w:val="0"/>
+          <w:numId w:val="8"/>
+        </w:numPr>
+        <w:jc w:val="left"/>
+      </w:pPr>
+      <w:r>
+        <w:t xml:space="preserve">Recruiter management: Job management, View applicant request, Message Applicant, change applicant status (accept, reject, delete), Employee management. </w:t>
       </w:r>
     </w:p>
     <w:tbl>
@@ -11561,7 +12628,7 @@
               <w:jc w:val="left"/>
             </w:pPr>
             <w:r>
-              <w:t>Search Job</w:t>
+              <w:t>Job management</w:t>
             </w:r>
           </w:p>
         </w:tc>
@@ -11618,7 +12685,7 @@
               <w:jc w:val="left"/>
             </w:pPr>
             <w:r>
-              <w:t>Typing the job title, and you can add some filters to it.</w:t>
+              <w:t xml:space="preserve">The user can add job to the website. </w:t>
             </w:r>
           </w:p>
         </w:tc>
@@ -11668,11 +12735,16 @@
               <w:rPr>
                 <w:rFonts w:hint="eastAsia"/>
               </w:rPr>
-              <w:t>The system will check</w:t>
-            </w:r>
-            <w:r>
-              <w:t xml:space="preserve"> the input query and then if there are jobs that satisfy the query it will return the jobs.</w:t>
-            </w:r>
+              <w:t xml:space="preserve">The system will </w:t>
+            </w:r>
+            <w:r>
+              <w:t>update the information of the job.</w:t>
+            </w:r>
+          </w:p>
+          <w:p>
+            <w:pPr>
+              <w:jc w:val="left"/>
+            </w:pPr>
           </w:p>
         </w:tc>
       </w:tr>
@@ -11718,7 +12790,31 @@
               <w:jc w:val="left"/>
             </w:pPr>
             <w:r>
-              <w:t xml:space="preserve">array of jobs that satisfy the query </w:t>
+              <w:rPr>
+                <w:rFonts w:hint="eastAsia"/>
+              </w:rPr>
+              <w:t xml:space="preserve">If the </w:t>
+            </w:r>
+            <w:r>
+              <w:t xml:space="preserve">information </w:t>
+            </w:r>
+            <w:r>
+              <w:rPr>
+                <w:rFonts w:hint="eastAsia"/>
+              </w:rPr>
+              <w:t>all have been filled correctly, the information</w:t>
+            </w:r>
+            <w:r>
+              <w:t xml:space="preserve"> of the job</w:t>
+            </w:r>
+            <w:r>
+              <w:rPr>
+                <w:rFonts w:hint="eastAsia"/>
+              </w:rPr>
+              <w:t xml:space="preserve"> will be </w:t>
+            </w:r>
+            <w:r>
+              <w:t>displayed on the job list.</w:t>
             </w:r>
           </w:p>
         </w:tc>
@@ -11741,16 +12837,16 @@
         <w:fldChar w:fldCharType="separate"/>
       </w:r>
       <w:r>
-        <w:t>5</w:t>
+        <w:t>9</w:t>
       </w:r>
       <w:r>
         <w:fldChar w:fldCharType="end"/>
       </w:r>
-      <w:bookmarkStart w:id="71" w:name="_Toc8345"/>
-      <w:r>
-        <w:t xml:space="preserve"> search job</w:t>
-      </w:r>
-      <w:bookmarkEnd w:id="71"/>
+      <w:bookmarkStart w:id="75" w:name="_Toc24369"/>
+      <w:r>
+        <w:t xml:space="preserve"> Job management</w:t>
+      </w:r>
+      <w:bookmarkEnd w:id="75"/>
     </w:p>
     <w:tbl>
       <w:tblPr>
@@ -11803,7 +12899,7 @@
               <w:jc w:val="left"/>
             </w:pPr>
             <w:r>
-              <w:t>Apply for Job</w:t>
+              <w:t>View applicant request</w:t>
             </w:r>
           </w:p>
         </w:tc>
@@ -11844,13 +12940,10 @@
               <w:jc w:val="left"/>
             </w:pPr>
             <w:r>
-              <w:t>I</w:t>
-            </w:r>
-            <w:r>
               <w:rPr>
                 <w:rFonts w:hint="eastAsia"/>
               </w:rPr>
-              <w:t>nput</w:t>
+              <w:t>input</w:t>
             </w:r>
           </w:p>
         </w:tc>
@@ -11866,10 +12959,10 @@
               <w:rPr>
                 <w:rFonts w:hint="eastAsia"/>
               </w:rPr>
-              <w:t xml:space="preserve">The user will input </w:t>
-            </w:r>
-            <w:r>
-              <w:t>will click on specific job’s apply button and send short message with the application</w:t>
+              <w:t xml:space="preserve">The user will </w:t>
+            </w:r>
+            <w:r>
+              <w:t>check the applicant request about the job.</w:t>
             </w:r>
           </w:p>
         </w:tc>
@@ -11891,6 +12984,9 @@
             <w:right w:w="108" w:type="dxa"/>
           </w:tblCellMar>
         </w:tblPrEx>
+        <w:trPr>
+          <w:trHeight w:val="593" w:hRule="atLeast"/>
+        </w:trPr>
         <w:tc>
           <w:tcPr>
             <w:tcW w:w="1668" w:type="dxa"/>
@@ -11900,13 +12996,10 @@
               <w:jc w:val="left"/>
             </w:pPr>
             <w:r>
-              <w:t>P</w:t>
-            </w:r>
-            <w:r>
               <w:rPr>
                 <w:rFonts w:hint="eastAsia"/>
               </w:rPr>
-              <w:t>rocess</w:t>
+              <w:t>process</w:t>
             </w:r>
           </w:p>
         </w:tc>
@@ -11925,7 +13018,7 @@
               <w:t xml:space="preserve">The system will </w:t>
             </w:r>
             <w:r>
-              <w:t>add the application to the database</w:t>
+              <w:t>generate the list of current applied applicants.</w:t>
             </w:r>
           </w:p>
         </w:tc>
@@ -11956,13 +13049,10 @@
               <w:jc w:val="left"/>
             </w:pPr>
             <w:r>
-              <w:t>O</w:t>
-            </w:r>
-            <w:r>
               <w:rPr>
                 <w:rFonts w:hint="eastAsia"/>
               </w:rPr>
-              <w:t>utput</w:t>
+              <w:t>output</w:t>
             </w:r>
           </w:p>
         </w:tc>
@@ -11975,7 +13065,13 @@
               <w:jc w:val="left"/>
             </w:pPr>
             <w:r>
-              <w:t>Message for the user “applied successfully”</w:t>
+              <w:rPr>
+                <w:rFonts w:hint="eastAsia"/>
+              </w:rPr>
+              <w:t xml:space="preserve">The system will </w:t>
+            </w:r>
+            <w:r>
+              <w:t>return the list of applicants.</w:t>
             </w:r>
           </w:p>
         </w:tc>
@@ -11998,16 +13094,16 @@
         <w:fldChar w:fldCharType="separate"/>
       </w:r>
       <w:r>
-        <w:t>6</w:t>
+        <w:t>10</w:t>
       </w:r>
       <w:r>
         <w:fldChar w:fldCharType="end"/>
       </w:r>
-      <w:bookmarkStart w:id="72" w:name="_Toc2216"/>
-      <w:r>
-        <w:t xml:space="preserve"> Apply for Job</w:t>
-      </w:r>
-      <w:bookmarkEnd w:id="72"/>
+      <w:bookmarkStart w:id="76" w:name="_Toc10929"/>
+      <w:r>
+        <w:t xml:space="preserve"> View Applicant Request</w:t>
+      </w:r>
+      <w:bookmarkEnd w:id="76"/>
     </w:p>
     <w:p>
       <w:pPr>
@@ -12066,7 +13162,7 @@
               <w:jc w:val="left"/>
             </w:pPr>
             <w:r>
-              <w:t>Message Recruiter</w:t>
+              <w:t>Message Applicant</w:t>
             </w:r>
           </w:p>
         </w:tc>
@@ -12107,13 +13203,10 @@
               <w:jc w:val="left"/>
             </w:pPr>
             <w:r>
-              <w:t>I</w:t>
-            </w:r>
-            <w:r>
               <w:rPr>
                 <w:rFonts w:hint="eastAsia"/>
               </w:rPr>
-              <w:t>nput</w:t>
+              <w:t>input</w:t>
             </w:r>
           </w:p>
         </w:tc>
@@ -12126,7 +13219,7 @@
               <w:jc w:val="left"/>
             </w:pPr>
             <w:r>
-              <w:t>Text to the recruiter</w:t>
+              <w:t>the user has can message the applicant regarding the job.</w:t>
             </w:r>
           </w:p>
         </w:tc>
@@ -12173,7 +13266,7 @@
               <w:jc w:val="left"/>
             </w:pPr>
             <w:r>
-              <w:t xml:space="preserve">Sending the message to Chat Engine </w:t>
+              <w:t>Open messages or close messages.</w:t>
             </w:r>
           </w:p>
         </w:tc>
@@ -12220,7 +13313,7 @@
               <w:jc w:val="left"/>
             </w:pPr>
             <w:r>
-              <w:t xml:space="preserve">Sent message </w:t>
+              <w:t>The applicant receives the messages from the user.</w:t>
             </w:r>
           </w:p>
         </w:tc>
@@ -12243,277 +13336,16 @@
         <w:fldChar w:fldCharType="separate"/>
       </w:r>
       <w:r>
-        <w:t>7</w:t>
+        <w:t>11</w:t>
       </w:r>
       <w:r>
         <w:fldChar w:fldCharType="end"/>
       </w:r>
-      <w:bookmarkStart w:id="73" w:name="_Toc10896"/>
-      <w:r>
-        <w:t xml:space="preserve"> Message Recruiter</w:t>
-      </w:r>
-      <w:bookmarkEnd w:id="73"/>
-    </w:p>
-    <w:tbl>
-      <w:tblPr>
-        <w:tblStyle w:val="28"/>
-        <w:tblW w:w="0" w:type="auto"/>
-        <w:tblInd w:w="0" w:type="dxa"/>
-        <w:tblBorders>
-          <w:top w:val="single" w:color="auto" w:sz="4" w:space="0"/>
-          <w:left w:val="single" w:color="auto" w:sz="4" w:space="0"/>
-          <w:bottom w:val="single" w:color="auto" w:sz="4" w:space="0"/>
-          <w:right w:val="single" w:color="auto" w:sz="4" w:space="0"/>
-          <w:insideH w:val="single" w:color="auto" w:sz="4" w:space="0"/>
-          <w:insideV w:val="single" w:color="auto" w:sz="4" w:space="0"/>
-        </w:tblBorders>
-        <w:tblLayout w:type="autofit"/>
-        <w:tblCellMar>
-          <w:top w:w="0" w:type="dxa"/>
-          <w:left w:w="108" w:type="dxa"/>
-          <w:bottom w:w="0" w:type="dxa"/>
-          <w:right w:w="108" w:type="dxa"/>
-        </w:tblCellMar>
-      </w:tblPr>
-      <w:tblGrid>
-        <w:gridCol w:w="1644"/>
-        <w:gridCol w:w="6659"/>
-      </w:tblGrid>
-      <w:tr>
-        <w:tblPrEx>
-          <w:tblBorders>
-            <w:top w:val="single" w:color="auto" w:sz="4" w:space="0"/>
-            <w:left w:val="single" w:color="auto" w:sz="4" w:space="0"/>
-            <w:bottom w:val="single" w:color="auto" w:sz="4" w:space="0"/>
-            <w:right w:val="single" w:color="auto" w:sz="4" w:space="0"/>
-            <w:insideH w:val="single" w:color="auto" w:sz="4" w:space="0"/>
-            <w:insideV w:val="single" w:color="auto" w:sz="4" w:space="0"/>
-          </w:tblBorders>
-          <w:tblCellMar>
-            <w:top w:w="0" w:type="dxa"/>
-            <w:left w:w="108" w:type="dxa"/>
-            <w:bottom w:w="0" w:type="dxa"/>
-            <w:right w:w="108" w:type="dxa"/>
-          </w:tblCellMar>
-        </w:tblPrEx>
-        <w:tc>
-          <w:tcPr>
-            <w:tcW w:w="1644" w:type="dxa"/>
-          </w:tcPr>
-          <w:p>
-            <w:pPr>
-              <w:jc w:val="left"/>
-            </w:pPr>
-            <w:r>
-              <w:t>Rate a job</w:t>
-            </w:r>
-          </w:p>
-        </w:tc>
-        <w:tc>
-          <w:tcPr>
-            <w:tcW w:w="6659" w:type="dxa"/>
-          </w:tcPr>
-          <w:p>
-            <w:pPr>
-              <w:jc w:val="left"/>
-            </w:pPr>
-          </w:p>
-        </w:tc>
-      </w:tr>
-      <w:tr>
-        <w:tblPrEx>
-          <w:tblBorders>
-            <w:top w:val="single" w:color="auto" w:sz="4" w:space="0"/>
-            <w:left w:val="single" w:color="auto" w:sz="4" w:space="0"/>
-            <w:bottom w:val="single" w:color="auto" w:sz="4" w:space="0"/>
-            <w:right w:val="single" w:color="auto" w:sz="4" w:space="0"/>
-            <w:insideH w:val="single" w:color="auto" w:sz="4" w:space="0"/>
-            <w:insideV w:val="single" w:color="auto" w:sz="4" w:space="0"/>
-          </w:tblBorders>
-          <w:tblCellMar>
-            <w:top w:w="0" w:type="dxa"/>
-            <w:left w:w="108" w:type="dxa"/>
-            <w:bottom w:w="0" w:type="dxa"/>
-            <w:right w:w="108" w:type="dxa"/>
-          </w:tblCellMar>
-        </w:tblPrEx>
-        <w:tc>
-          <w:tcPr>
-            <w:tcW w:w="1644" w:type="dxa"/>
-          </w:tcPr>
-          <w:p>
-            <w:pPr>
-              <w:jc w:val="left"/>
-            </w:pPr>
-            <w:r>
-              <w:t>I</w:t>
-            </w:r>
-            <w:r>
-              <w:rPr>
-                <w:rFonts w:hint="eastAsia"/>
-              </w:rPr>
-              <w:t>nput</w:t>
-            </w:r>
-          </w:p>
-        </w:tc>
-        <w:tc>
-          <w:tcPr>
-            <w:tcW w:w="6659" w:type="dxa"/>
-          </w:tcPr>
-          <w:p>
-            <w:pPr>
-              <w:jc w:val="left"/>
-            </w:pPr>
-            <w:r>
-              <w:t xml:space="preserve">Number from 0 to 5 by select on the number of starts </w:t>
-            </w:r>
-          </w:p>
-        </w:tc>
-      </w:tr>
-      <w:tr>
-        <w:tblPrEx>
-          <w:tblBorders>
-            <w:top w:val="single" w:color="auto" w:sz="4" w:space="0"/>
-            <w:left w:val="single" w:color="auto" w:sz="4" w:space="0"/>
-            <w:bottom w:val="single" w:color="auto" w:sz="4" w:space="0"/>
-            <w:right w:val="single" w:color="auto" w:sz="4" w:space="0"/>
-            <w:insideH w:val="single" w:color="auto" w:sz="4" w:space="0"/>
-            <w:insideV w:val="single" w:color="auto" w:sz="4" w:space="0"/>
-          </w:tblBorders>
-          <w:tblCellMar>
-            <w:top w:w="0" w:type="dxa"/>
-            <w:left w:w="108" w:type="dxa"/>
-            <w:bottom w:w="0" w:type="dxa"/>
-            <w:right w:w="108" w:type="dxa"/>
-          </w:tblCellMar>
-        </w:tblPrEx>
-        <w:tc>
-          <w:tcPr>
-            <w:tcW w:w="1644" w:type="dxa"/>
-          </w:tcPr>
-          <w:p>
-            <w:pPr>
-              <w:jc w:val="left"/>
-            </w:pPr>
-            <w:r>
-              <w:t>P</w:t>
-            </w:r>
-            <w:r>
-              <w:rPr>
-                <w:rFonts w:hint="eastAsia"/>
-              </w:rPr>
-              <w:t>rocess</w:t>
-            </w:r>
-          </w:p>
-        </w:tc>
-        <w:tc>
-          <w:tcPr>
-            <w:tcW w:w="6659" w:type="dxa"/>
-          </w:tcPr>
-          <w:p>
-            <w:pPr>
-              <w:jc w:val="left"/>
-            </w:pPr>
-            <w:r>
-              <w:rPr>
-                <w:rFonts w:hint="eastAsia"/>
-              </w:rPr>
-              <w:t xml:space="preserve">The system will check </w:t>
-            </w:r>
-            <w:r>
-              <w:t>how many starts the user selected</w:t>
-            </w:r>
-          </w:p>
-        </w:tc>
-      </w:tr>
-      <w:tr>
-        <w:tblPrEx>
-          <w:tblBorders>
-            <w:top w:val="single" w:color="auto" w:sz="4" w:space="0"/>
-            <w:left w:val="single" w:color="auto" w:sz="4" w:space="0"/>
-            <w:bottom w:val="single" w:color="auto" w:sz="4" w:space="0"/>
-            <w:right w:val="single" w:color="auto" w:sz="4" w:space="0"/>
-            <w:insideH w:val="single" w:color="auto" w:sz="4" w:space="0"/>
-            <w:insideV w:val="single" w:color="auto" w:sz="4" w:space="0"/>
-          </w:tblBorders>
-          <w:tblCellMar>
-            <w:top w:w="0" w:type="dxa"/>
-            <w:left w:w="108" w:type="dxa"/>
-            <w:bottom w:w="0" w:type="dxa"/>
-            <w:right w:w="108" w:type="dxa"/>
-          </w:tblCellMar>
-        </w:tblPrEx>
-        <w:tc>
-          <w:tcPr>
-            <w:tcW w:w="1644" w:type="dxa"/>
-          </w:tcPr>
-          <w:p>
-            <w:pPr>
-              <w:jc w:val="left"/>
-            </w:pPr>
-            <w:r>
-              <w:rPr>
-                <w:rFonts w:hint="eastAsia"/>
-              </w:rPr>
-              <w:t>output</w:t>
-            </w:r>
-          </w:p>
-        </w:tc>
-        <w:tc>
-          <w:tcPr>
-            <w:tcW w:w="6659" w:type="dxa"/>
-          </w:tcPr>
-          <w:p>
-            <w:pPr>
-              <w:jc w:val="left"/>
-            </w:pPr>
-            <w:r>
-              <w:t>New average ring for the job.</w:t>
-            </w:r>
-          </w:p>
-        </w:tc>
-      </w:tr>
-    </w:tbl>
-    <w:p>
-      <w:pPr>
-        <w:pStyle w:val="15"/>
-      </w:pPr>
-      <w:r>
-        <w:t xml:space="preserve">Table </w:t>
-      </w:r>
-      <w:r>
-        <w:fldChar w:fldCharType="begin"/>
-      </w:r>
-      <w:r>
-        <w:instrText xml:space="preserve"> SEQ Table \* ARABIC </w:instrText>
-      </w:r>
-      <w:r>
-        <w:fldChar w:fldCharType="separate"/>
-      </w:r>
-      <w:r>
-        <w:t>8</w:t>
-      </w:r>
-      <w:r>
-        <w:fldChar w:fldCharType="end"/>
-      </w:r>
-      <w:bookmarkStart w:id="74" w:name="_Toc26262"/>
-      <w:r>
-        <w:t xml:space="preserve"> Rate a job</w:t>
-      </w:r>
-      <w:bookmarkEnd w:id="74"/>
-    </w:p>
-    <w:p>
-      <w:pPr>
-        <w:pStyle w:val="45"/>
-        <w:numPr>
-          <w:ilvl w:val="0"/>
-          <w:numId w:val="8"/>
-        </w:numPr>
-        <w:jc w:val="left"/>
-      </w:pPr>
-      <w:r>
-        <w:t xml:space="preserve">Recruiter management: Job management, View applicant request, Message Applicant, change applicant status (accept, reject, delete), Employee management. </w:t>
-      </w:r>
+      <w:bookmarkStart w:id="77" w:name="_Toc4911"/>
+      <w:r>
+        <w:t xml:space="preserve"> Message Applicant</w:t>
+      </w:r>
+      <w:bookmarkEnd w:id="77"/>
     </w:p>
     <w:tbl>
       <w:tblPr>
@@ -12566,7 +13398,7 @@
               <w:jc w:val="left"/>
             </w:pPr>
             <w:r>
-              <w:t>Job management</w:t>
+              <w:t>Change applicant status (accept, reject, delete)</w:t>
             </w:r>
           </w:p>
         </w:tc>
@@ -12623,7 +13455,7 @@
               <w:jc w:val="left"/>
             </w:pPr>
             <w:r>
-              <w:t xml:space="preserve">The user can add job to the website. </w:t>
+              <w:t>The user has the ability to update the applicant information. User can accept, reject or delete the information of the applicant.</w:t>
             </w:r>
           </w:p>
         </w:tc>
@@ -12673,16 +13505,11 @@
               <w:rPr>
                 <w:rFonts w:hint="eastAsia"/>
               </w:rPr>
-              <w:t xml:space="preserve">The system will </w:t>
-            </w:r>
-            <w:r>
-              <w:t>update the information of the job.</w:t>
-            </w:r>
-          </w:p>
-          <w:p>
-            <w:pPr>
-              <w:jc w:val="left"/>
-            </w:pPr>
+              <w:t>The system will check all the</w:t>
+            </w:r>
+            <w:r>
+              <w:t xml:space="preserve"> information that has been edited.</w:t>
+            </w:r>
           </w:p>
         </w:tc>
       </w:tr>
@@ -12731,28 +13558,34 @@
               <w:rPr>
                 <w:rFonts w:hint="eastAsia"/>
               </w:rPr>
-              <w:t xml:space="preserve">If the </w:t>
-            </w:r>
-            <w:r>
-              <w:t xml:space="preserve">information </w:t>
+              <w:t xml:space="preserve">the </w:t>
+            </w:r>
+            <w:r>
+              <w:t>information that has been edited will update the status on the applicant table</w:t>
             </w:r>
             <w:r>
               <w:rPr>
                 <w:rFonts w:hint="eastAsia"/>
               </w:rPr>
-              <w:t>all have been filled correctly, the information</w:t>
-            </w:r>
-            <w:r>
-              <w:t xml:space="preserve"> of the job</w:t>
+              <w:t xml:space="preserve">. </w:t>
+            </w:r>
+            <w:r>
+              <w:t>Otherwise,</w:t>
             </w:r>
             <w:r>
               <w:rPr>
                 <w:rFonts w:hint="eastAsia"/>
               </w:rPr>
-              <w:t xml:space="preserve"> will be </w:t>
-            </w:r>
-            <w:r>
-              <w:t>displayed on the job list.</w:t>
+              <w:t xml:space="preserve"> the system will return the error message</w:t>
+            </w:r>
+            <w:r>
+              <w:t>s</w:t>
+            </w:r>
+            <w:r>
+              <w:rPr>
+                <w:rFonts w:hint="eastAsia"/>
+              </w:rPr>
+              <w:t>.</w:t>
             </w:r>
           </w:p>
         </w:tc>
@@ -12775,16 +13608,16 @@
         <w:fldChar w:fldCharType="separate"/>
       </w:r>
       <w:r>
-        <w:t>9</w:t>
+        <w:t>12</w:t>
       </w:r>
       <w:r>
         <w:fldChar w:fldCharType="end"/>
       </w:r>
-      <w:bookmarkStart w:id="75" w:name="_Toc24369"/>
-      <w:r>
-        <w:t xml:space="preserve"> Job management</w:t>
-      </w:r>
-      <w:bookmarkEnd w:id="75"/>
+      <w:bookmarkStart w:id="78" w:name="_Toc24291"/>
+      <w:r>
+        <w:t xml:space="preserve"> Change applicant</w:t>
+      </w:r>
+      <w:bookmarkEnd w:id="78"/>
     </w:p>
     <w:tbl>
       <w:tblPr>
@@ -12821,783 +13654,6 @@
             <w:insideH w:val="single" w:color="auto" w:sz="4" w:space="0"/>
             <w:insideV w:val="single" w:color="auto" w:sz="4" w:space="0"/>
           </w:tblBorders>
-          <w:tblCellMar>
-            <w:top w:w="0" w:type="dxa"/>
-            <w:left w:w="108" w:type="dxa"/>
-            <w:bottom w:w="0" w:type="dxa"/>
-            <w:right w:w="108" w:type="dxa"/>
-          </w:tblCellMar>
-        </w:tblPrEx>
-        <w:tc>
-          <w:tcPr>
-            <w:tcW w:w="1668" w:type="dxa"/>
-          </w:tcPr>
-          <w:p>
-            <w:pPr>
-              <w:jc w:val="left"/>
-            </w:pPr>
-            <w:r>
-              <w:t>View applicant request</w:t>
-            </w:r>
-          </w:p>
-        </w:tc>
-        <w:tc>
-          <w:tcPr>
-            <w:tcW w:w="6854" w:type="dxa"/>
-          </w:tcPr>
-          <w:p>
-            <w:pPr>
-              <w:jc w:val="left"/>
-            </w:pPr>
-          </w:p>
-        </w:tc>
-      </w:tr>
-      <w:tr>
-        <w:tblPrEx>
-          <w:tblBorders>
-            <w:top w:val="single" w:color="auto" w:sz="4" w:space="0"/>
-            <w:left w:val="single" w:color="auto" w:sz="4" w:space="0"/>
-            <w:bottom w:val="single" w:color="auto" w:sz="4" w:space="0"/>
-            <w:right w:val="single" w:color="auto" w:sz="4" w:space="0"/>
-            <w:insideH w:val="single" w:color="auto" w:sz="4" w:space="0"/>
-            <w:insideV w:val="single" w:color="auto" w:sz="4" w:space="0"/>
-          </w:tblBorders>
-          <w:tblCellMar>
-            <w:top w:w="0" w:type="dxa"/>
-            <w:left w:w="108" w:type="dxa"/>
-            <w:bottom w:w="0" w:type="dxa"/>
-            <w:right w:w="108" w:type="dxa"/>
-          </w:tblCellMar>
-        </w:tblPrEx>
-        <w:tc>
-          <w:tcPr>
-            <w:tcW w:w="1668" w:type="dxa"/>
-          </w:tcPr>
-          <w:p>
-            <w:pPr>
-              <w:jc w:val="left"/>
-            </w:pPr>
-            <w:r>
-              <w:rPr>
-                <w:rFonts w:hint="eastAsia"/>
-              </w:rPr>
-              <w:t>input</w:t>
-            </w:r>
-          </w:p>
-        </w:tc>
-        <w:tc>
-          <w:tcPr>
-            <w:tcW w:w="6854" w:type="dxa"/>
-          </w:tcPr>
-          <w:p>
-            <w:pPr>
-              <w:jc w:val="left"/>
-            </w:pPr>
-            <w:r>
-              <w:rPr>
-                <w:rFonts w:hint="eastAsia"/>
-              </w:rPr>
-              <w:t xml:space="preserve">The user will </w:t>
-            </w:r>
-            <w:r>
-              <w:t>check the applicant request about the job.</w:t>
-            </w:r>
-          </w:p>
-        </w:tc>
-      </w:tr>
-      <w:tr>
-        <w:tblPrEx>
-          <w:tblBorders>
-            <w:top w:val="single" w:color="auto" w:sz="4" w:space="0"/>
-            <w:left w:val="single" w:color="auto" w:sz="4" w:space="0"/>
-            <w:bottom w:val="single" w:color="auto" w:sz="4" w:space="0"/>
-            <w:right w:val="single" w:color="auto" w:sz="4" w:space="0"/>
-            <w:insideH w:val="single" w:color="auto" w:sz="4" w:space="0"/>
-            <w:insideV w:val="single" w:color="auto" w:sz="4" w:space="0"/>
-          </w:tblBorders>
-          <w:tblCellMar>
-            <w:top w:w="0" w:type="dxa"/>
-            <w:left w:w="108" w:type="dxa"/>
-            <w:bottom w:w="0" w:type="dxa"/>
-            <w:right w:w="108" w:type="dxa"/>
-          </w:tblCellMar>
-        </w:tblPrEx>
-        <w:trPr>
-          <w:trHeight w:val="593" w:hRule="atLeast"/>
-        </w:trPr>
-        <w:tc>
-          <w:tcPr>
-            <w:tcW w:w="1668" w:type="dxa"/>
-          </w:tcPr>
-          <w:p>
-            <w:pPr>
-              <w:jc w:val="left"/>
-            </w:pPr>
-            <w:r>
-              <w:rPr>
-                <w:rFonts w:hint="eastAsia"/>
-              </w:rPr>
-              <w:t>process</w:t>
-            </w:r>
-          </w:p>
-        </w:tc>
-        <w:tc>
-          <w:tcPr>
-            <w:tcW w:w="6854" w:type="dxa"/>
-          </w:tcPr>
-          <w:p>
-            <w:pPr>
-              <w:jc w:val="left"/>
-            </w:pPr>
-            <w:r>
-              <w:rPr>
-                <w:rFonts w:hint="eastAsia"/>
-              </w:rPr>
-              <w:t xml:space="preserve">The system will </w:t>
-            </w:r>
-            <w:r>
-              <w:t>generate the list of current applied applicants.</w:t>
-            </w:r>
-          </w:p>
-        </w:tc>
-      </w:tr>
-      <w:tr>
-        <w:tblPrEx>
-          <w:tblBorders>
-            <w:top w:val="single" w:color="auto" w:sz="4" w:space="0"/>
-            <w:left w:val="single" w:color="auto" w:sz="4" w:space="0"/>
-            <w:bottom w:val="single" w:color="auto" w:sz="4" w:space="0"/>
-            <w:right w:val="single" w:color="auto" w:sz="4" w:space="0"/>
-            <w:insideH w:val="single" w:color="auto" w:sz="4" w:space="0"/>
-            <w:insideV w:val="single" w:color="auto" w:sz="4" w:space="0"/>
-          </w:tblBorders>
-          <w:tblCellMar>
-            <w:top w:w="0" w:type="dxa"/>
-            <w:left w:w="108" w:type="dxa"/>
-            <w:bottom w:w="0" w:type="dxa"/>
-            <w:right w:w="108" w:type="dxa"/>
-          </w:tblCellMar>
-        </w:tblPrEx>
-        <w:tc>
-          <w:tcPr>
-            <w:tcW w:w="1668" w:type="dxa"/>
-          </w:tcPr>
-          <w:p>
-            <w:pPr>
-              <w:jc w:val="left"/>
-            </w:pPr>
-            <w:r>
-              <w:rPr>
-                <w:rFonts w:hint="eastAsia"/>
-              </w:rPr>
-              <w:t>output</w:t>
-            </w:r>
-          </w:p>
-        </w:tc>
-        <w:tc>
-          <w:tcPr>
-            <w:tcW w:w="6854" w:type="dxa"/>
-          </w:tcPr>
-          <w:p>
-            <w:pPr>
-              <w:jc w:val="left"/>
-            </w:pPr>
-            <w:r>
-              <w:rPr>
-                <w:rFonts w:hint="eastAsia"/>
-              </w:rPr>
-              <w:t xml:space="preserve">The system will </w:t>
-            </w:r>
-            <w:r>
-              <w:t>return the list of applicants.</w:t>
-            </w:r>
-          </w:p>
-        </w:tc>
-      </w:tr>
-    </w:tbl>
-    <w:p>
-      <w:pPr>
-        <w:pStyle w:val="15"/>
-      </w:pPr>
-      <w:r>
-        <w:t xml:space="preserve">Table </w:t>
-      </w:r>
-      <w:r>
-        <w:fldChar w:fldCharType="begin"/>
-      </w:r>
-      <w:r>
-        <w:instrText xml:space="preserve"> SEQ Table \* ARABIC </w:instrText>
-      </w:r>
-      <w:r>
-        <w:fldChar w:fldCharType="separate"/>
-      </w:r>
-      <w:r>
-        <w:t>10</w:t>
-      </w:r>
-      <w:r>
-        <w:fldChar w:fldCharType="end"/>
-      </w:r>
-      <w:bookmarkStart w:id="76" w:name="_Toc10929"/>
-      <w:r>
-        <w:t xml:space="preserve"> View Applicant Request</w:t>
-      </w:r>
-      <w:bookmarkEnd w:id="76"/>
-    </w:p>
-    <w:p>
-      <w:pPr>
-        <w:ind w:firstLine="210"/>
-        <w:jc w:val="left"/>
-      </w:pPr>
-    </w:p>
-    <w:tbl>
-      <w:tblPr>
-        <w:tblStyle w:val="28"/>
-        <w:tblW w:w="0" w:type="auto"/>
-        <w:tblInd w:w="0" w:type="dxa"/>
-        <w:tblBorders>
-          <w:top w:val="single" w:color="auto" w:sz="4" w:space="0"/>
-          <w:left w:val="single" w:color="auto" w:sz="4" w:space="0"/>
-          <w:bottom w:val="single" w:color="auto" w:sz="4" w:space="0"/>
-          <w:right w:val="single" w:color="auto" w:sz="4" w:space="0"/>
-          <w:insideH w:val="single" w:color="auto" w:sz="4" w:space="0"/>
-          <w:insideV w:val="single" w:color="auto" w:sz="4" w:space="0"/>
-        </w:tblBorders>
-        <w:tblLayout w:type="autofit"/>
-        <w:tblCellMar>
-          <w:top w:w="0" w:type="dxa"/>
-          <w:left w:w="108" w:type="dxa"/>
-          <w:bottom w:w="0" w:type="dxa"/>
-          <w:right w:w="108" w:type="dxa"/>
-        </w:tblCellMar>
-      </w:tblPr>
-      <w:tblGrid>
-        <w:gridCol w:w="1668"/>
-        <w:gridCol w:w="6854"/>
-      </w:tblGrid>
-      <w:tr>
-        <w:tblPrEx>
-          <w:tblBorders>
-            <w:top w:val="single" w:color="auto" w:sz="4" w:space="0"/>
-            <w:left w:val="single" w:color="auto" w:sz="4" w:space="0"/>
-            <w:bottom w:val="single" w:color="auto" w:sz="4" w:space="0"/>
-            <w:right w:val="single" w:color="auto" w:sz="4" w:space="0"/>
-            <w:insideH w:val="single" w:color="auto" w:sz="4" w:space="0"/>
-            <w:insideV w:val="single" w:color="auto" w:sz="4" w:space="0"/>
-          </w:tblBorders>
-          <w:tblCellMar>
-            <w:top w:w="0" w:type="dxa"/>
-            <w:left w:w="108" w:type="dxa"/>
-            <w:bottom w:w="0" w:type="dxa"/>
-            <w:right w:w="108" w:type="dxa"/>
-          </w:tblCellMar>
-        </w:tblPrEx>
-        <w:tc>
-          <w:tcPr>
-            <w:tcW w:w="1668" w:type="dxa"/>
-          </w:tcPr>
-          <w:p>
-            <w:pPr>
-              <w:jc w:val="left"/>
-            </w:pPr>
-            <w:r>
-              <w:t>Message Applicant</w:t>
-            </w:r>
-          </w:p>
-        </w:tc>
-        <w:tc>
-          <w:tcPr>
-            <w:tcW w:w="6854" w:type="dxa"/>
-          </w:tcPr>
-          <w:p>
-            <w:pPr>
-              <w:jc w:val="left"/>
-            </w:pPr>
-          </w:p>
-        </w:tc>
-      </w:tr>
-      <w:tr>
-        <w:tblPrEx>
-          <w:tblBorders>
-            <w:top w:val="single" w:color="auto" w:sz="4" w:space="0"/>
-            <w:left w:val="single" w:color="auto" w:sz="4" w:space="0"/>
-            <w:bottom w:val="single" w:color="auto" w:sz="4" w:space="0"/>
-            <w:right w:val="single" w:color="auto" w:sz="4" w:space="0"/>
-            <w:insideH w:val="single" w:color="auto" w:sz="4" w:space="0"/>
-            <w:insideV w:val="single" w:color="auto" w:sz="4" w:space="0"/>
-          </w:tblBorders>
-          <w:tblCellMar>
-            <w:top w:w="0" w:type="dxa"/>
-            <w:left w:w="108" w:type="dxa"/>
-            <w:bottom w:w="0" w:type="dxa"/>
-            <w:right w:w="108" w:type="dxa"/>
-          </w:tblCellMar>
-        </w:tblPrEx>
-        <w:tc>
-          <w:tcPr>
-            <w:tcW w:w="1668" w:type="dxa"/>
-          </w:tcPr>
-          <w:p>
-            <w:pPr>
-              <w:jc w:val="left"/>
-            </w:pPr>
-            <w:r>
-              <w:rPr>
-                <w:rFonts w:hint="eastAsia"/>
-              </w:rPr>
-              <w:t>input</w:t>
-            </w:r>
-          </w:p>
-        </w:tc>
-        <w:tc>
-          <w:tcPr>
-            <w:tcW w:w="6854" w:type="dxa"/>
-          </w:tcPr>
-          <w:p>
-            <w:pPr>
-              <w:jc w:val="left"/>
-            </w:pPr>
-            <w:r>
-              <w:t>the user has can message the applicant regarding the job.</w:t>
-            </w:r>
-          </w:p>
-        </w:tc>
-      </w:tr>
-      <w:tr>
-        <w:tblPrEx>
-          <w:tblBorders>
-            <w:top w:val="single" w:color="auto" w:sz="4" w:space="0"/>
-            <w:left w:val="single" w:color="auto" w:sz="4" w:space="0"/>
-            <w:bottom w:val="single" w:color="auto" w:sz="4" w:space="0"/>
-            <w:right w:val="single" w:color="auto" w:sz="4" w:space="0"/>
-            <w:insideH w:val="single" w:color="auto" w:sz="4" w:space="0"/>
-            <w:insideV w:val="single" w:color="auto" w:sz="4" w:space="0"/>
-          </w:tblBorders>
-          <w:tblCellMar>
-            <w:top w:w="0" w:type="dxa"/>
-            <w:left w:w="108" w:type="dxa"/>
-            <w:bottom w:w="0" w:type="dxa"/>
-            <w:right w:w="108" w:type="dxa"/>
-          </w:tblCellMar>
-        </w:tblPrEx>
-        <w:tc>
-          <w:tcPr>
-            <w:tcW w:w="1668" w:type="dxa"/>
-          </w:tcPr>
-          <w:p>
-            <w:pPr>
-              <w:jc w:val="left"/>
-            </w:pPr>
-            <w:r>
-              <w:rPr>
-                <w:rFonts w:hint="eastAsia"/>
-              </w:rPr>
-              <w:t>process</w:t>
-            </w:r>
-          </w:p>
-        </w:tc>
-        <w:tc>
-          <w:tcPr>
-            <w:tcW w:w="6854" w:type="dxa"/>
-          </w:tcPr>
-          <w:p>
-            <w:pPr>
-              <w:jc w:val="left"/>
-            </w:pPr>
-            <w:r>
-              <w:t>Open messages or close messages.</w:t>
-            </w:r>
-          </w:p>
-        </w:tc>
-      </w:tr>
-      <w:tr>
-        <w:tblPrEx>
-          <w:tblBorders>
-            <w:top w:val="single" w:color="auto" w:sz="4" w:space="0"/>
-            <w:left w:val="single" w:color="auto" w:sz="4" w:space="0"/>
-            <w:bottom w:val="single" w:color="auto" w:sz="4" w:space="0"/>
-            <w:right w:val="single" w:color="auto" w:sz="4" w:space="0"/>
-            <w:insideH w:val="single" w:color="auto" w:sz="4" w:space="0"/>
-            <w:insideV w:val="single" w:color="auto" w:sz="4" w:space="0"/>
-          </w:tblBorders>
-          <w:tblCellMar>
-            <w:top w:w="0" w:type="dxa"/>
-            <w:left w:w="108" w:type="dxa"/>
-            <w:bottom w:w="0" w:type="dxa"/>
-            <w:right w:w="108" w:type="dxa"/>
-          </w:tblCellMar>
-        </w:tblPrEx>
-        <w:tc>
-          <w:tcPr>
-            <w:tcW w:w="1668" w:type="dxa"/>
-          </w:tcPr>
-          <w:p>
-            <w:pPr>
-              <w:jc w:val="left"/>
-            </w:pPr>
-            <w:r>
-              <w:rPr>
-                <w:rFonts w:hint="eastAsia"/>
-              </w:rPr>
-              <w:t>output</w:t>
-            </w:r>
-          </w:p>
-        </w:tc>
-        <w:tc>
-          <w:tcPr>
-            <w:tcW w:w="6854" w:type="dxa"/>
-          </w:tcPr>
-          <w:p>
-            <w:pPr>
-              <w:jc w:val="left"/>
-            </w:pPr>
-            <w:r>
-              <w:t>The applicant receives the messages from the user.</w:t>
-            </w:r>
-          </w:p>
-        </w:tc>
-      </w:tr>
-    </w:tbl>
-    <w:p>
-      <w:pPr>
-        <w:pStyle w:val="15"/>
-      </w:pPr>
-      <w:r>
-        <w:t xml:space="preserve">Table </w:t>
-      </w:r>
-      <w:r>
-        <w:fldChar w:fldCharType="begin"/>
-      </w:r>
-      <w:r>
-        <w:instrText xml:space="preserve"> SEQ Table \* ARABIC </w:instrText>
-      </w:r>
-      <w:r>
-        <w:fldChar w:fldCharType="separate"/>
-      </w:r>
-      <w:r>
-        <w:t>11</w:t>
-      </w:r>
-      <w:r>
-        <w:fldChar w:fldCharType="end"/>
-      </w:r>
-      <w:bookmarkStart w:id="77" w:name="_Toc4911"/>
-      <w:r>
-        <w:t xml:space="preserve"> Message Applicant</w:t>
-      </w:r>
-      <w:bookmarkEnd w:id="77"/>
-    </w:p>
-    <w:tbl>
-      <w:tblPr>
-        <w:tblStyle w:val="28"/>
-        <w:tblW w:w="0" w:type="auto"/>
-        <w:tblInd w:w="0" w:type="dxa"/>
-        <w:tblBorders>
-          <w:top w:val="single" w:color="auto" w:sz="4" w:space="0"/>
-          <w:left w:val="single" w:color="auto" w:sz="4" w:space="0"/>
-          <w:bottom w:val="single" w:color="auto" w:sz="4" w:space="0"/>
-          <w:right w:val="single" w:color="auto" w:sz="4" w:space="0"/>
-          <w:insideH w:val="single" w:color="auto" w:sz="4" w:space="0"/>
-          <w:insideV w:val="single" w:color="auto" w:sz="4" w:space="0"/>
-        </w:tblBorders>
-        <w:tblLayout w:type="autofit"/>
-        <w:tblCellMar>
-          <w:top w:w="0" w:type="dxa"/>
-          <w:left w:w="108" w:type="dxa"/>
-          <w:bottom w:w="0" w:type="dxa"/>
-          <w:right w:w="108" w:type="dxa"/>
-        </w:tblCellMar>
-      </w:tblPr>
-      <w:tblGrid>
-        <w:gridCol w:w="1668"/>
-        <w:gridCol w:w="6854"/>
-      </w:tblGrid>
-      <w:tr>
-        <w:tblPrEx>
-          <w:tblBorders>
-            <w:top w:val="single" w:color="auto" w:sz="4" w:space="0"/>
-            <w:left w:val="single" w:color="auto" w:sz="4" w:space="0"/>
-            <w:bottom w:val="single" w:color="auto" w:sz="4" w:space="0"/>
-            <w:right w:val="single" w:color="auto" w:sz="4" w:space="0"/>
-            <w:insideH w:val="single" w:color="auto" w:sz="4" w:space="0"/>
-            <w:insideV w:val="single" w:color="auto" w:sz="4" w:space="0"/>
-          </w:tblBorders>
-          <w:tblCellMar>
-            <w:top w:w="0" w:type="dxa"/>
-            <w:left w:w="108" w:type="dxa"/>
-            <w:bottom w:w="0" w:type="dxa"/>
-            <w:right w:w="108" w:type="dxa"/>
-          </w:tblCellMar>
-        </w:tblPrEx>
-        <w:tc>
-          <w:tcPr>
-            <w:tcW w:w="1668" w:type="dxa"/>
-          </w:tcPr>
-          <w:p>
-            <w:pPr>
-              <w:jc w:val="left"/>
-            </w:pPr>
-            <w:r>
-              <w:t>Change applicant status (accept, reject, delete)</w:t>
-            </w:r>
-          </w:p>
-        </w:tc>
-        <w:tc>
-          <w:tcPr>
-            <w:tcW w:w="6854" w:type="dxa"/>
-          </w:tcPr>
-          <w:p>
-            <w:pPr>
-              <w:jc w:val="left"/>
-            </w:pPr>
-          </w:p>
-        </w:tc>
-      </w:tr>
-      <w:tr>
-        <w:tblPrEx>
-          <w:tblBorders>
-            <w:top w:val="single" w:color="auto" w:sz="4" w:space="0"/>
-            <w:left w:val="single" w:color="auto" w:sz="4" w:space="0"/>
-            <w:bottom w:val="single" w:color="auto" w:sz="4" w:space="0"/>
-            <w:right w:val="single" w:color="auto" w:sz="4" w:space="0"/>
-            <w:insideH w:val="single" w:color="auto" w:sz="4" w:space="0"/>
-            <w:insideV w:val="single" w:color="auto" w:sz="4" w:space="0"/>
-          </w:tblBorders>
-          <w:tblCellMar>
-            <w:top w:w="0" w:type="dxa"/>
-            <w:left w:w="108" w:type="dxa"/>
-            <w:bottom w:w="0" w:type="dxa"/>
-            <w:right w:w="108" w:type="dxa"/>
-          </w:tblCellMar>
-        </w:tblPrEx>
-        <w:tc>
-          <w:tcPr>
-            <w:tcW w:w="1668" w:type="dxa"/>
-          </w:tcPr>
-          <w:p>
-            <w:pPr>
-              <w:jc w:val="left"/>
-            </w:pPr>
-            <w:r>
-              <w:rPr>
-                <w:rFonts w:hint="eastAsia"/>
-              </w:rPr>
-              <w:t>input</w:t>
-            </w:r>
-          </w:p>
-        </w:tc>
-        <w:tc>
-          <w:tcPr>
-            <w:tcW w:w="6854" w:type="dxa"/>
-          </w:tcPr>
-          <w:p>
-            <w:pPr>
-              <w:jc w:val="left"/>
-            </w:pPr>
-            <w:r>
-              <w:t>The user has the ability to update the applicant information. User can accept, reject or delete the information of the applicant.</w:t>
-            </w:r>
-          </w:p>
-        </w:tc>
-      </w:tr>
-      <w:tr>
-        <w:tblPrEx>
-          <w:tblBorders>
-            <w:top w:val="single" w:color="auto" w:sz="4" w:space="0"/>
-            <w:left w:val="single" w:color="auto" w:sz="4" w:space="0"/>
-            <w:bottom w:val="single" w:color="auto" w:sz="4" w:space="0"/>
-            <w:right w:val="single" w:color="auto" w:sz="4" w:space="0"/>
-            <w:insideH w:val="single" w:color="auto" w:sz="4" w:space="0"/>
-            <w:insideV w:val="single" w:color="auto" w:sz="4" w:space="0"/>
-          </w:tblBorders>
-          <w:tblCellMar>
-            <w:top w:w="0" w:type="dxa"/>
-            <w:left w:w="108" w:type="dxa"/>
-            <w:bottom w:w="0" w:type="dxa"/>
-            <w:right w:w="108" w:type="dxa"/>
-          </w:tblCellMar>
-        </w:tblPrEx>
-        <w:tc>
-          <w:tcPr>
-            <w:tcW w:w="1668" w:type="dxa"/>
-          </w:tcPr>
-          <w:p>
-            <w:pPr>
-              <w:jc w:val="left"/>
-            </w:pPr>
-            <w:r>
-              <w:rPr>
-                <w:rFonts w:hint="eastAsia"/>
-              </w:rPr>
-              <w:t>process</w:t>
-            </w:r>
-          </w:p>
-        </w:tc>
-        <w:tc>
-          <w:tcPr>
-            <w:tcW w:w="6854" w:type="dxa"/>
-          </w:tcPr>
-          <w:p>
-            <w:pPr>
-              <w:jc w:val="left"/>
-            </w:pPr>
-            <w:r>
-              <w:rPr>
-                <w:rFonts w:hint="eastAsia"/>
-              </w:rPr>
-              <w:t>The system will check all the</w:t>
-            </w:r>
-            <w:r>
-              <w:t xml:space="preserve"> information that has been edited.</w:t>
-            </w:r>
-          </w:p>
-        </w:tc>
-      </w:tr>
-      <w:tr>
-        <w:tblPrEx>
-          <w:tblBorders>
-            <w:top w:val="single" w:color="auto" w:sz="4" w:space="0"/>
-            <w:left w:val="single" w:color="auto" w:sz="4" w:space="0"/>
-            <w:bottom w:val="single" w:color="auto" w:sz="4" w:space="0"/>
-            <w:right w:val="single" w:color="auto" w:sz="4" w:space="0"/>
-            <w:insideH w:val="single" w:color="auto" w:sz="4" w:space="0"/>
-            <w:insideV w:val="single" w:color="auto" w:sz="4" w:space="0"/>
-          </w:tblBorders>
-          <w:tblCellMar>
-            <w:top w:w="0" w:type="dxa"/>
-            <w:left w:w="108" w:type="dxa"/>
-            <w:bottom w:w="0" w:type="dxa"/>
-            <w:right w:w="108" w:type="dxa"/>
-          </w:tblCellMar>
-        </w:tblPrEx>
-        <w:tc>
-          <w:tcPr>
-            <w:tcW w:w="1668" w:type="dxa"/>
-          </w:tcPr>
-          <w:p>
-            <w:pPr>
-              <w:jc w:val="left"/>
-            </w:pPr>
-            <w:r>
-              <w:rPr>
-                <w:rFonts w:hint="eastAsia"/>
-              </w:rPr>
-              <w:t>output</w:t>
-            </w:r>
-          </w:p>
-        </w:tc>
-        <w:tc>
-          <w:tcPr>
-            <w:tcW w:w="6854" w:type="dxa"/>
-          </w:tcPr>
-          <w:p>
-            <w:pPr>
-              <w:jc w:val="left"/>
-            </w:pPr>
-            <w:r>
-              <w:rPr>
-                <w:rFonts w:hint="eastAsia"/>
-              </w:rPr>
-              <w:t xml:space="preserve">the </w:t>
-            </w:r>
-            <w:r>
-              <w:t>information that has been edited will update the status on the applicant table</w:t>
-            </w:r>
-            <w:r>
-              <w:rPr>
-                <w:rFonts w:hint="eastAsia"/>
-              </w:rPr>
-              <w:t xml:space="preserve">. </w:t>
-            </w:r>
-            <w:r>
-              <w:t>Otherwise,</w:t>
-            </w:r>
-            <w:r>
-              <w:rPr>
-                <w:rFonts w:hint="eastAsia"/>
-              </w:rPr>
-              <w:t xml:space="preserve"> the system will return the error message</w:t>
-            </w:r>
-            <w:r>
-              <w:t>s</w:t>
-            </w:r>
-            <w:r>
-              <w:rPr>
-                <w:rFonts w:hint="eastAsia"/>
-              </w:rPr>
-              <w:t>.</w:t>
-            </w:r>
-          </w:p>
-        </w:tc>
-      </w:tr>
-    </w:tbl>
-    <w:p>
-      <w:pPr>
-        <w:pStyle w:val="15"/>
-      </w:pPr>
-      <w:r>
-        <w:t xml:space="preserve">Table </w:t>
-      </w:r>
-      <w:r>
-        <w:fldChar w:fldCharType="begin"/>
-      </w:r>
-      <w:r>
-        <w:instrText xml:space="preserve"> SEQ Table \* ARABIC </w:instrText>
-      </w:r>
-      <w:r>
-        <w:fldChar w:fldCharType="separate"/>
-      </w:r>
-      <w:r>
-        <w:t>12</w:t>
-      </w:r>
-      <w:r>
-        <w:fldChar w:fldCharType="end"/>
-      </w:r>
-      <w:bookmarkStart w:id="78" w:name="_Toc24291"/>
-      <w:r>
-        <w:t xml:space="preserve"> Change applicant</w:t>
-      </w:r>
-      <w:bookmarkEnd w:id="78"/>
-    </w:p>
-    <w:tbl>
-      <w:tblPr>
-        <w:tblStyle w:val="28"/>
-        <w:tblW w:w="0" w:type="auto"/>
-        <w:tblInd w:w="0" w:type="dxa"/>
-        <w:tblBorders>
-          <w:top w:val="single" w:color="auto" w:sz="4" w:space="0"/>
-          <w:left w:val="single" w:color="auto" w:sz="4" w:space="0"/>
-          <w:bottom w:val="single" w:color="auto" w:sz="4" w:space="0"/>
-          <w:right w:val="single" w:color="auto" w:sz="4" w:space="0"/>
-          <w:insideH w:val="single" w:color="auto" w:sz="4" w:space="0"/>
-          <w:insideV w:val="single" w:color="auto" w:sz="4" w:space="0"/>
-        </w:tblBorders>
-        <w:tblLayout w:type="autofit"/>
-        <w:tblCellMar>
-          <w:top w:w="0" w:type="dxa"/>
-          <w:left w:w="108" w:type="dxa"/>
-          <w:bottom w:w="0" w:type="dxa"/>
-          <w:right w:w="108" w:type="dxa"/>
-        </w:tblCellMar>
-      </w:tblPr>
-      <w:tblGrid>
-        <w:gridCol w:w="1668"/>
-        <w:gridCol w:w="6854"/>
-      </w:tblGrid>
-      <w:tr>
-        <w:tblPrEx>
-          <w:tblBorders>
-            <w:top w:val="single" w:color="auto" w:sz="4" w:space="0"/>
-            <w:left w:val="single" w:color="auto" w:sz="4" w:space="0"/>
-            <w:bottom w:val="single" w:color="auto" w:sz="4" w:space="0"/>
-            <w:right w:val="single" w:color="auto" w:sz="4" w:space="0"/>
-            <w:insideH w:val="single" w:color="auto" w:sz="4" w:space="0"/>
-            <w:insideV w:val="single" w:color="auto" w:sz="4" w:space="0"/>
-          </w:tblBorders>
-          <w:tblCellMar>
-            <w:top w:w="0" w:type="dxa"/>
-            <w:left w:w="108" w:type="dxa"/>
-            <w:bottom w:w="0" w:type="dxa"/>
-            <w:right w:w="108" w:type="dxa"/>
-          </w:tblCellMar>
         </w:tblPrEx>
         <w:tc>
           <w:tcPr>
@@ -14633,12 +14689,6 @@
             <w:insideH w:val="single" w:color="auto" w:sz="4" w:space="0"/>
             <w:insideV w:val="single" w:color="auto" w:sz="4" w:space="0"/>
           </w:tblBorders>
-          <w:tblCellMar>
-            <w:top w:w="0" w:type="dxa"/>
-            <w:left w:w="108" w:type="dxa"/>
-            <w:bottom w:w="0" w:type="dxa"/>
-            <w:right w:w="108" w:type="dxa"/>
-          </w:tblCellMar>
         </w:tblPrEx>
         <w:trPr>
           <w:jc w:val="center"/>
@@ -15727,12 +15777,6 @@
             <w:insideH w:val="single" w:color="auto" w:sz="4" w:space="0"/>
             <w:insideV w:val="single" w:color="auto" w:sz="4" w:space="0"/>
           </w:tblBorders>
-          <w:tblCellMar>
-            <w:top w:w="0" w:type="dxa"/>
-            <w:left w:w="108" w:type="dxa"/>
-            <w:bottom w:w="0" w:type="dxa"/>
-            <w:right w:w="108" w:type="dxa"/>
-          </w:tblCellMar>
         </w:tblPrEx>
         <w:trPr>
           <w:jc w:val="center"/>
@@ -25465,12 +25509,6 @@
             <w:insideH w:val="single" w:color="auto" w:sz="4" w:space="0"/>
             <w:insideV w:val="single" w:color="auto" w:sz="4" w:space="0"/>
           </w:tblBorders>
-          <w:tblCellMar>
-            <w:top w:w="0" w:type="dxa"/>
-            <w:left w:w="108" w:type="dxa"/>
-            <w:bottom w:w="0" w:type="dxa"/>
-            <w:right w:w="108" w:type="dxa"/>
-          </w:tblCellMar>
         </w:tblPrEx>
         <w:tc>
           <w:tcPr>
@@ -31243,6 +31281,7 @@
         </w:rPr>
       </w:pPr>
       <w:bookmarkStart w:id="157" w:name="_Toc15144"/>
+      <w:bookmarkStart w:id="158" w:name="_Ref28886"/>
       <w:r>
         <w:rPr>
           <w:rFonts w:eastAsia="DengXian"/>
@@ -31258,6 +31297,7 @@
         </w:rPr>
         <w:t xml:space="preserve"> </w:t>
       </w:r>
+      <w:bookmarkEnd w:id="158"/>
     </w:p>
     <w:p>
       <w:pPr>
@@ -31277,11 +31317,11 @@
         </w:rPr>
         <w:t xml:space="preserve">y the end of this course, we would like to thank the teacher for giving us this opportunity to design the whole system. </w:t>
       </w:r>
-      <w:bookmarkStart w:id="158" w:name="_Hlk89030254"/>
+      <w:bookmarkStart w:id="159" w:name="_Hlk89030254"/>
       <w:r>
         <w:t>During this project I developed problem solving skill, improved in algorithm writing and developed fast research skills, also following Software engineering method to develop any system.</w:t>
       </w:r>
-      <w:bookmarkEnd w:id="158"/>
+      <w:bookmarkEnd w:id="159"/>
     </w:p>
     <w:p>
       <w:pPr>
@@ -31308,7 +31348,7 @@
           <w:szCs w:val="30"/>
         </w:rPr>
       </w:pPr>
-      <w:bookmarkStart w:id="159" w:name="_Toc28797"/>
+      <w:bookmarkStart w:id="160" w:name="_Toc28797"/>
       <w:r>
         <w:rPr>
           <w:sz w:val="30"/>
@@ -31316,7 +31356,7 @@
         </w:rPr>
         <w:t>Need for new System</w:t>
       </w:r>
-      <w:bookmarkEnd w:id="159"/>
+      <w:bookmarkEnd w:id="160"/>
     </w:p>
     <w:p>
       <w:pPr>
@@ -31405,11 +31445,11 @@
         <w:pStyle w:val="3"/>
         <w:spacing w:after="72"/>
       </w:pPr>
-      <w:bookmarkStart w:id="160" w:name="_Toc31596"/>
+      <w:bookmarkStart w:id="161" w:name="_Toc31596"/>
       <w:r>
         <w:t>Summary of gains and losses</w:t>
       </w:r>
-      <w:bookmarkEnd w:id="160"/>
+      <w:bookmarkEnd w:id="161"/>
       <w:r>
         <w:t xml:space="preserve"> </w:t>
       </w:r>
@@ -31418,7 +31458,7 @@
       <w:pPr>
         <w:pStyle w:val="4"/>
       </w:pPr>
-      <w:bookmarkStart w:id="161" w:name="_Toc29961"/>
+      <w:bookmarkStart w:id="162" w:name="_Toc29961"/>
       <w:r>
         <w:t>G</w:t>
       </w:r>
@@ -31431,7 +31471,7 @@
       <w:r>
         <w:t>ins</w:t>
       </w:r>
-      <w:bookmarkEnd w:id="161"/>
+      <w:bookmarkEnd w:id="162"/>
     </w:p>
     <w:p>
       <w:pPr>
@@ -31507,7 +31547,7 @@
       <w:r>
         <w:t xml:space="preserve"> </w:t>
       </w:r>
-      <w:bookmarkStart w:id="162" w:name="_Toc10086"/>
+      <w:bookmarkStart w:id="163" w:name="_Toc10086"/>
       <w:r>
         <w:rPr>
           <w:rFonts w:hint="eastAsia"/>
@@ -31517,7 +31557,7 @@
       <w:r>
         <w:t>oses</w:t>
       </w:r>
-      <w:bookmarkEnd w:id="162"/>
+      <w:bookmarkEnd w:id="163"/>
     </w:p>
     <w:p>
       <w:pPr>
@@ -31672,8 +31712,8 @@
           <w:szCs w:val="32"/>
         </w:rPr>
       </w:pPr>
-      <w:bookmarkStart w:id="163" w:name="_Toc10080"/>
-      <w:bookmarkStart w:id="164" w:name="_Toc52910780"/>
+      <w:bookmarkStart w:id="164" w:name="_Toc10080"/>
+      <w:bookmarkStart w:id="165" w:name="_Toc52910780"/>
       <w:r>
         <w:rPr>
           <w:rFonts w:eastAsia="DengXian Light"/>
@@ -31682,8 +31722,8 @@
         </w:rPr>
         <w:t>REFERENCES</w:t>
       </w:r>
-      <w:bookmarkEnd w:id="163"/>
       <w:bookmarkEnd w:id="164"/>
+      <w:bookmarkEnd w:id="165"/>
     </w:p>
     <w:sdt>
       <w:sdtPr>

</xml_diff>

<commit_message>
Writing major problems occurred in this project part 2
</commit_message>
<xml_diff>
--- a/18511510019-Mohamed Nur -thesis.docx
+++ b/18511510019-Mohamed Nur -thesis.docx
@@ -9,19 +9,19 @@
         <w:jc w:val="center"/>
       </w:pPr>
       <w:bookmarkStart w:id="0" w:name="_Toc52910832"/>
-      <w:bookmarkStart w:id="1" w:name="_Toc52910831"/>
-      <w:bookmarkStart w:id="2" w:name="_Toc46935369"/>
-      <w:bookmarkStart w:id="3" w:name="_Toc52910752"/>
-      <w:bookmarkStart w:id="4" w:name="_Toc52910751"/>
-      <w:bookmarkStart w:id="5" w:name="_Toc46935370"/>
-      <w:bookmarkStart w:id="6" w:name="_Toc476584772"/>
+      <w:bookmarkStart w:id="1" w:name="_Toc52910752"/>
+      <w:bookmarkStart w:id="2" w:name="_Toc52910751"/>
+      <w:bookmarkStart w:id="3" w:name="_Toc46935370"/>
+      <w:bookmarkStart w:id="4" w:name="_Toc52910831"/>
+      <w:bookmarkStart w:id="5" w:name="_Toc46935369"/>
+      <w:bookmarkStart w:id="6" w:name="_Toc476584911"/>
       <w:bookmarkStart w:id="7" w:name="_Toc475538841"/>
-      <w:bookmarkStart w:id="8" w:name="_Toc476584911"/>
-      <w:bookmarkStart w:id="9" w:name="_Toc46933393"/>
-      <w:bookmarkStart w:id="10" w:name="_Toc476584773"/>
-      <w:bookmarkStart w:id="11" w:name="_Toc46933298"/>
-      <w:bookmarkStart w:id="12" w:name="_Toc475538842"/>
-      <w:bookmarkStart w:id="13" w:name="_Toc476584912"/>
+      <w:bookmarkStart w:id="8" w:name="_Toc476584772"/>
+      <w:bookmarkStart w:id="9" w:name="_Toc476584773"/>
+      <w:bookmarkStart w:id="10" w:name="_Toc46933298"/>
+      <w:bookmarkStart w:id="11" w:name="_Toc46933393"/>
+      <w:bookmarkStart w:id="12" w:name="_Toc476584912"/>
+      <w:bookmarkStart w:id="13" w:name="_Toc475538842"/>
       <w:r>
         <w:rPr>
           <w:lang w:eastAsia="zh-CN"/>
@@ -4019,8 +4019,8 @@
           <w:rFonts w:eastAsia="DengXian Light"/>
         </w:rPr>
       </w:pPr>
-      <w:bookmarkStart w:id="18" w:name="_Toc9087"/>
-      <w:bookmarkStart w:id="19" w:name="_Toc52910757"/>
+      <w:bookmarkStart w:id="18" w:name="_Toc52910757"/>
+      <w:bookmarkStart w:id="19" w:name="_Toc9087"/>
       <w:bookmarkStart w:id="20" w:name="_Toc46935371"/>
       <w:r>
         <w:rPr>
@@ -7763,8 +7763,8 @@
           <w:lang w:eastAsia="zh-CN"/>
         </w:rPr>
       </w:pPr>
-      <w:bookmarkStart w:id="29" w:name="_Toc52910768"/>
-      <w:bookmarkStart w:id="30" w:name="_Toc41057441"/>
+      <w:bookmarkStart w:id="29" w:name="_Toc41057441"/>
+      <w:bookmarkStart w:id="30" w:name="_Toc52910768"/>
       <w:bookmarkStart w:id="31" w:name="_Toc8991"/>
       <w:r>
         <w:rPr>
@@ -7796,11 +7796,11 @@
       </w:pPr>
       <w:bookmarkStart w:id="32" w:name="_Toc55894585"/>
       <w:bookmarkEnd w:id="32"/>
-      <w:bookmarkStart w:id="33" w:name="_Toc52961058"/>
+      <w:bookmarkStart w:id="33" w:name="_Toc52960940"/>
       <w:bookmarkEnd w:id="33"/>
       <w:bookmarkStart w:id="34" w:name="_Toc55825545"/>
       <w:bookmarkEnd w:id="34"/>
-      <w:bookmarkStart w:id="35" w:name="_Toc52960940"/>
+      <w:bookmarkStart w:id="35" w:name="_Toc52961058"/>
       <w:bookmarkEnd w:id="35"/>
       <w:bookmarkStart w:id="36" w:name="_Toc29677"/>
       <w:r>
@@ -8680,7 +8680,6 @@
         </w:rPr>
       </w:pPr>
       <w:bookmarkStart w:id="37" w:name="_Toc18593"/>
-      <w:bookmarkStart w:id="166" w:name="_GoBack"/>
       <w:r>
         <w:rPr>
           <w:rFonts w:hint="default" w:eastAsia="DengXian Light"/>
@@ -9105,7 +9104,6 @@
         <w:t>solved by creating auto API using node js express which is each endpoint will call specific automation script, and then using Axios to let Finansis calls the API. note: I tried to call puppeteer scripts in react which is Client-side rendering but didn't work because puppeteer scripts only run in Server-side rendering.</w:t>
       </w:r>
     </w:p>
-    <w:bookmarkEnd w:id="166"/>
     <w:p>
       <w:pPr>
         <w:pStyle w:val="45"/>
@@ -9119,17 +9117,501 @@
       </w:pPr>
       <w:r>
         <w:rPr>
+          <w:rFonts w:hint="default" w:eastAsia="DengXian Light"/>
+          <w:b/>
+          <w:bCs/>
+          <w:lang w:val="en-US"/>
+        </w:rPr>
+        <w:t>L</w:t>
+      </w:r>
+      <w:r>
+        <w:rPr>
+          <w:rFonts w:hint="default" w:eastAsia="DengXian Light"/>
+          <w:b/>
+          <w:bCs/>
+        </w:rPr>
+        <w:t>et Finansis control the popup window that Finansis opened</w:t>
+      </w:r>
+      <w:r>
+        <w:rPr>
+          <w:rFonts w:eastAsia="DengXian Light"/>
+        </w:rPr>
+        <w:t xml:space="preserve">: </w:t>
+      </w:r>
+      <w:r>
+        <w:rPr>
+          <w:rFonts w:hint="default" w:eastAsia="DengXian Light"/>
+        </w:rPr>
+        <w:t>solved by using puppeteer automation functionality and then doing the same as the above problem's solution.</w:t>
+      </w:r>
+    </w:p>
+    <w:p>
+      <w:pPr>
+        <w:rPr>
+          <w:rFonts w:eastAsia="DengXian Light"/>
+        </w:rPr>
+      </w:pPr>
+      <w:r>
+        <w:rPr>
           <w:rFonts w:eastAsia="DengXian Light"/>
           <w:b/>
           <w:bCs/>
         </w:rPr>
-        <w:t>Usability</w:t>
-      </w:r>
-      <w:r>
+        <w:br w:type="page"/>
+      </w:r>
+    </w:p>
+    <w:p>
+      <w:pPr>
+        <w:pStyle w:val="45"/>
+        <w:numPr>
+          <w:ilvl w:val="0"/>
+          <w:numId w:val="7"/>
+        </w:numPr>
         <w:rPr>
           <w:rFonts w:eastAsia="DengXian Light"/>
         </w:rPr>
-        <w:t>: The Job portal is easy to operate, straight forward and user friendly for better interaction that suits visitors</w:t>
+      </w:pPr>
+      <w:r>
+        <w:rPr>
+          <w:rFonts w:hint="default" w:eastAsia="DengXian Light"/>
+          <w:b/>
+          <w:bCs/>
+          <w:lang w:val="en-US"/>
+        </w:rPr>
+        <w:t>L</w:t>
+      </w:r>
+      <w:r>
+        <w:rPr>
+          <w:rFonts w:hint="default" w:eastAsia="DengXian Light"/>
+          <w:b/>
+          <w:bCs/>
+        </w:rPr>
+        <w:t>et Finansis calls python scripts (Algorithmic Trading scripts)</w:t>
+      </w:r>
+      <w:r>
+        <w:rPr>
+          <w:rFonts w:eastAsia="DengXian Light"/>
+        </w:rPr>
+        <w:t>:</w:t>
+      </w:r>
+      <w:r>
+        <w:rPr>
+          <w:rFonts w:hint="default" w:eastAsia="DengXian Light"/>
+          <w:lang w:val="en-US"/>
+        </w:rPr>
+        <w:t xml:space="preserve"> solved by creating API using python Flask each endpoint will call specific python script, and then using Axios to let Finansis calls Flask API.</w:t>
+      </w:r>
+    </w:p>
+    <w:p>
+      <w:pPr>
+        <w:pStyle w:val="45"/>
+        <w:numPr>
+          <w:ilvl w:val="0"/>
+          <w:numId w:val="7"/>
+        </w:numPr>
+        <w:rPr>
+          <w:rFonts w:eastAsia="DengXian Light"/>
+        </w:rPr>
+      </w:pPr>
+      <w:r>
+        <w:rPr>
+          <w:rFonts w:hint="default" w:eastAsia="DengXian Light"/>
+          <w:b/>
+          <w:bCs/>
+          <w:lang w:val="en-US"/>
+        </w:rPr>
+        <w:t>L</w:t>
+      </w:r>
+      <w:r>
+        <w:rPr>
+          <w:rFonts w:hint="default" w:eastAsia="DengXian Light"/>
+          <w:b/>
+          <w:bCs/>
+        </w:rPr>
+        <w:t>et the user enter info field by field and finansis keep interacting with the user</w:t>
+      </w:r>
+      <w:r>
+        <w:rPr>
+          <w:rFonts w:eastAsia="DengXian Light"/>
+        </w:rPr>
+        <w:t xml:space="preserve">: </w:t>
+      </w:r>
+      <w:r>
+        <w:rPr>
+          <w:rFonts w:hint="default" w:eastAsia="DengXian Light"/>
+        </w:rPr>
+        <w:t>solved by creating 'InputModal' modal which will open when the time to enter information</w:t>
+      </w:r>
+      <w:r>
+        <w:rPr>
+          <w:rFonts w:hint="default" w:eastAsia="DengXian Light"/>
+          <w:lang w:val="en-US"/>
+        </w:rPr>
+        <w:t xml:space="preserve"> and</w:t>
+      </w:r>
+      <w:r>
+        <w:rPr>
+          <w:rFonts w:hint="default" w:eastAsia="DengXian Light"/>
+        </w:rPr>
+        <w:t xml:space="preserve"> after a user finishes inputting then entering 'Enter' and then close the modal and save entered data in redux, lastly let finansis response when a data in redux changes.</w:t>
+      </w:r>
+    </w:p>
+    <w:p>
+      <w:pPr>
+        <w:pStyle w:val="45"/>
+        <w:numPr>
+          <w:ilvl w:val="0"/>
+          <w:numId w:val="7"/>
+        </w:numPr>
+        <w:rPr>
+          <w:rFonts w:eastAsia="DengXian Light"/>
+        </w:rPr>
+      </w:pPr>
+      <w:r>
+        <w:rPr>
+          <w:rFonts w:hint="default" w:eastAsia="DengXian Light"/>
+          <w:b/>
+          <w:bCs/>
+          <w:lang w:val="en-US"/>
+        </w:rPr>
+        <w:t>Send emails to users</w:t>
+      </w:r>
+      <w:r>
+        <w:rPr>
+          <w:rFonts w:eastAsia="DengXian Light"/>
+        </w:rPr>
+        <w:t xml:space="preserve">: </w:t>
+      </w:r>
+      <w:r>
+        <w:rPr>
+          <w:rFonts w:hint="default" w:eastAsia="DengXian Light"/>
+          <w:lang w:val="en-US"/>
+        </w:rPr>
+        <w:t>s</w:t>
+      </w:r>
+      <w:r>
+        <w:rPr>
+          <w:rFonts w:hint="default" w:eastAsia="DengXian Light"/>
+        </w:rPr>
+        <w:t>olved by creating endpoint in auto API which will call puppeteer automation script to send emails to a user. note: I tried to use nodemailer but it didn't work without a VPN</w:t>
+      </w:r>
+    </w:p>
+    <w:p>
+      <w:pPr>
+        <w:pStyle w:val="45"/>
+        <w:numPr>
+          <w:ilvl w:val="0"/>
+          <w:numId w:val="7"/>
+        </w:numPr>
+        <w:rPr>
+          <w:rFonts w:eastAsia="DengXian Light"/>
+        </w:rPr>
+      </w:pPr>
+      <w:r>
+        <w:rPr>
+          <w:rFonts w:hint="default" w:eastAsia="DengXian Light"/>
+          <w:b/>
+          <w:bCs/>
+          <w:lang w:val="en-US"/>
+        </w:rPr>
+        <w:t>C</w:t>
+      </w:r>
+      <w:r>
+        <w:rPr>
+          <w:rFonts w:hint="default" w:eastAsia="DengXian Light"/>
+          <w:b/>
+          <w:bCs/>
+        </w:rPr>
+        <w:t>reate back</w:t>
+      </w:r>
+      <w:r>
+        <w:rPr>
+          <w:rFonts w:hint="default" w:eastAsia="DengXian Light"/>
+          <w:b/>
+          <w:bCs/>
+          <w:lang w:val="en-US"/>
+        </w:rPr>
+        <w:t>-t</w:t>
+      </w:r>
+      <w:r>
+        <w:rPr>
+          <w:rFonts w:hint="default" w:eastAsia="DengXian Light"/>
+          <w:b/>
+          <w:bCs/>
+        </w:rPr>
+        <w:t>esting interface</w:t>
+      </w:r>
+      <w:r>
+        <w:rPr>
+          <w:rFonts w:eastAsia="DengXian Light"/>
+        </w:rPr>
+        <w:t>:</w:t>
+      </w:r>
+      <w:r>
+        <w:rPr>
+          <w:rFonts w:hint="default" w:eastAsia="DengXian Light"/>
+          <w:lang w:val="en-US"/>
+        </w:rPr>
+        <w:t xml:space="preserve"> solved by cloning Investopedia simulator home page and then customizing it.</w:t>
+      </w:r>
+    </w:p>
+    <w:p>
+      <w:pPr>
+        <w:pStyle w:val="45"/>
+        <w:numPr>
+          <w:ilvl w:val="0"/>
+          <w:numId w:val="7"/>
+        </w:numPr>
+        <w:rPr>
+          <w:rFonts w:eastAsia="DengXian Light"/>
+        </w:rPr>
+      </w:pPr>
+      <w:r>
+        <w:rPr>
+          <w:rFonts w:hint="default" w:eastAsia="DengXian Light"/>
+          <w:b/>
+          <w:bCs/>
+          <w:lang w:val="en-US"/>
+        </w:rPr>
+        <w:t xml:space="preserve">Create </w:t>
+      </w:r>
+      <w:r>
+        <w:rPr>
+          <w:rFonts w:hint="default" w:eastAsia="DengXian Light"/>
+          <w:b/>
+          <w:bCs/>
+        </w:rPr>
+        <w:t>back</w:t>
+      </w:r>
+      <w:r>
+        <w:rPr>
+          <w:rFonts w:hint="default" w:eastAsia="DengXian Light"/>
+          <w:b/>
+          <w:bCs/>
+          <w:lang w:val="en-US"/>
+        </w:rPr>
+        <w:t>-t</w:t>
+      </w:r>
+      <w:r>
+        <w:rPr>
+          <w:rFonts w:hint="default" w:eastAsia="DengXian Light"/>
+          <w:b/>
+          <w:bCs/>
+        </w:rPr>
+        <w:t>esting</w:t>
+      </w:r>
+      <w:r>
+        <w:rPr>
+          <w:rFonts w:hint="default" w:eastAsia="DengXian Light"/>
+          <w:b/>
+          <w:bCs/>
+          <w:lang w:val="en-US"/>
+        </w:rPr>
+        <w:t xml:space="preserve"> functionality</w:t>
+      </w:r>
+      <w:r>
+        <w:rPr>
+          <w:rFonts w:eastAsia="DengXian Light"/>
+        </w:rPr>
+        <w:t xml:space="preserve">: </w:t>
+      </w:r>
+      <w:r>
+        <w:rPr>
+          <w:rFonts w:hint="default" w:eastAsia="DengXian Light"/>
+          <w:lang w:val="en-US"/>
+        </w:rPr>
+        <w:t>solved by creating python Flask buy, sell, get sp500 Data, update stocks price and check is market open or not endpoints and then using them in React.</w:t>
+      </w:r>
+    </w:p>
+    <w:p>
+      <w:pPr>
+        <w:pStyle w:val="45"/>
+        <w:numPr>
+          <w:ilvl w:val="0"/>
+          <w:numId w:val="7"/>
+        </w:numPr>
+        <w:rPr>
+          <w:rFonts w:eastAsia="DengXian Light"/>
+        </w:rPr>
+      </w:pPr>
+      <w:r>
+        <w:rPr>
+          <w:rFonts w:hint="default" w:eastAsia="DengXian Light"/>
+          <w:b/>
+          <w:bCs/>
+          <w:lang w:val="en-US"/>
+        </w:rPr>
+        <w:t>M</w:t>
+      </w:r>
+      <w:r>
+        <w:rPr>
+          <w:rFonts w:hint="default" w:eastAsia="DengXian Light"/>
+          <w:b/>
+          <w:bCs/>
+        </w:rPr>
+        <w:t>anage state in big application</w:t>
+      </w:r>
+      <w:r>
+        <w:rPr>
+          <w:rFonts w:eastAsia="DengXian Light"/>
+        </w:rPr>
+        <w:t xml:space="preserve">: </w:t>
+      </w:r>
+      <w:r>
+        <w:rPr>
+          <w:rFonts w:hint="default" w:eastAsia="DengXian Light"/>
+        </w:rPr>
+        <w:t>solved by using redux which is react state management</w:t>
+      </w:r>
+    </w:p>
+    <w:p>
+      <w:pPr>
+        <w:pStyle w:val="45"/>
+        <w:numPr>
+          <w:ilvl w:val="0"/>
+          <w:numId w:val="7"/>
+        </w:numPr>
+        <w:rPr>
+          <w:rFonts w:eastAsia="DengXian Light"/>
+        </w:rPr>
+      </w:pPr>
+      <w:r>
+        <w:rPr>
+          <w:rFonts w:hint="default" w:eastAsia="DengXian Light"/>
+          <w:b/>
+          <w:bCs/>
+          <w:lang w:val="en-US"/>
+        </w:rPr>
+        <w:t>get the real stocks in the s&amp;p 500 for a specific year in backTesting functionality</w:t>
+      </w:r>
+      <w:r>
+        <w:rPr>
+          <w:rFonts w:eastAsia="DengXian Light"/>
+        </w:rPr>
+        <w:t>:</w:t>
+      </w:r>
+      <w:r>
+        <w:rPr>
+          <w:rFonts w:hint="default" w:eastAsia="DengXian Light"/>
+        </w:rPr>
+        <w:t>this problem is has been not solved yet.</w:t>
+      </w:r>
+    </w:p>
+    <w:p>
+      <w:pPr>
+        <w:pStyle w:val="45"/>
+        <w:numPr>
+          <w:ilvl w:val="0"/>
+          <w:numId w:val="7"/>
+        </w:numPr>
+        <w:rPr>
+          <w:rFonts w:eastAsia="DengXian Light"/>
+        </w:rPr>
+      </w:pPr>
+      <w:r>
+        <w:rPr>
+          <w:rFonts w:hint="default" w:eastAsia="DengXian Light"/>
+          <w:b/>
+          <w:bCs/>
+          <w:lang w:val="en-US"/>
+        </w:rPr>
+        <w:t>Let finansis learn about stock market questions:</w:t>
+      </w:r>
+      <w:r>
+        <w:rPr>
+          <w:rFonts w:eastAsia="DengXian Light"/>
+        </w:rPr>
+        <w:t xml:space="preserve"> </w:t>
+      </w:r>
+      <w:r>
+        <w:rPr>
+          <w:rFonts w:hint="default" w:eastAsia="DengXian Light"/>
+        </w:rPr>
+        <w:t>solved by searching for an answer in DuckduckGo search engine using puppeteer to type the question, select the first website, scrap the answer and then save the answer in the database. actually, if the question was 'what is market capitalization' finansis will search about the question and add 'investopedia' word at the end of the question for example 'what is market capitalization investopedia' so then the first result will be from investopedia website and that because investopedia is a good website for finding stock market answers</w:t>
+      </w:r>
+    </w:p>
+    <w:p>
+      <w:pPr>
+        <w:pStyle w:val="45"/>
+        <w:numPr>
+          <w:ilvl w:val="0"/>
+          <w:numId w:val="7"/>
+        </w:numPr>
+        <w:rPr>
+          <w:rFonts w:eastAsia="DengXian Light"/>
+        </w:rPr>
+      </w:pPr>
+      <w:bookmarkStart w:id="166" w:name="_GoBack"/>
+      <w:bookmarkEnd w:id="166"/>
+      <w:r>
+        <w:rPr>
+          <w:rFonts w:hint="default" w:eastAsia="DengXian Light"/>
+          <w:b/>
+          <w:bCs/>
+          <w:lang w:val="en-US"/>
+        </w:rPr>
+        <w:t>M</w:t>
+      </w:r>
+      <w:r>
+        <w:rPr>
+          <w:rFonts w:hint="default" w:eastAsia="DengXian Light"/>
+          <w:b/>
+          <w:bCs/>
+        </w:rPr>
+        <w:t>anage state in big application</w:t>
+      </w:r>
+      <w:r>
+        <w:rPr>
+          <w:rFonts w:eastAsia="DengXian Light"/>
+        </w:rPr>
+        <w:t xml:space="preserve">: </w:t>
+      </w:r>
+      <w:r>
+        <w:rPr>
+          <w:rFonts w:hint="default" w:eastAsia="DengXian Light"/>
+        </w:rPr>
+        <w:t>solved by using redux which is react state managemen</w:t>
+      </w:r>
+    </w:p>
+    <w:p>
+      <w:pPr>
+        <w:pStyle w:val="45"/>
+        <w:numPr>
+          <w:ilvl w:val="0"/>
+          <w:numId w:val="7"/>
+        </w:numPr>
+        <w:rPr>
+          <w:rFonts w:eastAsia="DengXian Light"/>
+        </w:rPr>
+      </w:pPr>
+      <w:r>
+        <w:rPr>
+          <w:rFonts w:hint="default" w:eastAsia="DengXian Light"/>
+          <w:b/>
+          <w:bCs/>
+          <w:lang w:val="en-US"/>
+        </w:rPr>
+        <w:t>M</w:t>
+      </w:r>
+      <w:r>
+        <w:rPr>
+          <w:rFonts w:hint="default" w:eastAsia="DengXian Light"/>
+          <w:b/>
+          <w:bCs/>
+        </w:rPr>
+        <w:t>anage state in big application</w:t>
+      </w:r>
+      <w:r>
+        <w:rPr>
+          <w:rFonts w:eastAsia="DengXian Light"/>
+        </w:rPr>
+        <w:t xml:space="preserve">: </w:t>
+      </w:r>
+      <w:r>
+        <w:rPr>
+          <w:rFonts w:hint="default" w:eastAsia="DengXian Light"/>
+        </w:rPr>
+        <w:t>solved by using redux which is react state managemen</w:t>
       </w:r>
     </w:p>
     <w:p>
@@ -10127,8 +10609,8 @@
           <w:rFonts w:eastAsia="DengXian Light"/>
         </w:rPr>
       </w:pPr>
-      <w:bookmarkStart w:id="56" w:name="_Toc15552"/>
-      <w:bookmarkStart w:id="57" w:name="_Toc52910770"/>
+      <w:bookmarkStart w:id="56" w:name="_Toc52910770"/>
+      <w:bookmarkStart w:id="57" w:name="_Toc15552"/>
       <w:r>
         <w:rPr>
           <w:rFonts w:eastAsia="DengXian Light"/>
@@ -10145,11 +10627,11 @@
       </w:pPr>
       <w:bookmarkStart w:id="58" w:name="_Toc55825552"/>
       <w:bookmarkEnd w:id="58"/>
-      <w:bookmarkStart w:id="59" w:name="_Toc52961065"/>
+      <w:bookmarkStart w:id="59" w:name="_Toc52960947"/>
       <w:bookmarkEnd w:id="59"/>
-      <w:bookmarkStart w:id="60" w:name="_Toc55894592"/>
+      <w:bookmarkStart w:id="60" w:name="_Toc52961065"/>
       <w:bookmarkEnd w:id="60"/>
-      <w:bookmarkStart w:id="61" w:name="_Toc52960947"/>
+      <w:bookmarkStart w:id="61" w:name="_Toc55894592"/>
       <w:bookmarkEnd w:id="61"/>
       <w:r>
         <w:t>Software design sits at the technical kernel of the software engineering process and is applied regardless of the development paradigm and area of application. Design is the first step in the development phase for any engineered product or system. The designer’s goal is to produce a model or representation of an entity that will later be built. Beginning, once system requirement has been specified and analyzed, system design is the first of the three technical activities - design, code and test that is required to build and verify software.</w:t>
@@ -11437,12 +11919,6 @@
             <w:insideH w:val="single" w:color="auto" w:sz="4" w:space="0"/>
             <w:insideV w:val="single" w:color="auto" w:sz="4" w:space="0"/>
           </w:tblBorders>
-          <w:tblCellMar>
-            <w:top w:w="0" w:type="dxa"/>
-            <w:left w:w="108" w:type="dxa"/>
-            <w:bottom w:w="0" w:type="dxa"/>
-            <w:right w:w="108" w:type="dxa"/>
-          </w:tblCellMar>
         </w:tblPrEx>
         <w:tc>
           <w:tcPr>
@@ -11643,6 +12119,12 @@
             <w:insideH w:val="single" w:color="auto" w:sz="4" w:space="0"/>
             <w:insideV w:val="single" w:color="auto" w:sz="4" w:space="0"/>
           </w:tblBorders>
+          <w:tblCellMar>
+            <w:top w:w="0" w:type="dxa"/>
+            <w:left w:w="108" w:type="dxa"/>
+            <w:bottom w:w="0" w:type="dxa"/>
+            <w:right w:w="108" w:type="dxa"/>
+          </w:tblCellMar>
         </w:tblPrEx>
         <w:tc>
           <w:tcPr>
@@ -11879,6 +12361,12 @@
             <w:insideH w:val="single" w:color="auto" w:sz="4" w:space="0"/>
             <w:insideV w:val="single" w:color="auto" w:sz="4" w:space="0"/>
           </w:tblBorders>
+          <w:tblCellMar>
+            <w:top w:w="0" w:type="dxa"/>
+            <w:left w:w="108" w:type="dxa"/>
+            <w:bottom w:w="0" w:type="dxa"/>
+            <w:right w:w="108" w:type="dxa"/>
+          </w:tblCellMar>
         </w:tblPrEx>
         <w:tc>
           <w:tcPr>
@@ -12136,6 +12624,12 @@
             <w:insideH w:val="single" w:color="auto" w:sz="4" w:space="0"/>
             <w:insideV w:val="single" w:color="auto" w:sz="4" w:space="0"/>
           </w:tblBorders>
+          <w:tblCellMar>
+            <w:top w:w="0" w:type="dxa"/>
+            <w:left w:w="108" w:type="dxa"/>
+            <w:bottom w:w="0" w:type="dxa"/>
+            <w:right w:w="108" w:type="dxa"/>
+          </w:tblCellMar>
         </w:tblPrEx>
         <w:tc>
           <w:tcPr>
@@ -12158,6 +12652,56 @@
             <w:pPr>
               <w:jc w:val="left"/>
             </w:pPr>
+          </w:p>
+        </w:tc>
+      </w:tr>
+      <w:tr>
+        <w:tblPrEx>
+          <w:tblBorders>
+            <w:top w:val="single" w:color="auto" w:sz="4" w:space="0"/>
+            <w:left w:val="single" w:color="auto" w:sz="4" w:space="0"/>
+            <w:bottom w:val="single" w:color="auto" w:sz="4" w:space="0"/>
+            <w:right w:val="single" w:color="auto" w:sz="4" w:space="0"/>
+            <w:insideH w:val="single" w:color="auto" w:sz="4" w:space="0"/>
+            <w:insideV w:val="single" w:color="auto" w:sz="4" w:space="0"/>
+          </w:tblBorders>
+          <w:tblCellMar>
+            <w:top w:w="0" w:type="dxa"/>
+            <w:left w:w="108" w:type="dxa"/>
+            <w:bottom w:w="0" w:type="dxa"/>
+            <w:right w:w="108" w:type="dxa"/>
+          </w:tblCellMar>
+        </w:tblPrEx>
+        <w:tc>
+          <w:tcPr>
+            <w:tcW w:w="1668" w:type="dxa"/>
+          </w:tcPr>
+          <w:p>
+            <w:pPr>
+              <w:jc w:val="left"/>
+            </w:pPr>
+            <w:r>
+              <w:t>I</w:t>
+            </w:r>
+            <w:r>
+              <w:rPr>
+                <w:rFonts w:hint="eastAsia"/>
+              </w:rPr>
+              <w:t>nput</w:t>
+            </w:r>
+          </w:p>
+        </w:tc>
+        <w:tc>
+          <w:tcPr>
+            <w:tcW w:w="6854" w:type="dxa"/>
+          </w:tcPr>
+          <w:p>
+            <w:pPr>
+              <w:jc w:val="left"/>
+            </w:pPr>
+            <w:r>
+              <w:t>Text to the recruiter</w:t>
+            </w:r>
           </w:p>
         </w:tc>
       </w:tr>
@@ -12181,13 +12725,10 @@
               <w:jc w:val="left"/>
             </w:pPr>
             <w:r>
-              <w:t>I</w:t>
-            </w:r>
-            <w:r>
               <w:rPr>
                 <w:rFonts w:hint="eastAsia"/>
               </w:rPr>
-              <w:t>nput</w:t>
+              <w:t>process</w:t>
             </w:r>
           </w:p>
         </w:tc>
@@ -12200,7 +12741,7 @@
               <w:jc w:val="left"/>
             </w:pPr>
             <w:r>
-              <w:t>Text to the recruiter</w:t>
+              <w:t xml:space="preserve">Sending the message to Chat Engine </w:t>
             </w:r>
           </w:p>
         </w:tc>
@@ -12215,47 +12756,12 @@
             <w:insideH w:val="single" w:color="auto" w:sz="4" w:space="0"/>
             <w:insideV w:val="single" w:color="auto" w:sz="4" w:space="0"/>
           </w:tblBorders>
-        </w:tblPrEx>
-        <w:tc>
-          <w:tcPr>
-            <w:tcW w:w="1668" w:type="dxa"/>
-          </w:tcPr>
-          <w:p>
-            <w:pPr>
-              <w:jc w:val="left"/>
-            </w:pPr>
-            <w:r>
-              <w:rPr>
-                <w:rFonts w:hint="eastAsia"/>
-              </w:rPr>
-              <w:t>process</w:t>
-            </w:r>
-          </w:p>
-        </w:tc>
-        <w:tc>
-          <w:tcPr>
-            <w:tcW w:w="6854" w:type="dxa"/>
-          </w:tcPr>
-          <w:p>
-            <w:pPr>
-              <w:jc w:val="left"/>
-            </w:pPr>
-            <w:r>
-              <w:t xml:space="preserve">Sending the message to Chat Engine </w:t>
-            </w:r>
-          </w:p>
-        </w:tc>
-      </w:tr>
-      <w:tr>
-        <w:tblPrEx>
-          <w:tblBorders>
-            <w:top w:val="single" w:color="auto" w:sz="4" w:space="0"/>
-            <w:left w:val="single" w:color="auto" w:sz="4" w:space="0"/>
-            <w:bottom w:val="single" w:color="auto" w:sz="4" w:space="0"/>
-            <w:right w:val="single" w:color="auto" w:sz="4" w:space="0"/>
-            <w:insideH w:val="single" w:color="auto" w:sz="4" w:space="0"/>
-            <w:insideV w:val="single" w:color="auto" w:sz="4" w:space="0"/>
-          </w:tblBorders>
+          <w:tblCellMar>
+            <w:top w:w="0" w:type="dxa"/>
+            <w:left w:w="108" w:type="dxa"/>
+            <w:bottom w:w="0" w:type="dxa"/>
+            <w:right w:w="108" w:type="dxa"/>
+          </w:tblCellMar>
         </w:tblPrEx>
         <w:tc>
           <w:tcPr>
@@ -13654,6 +14160,12 @@
             <w:insideH w:val="single" w:color="auto" w:sz="4" w:space="0"/>
             <w:insideV w:val="single" w:color="auto" w:sz="4" w:space="0"/>
           </w:tblBorders>
+          <w:tblCellMar>
+            <w:top w:w="0" w:type="dxa"/>
+            <w:left w:w="108" w:type="dxa"/>
+            <w:bottom w:w="0" w:type="dxa"/>
+            <w:right w:w="108" w:type="dxa"/>
+          </w:tblCellMar>
         </w:tblPrEx>
         <w:tc>
           <w:tcPr>
@@ -14689,6 +15201,12 @@
             <w:insideH w:val="single" w:color="auto" w:sz="4" w:space="0"/>
             <w:insideV w:val="single" w:color="auto" w:sz="4" w:space="0"/>
           </w:tblBorders>
+          <w:tblCellMar>
+            <w:top w:w="0" w:type="dxa"/>
+            <w:left w:w="108" w:type="dxa"/>
+            <w:bottom w:w="0" w:type="dxa"/>
+            <w:right w:w="108" w:type="dxa"/>
+          </w:tblCellMar>
         </w:tblPrEx>
         <w:trPr>
           <w:jc w:val="center"/>
@@ -15777,6 +16295,12 @@
             <w:insideH w:val="single" w:color="auto" w:sz="4" w:space="0"/>
             <w:insideV w:val="single" w:color="auto" w:sz="4" w:space="0"/>
           </w:tblBorders>
+          <w:tblCellMar>
+            <w:top w:w="0" w:type="dxa"/>
+            <w:left w:w="108" w:type="dxa"/>
+            <w:bottom w:w="0" w:type="dxa"/>
+            <w:right w:w="108" w:type="dxa"/>
+          </w:tblCellMar>
         </w:tblPrEx>
         <w:trPr>
           <w:jc w:val="center"/>
@@ -19947,12 +20471,6 @@
             <w:insideH w:val="single" w:color="auto" w:sz="4" w:space="0"/>
             <w:insideV w:val="single" w:color="auto" w:sz="4" w:space="0"/>
           </w:tblBorders>
-          <w:tblCellMar>
-            <w:top w:w="0" w:type="dxa"/>
-            <w:left w:w="108" w:type="dxa"/>
-            <w:bottom w:w="0" w:type="dxa"/>
-            <w:right w:w="108" w:type="dxa"/>
-          </w:tblCellMar>
         </w:tblPrEx>
         <w:tc>
           <w:tcPr>
@@ -25509,6 +26027,12 @@
             <w:insideH w:val="single" w:color="auto" w:sz="4" w:space="0"/>
             <w:insideV w:val="single" w:color="auto" w:sz="4" w:space="0"/>
           </w:tblBorders>
+          <w:tblCellMar>
+            <w:top w:w="0" w:type="dxa"/>
+            <w:left w:w="108" w:type="dxa"/>
+            <w:bottom w:w="0" w:type="dxa"/>
+            <w:right w:w="108" w:type="dxa"/>
+          </w:tblCellMar>
         </w:tblPrEx>
         <w:tc>
           <w:tcPr>
@@ -26869,12 +27393,6 @@
             <w:insideH w:val="single" w:color="auto" w:sz="4" w:space="0"/>
             <w:insideV w:val="single" w:color="auto" w:sz="4" w:space="0"/>
           </w:tblBorders>
-          <w:tblCellMar>
-            <w:top w:w="0" w:type="dxa"/>
-            <w:left w:w="108" w:type="dxa"/>
-            <w:bottom w:w="0" w:type="dxa"/>
-            <w:right w:w="108" w:type="dxa"/>
-          </w:tblCellMar>
         </w:tblPrEx>
         <w:tc>
           <w:tcPr>
@@ -28295,12 +28813,6 @@
             <w:insideH w:val="none" w:color="auto" w:sz="0" w:space="0"/>
             <w:insideV w:val="none" w:color="auto" w:sz="0" w:space="0"/>
           </w:tblBorders>
-          <w:tblCellMar>
-            <w:top w:w="0" w:type="dxa"/>
-            <w:left w:w="108" w:type="dxa"/>
-            <w:bottom w:w="0" w:type="dxa"/>
-            <w:right w:w="108" w:type="dxa"/>
-          </w:tblCellMar>
         </w:tblPrEx>
         <w:trPr>
           <w:trHeight w:val="322" w:hRule="atLeast"/>
@@ -28363,12 +28875,6 @@
             <w:insideH w:val="none" w:color="auto" w:sz="0" w:space="0"/>
             <w:insideV w:val="none" w:color="auto" w:sz="0" w:space="0"/>
           </w:tblBorders>
-          <w:tblCellMar>
-            <w:top w:w="0" w:type="dxa"/>
-            <w:left w:w="108" w:type="dxa"/>
-            <w:bottom w:w="0" w:type="dxa"/>
-            <w:right w:w="108" w:type="dxa"/>
-          </w:tblCellMar>
         </w:tblPrEx>
         <w:trPr>
           <w:trHeight w:val="335" w:hRule="atLeast"/>
@@ -28432,12 +28938,6 @@
             <w:insideH w:val="none" w:color="auto" w:sz="0" w:space="0"/>
             <w:insideV w:val="none" w:color="auto" w:sz="0" w:space="0"/>
           </w:tblBorders>
-          <w:tblCellMar>
-            <w:top w:w="0" w:type="dxa"/>
-            <w:left w:w="108" w:type="dxa"/>
-            <w:bottom w:w="0" w:type="dxa"/>
-            <w:right w:w="108" w:type="dxa"/>
-          </w:tblCellMar>
         </w:tblPrEx>
         <w:trPr>
           <w:trHeight w:val="335" w:hRule="atLeast"/>
@@ -28527,12 +29027,6 @@
             <w:insideH w:val="none" w:color="auto" w:sz="0" w:space="0"/>
             <w:insideV w:val="none" w:color="auto" w:sz="0" w:space="0"/>
           </w:tblBorders>
-          <w:tblCellMar>
-            <w:top w:w="0" w:type="dxa"/>
-            <w:left w:w="108" w:type="dxa"/>
-            <w:bottom w:w="0" w:type="dxa"/>
-            <w:right w:w="108" w:type="dxa"/>
-          </w:tblCellMar>
         </w:tblPrEx>
         <w:trPr>
           <w:trHeight w:val="335" w:hRule="atLeast"/>
@@ -28634,8 +29128,8 @@
       <w:pPr>
         <w:pStyle w:val="4"/>
       </w:pPr>
-      <w:bookmarkStart w:id="134" w:name="_Toc88319188"/>
-      <w:bookmarkStart w:id="135" w:name="_Toc5464"/>
+      <w:bookmarkStart w:id="134" w:name="_Toc5464"/>
+      <w:bookmarkStart w:id="135" w:name="_Toc88319188"/>
       <w:r>
         <w:t>Programming language:</w:t>
       </w:r>
@@ -28748,8 +29242,8 @@
       <w:pPr>
         <w:pStyle w:val="4"/>
       </w:pPr>
-      <w:bookmarkStart w:id="136" w:name="_Toc88319189"/>
-      <w:bookmarkStart w:id="137" w:name="_Toc18809"/>
+      <w:bookmarkStart w:id="136" w:name="_Toc18809"/>
+      <w:bookmarkStart w:id="137" w:name="_Toc88319189"/>
       <w:r>
         <w:rPr>
           <w:rFonts w:hint="eastAsia"/>
@@ -30300,12 +30794,6 @@
             <w:insideH w:val="single" w:color="auto" w:sz="4" w:space="0"/>
             <w:insideV w:val="single" w:color="auto" w:sz="4" w:space="0"/>
           </w:tblBorders>
-          <w:tblCellMar>
-            <w:top w:w="0" w:type="dxa"/>
-            <w:left w:w="108" w:type="dxa"/>
-            <w:bottom w:w="0" w:type="dxa"/>
-            <w:right w:w="108" w:type="dxa"/>
-          </w:tblCellMar>
         </w:tblPrEx>
         <w:trPr>
           <w:trHeight w:val="54" w:hRule="atLeast"/>
@@ -30365,12 +30853,6 @@
             <w:insideH w:val="single" w:color="auto" w:sz="4" w:space="0"/>
             <w:insideV w:val="single" w:color="auto" w:sz="4" w:space="0"/>
           </w:tblBorders>
-          <w:tblCellMar>
-            <w:top w:w="0" w:type="dxa"/>
-            <w:left w:w="108" w:type="dxa"/>
-            <w:bottom w:w="0" w:type="dxa"/>
-            <w:right w:w="108" w:type="dxa"/>
-          </w:tblCellMar>
         </w:tblPrEx>
         <w:tc>
           <w:tcPr>
@@ -30507,12 +30989,6 @@
             <w:insideH w:val="single" w:color="auto" w:sz="4" w:space="0"/>
             <w:insideV w:val="single" w:color="auto" w:sz="4" w:space="0"/>
           </w:tblBorders>
-          <w:tblCellMar>
-            <w:top w:w="0" w:type="dxa"/>
-            <w:left w:w="108" w:type="dxa"/>
-            <w:bottom w:w="0" w:type="dxa"/>
-            <w:right w:w="108" w:type="dxa"/>
-          </w:tblCellMar>
         </w:tblPrEx>
         <w:tc>
           <w:tcPr>
@@ -31712,8 +32188,8 @@
           <w:szCs w:val="32"/>
         </w:rPr>
       </w:pPr>
-      <w:bookmarkStart w:id="164" w:name="_Toc10080"/>
-      <w:bookmarkStart w:id="165" w:name="_Toc52910780"/>
+      <w:bookmarkStart w:id="164" w:name="_Toc52910780"/>
+      <w:bookmarkStart w:id="165" w:name="_Toc10080"/>
       <w:r>
         <w:rPr>
           <w:rFonts w:eastAsia="DengXian Light"/>
@@ -36626,6 +37102,7 @@
     <w:basedOn w:val="11"/>
     <w:semiHidden/>
     <w:unhideWhenUsed/>
+    <w:qFormat/>
     <w:uiPriority w:val="99"/>
     <w:rPr>
       <w:color w:val="605E5C"/>

</xml_diff>

<commit_message>
Writing major problems occurred in this project part 3
</commit_message>
<xml_diff>
--- a/18511510019-Mohamed Nur -thesis.docx
+++ b/18511510019-Mohamed Nur -thesis.docx
@@ -8,17 +8,17 @@
         <w:ind w:firstLine="480"/>
         <w:jc w:val="center"/>
       </w:pPr>
-      <w:bookmarkStart w:id="0" w:name="_Toc52910832"/>
-      <w:bookmarkStart w:id="1" w:name="_Toc52910752"/>
-      <w:bookmarkStart w:id="2" w:name="_Toc52910751"/>
-      <w:bookmarkStart w:id="3" w:name="_Toc46935370"/>
+      <w:bookmarkStart w:id="0" w:name="_Toc52910752"/>
+      <w:bookmarkStart w:id="1" w:name="_Toc52910751"/>
+      <w:bookmarkStart w:id="2" w:name="_Toc46935370"/>
+      <w:bookmarkStart w:id="3" w:name="_Toc52910832"/>
       <w:bookmarkStart w:id="4" w:name="_Toc52910831"/>
       <w:bookmarkStart w:id="5" w:name="_Toc46935369"/>
-      <w:bookmarkStart w:id="6" w:name="_Toc476584911"/>
-      <w:bookmarkStart w:id="7" w:name="_Toc475538841"/>
-      <w:bookmarkStart w:id="8" w:name="_Toc476584772"/>
-      <w:bookmarkStart w:id="9" w:name="_Toc476584773"/>
-      <w:bookmarkStart w:id="10" w:name="_Toc46933298"/>
+      <w:bookmarkStart w:id="6" w:name="_Toc475538841"/>
+      <w:bookmarkStart w:id="7" w:name="_Toc476584772"/>
+      <w:bookmarkStart w:id="8" w:name="_Toc476584911"/>
+      <w:bookmarkStart w:id="9" w:name="_Toc46933298"/>
+      <w:bookmarkStart w:id="10" w:name="_Toc476584773"/>
       <w:bookmarkStart w:id="11" w:name="_Toc46933393"/>
       <w:bookmarkStart w:id="12" w:name="_Toc476584912"/>
       <w:bookmarkStart w:id="13" w:name="_Toc475538842"/>
@@ -714,8 +714,8 @@
       <w:bookmarkEnd w:id="11"/>
       <w:bookmarkEnd w:id="12"/>
       <w:bookmarkEnd w:id="13"/>
-      <w:bookmarkStart w:id="16" w:name="_Toc52910756"/>
-      <w:bookmarkStart w:id="17" w:name="_Toc52910836"/>
+      <w:bookmarkStart w:id="16" w:name="_Toc52910836"/>
+      <w:bookmarkStart w:id="17" w:name="_Toc52910756"/>
       <w:r>
         <w:rPr>
           <w:rFonts w:hint="default" w:eastAsia="DengXian Light"/>
@@ -7763,9 +7763,9 @@
           <w:lang w:eastAsia="zh-CN"/>
         </w:rPr>
       </w:pPr>
-      <w:bookmarkStart w:id="29" w:name="_Toc41057441"/>
+      <w:bookmarkStart w:id="29" w:name="_Toc8991"/>
       <w:bookmarkStart w:id="30" w:name="_Toc52910768"/>
-      <w:bookmarkStart w:id="31" w:name="_Toc8991"/>
+      <w:bookmarkStart w:id="31" w:name="_Toc41057441"/>
       <w:r>
         <w:rPr>
           <w:rFonts w:eastAsia="DengXian Light"/>
@@ -7794,13 +7794,13 @@
           <w:rFonts w:eastAsia="DengXian Light"/>
         </w:rPr>
       </w:pPr>
-      <w:bookmarkStart w:id="32" w:name="_Toc55894585"/>
+      <w:bookmarkStart w:id="32" w:name="_Toc52961058"/>
       <w:bookmarkEnd w:id="32"/>
-      <w:bookmarkStart w:id="33" w:name="_Toc52960940"/>
+      <w:bookmarkStart w:id="33" w:name="_Toc55894585"/>
       <w:bookmarkEnd w:id="33"/>
-      <w:bookmarkStart w:id="34" w:name="_Toc55825545"/>
+      <w:bookmarkStart w:id="34" w:name="_Toc52960940"/>
       <w:bookmarkEnd w:id="34"/>
-      <w:bookmarkStart w:id="35" w:name="_Toc52961058"/>
+      <w:bookmarkStart w:id="35" w:name="_Toc55825545"/>
       <w:bookmarkEnd w:id="35"/>
       <w:bookmarkStart w:id="36" w:name="_Toc29677"/>
       <w:r>
@@ -9541,8 +9541,6 @@
           <w:rFonts w:eastAsia="DengXian Light"/>
         </w:rPr>
       </w:pPr>
-      <w:bookmarkStart w:id="166" w:name="_GoBack"/>
-      <w:bookmarkEnd w:id="166"/>
       <w:r>
         <w:rPr>
           <w:rFonts w:hint="default" w:eastAsia="DengXian Light"/>
@@ -9550,7 +9548,7 @@
           <w:bCs/>
           <w:lang w:val="en-US"/>
         </w:rPr>
-        <w:t>M</w:t>
+        <w:t>L</w:t>
       </w:r>
       <w:r>
         <w:rPr>
@@ -9558,7 +9556,7 @@
           <w:b/>
           <w:bCs/>
         </w:rPr>
-        <w:t>anage state in big application</w:t>
+        <w:t>et Finansis learn about stocks symbol and their company name</w:t>
       </w:r>
       <w:r>
         <w:rPr>
@@ -9570,7 +9568,23 @@
         <w:rPr>
           <w:rFonts w:hint="default" w:eastAsia="DengXian Light"/>
         </w:rPr>
-        <w:t>solved by using redux which is react state managemen</w:t>
+        <w:t>solved by searching for stock in yahoo finance database using puppeteer to type the stock in yahoo finance search bar, select all suggested stocks, scrap the stocks and then save them in the database.</w:t>
+      </w:r>
+    </w:p>
+    <w:p>
+      <w:pPr>
+        <w:rPr>
+          <w:rFonts w:eastAsia="DengXian Light"/>
+        </w:rPr>
+      </w:pPr>
+      <w:r>
+        <w:rPr>
+          <w:rFonts w:hint="default" w:eastAsia="DengXian Light"/>
+          <w:b/>
+          <w:bCs/>
+          <w:lang w:val="en-US"/>
+        </w:rPr>
+        <w:br w:type="page"/>
       </w:r>
     </w:p>
     <w:p>
@@ -9591,7 +9605,7 @@
           <w:bCs/>
           <w:lang w:val="en-US"/>
         </w:rPr>
-        <w:t>M</w:t>
+        <w:t>L</w:t>
       </w:r>
       <w:r>
         <w:rPr>
@@ -9599,7 +9613,7 @@
           <w:b/>
           <w:bCs/>
         </w:rPr>
-        <w:t>anage state in big application</w:t>
+        <w:t>et Finansis remember an unknown keyword in yahoo finance database for stocks</w:t>
       </w:r>
       <w:r>
         <w:rPr>
@@ -9611,8 +9625,144 @@
         <w:rPr>
           <w:rFonts w:hint="default" w:eastAsia="DengXian Light"/>
         </w:rPr>
-        <w:t>solved by using redux which is react state managemen</w:t>
-      </w:r>
+        <w:t>solved by creating 'unknownKeywordForCompany' model, if Finansis search for a keyword in yahoo finance search bar, but didn't find any stock with the given keyword so then finansis will save the given keyword in the database, for example searching 'Nur' keyword will return nothing, so next time when searching for 'Nur' keyword it will take short time for Finansis to tell a user 'didn't find a stock with the given keyword', let Finansis remember that 'Nur' keyword returns nothing so no need for searching 'Nur' again.</w:t>
+      </w:r>
+    </w:p>
+    <w:p>
+      <w:pPr>
+        <w:pStyle w:val="45"/>
+        <w:numPr>
+          <w:ilvl w:val="0"/>
+          <w:numId w:val="7"/>
+        </w:numPr>
+        <w:rPr>
+          <w:rFonts w:eastAsia="DengXian Light"/>
+        </w:rPr>
+      </w:pPr>
+      <w:r>
+        <w:rPr>
+          <w:rFonts w:hint="default" w:eastAsia="DengXian Light"/>
+          <w:b/>
+          <w:bCs/>
+          <w:lang w:val="en-US"/>
+        </w:rPr>
+        <w:t>N</w:t>
+      </w:r>
+      <w:r>
+        <w:rPr>
+          <w:rFonts w:hint="default" w:eastAsia="DengXian Light"/>
+          <w:b/>
+          <w:bCs/>
+        </w:rPr>
+        <w:t>ot having duplicate news article in the database</w:t>
+      </w:r>
+      <w:r>
+        <w:rPr>
+          <w:rFonts w:eastAsia="DengXian Light"/>
+        </w:rPr>
+        <w:t xml:space="preserve">: </w:t>
+      </w:r>
+      <w:r>
+        <w:rPr>
+          <w:rFonts w:hint="default" w:eastAsia="DengXian Light"/>
+        </w:rPr>
+        <w:t>solved by making the article's title plus published date plus source a unique value for each article, so when the article has been scrapped, first the script will make get request to the news API by passing the unique value if the article exists then no need to save it again, otherwise send a post request to news API to save the article.</w:t>
+      </w:r>
+    </w:p>
+    <w:p>
+      <w:pPr>
+        <w:pStyle w:val="45"/>
+        <w:numPr>
+          <w:ilvl w:val="0"/>
+          <w:numId w:val="7"/>
+        </w:numPr>
+        <w:rPr>
+          <w:rFonts w:eastAsia="DengXian Light"/>
+        </w:rPr>
+      </w:pPr>
+      <w:r>
+        <w:rPr>
+          <w:rFonts w:hint="default" w:eastAsia="DengXian Light"/>
+          <w:b/>
+          <w:bCs/>
+          <w:lang w:val="en-US"/>
+        </w:rPr>
+        <w:t>not let Finansis recognize her own voice</w:t>
+      </w:r>
+      <w:r>
+        <w:rPr>
+          <w:rFonts w:eastAsia="DengXian Light"/>
+        </w:rPr>
+        <w:t>:</w:t>
+      </w:r>
+      <w:r>
+        <w:rPr>
+          <w:rFonts w:hint="default" w:eastAsia="DengXian Light"/>
+          <w:lang w:val="en-US"/>
+        </w:rPr>
+        <w:t xml:space="preserve"> </w:t>
+      </w:r>
+      <w:r>
+        <w:rPr>
+          <w:rFonts w:hint="default" w:eastAsia="DengXian Light"/>
+        </w:rPr>
+        <w:t>solved by stopping Finansis from recognizing when Finansis start to speak out loud then after finishing speaking making Finansis start recognize again. in simple words toggle voice recognition.</w:t>
+      </w:r>
+    </w:p>
+    <w:p>
+      <w:pPr>
+        <w:pStyle w:val="45"/>
+        <w:numPr>
+          <w:ilvl w:val="0"/>
+          <w:numId w:val="7"/>
+        </w:numPr>
+        <w:rPr>
+          <w:rFonts w:eastAsia="DengXian Light"/>
+        </w:rPr>
+      </w:pPr>
+      <w:r>
+        <w:rPr>
+          <w:rFonts w:hint="default" w:eastAsia="DengXian Light"/>
+          <w:b/>
+          <w:bCs/>
+          <w:lang w:val="en-US"/>
+        </w:rPr>
+        <w:t>U</w:t>
+      </w:r>
+      <w:r>
+        <w:rPr>
+          <w:rFonts w:hint="default" w:eastAsia="DengXian Light"/>
+          <w:b/>
+          <w:bCs/>
+        </w:rPr>
+        <w:t>se python to build a stock market bot</w:t>
+      </w:r>
+      <w:r>
+        <w:rPr>
+          <w:rFonts w:eastAsia="DengXian Light"/>
+        </w:rPr>
+        <w:t xml:space="preserve">: </w:t>
+      </w:r>
+      <w:r>
+        <w:rPr>
+          <w:rFonts w:hint="default" w:eastAsia="DengXian Light"/>
+        </w:rPr>
+        <w:t>solved by searching different Algorithmic stocks trading python scripts, studying them, combining them, and then customizing them by changing conditions and input numbers.</w:t>
+      </w:r>
+    </w:p>
+    <w:p>
+      <w:pPr>
+        <w:pStyle w:val="45"/>
+        <w:numPr>
+          <w:numId w:val="0"/>
+        </w:numPr>
+        <w:spacing w:line="360" w:lineRule="auto"/>
+        <w:contextualSpacing/>
+        <w:jc w:val="both"/>
+        <w:rPr>
+          <w:rFonts w:eastAsia="DengXian Light"/>
+        </w:rPr>
+      </w:pPr>
     </w:p>
     <w:p>
       <w:pPr>
@@ -9865,6 +10015,8 @@
         <w:t xml:space="preserve"> DFD-3-1 done by batis</w:t>
       </w:r>
       <w:bookmarkEnd w:id="40"/>
+      <w:bookmarkStart w:id="166" w:name="_GoBack"/>
+      <w:bookmarkEnd w:id="166"/>
     </w:p>
     <w:p>
       <w:pPr>
@@ -10625,13 +10777,13 @@
         <w:pStyle w:val="14"/>
         <w:ind w:firstLine="480"/>
       </w:pPr>
-      <w:bookmarkStart w:id="58" w:name="_Toc55825552"/>
+      <w:bookmarkStart w:id="58" w:name="_Toc52960947"/>
       <w:bookmarkEnd w:id="58"/>
-      <w:bookmarkStart w:id="59" w:name="_Toc52960947"/>
+      <w:bookmarkStart w:id="59" w:name="_Toc55825552"/>
       <w:bookmarkEnd w:id="59"/>
-      <w:bookmarkStart w:id="60" w:name="_Toc52961065"/>
+      <w:bookmarkStart w:id="60" w:name="_Toc55894592"/>
       <w:bookmarkEnd w:id="60"/>
-      <w:bookmarkStart w:id="61" w:name="_Toc55894592"/>
+      <w:bookmarkStart w:id="61" w:name="_Toc52961065"/>
       <w:bookmarkEnd w:id="61"/>
       <w:r>
         <w:t>Software design sits at the technical kernel of the software engineering process and is applied regardless of the development paradigm and area of application. Design is the first step in the development phase for any engineered product or system. The designer’s goal is to produce a model or representation of an entity that will later be built. Beginning, once system requirement has been specified and analyzed, system design is the first of the three technical activities - design, code and test that is required to build and verify software.</w:t>
@@ -11919,6 +12071,12 @@
             <w:insideH w:val="single" w:color="auto" w:sz="4" w:space="0"/>
             <w:insideV w:val="single" w:color="auto" w:sz="4" w:space="0"/>
           </w:tblBorders>
+          <w:tblCellMar>
+            <w:top w:w="0" w:type="dxa"/>
+            <w:left w:w="108" w:type="dxa"/>
+            <w:bottom w:w="0" w:type="dxa"/>
+            <w:right w:w="108" w:type="dxa"/>
+          </w:tblCellMar>
         </w:tblPrEx>
         <w:tc>
           <w:tcPr>
@@ -12715,6 +12873,12 @@
             <w:insideH w:val="single" w:color="auto" w:sz="4" w:space="0"/>
             <w:insideV w:val="single" w:color="auto" w:sz="4" w:space="0"/>
           </w:tblBorders>
+          <w:tblCellMar>
+            <w:top w:w="0" w:type="dxa"/>
+            <w:left w:w="108" w:type="dxa"/>
+            <w:bottom w:w="0" w:type="dxa"/>
+            <w:right w:w="108" w:type="dxa"/>
+          </w:tblCellMar>
         </w:tblPrEx>
         <w:tc>
           <w:tcPr>
@@ -15201,12 +15365,6 @@
             <w:insideH w:val="single" w:color="auto" w:sz="4" w:space="0"/>
             <w:insideV w:val="single" w:color="auto" w:sz="4" w:space="0"/>
           </w:tblBorders>
-          <w:tblCellMar>
-            <w:top w:w="0" w:type="dxa"/>
-            <w:left w:w="108" w:type="dxa"/>
-            <w:bottom w:w="0" w:type="dxa"/>
-            <w:right w:w="108" w:type="dxa"/>
-          </w:tblCellMar>
         </w:tblPrEx>
         <w:trPr>
           <w:jc w:val="center"/>
@@ -20471,6 +20629,12 @@
             <w:insideH w:val="single" w:color="auto" w:sz="4" w:space="0"/>
             <w:insideV w:val="single" w:color="auto" w:sz="4" w:space="0"/>
           </w:tblBorders>
+          <w:tblCellMar>
+            <w:top w:w="0" w:type="dxa"/>
+            <w:left w:w="108" w:type="dxa"/>
+            <w:bottom w:w="0" w:type="dxa"/>
+            <w:right w:w="108" w:type="dxa"/>
+          </w:tblCellMar>
         </w:tblPrEx>
         <w:tc>
           <w:tcPr>
@@ -23280,12 +23444,6 @@
             <w:insideH w:val="single" w:color="auto" w:sz="4" w:space="0"/>
             <w:insideV w:val="single" w:color="auto" w:sz="4" w:space="0"/>
           </w:tblBorders>
-          <w:tblCellMar>
-            <w:top w:w="0" w:type="dxa"/>
-            <w:left w:w="108" w:type="dxa"/>
-            <w:bottom w:w="0" w:type="dxa"/>
-            <w:right w:w="108" w:type="dxa"/>
-          </w:tblCellMar>
         </w:tblPrEx>
         <w:tc>
           <w:tcPr>
@@ -27393,6 +27551,12 @@
             <w:insideH w:val="single" w:color="auto" w:sz="4" w:space="0"/>
             <w:insideV w:val="single" w:color="auto" w:sz="4" w:space="0"/>
           </w:tblBorders>
+          <w:tblCellMar>
+            <w:top w:w="0" w:type="dxa"/>
+            <w:left w:w="108" w:type="dxa"/>
+            <w:bottom w:w="0" w:type="dxa"/>
+            <w:right w:w="108" w:type="dxa"/>
+          </w:tblCellMar>
         </w:tblPrEx>
         <w:tc>
           <w:tcPr>
@@ -28813,6 +28977,12 @@
             <w:insideH w:val="none" w:color="auto" w:sz="0" w:space="0"/>
             <w:insideV w:val="none" w:color="auto" w:sz="0" w:space="0"/>
           </w:tblBorders>
+          <w:tblCellMar>
+            <w:top w:w="0" w:type="dxa"/>
+            <w:left w:w="108" w:type="dxa"/>
+            <w:bottom w:w="0" w:type="dxa"/>
+            <w:right w:w="108" w:type="dxa"/>
+          </w:tblCellMar>
         </w:tblPrEx>
         <w:trPr>
           <w:trHeight w:val="322" w:hRule="atLeast"/>
@@ -28875,6 +29045,12 @@
             <w:insideH w:val="none" w:color="auto" w:sz="0" w:space="0"/>
             <w:insideV w:val="none" w:color="auto" w:sz="0" w:space="0"/>
           </w:tblBorders>
+          <w:tblCellMar>
+            <w:top w:w="0" w:type="dxa"/>
+            <w:left w:w="108" w:type="dxa"/>
+            <w:bottom w:w="0" w:type="dxa"/>
+            <w:right w:w="108" w:type="dxa"/>
+          </w:tblCellMar>
         </w:tblPrEx>
         <w:trPr>
           <w:trHeight w:val="335" w:hRule="atLeast"/>
@@ -28938,6 +29114,12 @@
             <w:insideH w:val="none" w:color="auto" w:sz="0" w:space="0"/>
             <w:insideV w:val="none" w:color="auto" w:sz="0" w:space="0"/>
           </w:tblBorders>
+          <w:tblCellMar>
+            <w:top w:w="0" w:type="dxa"/>
+            <w:left w:w="108" w:type="dxa"/>
+            <w:bottom w:w="0" w:type="dxa"/>
+            <w:right w:w="108" w:type="dxa"/>
+          </w:tblCellMar>
         </w:tblPrEx>
         <w:trPr>
           <w:trHeight w:val="335" w:hRule="atLeast"/>
@@ -29027,6 +29209,12 @@
             <w:insideH w:val="none" w:color="auto" w:sz="0" w:space="0"/>
             <w:insideV w:val="none" w:color="auto" w:sz="0" w:space="0"/>
           </w:tblBorders>
+          <w:tblCellMar>
+            <w:top w:w="0" w:type="dxa"/>
+            <w:left w:w="108" w:type="dxa"/>
+            <w:bottom w:w="0" w:type="dxa"/>
+            <w:right w:w="108" w:type="dxa"/>
+          </w:tblCellMar>
         </w:tblPrEx>
         <w:trPr>
           <w:trHeight w:val="335" w:hRule="atLeast"/>
@@ -29128,8 +29316,8 @@
       <w:pPr>
         <w:pStyle w:val="4"/>
       </w:pPr>
-      <w:bookmarkStart w:id="134" w:name="_Toc5464"/>
-      <w:bookmarkStart w:id="135" w:name="_Toc88319188"/>
+      <w:bookmarkStart w:id="134" w:name="_Toc88319188"/>
+      <w:bookmarkStart w:id="135" w:name="_Toc5464"/>
       <w:r>
         <w:t>Programming language:</w:t>
       </w:r>
@@ -29434,8 +29622,8 @@
       <w:pPr>
         <w:pStyle w:val="4"/>
       </w:pPr>
-      <w:bookmarkStart w:id="138" w:name="_Toc21693"/>
-      <w:bookmarkStart w:id="139" w:name="_Toc88319190"/>
+      <w:bookmarkStart w:id="138" w:name="_Toc88319190"/>
+      <w:bookmarkStart w:id="139" w:name="_Toc21693"/>
       <w:r>
         <w:t>Backend</w:t>
       </w:r>
@@ -30794,6 +30982,12 @@
             <w:insideH w:val="single" w:color="auto" w:sz="4" w:space="0"/>
             <w:insideV w:val="single" w:color="auto" w:sz="4" w:space="0"/>
           </w:tblBorders>
+          <w:tblCellMar>
+            <w:top w:w="0" w:type="dxa"/>
+            <w:left w:w="108" w:type="dxa"/>
+            <w:bottom w:w="0" w:type="dxa"/>
+            <w:right w:w="108" w:type="dxa"/>
+          </w:tblCellMar>
         </w:tblPrEx>
         <w:trPr>
           <w:trHeight w:val="54" w:hRule="atLeast"/>
@@ -30853,6 +31047,12 @@
             <w:insideH w:val="single" w:color="auto" w:sz="4" w:space="0"/>
             <w:insideV w:val="single" w:color="auto" w:sz="4" w:space="0"/>
           </w:tblBorders>
+          <w:tblCellMar>
+            <w:top w:w="0" w:type="dxa"/>
+            <w:left w:w="108" w:type="dxa"/>
+            <w:bottom w:w="0" w:type="dxa"/>
+            <w:right w:w="108" w:type="dxa"/>
+          </w:tblCellMar>
         </w:tblPrEx>
         <w:tc>
           <w:tcPr>
@@ -30989,6 +31189,12 @@
             <w:insideH w:val="single" w:color="auto" w:sz="4" w:space="0"/>
             <w:insideV w:val="single" w:color="auto" w:sz="4" w:space="0"/>
           </w:tblBorders>
+          <w:tblCellMar>
+            <w:top w:w="0" w:type="dxa"/>
+            <w:left w:w="108" w:type="dxa"/>
+            <w:bottom w:w="0" w:type="dxa"/>
+            <w:right w:w="108" w:type="dxa"/>
+          </w:tblCellMar>
         </w:tblPrEx>
         <w:tc>
           <w:tcPr>
@@ -35742,7 +35948,7 @@
     <w:lsdException w:uiPriority="99" w:name="Normal Indent"/>
     <w:lsdException w:qFormat="1" w:uiPriority="99" w:name="footnote text"/>
     <w:lsdException w:qFormat="1" w:uiPriority="99" w:name="annotation text"/>
-    <w:lsdException w:uiPriority="24" w:semiHidden="0" w:name="header"/>
+    <w:lsdException w:qFormat="1" w:uiPriority="24" w:semiHidden="0" w:name="header"/>
     <w:lsdException w:uiPriority="99" w:semiHidden="0" w:name="footer"/>
     <w:lsdException w:uiPriority="99" w:name="index heading"/>
     <w:lsdException w:qFormat="1" w:uiPriority="35" w:semiHidden="0" w:name="caption"/>
@@ -35776,7 +35982,7 @@
     <w:lsdException w:qFormat="1" w:unhideWhenUsed="0" w:uiPriority="10" w:semiHidden="0" w:name="Title"/>
     <w:lsdException w:uiPriority="99" w:name="Closing"/>
     <w:lsdException w:uiPriority="99" w:name="Signature"/>
-    <w:lsdException w:uiPriority="1" w:name="Default Paragraph Font"/>
+    <w:lsdException w:qFormat="1" w:uiPriority="1" w:name="Default Paragraph Font"/>
     <w:lsdException w:qFormat="1" w:unhideWhenUsed="0" w:uiPriority="7" w:semiHidden="0" w:name="Body Text"/>
     <w:lsdException w:uiPriority="99" w:name="Body Text Indent"/>
     <w:lsdException w:uiPriority="99" w:name="List Continue"/>
@@ -35796,8 +36002,8 @@
     <w:lsdException w:uiPriority="99" w:name="Body Text Indent 2"/>
     <w:lsdException w:uiPriority="99" w:name="Body Text Indent 3"/>
     <w:lsdException w:uiPriority="99" w:name="Block Text"/>
-    <w:lsdException w:unhideWhenUsed="0" w:uiPriority="99" w:semiHidden="0" w:name="Hyperlink"/>
-    <w:lsdException w:uiPriority="99" w:name="FollowedHyperlink"/>
+    <w:lsdException w:qFormat="1" w:unhideWhenUsed="0" w:uiPriority="99" w:semiHidden="0" w:name="Hyperlink"/>
+    <w:lsdException w:qFormat="1" w:uiPriority="99" w:name="FollowedHyperlink"/>
     <w:lsdException w:qFormat="1" w:unhideWhenUsed="0" w:uiPriority="22" w:semiHidden="0" w:name="Strong"/>
     <w:lsdException w:qFormat="1" w:unhideWhenUsed="0" w:uiPriority="20" w:semiHidden="0" w:name="Emphasis"/>
     <w:lsdException w:uiPriority="99" w:name="Document Map"/>
@@ -36208,6 +36414,7 @@
     <w:name w:val="Default Paragraph Font"/>
     <w:semiHidden/>
     <w:unhideWhenUsed/>
+    <w:qFormat/>
     <w:uiPriority w:val="1"/>
   </w:style>
   <w:style w:type="table" w:default="1" w:styleId="12">
@@ -36337,6 +36544,7 @@
     <w:basedOn w:val="11"/>
     <w:semiHidden/>
     <w:unhideWhenUsed/>
+    <w:qFormat/>
     <w:uiPriority w:val="99"/>
     <w:rPr>
       <w:color w:val="954F72" w:themeColor="followedHyperlink"/>
@@ -36398,6 +36606,7 @@
     <w:basedOn w:val="1"/>
     <w:link w:val="40"/>
     <w:unhideWhenUsed/>
+    <w:qFormat/>
     <w:uiPriority w:val="24"/>
     <w:pPr>
       <w:pBdr>
@@ -36418,6 +36627,7 @@
   <w:style w:type="character" w:styleId="27">
     <w:name w:val="Hyperlink"/>
     <w:basedOn w:val="11"/>
+    <w:qFormat/>
     <w:uiPriority w:val="99"/>
     <w:rPr>
       <w:color w:val="0563C1" w:themeColor="hyperlink"/>

</xml_diff>

<commit_message>
creating The second data flow graph
</commit_message>
<xml_diff>
--- a/18511510019-Mohamed Nur -thesis.docx
+++ b/18511510019-Mohamed Nur -thesis.docx
@@ -8,20 +8,20 @@
         <w:ind w:firstLine="480"/>
         <w:jc w:val="center"/>
       </w:pPr>
-      <w:bookmarkStart w:id="0" w:name="_Toc52910752"/>
-      <w:bookmarkStart w:id="1" w:name="_Toc46935370"/>
-      <w:bookmarkStart w:id="2" w:name="_Toc52910751"/>
-      <w:bookmarkStart w:id="3" w:name="_Toc52910831"/>
-      <w:bookmarkStart w:id="4" w:name="_Toc52910832"/>
-      <w:bookmarkStart w:id="5" w:name="_Toc46935369"/>
-      <w:bookmarkStart w:id="6" w:name="_Toc476584772"/>
+      <w:bookmarkStart w:id="0" w:name="_Toc52910751"/>
+      <w:bookmarkStart w:id="1" w:name="_Toc52910832"/>
+      <w:bookmarkStart w:id="2" w:name="_Toc46935370"/>
+      <w:bookmarkStart w:id="3" w:name="_Toc52910752"/>
+      <w:bookmarkStart w:id="4" w:name="_Toc46935369"/>
+      <w:bookmarkStart w:id="5" w:name="_Toc52910831"/>
+      <w:bookmarkStart w:id="6" w:name="_Toc476584911"/>
       <w:bookmarkStart w:id="7" w:name="_Toc475538841"/>
-      <w:bookmarkStart w:id="8" w:name="_Toc476584911"/>
-      <w:bookmarkStart w:id="9" w:name="_Toc475538842"/>
+      <w:bookmarkStart w:id="8" w:name="_Toc476584772"/>
+      <w:bookmarkStart w:id="9" w:name="_Toc476584773"/>
       <w:bookmarkStart w:id="10" w:name="_Toc46933393"/>
-      <w:bookmarkStart w:id="11" w:name="_Toc476584912"/>
-      <w:bookmarkStart w:id="12" w:name="_Toc46933298"/>
-      <w:bookmarkStart w:id="13" w:name="_Toc476584773"/>
+      <w:bookmarkStart w:id="11" w:name="_Toc475538842"/>
+      <w:bookmarkStart w:id="12" w:name="_Toc476584912"/>
+      <w:bookmarkStart w:id="13" w:name="_Toc46933298"/>
       <w:r>
         <w:rPr>
           <w:lang w:eastAsia="zh-CN"/>
@@ -714,8 +714,8 @@
       <w:bookmarkEnd w:id="11"/>
       <w:bookmarkEnd w:id="12"/>
       <w:bookmarkEnd w:id="13"/>
-      <w:bookmarkStart w:id="16" w:name="_Toc52910836"/>
-      <w:bookmarkStart w:id="17" w:name="_Toc52910756"/>
+      <w:bookmarkStart w:id="16" w:name="_Toc52910756"/>
+      <w:bookmarkStart w:id="17" w:name="_Toc52910836"/>
       <w:r>
         <w:rPr>
           <w:rFonts w:hint="default" w:eastAsia="DengXian Light"/>
@@ -6943,13 +6943,8 @@
         </w:rPr>
         <w:t>them and lastly to make the developer</w:t>
       </w:r>
-      <w:r>
-        <w:rPr>
-          <w:rFonts w:hint="default"/>
-          <w:lang w:val="en-US"/>
-        </w:rPr>
-        <w:t>s</w:t>
-      </w:r>
+      <w:bookmarkStart w:id="162" w:name="_GoBack"/>
+      <w:bookmarkEnd w:id="162"/>
       <w:r>
         <w:rPr>
           <w:rFonts w:hint="default"/>
@@ -7300,8 +7295,8 @@
           <w:szCs w:val="24"/>
         </w:rPr>
       </w:pPr>
-      <w:bookmarkStart w:id="27" w:name="_Toc88319193"/>
-      <w:bookmarkStart w:id="28" w:name="_Toc12342"/>
+      <w:bookmarkStart w:id="27" w:name="_Toc12342"/>
+      <w:bookmarkStart w:id="28" w:name="_Toc88319193"/>
       <w:r>
         <w:rPr>
           <w:sz w:val="24"/>
@@ -7449,8 +7444,8 @@
           <w:lang w:eastAsia="zh-CN"/>
         </w:rPr>
       </w:pPr>
-      <w:bookmarkStart w:id="29" w:name="_Toc52910768"/>
-      <w:bookmarkStart w:id="30" w:name="_Toc41057441"/>
+      <w:bookmarkStart w:id="29" w:name="_Toc41057441"/>
+      <w:bookmarkStart w:id="30" w:name="_Toc52910768"/>
       <w:bookmarkStart w:id="31" w:name="_Toc31972"/>
       <w:r>
         <w:rPr>
@@ -7482,11 +7477,11 @@
       </w:pPr>
       <w:bookmarkStart w:id="32" w:name="_Toc55825545"/>
       <w:bookmarkEnd w:id="32"/>
-      <w:bookmarkStart w:id="33" w:name="_Toc52960940"/>
+      <w:bookmarkStart w:id="33" w:name="_Toc52961058"/>
       <w:bookmarkEnd w:id="33"/>
-      <w:bookmarkStart w:id="34" w:name="_Toc55894585"/>
+      <w:bookmarkStart w:id="34" w:name="_Toc52960940"/>
       <w:bookmarkEnd w:id="34"/>
-      <w:bookmarkStart w:id="35" w:name="_Toc52961058"/>
+      <w:bookmarkStart w:id="35" w:name="_Toc55894585"/>
       <w:bookmarkEnd w:id="35"/>
       <w:bookmarkStart w:id="36" w:name="_Toc28057"/>
       <w:r>
@@ -7662,7 +7657,14 @@
         <w:rPr>
           <w:rFonts w:hint="default"/>
         </w:rPr>
-        <w:t>automating stock trading</w:t>
+        <w:t xml:space="preserve">automating stock </w:t>
+      </w:r>
+      <w:r>
+        <w:rPr>
+          <w:rFonts w:hint="default"/>
+          <w:lang w:val="en-US"/>
+        </w:rPr>
+        <w:t xml:space="preserve"> </w:t>
       </w:r>
     </w:p>
     <w:p>
@@ -9669,8 +9671,6 @@
         </w:rPr>
         <w:t xml:space="preserve"> </w:t>
       </w:r>
-      <w:bookmarkStart w:id="162" w:name="_GoBack"/>
-      <w:bookmarkEnd w:id="162"/>
     </w:p>
     <w:p>
       <w:pPr>
@@ -9786,13 +9786,21 @@
         <w:pStyle w:val="45"/>
         <w:ind w:left="570"/>
         <w:jc w:val="left"/>
-      </w:pPr>
-      <w:r>
+        <w:rPr>
+          <w:rFonts w:hint="default"/>
+          <w:lang w:val="en-US"/>
+        </w:rPr>
+      </w:pPr>
+      <w:r>
+        <w:rPr>
+          <w:rFonts w:hint="default"/>
+          <w:lang w:val="en-US"/>
+        </w:rPr>
         <w:drawing>
-          <wp:inline distT="0" distB="0" distL="0" distR="0">
-            <wp:extent cx="4372610" cy="3539490"/>
-            <wp:effectExtent l="0" t="0" r="8890" b="3810"/>
-            <wp:docPr id="13" name="Picture 13"/>
+          <wp:inline distT="0" distB="0" distL="114300" distR="114300">
+            <wp:extent cx="5275580" cy="3448050"/>
+            <wp:effectExtent l="0" t="0" r="1270" b="0"/>
+            <wp:docPr id="6" name="Picture 6" descr="The second data flow graph"/>
             <wp:cNvGraphicFramePr>
               <a:graphicFrameLocks xmlns:a="http://schemas.openxmlformats.org/drawingml/2006/main" noChangeAspect="1"/>
             </wp:cNvGraphicFramePr>
@@ -9800,20 +9808,13 @@
               <a:graphicData uri="http://schemas.openxmlformats.org/drawingml/2006/picture">
                 <pic:pic xmlns:pic="http://schemas.openxmlformats.org/drawingml/2006/picture">
                   <pic:nvPicPr>
-                    <pic:cNvPr id="13" name="Picture 13"/>
+                    <pic:cNvPr id="6" name="Picture 6" descr="The second data flow graph"/>
                     <pic:cNvPicPr>
-                      <a:picLocks noChangeAspect="1" noChangeArrowheads="1"/>
+                      <a:picLocks noChangeAspect="1"/>
                     </pic:cNvPicPr>
                   </pic:nvPicPr>
                   <pic:blipFill>
-                    <a:blip r:embed="rId24">
-                      <a:extLst>
-                        <a:ext uri="{28A0092B-C50C-407E-A947-70E740481C1C}">
-                          <a14:useLocalDpi xmlns:a14="http://schemas.microsoft.com/office/drawing/2010/main" val="0"/>
-                        </a:ext>
-                      </a:extLst>
-                    </a:blip>
-                    <a:srcRect/>
+                    <a:blip r:embed="rId24"/>
                     <a:stretch>
                       <a:fillRect/>
                     </a:stretch>
@@ -9821,15 +9822,11 @@
                   <pic:spPr>
                     <a:xfrm>
                       <a:off x="0" y="0"/>
-                      <a:ext cx="4381701" cy="3546825"/>
+                      <a:ext cx="5275580" cy="3448050"/>
                     </a:xfrm>
                     <a:prstGeom prst="rect">
                       <a:avLst/>
                     </a:prstGeom>
-                    <a:noFill/>
-                    <a:ln>
-                      <a:noFill/>
-                    </a:ln>
                   </pic:spPr>
                 </pic:pic>
               </a:graphicData>
@@ -10223,8 +10220,8 @@
           <w:rFonts w:eastAsia="DengXian Light"/>
         </w:rPr>
       </w:pPr>
-      <w:bookmarkStart w:id="52" w:name="_Toc52910770"/>
-      <w:bookmarkStart w:id="53" w:name="_Toc2325"/>
+      <w:bookmarkStart w:id="52" w:name="_Toc2325"/>
+      <w:bookmarkStart w:id="53" w:name="_Toc52910770"/>
       <w:r>
         <w:rPr>
           <w:rFonts w:eastAsia="DengXian Light"/>
@@ -10239,13 +10236,13 @@
         <w:pStyle w:val="14"/>
         <w:ind w:firstLine="480"/>
       </w:pPr>
-      <w:bookmarkStart w:id="54" w:name="_Toc55825552"/>
+      <w:bookmarkStart w:id="54" w:name="_Toc55894592"/>
       <w:bookmarkEnd w:id="54"/>
-      <w:bookmarkStart w:id="55" w:name="_Toc55894592"/>
+      <w:bookmarkStart w:id="55" w:name="_Toc52960947"/>
       <w:bookmarkEnd w:id="55"/>
-      <w:bookmarkStart w:id="56" w:name="_Toc52961065"/>
+      <w:bookmarkStart w:id="56" w:name="_Toc55825552"/>
       <w:bookmarkEnd w:id="56"/>
-      <w:bookmarkStart w:id="57" w:name="_Toc52960947"/>
+      <w:bookmarkStart w:id="57" w:name="_Toc52961065"/>
       <w:bookmarkEnd w:id="57"/>
       <w:r>
         <w:t>Software design sits at the technical kernel of the software engineering process and is applied regardless of the development paradigm and area of application. Design is the first step in the development phase for any engineered product or system. The designer’s goal is to produce a model or representation of an entity that will later be built. Beginning, once system requirement has been specified and analyzed, system design is the first of the three technical activities - design, code and test that is required to build and verify software.</w:t>
@@ -11470,6 +11467,12 @@
             <w:insideH w:val="single" w:color="auto" w:sz="4" w:space="0"/>
             <w:insideV w:val="single" w:color="auto" w:sz="4" w:space="0"/>
           </w:tblBorders>
+          <w:tblCellMar>
+            <w:top w:w="0" w:type="dxa"/>
+            <w:left w:w="108" w:type="dxa"/>
+            <w:bottom w:w="0" w:type="dxa"/>
+            <w:right w:w="108" w:type="dxa"/>
+          </w:tblCellMar>
         </w:tblPrEx>
         <w:tc>
           <w:tcPr>
@@ -11580,6 +11583,12 @@
             <w:insideH w:val="single" w:color="auto" w:sz="4" w:space="0"/>
             <w:insideV w:val="single" w:color="auto" w:sz="4" w:space="0"/>
           </w:tblBorders>
+          <w:tblCellMar>
+            <w:top w:w="0" w:type="dxa"/>
+            <w:left w:w="108" w:type="dxa"/>
+            <w:bottom w:w="0" w:type="dxa"/>
+            <w:right w:w="108" w:type="dxa"/>
+          </w:tblCellMar>
         </w:tblPrEx>
         <w:tc>
           <w:tcPr>
@@ -12122,6 +12131,12 @@
             <w:insideH w:val="single" w:color="auto" w:sz="4" w:space="0"/>
             <w:insideV w:val="single" w:color="auto" w:sz="4" w:space="0"/>
           </w:tblBorders>
+          <w:tblCellMar>
+            <w:top w:w="0" w:type="dxa"/>
+            <w:left w:w="108" w:type="dxa"/>
+            <w:bottom w:w="0" w:type="dxa"/>
+            <w:right w:w="108" w:type="dxa"/>
+          </w:tblCellMar>
         </w:tblPrEx>
         <w:tc>
           <w:tcPr>
@@ -12190,6 +12205,500 @@
         <w:ind w:firstLine="210"/>
         <w:jc w:val="left"/>
       </w:pPr>
+    </w:p>
+    <w:tbl>
+      <w:tblPr>
+        <w:tblStyle w:val="28"/>
+        <w:tblW w:w="0" w:type="auto"/>
+        <w:tblInd w:w="0" w:type="dxa"/>
+        <w:tblBorders>
+          <w:top w:val="single" w:color="auto" w:sz="4" w:space="0"/>
+          <w:left w:val="single" w:color="auto" w:sz="4" w:space="0"/>
+          <w:bottom w:val="single" w:color="auto" w:sz="4" w:space="0"/>
+          <w:right w:val="single" w:color="auto" w:sz="4" w:space="0"/>
+          <w:insideH w:val="single" w:color="auto" w:sz="4" w:space="0"/>
+          <w:insideV w:val="single" w:color="auto" w:sz="4" w:space="0"/>
+        </w:tblBorders>
+        <w:tblLayout w:type="autofit"/>
+        <w:tblCellMar>
+          <w:top w:w="0" w:type="dxa"/>
+          <w:left w:w="108" w:type="dxa"/>
+          <w:bottom w:w="0" w:type="dxa"/>
+          <w:right w:w="108" w:type="dxa"/>
+        </w:tblCellMar>
+      </w:tblPr>
+      <w:tblGrid>
+        <w:gridCol w:w="1668"/>
+        <w:gridCol w:w="6854"/>
+      </w:tblGrid>
+      <w:tr>
+        <w:tblPrEx>
+          <w:tblBorders>
+            <w:top w:val="single" w:color="auto" w:sz="4" w:space="0"/>
+            <w:left w:val="single" w:color="auto" w:sz="4" w:space="0"/>
+            <w:bottom w:val="single" w:color="auto" w:sz="4" w:space="0"/>
+            <w:right w:val="single" w:color="auto" w:sz="4" w:space="0"/>
+            <w:insideH w:val="single" w:color="auto" w:sz="4" w:space="0"/>
+            <w:insideV w:val="single" w:color="auto" w:sz="4" w:space="0"/>
+          </w:tblBorders>
+        </w:tblPrEx>
+        <w:tc>
+          <w:tcPr>
+            <w:tcW w:w="1668" w:type="dxa"/>
+          </w:tcPr>
+          <w:p>
+            <w:pPr>
+              <w:jc w:val="left"/>
+            </w:pPr>
+            <w:r>
+              <w:t>Message Recruiter</w:t>
+            </w:r>
+          </w:p>
+        </w:tc>
+        <w:tc>
+          <w:tcPr>
+            <w:tcW w:w="6854" w:type="dxa"/>
+          </w:tcPr>
+          <w:p>
+            <w:pPr>
+              <w:jc w:val="left"/>
+            </w:pPr>
+          </w:p>
+        </w:tc>
+      </w:tr>
+      <w:tr>
+        <w:tblPrEx>
+          <w:tblBorders>
+            <w:top w:val="single" w:color="auto" w:sz="4" w:space="0"/>
+            <w:left w:val="single" w:color="auto" w:sz="4" w:space="0"/>
+            <w:bottom w:val="single" w:color="auto" w:sz="4" w:space="0"/>
+            <w:right w:val="single" w:color="auto" w:sz="4" w:space="0"/>
+            <w:insideH w:val="single" w:color="auto" w:sz="4" w:space="0"/>
+            <w:insideV w:val="single" w:color="auto" w:sz="4" w:space="0"/>
+          </w:tblBorders>
+          <w:tblCellMar>
+            <w:top w:w="0" w:type="dxa"/>
+            <w:left w:w="108" w:type="dxa"/>
+            <w:bottom w:w="0" w:type="dxa"/>
+            <w:right w:w="108" w:type="dxa"/>
+          </w:tblCellMar>
+        </w:tblPrEx>
+        <w:tc>
+          <w:tcPr>
+            <w:tcW w:w="1668" w:type="dxa"/>
+          </w:tcPr>
+          <w:p>
+            <w:pPr>
+              <w:jc w:val="left"/>
+            </w:pPr>
+            <w:r>
+              <w:t>I</w:t>
+            </w:r>
+            <w:r>
+              <w:rPr>
+                <w:rFonts w:hint="eastAsia"/>
+              </w:rPr>
+              <w:t>nput</w:t>
+            </w:r>
+          </w:p>
+        </w:tc>
+        <w:tc>
+          <w:tcPr>
+            <w:tcW w:w="6854" w:type="dxa"/>
+          </w:tcPr>
+          <w:p>
+            <w:pPr>
+              <w:jc w:val="left"/>
+            </w:pPr>
+            <w:r>
+              <w:t>Text to the recruiter</w:t>
+            </w:r>
+          </w:p>
+        </w:tc>
+      </w:tr>
+      <w:tr>
+        <w:tblPrEx>
+          <w:tblBorders>
+            <w:top w:val="single" w:color="auto" w:sz="4" w:space="0"/>
+            <w:left w:val="single" w:color="auto" w:sz="4" w:space="0"/>
+            <w:bottom w:val="single" w:color="auto" w:sz="4" w:space="0"/>
+            <w:right w:val="single" w:color="auto" w:sz="4" w:space="0"/>
+            <w:insideH w:val="single" w:color="auto" w:sz="4" w:space="0"/>
+            <w:insideV w:val="single" w:color="auto" w:sz="4" w:space="0"/>
+          </w:tblBorders>
+          <w:tblCellMar>
+            <w:top w:w="0" w:type="dxa"/>
+            <w:left w:w="108" w:type="dxa"/>
+            <w:bottom w:w="0" w:type="dxa"/>
+            <w:right w:w="108" w:type="dxa"/>
+          </w:tblCellMar>
+        </w:tblPrEx>
+        <w:tc>
+          <w:tcPr>
+            <w:tcW w:w="1668" w:type="dxa"/>
+          </w:tcPr>
+          <w:p>
+            <w:pPr>
+              <w:jc w:val="left"/>
+            </w:pPr>
+            <w:r>
+              <w:rPr>
+                <w:rFonts w:hint="eastAsia"/>
+              </w:rPr>
+              <w:t>process</w:t>
+            </w:r>
+          </w:p>
+        </w:tc>
+        <w:tc>
+          <w:tcPr>
+            <w:tcW w:w="6854" w:type="dxa"/>
+          </w:tcPr>
+          <w:p>
+            <w:pPr>
+              <w:jc w:val="left"/>
+            </w:pPr>
+            <w:r>
+              <w:t xml:space="preserve">Sending the message to Chat Engine </w:t>
+            </w:r>
+          </w:p>
+        </w:tc>
+      </w:tr>
+      <w:tr>
+        <w:tblPrEx>
+          <w:tblBorders>
+            <w:top w:val="single" w:color="auto" w:sz="4" w:space="0"/>
+            <w:left w:val="single" w:color="auto" w:sz="4" w:space="0"/>
+            <w:bottom w:val="single" w:color="auto" w:sz="4" w:space="0"/>
+            <w:right w:val="single" w:color="auto" w:sz="4" w:space="0"/>
+            <w:insideH w:val="single" w:color="auto" w:sz="4" w:space="0"/>
+            <w:insideV w:val="single" w:color="auto" w:sz="4" w:space="0"/>
+          </w:tblBorders>
+          <w:tblCellMar>
+            <w:top w:w="0" w:type="dxa"/>
+            <w:left w:w="108" w:type="dxa"/>
+            <w:bottom w:w="0" w:type="dxa"/>
+            <w:right w:w="108" w:type="dxa"/>
+          </w:tblCellMar>
+        </w:tblPrEx>
+        <w:tc>
+          <w:tcPr>
+            <w:tcW w:w="1668" w:type="dxa"/>
+          </w:tcPr>
+          <w:p>
+            <w:pPr>
+              <w:jc w:val="left"/>
+            </w:pPr>
+            <w:r>
+              <w:rPr>
+                <w:rFonts w:hint="eastAsia"/>
+              </w:rPr>
+              <w:t>output</w:t>
+            </w:r>
+          </w:p>
+        </w:tc>
+        <w:tc>
+          <w:tcPr>
+            <w:tcW w:w="6854" w:type="dxa"/>
+          </w:tcPr>
+          <w:p>
+            <w:pPr>
+              <w:jc w:val="left"/>
+            </w:pPr>
+            <w:r>
+              <w:t xml:space="preserve">Sent message </w:t>
+            </w:r>
+          </w:p>
+        </w:tc>
+      </w:tr>
+    </w:tbl>
+    <w:p>
+      <w:pPr>
+        <w:pStyle w:val="15"/>
+      </w:pPr>
+      <w:r>
+        <w:t xml:space="preserve">Table </w:t>
+      </w:r>
+      <w:r>
+        <w:fldChar w:fldCharType="begin"/>
+      </w:r>
+      <w:r>
+        <w:instrText xml:space="preserve"> SEQ Table \* ARABIC </w:instrText>
+      </w:r>
+      <w:r>
+        <w:fldChar w:fldCharType="separate"/>
+      </w:r>
+      <w:r>
+        <w:t>7</w:t>
+      </w:r>
+      <w:r>
+        <w:fldChar w:fldCharType="end"/>
+      </w:r>
+      <w:bookmarkStart w:id="69" w:name="_Toc4627"/>
+      <w:r>
+        <w:t xml:space="preserve"> Message Recruiter</w:t>
+      </w:r>
+      <w:bookmarkEnd w:id="69"/>
+    </w:p>
+    <w:tbl>
+      <w:tblPr>
+        <w:tblStyle w:val="28"/>
+        <w:tblW w:w="0" w:type="auto"/>
+        <w:tblInd w:w="0" w:type="dxa"/>
+        <w:tblBorders>
+          <w:top w:val="single" w:color="auto" w:sz="4" w:space="0"/>
+          <w:left w:val="single" w:color="auto" w:sz="4" w:space="0"/>
+          <w:bottom w:val="single" w:color="auto" w:sz="4" w:space="0"/>
+          <w:right w:val="single" w:color="auto" w:sz="4" w:space="0"/>
+          <w:insideH w:val="single" w:color="auto" w:sz="4" w:space="0"/>
+          <w:insideV w:val="single" w:color="auto" w:sz="4" w:space="0"/>
+        </w:tblBorders>
+        <w:tblLayout w:type="autofit"/>
+        <w:tblCellMar>
+          <w:top w:w="0" w:type="dxa"/>
+          <w:left w:w="108" w:type="dxa"/>
+          <w:bottom w:w="0" w:type="dxa"/>
+          <w:right w:w="108" w:type="dxa"/>
+        </w:tblCellMar>
+      </w:tblPr>
+      <w:tblGrid>
+        <w:gridCol w:w="1644"/>
+        <w:gridCol w:w="6659"/>
+      </w:tblGrid>
+      <w:tr>
+        <w:tblPrEx>
+          <w:tblBorders>
+            <w:top w:val="single" w:color="auto" w:sz="4" w:space="0"/>
+            <w:left w:val="single" w:color="auto" w:sz="4" w:space="0"/>
+            <w:bottom w:val="single" w:color="auto" w:sz="4" w:space="0"/>
+            <w:right w:val="single" w:color="auto" w:sz="4" w:space="0"/>
+            <w:insideH w:val="single" w:color="auto" w:sz="4" w:space="0"/>
+            <w:insideV w:val="single" w:color="auto" w:sz="4" w:space="0"/>
+          </w:tblBorders>
+          <w:tblCellMar>
+            <w:top w:w="0" w:type="dxa"/>
+            <w:left w:w="108" w:type="dxa"/>
+            <w:bottom w:w="0" w:type="dxa"/>
+            <w:right w:w="108" w:type="dxa"/>
+          </w:tblCellMar>
+        </w:tblPrEx>
+        <w:tc>
+          <w:tcPr>
+            <w:tcW w:w="1644" w:type="dxa"/>
+          </w:tcPr>
+          <w:p>
+            <w:pPr>
+              <w:jc w:val="left"/>
+            </w:pPr>
+            <w:r>
+              <w:t>Rate a job</w:t>
+            </w:r>
+          </w:p>
+        </w:tc>
+        <w:tc>
+          <w:tcPr>
+            <w:tcW w:w="6659" w:type="dxa"/>
+          </w:tcPr>
+          <w:p>
+            <w:pPr>
+              <w:jc w:val="left"/>
+            </w:pPr>
+          </w:p>
+        </w:tc>
+      </w:tr>
+      <w:tr>
+        <w:tblPrEx>
+          <w:tblBorders>
+            <w:top w:val="single" w:color="auto" w:sz="4" w:space="0"/>
+            <w:left w:val="single" w:color="auto" w:sz="4" w:space="0"/>
+            <w:bottom w:val="single" w:color="auto" w:sz="4" w:space="0"/>
+            <w:right w:val="single" w:color="auto" w:sz="4" w:space="0"/>
+            <w:insideH w:val="single" w:color="auto" w:sz="4" w:space="0"/>
+            <w:insideV w:val="single" w:color="auto" w:sz="4" w:space="0"/>
+          </w:tblBorders>
+          <w:tblCellMar>
+            <w:top w:w="0" w:type="dxa"/>
+            <w:left w:w="108" w:type="dxa"/>
+            <w:bottom w:w="0" w:type="dxa"/>
+            <w:right w:w="108" w:type="dxa"/>
+          </w:tblCellMar>
+        </w:tblPrEx>
+        <w:tc>
+          <w:tcPr>
+            <w:tcW w:w="1644" w:type="dxa"/>
+          </w:tcPr>
+          <w:p>
+            <w:pPr>
+              <w:jc w:val="left"/>
+            </w:pPr>
+            <w:r>
+              <w:t>I</w:t>
+            </w:r>
+            <w:r>
+              <w:rPr>
+                <w:rFonts w:hint="eastAsia"/>
+              </w:rPr>
+              <w:t>nput</w:t>
+            </w:r>
+          </w:p>
+        </w:tc>
+        <w:tc>
+          <w:tcPr>
+            <w:tcW w:w="6659" w:type="dxa"/>
+          </w:tcPr>
+          <w:p>
+            <w:pPr>
+              <w:jc w:val="left"/>
+            </w:pPr>
+            <w:r>
+              <w:t xml:space="preserve">Number from 0 to 5 by select on the number of starts </w:t>
+            </w:r>
+          </w:p>
+        </w:tc>
+      </w:tr>
+      <w:tr>
+        <w:tblPrEx>
+          <w:tblBorders>
+            <w:top w:val="single" w:color="auto" w:sz="4" w:space="0"/>
+            <w:left w:val="single" w:color="auto" w:sz="4" w:space="0"/>
+            <w:bottom w:val="single" w:color="auto" w:sz="4" w:space="0"/>
+            <w:right w:val="single" w:color="auto" w:sz="4" w:space="0"/>
+            <w:insideH w:val="single" w:color="auto" w:sz="4" w:space="0"/>
+            <w:insideV w:val="single" w:color="auto" w:sz="4" w:space="0"/>
+          </w:tblBorders>
+          <w:tblCellMar>
+            <w:top w:w="0" w:type="dxa"/>
+            <w:left w:w="108" w:type="dxa"/>
+            <w:bottom w:w="0" w:type="dxa"/>
+            <w:right w:w="108" w:type="dxa"/>
+          </w:tblCellMar>
+        </w:tblPrEx>
+        <w:tc>
+          <w:tcPr>
+            <w:tcW w:w="1644" w:type="dxa"/>
+          </w:tcPr>
+          <w:p>
+            <w:pPr>
+              <w:jc w:val="left"/>
+            </w:pPr>
+            <w:r>
+              <w:t>P</w:t>
+            </w:r>
+            <w:r>
+              <w:rPr>
+                <w:rFonts w:hint="eastAsia"/>
+              </w:rPr>
+              <w:t>rocess</w:t>
+            </w:r>
+          </w:p>
+        </w:tc>
+        <w:tc>
+          <w:tcPr>
+            <w:tcW w:w="6659" w:type="dxa"/>
+          </w:tcPr>
+          <w:p>
+            <w:pPr>
+              <w:jc w:val="left"/>
+            </w:pPr>
+            <w:r>
+              <w:rPr>
+                <w:rFonts w:hint="eastAsia"/>
+              </w:rPr>
+              <w:t xml:space="preserve">The system will check </w:t>
+            </w:r>
+            <w:r>
+              <w:t>how many starts the user selected</w:t>
+            </w:r>
+          </w:p>
+        </w:tc>
+      </w:tr>
+      <w:tr>
+        <w:tblPrEx>
+          <w:tblBorders>
+            <w:top w:val="single" w:color="auto" w:sz="4" w:space="0"/>
+            <w:left w:val="single" w:color="auto" w:sz="4" w:space="0"/>
+            <w:bottom w:val="single" w:color="auto" w:sz="4" w:space="0"/>
+            <w:right w:val="single" w:color="auto" w:sz="4" w:space="0"/>
+            <w:insideH w:val="single" w:color="auto" w:sz="4" w:space="0"/>
+            <w:insideV w:val="single" w:color="auto" w:sz="4" w:space="0"/>
+          </w:tblBorders>
+          <w:tblCellMar>
+            <w:top w:w="0" w:type="dxa"/>
+            <w:left w:w="108" w:type="dxa"/>
+            <w:bottom w:w="0" w:type="dxa"/>
+            <w:right w:w="108" w:type="dxa"/>
+          </w:tblCellMar>
+        </w:tblPrEx>
+        <w:tc>
+          <w:tcPr>
+            <w:tcW w:w="1644" w:type="dxa"/>
+          </w:tcPr>
+          <w:p>
+            <w:pPr>
+              <w:jc w:val="left"/>
+            </w:pPr>
+            <w:r>
+              <w:rPr>
+                <w:rFonts w:hint="eastAsia"/>
+              </w:rPr>
+              <w:t>output</w:t>
+            </w:r>
+          </w:p>
+        </w:tc>
+        <w:tc>
+          <w:tcPr>
+            <w:tcW w:w="6659" w:type="dxa"/>
+          </w:tcPr>
+          <w:p>
+            <w:pPr>
+              <w:jc w:val="left"/>
+            </w:pPr>
+            <w:r>
+              <w:t>New average ring for the job.</w:t>
+            </w:r>
+          </w:p>
+        </w:tc>
+      </w:tr>
+    </w:tbl>
+    <w:p>
+      <w:pPr>
+        <w:pStyle w:val="15"/>
+      </w:pPr>
+      <w:r>
+        <w:t xml:space="preserve">Table </w:t>
+      </w:r>
+      <w:r>
+        <w:fldChar w:fldCharType="begin"/>
+      </w:r>
+      <w:r>
+        <w:instrText xml:space="preserve"> SEQ Table \* ARABIC </w:instrText>
+      </w:r>
+      <w:r>
+        <w:fldChar w:fldCharType="separate"/>
+      </w:r>
+      <w:r>
+        <w:t>8</w:t>
+      </w:r>
+      <w:r>
+        <w:fldChar w:fldCharType="end"/>
+      </w:r>
+      <w:bookmarkStart w:id="70" w:name="_Toc21277"/>
+      <w:r>
+        <w:t xml:space="preserve"> Rate a job</w:t>
+      </w:r>
+      <w:bookmarkEnd w:id="70"/>
+    </w:p>
+    <w:p>
+      <w:pPr>
+        <w:pStyle w:val="45"/>
+        <w:numPr>
+          <w:ilvl w:val="0"/>
+          <w:numId w:val="8"/>
+        </w:numPr>
+        <w:jc w:val="left"/>
+      </w:pPr>
+      <w:r>
+        <w:t xml:space="preserve">Recruiter management: Job management, View applicant request, Message Applicant, change applicant status (accept, reject, delete), Employee management. </w:t>
+      </w:r>
     </w:p>
     <w:tbl>
       <w:tblPr>
@@ -12242,7 +12751,7 @@
               <w:jc w:val="left"/>
             </w:pPr>
             <w:r>
-              <w:t>Message Recruiter</w:t>
+              <w:t>Job management</w:t>
             </w:r>
           </w:p>
         </w:tc>
@@ -12273,494 +12782,6 @@
             <w:bottom w:w="0" w:type="dxa"/>
             <w:right w:w="108" w:type="dxa"/>
           </w:tblCellMar>
-        </w:tblPrEx>
-        <w:tc>
-          <w:tcPr>
-            <w:tcW w:w="1668" w:type="dxa"/>
-          </w:tcPr>
-          <w:p>
-            <w:pPr>
-              <w:jc w:val="left"/>
-            </w:pPr>
-            <w:r>
-              <w:t>I</w:t>
-            </w:r>
-            <w:r>
-              <w:rPr>
-                <w:rFonts w:hint="eastAsia"/>
-              </w:rPr>
-              <w:t>nput</w:t>
-            </w:r>
-          </w:p>
-        </w:tc>
-        <w:tc>
-          <w:tcPr>
-            <w:tcW w:w="6854" w:type="dxa"/>
-          </w:tcPr>
-          <w:p>
-            <w:pPr>
-              <w:jc w:val="left"/>
-            </w:pPr>
-            <w:r>
-              <w:t>Text to the recruiter</w:t>
-            </w:r>
-          </w:p>
-        </w:tc>
-      </w:tr>
-      <w:tr>
-        <w:tblPrEx>
-          <w:tblBorders>
-            <w:top w:val="single" w:color="auto" w:sz="4" w:space="0"/>
-            <w:left w:val="single" w:color="auto" w:sz="4" w:space="0"/>
-            <w:bottom w:val="single" w:color="auto" w:sz="4" w:space="0"/>
-            <w:right w:val="single" w:color="auto" w:sz="4" w:space="0"/>
-            <w:insideH w:val="single" w:color="auto" w:sz="4" w:space="0"/>
-            <w:insideV w:val="single" w:color="auto" w:sz="4" w:space="0"/>
-          </w:tblBorders>
-          <w:tblCellMar>
-            <w:top w:w="0" w:type="dxa"/>
-            <w:left w:w="108" w:type="dxa"/>
-            <w:bottom w:w="0" w:type="dxa"/>
-            <w:right w:w="108" w:type="dxa"/>
-          </w:tblCellMar>
-        </w:tblPrEx>
-        <w:tc>
-          <w:tcPr>
-            <w:tcW w:w="1668" w:type="dxa"/>
-          </w:tcPr>
-          <w:p>
-            <w:pPr>
-              <w:jc w:val="left"/>
-            </w:pPr>
-            <w:r>
-              <w:rPr>
-                <w:rFonts w:hint="eastAsia"/>
-              </w:rPr>
-              <w:t>process</w:t>
-            </w:r>
-          </w:p>
-        </w:tc>
-        <w:tc>
-          <w:tcPr>
-            <w:tcW w:w="6854" w:type="dxa"/>
-          </w:tcPr>
-          <w:p>
-            <w:pPr>
-              <w:jc w:val="left"/>
-            </w:pPr>
-            <w:r>
-              <w:t xml:space="preserve">Sending the message to Chat Engine </w:t>
-            </w:r>
-          </w:p>
-        </w:tc>
-      </w:tr>
-      <w:tr>
-        <w:tblPrEx>
-          <w:tblBorders>
-            <w:top w:val="single" w:color="auto" w:sz="4" w:space="0"/>
-            <w:left w:val="single" w:color="auto" w:sz="4" w:space="0"/>
-            <w:bottom w:val="single" w:color="auto" w:sz="4" w:space="0"/>
-            <w:right w:val="single" w:color="auto" w:sz="4" w:space="0"/>
-            <w:insideH w:val="single" w:color="auto" w:sz="4" w:space="0"/>
-            <w:insideV w:val="single" w:color="auto" w:sz="4" w:space="0"/>
-          </w:tblBorders>
-          <w:tblCellMar>
-            <w:top w:w="0" w:type="dxa"/>
-            <w:left w:w="108" w:type="dxa"/>
-            <w:bottom w:w="0" w:type="dxa"/>
-            <w:right w:w="108" w:type="dxa"/>
-          </w:tblCellMar>
-        </w:tblPrEx>
-        <w:tc>
-          <w:tcPr>
-            <w:tcW w:w="1668" w:type="dxa"/>
-          </w:tcPr>
-          <w:p>
-            <w:pPr>
-              <w:jc w:val="left"/>
-            </w:pPr>
-            <w:r>
-              <w:rPr>
-                <w:rFonts w:hint="eastAsia"/>
-              </w:rPr>
-              <w:t>output</w:t>
-            </w:r>
-          </w:p>
-        </w:tc>
-        <w:tc>
-          <w:tcPr>
-            <w:tcW w:w="6854" w:type="dxa"/>
-          </w:tcPr>
-          <w:p>
-            <w:pPr>
-              <w:jc w:val="left"/>
-            </w:pPr>
-            <w:r>
-              <w:t xml:space="preserve">Sent message </w:t>
-            </w:r>
-          </w:p>
-        </w:tc>
-      </w:tr>
-    </w:tbl>
-    <w:p>
-      <w:pPr>
-        <w:pStyle w:val="15"/>
-      </w:pPr>
-      <w:r>
-        <w:t xml:space="preserve">Table </w:t>
-      </w:r>
-      <w:r>
-        <w:fldChar w:fldCharType="begin"/>
-      </w:r>
-      <w:r>
-        <w:instrText xml:space="preserve"> SEQ Table \* ARABIC </w:instrText>
-      </w:r>
-      <w:r>
-        <w:fldChar w:fldCharType="separate"/>
-      </w:r>
-      <w:r>
-        <w:t>7</w:t>
-      </w:r>
-      <w:r>
-        <w:fldChar w:fldCharType="end"/>
-      </w:r>
-      <w:bookmarkStart w:id="69" w:name="_Toc4627"/>
-      <w:r>
-        <w:t xml:space="preserve"> Message Recruiter</w:t>
-      </w:r>
-      <w:bookmarkEnd w:id="69"/>
-    </w:p>
-    <w:tbl>
-      <w:tblPr>
-        <w:tblStyle w:val="28"/>
-        <w:tblW w:w="0" w:type="auto"/>
-        <w:tblInd w:w="0" w:type="dxa"/>
-        <w:tblBorders>
-          <w:top w:val="single" w:color="auto" w:sz="4" w:space="0"/>
-          <w:left w:val="single" w:color="auto" w:sz="4" w:space="0"/>
-          <w:bottom w:val="single" w:color="auto" w:sz="4" w:space="0"/>
-          <w:right w:val="single" w:color="auto" w:sz="4" w:space="0"/>
-          <w:insideH w:val="single" w:color="auto" w:sz="4" w:space="0"/>
-          <w:insideV w:val="single" w:color="auto" w:sz="4" w:space="0"/>
-        </w:tblBorders>
-        <w:tblLayout w:type="autofit"/>
-        <w:tblCellMar>
-          <w:top w:w="0" w:type="dxa"/>
-          <w:left w:w="108" w:type="dxa"/>
-          <w:bottom w:w="0" w:type="dxa"/>
-          <w:right w:w="108" w:type="dxa"/>
-        </w:tblCellMar>
-      </w:tblPr>
-      <w:tblGrid>
-        <w:gridCol w:w="1644"/>
-        <w:gridCol w:w="6659"/>
-      </w:tblGrid>
-      <w:tr>
-        <w:tblPrEx>
-          <w:tblBorders>
-            <w:top w:val="single" w:color="auto" w:sz="4" w:space="0"/>
-            <w:left w:val="single" w:color="auto" w:sz="4" w:space="0"/>
-            <w:bottom w:val="single" w:color="auto" w:sz="4" w:space="0"/>
-            <w:right w:val="single" w:color="auto" w:sz="4" w:space="0"/>
-            <w:insideH w:val="single" w:color="auto" w:sz="4" w:space="0"/>
-            <w:insideV w:val="single" w:color="auto" w:sz="4" w:space="0"/>
-          </w:tblBorders>
-          <w:tblCellMar>
-            <w:top w:w="0" w:type="dxa"/>
-            <w:left w:w="108" w:type="dxa"/>
-            <w:bottom w:w="0" w:type="dxa"/>
-            <w:right w:w="108" w:type="dxa"/>
-          </w:tblCellMar>
-        </w:tblPrEx>
-        <w:tc>
-          <w:tcPr>
-            <w:tcW w:w="1644" w:type="dxa"/>
-          </w:tcPr>
-          <w:p>
-            <w:pPr>
-              <w:jc w:val="left"/>
-            </w:pPr>
-            <w:r>
-              <w:t>Rate a job</w:t>
-            </w:r>
-          </w:p>
-        </w:tc>
-        <w:tc>
-          <w:tcPr>
-            <w:tcW w:w="6659" w:type="dxa"/>
-          </w:tcPr>
-          <w:p>
-            <w:pPr>
-              <w:jc w:val="left"/>
-            </w:pPr>
-          </w:p>
-        </w:tc>
-      </w:tr>
-      <w:tr>
-        <w:tblPrEx>
-          <w:tblBorders>
-            <w:top w:val="single" w:color="auto" w:sz="4" w:space="0"/>
-            <w:left w:val="single" w:color="auto" w:sz="4" w:space="0"/>
-            <w:bottom w:val="single" w:color="auto" w:sz="4" w:space="0"/>
-            <w:right w:val="single" w:color="auto" w:sz="4" w:space="0"/>
-            <w:insideH w:val="single" w:color="auto" w:sz="4" w:space="0"/>
-            <w:insideV w:val="single" w:color="auto" w:sz="4" w:space="0"/>
-          </w:tblBorders>
-          <w:tblCellMar>
-            <w:top w:w="0" w:type="dxa"/>
-            <w:left w:w="108" w:type="dxa"/>
-            <w:bottom w:w="0" w:type="dxa"/>
-            <w:right w:w="108" w:type="dxa"/>
-          </w:tblCellMar>
-        </w:tblPrEx>
-        <w:tc>
-          <w:tcPr>
-            <w:tcW w:w="1644" w:type="dxa"/>
-          </w:tcPr>
-          <w:p>
-            <w:pPr>
-              <w:jc w:val="left"/>
-            </w:pPr>
-            <w:r>
-              <w:t>I</w:t>
-            </w:r>
-            <w:r>
-              <w:rPr>
-                <w:rFonts w:hint="eastAsia"/>
-              </w:rPr>
-              <w:t>nput</w:t>
-            </w:r>
-          </w:p>
-        </w:tc>
-        <w:tc>
-          <w:tcPr>
-            <w:tcW w:w="6659" w:type="dxa"/>
-          </w:tcPr>
-          <w:p>
-            <w:pPr>
-              <w:jc w:val="left"/>
-            </w:pPr>
-            <w:r>
-              <w:t xml:space="preserve">Number from 0 to 5 by select on the number of starts </w:t>
-            </w:r>
-          </w:p>
-        </w:tc>
-      </w:tr>
-      <w:tr>
-        <w:tblPrEx>
-          <w:tblBorders>
-            <w:top w:val="single" w:color="auto" w:sz="4" w:space="0"/>
-            <w:left w:val="single" w:color="auto" w:sz="4" w:space="0"/>
-            <w:bottom w:val="single" w:color="auto" w:sz="4" w:space="0"/>
-            <w:right w:val="single" w:color="auto" w:sz="4" w:space="0"/>
-            <w:insideH w:val="single" w:color="auto" w:sz="4" w:space="0"/>
-            <w:insideV w:val="single" w:color="auto" w:sz="4" w:space="0"/>
-          </w:tblBorders>
-          <w:tblCellMar>
-            <w:top w:w="0" w:type="dxa"/>
-            <w:left w:w="108" w:type="dxa"/>
-            <w:bottom w:w="0" w:type="dxa"/>
-            <w:right w:w="108" w:type="dxa"/>
-          </w:tblCellMar>
-        </w:tblPrEx>
-        <w:tc>
-          <w:tcPr>
-            <w:tcW w:w="1644" w:type="dxa"/>
-          </w:tcPr>
-          <w:p>
-            <w:pPr>
-              <w:jc w:val="left"/>
-            </w:pPr>
-            <w:r>
-              <w:t>P</w:t>
-            </w:r>
-            <w:r>
-              <w:rPr>
-                <w:rFonts w:hint="eastAsia"/>
-              </w:rPr>
-              <w:t>rocess</w:t>
-            </w:r>
-          </w:p>
-        </w:tc>
-        <w:tc>
-          <w:tcPr>
-            <w:tcW w:w="6659" w:type="dxa"/>
-          </w:tcPr>
-          <w:p>
-            <w:pPr>
-              <w:jc w:val="left"/>
-            </w:pPr>
-            <w:r>
-              <w:rPr>
-                <w:rFonts w:hint="eastAsia"/>
-              </w:rPr>
-              <w:t xml:space="preserve">The system will check </w:t>
-            </w:r>
-            <w:r>
-              <w:t>how many starts the user selected</w:t>
-            </w:r>
-          </w:p>
-        </w:tc>
-      </w:tr>
-      <w:tr>
-        <w:tblPrEx>
-          <w:tblBorders>
-            <w:top w:val="single" w:color="auto" w:sz="4" w:space="0"/>
-            <w:left w:val="single" w:color="auto" w:sz="4" w:space="0"/>
-            <w:bottom w:val="single" w:color="auto" w:sz="4" w:space="0"/>
-            <w:right w:val="single" w:color="auto" w:sz="4" w:space="0"/>
-            <w:insideH w:val="single" w:color="auto" w:sz="4" w:space="0"/>
-            <w:insideV w:val="single" w:color="auto" w:sz="4" w:space="0"/>
-          </w:tblBorders>
-          <w:tblCellMar>
-            <w:top w:w="0" w:type="dxa"/>
-            <w:left w:w="108" w:type="dxa"/>
-            <w:bottom w:w="0" w:type="dxa"/>
-            <w:right w:w="108" w:type="dxa"/>
-          </w:tblCellMar>
-        </w:tblPrEx>
-        <w:tc>
-          <w:tcPr>
-            <w:tcW w:w="1644" w:type="dxa"/>
-          </w:tcPr>
-          <w:p>
-            <w:pPr>
-              <w:jc w:val="left"/>
-            </w:pPr>
-            <w:r>
-              <w:rPr>
-                <w:rFonts w:hint="eastAsia"/>
-              </w:rPr>
-              <w:t>output</w:t>
-            </w:r>
-          </w:p>
-        </w:tc>
-        <w:tc>
-          <w:tcPr>
-            <w:tcW w:w="6659" w:type="dxa"/>
-          </w:tcPr>
-          <w:p>
-            <w:pPr>
-              <w:jc w:val="left"/>
-            </w:pPr>
-            <w:r>
-              <w:t>New average ring for the job.</w:t>
-            </w:r>
-          </w:p>
-        </w:tc>
-      </w:tr>
-    </w:tbl>
-    <w:p>
-      <w:pPr>
-        <w:pStyle w:val="15"/>
-      </w:pPr>
-      <w:r>
-        <w:t xml:space="preserve">Table </w:t>
-      </w:r>
-      <w:r>
-        <w:fldChar w:fldCharType="begin"/>
-      </w:r>
-      <w:r>
-        <w:instrText xml:space="preserve"> SEQ Table \* ARABIC </w:instrText>
-      </w:r>
-      <w:r>
-        <w:fldChar w:fldCharType="separate"/>
-      </w:r>
-      <w:r>
-        <w:t>8</w:t>
-      </w:r>
-      <w:r>
-        <w:fldChar w:fldCharType="end"/>
-      </w:r>
-      <w:bookmarkStart w:id="70" w:name="_Toc21277"/>
-      <w:r>
-        <w:t xml:space="preserve"> Rate a job</w:t>
-      </w:r>
-      <w:bookmarkEnd w:id="70"/>
-    </w:p>
-    <w:p>
-      <w:pPr>
-        <w:pStyle w:val="45"/>
-        <w:numPr>
-          <w:ilvl w:val="0"/>
-          <w:numId w:val="8"/>
-        </w:numPr>
-        <w:jc w:val="left"/>
-      </w:pPr>
-      <w:r>
-        <w:t xml:space="preserve">Recruiter management: Job management, View applicant request, Message Applicant, change applicant status (accept, reject, delete), Employee management. </w:t>
-      </w:r>
-    </w:p>
-    <w:tbl>
-      <w:tblPr>
-        <w:tblStyle w:val="28"/>
-        <w:tblW w:w="0" w:type="auto"/>
-        <w:tblInd w:w="0" w:type="dxa"/>
-        <w:tblBorders>
-          <w:top w:val="single" w:color="auto" w:sz="4" w:space="0"/>
-          <w:left w:val="single" w:color="auto" w:sz="4" w:space="0"/>
-          <w:bottom w:val="single" w:color="auto" w:sz="4" w:space="0"/>
-          <w:right w:val="single" w:color="auto" w:sz="4" w:space="0"/>
-          <w:insideH w:val="single" w:color="auto" w:sz="4" w:space="0"/>
-          <w:insideV w:val="single" w:color="auto" w:sz="4" w:space="0"/>
-        </w:tblBorders>
-        <w:tblLayout w:type="autofit"/>
-        <w:tblCellMar>
-          <w:top w:w="0" w:type="dxa"/>
-          <w:left w:w="108" w:type="dxa"/>
-          <w:bottom w:w="0" w:type="dxa"/>
-          <w:right w:w="108" w:type="dxa"/>
-        </w:tblCellMar>
-      </w:tblPr>
-      <w:tblGrid>
-        <w:gridCol w:w="1668"/>
-        <w:gridCol w:w="6854"/>
-      </w:tblGrid>
-      <w:tr>
-        <w:tblPrEx>
-          <w:tblBorders>
-            <w:top w:val="single" w:color="auto" w:sz="4" w:space="0"/>
-            <w:left w:val="single" w:color="auto" w:sz="4" w:space="0"/>
-            <w:bottom w:val="single" w:color="auto" w:sz="4" w:space="0"/>
-            <w:right w:val="single" w:color="auto" w:sz="4" w:space="0"/>
-            <w:insideH w:val="single" w:color="auto" w:sz="4" w:space="0"/>
-            <w:insideV w:val="single" w:color="auto" w:sz="4" w:space="0"/>
-          </w:tblBorders>
-        </w:tblPrEx>
-        <w:tc>
-          <w:tcPr>
-            <w:tcW w:w="1668" w:type="dxa"/>
-          </w:tcPr>
-          <w:p>
-            <w:pPr>
-              <w:jc w:val="left"/>
-            </w:pPr>
-            <w:r>
-              <w:t>Job management</w:t>
-            </w:r>
-          </w:p>
-        </w:tc>
-        <w:tc>
-          <w:tcPr>
-            <w:tcW w:w="6854" w:type="dxa"/>
-          </w:tcPr>
-          <w:p>
-            <w:pPr>
-              <w:jc w:val="left"/>
-            </w:pPr>
-          </w:p>
-        </w:tc>
-      </w:tr>
-      <w:tr>
-        <w:tblPrEx>
-          <w:tblBorders>
-            <w:top w:val="single" w:color="auto" w:sz="4" w:space="0"/>
-            <w:left w:val="single" w:color="auto" w:sz="4" w:space="0"/>
-            <w:bottom w:val="single" w:color="auto" w:sz="4" w:space="0"/>
-            <w:right w:val="single" w:color="auto" w:sz="4" w:space="0"/>
-            <w:insideH w:val="single" w:color="auto" w:sz="4" w:space="0"/>
-            <w:insideV w:val="single" w:color="auto" w:sz="4" w:space="0"/>
-          </w:tblBorders>
         </w:tblPrEx>
         <w:tc>
           <w:tcPr>
@@ -14882,6 +14903,12 @@
             <w:insideH w:val="single" w:color="auto" w:sz="4" w:space="0"/>
             <w:insideV w:val="single" w:color="auto" w:sz="4" w:space="0"/>
           </w:tblBorders>
+          <w:tblCellMar>
+            <w:top w:w="0" w:type="dxa"/>
+            <w:left w:w="108" w:type="dxa"/>
+            <w:bottom w:w="0" w:type="dxa"/>
+            <w:right w:w="108" w:type="dxa"/>
+          </w:tblCellMar>
         </w:tblPrEx>
         <w:trPr>
           <w:jc w:val="center"/>
@@ -15496,6 +15523,12 @@
             <w:insideH w:val="single" w:color="auto" w:sz="4" w:space="0"/>
             <w:insideV w:val="single" w:color="auto" w:sz="4" w:space="0"/>
           </w:tblBorders>
+          <w:tblCellMar>
+            <w:top w:w="0" w:type="dxa"/>
+            <w:left w:w="108" w:type="dxa"/>
+            <w:bottom w:w="0" w:type="dxa"/>
+            <w:right w:w="108" w:type="dxa"/>
+          </w:tblCellMar>
         </w:tblPrEx>
         <w:trPr>
           <w:jc w:val="center"/>
@@ -15651,6 +15684,12 @@
             <w:insideH w:val="single" w:color="auto" w:sz="4" w:space="0"/>
             <w:insideV w:val="single" w:color="auto" w:sz="4" w:space="0"/>
           </w:tblBorders>
+          <w:tblCellMar>
+            <w:top w:w="0" w:type="dxa"/>
+            <w:left w:w="108" w:type="dxa"/>
+            <w:bottom w:w="0" w:type="dxa"/>
+            <w:right w:w="108" w:type="dxa"/>
+          </w:tblCellMar>
         </w:tblPrEx>
         <w:trPr>
           <w:jc w:val="center"/>
@@ -22027,6 +22066,12 @@
             <w:insideH w:val="single" w:color="auto" w:sz="4" w:space="0"/>
             <w:insideV w:val="single" w:color="auto" w:sz="4" w:space="0"/>
           </w:tblBorders>
+          <w:tblCellMar>
+            <w:top w:w="0" w:type="dxa"/>
+            <w:left w:w="108" w:type="dxa"/>
+            <w:bottom w:w="0" w:type="dxa"/>
+            <w:right w:w="108" w:type="dxa"/>
+          </w:tblCellMar>
         </w:tblPrEx>
         <w:tc>
           <w:tcPr>
@@ -22858,6 +22903,12 @@
             <w:insideH w:val="single" w:color="auto" w:sz="4" w:space="0"/>
             <w:insideV w:val="single" w:color="auto" w:sz="4" w:space="0"/>
           </w:tblBorders>
+          <w:tblCellMar>
+            <w:top w:w="0" w:type="dxa"/>
+            <w:left w:w="108" w:type="dxa"/>
+            <w:bottom w:w="0" w:type="dxa"/>
+            <w:right w:w="108" w:type="dxa"/>
+          </w:tblCellMar>
         </w:tblPrEx>
         <w:tc>
           <w:tcPr>
@@ -23460,6 +23511,12 @@
             <w:insideH w:val="single" w:color="auto" w:sz="4" w:space="0"/>
             <w:insideV w:val="single" w:color="auto" w:sz="4" w:space="0"/>
           </w:tblBorders>
+          <w:tblCellMar>
+            <w:top w:w="0" w:type="dxa"/>
+            <w:left w:w="108" w:type="dxa"/>
+            <w:bottom w:w="0" w:type="dxa"/>
+            <w:right w:w="108" w:type="dxa"/>
+          </w:tblCellMar>
         </w:tblPrEx>
         <w:tc>
           <w:tcPr>
@@ -24560,12 +24617,6 @@
             <w:insideH w:val="single" w:color="auto" w:sz="4" w:space="0"/>
             <w:insideV w:val="single" w:color="auto" w:sz="4" w:space="0"/>
           </w:tblBorders>
-          <w:tblCellMar>
-            <w:top w:w="0" w:type="dxa"/>
-            <w:left w:w="108" w:type="dxa"/>
-            <w:bottom w:w="0" w:type="dxa"/>
-            <w:right w:w="108" w:type="dxa"/>
-          </w:tblCellMar>
         </w:tblPrEx>
         <w:tc>
           <w:tcPr>
@@ -25244,12 +25295,6 @@
             <w:insideH w:val="single" w:color="auto" w:sz="4" w:space="0"/>
             <w:insideV w:val="single" w:color="auto" w:sz="4" w:space="0"/>
           </w:tblBorders>
-          <w:tblCellMar>
-            <w:top w:w="0" w:type="dxa"/>
-            <w:left w:w="108" w:type="dxa"/>
-            <w:bottom w:w="0" w:type="dxa"/>
-            <w:right w:w="108" w:type="dxa"/>
-          </w:tblCellMar>
         </w:tblPrEx>
         <w:tc>
           <w:tcPr>
@@ -28330,6 +28375,12 @@
             <w:insideH w:val="none" w:color="auto" w:sz="0" w:space="0"/>
             <w:insideV w:val="none" w:color="auto" w:sz="0" w:space="0"/>
           </w:tblBorders>
+          <w:tblCellMar>
+            <w:top w:w="0" w:type="dxa"/>
+            <w:left w:w="108" w:type="dxa"/>
+            <w:bottom w:w="0" w:type="dxa"/>
+            <w:right w:w="108" w:type="dxa"/>
+          </w:tblCellMar>
         </w:tblPrEx>
         <w:trPr>
           <w:trHeight w:val="335" w:hRule="atLeast"/>
@@ -28379,6 +28430,12 @@
             <w:insideH w:val="none" w:color="auto" w:sz="0" w:space="0"/>
             <w:insideV w:val="none" w:color="auto" w:sz="0" w:space="0"/>
           </w:tblBorders>
+          <w:tblCellMar>
+            <w:top w:w="0" w:type="dxa"/>
+            <w:left w:w="108" w:type="dxa"/>
+            <w:bottom w:w="0" w:type="dxa"/>
+            <w:right w:w="108" w:type="dxa"/>
+          </w:tblCellMar>
         </w:tblPrEx>
         <w:trPr>
           <w:trHeight w:val="322" w:hRule="atLeast"/>
@@ -28510,6 +28567,12 @@
             <w:insideH w:val="none" w:color="auto" w:sz="0" w:space="0"/>
             <w:insideV w:val="none" w:color="auto" w:sz="0" w:space="0"/>
           </w:tblBorders>
+          <w:tblCellMar>
+            <w:top w:w="0" w:type="dxa"/>
+            <w:left w:w="108" w:type="dxa"/>
+            <w:bottom w:w="0" w:type="dxa"/>
+            <w:right w:w="108" w:type="dxa"/>
+          </w:tblCellMar>
         </w:tblPrEx>
         <w:trPr>
           <w:trHeight w:val="335" w:hRule="atLeast"/>
@@ -28599,6 +28662,12 @@
             <w:insideH w:val="none" w:color="auto" w:sz="0" w:space="0"/>
             <w:insideV w:val="none" w:color="auto" w:sz="0" w:space="0"/>
           </w:tblBorders>
+          <w:tblCellMar>
+            <w:top w:w="0" w:type="dxa"/>
+            <w:left w:w="108" w:type="dxa"/>
+            <w:bottom w:w="0" w:type="dxa"/>
+            <w:right w:w="108" w:type="dxa"/>
+          </w:tblCellMar>
         </w:tblPrEx>
         <w:trPr>
           <w:trHeight w:val="335" w:hRule="atLeast"/>
@@ -28700,8 +28769,8 @@
       <w:pPr>
         <w:pStyle w:val="4"/>
       </w:pPr>
-      <w:bookmarkStart w:id="130" w:name="_Toc88319188"/>
-      <w:bookmarkStart w:id="131" w:name="_Toc9001"/>
+      <w:bookmarkStart w:id="130" w:name="_Toc9001"/>
+      <w:bookmarkStart w:id="131" w:name="_Toc88319188"/>
       <w:r>
         <w:t>Programming language:</w:t>
       </w:r>
@@ -30774,6 +30843,12 @@
             <w:insideH w:val="single" w:color="auto" w:sz="4" w:space="0"/>
             <w:insideV w:val="single" w:color="auto" w:sz="4" w:space="0"/>
           </w:tblBorders>
+          <w:tblCellMar>
+            <w:top w:w="0" w:type="dxa"/>
+            <w:left w:w="108" w:type="dxa"/>
+            <w:bottom w:w="0" w:type="dxa"/>
+            <w:right w:w="108" w:type="dxa"/>
+          </w:tblCellMar>
         </w:tblPrEx>
         <w:tc>
           <w:tcPr>
@@ -31877,14 +31952,6 @@
                 </w:tc>
               </w:tr>
               <w:tr>
-                <w:tblPrEx>
-                  <w:tblCellMar>
-                    <w:top w:w="15" w:type="dxa"/>
-                    <w:left w:w="15" w:type="dxa"/>
-                    <w:bottom w:w="15" w:type="dxa"/>
-                    <w:right w:w="15" w:type="dxa"/>
-                  </w:tblCellMar>
-                </w:tblPrEx>
                 <w:trPr>
                   <w:tblCellSpacing w:w="15" w:type="dxa"/>
                 </w:trPr>
@@ -31916,6 +31983,14 @@
                 </w:tc>
               </w:tr>
               <w:tr>
+                <w:tblPrEx>
+                  <w:tblCellMar>
+                    <w:top w:w="15" w:type="dxa"/>
+                    <w:left w:w="15" w:type="dxa"/>
+                    <w:bottom w:w="15" w:type="dxa"/>
+                    <w:right w:w="15" w:type="dxa"/>
+                  </w:tblCellMar>
+                </w:tblPrEx>
                 <w:trPr>
                   <w:tblCellSpacing w:w="15" w:type="dxa"/>
                 </w:trPr>
@@ -31986,6 +32061,14 @@
                 </w:tc>
               </w:tr>
               <w:tr>
+                <w:tblPrEx>
+                  <w:tblCellMar>
+                    <w:top w:w="15" w:type="dxa"/>
+                    <w:left w:w="15" w:type="dxa"/>
+                    <w:bottom w:w="15" w:type="dxa"/>
+                    <w:right w:w="15" w:type="dxa"/>
+                  </w:tblCellMar>
+                </w:tblPrEx>
                 <w:trPr>
                   <w:tblCellSpacing w:w="15" w:type="dxa"/>
                 </w:trPr>
@@ -32017,6 +32100,14 @@
                 </w:tc>
               </w:tr>
               <w:tr>
+                <w:tblPrEx>
+                  <w:tblCellMar>
+                    <w:top w:w="15" w:type="dxa"/>
+                    <w:left w:w="15" w:type="dxa"/>
+                    <w:bottom w:w="15" w:type="dxa"/>
+                    <w:right w:w="15" w:type="dxa"/>
+                  </w:tblCellMar>
+                </w:tblPrEx>
                 <w:trPr>
                   <w:tblCellSpacing w:w="15" w:type="dxa"/>
                 </w:trPr>
@@ -35297,7 +35388,7 @@
     <w:lsdException w:qFormat="1" w:uiPriority="39" w:semiHidden="0" w:name="toc 5"/>
     <w:lsdException w:qFormat="1" w:uiPriority="39" w:semiHidden="0" w:name="toc 6"/>
     <w:lsdException w:qFormat="1" w:uiPriority="39" w:semiHidden="0" w:name="toc 7"/>
-    <w:lsdException w:uiPriority="39" w:semiHidden="0" w:name="toc 8"/>
+    <w:lsdException w:qFormat="1" w:uiPriority="39" w:semiHidden="0" w:name="toc 8"/>
     <w:lsdException w:qFormat="1" w:uiPriority="39" w:semiHidden="0" w:name="toc 9"/>
     <w:lsdException w:uiPriority="99" w:name="Normal Indent"/>
     <w:lsdException w:qFormat="1" w:uiPriority="99" w:name="footnote text"/>
@@ -36166,6 +36257,7 @@
     <w:basedOn w:val="1"/>
     <w:next w:val="1"/>
     <w:unhideWhenUsed/>
+    <w:qFormat/>
     <w:uiPriority w:val="39"/>
     <w:pPr>
       <w:ind w:left="1680"/>
@@ -36207,6 +36299,7 @@
     <w:name w:val="Footer Char"/>
     <w:basedOn w:val="11"/>
     <w:link w:val="23"/>
+    <w:qFormat/>
     <w:uiPriority w:val="99"/>
     <w:rPr>
       <w:sz w:val="18"/>
@@ -36218,6 +36311,7 @@
     <w:basedOn w:val="11"/>
     <w:link w:val="13"/>
     <w:semiHidden/>
+    <w:qFormat/>
     <w:uiPriority w:val="99"/>
     <w:rPr>
       <w:sz w:val="18"/>

</xml_diff>

<commit_message>
creating The third data flow graph (backtesting)
</commit_message>
<xml_diff>
--- a/18511510019-Mohamed Nur -thesis.docx
+++ b/18511510019-Mohamed Nur -thesis.docx
@@ -8,19 +8,19 @@
         <w:ind w:firstLine="480"/>
         <w:jc w:val="center"/>
       </w:pPr>
-      <w:bookmarkStart w:id="0" w:name="_Toc52910751"/>
-      <w:bookmarkStart w:id="1" w:name="_Toc52910832"/>
-      <w:bookmarkStart w:id="2" w:name="_Toc46935370"/>
-      <w:bookmarkStart w:id="3" w:name="_Toc52910752"/>
-      <w:bookmarkStart w:id="4" w:name="_Toc46935369"/>
-      <w:bookmarkStart w:id="5" w:name="_Toc52910831"/>
-      <w:bookmarkStart w:id="6" w:name="_Toc476584911"/>
-      <w:bookmarkStart w:id="7" w:name="_Toc475538841"/>
-      <w:bookmarkStart w:id="8" w:name="_Toc476584772"/>
-      <w:bookmarkStart w:id="9" w:name="_Toc476584773"/>
-      <w:bookmarkStart w:id="10" w:name="_Toc46933393"/>
-      <w:bookmarkStart w:id="11" w:name="_Toc475538842"/>
-      <w:bookmarkStart w:id="12" w:name="_Toc476584912"/>
+      <w:bookmarkStart w:id="0" w:name="_Toc46935369"/>
+      <w:bookmarkStart w:id="1" w:name="_Toc52910831"/>
+      <w:bookmarkStart w:id="2" w:name="_Toc52910752"/>
+      <w:bookmarkStart w:id="3" w:name="_Toc52910751"/>
+      <w:bookmarkStart w:id="4" w:name="_Toc52910832"/>
+      <w:bookmarkStart w:id="5" w:name="_Toc46935370"/>
+      <w:bookmarkStart w:id="6" w:name="_Toc475538841"/>
+      <w:bookmarkStart w:id="7" w:name="_Toc476584772"/>
+      <w:bookmarkStart w:id="8" w:name="_Toc476584911"/>
+      <w:bookmarkStart w:id="9" w:name="_Toc476584912"/>
+      <w:bookmarkStart w:id="10" w:name="_Toc475538842"/>
+      <w:bookmarkStart w:id="11" w:name="_Toc476584773"/>
+      <w:bookmarkStart w:id="12" w:name="_Toc46933393"/>
       <w:bookmarkStart w:id="13" w:name="_Toc46933298"/>
       <w:r>
         <w:rPr>
@@ -358,8 +358,8 @@
           <w:szCs w:val="28"/>
         </w:rPr>
       </w:pPr>
-      <w:bookmarkStart w:id="14" w:name="_Toc52910753"/>
-      <w:bookmarkStart w:id="15" w:name="_Toc52910833"/>
+      <w:bookmarkStart w:id="14" w:name="_Toc52910833"/>
+      <w:bookmarkStart w:id="15" w:name="_Toc52910753"/>
       <w:r>
         <w:rPr>
           <w:rFonts w:ascii="SimSun" w:hAnsi="SimSun"/>
@@ -422,202 +422,7 @@
         <w:rPr>
           <w:rFonts w:hint="default"/>
         </w:rPr>
-        <w:t>This project aims to develop a voice-controlled application</w:t>
-      </w:r>
-      <w:r>
-        <w:rPr>
-          <w:rFonts w:hint="default"/>
-          <w:lang w:val="en-US"/>
-        </w:rPr>
-        <w:t xml:space="preserve"> </w:t>
-      </w:r>
-      <w:r>
-        <w:rPr>
-          <w:rFonts w:hint="default"/>
-        </w:rPr>
-        <w:t xml:space="preserve">for finance, a voice assistant for finance. this application is the same as Siri, </w:t>
-      </w:r>
-      <w:r>
-        <w:rPr>
-          <w:rFonts w:hint="default"/>
-          <w:lang w:val="en-US"/>
-        </w:rPr>
-        <w:t>(</w:t>
-      </w:r>
-      <w:r>
-        <w:rPr>
-          <w:rFonts w:hint="default"/>
-        </w:rPr>
-        <w:t>Siri is a virtual assistant that is part of Apple Inc.'s iOS</w:t>
-      </w:r>
-      <w:r>
-        <w:rPr>
-          <w:rFonts w:hint="default"/>
-          <w:lang w:val="en-US"/>
-        </w:rPr>
-        <w:t>)</w:t>
-      </w:r>
-      <w:r>
-        <w:rPr>
-          <w:rFonts w:hint="default"/>
-        </w:rPr>
-        <w:t xml:space="preserve"> but </w:t>
-      </w:r>
-      <w:r>
-        <w:rPr>
-          <w:rFonts w:hint="default"/>
-          <w:lang w:val="en-US"/>
-        </w:rPr>
-        <w:t>F</w:t>
-      </w:r>
-      <w:r>
-        <w:rPr>
-          <w:rFonts w:hint="default"/>
-        </w:rPr>
-        <w:t>inansis</w:t>
-      </w:r>
-      <w:r>
-        <w:rPr>
-          <w:rFonts w:hint="default"/>
-          <w:lang w:val="en-US"/>
-        </w:rPr>
-        <w:t xml:space="preserve"> </w:t>
-      </w:r>
-      <w:r>
-        <w:rPr>
-          <w:rFonts w:hint="default"/>
-        </w:rPr>
-        <w:t>is more focused on finance more specific the stock market.</w:t>
-      </w:r>
-      <w:sdt>
-        <w:sdtPr>
-          <w:id w:val="1615021697"/>
-          <w:showingPlcHdr/>
-        </w:sdtPr>
-        <w:sdtContent/>
-      </w:sdt>
-      <w:r>
-        <w:rPr>
-          <w:rFonts w:hint="default"/>
-          <w:lang w:val="en-US"/>
-        </w:rPr>
-        <w:t xml:space="preserve"> </w:t>
-      </w:r>
-      <w:r>
-        <w:rPr>
-          <w:rFonts w:hint="default"/>
-        </w:rPr>
-        <w:t>Finansis develop for traders or normal people that interested in the stock market</w:t>
-      </w:r>
-      <w:r>
-        <w:t>.</w:t>
-      </w:r>
-      <w:r>
-        <w:rPr>
-          <w:rFonts w:hint="default"/>
-          <w:lang w:val="en-US"/>
-        </w:rPr>
-        <w:t xml:space="preserve"> </w:t>
-      </w:r>
-      <w:r>
-        <w:rPr>
-          <w:rFonts w:hint="default"/>
-        </w:rPr>
-        <w:t>The system is a web application that can be accessed through the internet</w:t>
-      </w:r>
-      <w:r>
-        <w:t xml:space="preserve">. </w:t>
-      </w:r>
-      <w:r>
-        <w:rPr>
-          <w:rFonts w:hint="default"/>
-        </w:rPr>
-        <w:t>This system can be used for knowing the stock market news (real-time news),</w:t>
-      </w:r>
-      <w:r>
-        <w:rPr>
-          <w:rFonts w:hint="default"/>
-          <w:lang w:val="en-US"/>
-        </w:rPr>
-        <w:t xml:space="preserve"> </w:t>
-      </w:r>
-      <w:r>
-        <w:rPr>
-          <w:rFonts w:hint="default"/>
-        </w:rPr>
-        <w:t>knowing current a stock price (real-time price), knowing stock information, showing a stock chart,</w:t>
-      </w:r>
-      <w:r>
-        <w:rPr>
-          <w:rFonts w:hint="default"/>
-          <w:lang w:val="en-US"/>
-        </w:rPr>
-        <w:t xml:space="preserve"> </w:t>
-      </w:r>
-      <w:r>
-        <w:rPr>
-          <w:rFonts w:hint="default"/>
-        </w:rPr>
-        <w:t>asking questions related to the stock market, the ability for finansis to 'learn' about the stock market,</w:t>
-      </w:r>
-      <w:r>
-        <w:rPr>
-          <w:rFonts w:hint="default"/>
-          <w:lang w:val="en-US"/>
-        </w:rPr>
-        <w:t xml:space="preserve"> </w:t>
-      </w:r>
-      <w:r>
-        <w:rPr>
-          <w:rFonts w:hint="default"/>
-        </w:rPr>
-        <w:t>back</w:t>
-      </w:r>
-      <w:r>
-        <w:rPr>
-          <w:rFonts w:hint="default"/>
-          <w:lang w:val="en-US"/>
-        </w:rPr>
-        <w:t>-</w:t>
-      </w:r>
-      <w:r>
-        <w:rPr>
-          <w:rFonts w:hint="default"/>
-        </w:rPr>
-        <w:t>testing a trading strategy,</w:t>
-      </w:r>
-      <w:r>
-        <w:rPr>
-          <w:rFonts w:hint="default"/>
-          <w:lang w:val="en-US"/>
-        </w:rPr>
-        <w:t xml:space="preserve"> </w:t>
-      </w:r>
-      <w:r>
-        <w:rPr>
-          <w:rFonts w:hint="default"/>
-        </w:rPr>
-        <w:t>and the most interesting is using Algorithmic Trading to trade stocks.</w:t>
-      </w:r>
-      <w:r>
-        <w:rPr>
-          <w:rFonts w:hint="default"/>
-          <w:lang w:val="en-US"/>
-        </w:rPr>
-        <w:t xml:space="preserve"> </w:t>
-      </w:r>
-      <w:r>
-        <w:t>The project has been planned to be having the view of cloud database. Using No-SQL database Mongo DB, Server and all the user interfaces have been designed using the MERN stack technologies</w:t>
-      </w:r>
-      <w:r>
-        <w:rPr>
-          <w:rFonts w:hint="default"/>
-          <w:lang w:val="en-US"/>
-        </w:rPr>
-        <w:t xml:space="preserve"> (MongoDB, Express, React, Node) and python</w:t>
-      </w:r>
-      <w:r>
-        <w:t>.</w:t>
+        <w:t>This project aims to develop a voice-controlled application for finance, a voice assistant for finance. this application is the same as Siri, (Siri is a virtual assistant that is part of Apple Inc.'s iOS) but Finansis is more focused on finance more specific the stock market. Finansis developped for traders or normal people that interested in the stock market. The system is a web application that can be accessed through the internet. This system can be used for knowing the stock market news (real-time news), knowing current a stock price (real-time price), knowing stock information, showing a stock chart, asking questions related to the stock market,  back-testing a trading strategy, and the most interesting is using Algorithmic Trading to trade stocks. The project have cloud database, Using No-SQL database Mongo DB Server, and all the user interfaces have been designed using React, this project main stack is the MERN stack technologies (MongoDB, Express, React, Node) and plus python.</w:t>
       </w:r>
       <w:r>
         <w:rPr>
@@ -714,8 +519,8 @@
       <w:bookmarkEnd w:id="11"/>
       <w:bookmarkEnd w:id="12"/>
       <w:bookmarkEnd w:id="13"/>
-      <w:bookmarkStart w:id="16" w:name="_Toc52910756"/>
-      <w:bookmarkStart w:id="17" w:name="_Toc52910836"/>
+      <w:bookmarkStart w:id="16" w:name="_Toc52910836"/>
+      <w:bookmarkStart w:id="17" w:name="_Toc52910756"/>
       <w:r>
         <w:rPr>
           <w:rFonts w:hint="default" w:eastAsia="DengXian Light"/>
@@ -3942,8 +3747,8 @@
           <w:rFonts w:eastAsia="DengXian Light"/>
         </w:rPr>
       </w:pPr>
-      <w:bookmarkStart w:id="18" w:name="_Toc52910757"/>
-      <w:bookmarkStart w:id="19" w:name="_Toc6683"/>
+      <w:bookmarkStart w:id="18" w:name="_Toc6683"/>
+      <w:bookmarkStart w:id="19" w:name="_Toc52910757"/>
       <w:bookmarkStart w:id="20" w:name="_Toc46935371"/>
       <w:r>
         <w:rPr>
@@ -5549,8 +5354,8 @@
           <w:rFonts w:eastAsia="DengXian Light"/>
         </w:rPr>
       </w:pPr>
-      <w:bookmarkStart w:id="21" w:name="_Toc52910758"/>
-      <w:bookmarkStart w:id="22" w:name="_Toc30456"/>
+      <w:bookmarkStart w:id="21" w:name="_Toc30456"/>
+      <w:bookmarkStart w:id="22" w:name="_Toc52910758"/>
       <w:r>
         <w:rPr>
           <w:rFonts w:eastAsia="DengXian Light"/>
@@ -6895,8 +6700,8 @@
         <w:spacing w:after="360"/>
         <w:ind w:left="431" w:firstLine="0"/>
       </w:pPr>
-      <w:bookmarkStart w:id="23" w:name="_Toc52910759"/>
-      <w:bookmarkStart w:id="24" w:name="_Toc2356"/>
+      <w:bookmarkStart w:id="23" w:name="_Toc2356"/>
+      <w:bookmarkStart w:id="24" w:name="_Toc52910759"/>
       <w:r>
         <w:t>INTRODUCTION</w:t>
       </w:r>
@@ -6941,22 +6746,14 @@
         <w:rPr>
           <w:rFonts w:hint="default"/>
         </w:rPr>
-        <w:t>them and lastly to make the developer</w:t>
-      </w:r>
-      <w:bookmarkStart w:id="162" w:name="_GoBack"/>
-      <w:bookmarkEnd w:id="162"/>
-      <w:r>
-        <w:rPr>
-          <w:rFonts w:hint="default"/>
-        </w:rPr>
-        <w:t xml:space="preserve"> of this application extremely rich.</w:t>
+        <w:t>them and lastly to make the developer of this application extremely rich.</w:t>
       </w:r>
       <w:r>
         <w:rPr>
           <w:rFonts w:hint="default"/>
           <w:lang w:val="en-US"/>
         </w:rPr>
-        <w:t xml:space="preserve"> there are 8 main modules in this voice-controlled application User management, Stock Market News, Stock information, controlling the app with a voice, making Finansis response, asking questions about the stock market, back-testing stock trading strategy, and automating stock trading. there are 59 commands that Finansis understand plus stock related questions (for example 'what is market capitalization) and Finansis can ask more than 14 yes/no questions and then respond and do something based on a user's answer and lastly, Finansis can ask a user to choose stock from a list of stocks. Finansis has the ability to 'learn' about related Stock market questions and Stocks' symbol, actually Finansis just search in DuckduckGo (search engine like google) and then save the piece of information in the database.</w:t>
+        <w:t xml:space="preserve"> there are 8 main modules in this voice-controlled application User management, Stock Market News, Stock information, controlling the app with a voice, making Finansis response, asking questions about the stock market, back-testing stock trading strategy, and automating stock trading. there are 59 commands that Finansis understand plus stock related questions (for example 'what is market capitalization’) and Finansis can ask more than 14 yes/no questions and then respond and do something based on a user's answer and lastly, Finansis can ask a user to choose stock from a list of stocks. Finansis has the ability to 'learn' about related Stock market questions and Stocks' symbol, actually Finansis just search in DuckduckGo (search engine like google) and then save the piece of information in the database.</w:t>
       </w:r>
       <w:r>
         <w:t xml:space="preserve"> </w:t>
@@ -7295,8 +7092,8 @@
           <w:szCs w:val="24"/>
         </w:rPr>
       </w:pPr>
-      <w:bookmarkStart w:id="27" w:name="_Toc12342"/>
-      <w:bookmarkStart w:id="28" w:name="_Toc88319193"/>
+      <w:bookmarkStart w:id="27" w:name="_Toc88319193"/>
+      <w:bookmarkStart w:id="28" w:name="_Toc12342"/>
       <w:r>
         <w:rPr>
           <w:sz w:val="24"/>
@@ -7411,7 +7208,7 @@
           <w:rFonts w:hint="default"/>
           <w:lang w:val="en-US"/>
         </w:rPr>
-        <w:t>Can only work in Chrome Browser</w:t>
+        <w:t>Finansis Can only work in Chrome Browser</w:t>
       </w:r>
     </w:p>
     <w:p>
@@ -7475,9 +7272,9 @@
           <w:rFonts w:eastAsia="DengXian Light"/>
         </w:rPr>
       </w:pPr>
-      <w:bookmarkStart w:id="32" w:name="_Toc55825545"/>
+      <w:bookmarkStart w:id="32" w:name="_Toc52961058"/>
       <w:bookmarkEnd w:id="32"/>
-      <w:bookmarkStart w:id="33" w:name="_Toc52961058"/>
+      <w:bookmarkStart w:id="33" w:name="_Toc55825545"/>
       <w:bookmarkEnd w:id="33"/>
       <w:bookmarkStart w:id="34" w:name="_Toc52960940"/>
       <w:bookmarkEnd w:id="34"/>
@@ -7595,8 +7392,15 @@
       <w:r>
         <w:rPr>
           <w:rFonts w:hint="default"/>
-        </w:rPr>
-        <w:t>controlling the app with a voice</w:t>
+          <w:lang w:val="en-US"/>
+        </w:rPr>
+        <w:t>C</w:t>
+      </w:r>
+      <w:r>
+        <w:rPr>
+          <w:rFonts w:hint="default"/>
+        </w:rPr>
+        <w:t>ontrolling the app with a voice</w:t>
       </w:r>
     </w:p>
     <w:p>
@@ -7612,7 +7416,7 @@
           <w:rFonts w:hint="default"/>
           <w:lang w:val="en-US"/>
         </w:rPr>
-        <w:t>making Finansis response</w:t>
+        <w:t>Making Finansis response</w:t>
       </w:r>
     </w:p>
     <w:p>
@@ -7626,8 +7430,15 @@
       <w:r>
         <w:rPr>
           <w:rFonts w:hint="default"/>
-        </w:rPr>
-        <w:t>asking questions about the stock market</w:t>
+          <w:lang w:val="en-US"/>
+        </w:rPr>
+        <w:t>A</w:t>
+      </w:r>
+      <w:r>
+        <w:rPr>
+          <w:rFonts w:hint="default"/>
+        </w:rPr>
+        <w:t>sking questions about the stock market</w:t>
       </w:r>
     </w:p>
     <w:p>
@@ -7641,8 +7452,15 @@
       <w:r>
         <w:rPr>
           <w:rFonts w:hint="default"/>
-        </w:rPr>
-        <w:t>back-testing stock trading strategy</w:t>
+          <w:lang w:val="en-US"/>
+        </w:rPr>
+        <w:t>B</w:t>
+      </w:r>
+      <w:r>
+        <w:rPr>
+          <w:rFonts w:hint="default"/>
+        </w:rPr>
+        <w:t>ack-testing stock trading strategy</w:t>
       </w:r>
     </w:p>
     <w:p>
@@ -7656,37 +7474,22 @@
       <w:r>
         <w:rPr>
           <w:rFonts w:hint="default"/>
-        </w:rPr>
-        <w:t xml:space="preserve">automating stock </w:t>
+          <w:lang w:val="en-US"/>
+        </w:rPr>
+        <w:t>A</w:t>
+      </w:r>
+      <w:r>
+        <w:rPr>
+          <w:rFonts w:hint="default"/>
+        </w:rPr>
+        <w:t xml:space="preserve">utomating stock </w:t>
       </w:r>
       <w:r>
         <w:rPr>
           <w:rFonts w:hint="default"/>
           <w:lang w:val="en-US"/>
         </w:rPr>
-        <w:t xml:space="preserve"> </w:t>
-      </w:r>
-    </w:p>
-    <w:p>
-      <w:pPr>
-        <w:pStyle w:val="14"/>
-      </w:pPr>
-    </w:p>
-    <w:p>
-      <w:pPr>
-        <w:pStyle w:val="14"/>
-        <w:ind w:firstLine="419"/>
-        <w:rPr>
-          <w:rFonts w:hint="default"/>
-          <w:lang w:val="en-US"/>
-        </w:rPr>
-      </w:pPr>
-      <w:r>
-        <w:rPr>
-          <w:b/>
-          <w:bCs/>
-        </w:rPr>
-        <w:t xml:space="preserve"> </w:t>
+        <w:t xml:space="preserve">trading </w:t>
       </w:r>
       <w:r>
         <w:rPr>
@@ -7695,7 +7498,45 @@
           <w:bCs/>
           <w:lang w:val="en-US"/>
         </w:rPr>
-        <w:t xml:space="preserve">The </w:t>
+        <w:t xml:space="preserve"> (</w:t>
+      </w:r>
+      <w:r>
+        <w:rPr>
+          <w:rFonts w:hint="default"/>
+          <w:lang w:val="en-US"/>
+        </w:rPr>
+        <w:t>Trading bot</w:t>
+      </w:r>
+      <w:r>
+        <w:rPr>
+          <w:rFonts w:hint="default"/>
+          <w:b/>
+          <w:bCs/>
+          <w:lang w:val="en-US"/>
+        </w:rPr>
+        <w:t>)</w:t>
+      </w:r>
+    </w:p>
+    <w:p>
+      <w:pPr>
+        <w:pStyle w:val="14"/>
+      </w:pPr>
+    </w:p>
+    <w:p>
+      <w:pPr>
+        <w:pStyle w:val="14"/>
+        <w:ind w:firstLine="419"/>
+        <w:rPr>
+          <w:rFonts w:hint="default"/>
+          <w:lang w:val="en-US"/>
+        </w:rPr>
+      </w:pPr>
+      <w:r>
+        <w:rPr>
+          <w:b/>
+          <w:bCs/>
+        </w:rPr>
+        <w:t xml:space="preserve"> </w:t>
       </w:r>
       <w:r>
         <w:rPr>
@@ -7868,8 +7709,8 @@
         <w:pStyle w:val="14"/>
         <w:ind w:firstLine="480"/>
         <w:rPr>
-          <w:rFonts w:eastAsia="DengXian Light"/>
-          <w:lang w:eastAsia="zh-CN"/>
+          <w:rFonts w:hint="default" w:eastAsia="DengXian Light"/>
+          <w:lang w:val="en-US" w:eastAsia="zh-CN"/>
         </w:rPr>
       </w:pPr>
       <w:r>
@@ -7923,6 +7764,8 @@
         </w:rPr>
         <w:t xml:space="preserve"> opening multiple charts at once only without Finansis's help. Get the stock's current price (real-time price) for free using the following API (URL: https://yahoo-finance-api.vercel.app/AAPL). helping finansis to learn about companies. showing users the most active, gainers, or losers stocks by opening yahoo finance stocks screener. showing users a stock statistics by opening yahoo finance stock statistics section. showing users sold stocks by opening yahoo finance stock chart and then changing the date range to equal date of buying and selling of the sold stock.</w:t>
       </w:r>
+      <w:bookmarkStart w:id="162" w:name="_GoBack"/>
+      <w:bookmarkEnd w:id="162"/>
     </w:p>
     <w:p>
       <w:pPr>
@@ -9906,16 +9749,20 @@
     <w:p>
       <w:pPr>
         <w:rPr>
-          <w:rFonts w:eastAsia="DengXian Light"/>
-          <w:lang w:eastAsia="zh-CN"/>
-        </w:rPr>
-      </w:pPr>
-      <w:r>
+          <w:rFonts w:hint="default" w:eastAsia="DengXian Light"/>
+          <w:lang w:val="en-US" w:eastAsia="zh-CN"/>
+        </w:rPr>
+      </w:pPr>
+      <w:r>
+        <w:rPr>
+          <w:rFonts w:hint="default" w:eastAsia="DengXian Light"/>
+          <w:lang w:val="en-US" w:eastAsia="zh-CN"/>
+        </w:rPr>
         <w:drawing>
-          <wp:inline distT="0" distB="0" distL="0" distR="0">
-            <wp:extent cx="5271770" cy="2393315"/>
-            <wp:effectExtent l="0" t="0" r="5080" b="6985"/>
-            <wp:docPr id="2" name="Picture 2"/>
+          <wp:inline distT="0" distB="0" distL="114300" distR="114300">
+            <wp:extent cx="5276215" cy="4123055"/>
+            <wp:effectExtent l="0" t="0" r="635" b="10795"/>
+            <wp:docPr id="41" name="Picture 41" descr="The third data flow graph backTesting"/>
             <wp:cNvGraphicFramePr>
               <a:graphicFrameLocks xmlns:a="http://schemas.openxmlformats.org/drawingml/2006/main" noChangeAspect="1"/>
             </wp:cNvGraphicFramePr>
@@ -9923,20 +9770,13 @@
               <a:graphicData uri="http://schemas.openxmlformats.org/drawingml/2006/picture">
                 <pic:pic xmlns:pic="http://schemas.openxmlformats.org/drawingml/2006/picture">
                   <pic:nvPicPr>
-                    <pic:cNvPr id="2" name="Picture 2"/>
+                    <pic:cNvPr id="41" name="Picture 41" descr="The third data flow graph backTesting"/>
                     <pic:cNvPicPr>
-                      <a:picLocks noChangeAspect="1" noChangeArrowheads="1"/>
+                      <a:picLocks noChangeAspect="1"/>
                     </pic:cNvPicPr>
                   </pic:nvPicPr>
                   <pic:blipFill>
-                    <a:blip r:embed="rId25">
-                      <a:extLst>
-                        <a:ext uri="{28A0092B-C50C-407E-A947-70E740481C1C}">
-                          <a14:useLocalDpi xmlns:a14="http://schemas.microsoft.com/office/drawing/2010/main" val="0"/>
-                        </a:ext>
-                      </a:extLst>
-                    </a:blip>
-                    <a:srcRect/>
+                    <a:blip r:embed="rId25"/>
                     <a:stretch>
                       <a:fillRect/>
                     </a:stretch>
@@ -9944,15 +9784,11 @@
                   <pic:spPr>
                     <a:xfrm>
                       <a:off x="0" y="0"/>
-                      <a:ext cx="5271770" cy="2393315"/>
+                      <a:ext cx="5276215" cy="4123055"/>
                     </a:xfrm>
                     <a:prstGeom prst="rect">
                       <a:avLst/>
                     </a:prstGeom>
-                    <a:noFill/>
-                    <a:ln>
-                      <a:noFill/>
-                    </a:ln>
                   </pic:spPr>
                 </pic:pic>
               </a:graphicData>
@@ -10002,7 +9838,21 @@
           <w:rFonts w:eastAsiaTheme="minorEastAsia"/>
           <w:lang w:eastAsia="zh-CN"/>
         </w:rPr>
-        <w:t xml:space="preserve"> DFD-3-1</w:t>
+        <w:t xml:space="preserve"> DFD</w:t>
+      </w:r>
+      <w:r>
+        <w:rPr>
+          <w:rFonts w:hint="default" w:eastAsiaTheme="minorEastAsia"/>
+          <w:lang w:val="en-US" w:eastAsia="zh-CN"/>
+        </w:rPr>
+        <w:t xml:space="preserve"> (Back-Testing)</w:t>
+      </w:r>
+      <w:r>
+        <w:rPr>
+          <w:rFonts w:eastAsiaTheme="minorEastAsia"/>
+          <w:lang w:eastAsia="zh-CN"/>
+        </w:rPr>
+        <w:t>-3-1</w:t>
       </w:r>
       <w:bookmarkEnd w:id="46"/>
       <w:bookmarkEnd w:id="47"/>
@@ -10220,8 +10070,8 @@
           <w:rFonts w:eastAsia="DengXian Light"/>
         </w:rPr>
       </w:pPr>
-      <w:bookmarkStart w:id="52" w:name="_Toc2325"/>
-      <w:bookmarkStart w:id="53" w:name="_Toc52910770"/>
+      <w:bookmarkStart w:id="52" w:name="_Toc52910770"/>
+      <w:bookmarkStart w:id="53" w:name="_Toc2325"/>
       <w:r>
         <w:rPr>
           <w:rFonts w:eastAsia="DengXian Light"/>
@@ -10236,11 +10086,11 @@
         <w:pStyle w:val="14"/>
         <w:ind w:firstLine="480"/>
       </w:pPr>
-      <w:bookmarkStart w:id="54" w:name="_Toc55894592"/>
+      <w:bookmarkStart w:id="54" w:name="_Toc52960947"/>
       <w:bookmarkEnd w:id="54"/>
-      <w:bookmarkStart w:id="55" w:name="_Toc52960947"/>
+      <w:bookmarkStart w:id="55" w:name="_Toc55825552"/>
       <w:bookmarkEnd w:id="55"/>
-      <w:bookmarkStart w:id="56" w:name="_Toc55825552"/>
+      <w:bookmarkStart w:id="56" w:name="_Toc55894592"/>
       <w:bookmarkEnd w:id="56"/>
       <w:bookmarkStart w:id="57" w:name="_Toc52961065"/>
       <w:bookmarkEnd w:id="57"/>
@@ -11530,12 +11380,6 @@
             <w:insideH w:val="single" w:color="auto" w:sz="4" w:space="0"/>
             <w:insideV w:val="single" w:color="auto" w:sz="4" w:space="0"/>
           </w:tblBorders>
-          <w:tblCellMar>
-            <w:top w:w="0" w:type="dxa"/>
-            <w:left w:w="108" w:type="dxa"/>
-            <w:bottom w:w="0" w:type="dxa"/>
-            <w:right w:w="108" w:type="dxa"/>
-          </w:tblCellMar>
         </w:tblPrEx>
         <w:tc>
           <w:tcPr>
@@ -11824,12 +11668,6 @@
             <w:insideH w:val="single" w:color="auto" w:sz="4" w:space="0"/>
             <w:insideV w:val="single" w:color="auto" w:sz="4" w:space="0"/>
           </w:tblBorders>
-          <w:tblCellMar>
-            <w:top w:w="0" w:type="dxa"/>
-            <w:left w:w="108" w:type="dxa"/>
-            <w:bottom w:w="0" w:type="dxa"/>
-            <w:right w:w="108" w:type="dxa"/>
-          </w:tblCellMar>
         </w:tblPrEx>
         <w:tc>
           <w:tcPr>
@@ -11877,12 +11715,6 @@
             <w:insideH w:val="single" w:color="auto" w:sz="4" w:space="0"/>
             <w:insideV w:val="single" w:color="auto" w:sz="4" w:space="0"/>
           </w:tblBorders>
-          <w:tblCellMar>
-            <w:top w:w="0" w:type="dxa"/>
-            <w:left w:w="108" w:type="dxa"/>
-            <w:bottom w:w="0" w:type="dxa"/>
-            <w:right w:w="108" w:type="dxa"/>
-          </w:tblCellMar>
         </w:tblPrEx>
         <w:tc>
           <w:tcPr>
@@ -12075,12 +11907,6 @@
             <w:insideH w:val="single" w:color="auto" w:sz="4" w:space="0"/>
             <w:insideV w:val="single" w:color="auto" w:sz="4" w:space="0"/>
           </w:tblBorders>
-          <w:tblCellMar>
-            <w:top w:w="0" w:type="dxa"/>
-            <w:left w:w="108" w:type="dxa"/>
-            <w:bottom w:w="0" w:type="dxa"/>
-            <w:right w:w="108" w:type="dxa"/>
-          </w:tblCellMar>
         </w:tblPrEx>
         <w:tc>
           <w:tcPr>
@@ -12241,6 +12067,12 @@
             <w:insideH w:val="single" w:color="auto" w:sz="4" w:space="0"/>
             <w:insideV w:val="single" w:color="auto" w:sz="4" w:space="0"/>
           </w:tblBorders>
+          <w:tblCellMar>
+            <w:top w:w="0" w:type="dxa"/>
+            <w:left w:w="108" w:type="dxa"/>
+            <w:bottom w:w="0" w:type="dxa"/>
+            <w:right w:w="108" w:type="dxa"/>
+          </w:tblCellMar>
         </w:tblPrEx>
         <w:tc>
           <w:tcPr>
@@ -12326,12 +12158,6 @@
             <w:insideH w:val="single" w:color="auto" w:sz="4" w:space="0"/>
             <w:insideV w:val="single" w:color="auto" w:sz="4" w:space="0"/>
           </w:tblBorders>
-          <w:tblCellMar>
-            <w:top w:w="0" w:type="dxa"/>
-            <w:left w:w="108" w:type="dxa"/>
-            <w:bottom w:w="0" w:type="dxa"/>
-            <w:right w:w="108" w:type="dxa"/>
-          </w:tblCellMar>
         </w:tblPrEx>
         <w:tc>
           <w:tcPr>
@@ -13269,12 +13095,6 @@
             <w:insideH w:val="single" w:color="auto" w:sz="4" w:space="0"/>
             <w:insideV w:val="single" w:color="auto" w:sz="4" w:space="0"/>
           </w:tblBorders>
-          <w:tblCellMar>
-            <w:top w:w="0" w:type="dxa"/>
-            <w:left w:w="108" w:type="dxa"/>
-            <w:bottom w:w="0" w:type="dxa"/>
-            <w:right w:w="108" w:type="dxa"/>
-          </w:tblCellMar>
         </w:tblPrEx>
         <w:tc>
           <w:tcPr>
@@ -13357,12 +13177,6 @@
             <w:insideH w:val="single" w:color="auto" w:sz="4" w:space="0"/>
             <w:insideV w:val="single" w:color="auto" w:sz="4" w:space="0"/>
           </w:tblBorders>
-          <w:tblCellMar>
-            <w:top w:w="0" w:type="dxa"/>
-            <w:left w:w="108" w:type="dxa"/>
-            <w:bottom w:w="0" w:type="dxa"/>
-            <w:right w:w="108" w:type="dxa"/>
-          </w:tblCellMar>
         </w:tblPrEx>
         <w:tc>
           <w:tcPr>
@@ -13404,12 +13218,6 @@
             <w:insideH w:val="single" w:color="auto" w:sz="4" w:space="0"/>
             <w:insideV w:val="single" w:color="auto" w:sz="4" w:space="0"/>
           </w:tblBorders>
-          <w:tblCellMar>
-            <w:top w:w="0" w:type="dxa"/>
-            <w:left w:w="108" w:type="dxa"/>
-            <w:bottom w:w="0" w:type="dxa"/>
-            <w:right w:w="108" w:type="dxa"/>
-          </w:tblCellMar>
         </w:tblPrEx>
         <w:tc>
           <w:tcPr>
@@ -13593,12 +13401,6 @@
             <w:insideH w:val="single" w:color="auto" w:sz="4" w:space="0"/>
             <w:insideV w:val="single" w:color="auto" w:sz="4" w:space="0"/>
           </w:tblBorders>
-          <w:tblCellMar>
-            <w:top w:w="0" w:type="dxa"/>
-            <w:left w:w="108" w:type="dxa"/>
-            <w:bottom w:w="0" w:type="dxa"/>
-            <w:right w:w="108" w:type="dxa"/>
-          </w:tblCellMar>
         </w:tblPrEx>
         <w:tc>
           <w:tcPr>
@@ -13646,12 +13448,6 @@
             <w:insideH w:val="single" w:color="auto" w:sz="4" w:space="0"/>
             <w:insideV w:val="single" w:color="auto" w:sz="4" w:space="0"/>
           </w:tblBorders>
-          <w:tblCellMar>
-            <w:top w:w="0" w:type="dxa"/>
-            <w:left w:w="108" w:type="dxa"/>
-            <w:bottom w:w="0" w:type="dxa"/>
-            <w:right w:w="108" w:type="dxa"/>
-          </w:tblCellMar>
         </w:tblPrEx>
         <w:tc>
           <w:tcPr>
@@ -14818,12 +14614,6 @@
             <w:insideH w:val="single" w:color="auto" w:sz="4" w:space="0"/>
             <w:insideV w:val="single" w:color="auto" w:sz="4" w:space="0"/>
           </w:tblBorders>
-          <w:tblCellMar>
-            <w:top w:w="0" w:type="dxa"/>
-            <w:left w:w="108" w:type="dxa"/>
-            <w:bottom w:w="0" w:type="dxa"/>
-            <w:right w:w="108" w:type="dxa"/>
-          </w:tblCellMar>
         </w:tblPrEx>
         <w:trPr>
           <w:jc w:val="center"/>
@@ -21291,12 +21081,6 @@
             <w:insideH w:val="single" w:color="auto" w:sz="4" w:space="0"/>
             <w:insideV w:val="single" w:color="auto" w:sz="4" w:space="0"/>
           </w:tblBorders>
-          <w:tblCellMar>
-            <w:top w:w="0" w:type="dxa"/>
-            <w:left w:w="108" w:type="dxa"/>
-            <w:bottom w:w="0" w:type="dxa"/>
-            <w:right w:w="108" w:type="dxa"/>
-          </w:tblCellMar>
         </w:tblPrEx>
         <w:tc>
           <w:tcPr>
@@ -22693,12 +22477,6 @@
             <w:insideH w:val="single" w:color="auto" w:sz="4" w:space="0"/>
             <w:insideV w:val="single" w:color="auto" w:sz="4" w:space="0"/>
           </w:tblBorders>
-          <w:tblCellMar>
-            <w:top w:w="0" w:type="dxa"/>
-            <w:left w:w="108" w:type="dxa"/>
-            <w:bottom w:w="0" w:type="dxa"/>
-            <w:right w:w="108" w:type="dxa"/>
-          </w:tblCellMar>
         </w:tblPrEx>
         <w:tc>
           <w:tcPr>
@@ -24228,12 +24006,6 @@
             <w:insideH w:val="single" w:color="auto" w:sz="4" w:space="0"/>
             <w:insideV w:val="single" w:color="auto" w:sz="4" w:space="0"/>
           </w:tblBorders>
-          <w:tblCellMar>
-            <w:top w:w="0" w:type="dxa"/>
-            <w:left w:w="108" w:type="dxa"/>
-            <w:bottom w:w="0" w:type="dxa"/>
-            <w:right w:w="108" w:type="dxa"/>
-          </w:tblCellMar>
         </w:tblPrEx>
         <w:tc>
           <w:tcPr>
@@ -24617,6 +24389,12 @@
             <w:insideH w:val="single" w:color="auto" w:sz="4" w:space="0"/>
             <w:insideV w:val="single" w:color="auto" w:sz="4" w:space="0"/>
           </w:tblBorders>
+          <w:tblCellMar>
+            <w:top w:w="0" w:type="dxa"/>
+            <w:left w:w="108" w:type="dxa"/>
+            <w:bottom w:w="0" w:type="dxa"/>
+            <w:right w:w="108" w:type="dxa"/>
+          </w:tblCellMar>
         </w:tblPrEx>
         <w:tc>
           <w:tcPr>
@@ -25295,6 +25073,12 @@
             <w:insideH w:val="single" w:color="auto" w:sz="4" w:space="0"/>
             <w:insideV w:val="single" w:color="auto" w:sz="4" w:space="0"/>
           </w:tblBorders>
+          <w:tblCellMar>
+            <w:top w:w="0" w:type="dxa"/>
+            <w:left w:w="108" w:type="dxa"/>
+            <w:bottom w:w="0" w:type="dxa"/>
+            <w:right w:w="108" w:type="dxa"/>
+          </w:tblCellMar>
         </w:tblPrEx>
         <w:tc>
           <w:tcPr>
@@ -25638,12 +25422,6 @@
             <w:insideH w:val="single" w:color="auto" w:sz="4" w:space="0"/>
             <w:insideV w:val="single" w:color="auto" w:sz="4" w:space="0"/>
           </w:tblBorders>
-          <w:tblCellMar>
-            <w:top w:w="0" w:type="dxa"/>
-            <w:left w:w="108" w:type="dxa"/>
-            <w:bottom w:w="0" w:type="dxa"/>
-            <w:right w:w="108" w:type="dxa"/>
-          </w:tblCellMar>
         </w:tblPrEx>
         <w:tc>
           <w:tcPr>
@@ -26794,12 +26572,6 @@
             <w:insideH w:val="single" w:color="auto" w:sz="4" w:space="0"/>
             <w:insideV w:val="single" w:color="auto" w:sz="4" w:space="0"/>
           </w:tblBorders>
-          <w:tblCellMar>
-            <w:top w:w="0" w:type="dxa"/>
-            <w:left w:w="108" w:type="dxa"/>
-            <w:bottom w:w="0" w:type="dxa"/>
-            <w:right w:w="108" w:type="dxa"/>
-          </w:tblCellMar>
         </w:tblPrEx>
         <w:tc>
           <w:tcPr>
@@ -28289,12 +28061,6 @@
             <w:insideH w:val="none" w:color="auto" w:sz="0" w:space="0"/>
             <w:insideV w:val="none" w:color="auto" w:sz="0" w:space="0"/>
           </w:tblBorders>
-          <w:tblCellMar>
-            <w:top w:w="0" w:type="dxa"/>
-            <w:left w:w="108" w:type="dxa"/>
-            <w:bottom w:w="0" w:type="dxa"/>
-            <w:right w:w="108" w:type="dxa"/>
-          </w:tblCellMar>
         </w:tblPrEx>
         <w:trPr>
           <w:trHeight w:val="335" w:hRule="atLeast"/>
@@ -28883,8 +28649,8 @@
       <w:pPr>
         <w:pStyle w:val="4"/>
       </w:pPr>
-      <w:bookmarkStart w:id="132" w:name="_Toc88319189"/>
-      <w:bookmarkStart w:id="133" w:name="_Toc3283"/>
+      <w:bookmarkStart w:id="132" w:name="_Toc3283"/>
+      <w:bookmarkStart w:id="133" w:name="_Toc88319189"/>
       <w:r>
         <w:rPr>
           <w:rFonts w:hint="eastAsia"/>
@@ -31952,6 +31718,14 @@
                 </w:tc>
               </w:tr>
               <w:tr>
+                <w:tblPrEx>
+                  <w:tblCellMar>
+                    <w:top w:w="15" w:type="dxa"/>
+                    <w:left w:w="15" w:type="dxa"/>
+                    <w:bottom w:w="15" w:type="dxa"/>
+                    <w:right w:w="15" w:type="dxa"/>
+                  </w:tblCellMar>
+                </w:tblPrEx>
                 <w:trPr>
                   <w:tblCellSpacing w:w="15" w:type="dxa"/>
                 </w:trPr>
@@ -35466,7 +35240,7 @@
     <w:lsdException w:uiPriority="99" w:name="HTML Typewriter"/>
     <w:lsdException w:uiPriority="99" w:name="HTML Variable"/>
     <w:lsdException w:qFormat="1" w:uiPriority="99" w:name="Normal Table"/>
-    <w:lsdException w:uiPriority="99" w:name="annotation subject"/>
+    <w:lsdException w:qFormat="1" w:uiPriority="99" w:name="annotation subject"/>
     <w:lsdException w:uiPriority="99" w:name="Table Simple 1"/>
     <w:lsdException w:uiPriority="99" w:name="Table Simple 2"/>
     <w:lsdException w:uiPriority="99" w:name="Table Simple 3"/>
@@ -35509,7 +35283,7 @@
     <w:lsdException w:uiPriority="99" w:name="Table Web 1"/>
     <w:lsdException w:uiPriority="99" w:name="Table Web 2"/>
     <w:lsdException w:uiPriority="99" w:name="Table Web 3"/>
-    <w:lsdException w:uiPriority="99" w:name="Balloon Text"/>
+    <w:lsdException w:qFormat="1" w:uiPriority="99" w:name="Balloon Text"/>
     <w:lsdException w:qFormat="1" w:unhideWhenUsed="0" w:uiPriority="59" w:semiHidden="0" w:name="Table Grid"/>
     <w:lsdException w:uiPriority="99" w:name="Table Theme"/>
     <w:lsdException w:qFormat="1" w:unhideWhenUsed="0" w:uiPriority="99" w:name="Placeholder Text"/>
@@ -35883,6 +35657,7 @@
     <w:link w:val="42"/>
     <w:semiHidden/>
     <w:unhideWhenUsed/>
+    <w:qFormat/>
     <w:uiPriority w:val="99"/>
     <w:rPr>
       <w:sz w:val="18"/>
@@ -35943,6 +35718,7 @@
     <w:link w:val="44"/>
     <w:semiHidden/>
     <w:unhideWhenUsed/>
+    <w:qFormat/>
     <w:uiPriority w:val="99"/>
     <w:rPr>
       <w:b/>
@@ -36598,6 +36374,7 @@
     <w:basedOn w:val="11"/>
     <w:link w:val="21"/>
     <w:semiHidden/>
+    <w:qFormat/>
     <w:uiPriority w:val="99"/>
     <w:rPr>
       <w:rFonts w:ascii="Times New Roman" w:hAnsi="Times New Roman" w:cs="Times New Roman"/>
@@ -36695,6 +36472,7 @@
   <w:style w:type="table" w:customStyle="1" w:styleId="70">
     <w:name w:val="List Table 6 Colorful"/>
     <w:basedOn w:val="12"/>
+    <w:qFormat/>
     <w:uiPriority w:val="51"/>
     <w:rPr>
       <w:color w:val="000000" w:themeColor="text1"/>

</xml_diff>

<commit_message>
creating The third data flow graph (questions module)
</commit_message>
<xml_diff>
--- a/18511510019-Mohamed Nur -thesis.docx
+++ b/18511510019-Mohamed Nur -thesis.docx
@@ -8,18 +8,18 @@
         <w:ind w:firstLine="480"/>
         <w:jc w:val="center"/>
       </w:pPr>
-      <w:bookmarkStart w:id="0" w:name="_Toc46935369"/>
-      <w:bookmarkStart w:id="1" w:name="_Toc52910831"/>
+      <w:bookmarkStart w:id="0" w:name="_Toc52910751"/>
+      <w:bookmarkStart w:id="1" w:name="_Toc46935369"/>
       <w:bookmarkStart w:id="2" w:name="_Toc52910752"/>
-      <w:bookmarkStart w:id="3" w:name="_Toc52910751"/>
+      <w:bookmarkStart w:id="3" w:name="_Toc52910831"/>
       <w:bookmarkStart w:id="4" w:name="_Toc52910832"/>
       <w:bookmarkStart w:id="5" w:name="_Toc46935370"/>
-      <w:bookmarkStart w:id="6" w:name="_Toc475538841"/>
-      <w:bookmarkStart w:id="7" w:name="_Toc476584772"/>
+      <w:bookmarkStart w:id="6" w:name="_Toc476584772"/>
+      <w:bookmarkStart w:id="7" w:name="_Toc475538841"/>
       <w:bookmarkStart w:id="8" w:name="_Toc476584911"/>
-      <w:bookmarkStart w:id="9" w:name="_Toc476584912"/>
-      <w:bookmarkStart w:id="10" w:name="_Toc475538842"/>
-      <w:bookmarkStart w:id="11" w:name="_Toc476584773"/>
+      <w:bookmarkStart w:id="9" w:name="_Toc476584773"/>
+      <w:bookmarkStart w:id="10" w:name="_Toc476584912"/>
+      <w:bookmarkStart w:id="11" w:name="_Toc475538842"/>
       <w:bookmarkStart w:id="12" w:name="_Toc46933393"/>
       <w:bookmarkStart w:id="13" w:name="_Toc46933298"/>
       <w:r>
@@ -3747,8 +3747,8 @@
           <w:rFonts w:eastAsia="DengXian Light"/>
         </w:rPr>
       </w:pPr>
-      <w:bookmarkStart w:id="18" w:name="_Toc6683"/>
-      <w:bookmarkStart w:id="19" w:name="_Toc52910757"/>
+      <w:bookmarkStart w:id="18" w:name="_Toc52910757"/>
+      <w:bookmarkStart w:id="19" w:name="_Toc6683"/>
       <w:bookmarkStart w:id="20" w:name="_Toc46935371"/>
       <w:r>
         <w:rPr>
@@ -5354,8 +5354,8 @@
           <w:rFonts w:eastAsia="DengXian Light"/>
         </w:rPr>
       </w:pPr>
-      <w:bookmarkStart w:id="21" w:name="_Toc30456"/>
-      <w:bookmarkStart w:id="22" w:name="_Toc52910758"/>
+      <w:bookmarkStart w:id="21" w:name="_Toc52910758"/>
+      <w:bookmarkStart w:id="22" w:name="_Toc30456"/>
       <w:r>
         <w:rPr>
           <w:rFonts w:eastAsia="DengXian Light"/>
@@ -7092,8 +7092,8 @@
           <w:szCs w:val="24"/>
         </w:rPr>
       </w:pPr>
-      <w:bookmarkStart w:id="27" w:name="_Toc88319193"/>
-      <w:bookmarkStart w:id="28" w:name="_Toc12342"/>
+      <w:bookmarkStart w:id="27" w:name="_Toc12342"/>
+      <w:bookmarkStart w:id="28" w:name="_Toc88319193"/>
       <w:r>
         <w:rPr>
           <w:sz w:val="24"/>
@@ -7274,9 +7274,9 @@
       </w:pPr>
       <w:bookmarkStart w:id="32" w:name="_Toc52961058"/>
       <w:bookmarkEnd w:id="32"/>
-      <w:bookmarkStart w:id="33" w:name="_Toc55825545"/>
+      <w:bookmarkStart w:id="33" w:name="_Toc52960940"/>
       <w:bookmarkEnd w:id="33"/>
-      <w:bookmarkStart w:id="34" w:name="_Toc52960940"/>
+      <w:bookmarkStart w:id="34" w:name="_Toc55825545"/>
       <w:bookmarkEnd w:id="34"/>
       <w:bookmarkStart w:id="35" w:name="_Toc55894585"/>
       <w:bookmarkEnd w:id="35"/>
@@ -7764,8 +7764,6 @@
         </w:rPr>
         <w:t xml:space="preserve"> opening multiple charts at once only without Finansis's help. Get the stock's current price (real-time price) for free using the following API (URL: https://yahoo-finance-api.vercel.app/AAPL). helping finansis to learn about companies. showing users the most active, gainers, or losers stocks by opening yahoo finance stocks screener. showing users a stock statistics by opening yahoo finance stock statistics section. showing users sold stocks by opening yahoo finance stock chart and then changing the date range to equal date of buying and selling of the sold stock.</w:t>
       </w:r>
-      <w:bookmarkStart w:id="162" w:name="_GoBack"/>
-      <w:bookmarkEnd w:id="162"/>
     </w:p>
     <w:p>
       <w:pPr>
@@ -9753,6 +9751,7 @@
           <w:lang w:val="en-US" w:eastAsia="zh-CN"/>
         </w:rPr>
       </w:pPr>
+      <w:bookmarkStart w:id="162" w:name="_GoBack"/>
       <w:r>
         <w:rPr>
           <w:rFonts w:hint="default" w:eastAsia="DengXian Light"/>
@@ -9796,6 +9795,7 @@
           </wp:inline>
         </w:drawing>
       </w:r>
+      <w:bookmarkEnd w:id="162"/>
     </w:p>
     <w:p>
       <w:pPr>
@@ -9868,16 +9868,20 @@
     <w:p>
       <w:pPr>
         <w:rPr>
-          <w:rFonts w:eastAsia="DengXian Light"/>
-          <w:lang w:eastAsia="zh-CN"/>
-        </w:rPr>
-      </w:pPr>
-      <w:r>
+          <w:rFonts w:hint="default" w:eastAsia="DengXian Light"/>
+          <w:lang w:val="en-US" w:eastAsia="zh-CN"/>
+        </w:rPr>
+      </w:pPr>
+      <w:r>
+        <w:rPr>
+          <w:rFonts w:hint="default" w:eastAsia="DengXian Light"/>
+          <w:lang w:val="en-US" w:eastAsia="zh-CN"/>
+        </w:rPr>
         <w:drawing>
-          <wp:inline distT="0" distB="0" distL="0" distR="0">
-            <wp:extent cx="5274310" cy="3858895"/>
-            <wp:effectExtent l="0" t="0" r="2540" b="8255"/>
-            <wp:docPr id="30" name="Picture 30"/>
+          <wp:inline distT="0" distB="0" distL="114300" distR="114300">
+            <wp:extent cx="5278120" cy="3609340"/>
+            <wp:effectExtent l="0" t="0" r="17780" b="10160"/>
+            <wp:docPr id="30" name="Picture 30" descr="The third data flow graph questions"/>
             <wp:cNvGraphicFramePr>
               <a:graphicFrameLocks xmlns:a="http://schemas.openxmlformats.org/drawingml/2006/main" noChangeAspect="1"/>
             </wp:cNvGraphicFramePr>
@@ -9885,7 +9889,7 @@
               <a:graphicData uri="http://schemas.openxmlformats.org/drawingml/2006/picture">
                 <pic:pic xmlns:pic="http://schemas.openxmlformats.org/drawingml/2006/picture">
                   <pic:nvPicPr>
-                    <pic:cNvPr id="30" name="Picture 30"/>
+                    <pic:cNvPr id="30" name="Picture 30" descr="The third data flow graph questions"/>
                     <pic:cNvPicPr>
                       <a:picLocks noChangeAspect="1"/>
                     </pic:cNvPicPr>
@@ -9899,7 +9903,7 @@
                   <pic:spPr>
                     <a:xfrm>
                       <a:off x="0" y="0"/>
-                      <a:ext cx="5274310" cy="3858895"/>
+                      <a:ext cx="5278120" cy="3609340"/>
                     </a:xfrm>
                     <a:prstGeom prst="rect">
                       <a:avLst/>
@@ -9945,7 +9949,21 @@
           <w:rFonts w:eastAsiaTheme="minorEastAsia"/>
           <w:lang w:eastAsia="zh-CN"/>
         </w:rPr>
-        <w:t xml:space="preserve"> DFD-3-2</w:t>
+        <w:t xml:space="preserve"> DFD</w:t>
+      </w:r>
+      <w:r>
+        <w:rPr>
+          <w:rFonts w:hint="default" w:eastAsiaTheme="minorEastAsia"/>
+          <w:lang w:val="en-US" w:eastAsia="zh-CN"/>
+        </w:rPr>
+        <w:t xml:space="preserve"> (Questions)</w:t>
+      </w:r>
+      <w:r>
+        <w:rPr>
+          <w:rFonts w:eastAsiaTheme="minorEastAsia"/>
+          <w:lang w:eastAsia="zh-CN"/>
+        </w:rPr>
+        <w:t>-3-2</w:t>
       </w:r>
       <w:bookmarkEnd w:id="48"/>
       <w:bookmarkEnd w:id="49"/>
@@ -10070,8 +10088,8 @@
           <w:rFonts w:eastAsia="DengXian Light"/>
         </w:rPr>
       </w:pPr>
-      <w:bookmarkStart w:id="52" w:name="_Toc52910770"/>
-      <w:bookmarkStart w:id="53" w:name="_Toc2325"/>
+      <w:bookmarkStart w:id="52" w:name="_Toc2325"/>
+      <w:bookmarkStart w:id="53" w:name="_Toc52910770"/>
       <w:r>
         <w:rPr>
           <w:rFonts w:eastAsia="DengXian Light"/>
@@ -10086,13 +10104,13 @@
         <w:pStyle w:val="14"/>
         <w:ind w:firstLine="480"/>
       </w:pPr>
-      <w:bookmarkStart w:id="54" w:name="_Toc52960947"/>
+      <w:bookmarkStart w:id="54" w:name="_Toc55825552"/>
       <w:bookmarkEnd w:id="54"/>
-      <w:bookmarkStart w:id="55" w:name="_Toc55825552"/>
+      <w:bookmarkStart w:id="55" w:name="_Toc55894592"/>
       <w:bookmarkEnd w:id="55"/>
-      <w:bookmarkStart w:id="56" w:name="_Toc55894592"/>
+      <w:bookmarkStart w:id="56" w:name="_Toc52961065"/>
       <w:bookmarkEnd w:id="56"/>
-      <w:bookmarkStart w:id="57" w:name="_Toc52961065"/>
+      <w:bookmarkStart w:id="57" w:name="_Toc52960947"/>
       <w:bookmarkEnd w:id="57"/>
       <w:r>
         <w:t>Software design sits at the technical kernel of the software engineering process and is applied regardless of the development paradigm and area of application. Design is the first step in the development phase for any engineered product or system. The designer’s goal is to produce a model or representation of an entity that will later be built. Beginning, once system requirement has been specified and analyzed, system design is the first of the three technical activities - design, code and test that is required to build and verify software.</w:t>
@@ -11380,6 +11398,12 @@
             <w:insideH w:val="single" w:color="auto" w:sz="4" w:space="0"/>
             <w:insideV w:val="single" w:color="auto" w:sz="4" w:space="0"/>
           </w:tblBorders>
+          <w:tblCellMar>
+            <w:top w:w="0" w:type="dxa"/>
+            <w:left w:w="108" w:type="dxa"/>
+            <w:bottom w:w="0" w:type="dxa"/>
+            <w:right w:w="108" w:type="dxa"/>
+          </w:tblCellMar>
         </w:tblPrEx>
         <w:tc>
           <w:tcPr>
@@ -11668,6 +11692,12 @@
             <w:insideH w:val="single" w:color="auto" w:sz="4" w:space="0"/>
             <w:insideV w:val="single" w:color="auto" w:sz="4" w:space="0"/>
           </w:tblBorders>
+          <w:tblCellMar>
+            <w:top w:w="0" w:type="dxa"/>
+            <w:left w:w="108" w:type="dxa"/>
+            <w:bottom w:w="0" w:type="dxa"/>
+            <w:right w:w="108" w:type="dxa"/>
+          </w:tblCellMar>
         </w:tblPrEx>
         <w:tc>
           <w:tcPr>
@@ -11715,6 +11745,12 @@
             <w:insideH w:val="single" w:color="auto" w:sz="4" w:space="0"/>
             <w:insideV w:val="single" w:color="auto" w:sz="4" w:space="0"/>
           </w:tblBorders>
+          <w:tblCellMar>
+            <w:top w:w="0" w:type="dxa"/>
+            <w:left w:w="108" w:type="dxa"/>
+            <w:bottom w:w="0" w:type="dxa"/>
+            <w:right w:w="108" w:type="dxa"/>
+          </w:tblCellMar>
         </w:tblPrEx>
         <w:tc>
           <w:tcPr>
@@ -11907,6 +11943,12 @@
             <w:insideH w:val="single" w:color="auto" w:sz="4" w:space="0"/>
             <w:insideV w:val="single" w:color="auto" w:sz="4" w:space="0"/>
           </w:tblBorders>
+          <w:tblCellMar>
+            <w:top w:w="0" w:type="dxa"/>
+            <w:left w:w="108" w:type="dxa"/>
+            <w:bottom w:w="0" w:type="dxa"/>
+            <w:right w:w="108" w:type="dxa"/>
+          </w:tblCellMar>
         </w:tblPrEx>
         <w:tc>
           <w:tcPr>
@@ -12158,6 +12200,12 @@
             <w:insideH w:val="single" w:color="auto" w:sz="4" w:space="0"/>
             <w:insideV w:val="single" w:color="auto" w:sz="4" w:space="0"/>
           </w:tblBorders>
+          <w:tblCellMar>
+            <w:top w:w="0" w:type="dxa"/>
+            <w:left w:w="108" w:type="dxa"/>
+            <w:bottom w:w="0" w:type="dxa"/>
+            <w:right w:w="108" w:type="dxa"/>
+          </w:tblCellMar>
         </w:tblPrEx>
         <w:tc>
           <w:tcPr>
@@ -12561,12 +12609,6 @@
             <w:insideH w:val="single" w:color="auto" w:sz="4" w:space="0"/>
             <w:insideV w:val="single" w:color="auto" w:sz="4" w:space="0"/>
           </w:tblBorders>
-          <w:tblCellMar>
-            <w:top w:w="0" w:type="dxa"/>
-            <w:left w:w="108" w:type="dxa"/>
-            <w:bottom w:w="0" w:type="dxa"/>
-            <w:right w:w="108" w:type="dxa"/>
-          </w:tblCellMar>
         </w:tblPrEx>
         <w:tc>
           <w:tcPr>
@@ -13095,6 +13137,12 @@
             <w:insideH w:val="single" w:color="auto" w:sz="4" w:space="0"/>
             <w:insideV w:val="single" w:color="auto" w:sz="4" w:space="0"/>
           </w:tblBorders>
+          <w:tblCellMar>
+            <w:top w:w="0" w:type="dxa"/>
+            <w:left w:w="108" w:type="dxa"/>
+            <w:bottom w:w="0" w:type="dxa"/>
+            <w:right w:w="108" w:type="dxa"/>
+          </w:tblCellMar>
         </w:tblPrEx>
         <w:tc>
           <w:tcPr>
@@ -13177,6 +13225,12 @@
             <w:insideH w:val="single" w:color="auto" w:sz="4" w:space="0"/>
             <w:insideV w:val="single" w:color="auto" w:sz="4" w:space="0"/>
           </w:tblBorders>
+          <w:tblCellMar>
+            <w:top w:w="0" w:type="dxa"/>
+            <w:left w:w="108" w:type="dxa"/>
+            <w:bottom w:w="0" w:type="dxa"/>
+            <w:right w:w="108" w:type="dxa"/>
+          </w:tblCellMar>
         </w:tblPrEx>
         <w:tc>
           <w:tcPr>
@@ -13218,6 +13272,12 @@
             <w:insideH w:val="single" w:color="auto" w:sz="4" w:space="0"/>
             <w:insideV w:val="single" w:color="auto" w:sz="4" w:space="0"/>
           </w:tblBorders>
+          <w:tblCellMar>
+            <w:top w:w="0" w:type="dxa"/>
+            <w:left w:w="108" w:type="dxa"/>
+            <w:bottom w:w="0" w:type="dxa"/>
+            <w:right w:w="108" w:type="dxa"/>
+          </w:tblCellMar>
         </w:tblPrEx>
         <w:tc>
           <w:tcPr>
@@ -13401,6 +13461,12 @@
             <w:insideH w:val="single" w:color="auto" w:sz="4" w:space="0"/>
             <w:insideV w:val="single" w:color="auto" w:sz="4" w:space="0"/>
           </w:tblBorders>
+          <w:tblCellMar>
+            <w:top w:w="0" w:type="dxa"/>
+            <w:left w:w="108" w:type="dxa"/>
+            <w:bottom w:w="0" w:type="dxa"/>
+            <w:right w:w="108" w:type="dxa"/>
+          </w:tblCellMar>
         </w:tblPrEx>
         <w:tc>
           <w:tcPr>
@@ -13448,6 +13514,12 @@
             <w:insideH w:val="single" w:color="auto" w:sz="4" w:space="0"/>
             <w:insideV w:val="single" w:color="auto" w:sz="4" w:space="0"/>
           </w:tblBorders>
+          <w:tblCellMar>
+            <w:top w:w="0" w:type="dxa"/>
+            <w:left w:w="108" w:type="dxa"/>
+            <w:bottom w:w="0" w:type="dxa"/>
+            <w:right w:w="108" w:type="dxa"/>
+          </w:tblCellMar>
         </w:tblPrEx>
         <w:tc>
           <w:tcPr>
@@ -14614,6 +14686,12 @@
             <w:insideH w:val="single" w:color="auto" w:sz="4" w:space="0"/>
             <w:insideV w:val="single" w:color="auto" w:sz="4" w:space="0"/>
           </w:tblBorders>
+          <w:tblCellMar>
+            <w:top w:w="0" w:type="dxa"/>
+            <w:left w:w="108" w:type="dxa"/>
+            <w:bottom w:w="0" w:type="dxa"/>
+            <w:right w:w="108" w:type="dxa"/>
+          </w:tblCellMar>
         </w:tblPrEx>
         <w:trPr>
           <w:jc w:val="center"/>
@@ -17559,12 +17637,6 @@
             <w:insideH w:val="single" w:color="auto" w:sz="4" w:space="0"/>
             <w:insideV w:val="single" w:color="auto" w:sz="4" w:space="0"/>
           </w:tblBorders>
-          <w:tblCellMar>
-            <w:top w:w="0" w:type="dxa"/>
-            <w:left w:w="108" w:type="dxa"/>
-            <w:bottom w:w="0" w:type="dxa"/>
-            <w:right w:w="108" w:type="dxa"/>
-          </w:tblCellMar>
         </w:tblPrEx>
         <w:trPr>
           <w:jc w:val="center"/>
@@ -17766,12 +17838,6 @@
             <w:insideH w:val="single" w:color="auto" w:sz="4" w:space="0"/>
             <w:insideV w:val="single" w:color="auto" w:sz="4" w:space="0"/>
           </w:tblBorders>
-          <w:tblCellMar>
-            <w:top w:w="0" w:type="dxa"/>
-            <w:left w:w="108" w:type="dxa"/>
-            <w:bottom w:w="0" w:type="dxa"/>
-            <w:right w:w="108" w:type="dxa"/>
-          </w:tblCellMar>
         </w:tblPrEx>
         <w:trPr>
           <w:jc w:val="center"/>
@@ -21081,6 +21147,12 @@
             <w:insideH w:val="single" w:color="auto" w:sz="4" w:space="0"/>
             <w:insideV w:val="single" w:color="auto" w:sz="4" w:space="0"/>
           </w:tblBorders>
+          <w:tblCellMar>
+            <w:top w:w="0" w:type="dxa"/>
+            <w:left w:w="108" w:type="dxa"/>
+            <w:bottom w:w="0" w:type="dxa"/>
+            <w:right w:w="108" w:type="dxa"/>
+          </w:tblCellMar>
         </w:tblPrEx>
         <w:tc>
           <w:tcPr>
@@ -21502,12 +21574,6 @@
             <w:insideH w:val="single" w:color="auto" w:sz="4" w:space="0"/>
             <w:insideV w:val="single" w:color="auto" w:sz="4" w:space="0"/>
           </w:tblBorders>
-          <w:tblCellMar>
-            <w:top w:w="0" w:type="dxa"/>
-            <w:left w:w="108" w:type="dxa"/>
-            <w:bottom w:w="0" w:type="dxa"/>
-            <w:right w:w="108" w:type="dxa"/>
-          </w:tblCellMar>
         </w:tblPrEx>
         <w:tc>
           <w:tcPr>
@@ -21850,12 +21916,6 @@
             <w:insideH w:val="single" w:color="auto" w:sz="4" w:space="0"/>
             <w:insideV w:val="single" w:color="auto" w:sz="4" w:space="0"/>
           </w:tblBorders>
-          <w:tblCellMar>
-            <w:top w:w="0" w:type="dxa"/>
-            <w:left w:w="108" w:type="dxa"/>
-            <w:bottom w:w="0" w:type="dxa"/>
-            <w:right w:w="108" w:type="dxa"/>
-          </w:tblCellMar>
         </w:tblPrEx>
         <w:tc>
           <w:tcPr>
@@ -22036,12 +22096,6 @@
             <w:insideH w:val="single" w:color="auto" w:sz="4" w:space="0"/>
             <w:insideV w:val="single" w:color="auto" w:sz="4" w:space="0"/>
           </w:tblBorders>
-          <w:tblCellMar>
-            <w:top w:w="0" w:type="dxa"/>
-            <w:left w:w="108" w:type="dxa"/>
-            <w:bottom w:w="0" w:type="dxa"/>
-            <w:right w:w="108" w:type="dxa"/>
-          </w:tblCellMar>
         </w:tblPrEx>
         <w:tc>
           <w:tcPr>
@@ -22477,6 +22531,12 @@
             <w:insideH w:val="single" w:color="auto" w:sz="4" w:space="0"/>
             <w:insideV w:val="single" w:color="auto" w:sz="4" w:space="0"/>
           </w:tblBorders>
+          <w:tblCellMar>
+            <w:top w:w="0" w:type="dxa"/>
+            <w:left w:w="108" w:type="dxa"/>
+            <w:bottom w:w="0" w:type="dxa"/>
+            <w:right w:w="108" w:type="dxa"/>
+          </w:tblCellMar>
         </w:tblPrEx>
         <w:tc>
           <w:tcPr>
@@ -24006,6 +24066,12 @@
             <w:insideH w:val="single" w:color="auto" w:sz="4" w:space="0"/>
             <w:insideV w:val="single" w:color="auto" w:sz="4" w:space="0"/>
           </w:tblBorders>
+          <w:tblCellMar>
+            <w:top w:w="0" w:type="dxa"/>
+            <w:left w:w="108" w:type="dxa"/>
+            <w:bottom w:w="0" w:type="dxa"/>
+            <w:right w:w="108" w:type="dxa"/>
+          </w:tblCellMar>
         </w:tblPrEx>
         <w:tc>
           <w:tcPr>
@@ -25422,6 +25488,12 @@
             <w:insideH w:val="single" w:color="auto" w:sz="4" w:space="0"/>
             <w:insideV w:val="single" w:color="auto" w:sz="4" w:space="0"/>
           </w:tblBorders>
+          <w:tblCellMar>
+            <w:top w:w="0" w:type="dxa"/>
+            <w:left w:w="108" w:type="dxa"/>
+            <w:bottom w:w="0" w:type="dxa"/>
+            <w:right w:w="108" w:type="dxa"/>
+          </w:tblCellMar>
         </w:tblPrEx>
         <w:tc>
           <w:tcPr>
@@ -25805,12 +25877,6 @@
             <w:insideH w:val="single" w:color="auto" w:sz="4" w:space="0"/>
             <w:insideV w:val="single" w:color="auto" w:sz="4" w:space="0"/>
           </w:tblBorders>
-          <w:tblCellMar>
-            <w:top w:w="0" w:type="dxa"/>
-            <w:left w:w="108" w:type="dxa"/>
-            <w:bottom w:w="0" w:type="dxa"/>
-            <w:right w:w="108" w:type="dxa"/>
-          </w:tblCellMar>
         </w:tblPrEx>
         <w:tc>
           <w:tcPr>
@@ -26356,12 +26422,6 @@
             <w:insideH w:val="single" w:color="auto" w:sz="4" w:space="0"/>
             <w:insideV w:val="single" w:color="auto" w:sz="4" w:space="0"/>
           </w:tblBorders>
-          <w:tblCellMar>
-            <w:top w:w="0" w:type="dxa"/>
-            <w:left w:w="108" w:type="dxa"/>
-            <w:bottom w:w="0" w:type="dxa"/>
-            <w:right w:w="108" w:type="dxa"/>
-          </w:tblCellMar>
         </w:tblPrEx>
         <w:tc>
           <w:tcPr>
@@ -26572,6 +26632,12 @@
             <w:insideH w:val="single" w:color="auto" w:sz="4" w:space="0"/>
             <w:insideV w:val="single" w:color="auto" w:sz="4" w:space="0"/>
           </w:tblBorders>
+          <w:tblCellMar>
+            <w:top w:w="0" w:type="dxa"/>
+            <w:left w:w="108" w:type="dxa"/>
+            <w:bottom w:w="0" w:type="dxa"/>
+            <w:right w:w="108" w:type="dxa"/>
+          </w:tblCellMar>
         </w:tblPrEx>
         <w:tc>
           <w:tcPr>
@@ -28333,12 +28399,6 @@
             <w:insideH w:val="none" w:color="auto" w:sz="0" w:space="0"/>
             <w:insideV w:val="none" w:color="auto" w:sz="0" w:space="0"/>
           </w:tblBorders>
-          <w:tblCellMar>
-            <w:top w:w="0" w:type="dxa"/>
-            <w:left w:w="108" w:type="dxa"/>
-            <w:bottom w:w="0" w:type="dxa"/>
-            <w:right w:w="108" w:type="dxa"/>
-          </w:tblCellMar>
         </w:tblPrEx>
         <w:trPr>
           <w:trHeight w:val="335" w:hRule="atLeast"/>
@@ -28428,12 +28488,6 @@
             <w:insideH w:val="none" w:color="auto" w:sz="0" w:space="0"/>
             <w:insideV w:val="none" w:color="auto" w:sz="0" w:space="0"/>
           </w:tblBorders>
-          <w:tblCellMar>
-            <w:top w:w="0" w:type="dxa"/>
-            <w:left w:w="108" w:type="dxa"/>
-            <w:bottom w:w="0" w:type="dxa"/>
-            <w:right w:w="108" w:type="dxa"/>
-          </w:tblCellMar>
         </w:tblPrEx>
         <w:trPr>
           <w:trHeight w:val="335" w:hRule="atLeast"/>
@@ -28841,8 +28895,8 @@
       <w:pPr>
         <w:pStyle w:val="4"/>
       </w:pPr>
-      <w:bookmarkStart w:id="134" w:name="_Toc88319190"/>
-      <w:bookmarkStart w:id="135" w:name="_Toc31828"/>
+      <w:bookmarkStart w:id="134" w:name="_Toc31828"/>
+      <w:bookmarkStart w:id="135" w:name="_Toc88319190"/>
       <w:r>
         <w:t>Backend</w:t>
       </w:r>
@@ -31613,8 +31667,8 @@
           <w:szCs w:val="32"/>
         </w:rPr>
       </w:pPr>
-      <w:bookmarkStart w:id="160" w:name="_Toc52910780"/>
-      <w:bookmarkStart w:id="161" w:name="_Toc14947"/>
+      <w:bookmarkStart w:id="160" w:name="_Toc14947"/>
+      <w:bookmarkStart w:id="161" w:name="_Toc52910780"/>
       <w:r>
         <w:rPr>
           <w:rFonts w:eastAsia="DengXian Light"/>
@@ -35212,7 +35266,7 @@
     <w:lsdException w:uiPriority="99" w:name="Message Header"/>
     <w:lsdException w:qFormat="1" w:unhideWhenUsed="0" w:uiPriority="11" w:semiHidden="0" w:name="Subtitle"/>
     <w:lsdException w:uiPriority="99" w:name="Salutation"/>
-    <w:lsdException w:uiPriority="99" w:name="Date"/>
+    <w:lsdException w:qFormat="1" w:uiPriority="99" w:name="Date"/>
     <w:lsdException w:uiPriority="99" w:name="Body Text First Indent"/>
     <w:lsdException w:uiPriority="99" w:name="Body Text First Indent 2"/>
     <w:lsdException w:uiPriority="99" w:name="Note Heading"/>
@@ -35732,6 +35786,7 @@
     <w:link w:val="72"/>
     <w:semiHidden/>
     <w:unhideWhenUsed/>
+    <w:qFormat/>
     <w:uiPriority w:val="99"/>
     <w:pPr>
       <w:ind w:left="100" w:leftChars="2500"/>

</xml_diff>

<commit_message>
creating The third data flow graph (Stock information)
</commit_message>
<xml_diff>
--- a/18511510019-Mohamed Nur -thesis.docx
+++ b/18511510019-Mohamed Nur -thesis.docx
@@ -8,15 +8,15 @@
         <w:ind w:firstLine="480"/>
         <w:jc w:val="center"/>
       </w:pPr>
-      <w:bookmarkStart w:id="0" w:name="_Toc52910751"/>
-      <w:bookmarkStart w:id="1" w:name="_Toc46935369"/>
-      <w:bookmarkStart w:id="2" w:name="_Toc52910752"/>
+      <w:bookmarkStart w:id="0" w:name="_Toc52910752"/>
+      <w:bookmarkStart w:id="1" w:name="_Toc52910751"/>
+      <w:bookmarkStart w:id="2" w:name="_Toc46935369"/>
       <w:bookmarkStart w:id="3" w:name="_Toc52910831"/>
       <w:bookmarkStart w:id="4" w:name="_Toc52910832"/>
       <w:bookmarkStart w:id="5" w:name="_Toc46935370"/>
-      <w:bookmarkStart w:id="6" w:name="_Toc476584772"/>
-      <w:bookmarkStart w:id="7" w:name="_Toc475538841"/>
-      <w:bookmarkStart w:id="8" w:name="_Toc476584911"/>
+      <w:bookmarkStart w:id="6" w:name="_Toc476584911"/>
+      <w:bookmarkStart w:id="7" w:name="_Toc476584772"/>
+      <w:bookmarkStart w:id="8" w:name="_Toc475538841"/>
       <w:bookmarkStart w:id="9" w:name="_Toc476584773"/>
       <w:bookmarkStart w:id="10" w:name="_Toc476584912"/>
       <w:bookmarkStart w:id="11" w:name="_Toc475538842"/>
@@ -7241,9 +7241,9 @@
           <w:lang w:eastAsia="zh-CN"/>
         </w:rPr>
       </w:pPr>
-      <w:bookmarkStart w:id="29" w:name="_Toc41057441"/>
+      <w:bookmarkStart w:id="29" w:name="_Toc31972"/>
       <w:bookmarkStart w:id="30" w:name="_Toc52910768"/>
-      <w:bookmarkStart w:id="31" w:name="_Toc31972"/>
+      <w:bookmarkStart w:id="31" w:name="_Toc41057441"/>
       <w:r>
         <w:rPr>
           <w:rFonts w:eastAsia="DengXian Light"/>
@@ -7272,11 +7272,11 @@
           <w:rFonts w:eastAsia="DengXian Light"/>
         </w:rPr>
       </w:pPr>
-      <w:bookmarkStart w:id="32" w:name="_Toc52961058"/>
+      <w:bookmarkStart w:id="32" w:name="_Toc55825545"/>
       <w:bookmarkEnd w:id="32"/>
-      <w:bookmarkStart w:id="33" w:name="_Toc52960940"/>
+      <w:bookmarkStart w:id="33" w:name="_Toc52961058"/>
       <w:bookmarkEnd w:id="33"/>
-      <w:bookmarkStart w:id="34" w:name="_Toc55825545"/>
+      <w:bookmarkStart w:id="34" w:name="_Toc52960940"/>
       <w:bookmarkEnd w:id="34"/>
       <w:bookmarkStart w:id="35" w:name="_Toc55894585"/>
       <w:bookmarkEnd w:id="35"/>
@@ -9751,7 +9751,6 @@
           <w:lang w:val="en-US" w:eastAsia="zh-CN"/>
         </w:rPr>
       </w:pPr>
-      <w:bookmarkStart w:id="162" w:name="_GoBack"/>
       <w:r>
         <w:rPr>
           <w:rFonts w:hint="default" w:eastAsia="DengXian Light"/>
@@ -9795,7 +9794,6 @@
           </wp:inline>
         </w:drawing>
       </w:r>
-      <w:bookmarkEnd w:id="162"/>
     </w:p>
     <w:p>
       <w:pPr>
@@ -9979,19 +9977,20 @@
     <w:p>
       <w:pPr>
         <w:rPr>
-          <w:rFonts w:eastAsia="DengXian Light"/>
-          <w:lang w:eastAsia="zh-CN"/>
-        </w:rPr>
-      </w:pPr>
-      <w:r>
-        <w:rPr>
-          <w:lang w:val="en-GB"/>
+          <w:rFonts w:hint="default" w:eastAsia="DengXian Light"/>
+          <w:lang w:val="en-US" w:eastAsia="zh-CN"/>
+        </w:rPr>
+      </w:pPr>
+      <w:r>
+        <w:rPr>
+          <w:rFonts w:hint="default" w:eastAsia="DengXian Light"/>
+          <w:lang w:val="en-US" w:eastAsia="zh-CN"/>
         </w:rPr>
         <w:drawing>
-          <wp:inline distT="0" distB="0" distL="0" distR="0">
-            <wp:extent cx="5274310" cy="4012565"/>
-            <wp:effectExtent l="0" t="0" r="2540" b="6985"/>
-            <wp:docPr id="31" name="Picture 31"/>
+          <wp:inline distT="0" distB="0" distL="114300" distR="114300">
+            <wp:extent cx="5273675" cy="3288030"/>
+            <wp:effectExtent l="0" t="0" r="3175" b="7620"/>
+            <wp:docPr id="13" name="Picture 13" descr="The third data flow graph (Stock Inforamtion).drawio (1)"/>
             <wp:cNvGraphicFramePr>
               <a:graphicFrameLocks xmlns:a="http://schemas.openxmlformats.org/drawingml/2006/main" noChangeAspect="1"/>
             </wp:cNvGraphicFramePr>
@@ -9999,7 +9998,7 @@
               <a:graphicData uri="http://schemas.openxmlformats.org/drawingml/2006/picture">
                 <pic:pic xmlns:pic="http://schemas.openxmlformats.org/drawingml/2006/picture">
                   <pic:nvPicPr>
-                    <pic:cNvPr id="31" name="Picture 31"/>
+                    <pic:cNvPr id="13" name="Picture 13" descr="The third data flow graph (Stock Inforamtion).drawio (1)"/>
                     <pic:cNvPicPr>
                       <a:picLocks noChangeAspect="1"/>
                     </pic:cNvPicPr>
@@ -10013,7 +10012,7 @@
                   <pic:spPr>
                     <a:xfrm>
                       <a:off x="0" y="0"/>
-                      <a:ext cx="5274310" cy="4012565"/>
+                      <a:ext cx="5273675" cy="3288030"/>
                     </a:xfrm>
                     <a:prstGeom prst="rect">
                       <a:avLst/>
@@ -10059,7 +10058,21 @@
           <w:rFonts w:eastAsiaTheme="minorEastAsia"/>
           <w:lang w:eastAsia="zh-CN"/>
         </w:rPr>
-        <w:t xml:space="preserve"> DFD-3-3</w:t>
+        <w:t xml:space="preserve"> DFD</w:t>
+      </w:r>
+      <w:r>
+        <w:rPr>
+          <w:rFonts w:hint="default" w:eastAsiaTheme="minorEastAsia"/>
+          <w:lang w:val="en-US" w:eastAsia="zh-CN"/>
+        </w:rPr>
+        <w:t xml:space="preserve"> (Stock Info)</w:t>
+      </w:r>
+      <w:r>
+        <w:rPr>
+          <w:rFonts w:eastAsiaTheme="minorEastAsia"/>
+          <w:lang w:eastAsia="zh-CN"/>
+        </w:rPr>
+        <w:t>-3-3</w:t>
       </w:r>
       <w:bookmarkEnd w:id="50"/>
       <w:bookmarkEnd w:id="51"/>
@@ -10078,6 +10091,8 @@
           <w:docGrid w:linePitch="360" w:charSpace="0"/>
         </w:sectPr>
       </w:pPr>
+      <w:bookmarkStart w:id="162" w:name="_GoBack"/>
+      <w:bookmarkEnd w:id="162"/>
     </w:p>
     <w:p>
       <w:pPr>
@@ -10104,13 +10119,13 @@
         <w:pStyle w:val="14"/>
         <w:ind w:firstLine="480"/>
       </w:pPr>
-      <w:bookmarkStart w:id="54" w:name="_Toc55825552"/>
+      <w:bookmarkStart w:id="54" w:name="_Toc52961065"/>
       <w:bookmarkEnd w:id="54"/>
-      <w:bookmarkStart w:id="55" w:name="_Toc55894592"/>
+      <w:bookmarkStart w:id="55" w:name="_Toc55825552"/>
       <w:bookmarkEnd w:id="55"/>
-      <w:bookmarkStart w:id="56" w:name="_Toc52961065"/>
+      <w:bookmarkStart w:id="56" w:name="_Toc52960947"/>
       <w:bookmarkEnd w:id="56"/>
-      <w:bookmarkStart w:id="57" w:name="_Toc52960947"/>
+      <w:bookmarkStart w:id="57" w:name="_Toc55894592"/>
       <w:bookmarkEnd w:id="57"/>
       <w:r>
         <w:t>Software design sits at the technical kernel of the software engineering process and is applied regardless of the development paradigm and area of application. Design is the first step in the development phase for any engineered product or system. The designer’s goal is to produce a model or representation of an entity that will later be built. Beginning, once system requirement has been specified and analyzed, system design is the first of the three technical activities - design, code and test that is required to build and verify software.</w:t>
@@ -11096,12 +11111,6 @@
             <w:insideH w:val="single" w:color="auto" w:sz="4" w:space="0"/>
             <w:insideV w:val="single" w:color="auto" w:sz="4" w:space="0"/>
           </w:tblBorders>
-          <w:tblCellMar>
-            <w:top w:w="0" w:type="dxa"/>
-            <w:left w:w="108" w:type="dxa"/>
-            <w:bottom w:w="0" w:type="dxa"/>
-            <w:right w:w="108" w:type="dxa"/>
-          </w:tblCellMar>
         </w:tblPrEx>
         <w:tc>
           <w:tcPr>
@@ -11190,12 +11199,6 @@
             <w:insideH w:val="single" w:color="auto" w:sz="4" w:space="0"/>
             <w:insideV w:val="single" w:color="auto" w:sz="4" w:space="0"/>
           </w:tblBorders>
-          <w:tblCellMar>
-            <w:top w:w="0" w:type="dxa"/>
-            <w:left w:w="108" w:type="dxa"/>
-            <w:bottom w:w="0" w:type="dxa"/>
-            <w:right w:w="108" w:type="dxa"/>
-          </w:tblCellMar>
         </w:tblPrEx>
         <w:trPr>
           <w:trHeight w:val="845" w:hRule="atLeast"/>
@@ -12609,6 +12612,12 @@
             <w:insideH w:val="single" w:color="auto" w:sz="4" w:space="0"/>
             <w:insideV w:val="single" w:color="auto" w:sz="4" w:space="0"/>
           </w:tblBorders>
+          <w:tblCellMar>
+            <w:top w:w="0" w:type="dxa"/>
+            <w:left w:w="108" w:type="dxa"/>
+            <w:bottom w:w="0" w:type="dxa"/>
+            <w:right w:w="108" w:type="dxa"/>
+          </w:tblCellMar>
         </w:tblPrEx>
         <w:tc>
           <w:tcPr>
@@ -14686,12 +14695,6 @@
             <w:insideH w:val="single" w:color="auto" w:sz="4" w:space="0"/>
             <w:insideV w:val="single" w:color="auto" w:sz="4" w:space="0"/>
           </w:tblBorders>
-          <w:tblCellMar>
-            <w:top w:w="0" w:type="dxa"/>
-            <w:left w:w="108" w:type="dxa"/>
-            <w:bottom w:w="0" w:type="dxa"/>
-            <w:right w:w="108" w:type="dxa"/>
-          </w:tblCellMar>
         </w:tblPrEx>
         <w:trPr>
           <w:jc w:val="center"/>
@@ -17637,6 +17640,12 @@
             <w:insideH w:val="single" w:color="auto" w:sz="4" w:space="0"/>
             <w:insideV w:val="single" w:color="auto" w:sz="4" w:space="0"/>
           </w:tblBorders>
+          <w:tblCellMar>
+            <w:top w:w="0" w:type="dxa"/>
+            <w:left w:w="108" w:type="dxa"/>
+            <w:bottom w:w="0" w:type="dxa"/>
+            <w:right w:w="108" w:type="dxa"/>
+          </w:tblCellMar>
         </w:tblPrEx>
         <w:trPr>
           <w:jc w:val="center"/>
@@ -17838,6 +17847,12 @@
             <w:insideH w:val="single" w:color="auto" w:sz="4" w:space="0"/>
             <w:insideV w:val="single" w:color="auto" w:sz="4" w:space="0"/>
           </w:tblBorders>
+          <w:tblCellMar>
+            <w:top w:w="0" w:type="dxa"/>
+            <w:left w:w="108" w:type="dxa"/>
+            <w:bottom w:w="0" w:type="dxa"/>
+            <w:right w:w="108" w:type="dxa"/>
+          </w:tblCellMar>
         </w:tblPrEx>
         <w:trPr>
           <w:jc w:val="center"/>
@@ -21574,6 +21589,12 @@
             <w:insideH w:val="single" w:color="auto" w:sz="4" w:space="0"/>
             <w:insideV w:val="single" w:color="auto" w:sz="4" w:space="0"/>
           </w:tblBorders>
+          <w:tblCellMar>
+            <w:top w:w="0" w:type="dxa"/>
+            <w:left w:w="108" w:type="dxa"/>
+            <w:bottom w:w="0" w:type="dxa"/>
+            <w:right w:w="108" w:type="dxa"/>
+          </w:tblCellMar>
         </w:tblPrEx>
         <w:tc>
           <w:tcPr>
@@ -21916,6 +21937,12 @@
             <w:insideH w:val="single" w:color="auto" w:sz="4" w:space="0"/>
             <w:insideV w:val="single" w:color="auto" w:sz="4" w:space="0"/>
           </w:tblBorders>
+          <w:tblCellMar>
+            <w:top w:w="0" w:type="dxa"/>
+            <w:left w:w="108" w:type="dxa"/>
+            <w:bottom w:w="0" w:type="dxa"/>
+            <w:right w:w="108" w:type="dxa"/>
+          </w:tblCellMar>
         </w:tblPrEx>
         <w:tc>
           <w:tcPr>
@@ -22096,6 +22123,12 @@
             <w:insideH w:val="single" w:color="auto" w:sz="4" w:space="0"/>
             <w:insideV w:val="single" w:color="auto" w:sz="4" w:space="0"/>
           </w:tblBorders>
+          <w:tblCellMar>
+            <w:top w:w="0" w:type="dxa"/>
+            <w:left w:w="108" w:type="dxa"/>
+            <w:bottom w:w="0" w:type="dxa"/>
+            <w:right w:w="108" w:type="dxa"/>
+          </w:tblCellMar>
         </w:tblPrEx>
         <w:tc>
           <w:tcPr>
@@ -25877,6 +25910,12 @@
             <w:insideH w:val="single" w:color="auto" w:sz="4" w:space="0"/>
             <w:insideV w:val="single" w:color="auto" w:sz="4" w:space="0"/>
           </w:tblBorders>
+          <w:tblCellMar>
+            <w:top w:w="0" w:type="dxa"/>
+            <w:left w:w="108" w:type="dxa"/>
+            <w:bottom w:w="0" w:type="dxa"/>
+            <w:right w:w="108" w:type="dxa"/>
+          </w:tblCellMar>
         </w:tblPrEx>
         <w:tc>
           <w:tcPr>
@@ -26422,6 +26461,12 @@
             <w:insideH w:val="single" w:color="auto" w:sz="4" w:space="0"/>
             <w:insideV w:val="single" w:color="auto" w:sz="4" w:space="0"/>
           </w:tblBorders>
+          <w:tblCellMar>
+            <w:top w:w="0" w:type="dxa"/>
+            <w:left w:w="108" w:type="dxa"/>
+            <w:bottom w:w="0" w:type="dxa"/>
+            <w:right w:w="108" w:type="dxa"/>
+          </w:tblCellMar>
         </w:tblPrEx>
         <w:tc>
           <w:tcPr>
@@ -28127,6 +28172,12 @@
             <w:insideH w:val="none" w:color="auto" w:sz="0" w:space="0"/>
             <w:insideV w:val="none" w:color="auto" w:sz="0" w:space="0"/>
           </w:tblBorders>
+          <w:tblCellMar>
+            <w:top w:w="0" w:type="dxa"/>
+            <w:left w:w="108" w:type="dxa"/>
+            <w:bottom w:w="0" w:type="dxa"/>
+            <w:right w:w="108" w:type="dxa"/>
+          </w:tblCellMar>
         </w:tblPrEx>
         <w:trPr>
           <w:trHeight w:val="335" w:hRule="atLeast"/>
@@ -28399,6 +28450,12 @@
             <w:insideH w:val="none" w:color="auto" w:sz="0" w:space="0"/>
             <w:insideV w:val="none" w:color="auto" w:sz="0" w:space="0"/>
           </w:tblBorders>
+          <w:tblCellMar>
+            <w:top w:w="0" w:type="dxa"/>
+            <w:left w:w="108" w:type="dxa"/>
+            <w:bottom w:w="0" w:type="dxa"/>
+            <w:right w:w="108" w:type="dxa"/>
+          </w:tblCellMar>
         </w:tblPrEx>
         <w:trPr>
           <w:trHeight w:val="335" w:hRule="atLeast"/>
@@ -28488,6 +28545,12 @@
             <w:insideH w:val="none" w:color="auto" w:sz="0" w:space="0"/>
             <w:insideV w:val="none" w:color="auto" w:sz="0" w:space="0"/>
           </w:tblBorders>
+          <w:tblCellMar>
+            <w:top w:w="0" w:type="dxa"/>
+            <w:left w:w="108" w:type="dxa"/>
+            <w:bottom w:w="0" w:type="dxa"/>
+            <w:right w:w="108" w:type="dxa"/>
+          </w:tblCellMar>
         </w:tblPrEx>
         <w:trPr>
           <w:trHeight w:val="335" w:hRule="atLeast"/>
@@ -30462,12 +30525,6 @@
             <w:insideH w:val="single" w:color="auto" w:sz="4" w:space="0"/>
             <w:insideV w:val="single" w:color="auto" w:sz="4" w:space="0"/>
           </w:tblBorders>
-          <w:tblCellMar>
-            <w:top w:w="0" w:type="dxa"/>
-            <w:left w:w="108" w:type="dxa"/>
-            <w:bottom w:w="0" w:type="dxa"/>
-            <w:right w:w="108" w:type="dxa"/>
-          </w:tblCellMar>
         </w:tblPrEx>
         <w:tc>
           <w:tcPr>
@@ -31667,8 +31724,8 @@
           <w:szCs w:val="32"/>
         </w:rPr>
       </w:pPr>
-      <w:bookmarkStart w:id="160" w:name="_Toc14947"/>
-      <w:bookmarkStart w:id="161" w:name="_Toc52910780"/>
+      <w:bookmarkStart w:id="160" w:name="_Toc52910780"/>
+      <w:bookmarkStart w:id="161" w:name="_Toc14947"/>
       <w:r>
         <w:rPr>
           <w:rFonts w:eastAsia="DengXian Light"/>

</xml_diff>

<commit_message>
creating The third data flow graph (Stock Market News)
</commit_message>
<xml_diff>
--- a/18511510019-Mohamed Nur -thesis.docx
+++ b/18511510019-Mohamed Nur -thesis.docx
@@ -9,19 +9,19 @@
         <w:jc w:val="center"/>
       </w:pPr>
       <w:bookmarkStart w:id="0" w:name="_Toc52910752"/>
-      <w:bookmarkStart w:id="1" w:name="_Toc52910751"/>
+      <w:bookmarkStart w:id="1" w:name="_Toc46935370"/>
       <w:bookmarkStart w:id="2" w:name="_Toc52910832"/>
-      <w:bookmarkStart w:id="3" w:name="_Toc46935370"/>
-      <w:bookmarkStart w:id="4" w:name="_Toc46935369"/>
-      <w:bookmarkStart w:id="5" w:name="_Toc52910831"/>
+      <w:bookmarkStart w:id="3" w:name="_Toc52910751"/>
+      <w:bookmarkStart w:id="4" w:name="_Toc52910831"/>
+      <w:bookmarkStart w:id="5" w:name="_Toc46935369"/>
       <w:bookmarkStart w:id="6" w:name="_Toc476584911"/>
       <w:bookmarkStart w:id="7" w:name="_Toc475538841"/>
       <w:bookmarkStart w:id="8" w:name="_Toc476584772"/>
       <w:bookmarkStart w:id="9" w:name="_Toc476584912"/>
       <w:bookmarkStart w:id="10" w:name="_Toc476584773"/>
       <w:bookmarkStart w:id="11" w:name="_Toc46933393"/>
-      <w:bookmarkStart w:id="12" w:name="_Toc46933298"/>
-      <w:bookmarkStart w:id="13" w:name="_Toc475538842"/>
+      <w:bookmarkStart w:id="12" w:name="_Toc475538842"/>
+      <w:bookmarkStart w:id="13" w:name="_Toc46933298"/>
       <w:r>
         <w:rPr>
           <w:lang w:eastAsia="zh-CN"/>
@@ -519,8 +519,8 @@
       <w:bookmarkEnd w:id="11"/>
       <w:bookmarkEnd w:id="12"/>
       <w:bookmarkEnd w:id="13"/>
-      <w:bookmarkStart w:id="16" w:name="_Toc52910756"/>
-      <w:bookmarkStart w:id="17" w:name="_Toc52910836"/>
+      <w:bookmarkStart w:id="16" w:name="_Toc52910836"/>
+      <w:bookmarkStart w:id="17" w:name="_Toc52910756"/>
       <w:r>
         <w:rPr>
           <w:rFonts w:hint="default" w:eastAsia="DengXian Light"/>
@@ -5354,8 +5354,8 @@
           <w:rFonts w:eastAsia="DengXian Light"/>
         </w:rPr>
       </w:pPr>
-      <w:bookmarkStart w:id="21" w:name="_Toc52910758"/>
-      <w:bookmarkStart w:id="22" w:name="_Toc30456"/>
+      <w:bookmarkStart w:id="21" w:name="_Toc30456"/>
+      <w:bookmarkStart w:id="22" w:name="_Toc52910758"/>
       <w:r>
         <w:rPr>
           <w:rFonts w:eastAsia="DengXian Light"/>
@@ -7241,9 +7241,9 @@
           <w:lang w:eastAsia="zh-CN"/>
         </w:rPr>
       </w:pPr>
-      <w:bookmarkStart w:id="29" w:name="_Toc52910768"/>
-      <w:bookmarkStart w:id="30" w:name="_Toc31972"/>
-      <w:bookmarkStart w:id="31" w:name="_Toc41057441"/>
+      <w:bookmarkStart w:id="29" w:name="_Toc31972"/>
+      <w:bookmarkStart w:id="30" w:name="_Toc41057441"/>
+      <w:bookmarkStart w:id="31" w:name="_Toc52910768"/>
       <w:r>
         <w:rPr>
           <w:rFonts w:eastAsia="DengXian Light"/>
@@ -7272,11 +7272,11 @@
           <w:rFonts w:eastAsia="DengXian Light"/>
         </w:rPr>
       </w:pPr>
-      <w:bookmarkStart w:id="32" w:name="_Toc55825545"/>
+      <w:bookmarkStart w:id="32" w:name="_Toc52961058"/>
       <w:bookmarkEnd w:id="32"/>
-      <w:bookmarkStart w:id="33" w:name="_Toc55894585"/>
+      <w:bookmarkStart w:id="33" w:name="_Toc55825545"/>
       <w:bookmarkEnd w:id="33"/>
-      <w:bookmarkStart w:id="34" w:name="_Toc52961058"/>
+      <w:bookmarkStart w:id="34" w:name="_Toc55894585"/>
       <w:bookmarkEnd w:id="34"/>
       <w:bookmarkStart w:id="35" w:name="_Toc52960940"/>
       <w:bookmarkEnd w:id="35"/>
@@ -10084,7 +10084,6 @@
           <w:lang w:val="en-US" w:eastAsia="zh-CN"/>
         </w:rPr>
       </w:pPr>
-      <w:bookmarkStart w:id="162" w:name="_GoBack"/>
       <w:r>
         <w:rPr>
           <w:rFonts w:hint="default" w:eastAsia="DengXian Light"/>
@@ -10128,7 +10127,6 @@
           </wp:inline>
         </w:drawing>
       </w:r>
-      <w:bookmarkEnd w:id="162"/>
     </w:p>
     <w:p>
       <w:pPr>
@@ -10169,6 +10167,122 @@
           <w:lang w:val="en-US" w:eastAsia="zh-CN"/>
         </w:rPr>
         <w:t xml:space="preserve"> (Stock Info)</w:t>
+      </w:r>
+      <w:r>
+        <w:rPr>
+          <w:rFonts w:eastAsiaTheme="minorEastAsia"/>
+          <w:lang w:eastAsia="zh-CN"/>
+        </w:rPr>
+        <w:t>-3-3</w:t>
+      </w:r>
+    </w:p>
+    <w:p>
+      <w:pPr>
+        <w:rPr>
+          <w:rFonts w:eastAsia="DengXian Light"/>
+          <w:lang w:eastAsia="zh-CN"/>
+        </w:rPr>
+      </w:pPr>
+    </w:p>
+    <w:p>
+      <w:pPr>
+        <w:rPr>
+          <w:rFonts w:hint="default" w:eastAsia="DengXian Light"/>
+          <w:lang w:val="en-US" w:eastAsia="zh-CN"/>
+        </w:rPr>
+      </w:pPr>
+      <w:r>
+        <w:rPr>
+          <w:rFonts w:hint="default" w:eastAsia="DengXian Light"/>
+          <w:lang w:val="en-US" w:eastAsia="zh-CN"/>
+        </w:rPr>
+        <w:drawing>
+          <wp:inline distT="0" distB="0" distL="114300" distR="114300">
+            <wp:extent cx="5273040" cy="6435725"/>
+            <wp:effectExtent l="0" t="0" r="3810" b="3175"/>
+            <wp:docPr id="31" name="Picture 31" descr="The third data flow graph (Stock Market News).drawio"/>
+            <wp:cNvGraphicFramePr>
+              <a:graphicFrameLocks xmlns:a="http://schemas.openxmlformats.org/drawingml/2006/main" noChangeAspect="1"/>
+            </wp:cNvGraphicFramePr>
+            <a:graphic xmlns:a="http://schemas.openxmlformats.org/drawingml/2006/main">
+              <a:graphicData uri="http://schemas.openxmlformats.org/drawingml/2006/picture">
+                <pic:pic xmlns:pic="http://schemas.openxmlformats.org/drawingml/2006/picture">
+                  <pic:nvPicPr>
+                    <pic:cNvPr id="31" name="Picture 31" descr="The third data flow graph (Stock Market News).drawio"/>
+                    <pic:cNvPicPr>
+                      <a:picLocks noChangeAspect="1"/>
+                    </pic:cNvPicPr>
+                  </pic:nvPicPr>
+                  <pic:blipFill>
+                    <a:blip r:embed="rId29"/>
+                    <a:stretch>
+                      <a:fillRect/>
+                    </a:stretch>
+                  </pic:blipFill>
+                  <pic:spPr>
+                    <a:xfrm>
+                      <a:off x="0" y="0"/>
+                      <a:ext cx="5273040" cy="6435725"/>
+                    </a:xfrm>
+                    <a:prstGeom prst="rect">
+                      <a:avLst/>
+                    </a:prstGeom>
+                  </pic:spPr>
+                </pic:pic>
+              </a:graphicData>
+            </a:graphic>
+          </wp:inline>
+        </w:drawing>
+      </w:r>
+    </w:p>
+    <w:p>
+      <w:pPr>
+        <w:pStyle w:val="15"/>
+        <w:rPr>
+          <w:rFonts w:eastAsiaTheme="minorEastAsia"/>
+          <w:lang w:eastAsia="zh-CN"/>
+        </w:rPr>
+      </w:pPr>
+      <w:r>
+        <w:t xml:space="preserve">Figure </w:t>
+      </w:r>
+      <w:r>
+        <w:fldChar w:fldCharType="begin"/>
+      </w:r>
+      <w:r>
+        <w:instrText xml:space="preserve"> SEQ Figure \* ARABIC </w:instrText>
+      </w:r>
+      <w:r>
+        <w:fldChar w:fldCharType="separate"/>
+      </w:r>
+      <w:r>
+        <w:t>8</w:t>
+      </w:r>
+      <w:r>
+        <w:fldChar w:fldCharType="end"/>
+      </w:r>
+      <w:r>
+        <w:rPr>
+          <w:rFonts w:eastAsiaTheme="minorEastAsia"/>
+          <w:lang w:eastAsia="zh-CN"/>
+        </w:rPr>
+        <w:t xml:space="preserve"> DFD</w:t>
+      </w:r>
+      <w:r>
+        <w:rPr>
+          <w:rFonts w:hint="default" w:eastAsiaTheme="minorEastAsia"/>
+          <w:lang w:val="en-US" w:eastAsia="zh-CN"/>
+        </w:rPr>
+        <w:t xml:space="preserve"> (Stock Market News</w:t>
+      </w:r>
+      <w:bookmarkStart w:id="162" w:name="_GoBack"/>
+      <w:bookmarkEnd w:id="162"/>
+      <w:r>
+        <w:rPr>
+          <w:rFonts w:hint="default" w:eastAsiaTheme="minorEastAsia"/>
+          <w:lang w:val="en-US" w:eastAsia="zh-CN"/>
+        </w:rPr>
+        <w:t>)</w:t>
       </w:r>
       <w:r>
         <w:rPr>
@@ -10315,7 +10429,7 @@
                     </pic:cNvPicPr>
                   </pic:nvPicPr>
                   <pic:blipFill>
-                    <a:blip r:embed="rId29">
+                    <a:blip r:embed="rId30">
                       <a:extLst>
                         <a:ext uri="{28A0092B-C50C-407E-A947-70E740481C1C}">
                           <a14:useLocalDpi xmlns:a14="http://schemas.microsoft.com/office/drawing/2010/main" val="0"/>
@@ -10664,6 +10778,12 @@
             <w:insideH w:val="single" w:color="auto" w:sz="4" w:space="0"/>
             <w:insideV w:val="single" w:color="auto" w:sz="4" w:space="0"/>
           </w:tblBorders>
+          <w:tblCellMar>
+            <w:top w:w="0" w:type="dxa"/>
+            <w:left w:w="108" w:type="dxa"/>
+            <w:bottom w:w="0" w:type="dxa"/>
+            <w:right w:w="108" w:type="dxa"/>
+          </w:tblCellMar>
         </w:tblPrEx>
         <w:tc>
           <w:tcPr>
@@ -10931,6 +11051,12 @@
             <w:insideH w:val="single" w:color="auto" w:sz="4" w:space="0"/>
             <w:insideV w:val="single" w:color="auto" w:sz="4" w:space="0"/>
           </w:tblBorders>
+          <w:tblCellMar>
+            <w:top w:w="0" w:type="dxa"/>
+            <w:left w:w="108" w:type="dxa"/>
+            <w:bottom w:w="0" w:type="dxa"/>
+            <w:right w:w="108" w:type="dxa"/>
+          </w:tblCellMar>
         </w:tblPrEx>
         <w:tc>
           <w:tcPr>
@@ -11292,12 +11418,6 @@
             <w:insideH w:val="single" w:color="auto" w:sz="4" w:space="0"/>
             <w:insideV w:val="single" w:color="auto" w:sz="4" w:space="0"/>
           </w:tblBorders>
-          <w:tblCellMar>
-            <w:top w:w="0" w:type="dxa"/>
-            <w:left w:w="108" w:type="dxa"/>
-            <w:bottom w:w="0" w:type="dxa"/>
-            <w:right w:w="108" w:type="dxa"/>
-          </w:tblCellMar>
         </w:tblPrEx>
         <w:trPr>
           <w:trHeight w:val="845" w:hRule="atLeast"/>
@@ -11396,6 +11516,12 @@
             <w:insideH w:val="single" w:color="auto" w:sz="4" w:space="0"/>
             <w:insideV w:val="single" w:color="auto" w:sz="4" w:space="0"/>
           </w:tblBorders>
+          <w:tblCellMar>
+            <w:top w:w="0" w:type="dxa"/>
+            <w:left w:w="108" w:type="dxa"/>
+            <w:bottom w:w="0" w:type="dxa"/>
+            <w:right w:w="108" w:type="dxa"/>
+          </w:tblCellMar>
         </w:tblPrEx>
         <w:tc>
           <w:tcPr>
@@ -11547,6 +11673,12 @@
             <w:insideH w:val="single" w:color="auto" w:sz="4" w:space="0"/>
             <w:insideV w:val="single" w:color="auto" w:sz="4" w:space="0"/>
           </w:tblBorders>
+          <w:tblCellMar>
+            <w:top w:w="0" w:type="dxa"/>
+            <w:left w:w="108" w:type="dxa"/>
+            <w:bottom w:w="0" w:type="dxa"/>
+            <w:right w:w="108" w:type="dxa"/>
+          </w:tblCellMar>
         </w:tblPrEx>
         <w:tc>
           <w:tcPr>
@@ -12787,12 +12919,6 @@
             <w:insideH w:val="single" w:color="auto" w:sz="4" w:space="0"/>
             <w:insideV w:val="single" w:color="auto" w:sz="4" w:space="0"/>
           </w:tblBorders>
-          <w:tblCellMar>
-            <w:top w:w="0" w:type="dxa"/>
-            <w:left w:w="108" w:type="dxa"/>
-            <w:bottom w:w="0" w:type="dxa"/>
-            <w:right w:w="108" w:type="dxa"/>
-          </w:tblCellMar>
         </w:tblPrEx>
         <w:tc>
           <w:tcPr>
@@ -13011,6 +13137,12 @@
             <w:insideH w:val="single" w:color="auto" w:sz="4" w:space="0"/>
             <w:insideV w:val="single" w:color="auto" w:sz="4" w:space="0"/>
           </w:tblBorders>
+          <w:tblCellMar>
+            <w:top w:w="0" w:type="dxa"/>
+            <w:left w:w="108" w:type="dxa"/>
+            <w:bottom w:w="0" w:type="dxa"/>
+            <w:right w:w="108" w:type="dxa"/>
+          </w:tblCellMar>
         </w:tblPrEx>
         <w:tc>
           <w:tcPr>
@@ -13058,6 +13190,12 @@
             <w:insideH w:val="single" w:color="auto" w:sz="4" w:space="0"/>
             <w:insideV w:val="single" w:color="auto" w:sz="4" w:space="0"/>
           </w:tblBorders>
+          <w:tblCellMar>
+            <w:top w:w="0" w:type="dxa"/>
+            <w:left w:w="108" w:type="dxa"/>
+            <w:bottom w:w="0" w:type="dxa"/>
+            <w:right w:w="108" w:type="dxa"/>
+          </w:tblCellMar>
         </w:tblPrEx>
         <w:trPr>
           <w:trHeight w:val="593" w:hRule="atLeast"/>
@@ -13817,12 +13955,6 @@
             <w:insideH w:val="single" w:color="auto" w:sz="4" w:space="0"/>
             <w:insideV w:val="single" w:color="auto" w:sz="4" w:space="0"/>
           </w:tblBorders>
-          <w:tblCellMar>
-            <w:top w:w="0" w:type="dxa"/>
-            <w:left w:w="108" w:type="dxa"/>
-            <w:bottom w:w="0" w:type="dxa"/>
-            <w:right w:w="108" w:type="dxa"/>
-          </w:tblCellMar>
         </w:tblPrEx>
         <w:tc>
           <w:tcPr>
@@ -13864,12 +13996,6 @@
             <w:insideH w:val="single" w:color="auto" w:sz="4" w:space="0"/>
             <w:insideV w:val="single" w:color="auto" w:sz="4" w:space="0"/>
           </w:tblBorders>
-          <w:tblCellMar>
-            <w:top w:w="0" w:type="dxa"/>
-            <w:left w:w="108" w:type="dxa"/>
-            <w:bottom w:w="0" w:type="dxa"/>
-            <w:right w:w="108" w:type="dxa"/>
-          </w:tblCellMar>
         </w:tblPrEx>
         <w:tc>
           <w:tcPr>
@@ -13999,7 +14125,7 @@
                     </pic:cNvPicPr>
                   </pic:nvPicPr>
                   <pic:blipFill>
-                    <a:blip r:embed="rId30">
+                    <a:blip r:embed="rId31">
                       <a:extLst>
                         <a:ext uri="{28A0092B-C50C-407E-A947-70E740481C1C}">
                           <a14:useLocalDpi xmlns:a14="http://schemas.microsoft.com/office/drawing/2010/main" val="0"/>
@@ -16295,12 +16421,6 @@
             <w:insideH w:val="single" w:color="auto" w:sz="4" w:space="0"/>
             <w:insideV w:val="single" w:color="auto" w:sz="4" w:space="0"/>
           </w:tblBorders>
-          <w:tblCellMar>
-            <w:top w:w="0" w:type="dxa"/>
-            <w:left w:w="108" w:type="dxa"/>
-            <w:bottom w:w="0" w:type="dxa"/>
-            <w:right w:w="108" w:type="dxa"/>
-          </w:tblCellMar>
         </w:tblPrEx>
         <w:trPr>
           <w:jc w:val="center"/>
@@ -16801,12 +16921,6 @@
             <w:insideH w:val="single" w:color="auto" w:sz="4" w:space="0"/>
             <w:insideV w:val="single" w:color="auto" w:sz="4" w:space="0"/>
           </w:tblBorders>
-          <w:tblCellMar>
-            <w:top w:w="0" w:type="dxa"/>
-            <w:left w:w="108" w:type="dxa"/>
-            <w:bottom w:w="0" w:type="dxa"/>
-            <w:right w:w="108" w:type="dxa"/>
-          </w:tblCellMar>
         </w:tblPrEx>
         <w:trPr>
           <w:jc w:val="center"/>
@@ -18246,7 +18360,7 @@
                     </pic:cNvPicPr>
                   </pic:nvPicPr>
                   <pic:blipFill>
-                    <a:blip r:embed="rId31">
+                    <a:blip r:embed="rId32">
                       <a:extLst>
                         <a:ext uri="{28A0092B-C50C-407E-A947-70E740481C1C}">
                           <a14:useLocalDpi xmlns:a14="http://schemas.microsoft.com/office/drawing/2010/main" val="0"/>
@@ -18430,7 +18544,7 @@
                     </pic:cNvPicPr>
                   </pic:nvPicPr>
                   <pic:blipFill>
-                    <a:blip r:embed="rId32">
+                    <a:blip r:embed="rId33">
                       <a:extLst>
                         <a:ext uri="{28A0092B-C50C-407E-A947-70E740481C1C}">
                           <a14:useLocalDpi xmlns:a14="http://schemas.microsoft.com/office/drawing/2010/main" val="0"/>
@@ -18556,7 +18670,7 @@
                     </pic:cNvPicPr>
                   </pic:nvPicPr>
                   <pic:blipFill>
-                    <a:blip r:embed="rId33">
+                    <a:blip r:embed="rId34">
                       <a:extLst>
                         <a:ext uri="{28A0092B-C50C-407E-A947-70E740481C1C}">
                           <a14:useLocalDpi xmlns:a14="http://schemas.microsoft.com/office/drawing/2010/main" val="0"/>
@@ -18660,7 +18774,7 @@
                     </pic:cNvPicPr>
                   </pic:nvPicPr>
                   <pic:blipFill>
-                    <a:blip r:embed="rId34"/>
+                    <a:blip r:embed="rId35"/>
                     <a:stretch>
                       <a:fillRect/>
                     </a:stretch>
@@ -18805,7 +18919,7 @@
                     </pic:cNvPicPr>
                   </pic:nvPicPr>
                   <pic:blipFill>
-                    <a:blip r:embed="rId35"/>
+                    <a:blip r:embed="rId36"/>
                     <a:stretch>
                       <a:fillRect/>
                     </a:stretch>
@@ -18902,7 +19016,7 @@
                     </pic:cNvPicPr>
                   </pic:nvPicPr>
                   <pic:blipFill>
-                    <a:blip r:embed="rId36"/>
+                    <a:blip r:embed="rId37"/>
                     <a:stretch>
                       <a:fillRect/>
                     </a:stretch>
@@ -18996,12 +19110,12 @@
             <v:path/>
             <v:fill on="f" focussize="0,0"/>
             <v:stroke on="f"/>
-            <v:imagedata r:id="rId38" o:title=""/>
+            <v:imagedata r:id="rId39" o:title=""/>
             <o:lock v:ext="edit" aspectratio="t"/>
             <w10:wrap type="none"/>
             <w10:anchorlock/>
           </v:shape>
-          <o:OLEObject Type="Embed" ProgID="StaticDib" ShapeID="_x0000_i1025" DrawAspect="Content" ObjectID="_1468075725" r:id="rId37">
+          <o:OLEObject Type="Embed" ProgID="StaticDib" ShapeID="_x0000_i1025" DrawAspect="Content" ObjectID="_1468075725" r:id="rId38">
             <o:LockedField>false</o:LockedField>
           </o:OLEObject>
         </w:object>
@@ -19067,12 +19181,12 @@
             <v:path/>
             <v:fill on="f" focussize="0,0"/>
             <v:stroke on="f"/>
-            <v:imagedata r:id="rId40" o:title=""/>
+            <v:imagedata r:id="rId41" o:title=""/>
             <o:lock v:ext="edit" aspectratio="t"/>
             <w10:wrap type="none"/>
             <w10:anchorlock/>
           </v:shape>
-          <o:OLEObject Type="Embed" ProgID="StaticMetafile" ShapeID="_x0000_i1026" DrawAspect="Content" ObjectID="_1468075726" r:id="rId39">
+          <o:OLEObject Type="Embed" ProgID="StaticMetafile" ShapeID="_x0000_i1026" DrawAspect="Content" ObjectID="_1468075726" r:id="rId40">
             <o:LockedField>false</o:LockedField>
           </o:OLEObject>
         </w:object>
@@ -19254,12 +19368,12 @@
             <v:path/>
             <v:fill on="f" focussize="0,0"/>
             <v:stroke on="f"/>
-            <v:imagedata r:id="rId42" o:title=""/>
+            <v:imagedata r:id="rId43" o:title=""/>
             <o:lock v:ext="edit" aspectratio="t"/>
             <w10:wrap type="none"/>
             <w10:anchorlock/>
           </v:shape>
-          <o:OLEObject Type="Embed" ProgID="StaticMetafile" ShapeID="_x0000_i1027" DrawAspect="Content" ObjectID="_1468075727" r:id="rId41">
+          <o:OLEObject Type="Embed" ProgID="StaticMetafile" ShapeID="_x0000_i1027" DrawAspect="Content" ObjectID="_1468075727" r:id="rId42">
             <o:LockedField>false</o:LockedField>
           </o:OLEObject>
         </w:object>
@@ -19856,7 +19970,7 @@
                           </pic:cNvPicPr>
                         </pic:nvPicPr>
                         <pic:blipFill>
-                          <a:blip r:embed="rId43"/>
+                          <a:blip r:embed="rId44"/>
                           <a:stretch>
                             <a:fillRect/>
                           </a:stretch>
@@ -20171,7 +20285,7 @@
                           </pic:cNvPicPr>
                         </pic:nvPicPr>
                         <pic:blipFill>
-                          <a:blip r:embed="rId44"/>
+                          <a:blip r:embed="rId45"/>
                           <a:stretch>
                             <a:fillRect/>
                           </a:stretch>
@@ -20223,12 +20337,6 @@
             <w:insideH w:val="single" w:color="auto" w:sz="4" w:space="0"/>
             <w:insideV w:val="single" w:color="auto" w:sz="4" w:space="0"/>
           </w:tblBorders>
-          <w:tblCellMar>
-            <w:top w:w="0" w:type="dxa"/>
-            <w:left w:w="108" w:type="dxa"/>
-            <w:bottom w:w="0" w:type="dxa"/>
-            <w:right w:w="108" w:type="dxa"/>
-          </w:tblCellMar>
         </w:tblPrEx>
         <w:tc>
           <w:tcPr>
@@ -20339,7 +20447,7 @@
                           </pic:cNvPicPr>
                         </pic:nvPicPr>
                         <pic:blipFill>
-                          <a:blip r:embed="rId45"/>
+                          <a:blip r:embed="rId46"/>
                           <a:stretch>
                             <a:fillRect/>
                           </a:stretch>
@@ -20513,7 +20621,7 @@
                           </pic:cNvPicPr>
                         </pic:nvPicPr>
                         <pic:blipFill>
-                          <a:blip r:embed="rId46"/>
+                          <a:blip r:embed="rId47"/>
                           <a:stretch>
                             <a:fillRect/>
                           </a:stretch>
@@ -20727,7 +20835,7 @@
                           </pic:cNvPicPr>
                         </pic:nvPicPr>
                         <pic:blipFill>
-                          <a:blip r:embed="rId47"/>
+                          <a:blip r:embed="rId48"/>
                           <a:stretch>
                             <a:fillRect/>
                           </a:stretch>
@@ -20901,7 +21009,7 @@
                           </pic:cNvPicPr>
                         </pic:nvPicPr>
                         <pic:blipFill>
-                          <a:blip r:embed="rId48"/>
+                          <a:blip r:embed="rId49"/>
                           <a:stretch>
                             <a:fillRect/>
                           </a:stretch>
@@ -20959,12 +21067,6 @@
             <w:insideH w:val="single" w:color="auto" w:sz="4" w:space="0"/>
             <w:insideV w:val="single" w:color="auto" w:sz="4" w:space="0"/>
           </w:tblBorders>
-          <w:tblCellMar>
-            <w:top w:w="0" w:type="dxa"/>
-            <w:left w:w="108" w:type="dxa"/>
-            <w:bottom w:w="0" w:type="dxa"/>
-            <w:right w:w="108" w:type="dxa"/>
-          </w:tblCellMar>
         </w:tblPrEx>
         <w:tc>
           <w:tcPr>
@@ -21075,7 +21177,7 @@
                           </pic:cNvPicPr>
                         </pic:nvPicPr>
                         <pic:blipFill>
-                          <a:blip r:embed="rId49"/>
+                          <a:blip r:embed="rId50"/>
                           <a:stretch>
                             <a:fillRect/>
                           </a:stretch>
@@ -21612,7 +21714,7 @@
                           </pic:cNvPicPr>
                         </pic:nvPicPr>
                         <pic:blipFill>
-                          <a:blip r:embed="rId50"/>
+                          <a:blip r:embed="rId51"/>
                           <a:stretch>
                             <a:fillRect/>
                           </a:stretch>
@@ -21792,7 +21894,7 @@
                           </pic:cNvPicPr>
                         </pic:nvPicPr>
                         <pic:blipFill>
-                          <a:blip r:embed="rId51"/>
+                          <a:blip r:embed="rId52"/>
                           <a:stretch>
                             <a:fillRect/>
                           </a:stretch>
@@ -21960,7 +22062,7 @@
                           </pic:cNvPicPr>
                         </pic:nvPicPr>
                         <pic:blipFill>
-                          <a:blip r:embed="rId52"/>
+                          <a:blip r:embed="rId53"/>
                           <a:stretch>
                             <a:fillRect/>
                           </a:stretch>
@@ -22146,7 +22248,7 @@
                           </pic:cNvPicPr>
                         </pic:nvPicPr>
                         <pic:blipFill>
-                          <a:blip r:embed="rId53"/>
+                          <a:blip r:embed="rId54"/>
                           <a:stretch>
                             <a:fillRect/>
                           </a:stretch>
@@ -22204,6 +22306,12 @@
             <w:insideH w:val="single" w:color="auto" w:sz="4" w:space="0"/>
             <w:insideV w:val="single" w:color="auto" w:sz="4" w:space="0"/>
           </w:tblBorders>
+          <w:tblCellMar>
+            <w:top w:w="0" w:type="dxa"/>
+            <w:left w:w="108" w:type="dxa"/>
+            <w:bottom w:w="0" w:type="dxa"/>
+            <w:right w:w="108" w:type="dxa"/>
+          </w:tblCellMar>
         </w:tblPrEx>
         <w:tc>
           <w:tcPr>
@@ -22440,7 +22548,7 @@
                           </pic:cNvPicPr>
                         </pic:nvPicPr>
                         <pic:blipFill>
-                          <a:blip r:embed="rId54"/>
+                          <a:blip r:embed="rId55"/>
                           <a:stretch>
                             <a:fillRect/>
                           </a:stretch>
@@ -22965,7 +23073,7 @@
                           </pic:cNvPicPr>
                         </pic:nvPicPr>
                         <pic:blipFill>
-                          <a:blip r:embed="rId55"/>
+                          <a:blip r:embed="rId56"/>
                           <a:stretch>
                             <a:fillRect/>
                           </a:stretch>
@@ -23182,7 +23290,7 @@
                           </pic:cNvPicPr>
                         </pic:nvPicPr>
                         <pic:blipFill>
-                          <a:blip r:embed="rId56"/>
+                          <a:blip r:embed="rId57"/>
                           <a:stretch>
                             <a:fillRect/>
                           </a:stretch>
@@ -23399,7 +23507,7 @@
                           </pic:cNvPicPr>
                         </pic:nvPicPr>
                         <pic:blipFill>
-                          <a:blip r:embed="rId57"/>
+                          <a:blip r:embed="rId58"/>
                           <a:stretch>
                             <a:fillRect/>
                           </a:stretch>
@@ -23616,7 +23724,7 @@
                           </pic:cNvPicPr>
                         </pic:nvPicPr>
                         <pic:blipFill>
-                          <a:blip r:embed="rId58"/>
+                          <a:blip r:embed="rId59"/>
                           <a:stretch>
                             <a:fillRect/>
                           </a:stretch>
@@ -23790,7 +23898,7 @@
                           </pic:cNvPicPr>
                         </pic:nvPicPr>
                         <pic:blipFill>
-                          <a:blip r:embed="rId59"/>
+                          <a:blip r:embed="rId60"/>
                           <a:stretch>
                             <a:fillRect/>
                           </a:stretch>
@@ -24001,7 +24109,7 @@
                           </pic:cNvPicPr>
                         </pic:nvPicPr>
                         <pic:blipFill>
-                          <a:blip r:embed="rId60"/>
+                          <a:blip r:embed="rId61"/>
                           <a:stretch>
                             <a:fillRect/>
                           </a:stretch>
@@ -24511,7 +24619,7 @@
                           </pic:cNvPicPr>
                         </pic:nvPicPr>
                         <pic:blipFill>
-                          <a:blip r:embed="rId61"/>
+                          <a:blip r:embed="rId62"/>
                           <a:stretch>
                             <a:fillRect/>
                           </a:stretch>
@@ -24704,7 +24812,7 @@
                           </pic:cNvPicPr>
                         </pic:nvPicPr>
                         <pic:blipFill>
-                          <a:blip r:embed="rId62"/>
+                          <a:blip r:embed="rId63"/>
                           <a:stretch>
                             <a:fillRect/>
                           </a:stretch>
@@ -24751,7 +24859,7 @@
                           </pic:cNvPicPr>
                         </pic:nvPicPr>
                         <pic:blipFill>
-                          <a:blip r:embed="rId63"/>
+                          <a:blip r:embed="rId64"/>
                           <a:stretch>
                             <a:fillRect/>
                           </a:stretch>
@@ -24930,7 +25038,7 @@
                           </pic:cNvPicPr>
                         </pic:nvPicPr>
                         <pic:blipFill>
-                          <a:blip r:embed="rId64"/>
+                          <a:blip r:embed="rId65"/>
                           <a:stretch>
                             <a:fillRect/>
                           </a:stretch>
@@ -24977,7 +25085,7 @@
                           </pic:cNvPicPr>
                         </pic:nvPicPr>
                         <pic:blipFill>
-                          <a:blip r:embed="rId65"/>
+                          <a:blip r:embed="rId66"/>
                           <a:stretch>
                             <a:fillRect/>
                           </a:stretch>
@@ -25148,7 +25256,7 @@
                           </pic:cNvPicPr>
                         </pic:nvPicPr>
                         <pic:blipFill>
-                          <a:blip r:embed="rId66"/>
+                          <a:blip r:embed="rId67"/>
                           <a:stretch>
                             <a:fillRect/>
                           </a:stretch>
@@ -25195,7 +25303,7 @@
                           </pic:cNvPicPr>
                         </pic:nvPicPr>
                         <pic:blipFill>
-                          <a:blip r:embed="rId67"/>
+                          <a:blip r:embed="rId68"/>
                           <a:stretch>
                             <a:fillRect/>
                           </a:stretch>
@@ -25374,7 +25482,7 @@
                           </pic:cNvPicPr>
                         </pic:nvPicPr>
                         <pic:blipFill>
-                          <a:blip r:embed="rId68"/>
+                          <a:blip r:embed="rId69"/>
                           <a:stretch>
                             <a:fillRect/>
                           </a:stretch>
@@ -25421,7 +25529,7 @@
                           </pic:cNvPicPr>
                         </pic:nvPicPr>
                         <pic:blipFill>
-                          <a:blip r:embed="rId69"/>
+                          <a:blip r:embed="rId70"/>
                           <a:stretch>
                             <a:fillRect/>
                           </a:stretch>
@@ -25555,6 +25663,1150 @@
       </w:pPr>
       <w:r>
         <w:t>Testing purposes: to test whether users can update job info with valid input</w:t>
+      </w:r>
+    </w:p>
+    <w:tbl>
+      <w:tblPr>
+        <w:tblStyle w:val="28"/>
+        <w:tblW w:w="9324" w:type="dxa"/>
+        <w:tblInd w:w="0" w:type="dxa"/>
+        <w:tblBorders>
+          <w:top w:val="single" w:color="auto" w:sz="4" w:space="0"/>
+          <w:left w:val="single" w:color="auto" w:sz="4" w:space="0"/>
+          <w:bottom w:val="single" w:color="auto" w:sz="4" w:space="0"/>
+          <w:right w:val="single" w:color="auto" w:sz="4" w:space="0"/>
+          <w:insideH w:val="single" w:color="auto" w:sz="4" w:space="0"/>
+          <w:insideV w:val="single" w:color="auto" w:sz="4" w:space="0"/>
+        </w:tblBorders>
+        <w:tblLayout w:type="fixed"/>
+        <w:tblCellMar>
+          <w:top w:w="0" w:type="dxa"/>
+          <w:left w:w="108" w:type="dxa"/>
+          <w:bottom w:w="0" w:type="dxa"/>
+          <w:right w:w="108" w:type="dxa"/>
+        </w:tblCellMar>
+      </w:tblPr>
+      <w:tblGrid>
+        <w:gridCol w:w="1242"/>
+        <w:gridCol w:w="1866"/>
+        <w:gridCol w:w="2040"/>
+        <w:gridCol w:w="1680"/>
+        <w:gridCol w:w="1320"/>
+        <w:gridCol w:w="1176"/>
+      </w:tblGrid>
+      <w:tr>
+        <w:tblPrEx>
+          <w:tblBorders>
+            <w:top w:val="single" w:color="auto" w:sz="4" w:space="0"/>
+            <w:left w:val="single" w:color="auto" w:sz="4" w:space="0"/>
+            <w:bottom w:val="single" w:color="auto" w:sz="4" w:space="0"/>
+            <w:right w:val="single" w:color="auto" w:sz="4" w:space="0"/>
+            <w:insideH w:val="single" w:color="auto" w:sz="4" w:space="0"/>
+            <w:insideV w:val="single" w:color="auto" w:sz="4" w:space="0"/>
+          </w:tblBorders>
+        </w:tblPrEx>
+        <w:tc>
+          <w:tcPr>
+            <w:tcW w:w="1242" w:type="dxa"/>
+          </w:tcPr>
+          <w:p>
+            <w:pPr>
+              <w:spacing w:line="300" w:lineRule="auto"/>
+              <w:jc w:val="center"/>
+              <w:rPr>
+                <w:rFonts w:hAnsi="SimSun"/>
+                <w:b/>
+                <w:sz w:val="18"/>
+                <w:szCs w:val="18"/>
+              </w:rPr>
+            </w:pPr>
+            <w:r>
+              <w:rPr>
+                <w:rFonts w:hint="eastAsia" w:hAnsi="SimSun"/>
+                <w:b/>
+                <w:sz w:val="18"/>
+                <w:szCs w:val="18"/>
+              </w:rPr>
+              <w:t>Test</w:t>
+            </w:r>
+            <w:r>
+              <w:rPr>
+                <w:rFonts w:hAnsi="SimSun"/>
+                <w:b/>
+                <w:sz w:val="18"/>
+                <w:szCs w:val="18"/>
+              </w:rPr>
+              <w:t xml:space="preserve"> </w:t>
+            </w:r>
+            <w:r>
+              <w:rPr>
+                <w:rFonts w:hint="eastAsia" w:hAnsi="SimSun"/>
+                <w:b/>
+                <w:sz w:val="18"/>
+                <w:szCs w:val="18"/>
+              </w:rPr>
+              <w:t>Case ID</w:t>
+            </w:r>
+          </w:p>
+        </w:tc>
+        <w:tc>
+          <w:tcPr>
+            <w:tcW w:w="1866" w:type="dxa"/>
+          </w:tcPr>
+          <w:p>
+            <w:pPr>
+              <w:spacing w:line="300" w:lineRule="auto"/>
+              <w:jc w:val="center"/>
+              <w:rPr>
+                <w:rFonts w:hAnsi="SimSun"/>
+                <w:b/>
+                <w:sz w:val="18"/>
+                <w:szCs w:val="18"/>
+              </w:rPr>
+            </w:pPr>
+            <w:r>
+              <w:rPr>
+                <w:rFonts w:hint="eastAsia" w:hAnsi="SimSun"/>
+                <w:b/>
+                <w:sz w:val="18"/>
+                <w:szCs w:val="18"/>
+              </w:rPr>
+              <w:t xml:space="preserve"> Design Reasons</w:t>
+            </w:r>
+          </w:p>
+        </w:tc>
+        <w:tc>
+          <w:tcPr>
+            <w:tcW w:w="2040" w:type="dxa"/>
+          </w:tcPr>
+          <w:p>
+            <w:pPr>
+              <w:spacing w:line="300" w:lineRule="auto"/>
+              <w:jc w:val="center"/>
+              <w:rPr>
+                <w:rFonts w:hAnsi="SimSun"/>
+                <w:b/>
+                <w:sz w:val="18"/>
+                <w:szCs w:val="18"/>
+              </w:rPr>
+            </w:pPr>
+            <w:r>
+              <w:rPr>
+                <w:rFonts w:hint="eastAsia" w:hAnsi="SimSun"/>
+                <w:b/>
+                <w:sz w:val="18"/>
+                <w:szCs w:val="18"/>
+              </w:rPr>
+              <w:t>Tes</w:t>
+            </w:r>
+            <w:r>
+              <w:rPr>
+                <w:rFonts w:hAnsi="SimSun"/>
+                <w:b/>
+                <w:sz w:val="18"/>
+                <w:szCs w:val="18"/>
+              </w:rPr>
+              <w:t>t</w:t>
+            </w:r>
+            <w:r>
+              <w:rPr>
+                <w:rFonts w:hint="eastAsia" w:hAnsi="SimSun"/>
+                <w:b/>
+                <w:sz w:val="18"/>
+                <w:szCs w:val="18"/>
+              </w:rPr>
+              <w:t xml:space="preserve"> Case Data</w:t>
+            </w:r>
+          </w:p>
+        </w:tc>
+        <w:tc>
+          <w:tcPr>
+            <w:tcW w:w="1680" w:type="dxa"/>
+          </w:tcPr>
+          <w:p>
+            <w:pPr>
+              <w:spacing w:line="300" w:lineRule="auto"/>
+              <w:jc w:val="center"/>
+              <w:rPr>
+                <w:rFonts w:hAnsi="SimSun"/>
+                <w:b/>
+                <w:sz w:val="18"/>
+                <w:szCs w:val="18"/>
+              </w:rPr>
+            </w:pPr>
+            <w:r>
+              <w:rPr>
+                <w:rFonts w:hint="eastAsia" w:hAnsi="SimSun"/>
+                <w:b/>
+                <w:sz w:val="18"/>
+                <w:szCs w:val="18"/>
+              </w:rPr>
+              <w:t>Expected Result</w:t>
+            </w:r>
+          </w:p>
+        </w:tc>
+        <w:tc>
+          <w:tcPr>
+            <w:tcW w:w="1320" w:type="dxa"/>
+          </w:tcPr>
+          <w:p>
+            <w:pPr>
+              <w:spacing w:line="300" w:lineRule="auto"/>
+              <w:jc w:val="center"/>
+              <w:rPr>
+                <w:rFonts w:hAnsi="SimSun"/>
+                <w:b/>
+                <w:sz w:val="18"/>
+                <w:szCs w:val="18"/>
+              </w:rPr>
+            </w:pPr>
+            <w:r>
+              <w:rPr>
+                <w:rFonts w:hint="eastAsia" w:hAnsi="SimSun"/>
+                <w:b/>
+                <w:sz w:val="18"/>
+                <w:szCs w:val="18"/>
+              </w:rPr>
+              <w:t>Actual Result</w:t>
+            </w:r>
+          </w:p>
+        </w:tc>
+        <w:tc>
+          <w:tcPr>
+            <w:tcW w:w="1176" w:type="dxa"/>
+          </w:tcPr>
+          <w:p>
+            <w:pPr>
+              <w:spacing w:line="300" w:lineRule="auto"/>
+              <w:jc w:val="center"/>
+              <w:rPr>
+                <w:rFonts w:hAnsi="SimSun"/>
+                <w:b/>
+                <w:sz w:val="18"/>
+                <w:szCs w:val="18"/>
+              </w:rPr>
+            </w:pPr>
+            <w:r>
+              <w:rPr>
+                <w:rFonts w:hint="eastAsia" w:hAnsi="SimSun"/>
+                <w:b/>
+                <w:sz w:val="18"/>
+                <w:szCs w:val="18"/>
+              </w:rPr>
+              <w:t>Conclusion</w:t>
+            </w:r>
+          </w:p>
+        </w:tc>
+      </w:tr>
+      <w:tr>
+        <w:tblPrEx>
+          <w:tblBorders>
+            <w:top w:val="single" w:color="auto" w:sz="4" w:space="0"/>
+            <w:left w:val="single" w:color="auto" w:sz="4" w:space="0"/>
+            <w:bottom w:val="single" w:color="auto" w:sz="4" w:space="0"/>
+            <w:right w:val="single" w:color="auto" w:sz="4" w:space="0"/>
+            <w:insideH w:val="single" w:color="auto" w:sz="4" w:space="0"/>
+            <w:insideV w:val="single" w:color="auto" w:sz="4" w:space="0"/>
+          </w:tblBorders>
+          <w:tblCellMar>
+            <w:top w:w="0" w:type="dxa"/>
+            <w:left w:w="108" w:type="dxa"/>
+            <w:bottom w:w="0" w:type="dxa"/>
+            <w:right w:w="108" w:type="dxa"/>
+          </w:tblCellMar>
+        </w:tblPrEx>
+        <w:tc>
+          <w:tcPr>
+            <w:tcW w:w="1242" w:type="dxa"/>
+          </w:tcPr>
+          <w:p>
+            <w:pPr>
+              <w:spacing w:line="300" w:lineRule="auto"/>
+              <w:rPr>
+                <w:rFonts w:hAnsi="SimSun"/>
+              </w:rPr>
+            </w:pPr>
+            <w:r>
+              <w:rPr>
+                <w:rFonts w:hAnsi="SimSun"/>
+              </w:rPr>
+              <w:t>6</w:t>
+            </w:r>
+          </w:p>
+        </w:tc>
+        <w:tc>
+          <w:tcPr>
+            <w:tcW w:w="1866" w:type="dxa"/>
+          </w:tcPr>
+          <w:p>
+            <w:pPr>
+              <w:spacing w:line="300" w:lineRule="auto"/>
+              <w:rPr>
+                <w:rFonts w:hAnsi="SimSun"/>
+              </w:rPr>
+            </w:pPr>
+            <w:r>
+              <w:rPr>
+                <w:rFonts w:hint="eastAsia" w:hAnsi="SimSun"/>
+              </w:rPr>
+              <w:t>E</w:t>
+            </w:r>
+            <w:r>
+              <w:rPr>
+                <w:rFonts w:hAnsi="SimSun"/>
+              </w:rPr>
+              <w:t>rror Guessing</w:t>
+            </w:r>
+          </w:p>
+        </w:tc>
+        <w:tc>
+          <w:tcPr>
+            <w:tcW w:w="2040" w:type="dxa"/>
+          </w:tcPr>
+          <w:p>
+            <w:pPr>
+              <w:spacing w:line="300" w:lineRule="auto"/>
+              <w:rPr>
+                <w:rFonts w:hAnsi="SimSun"/>
+              </w:rPr>
+            </w:pPr>
+            <w:r>
+              <w:rPr>
+                <w:rFonts w:hAnsi="SimSun"/>
+              </w:rPr>
+              <w:t>Title:web1</w:t>
+            </w:r>
+          </w:p>
+        </w:tc>
+        <w:tc>
+          <w:tcPr>
+            <w:tcW w:w="1680" w:type="dxa"/>
+          </w:tcPr>
+          <w:p>
+            <w:pPr>
+              <w:spacing w:line="300" w:lineRule="auto"/>
+              <w:rPr>
+                <w:rFonts w:hAnsi="SimSun"/>
+              </w:rPr>
+            </w:pPr>
+            <w:r>
+              <w:rPr>
+                <w:rFonts w:hAnsi="SimSun"/>
+              </w:rPr>
+              <w:t>title should not contain a number</w:t>
+            </w:r>
+          </w:p>
+          <w:p>
+            <w:pPr>
+              <w:spacing w:line="300" w:lineRule="auto"/>
+              <w:rPr>
+                <w:rFonts w:hAnsi="SimSun"/>
+              </w:rPr>
+            </w:pPr>
+          </w:p>
+        </w:tc>
+        <w:tc>
+          <w:tcPr>
+            <w:tcW w:w="1320" w:type="dxa"/>
+          </w:tcPr>
+          <w:p>
+            <w:pPr>
+              <w:spacing w:line="300" w:lineRule="auto"/>
+              <w:rPr>
+                <w:rFonts w:hAnsi="SimSun"/>
+              </w:rPr>
+            </w:pPr>
+            <w:r>
+              <w:drawing>
+                <wp:inline distT="0" distB="0" distL="0" distR="0">
+                  <wp:extent cx="701040" cy="851535"/>
+                  <wp:effectExtent l="0" t="0" r="3810" b="5715"/>
+                  <wp:docPr id="67" name="Picture 67"/>
+                  <wp:cNvGraphicFramePr>
+                    <a:graphicFrameLocks xmlns:a="http://schemas.openxmlformats.org/drawingml/2006/main" noChangeAspect="1"/>
+                  </wp:cNvGraphicFramePr>
+                  <a:graphic xmlns:a="http://schemas.openxmlformats.org/drawingml/2006/main">
+                    <a:graphicData uri="http://schemas.openxmlformats.org/drawingml/2006/picture">
+                      <pic:pic xmlns:pic="http://schemas.openxmlformats.org/drawingml/2006/picture">
+                        <pic:nvPicPr>
+                          <pic:cNvPr id="67" name="Picture 67"/>
+                          <pic:cNvPicPr>
+                            <a:picLocks noChangeAspect="1"/>
+                          </pic:cNvPicPr>
+                        </pic:nvPicPr>
+                        <pic:blipFill>
+                          <a:blip r:embed="rId71"/>
+                          <a:stretch>
+                            <a:fillRect/>
+                          </a:stretch>
+                        </pic:blipFill>
+                        <pic:spPr>
+                          <a:xfrm>
+                            <a:off x="0" y="0"/>
+                            <a:ext cx="701040" cy="851535"/>
+                          </a:xfrm>
+                          <a:prstGeom prst="rect">
+                            <a:avLst/>
+                          </a:prstGeom>
+                        </pic:spPr>
+                      </pic:pic>
+                    </a:graphicData>
+                  </a:graphic>
+                </wp:inline>
+              </w:drawing>
+            </w:r>
+          </w:p>
+        </w:tc>
+        <w:tc>
+          <w:tcPr>
+            <w:tcW w:w="1176" w:type="dxa"/>
+          </w:tcPr>
+          <w:p>
+            <w:pPr>
+              <w:spacing w:line="300" w:lineRule="auto"/>
+              <w:rPr>
+                <w:rFonts w:hAnsi="SimSun"/>
+              </w:rPr>
+            </w:pPr>
+            <w:r>
+              <w:rPr>
+                <w:rFonts w:hAnsi="SimSun"/>
+              </w:rPr>
+              <w:t>fall</w:t>
+            </w:r>
+          </w:p>
+        </w:tc>
+      </w:tr>
+      <w:tr>
+        <w:tblPrEx>
+          <w:tblBorders>
+            <w:top w:val="single" w:color="auto" w:sz="4" w:space="0"/>
+            <w:left w:val="single" w:color="auto" w:sz="4" w:space="0"/>
+            <w:bottom w:val="single" w:color="auto" w:sz="4" w:space="0"/>
+            <w:right w:val="single" w:color="auto" w:sz="4" w:space="0"/>
+            <w:insideH w:val="single" w:color="auto" w:sz="4" w:space="0"/>
+            <w:insideV w:val="single" w:color="auto" w:sz="4" w:space="0"/>
+          </w:tblBorders>
+          <w:tblCellMar>
+            <w:top w:w="0" w:type="dxa"/>
+            <w:left w:w="108" w:type="dxa"/>
+            <w:bottom w:w="0" w:type="dxa"/>
+            <w:right w:w="108" w:type="dxa"/>
+          </w:tblCellMar>
+        </w:tblPrEx>
+        <w:tc>
+          <w:tcPr>
+            <w:tcW w:w="1242" w:type="dxa"/>
+          </w:tcPr>
+          <w:p>
+            <w:pPr>
+              <w:spacing w:line="300" w:lineRule="auto"/>
+              <w:rPr>
+                <w:rFonts w:hAnsi="SimSun"/>
+              </w:rPr>
+            </w:pPr>
+            <w:r>
+              <w:rPr>
+                <w:rFonts w:hAnsi="SimSun"/>
+              </w:rPr>
+              <w:t>7</w:t>
+            </w:r>
+          </w:p>
+        </w:tc>
+        <w:tc>
+          <w:tcPr>
+            <w:tcW w:w="1866" w:type="dxa"/>
+          </w:tcPr>
+          <w:p>
+            <w:pPr>
+              <w:spacing w:line="300" w:lineRule="auto"/>
+              <w:rPr>
+                <w:rFonts w:hAnsi="SimSun"/>
+              </w:rPr>
+            </w:pPr>
+            <w:r>
+              <w:rPr>
+                <w:rFonts w:hint="eastAsia" w:hAnsi="SimSun"/>
+              </w:rPr>
+              <w:t>E</w:t>
+            </w:r>
+            <w:r>
+              <w:rPr>
+                <w:rFonts w:hAnsi="SimSun"/>
+              </w:rPr>
+              <w:t>rror Guessing</w:t>
+            </w:r>
+          </w:p>
+        </w:tc>
+        <w:tc>
+          <w:tcPr>
+            <w:tcW w:w="2040" w:type="dxa"/>
+          </w:tcPr>
+          <w:p>
+            <w:pPr>
+              <w:spacing w:line="300" w:lineRule="auto"/>
+              <w:rPr>
+                <w:rFonts w:hAnsi="SimSun"/>
+              </w:rPr>
+            </w:pPr>
+            <w:r>
+              <w:rPr>
+                <w:rFonts w:hAnsi="SimSun"/>
+              </w:rPr>
+              <w:t>Salary: -1999</w:t>
+            </w:r>
+          </w:p>
+        </w:tc>
+        <w:tc>
+          <w:tcPr>
+            <w:tcW w:w="1680" w:type="dxa"/>
+          </w:tcPr>
+          <w:p>
+            <w:pPr>
+              <w:spacing w:line="300" w:lineRule="auto"/>
+              <w:rPr>
+                <w:rFonts w:hAnsi="SimSun"/>
+              </w:rPr>
+            </w:pPr>
+            <w:r>
+              <w:rPr>
+                <w:rFonts w:hAnsi="SimSun"/>
+              </w:rPr>
+              <w:t>Salary should be positive</w:t>
+            </w:r>
+          </w:p>
+          <w:p>
+            <w:pPr>
+              <w:spacing w:line="300" w:lineRule="auto"/>
+              <w:rPr>
+                <w:rFonts w:hAnsi="SimSun"/>
+              </w:rPr>
+            </w:pPr>
+          </w:p>
+        </w:tc>
+        <w:tc>
+          <w:tcPr>
+            <w:tcW w:w="1320" w:type="dxa"/>
+          </w:tcPr>
+          <w:p>
+            <w:pPr>
+              <w:spacing w:line="300" w:lineRule="auto"/>
+              <w:rPr>
+                <w:rFonts w:hAnsi="SimSun"/>
+              </w:rPr>
+            </w:pPr>
+            <w:r>
+              <w:drawing>
+                <wp:inline distT="0" distB="0" distL="0" distR="0">
+                  <wp:extent cx="701040" cy="831215"/>
+                  <wp:effectExtent l="0" t="0" r="3810" b="6985"/>
+                  <wp:docPr id="68" name="Picture 68"/>
+                  <wp:cNvGraphicFramePr>
+                    <a:graphicFrameLocks xmlns:a="http://schemas.openxmlformats.org/drawingml/2006/main" noChangeAspect="1"/>
+                  </wp:cNvGraphicFramePr>
+                  <a:graphic xmlns:a="http://schemas.openxmlformats.org/drawingml/2006/main">
+                    <a:graphicData uri="http://schemas.openxmlformats.org/drawingml/2006/picture">
+                      <pic:pic xmlns:pic="http://schemas.openxmlformats.org/drawingml/2006/picture">
+                        <pic:nvPicPr>
+                          <pic:cNvPr id="68" name="Picture 68"/>
+                          <pic:cNvPicPr>
+                            <a:picLocks noChangeAspect="1"/>
+                          </pic:cNvPicPr>
+                        </pic:nvPicPr>
+                        <pic:blipFill>
+                          <a:blip r:embed="rId72"/>
+                          <a:stretch>
+                            <a:fillRect/>
+                          </a:stretch>
+                        </pic:blipFill>
+                        <pic:spPr>
+                          <a:xfrm>
+                            <a:off x="0" y="0"/>
+                            <a:ext cx="701040" cy="831215"/>
+                          </a:xfrm>
+                          <a:prstGeom prst="rect">
+                            <a:avLst/>
+                          </a:prstGeom>
+                        </pic:spPr>
+                      </pic:pic>
+                    </a:graphicData>
+                  </a:graphic>
+                </wp:inline>
+              </w:drawing>
+            </w:r>
+          </w:p>
+        </w:tc>
+        <w:tc>
+          <w:tcPr>
+            <w:tcW w:w="1176" w:type="dxa"/>
+          </w:tcPr>
+          <w:p>
+            <w:pPr>
+              <w:spacing w:line="300" w:lineRule="auto"/>
+              <w:rPr>
+                <w:rFonts w:hAnsi="SimSun"/>
+              </w:rPr>
+            </w:pPr>
+            <w:r>
+              <w:rPr>
+                <w:rFonts w:hAnsi="SimSun"/>
+              </w:rPr>
+              <w:t>fall</w:t>
+            </w:r>
+          </w:p>
+        </w:tc>
+      </w:tr>
+      <w:tr>
+        <w:tblPrEx>
+          <w:tblBorders>
+            <w:top w:val="single" w:color="auto" w:sz="4" w:space="0"/>
+            <w:left w:val="single" w:color="auto" w:sz="4" w:space="0"/>
+            <w:bottom w:val="single" w:color="auto" w:sz="4" w:space="0"/>
+            <w:right w:val="single" w:color="auto" w:sz="4" w:space="0"/>
+            <w:insideH w:val="single" w:color="auto" w:sz="4" w:space="0"/>
+            <w:insideV w:val="single" w:color="auto" w:sz="4" w:space="0"/>
+          </w:tblBorders>
+          <w:tblCellMar>
+            <w:top w:w="0" w:type="dxa"/>
+            <w:left w:w="108" w:type="dxa"/>
+            <w:bottom w:w="0" w:type="dxa"/>
+            <w:right w:w="108" w:type="dxa"/>
+          </w:tblCellMar>
+        </w:tblPrEx>
+        <w:tc>
+          <w:tcPr>
+            <w:tcW w:w="1242" w:type="dxa"/>
+          </w:tcPr>
+          <w:p>
+            <w:pPr>
+              <w:spacing w:line="300" w:lineRule="auto"/>
+              <w:rPr>
+                <w:rFonts w:hAnsi="SimSun"/>
+              </w:rPr>
+            </w:pPr>
+            <w:r>
+              <w:rPr>
+                <w:rFonts w:hAnsi="SimSun"/>
+              </w:rPr>
+              <w:t>7</w:t>
+            </w:r>
+          </w:p>
+        </w:tc>
+        <w:tc>
+          <w:tcPr>
+            <w:tcW w:w="1866" w:type="dxa"/>
+          </w:tcPr>
+          <w:p>
+            <w:pPr>
+              <w:spacing w:line="300" w:lineRule="auto"/>
+              <w:rPr>
+                <w:rFonts w:hAnsi="SimSun"/>
+              </w:rPr>
+            </w:pPr>
+            <w:r>
+              <w:rPr>
+                <w:rFonts w:hAnsi="SimSun"/>
+              </w:rPr>
+              <w:t>Equivalence Partitioning</w:t>
+            </w:r>
+          </w:p>
+        </w:tc>
+        <w:tc>
+          <w:tcPr>
+            <w:tcW w:w="2040" w:type="dxa"/>
+          </w:tcPr>
+          <w:p>
+            <w:pPr>
+              <w:spacing w:line="300" w:lineRule="auto"/>
+              <w:rPr>
+                <w:rFonts w:hAnsi="SimSun"/>
+              </w:rPr>
+            </w:pPr>
+            <w:r>
+              <w:rPr>
+                <w:rFonts w:hAnsi="SimSun"/>
+              </w:rPr>
+              <w:t>Application Deadline:</w:t>
+            </w:r>
+          </w:p>
+          <w:p>
+            <w:pPr>
+              <w:spacing w:line="300" w:lineRule="auto"/>
+              <w:rPr>
+                <w:rFonts w:hAnsi="SimSun"/>
+              </w:rPr>
+            </w:pPr>
+            <w:r>
+              <w:rPr>
+                <w:rFonts w:hAnsi="SimSun"/>
+              </w:rPr>
+              <w:t>11/18/2021</w:t>
+            </w:r>
+          </w:p>
+        </w:tc>
+        <w:tc>
+          <w:tcPr>
+            <w:tcW w:w="1680" w:type="dxa"/>
+          </w:tcPr>
+          <w:p>
+            <w:pPr>
+              <w:spacing w:line="300" w:lineRule="auto"/>
+              <w:rPr>
+                <w:rFonts w:hAnsi="SimSun"/>
+              </w:rPr>
+            </w:pPr>
+            <w:r>
+              <w:rPr>
+                <w:rFonts w:hAnsi="SimSun"/>
+              </w:rPr>
+              <w:t>deadline should be greater than dateOfPosting</w:t>
+            </w:r>
+          </w:p>
+        </w:tc>
+        <w:tc>
+          <w:tcPr>
+            <w:tcW w:w="1320" w:type="dxa"/>
+          </w:tcPr>
+          <w:p>
+            <w:pPr>
+              <w:spacing w:line="300" w:lineRule="auto"/>
+              <w:rPr>
+                <w:rFonts w:hAnsi="SimSun"/>
+              </w:rPr>
+            </w:pPr>
+            <w:r>
+              <w:drawing>
+                <wp:inline distT="0" distB="0" distL="0" distR="0">
+                  <wp:extent cx="701040" cy="474980"/>
+                  <wp:effectExtent l="0" t="0" r="3810" b="1270"/>
+                  <wp:docPr id="69" name="Picture 69"/>
+                  <wp:cNvGraphicFramePr>
+                    <a:graphicFrameLocks xmlns:a="http://schemas.openxmlformats.org/drawingml/2006/main" noChangeAspect="1"/>
+                  </wp:cNvGraphicFramePr>
+                  <a:graphic xmlns:a="http://schemas.openxmlformats.org/drawingml/2006/main">
+                    <a:graphicData uri="http://schemas.openxmlformats.org/drawingml/2006/picture">
+                      <pic:pic xmlns:pic="http://schemas.openxmlformats.org/drawingml/2006/picture">
+                        <pic:nvPicPr>
+                          <pic:cNvPr id="69" name="Picture 69"/>
+                          <pic:cNvPicPr>
+                            <a:picLocks noChangeAspect="1"/>
+                          </pic:cNvPicPr>
+                        </pic:nvPicPr>
+                        <pic:blipFill>
+                          <a:blip r:embed="rId73"/>
+                          <a:stretch>
+                            <a:fillRect/>
+                          </a:stretch>
+                        </pic:blipFill>
+                        <pic:spPr>
+                          <a:xfrm>
+                            <a:off x="0" y="0"/>
+                            <a:ext cx="701040" cy="474980"/>
+                          </a:xfrm>
+                          <a:prstGeom prst="rect">
+                            <a:avLst/>
+                          </a:prstGeom>
+                        </pic:spPr>
+                      </pic:pic>
+                    </a:graphicData>
+                  </a:graphic>
+                </wp:inline>
+              </w:drawing>
+            </w:r>
+          </w:p>
+        </w:tc>
+        <w:tc>
+          <w:tcPr>
+            <w:tcW w:w="1176" w:type="dxa"/>
+          </w:tcPr>
+          <w:p>
+            <w:pPr>
+              <w:spacing w:line="300" w:lineRule="auto"/>
+              <w:rPr>
+                <w:rFonts w:hAnsi="SimSun"/>
+              </w:rPr>
+            </w:pPr>
+            <w:r>
+              <w:rPr>
+                <w:rFonts w:hAnsi="SimSun"/>
+              </w:rPr>
+              <w:t>fall</w:t>
+            </w:r>
+          </w:p>
+        </w:tc>
+      </w:tr>
+      <w:tr>
+        <w:tblPrEx>
+          <w:tblBorders>
+            <w:top w:val="single" w:color="auto" w:sz="4" w:space="0"/>
+            <w:left w:val="single" w:color="auto" w:sz="4" w:space="0"/>
+            <w:bottom w:val="single" w:color="auto" w:sz="4" w:space="0"/>
+            <w:right w:val="single" w:color="auto" w:sz="4" w:space="0"/>
+            <w:insideH w:val="single" w:color="auto" w:sz="4" w:space="0"/>
+            <w:insideV w:val="single" w:color="auto" w:sz="4" w:space="0"/>
+          </w:tblBorders>
+          <w:tblCellMar>
+            <w:top w:w="0" w:type="dxa"/>
+            <w:left w:w="108" w:type="dxa"/>
+            <w:bottom w:w="0" w:type="dxa"/>
+            <w:right w:w="108" w:type="dxa"/>
+          </w:tblCellMar>
+        </w:tblPrEx>
+        <w:tc>
+          <w:tcPr>
+            <w:tcW w:w="1242" w:type="dxa"/>
+          </w:tcPr>
+          <w:p>
+            <w:pPr>
+              <w:spacing w:line="300" w:lineRule="auto"/>
+              <w:rPr>
+                <w:rFonts w:hAnsi="SimSun"/>
+              </w:rPr>
+            </w:pPr>
+            <w:r>
+              <w:rPr>
+                <w:rFonts w:hAnsi="SimSun"/>
+              </w:rPr>
+              <w:t>8</w:t>
+            </w:r>
+          </w:p>
+        </w:tc>
+        <w:tc>
+          <w:tcPr>
+            <w:tcW w:w="1866" w:type="dxa"/>
+          </w:tcPr>
+          <w:p>
+            <w:pPr>
+              <w:spacing w:line="300" w:lineRule="auto"/>
+              <w:rPr>
+                <w:rFonts w:hAnsi="SimSun"/>
+              </w:rPr>
+            </w:pPr>
+            <w:r>
+              <w:rPr>
+                <w:rFonts w:hint="eastAsia" w:hAnsi="SimSun"/>
+              </w:rPr>
+              <w:t>E</w:t>
+            </w:r>
+            <w:r>
+              <w:rPr>
+                <w:rFonts w:hAnsi="SimSun"/>
+              </w:rPr>
+              <w:t>rror Guessing</w:t>
+            </w:r>
+          </w:p>
+        </w:tc>
+        <w:tc>
+          <w:tcPr>
+            <w:tcW w:w="2040" w:type="dxa"/>
+          </w:tcPr>
+          <w:p>
+            <w:pPr>
+              <w:spacing w:line="300" w:lineRule="auto"/>
+              <w:rPr>
+                <w:rFonts w:hAnsi="SimSun"/>
+              </w:rPr>
+            </w:pPr>
+            <w:r>
+              <w:rPr>
+                <w:rFonts w:hAnsi="SimSun"/>
+              </w:rPr>
+              <w:t>Maximum Number Of Applicants: 20</w:t>
+            </w:r>
+          </w:p>
+          <w:p>
+            <w:pPr>
+              <w:spacing w:line="300" w:lineRule="auto"/>
+              <w:rPr>
+                <w:rFonts w:hAnsi="SimSun"/>
+              </w:rPr>
+            </w:pPr>
+            <w:r>
+              <w:rPr>
+                <w:rFonts w:hAnsi="SimSun"/>
+              </w:rPr>
+              <w:t xml:space="preserve">Positions Available:30   </w:t>
+            </w:r>
+          </w:p>
+          <w:p>
+            <w:pPr>
+              <w:spacing w:line="300" w:lineRule="auto"/>
+              <w:rPr>
+                <w:rFonts w:hAnsi="SimSun"/>
+              </w:rPr>
+            </w:pPr>
+          </w:p>
+        </w:tc>
+        <w:tc>
+          <w:tcPr>
+            <w:tcW w:w="1680" w:type="dxa"/>
+          </w:tcPr>
+          <w:p>
+            <w:pPr>
+              <w:spacing w:line="300" w:lineRule="auto"/>
+              <w:rPr>
+                <w:rFonts w:hAnsi="SimSun"/>
+              </w:rPr>
+            </w:pPr>
+            <w:r>
+              <w:rPr>
+                <w:rFonts w:hAnsi="SimSun"/>
+              </w:rPr>
+              <w:t>Tell the user maximum number of applicants greater then positions available</w:t>
+            </w:r>
+          </w:p>
+        </w:tc>
+        <w:tc>
+          <w:tcPr>
+            <w:tcW w:w="1320" w:type="dxa"/>
+          </w:tcPr>
+          <w:p>
+            <w:pPr>
+              <w:spacing w:line="300" w:lineRule="auto"/>
+              <w:rPr>
+                <w:rFonts w:hAnsi="SimSun"/>
+              </w:rPr>
+            </w:pPr>
+            <w:r>
+              <w:drawing>
+                <wp:inline distT="0" distB="0" distL="0" distR="0">
+                  <wp:extent cx="701040" cy="725170"/>
+                  <wp:effectExtent l="0" t="0" r="3810" b="0"/>
+                  <wp:docPr id="70" name="Picture 70"/>
+                  <wp:cNvGraphicFramePr>
+                    <a:graphicFrameLocks xmlns:a="http://schemas.openxmlformats.org/drawingml/2006/main" noChangeAspect="1"/>
+                  </wp:cNvGraphicFramePr>
+                  <a:graphic xmlns:a="http://schemas.openxmlformats.org/drawingml/2006/main">
+                    <a:graphicData uri="http://schemas.openxmlformats.org/drawingml/2006/picture">
+                      <pic:pic xmlns:pic="http://schemas.openxmlformats.org/drawingml/2006/picture">
+                        <pic:nvPicPr>
+                          <pic:cNvPr id="70" name="Picture 70"/>
+                          <pic:cNvPicPr>
+                            <a:picLocks noChangeAspect="1"/>
+                          </pic:cNvPicPr>
+                        </pic:nvPicPr>
+                        <pic:blipFill>
+                          <a:blip r:embed="rId74"/>
+                          <a:stretch>
+                            <a:fillRect/>
+                          </a:stretch>
+                        </pic:blipFill>
+                        <pic:spPr>
+                          <a:xfrm>
+                            <a:off x="0" y="0"/>
+                            <a:ext cx="701040" cy="725170"/>
+                          </a:xfrm>
+                          <a:prstGeom prst="rect">
+                            <a:avLst/>
+                          </a:prstGeom>
+                        </pic:spPr>
+                      </pic:pic>
+                    </a:graphicData>
+                  </a:graphic>
+                </wp:inline>
+              </w:drawing>
+            </w:r>
+          </w:p>
+        </w:tc>
+        <w:tc>
+          <w:tcPr>
+            <w:tcW w:w="1176" w:type="dxa"/>
+          </w:tcPr>
+          <w:p>
+            <w:pPr>
+              <w:spacing w:line="300" w:lineRule="auto"/>
+              <w:rPr>
+                <w:rFonts w:hAnsi="SimSun"/>
+              </w:rPr>
+            </w:pPr>
+            <w:r>
+              <w:rPr>
+                <w:rFonts w:hAnsi="SimSun"/>
+              </w:rPr>
+              <w:t>pass</w:t>
+            </w:r>
+          </w:p>
+        </w:tc>
+      </w:tr>
+      <w:tr>
+        <w:tblPrEx>
+          <w:tblBorders>
+            <w:top w:val="single" w:color="auto" w:sz="4" w:space="0"/>
+            <w:left w:val="single" w:color="auto" w:sz="4" w:space="0"/>
+            <w:bottom w:val="single" w:color="auto" w:sz="4" w:space="0"/>
+            <w:right w:val="single" w:color="auto" w:sz="4" w:space="0"/>
+            <w:insideH w:val="single" w:color="auto" w:sz="4" w:space="0"/>
+            <w:insideV w:val="single" w:color="auto" w:sz="4" w:space="0"/>
+          </w:tblBorders>
+        </w:tblPrEx>
+        <w:tc>
+          <w:tcPr>
+            <w:tcW w:w="1242" w:type="dxa"/>
+          </w:tcPr>
+          <w:p>
+            <w:pPr>
+              <w:spacing w:line="300" w:lineRule="auto"/>
+              <w:rPr>
+                <w:rFonts w:hAnsi="SimSun"/>
+              </w:rPr>
+            </w:pPr>
+          </w:p>
+        </w:tc>
+        <w:tc>
+          <w:tcPr>
+            <w:tcW w:w="1866" w:type="dxa"/>
+          </w:tcPr>
+          <w:p>
+            <w:pPr>
+              <w:spacing w:line="300" w:lineRule="auto"/>
+              <w:rPr>
+                <w:rFonts w:hAnsi="SimSun"/>
+              </w:rPr>
+            </w:pPr>
+          </w:p>
+        </w:tc>
+        <w:tc>
+          <w:tcPr>
+            <w:tcW w:w="2040" w:type="dxa"/>
+          </w:tcPr>
+          <w:p>
+            <w:pPr>
+              <w:spacing w:line="300" w:lineRule="auto"/>
+              <w:rPr>
+                <w:rFonts w:hAnsi="SimSun"/>
+              </w:rPr>
+            </w:pPr>
+          </w:p>
+        </w:tc>
+        <w:tc>
+          <w:tcPr>
+            <w:tcW w:w="1680" w:type="dxa"/>
+          </w:tcPr>
+          <w:p>
+            <w:pPr>
+              <w:spacing w:line="300" w:lineRule="auto"/>
+              <w:rPr>
+                <w:rFonts w:hAnsi="SimSun"/>
+              </w:rPr>
+            </w:pPr>
+          </w:p>
+        </w:tc>
+        <w:tc>
+          <w:tcPr>
+            <w:tcW w:w="1320" w:type="dxa"/>
+          </w:tcPr>
+          <w:p>
+            <w:pPr>
+              <w:spacing w:line="300" w:lineRule="auto"/>
+              <w:rPr>
+                <w:rFonts w:hAnsi="SimSun"/>
+              </w:rPr>
+            </w:pPr>
+          </w:p>
+        </w:tc>
+        <w:tc>
+          <w:tcPr>
+            <w:tcW w:w="1176" w:type="dxa"/>
+          </w:tcPr>
+          <w:p>
+            <w:pPr>
+              <w:spacing w:line="300" w:lineRule="auto"/>
+              <w:rPr>
+                <w:rFonts w:hAnsi="SimSun"/>
+              </w:rPr>
+            </w:pPr>
+          </w:p>
+        </w:tc>
+      </w:tr>
+    </w:tbl>
+    <w:p>
+      <w:pPr>
+        <w:pStyle w:val="15"/>
+      </w:pPr>
+      <w:r>
+        <w:t xml:space="preserve">Table </w:t>
+      </w:r>
+      <w:r>
+        <w:fldChar w:fldCharType="begin"/>
+      </w:r>
+      <w:r>
+        <w:instrText xml:space="preserve"> SEQ Table \* ARABIC </w:instrText>
+      </w:r>
+      <w:r>
+        <w:fldChar w:fldCharType="separate"/>
+      </w:r>
+      <w:r>
+        <w:t>24</w:t>
+      </w:r>
+      <w:r>
+        <w:fldChar w:fldCharType="end"/>
+      </w:r>
+      <w:bookmarkStart w:id="121" w:name="_Toc31355"/>
+      <w:r>
+        <w:t xml:space="preserve"> update job info</w:t>
+      </w:r>
+      <w:bookmarkEnd w:id="121"/>
+    </w:p>
+    <w:p>
+      <w:pPr>
+        <w:rPr>
+          <w:rFonts w:hAnsi="SimSun"/>
+        </w:rPr>
+      </w:pPr>
+      <w:r>
+        <w:t>Conclusion:</w:t>
+      </w:r>
+      <w:r>
+        <w:rPr>
+          <w:rFonts w:hint="eastAsia" w:ascii="SimSun" w:hAnsi="SimSun" w:eastAsia="SimSun" w:cs="SimSun"/>
+        </w:rPr>
+        <w:t xml:space="preserve"> </w:t>
+      </w:r>
+      <w:r>
+        <w:t>by the test, I found that:</w:t>
+      </w:r>
+      <w:r>
+        <w:rPr>
+          <w:rFonts w:hint="eastAsia"/>
+        </w:rPr>
+        <w:t xml:space="preserve"> </w:t>
+      </w:r>
+      <w:r>
+        <w:rPr>
+          <w:rFonts w:hAnsi="SimSun"/>
+        </w:rPr>
+        <w:t>maximum number of applicants greater then positions available validations not working, but the other validations are working.</w:t>
+      </w:r>
+    </w:p>
+    <w:p/>
+    <w:p>
+      <w:pPr>
+        <w:pStyle w:val="3"/>
+        <w:spacing w:after="72"/>
+      </w:pPr>
+      <w:bookmarkStart w:id="122" w:name="_Toc27190"/>
+      <w:r>
+        <w:t>viewing Applications</w:t>
+      </w:r>
+      <w:bookmarkEnd w:id="122"/>
+    </w:p>
+    <w:p>
+      <w:pPr>
+        <w:pStyle w:val="45"/>
+        <w:numPr>
+          <w:ilvl w:val="0"/>
+          <w:numId w:val="10"/>
+        </w:numPr>
+        <w:jc w:val="left"/>
+      </w:pPr>
+      <w:r>
+        <w:t xml:space="preserve">Testing purposes: : to test whether recruiters can view Applications and </w:t>
+      </w:r>
+      <w:r>
+        <w:rPr>
+          <w:rFonts w:hAnsi="SimSun"/>
+        </w:rPr>
+        <w:t>applicants info.</w:t>
       </w:r>
     </w:p>
     <w:tbl>
@@ -25620,12 +26872,21 @@
             </w:pPr>
             <w:r>
               <w:rPr>
+                <w:rFonts w:hAnsi="SimSun"/>
+                <w:b/>
+                <w:sz w:val="18"/>
+                <w:szCs w:val="18"/>
+              </w:rPr>
+              <w:t>T</w:t>
+            </w:r>
+            <w:r>
+              <w:rPr>
                 <w:rFonts w:hint="eastAsia" w:hAnsi="SimSun"/>
                 <w:b/>
                 <w:sz w:val="18"/>
                 <w:szCs w:val="18"/>
               </w:rPr>
-              <w:t>Test</w:t>
+              <w:t>e</w:t>
             </w:r>
             <w:r>
               <w:rPr>
@@ -25634,7 +26895,7 @@
                 <w:sz w:val="18"/>
                 <w:szCs w:val="18"/>
               </w:rPr>
-              <w:t xml:space="preserve"> </w:t>
+              <w:t>st</w:t>
             </w:r>
             <w:r>
               <w:rPr>
@@ -25643,7 +26904,7 @@
                 <w:sz w:val="18"/>
                 <w:szCs w:val="18"/>
               </w:rPr>
-              <w:t>Case ID</w:t>
+              <w:t xml:space="preserve"> Case ID</w:t>
             </w:r>
           </w:p>
         </w:tc>
@@ -25690,21 +26951,12 @@
             </w:pPr>
             <w:r>
               <w:rPr>
-                <w:rFonts w:hint="eastAsia" w:hAnsi="SimSun"/>
+                <w:rFonts w:hAnsi="SimSun"/>
                 <w:b/>
                 <w:sz w:val="18"/>
                 <w:szCs w:val="18"/>
               </w:rPr>
-              <w:t>Tes</w:t>
-            </w:r>
-            <w:r>
-              <w:rPr>
-                <w:rFonts w:hAnsi="SimSun"/>
-                <w:b/>
-                <w:sz w:val="18"/>
-                <w:szCs w:val="18"/>
-              </w:rPr>
-              <w:t>t</w:t>
+              <w:t>Test</w:t>
             </w:r>
             <w:r>
               <w:rPr>
@@ -25828,7 +27080,7 @@
               <w:rPr>
                 <w:rFonts w:hAnsi="SimSun"/>
               </w:rPr>
-              <w:t>6</w:t>
+              <w:t>9</w:t>
             </w:r>
           </w:p>
         </w:tc>
@@ -25872,54 +27124,14 @@
               <w:rPr>
                 <w:rFonts w:hAnsi="SimSun"/>
               </w:rPr>
-              <w:t>Title:web1</w:t>
-            </w:r>
-          </w:p>
-        </w:tc>
-        <w:tc>
-          <w:tcPr>
-            <w:tcW w:w="1680" w:type="dxa"/>
-          </w:tcPr>
-          <w:p>
-            <w:pPr>
-              <w:spacing w:line="300" w:lineRule="auto"/>
-              <w:rPr>
-                <w:rFonts w:hAnsi="SimSun"/>
-              </w:rPr>
-            </w:pPr>
-            <w:r>
-              <w:rPr>
-                <w:rFonts w:hAnsi="SimSun"/>
-              </w:rPr>
-              <w:t>title should not contain a number</w:t>
-            </w:r>
-          </w:p>
-          <w:p>
-            <w:pPr>
-              <w:spacing w:line="300" w:lineRule="auto"/>
-              <w:rPr>
-                <w:rFonts w:hAnsi="SimSun"/>
-              </w:rPr>
-            </w:pPr>
-          </w:p>
-        </w:tc>
-        <w:tc>
-          <w:tcPr>
-            <w:tcW w:w="1320" w:type="dxa"/>
-          </w:tcPr>
-          <w:p>
-            <w:pPr>
-              <w:spacing w:line="300" w:lineRule="auto"/>
-              <w:rPr>
-                <w:rFonts w:hAnsi="SimSun"/>
-              </w:rPr>
-            </w:pPr>
+              <w:t>Clicking on view applications btn</w:t>
+            </w:r>
             <w:r>
               <w:drawing>
                 <wp:inline distT="0" distB="0" distL="0" distR="0">
-                  <wp:extent cx="701040" cy="851535"/>
-                  <wp:effectExtent l="0" t="0" r="3810" b="5715"/>
-                  <wp:docPr id="67" name="Picture 67"/>
+                  <wp:extent cx="1158240" cy="339090"/>
+                  <wp:effectExtent l="0" t="0" r="3810" b="3810"/>
+                  <wp:docPr id="71" name="Picture 71"/>
                   <wp:cNvGraphicFramePr>
                     <a:graphicFrameLocks xmlns:a="http://schemas.openxmlformats.org/drawingml/2006/main" noChangeAspect="1"/>
                   </wp:cNvGraphicFramePr>
@@ -25927,13 +27139,13 @@
                     <a:graphicData uri="http://schemas.openxmlformats.org/drawingml/2006/picture">
                       <pic:pic xmlns:pic="http://schemas.openxmlformats.org/drawingml/2006/picture">
                         <pic:nvPicPr>
-                          <pic:cNvPr id="67" name="Picture 67"/>
+                          <pic:cNvPr id="71" name="Picture 71"/>
                           <pic:cNvPicPr>
                             <a:picLocks noChangeAspect="1"/>
                           </pic:cNvPicPr>
                         </pic:nvPicPr>
                         <pic:blipFill>
-                          <a:blip r:embed="rId70"/>
+                          <a:blip r:embed="rId75"/>
                           <a:stretch>
                             <a:fillRect/>
                           </a:stretch>
@@ -25941,7 +27153,7 @@
                         <pic:spPr>
                           <a:xfrm>
                             <a:off x="0" y="0"/>
-                            <a:ext cx="701040" cy="851535"/>
+                            <a:ext cx="1158240" cy="339090"/>
                           </a:xfrm>
                           <a:prstGeom prst="rect">
                             <a:avLst/>
@@ -25957,6 +27169,77 @@
         </w:tc>
         <w:tc>
           <w:tcPr>
+            <w:tcW w:w="1680" w:type="dxa"/>
+          </w:tcPr>
+          <w:p>
+            <w:pPr>
+              <w:spacing w:line="300" w:lineRule="auto"/>
+              <w:rPr>
+                <w:rFonts w:hAnsi="SimSun"/>
+              </w:rPr>
+            </w:pPr>
+            <w:r>
+              <w:rPr>
+                <w:rFonts w:hAnsi="SimSun"/>
+              </w:rPr>
+              <w:t>List of applications if there are applications</w:t>
+            </w:r>
+          </w:p>
+        </w:tc>
+        <w:tc>
+          <w:tcPr>
+            <w:tcW w:w="1320" w:type="dxa"/>
+          </w:tcPr>
+          <w:p>
+            <w:pPr>
+              <w:spacing w:line="300" w:lineRule="auto"/>
+              <w:rPr>
+                <w:rFonts w:hAnsi="SimSun"/>
+              </w:rPr>
+            </w:pPr>
+            <w:r>
+              <w:drawing>
+                <wp:inline distT="0" distB="0" distL="0" distR="0">
+                  <wp:extent cx="701040" cy="264160"/>
+                  <wp:effectExtent l="0" t="0" r="3810" b="2540"/>
+                  <wp:docPr id="72" name="Picture 72"/>
+                  <wp:cNvGraphicFramePr>
+                    <a:graphicFrameLocks xmlns:a="http://schemas.openxmlformats.org/drawingml/2006/main" noChangeAspect="1"/>
+                  </wp:cNvGraphicFramePr>
+                  <a:graphic xmlns:a="http://schemas.openxmlformats.org/drawingml/2006/main">
+                    <a:graphicData uri="http://schemas.openxmlformats.org/drawingml/2006/picture">
+                      <pic:pic xmlns:pic="http://schemas.openxmlformats.org/drawingml/2006/picture">
+                        <pic:nvPicPr>
+                          <pic:cNvPr id="72" name="Picture 72"/>
+                          <pic:cNvPicPr>
+                            <a:picLocks noChangeAspect="1"/>
+                          </pic:cNvPicPr>
+                        </pic:nvPicPr>
+                        <pic:blipFill>
+                          <a:blip r:embed="rId76"/>
+                          <a:stretch>
+                            <a:fillRect/>
+                          </a:stretch>
+                        </pic:blipFill>
+                        <pic:spPr>
+                          <a:xfrm>
+                            <a:off x="0" y="0"/>
+                            <a:ext cx="701040" cy="264160"/>
+                          </a:xfrm>
+                          <a:prstGeom prst="rect">
+                            <a:avLst/>
+                          </a:prstGeom>
+                        </pic:spPr>
+                      </pic:pic>
+                    </a:graphicData>
+                  </a:graphic>
+                </wp:inline>
+              </w:drawing>
+            </w:r>
+          </w:p>
+        </w:tc>
+        <w:tc>
+          <w:tcPr>
             <w:tcW w:w="1176" w:type="dxa"/>
           </w:tcPr>
           <w:p>
@@ -25970,7 +27253,7 @@
               <w:rPr>
                 <w:rFonts w:hAnsi="SimSun"/>
               </w:rPr>
-              <w:t>fall</w:t>
+              <w:t>pass</w:t>
             </w:r>
           </w:p>
         </w:tc>
@@ -26007,7 +27290,7 @@
               <w:rPr>
                 <w:rFonts w:hAnsi="SimSun"/>
               </w:rPr>
-              <w:t>7</w:t>
+              <w:t>10</w:t>
             </w:r>
           </w:p>
         </w:tc>
@@ -26051,54 +27334,14 @@
               <w:rPr>
                 <w:rFonts w:hAnsi="SimSun"/>
               </w:rPr>
-              <w:t>Salary: -1999</w:t>
-            </w:r>
-          </w:p>
-        </w:tc>
-        <w:tc>
-          <w:tcPr>
-            <w:tcW w:w="1680" w:type="dxa"/>
-          </w:tcPr>
-          <w:p>
-            <w:pPr>
-              <w:spacing w:line="300" w:lineRule="auto"/>
-              <w:rPr>
-                <w:rFonts w:hAnsi="SimSun"/>
-              </w:rPr>
-            </w:pPr>
-            <w:r>
-              <w:rPr>
-                <w:rFonts w:hAnsi="SimSun"/>
-              </w:rPr>
-              <w:t>Salary should be positive</w:t>
-            </w:r>
-          </w:p>
-          <w:p>
-            <w:pPr>
-              <w:spacing w:line="300" w:lineRule="auto"/>
-              <w:rPr>
-                <w:rFonts w:hAnsi="SimSun"/>
-              </w:rPr>
-            </w:pPr>
-          </w:p>
-        </w:tc>
-        <w:tc>
-          <w:tcPr>
-            <w:tcW w:w="1320" w:type="dxa"/>
-          </w:tcPr>
-          <w:p>
-            <w:pPr>
-              <w:spacing w:line="300" w:lineRule="auto"/>
-              <w:rPr>
-                <w:rFonts w:hAnsi="SimSun"/>
-              </w:rPr>
-            </w:pPr>
+              <w:t>Clicking on view applications btn</w:t>
+            </w:r>
             <w:r>
               <w:drawing>
                 <wp:inline distT="0" distB="0" distL="0" distR="0">
-                  <wp:extent cx="701040" cy="831215"/>
-                  <wp:effectExtent l="0" t="0" r="3810" b="6985"/>
-                  <wp:docPr id="68" name="Picture 68"/>
+                  <wp:extent cx="1158240" cy="339090"/>
+                  <wp:effectExtent l="0" t="0" r="3810" b="3810"/>
+                  <wp:docPr id="73" name="Picture 73"/>
                   <wp:cNvGraphicFramePr>
                     <a:graphicFrameLocks xmlns:a="http://schemas.openxmlformats.org/drawingml/2006/main" noChangeAspect="1"/>
                   </wp:cNvGraphicFramePr>
@@ -26106,13 +27349,13 @@
                     <a:graphicData uri="http://schemas.openxmlformats.org/drawingml/2006/picture">
                       <pic:pic xmlns:pic="http://schemas.openxmlformats.org/drawingml/2006/picture">
                         <pic:nvPicPr>
-                          <pic:cNvPr id="68" name="Picture 68"/>
+                          <pic:cNvPr id="73" name="Picture 73"/>
                           <pic:cNvPicPr>
                             <a:picLocks noChangeAspect="1"/>
                           </pic:cNvPicPr>
                         </pic:nvPicPr>
                         <pic:blipFill>
-                          <a:blip r:embed="rId71"/>
+                          <a:blip r:embed="rId75"/>
                           <a:stretch>
                             <a:fillRect/>
                           </a:stretch>
@@ -26120,7 +27363,7 @@
                         <pic:spPr>
                           <a:xfrm>
                             <a:off x="0" y="0"/>
-                            <a:ext cx="701040" cy="831215"/>
+                            <a:ext cx="1158240" cy="339090"/>
                           </a:xfrm>
                           <a:prstGeom prst="rect">
                             <a:avLst/>
@@ -26136,6 +27379,81 @@
         </w:tc>
         <w:tc>
           <w:tcPr>
+            <w:tcW w:w="1680" w:type="dxa"/>
+          </w:tcPr>
+          <w:p>
+            <w:pPr>
+              <w:spacing w:line="300" w:lineRule="auto"/>
+              <w:rPr>
+                <w:rFonts w:hAnsi="SimSun"/>
+                <w:sz w:val="18"/>
+                <w:szCs w:val="18"/>
+              </w:rPr>
+            </w:pPr>
+            <w:r>
+              <w:rPr>
+                <w:rFonts w:hAnsi="SimSun"/>
+                <w:sz w:val="18"/>
+                <w:szCs w:val="18"/>
+              </w:rPr>
+              <w:t>Show No Applications Found fi there are no applications</w:t>
+            </w:r>
+          </w:p>
+        </w:tc>
+        <w:tc>
+          <w:tcPr>
+            <w:tcW w:w="1320" w:type="dxa"/>
+          </w:tcPr>
+          <w:p>
+            <w:pPr>
+              <w:spacing w:line="300" w:lineRule="auto"/>
+              <w:rPr>
+                <w:rFonts w:hAnsi="SimSun"/>
+              </w:rPr>
+            </w:pPr>
+            <w:r>
+              <w:drawing>
+                <wp:inline distT="0" distB="0" distL="0" distR="0">
+                  <wp:extent cx="701040" cy="380365"/>
+                  <wp:effectExtent l="0" t="0" r="3810" b="635"/>
+                  <wp:docPr id="74" name="Picture 74"/>
+                  <wp:cNvGraphicFramePr>
+                    <a:graphicFrameLocks xmlns:a="http://schemas.openxmlformats.org/drawingml/2006/main" noChangeAspect="1"/>
+                  </wp:cNvGraphicFramePr>
+                  <a:graphic xmlns:a="http://schemas.openxmlformats.org/drawingml/2006/main">
+                    <a:graphicData uri="http://schemas.openxmlformats.org/drawingml/2006/picture">
+                      <pic:pic xmlns:pic="http://schemas.openxmlformats.org/drawingml/2006/picture">
+                        <pic:nvPicPr>
+                          <pic:cNvPr id="74" name="Picture 74"/>
+                          <pic:cNvPicPr>
+                            <a:picLocks noChangeAspect="1"/>
+                          </pic:cNvPicPr>
+                        </pic:nvPicPr>
+                        <pic:blipFill>
+                          <a:blip r:embed="rId77"/>
+                          <a:stretch>
+                            <a:fillRect/>
+                          </a:stretch>
+                        </pic:blipFill>
+                        <pic:spPr>
+                          <a:xfrm>
+                            <a:off x="0" y="0"/>
+                            <a:ext cx="701040" cy="380365"/>
+                          </a:xfrm>
+                          <a:prstGeom prst="rect">
+                            <a:avLst/>
+                          </a:prstGeom>
+                        </pic:spPr>
+                      </pic:pic>
+                    </a:graphicData>
+                  </a:graphic>
+                </wp:inline>
+              </w:drawing>
+            </w:r>
+          </w:p>
+        </w:tc>
+        <w:tc>
+          <w:tcPr>
             <w:tcW w:w="1176" w:type="dxa"/>
           </w:tcPr>
           <w:p>
@@ -26149,7 +27467,7 @@
               <w:rPr>
                 <w:rFonts w:hAnsi="SimSun"/>
               </w:rPr>
-              <w:t>fall</w:t>
+              <w:t>pass</w:t>
             </w:r>
           </w:p>
         </w:tc>
@@ -26186,7 +27504,7 @@
               <w:rPr>
                 <w:rFonts w:hAnsi="SimSun"/>
               </w:rPr>
-              <w:t>7</w:t>
+              <w:t>11</w:t>
             </w:r>
           </w:p>
         </w:tc>
@@ -26203,9 +27521,15 @@
             </w:pPr>
             <w:r>
               <w:rPr>
-                <w:rFonts w:hAnsi="SimSun"/>
-              </w:rPr>
-              <w:t>Equivalence Partitioning</w:t>
+                <w:rFonts w:hint="eastAsia" w:hAnsi="SimSun"/>
+              </w:rPr>
+              <w:t>E</w:t>
+            </w:r>
+            <w:r>
+              <w:rPr>
+                <w:rFonts w:hAnsi="SimSun"/>
+              </w:rPr>
+              <w:t>rror Guessing</w:t>
             </w:r>
           </w:p>
         </w:tc>
@@ -26224,47 +27548,9 @@
               <w:rPr>
                 <w:rFonts w:hAnsi="SimSun"/>
               </w:rPr>
-              <w:t>Application Deadline:</w:t>
-            </w:r>
-          </w:p>
-          <w:p>
-            <w:pPr>
-              <w:spacing w:line="300" w:lineRule="auto"/>
-              <w:rPr>
-                <w:rFonts w:hAnsi="SimSun"/>
-              </w:rPr>
-            </w:pPr>
-            <w:r>
-              <w:rPr>
-                <w:rFonts w:hAnsi="SimSun"/>
-              </w:rPr>
-              <w:t>11/18/2021</w:t>
-            </w:r>
-          </w:p>
-        </w:tc>
-        <w:tc>
-          <w:tcPr>
-            <w:tcW w:w="1680" w:type="dxa"/>
-          </w:tcPr>
-          <w:p>
-            <w:pPr>
-              <w:spacing w:line="300" w:lineRule="auto"/>
-              <w:rPr>
-                <w:rFonts w:hAnsi="SimSun"/>
-              </w:rPr>
-            </w:pPr>
-            <w:r>
-              <w:rPr>
-                <w:rFonts w:hAnsi="SimSun"/>
-              </w:rPr>
-              <w:t>deadline should be greater than dateOfPosting</w:t>
-            </w:r>
-          </w:p>
-        </w:tc>
-        <w:tc>
-          <w:tcPr>
-            <w:tcW w:w="1320" w:type="dxa"/>
-          </w:tcPr>
+              <w:t>Clicking on view resume btn</w:t>
+            </w:r>
+          </w:p>
           <w:p>
             <w:pPr>
               <w:spacing w:line="300" w:lineRule="auto"/>
@@ -26275,9 +27561,9 @@
             <w:r>
               <w:drawing>
                 <wp:inline distT="0" distB="0" distL="0" distR="0">
-                  <wp:extent cx="701040" cy="474980"/>
+                  <wp:extent cx="1158240" cy="303530"/>
                   <wp:effectExtent l="0" t="0" r="3810" b="1270"/>
-                  <wp:docPr id="69" name="Picture 69"/>
+                  <wp:docPr id="75" name="Picture 75"/>
                   <wp:cNvGraphicFramePr>
                     <a:graphicFrameLocks xmlns:a="http://schemas.openxmlformats.org/drawingml/2006/main" noChangeAspect="1"/>
                   </wp:cNvGraphicFramePr>
@@ -26285,13 +27571,13 @@
                     <a:graphicData uri="http://schemas.openxmlformats.org/drawingml/2006/picture">
                       <pic:pic xmlns:pic="http://schemas.openxmlformats.org/drawingml/2006/picture">
                         <pic:nvPicPr>
-                          <pic:cNvPr id="69" name="Picture 69"/>
+                          <pic:cNvPr id="75" name="Picture 75"/>
                           <pic:cNvPicPr>
                             <a:picLocks noChangeAspect="1"/>
                           </pic:cNvPicPr>
                         </pic:nvPicPr>
                         <pic:blipFill>
-                          <a:blip r:embed="rId72"/>
+                          <a:blip r:embed="rId78"/>
                           <a:stretch>
                             <a:fillRect/>
                           </a:stretch>
@@ -26299,7 +27585,7 @@
                         <pic:spPr>
                           <a:xfrm>
                             <a:off x="0" y="0"/>
-                            <a:ext cx="701040" cy="474980"/>
+                            <a:ext cx="1158240" cy="303530"/>
                           </a:xfrm>
                           <a:prstGeom prst="rect">
                             <a:avLst/>
@@ -26315,6 +27601,80 @@
         </w:tc>
         <w:tc>
           <w:tcPr>
+            <w:tcW w:w="1680" w:type="dxa"/>
+          </w:tcPr>
+          <w:p>
+            <w:pPr>
+              <w:spacing w:line="300" w:lineRule="auto"/>
+              <w:rPr>
+                <w:rFonts w:hAnsi="SimSun"/>
+              </w:rPr>
+            </w:pPr>
+            <w:r>
+              <w:rPr>
+                <w:rFonts w:hAnsi="SimSun"/>
+              </w:rPr>
+              <w:t xml:space="preserve">Show the </w:t>
+            </w:r>
+            <w:r>
+              <w:t>recruiter applicant resume if applicant has resume</w:t>
+            </w:r>
+          </w:p>
+        </w:tc>
+        <w:tc>
+          <w:tcPr>
+            <w:tcW w:w="1320" w:type="dxa"/>
+          </w:tcPr>
+          <w:p>
+            <w:pPr>
+              <w:spacing w:line="300" w:lineRule="auto"/>
+              <w:rPr>
+                <w:rFonts w:hAnsi="SimSun"/>
+              </w:rPr>
+            </w:pPr>
+            <w:r>
+              <w:drawing>
+                <wp:inline distT="0" distB="0" distL="0" distR="0">
+                  <wp:extent cx="701040" cy="359410"/>
+                  <wp:effectExtent l="0" t="0" r="3810" b="2540"/>
+                  <wp:docPr id="76" name="Picture 76"/>
+                  <wp:cNvGraphicFramePr>
+                    <a:graphicFrameLocks xmlns:a="http://schemas.openxmlformats.org/drawingml/2006/main" noChangeAspect="1"/>
+                  </wp:cNvGraphicFramePr>
+                  <a:graphic xmlns:a="http://schemas.openxmlformats.org/drawingml/2006/main">
+                    <a:graphicData uri="http://schemas.openxmlformats.org/drawingml/2006/picture">
+                      <pic:pic xmlns:pic="http://schemas.openxmlformats.org/drawingml/2006/picture">
+                        <pic:nvPicPr>
+                          <pic:cNvPr id="76" name="Picture 76"/>
+                          <pic:cNvPicPr>
+                            <a:picLocks noChangeAspect="1"/>
+                          </pic:cNvPicPr>
+                        </pic:nvPicPr>
+                        <pic:blipFill>
+                          <a:blip r:embed="rId79"/>
+                          <a:stretch>
+                            <a:fillRect/>
+                          </a:stretch>
+                        </pic:blipFill>
+                        <pic:spPr>
+                          <a:xfrm>
+                            <a:off x="0" y="0"/>
+                            <a:ext cx="701040" cy="359410"/>
+                          </a:xfrm>
+                          <a:prstGeom prst="rect">
+                            <a:avLst/>
+                          </a:prstGeom>
+                        </pic:spPr>
+                      </pic:pic>
+                    </a:graphicData>
+                  </a:graphic>
+                </wp:inline>
+              </w:drawing>
+            </w:r>
+          </w:p>
+        </w:tc>
+        <w:tc>
+          <w:tcPr>
             <w:tcW w:w="1176" w:type="dxa"/>
           </w:tcPr>
           <w:p>
@@ -26328,7 +27688,7 @@
               <w:rPr>
                 <w:rFonts w:hAnsi="SimSun"/>
               </w:rPr>
-              <w:t>fall</w:t>
+              <w:t>pass</w:t>
             </w:r>
           </w:p>
         </w:tc>
@@ -26365,7 +27725,7 @@
               <w:rPr>
                 <w:rFonts w:hAnsi="SimSun"/>
               </w:rPr>
-              <w:t>8</w:t>
+              <w:t>12</w:t>
             </w:r>
           </w:p>
         </w:tc>
@@ -26409,55 +27769,9 @@
               <w:rPr>
                 <w:rFonts w:hAnsi="SimSun"/>
               </w:rPr>
-              <w:t>Maximum Number Of Applicants: 20</w:t>
-            </w:r>
-          </w:p>
-          <w:p>
-            <w:pPr>
-              <w:spacing w:line="300" w:lineRule="auto"/>
-              <w:rPr>
-                <w:rFonts w:hAnsi="SimSun"/>
-              </w:rPr>
-            </w:pPr>
-            <w:r>
-              <w:rPr>
-                <w:rFonts w:hAnsi="SimSun"/>
-              </w:rPr>
-              <w:t xml:space="preserve">Positions Available:30   </w:t>
-            </w:r>
-          </w:p>
-          <w:p>
-            <w:pPr>
-              <w:spacing w:line="300" w:lineRule="auto"/>
-              <w:rPr>
-                <w:rFonts w:hAnsi="SimSun"/>
-              </w:rPr>
-            </w:pPr>
-          </w:p>
-        </w:tc>
-        <w:tc>
-          <w:tcPr>
-            <w:tcW w:w="1680" w:type="dxa"/>
-          </w:tcPr>
-          <w:p>
-            <w:pPr>
-              <w:spacing w:line="300" w:lineRule="auto"/>
-              <w:rPr>
-                <w:rFonts w:hAnsi="SimSun"/>
-              </w:rPr>
-            </w:pPr>
-            <w:r>
-              <w:rPr>
-                <w:rFonts w:hAnsi="SimSun"/>
-              </w:rPr>
-              <w:t>Tell the user maximum number of applicants greater then positions available</w:t>
-            </w:r>
-          </w:p>
-        </w:tc>
-        <w:tc>
-          <w:tcPr>
-            <w:tcW w:w="1320" w:type="dxa"/>
-          </w:tcPr>
+              <w:t>Clicking on reject btn</w:t>
+            </w:r>
+          </w:p>
           <w:p>
             <w:pPr>
               <w:spacing w:line="300" w:lineRule="auto"/>
@@ -26468,9 +27782,9 @@
             <w:r>
               <w:drawing>
                 <wp:inline distT="0" distB="0" distL="0" distR="0">
-                  <wp:extent cx="701040" cy="725170"/>
-                  <wp:effectExtent l="0" t="0" r="3810" b="0"/>
-                  <wp:docPr id="70" name="Picture 70"/>
+                  <wp:extent cx="1158240" cy="281940"/>
+                  <wp:effectExtent l="0" t="0" r="3810" b="3810"/>
+                  <wp:docPr id="77" name="Picture 77"/>
                   <wp:cNvGraphicFramePr>
                     <a:graphicFrameLocks xmlns:a="http://schemas.openxmlformats.org/drawingml/2006/main" noChangeAspect="1"/>
                   </wp:cNvGraphicFramePr>
@@ -26478,13 +27792,13 @@
                     <a:graphicData uri="http://schemas.openxmlformats.org/drawingml/2006/picture">
                       <pic:pic xmlns:pic="http://schemas.openxmlformats.org/drawingml/2006/picture">
                         <pic:nvPicPr>
-                          <pic:cNvPr id="70" name="Picture 70"/>
+                          <pic:cNvPr id="77" name="Picture 77"/>
                           <pic:cNvPicPr>
                             <a:picLocks noChangeAspect="1"/>
                           </pic:cNvPicPr>
                         </pic:nvPicPr>
                         <pic:blipFill>
-                          <a:blip r:embed="rId73"/>
+                          <a:blip r:embed="rId80"/>
                           <a:stretch>
                             <a:fillRect/>
                           </a:stretch>
@@ -26492,7 +27806,125 @@
                         <pic:spPr>
                           <a:xfrm>
                             <a:off x="0" y="0"/>
-                            <a:ext cx="701040" cy="725170"/>
+                            <a:ext cx="1158240" cy="281940"/>
+                          </a:xfrm>
+                          <a:prstGeom prst="rect">
+                            <a:avLst/>
+                          </a:prstGeom>
+                        </pic:spPr>
+                      </pic:pic>
+                    </a:graphicData>
+                  </a:graphic>
+                </wp:inline>
+              </w:drawing>
+            </w:r>
+          </w:p>
+        </w:tc>
+        <w:tc>
+          <w:tcPr>
+            <w:tcW w:w="1680" w:type="dxa"/>
+          </w:tcPr>
+          <w:p>
+            <w:pPr>
+              <w:spacing w:line="300" w:lineRule="auto"/>
+              <w:rPr>
+                <w:rFonts w:hAnsi="SimSun"/>
+              </w:rPr>
+            </w:pPr>
+            <w:r>
+              <w:rPr>
+                <w:rFonts w:hAnsi="SimSun"/>
+              </w:rPr>
+              <w:t>Reject applicant and let applicant know</w:t>
+            </w:r>
+          </w:p>
+        </w:tc>
+        <w:tc>
+          <w:tcPr>
+            <w:tcW w:w="1320" w:type="dxa"/>
+          </w:tcPr>
+          <w:p>
+            <w:pPr>
+              <w:spacing w:line="300" w:lineRule="auto"/>
+              <w:rPr>
+                <w:rFonts w:hAnsi="SimSun"/>
+              </w:rPr>
+            </w:pPr>
+            <w:r>
+              <w:drawing>
+                <wp:inline distT="0" distB="0" distL="0" distR="0">
+                  <wp:extent cx="701040" cy="188595"/>
+                  <wp:effectExtent l="0" t="0" r="3810" b="1905"/>
+                  <wp:docPr id="78" name="Picture 78"/>
+                  <wp:cNvGraphicFramePr>
+                    <a:graphicFrameLocks xmlns:a="http://schemas.openxmlformats.org/drawingml/2006/main" noChangeAspect="1"/>
+                  </wp:cNvGraphicFramePr>
+                  <a:graphic xmlns:a="http://schemas.openxmlformats.org/drawingml/2006/main">
+                    <a:graphicData uri="http://schemas.openxmlformats.org/drawingml/2006/picture">
+                      <pic:pic xmlns:pic="http://schemas.openxmlformats.org/drawingml/2006/picture">
+                        <pic:nvPicPr>
+                          <pic:cNvPr id="78" name="Picture 78"/>
+                          <pic:cNvPicPr>
+                            <a:picLocks noChangeAspect="1"/>
+                          </pic:cNvPicPr>
+                        </pic:nvPicPr>
+                        <pic:blipFill>
+                          <a:blip r:embed="rId81"/>
+                          <a:stretch>
+                            <a:fillRect/>
+                          </a:stretch>
+                        </pic:blipFill>
+                        <pic:spPr>
+                          <a:xfrm>
+                            <a:off x="0" y="0"/>
+                            <a:ext cx="701040" cy="188595"/>
+                          </a:xfrm>
+                          <a:prstGeom prst="rect">
+                            <a:avLst/>
+                          </a:prstGeom>
+                        </pic:spPr>
+                      </pic:pic>
+                    </a:graphicData>
+                  </a:graphic>
+                </wp:inline>
+              </w:drawing>
+            </w:r>
+          </w:p>
+          <w:p>
+            <w:pPr>
+              <w:spacing w:line="300" w:lineRule="auto"/>
+              <w:rPr>
+                <w:rFonts w:hAnsi="SimSun"/>
+              </w:rPr>
+            </w:pPr>
+            <w:r>
+              <w:drawing>
+                <wp:inline distT="0" distB="0" distL="0" distR="0">
+                  <wp:extent cx="701040" cy="198755"/>
+                  <wp:effectExtent l="0" t="0" r="3810" b="0"/>
+                  <wp:docPr id="79" name="Picture 79"/>
+                  <wp:cNvGraphicFramePr>
+                    <a:graphicFrameLocks xmlns:a="http://schemas.openxmlformats.org/drawingml/2006/main" noChangeAspect="1"/>
+                  </wp:cNvGraphicFramePr>
+                  <a:graphic xmlns:a="http://schemas.openxmlformats.org/drawingml/2006/main">
+                    <a:graphicData uri="http://schemas.openxmlformats.org/drawingml/2006/picture">
+                      <pic:pic xmlns:pic="http://schemas.openxmlformats.org/drawingml/2006/picture">
+                        <pic:nvPicPr>
+                          <pic:cNvPr id="79" name="Picture 79"/>
+                          <pic:cNvPicPr>
+                            <a:picLocks noChangeAspect="1"/>
+                          </pic:cNvPicPr>
+                        </pic:nvPicPr>
+                        <pic:blipFill>
+                          <a:blip r:embed="rId82"/>
+                          <a:stretch>
+                            <a:fillRect/>
+                          </a:stretch>
+                        </pic:blipFill>
+                        <pic:spPr>
+                          <a:xfrm>
+                            <a:off x="0" y="0"/>
+                            <a:ext cx="701040" cy="198755"/>
                           </a:xfrm>
                           <a:prstGeom prst="rect">
                             <a:avLst/>
@@ -26554,1318 +27986,6 @@
                 <w:rFonts w:hAnsi="SimSun"/>
               </w:rPr>
             </w:pPr>
-          </w:p>
-        </w:tc>
-        <w:tc>
-          <w:tcPr>
-            <w:tcW w:w="1866" w:type="dxa"/>
-          </w:tcPr>
-          <w:p>
-            <w:pPr>
-              <w:spacing w:line="300" w:lineRule="auto"/>
-              <w:rPr>
-                <w:rFonts w:hAnsi="SimSun"/>
-              </w:rPr>
-            </w:pPr>
-          </w:p>
-        </w:tc>
-        <w:tc>
-          <w:tcPr>
-            <w:tcW w:w="2040" w:type="dxa"/>
-          </w:tcPr>
-          <w:p>
-            <w:pPr>
-              <w:spacing w:line="300" w:lineRule="auto"/>
-              <w:rPr>
-                <w:rFonts w:hAnsi="SimSun"/>
-              </w:rPr>
-            </w:pPr>
-          </w:p>
-        </w:tc>
-        <w:tc>
-          <w:tcPr>
-            <w:tcW w:w="1680" w:type="dxa"/>
-          </w:tcPr>
-          <w:p>
-            <w:pPr>
-              <w:spacing w:line="300" w:lineRule="auto"/>
-              <w:rPr>
-                <w:rFonts w:hAnsi="SimSun"/>
-              </w:rPr>
-            </w:pPr>
-          </w:p>
-        </w:tc>
-        <w:tc>
-          <w:tcPr>
-            <w:tcW w:w="1320" w:type="dxa"/>
-          </w:tcPr>
-          <w:p>
-            <w:pPr>
-              <w:spacing w:line="300" w:lineRule="auto"/>
-              <w:rPr>
-                <w:rFonts w:hAnsi="SimSun"/>
-              </w:rPr>
-            </w:pPr>
-          </w:p>
-        </w:tc>
-        <w:tc>
-          <w:tcPr>
-            <w:tcW w:w="1176" w:type="dxa"/>
-          </w:tcPr>
-          <w:p>
-            <w:pPr>
-              <w:spacing w:line="300" w:lineRule="auto"/>
-              <w:rPr>
-                <w:rFonts w:hAnsi="SimSun"/>
-              </w:rPr>
-            </w:pPr>
-          </w:p>
-        </w:tc>
-      </w:tr>
-    </w:tbl>
-    <w:p>
-      <w:pPr>
-        <w:pStyle w:val="15"/>
-      </w:pPr>
-      <w:r>
-        <w:t xml:space="preserve">Table </w:t>
-      </w:r>
-      <w:r>
-        <w:fldChar w:fldCharType="begin"/>
-      </w:r>
-      <w:r>
-        <w:instrText xml:space="preserve"> SEQ Table \* ARABIC </w:instrText>
-      </w:r>
-      <w:r>
-        <w:fldChar w:fldCharType="separate"/>
-      </w:r>
-      <w:r>
-        <w:t>24</w:t>
-      </w:r>
-      <w:r>
-        <w:fldChar w:fldCharType="end"/>
-      </w:r>
-      <w:bookmarkStart w:id="121" w:name="_Toc31355"/>
-      <w:r>
-        <w:t xml:space="preserve"> update job info</w:t>
-      </w:r>
-      <w:bookmarkEnd w:id="121"/>
-    </w:p>
-    <w:p>
-      <w:pPr>
-        <w:rPr>
-          <w:rFonts w:hAnsi="SimSun"/>
-        </w:rPr>
-      </w:pPr>
-      <w:r>
-        <w:t>Conclusion:</w:t>
-      </w:r>
-      <w:r>
-        <w:rPr>
-          <w:rFonts w:hint="eastAsia" w:ascii="SimSun" w:hAnsi="SimSun" w:eastAsia="SimSun" w:cs="SimSun"/>
-        </w:rPr>
-        <w:t xml:space="preserve"> </w:t>
-      </w:r>
-      <w:r>
-        <w:t>by the test, I found that:</w:t>
-      </w:r>
-      <w:r>
-        <w:rPr>
-          <w:rFonts w:hint="eastAsia"/>
-        </w:rPr>
-        <w:t xml:space="preserve"> </w:t>
-      </w:r>
-      <w:r>
-        <w:rPr>
-          <w:rFonts w:hAnsi="SimSun"/>
-        </w:rPr>
-        <w:t>maximum number of applicants greater then positions available validations not working, but the other validations are working.</w:t>
-      </w:r>
-    </w:p>
-    <w:p/>
-    <w:p>
-      <w:pPr>
-        <w:pStyle w:val="3"/>
-        <w:spacing w:after="72"/>
-      </w:pPr>
-      <w:bookmarkStart w:id="122" w:name="_Toc27190"/>
-      <w:r>
-        <w:t>viewing Applications</w:t>
-      </w:r>
-      <w:bookmarkEnd w:id="122"/>
-    </w:p>
-    <w:p>
-      <w:pPr>
-        <w:pStyle w:val="45"/>
-        <w:numPr>
-          <w:ilvl w:val="0"/>
-          <w:numId w:val="10"/>
-        </w:numPr>
-        <w:jc w:val="left"/>
-      </w:pPr>
-      <w:r>
-        <w:t xml:space="preserve">Testing purposes: : to test whether recruiters can view Applications and </w:t>
-      </w:r>
-      <w:r>
-        <w:rPr>
-          <w:rFonts w:hAnsi="SimSun"/>
-        </w:rPr>
-        <w:t>applicants info.</w:t>
-      </w:r>
-    </w:p>
-    <w:tbl>
-      <w:tblPr>
-        <w:tblStyle w:val="28"/>
-        <w:tblW w:w="9324" w:type="dxa"/>
-        <w:tblInd w:w="0" w:type="dxa"/>
-        <w:tblBorders>
-          <w:top w:val="single" w:color="auto" w:sz="4" w:space="0"/>
-          <w:left w:val="single" w:color="auto" w:sz="4" w:space="0"/>
-          <w:bottom w:val="single" w:color="auto" w:sz="4" w:space="0"/>
-          <w:right w:val="single" w:color="auto" w:sz="4" w:space="0"/>
-          <w:insideH w:val="single" w:color="auto" w:sz="4" w:space="0"/>
-          <w:insideV w:val="single" w:color="auto" w:sz="4" w:space="0"/>
-        </w:tblBorders>
-        <w:tblLayout w:type="fixed"/>
-        <w:tblCellMar>
-          <w:top w:w="0" w:type="dxa"/>
-          <w:left w:w="108" w:type="dxa"/>
-          <w:bottom w:w="0" w:type="dxa"/>
-          <w:right w:w="108" w:type="dxa"/>
-        </w:tblCellMar>
-      </w:tblPr>
-      <w:tblGrid>
-        <w:gridCol w:w="1242"/>
-        <w:gridCol w:w="1866"/>
-        <w:gridCol w:w="2040"/>
-        <w:gridCol w:w="1680"/>
-        <w:gridCol w:w="1320"/>
-        <w:gridCol w:w="1176"/>
-      </w:tblGrid>
-      <w:tr>
-        <w:tblPrEx>
-          <w:tblBorders>
-            <w:top w:val="single" w:color="auto" w:sz="4" w:space="0"/>
-            <w:left w:val="single" w:color="auto" w:sz="4" w:space="0"/>
-            <w:bottom w:val="single" w:color="auto" w:sz="4" w:space="0"/>
-            <w:right w:val="single" w:color="auto" w:sz="4" w:space="0"/>
-            <w:insideH w:val="single" w:color="auto" w:sz="4" w:space="0"/>
-            <w:insideV w:val="single" w:color="auto" w:sz="4" w:space="0"/>
-          </w:tblBorders>
-        </w:tblPrEx>
-        <w:tc>
-          <w:tcPr>
-            <w:tcW w:w="1242" w:type="dxa"/>
-          </w:tcPr>
-          <w:p>
-            <w:pPr>
-              <w:spacing w:line="300" w:lineRule="auto"/>
-              <w:jc w:val="center"/>
-              <w:rPr>
-                <w:rFonts w:hAnsi="SimSun"/>
-                <w:b/>
-                <w:sz w:val="18"/>
-                <w:szCs w:val="18"/>
-              </w:rPr>
-            </w:pPr>
-            <w:r>
-              <w:rPr>
-                <w:rFonts w:hAnsi="SimSun"/>
-                <w:b/>
-                <w:sz w:val="18"/>
-                <w:szCs w:val="18"/>
-              </w:rPr>
-              <w:t>T</w:t>
-            </w:r>
-            <w:r>
-              <w:rPr>
-                <w:rFonts w:hint="eastAsia" w:hAnsi="SimSun"/>
-                <w:b/>
-                <w:sz w:val="18"/>
-                <w:szCs w:val="18"/>
-              </w:rPr>
-              <w:t>e</w:t>
-            </w:r>
-            <w:r>
-              <w:rPr>
-                <w:rFonts w:hAnsi="SimSun"/>
-                <w:b/>
-                <w:sz w:val="18"/>
-                <w:szCs w:val="18"/>
-              </w:rPr>
-              <w:t>st</w:t>
-            </w:r>
-            <w:r>
-              <w:rPr>
-                <w:rFonts w:hint="eastAsia" w:hAnsi="SimSun"/>
-                <w:b/>
-                <w:sz w:val="18"/>
-                <w:szCs w:val="18"/>
-              </w:rPr>
-              <w:t xml:space="preserve"> Case ID</w:t>
-            </w:r>
-          </w:p>
-        </w:tc>
-        <w:tc>
-          <w:tcPr>
-            <w:tcW w:w="1866" w:type="dxa"/>
-          </w:tcPr>
-          <w:p>
-            <w:pPr>
-              <w:spacing w:line="300" w:lineRule="auto"/>
-              <w:jc w:val="center"/>
-              <w:rPr>
-                <w:rFonts w:hAnsi="SimSun"/>
-                <w:b/>
-                <w:sz w:val="18"/>
-                <w:szCs w:val="18"/>
-              </w:rPr>
-            </w:pPr>
-            <w:r>
-              <w:rPr>
-                <w:rFonts w:hint="eastAsia" w:hAnsi="SimSun"/>
-                <w:b/>
-                <w:sz w:val="18"/>
-                <w:szCs w:val="18"/>
-              </w:rPr>
-              <w:t xml:space="preserve"> Design Reasons</w:t>
-            </w:r>
-          </w:p>
-        </w:tc>
-        <w:tc>
-          <w:tcPr>
-            <w:tcW w:w="2040" w:type="dxa"/>
-          </w:tcPr>
-          <w:p>
-            <w:pPr>
-              <w:spacing w:line="300" w:lineRule="auto"/>
-              <w:jc w:val="center"/>
-              <w:rPr>
-                <w:rFonts w:hAnsi="SimSun"/>
-                <w:b/>
-                <w:sz w:val="18"/>
-                <w:szCs w:val="18"/>
-              </w:rPr>
-            </w:pPr>
-            <w:r>
-              <w:rPr>
-                <w:rFonts w:hAnsi="SimSun"/>
-                <w:b/>
-                <w:sz w:val="18"/>
-                <w:szCs w:val="18"/>
-              </w:rPr>
-              <w:t>Test</w:t>
-            </w:r>
-            <w:r>
-              <w:rPr>
-                <w:rFonts w:hint="eastAsia" w:hAnsi="SimSun"/>
-                <w:b/>
-                <w:sz w:val="18"/>
-                <w:szCs w:val="18"/>
-              </w:rPr>
-              <w:t xml:space="preserve"> Case Data</w:t>
-            </w:r>
-          </w:p>
-        </w:tc>
-        <w:tc>
-          <w:tcPr>
-            <w:tcW w:w="1680" w:type="dxa"/>
-          </w:tcPr>
-          <w:p>
-            <w:pPr>
-              <w:spacing w:line="300" w:lineRule="auto"/>
-              <w:jc w:val="center"/>
-              <w:rPr>
-                <w:rFonts w:hAnsi="SimSun"/>
-                <w:b/>
-                <w:sz w:val="18"/>
-                <w:szCs w:val="18"/>
-              </w:rPr>
-            </w:pPr>
-            <w:r>
-              <w:rPr>
-                <w:rFonts w:hint="eastAsia" w:hAnsi="SimSun"/>
-                <w:b/>
-                <w:sz w:val="18"/>
-                <w:szCs w:val="18"/>
-              </w:rPr>
-              <w:t>Expected Result</w:t>
-            </w:r>
-          </w:p>
-        </w:tc>
-        <w:tc>
-          <w:tcPr>
-            <w:tcW w:w="1320" w:type="dxa"/>
-          </w:tcPr>
-          <w:p>
-            <w:pPr>
-              <w:spacing w:line="300" w:lineRule="auto"/>
-              <w:jc w:val="center"/>
-              <w:rPr>
-                <w:rFonts w:hAnsi="SimSun"/>
-                <w:b/>
-                <w:sz w:val="18"/>
-                <w:szCs w:val="18"/>
-              </w:rPr>
-            </w:pPr>
-            <w:r>
-              <w:rPr>
-                <w:rFonts w:hint="eastAsia" w:hAnsi="SimSun"/>
-                <w:b/>
-                <w:sz w:val="18"/>
-                <w:szCs w:val="18"/>
-              </w:rPr>
-              <w:t>Actual Result</w:t>
-            </w:r>
-          </w:p>
-        </w:tc>
-        <w:tc>
-          <w:tcPr>
-            <w:tcW w:w="1176" w:type="dxa"/>
-          </w:tcPr>
-          <w:p>
-            <w:pPr>
-              <w:spacing w:line="300" w:lineRule="auto"/>
-              <w:jc w:val="center"/>
-              <w:rPr>
-                <w:rFonts w:hAnsi="SimSun"/>
-                <w:b/>
-                <w:sz w:val="18"/>
-                <w:szCs w:val="18"/>
-              </w:rPr>
-            </w:pPr>
-            <w:r>
-              <w:rPr>
-                <w:rFonts w:hint="eastAsia" w:hAnsi="SimSun"/>
-                <w:b/>
-                <w:sz w:val="18"/>
-                <w:szCs w:val="18"/>
-              </w:rPr>
-              <w:t>Conclusion</w:t>
-            </w:r>
-          </w:p>
-        </w:tc>
-      </w:tr>
-      <w:tr>
-        <w:tblPrEx>
-          <w:tblBorders>
-            <w:top w:val="single" w:color="auto" w:sz="4" w:space="0"/>
-            <w:left w:val="single" w:color="auto" w:sz="4" w:space="0"/>
-            <w:bottom w:val="single" w:color="auto" w:sz="4" w:space="0"/>
-            <w:right w:val="single" w:color="auto" w:sz="4" w:space="0"/>
-            <w:insideH w:val="single" w:color="auto" w:sz="4" w:space="0"/>
-            <w:insideV w:val="single" w:color="auto" w:sz="4" w:space="0"/>
-          </w:tblBorders>
-        </w:tblPrEx>
-        <w:tc>
-          <w:tcPr>
-            <w:tcW w:w="1242" w:type="dxa"/>
-          </w:tcPr>
-          <w:p>
-            <w:pPr>
-              <w:spacing w:line="300" w:lineRule="auto"/>
-              <w:rPr>
-                <w:rFonts w:hAnsi="SimSun"/>
-              </w:rPr>
-            </w:pPr>
-            <w:r>
-              <w:rPr>
-                <w:rFonts w:hAnsi="SimSun"/>
-              </w:rPr>
-              <w:t>9</w:t>
-            </w:r>
-          </w:p>
-        </w:tc>
-        <w:tc>
-          <w:tcPr>
-            <w:tcW w:w="1866" w:type="dxa"/>
-          </w:tcPr>
-          <w:p>
-            <w:pPr>
-              <w:spacing w:line="300" w:lineRule="auto"/>
-              <w:rPr>
-                <w:rFonts w:hAnsi="SimSun"/>
-              </w:rPr>
-            </w:pPr>
-            <w:r>
-              <w:rPr>
-                <w:rFonts w:hint="eastAsia" w:hAnsi="SimSun"/>
-              </w:rPr>
-              <w:t>E</w:t>
-            </w:r>
-            <w:r>
-              <w:rPr>
-                <w:rFonts w:hAnsi="SimSun"/>
-              </w:rPr>
-              <w:t>rror Guessing</w:t>
-            </w:r>
-          </w:p>
-        </w:tc>
-        <w:tc>
-          <w:tcPr>
-            <w:tcW w:w="2040" w:type="dxa"/>
-          </w:tcPr>
-          <w:p>
-            <w:pPr>
-              <w:spacing w:line="300" w:lineRule="auto"/>
-              <w:rPr>
-                <w:rFonts w:hAnsi="SimSun"/>
-              </w:rPr>
-            </w:pPr>
-            <w:r>
-              <w:rPr>
-                <w:rFonts w:hAnsi="SimSun"/>
-              </w:rPr>
-              <w:t>Clicking on view applications btn</w:t>
-            </w:r>
-            <w:r>
-              <w:drawing>
-                <wp:inline distT="0" distB="0" distL="0" distR="0">
-                  <wp:extent cx="1158240" cy="339090"/>
-                  <wp:effectExtent l="0" t="0" r="3810" b="3810"/>
-                  <wp:docPr id="71" name="Picture 71"/>
-                  <wp:cNvGraphicFramePr>
-                    <a:graphicFrameLocks xmlns:a="http://schemas.openxmlformats.org/drawingml/2006/main" noChangeAspect="1"/>
-                  </wp:cNvGraphicFramePr>
-                  <a:graphic xmlns:a="http://schemas.openxmlformats.org/drawingml/2006/main">
-                    <a:graphicData uri="http://schemas.openxmlformats.org/drawingml/2006/picture">
-                      <pic:pic xmlns:pic="http://schemas.openxmlformats.org/drawingml/2006/picture">
-                        <pic:nvPicPr>
-                          <pic:cNvPr id="71" name="Picture 71"/>
-                          <pic:cNvPicPr>
-                            <a:picLocks noChangeAspect="1"/>
-                          </pic:cNvPicPr>
-                        </pic:nvPicPr>
-                        <pic:blipFill>
-                          <a:blip r:embed="rId74"/>
-                          <a:stretch>
-                            <a:fillRect/>
-                          </a:stretch>
-                        </pic:blipFill>
-                        <pic:spPr>
-                          <a:xfrm>
-                            <a:off x="0" y="0"/>
-                            <a:ext cx="1158240" cy="339090"/>
-                          </a:xfrm>
-                          <a:prstGeom prst="rect">
-                            <a:avLst/>
-                          </a:prstGeom>
-                        </pic:spPr>
-                      </pic:pic>
-                    </a:graphicData>
-                  </a:graphic>
-                </wp:inline>
-              </w:drawing>
-            </w:r>
-          </w:p>
-        </w:tc>
-        <w:tc>
-          <w:tcPr>
-            <w:tcW w:w="1680" w:type="dxa"/>
-          </w:tcPr>
-          <w:p>
-            <w:pPr>
-              <w:spacing w:line="300" w:lineRule="auto"/>
-              <w:rPr>
-                <w:rFonts w:hAnsi="SimSun"/>
-              </w:rPr>
-            </w:pPr>
-            <w:r>
-              <w:rPr>
-                <w:rFonts w:hAnsi="SimSun"/>
-              </w:rPr>
-              <w:t>List of applications if there are applications</w:t>
-            </w:r>
-          </w:p>
-        </w:tc>
-        <w:tc>
-          <w:tcPr>
-            <w:tcW w:w="1320" w:type="dxa"/>
-          </w:tcPr>
-          <w:p>
-            <w:pPr>
-              <w:spacing w:line="300" w:lineRule="auto"/>
-              <w:rPr>
-                <w:rFonts w:hAnsi="SimSun"/>
-              </w:rPr>
-            </w:pPr>
-            <w:r>
-              <w:drawing>
-                <wp:inline distT="0" distB="0" distL="0" distR="0">
-                  <wp:extent cx="701040" cy="264160"/>
-                  <wp:effectExtent l="0" t="0" r="3810" b="2540"/>
-                  <wp:docPr id="72" name="Picture 72"/>
-                  <wp:cNvGraphicFramePr>
-                    <a:graphicFrameLocks xmlns:a="http://schemas.openxmlformats.org/drawingml/2006/main" noChangeAspect="1"/>
-                  </wp:cNvGraphicFramePr>
-                  <a:graphic xmlns:a="http://schemas.openxmlformats.org/drawingml/2006/main">
-                    <a:graphicData uri="http://schemas.openxmlformats.org/drawingml/2006/picture">
-                      <pic:pic xmlns:pic="http://schemas.openxmlformats.org/drawingml/2006/picture">
-                        <pic:nvPicPr>
-                          <pic:cNvPr id="72" name="Picture 72"/>
-                          <pic:cNvPicPr>
-                            <a:picLocks noChangeAspect="1"/>
-                          </pic:cNvPicPr>
-                        </pic:nvPicPr>
-                        <pic:blipFill>
-                          <a:blip r:embed="rId75"/>
-                          <a:stretch>
-                            <a:fillRect/>
-                          </a:stretch>
-                        </pic:blipFill>
-                        <pic:spPr>
-                          <a:xfrm>
-                            <a:off x="0" y="0"/>
-                            <a:ext cx="701040" cy="264160"/>
-                          </a:xfrm>
-                          <a:prstGeom prst="rect">
-                            <a:avLst/>
-                          </a:prstGeom>
-                        </pic:spPr>
-                      </pic:pic>
-                    </a:graphicData>
-                  </a:graphic>
-                </wp:inline>
-              </w:drawing>
-            </w:r>
-          </w:p>
-        </w:tc>
-        <w:tc>
-          <w:tcPr>
-            <w:tcW w:w="1176" w:type="dxa"/>
-          </w:tcPr>
-          <w:p>
-            <w:pPr>
-              <w:spacing w:line="300" w:lineRule="auto"/>
-              <w:rPr>
-                <w:rFonts w:hAnsi="SimSun"/>
-              </w:rPr>
-            </w:pPr>
-            <w:r>
-              <w:rPr>
-                <w:rFonts w:hAnsi="SimSun"/>
-              </w:rPr>
-              <w:t>pass</w:t>
-            </w:r>
-          </w:p>
-        </w:tc>
-      </w:tr>
-      <w:tr>
-        <w:tblPrEx>
-          <w:tblBorders>
-            <w:top w:val="single" w:color="auto" w:sz="4" w:space="0"/>
-            <w:left w:val="single" w:color="auto" w:sz="4" w:space="0"/>
-            <w:bottom w:val="single" w:color="auto" w:sz="4" w:space="0"/>
-            <w:right w:val="single" w:color="auto" w:sz="4" w:space="0"/>
-            <w:insideH w:val="single" w:color="auto" w:sz="4" w:space="0"/>
-            <w:insideV w:val="single" w:color="auto" w:sz="4" w:space="0"/>
-          </w:tblBorders>
-        </w:tblPrEx>
-        <w:tc>
-          <w:tcPr>
-            <w:tcW w:w="1242" w:type="dxa"/>
-          </w:tcPr>
-          <w:p>
-            <w:pPr>
-              <w:spacing w:line="300" w:lineRule="auto"/>
-              <w:rPr>
-                <w:rFonts w:hAnsi="SimSun"/>
-              </w:rPr>
-            </w:pPr>
-            <w:r>
-              <w:rPr>
-                <w:rFonts w:hAnsi="SimSun"/>
-              </w:rPr>
-              <w:t>10</w:t>
-            </w:r>
-          </w:p>
-        </w:tc>
-        <w:tc>
-          <w:tcPr>
-            <w:tcW w:w="1866" w:type="dxa"/>
-          </w:tcPr>
-          <w:p>
-            <w:pPr>
-              <w:spacing w:line="300" w:lineRule="auto"/>
-              <w:rPr>
-                <w:rFonts w:hAnsi="SimSun"/>
-              </w:rPr>
-            </w:pPr>
-            <w:r>
-              <w:rPr>
-                <w:rFonts w:hint="eastAsia" w:hAnsi="SimSun"/>
-              </w:rPr>
-              <w:t>E</w:t>
-            </w:r>
-            <w:r>
-              <w:rPr>
-                <w:rFonts w:hAnsi="SimSun"/>
-              </w:rPr>
-              <w:t>rror Guessing</w:t>
-            </w:r>
-          </w:p>
-        </w:tc>
-        <w:tc>
-          <w:tcPr>
-            <w:tcW w:w="2040" w:type="dxa"/>
-          </w:tcPr>
-          <w:p>
-            <w:pPr>
-              <w:spacing w:line="300" w:lineRule="auto"/>
-              <w:rPr>
-                <w:rFonts w:hAnsi="SimSun"/>
-              </w:rPr>
-            </w:pPr>
-            <w:r>
-              <w:rPr>
-                <w:rFonts w:hAnsi="SimSun"/>
-              </w:rPr>
-              <w:t>Clicking on view applications btn</w:t>
-            </w:r>
-            <w:r>
-              <w:drawing>
-                <wp:inline distT="0" distB="0" distL="0" distR="0">
-                  <wp:extent cx="1158240" cy="339090"/>
-                  <wp:effectExtent l="0" t="0" r="3810" b="3810"/>
-                  <wp:docPr id="73" name="Picture 73"/>
-                  <wp:cNvGraphicFramePr>
-                    <a:graphicFrameLocks xmlns:a="http://schemas.openxmlformats.org/drawingml/2006/main" noChangeAspect="1"/>
-                  </wp:cNvGraphicFramePr>
-                  <a:graphic xmlns:a="http://schemas.openxmlformats.org/drawingml/2006/main">
-                    <a:graphicData uri="http://schemas.openxmlformats.org/drawingml/2006/picture">
-                      <pic:pic xmlns:pic="http://schemas.openxmlformats.org/drawingml/2006/picture">
-                        <pic:nvPicPr>
-                          <pic:cNvPr id="73" name="Picture 73"/>
-                          <pic:cNvPicPr>
-                            <a:picLocks noChangeAspect="1"/>
-                          </pic:cNvPicPr>
-                        </pic:nvPicPr>
-                        <pic:blipFill>
-                          <a:blip r:embed="rId74"/>
-                          <a:stretch>
-                            <a:fillRect/>
-                          </a:stretch>
-                        </pic:blipFill>
-                        <pic:spPr>
-                          <a:xfrm>
-                            <a:off x="0" y="0"/>
-                            <a:ext cx="1158240" cy="339090"/>
-                          </a:xfrm>
-                          <a:prstGeom prst="rect">
-                            <a:avLst/>
-                          </a:prstGeom>
-                        </pic:spPr>
-                      </pic:pic>
-                    </a:graphicData>
-                  </a:graphic>
-                </wp:inline>
-              </w:drawing>
-            </w:r>
-          </w:p>
-        </w:tc>
-        <w:tc>
-          <w:tcPr>
-            <w:tcW w:w="1680" w:type="dxa"/>
-          </w:tcPr>
-          <w:p>
-            <w:pPr>
-              <w:spacing w:line="300" w:lineRule="auto"/>
-              <w:rPr>
-                <w:rFonts w:hAnsi="SimSun"/>
-                <w:sz w:val="18"/>
-                <w:szCs w:val="18"/>
-              </w:rPr>
-            </w:pPr>
-            <w:r>
-              <w:rPr>
-                <w:rFonts w:hAnsi="SimSun"/>
-                <w:sz w:val="18"/>
-                <w:szCs w:val="18"/>
-              </w:rPr>
-              <w:t>Show No Applications Found fi there are no applications</w:t>
-            </w:r>
-          </w:p>
-        </w:tc>
-        <w:tc>
-          <w:tcPr>
-            <w:tcW w:w="1320" w:type="dxa"/>
-          </w:tcPr>
-          <w:p>
-            <w:pPr>
-              <w:spacing w:line="300" w:lineRule="auto"/>
-              <w:rPr>
-                <w:rFonts w:hAnsi="SimSun"/>
-              </w:rPr>
-            </w:pPr>
-            <w:r>
-              <w:drawing>
-                <wp:inline distT="0" distB="0" distL="0" distR="0">
-                  <wp:extent cx="701040" cy="380365"/>
-                  <wp:effectExtent l="0" t="0" r="3810" b="635"/>
-                  <wp:docPr id="74" name="Picture 74"/>
-                  <wp:cNvGraphicFramePr>
-                    <a:graphicFrameLocks xmlns:a="http://schemas.openxmlformats.org/drawingml/2006/main" noChangeAspect="1"/>
-                  </wp:cNvGraphicFramePr>
-                  <a:graphic xmlns:a="http://schemas.openxmlformats.org/drawingml/2006/main">
-                    <a:graphicData uri="http://schemas.openxmlformats.org/drawingml/2006/picture">
-                      <pic:pic xmlns:pic="http://schemas.openxmlformats.org/drawingml/2006/picture">
-                        <pic:nvPicPr>
-                          <pic:cNvPr id="74" name="Picture 74"/>
-                          <pic:cNvPicPr>
-                            <a:picLocks noChangeAspect="1"/>
-                          </pic:cNvPicPr>
-                        </pic:nvPicPr>
-                        <pic:blipFill>
-                          <a:blip r:embed="rId76"/>
-                          <a:stretch>
-                            <a:fillRect/>
-                          </a:stretch>
-                        </pic:blipFill>
-                        <pic:spPr>
-                          <a:xfrm>
-                            <a:off x="0" y="0"/>
-                            <a:ext cx="701040" cy="380365"/>
-                          </a:xfrm>
-                          <a:prstGeom prst="rect">
-                            <a:avLst/>
-                          </a:prstGeom>
-                        </pic:spPr>
-                      </pic:pic>
-                    </a:graphicData>
-                  </a:graphic>
-                </wp:inline>
-              </w:drawing>
-            </w:r>
-          </w:p>
-        </w:tc>
-        <w:tc>
-          <w:tcPr>
-            <w:tcW w:w="1176" w:type="dxa"/>
-          </w:tcPr>
-          <w:p>
-            <w:pPr>
-              <w:spacing w:line="300" w:lineRule="auto"/>
-              <w:rPr>
-                <w:rFonts w:hAnsi="SimSun"/>
-              </w:rPr>
-            </w:pPr>
-            <w:r>
-              <w:rPr>
-                <w:rFonts w:hAnsi="SimSun"/>
-              </w:rPr>
-              <w:t>pass</w:t>
-            </w:r>
-          </w:p>
-        </w:tc>
-      </w:tr>
-      <w:tr>
-        <w:tblPrEx>
-          <w:tblBorders>
-            <w:top w:val="single" w:color="auto" w:sz="4" w:space="0"/>
-            <w:left w:val="single" w:color="auto" w:sz="4" w:space="0"/>
-            <w:bottom w:val="single" w:color="auto" w:sz="4" w:space="0"/>
-            <w:right w:val="single" w:color="auto" w:sz="4" w:space="0"/>
-            <w:insideH w:val="single" w:color="auto" w:sz="4" w:space="0"/>
-            <w:insideV w:val="single" w:color="auto" w:sz="4" w:space="0"/>
-          </w:tblBorders>
-        </w:tblPrEx>
-        <w:tc>
-          <w:tcPr>
-            <w:tcW w:w="1242" w:type="dxa"/>
-          </w:tcPr>
-          <w:p>
-            <w:pPr>
-              <w:spacing w:line="300" w:lineRule="auto"/>
-              <w:rPr>
-                <w:rFonts w:hAnsi="SimSun"/>
-              </w:rPr>
-            </w:pPr>
-            <w:r>
-              <w:rPr>
-                <w:rFonts w:hAnsi="SimSun"/>
-              </w:rPr>
-              <w:t>11</w:t>
-            </w:r>
-          </w:p>
-        </w:tc>
-        <w:tc>
-          <w:tcPr>
-            <w:tcW w:w="1866" w:type="dxa"/>
-          </w:tcPr>
-          <w:p>
-            <w:pPr>
-              <w:spacing w:line="300" w:lineRule="auto"/>
-              <w:rPr>
-                <w:rFonts w:hAnsi="SimSun"/>
-              </w:rPr>
-            </w:pPr>
-            <w:r>
-              <w:rPr>
-                <w:rFonts w:hint="eastAsia" w:hAnsi="SimSun"/>
-              </w:rPr>
-              <w:t>E</w:t>
-            </w:r>
-            <w:r>
-              <w:rPr>
-                <w:rFonts w:hAnsi="SimSun"/>
-              </w:rPr>
-              <w:t>rror Guessing</w:t>
-            </w:r>
-          </w:p>
-        </w:tc>
-        <w:tc>
-          <w:tcPr>
-            <w:tcW w:w="2040" w:type="dxa"/>
-          </w:tcPr>
-          <w:p>
-            <w:pPr>
-              <w:spacing w:line="300" w:lineRule="auto"/>
-              <w:rPr>
-                <w:rFonts w:hAnsi="SimSun"/>
-              </w:rPr>
-            </w:pPr>
-            <w:r>
-              <w:rPr>
-                <w:rFonts w:hAnsi="SimSun"/>
-              </w:rPr>
-              <w:t>Clicking on view resume btn</w:t>
-            </w:r>
-          </w:p>
-          <w:p>
-            <w:pPr>
-              <w:spacing w:line="300" w:lineRule="auto"/>
-              <w:rPr>
-                <w:rFonts w:hAnsi="SimSun"/>
-              </w:rPr>
-            </w:pPr>
-            <w:r>
-              <w:drawing>
-                <wp:inline distT="0" distB="0" distL="0" distR="0">
-                  <wp:extent cx="1158240" cy="303530"/>
-                  <wp:effectExtent l="0" t="0" r="3810" b="1270"/>
-                  <wp:docPr id="75" name="Picture 75"/>
-                  <wp:cNvGraphicFramePr>
-                    <a:graphicFrameLocks xmlns:a="http://schemas.openxmlformats.org/drawingml/2006/main" noChangeAspect="1"/>
-                  </wp:cNvGraphicFramePr>
-                  <a:graphic xmlns:a="http://schemas.openxmlformats.org/drawingml/2006/main">
-                    <a:graphicData uri="http://schemas.openxmlformats.org/drawingml/2006/picture">
-                      <pic:pic xmlns:pic="http://schemas.openxmlformats.org/drawingml/2006/picture">
-                        <pic:nvPicPr>
-                          <pic:cNvPr id="75" name="Picture 75"/>
-                          <pic:cNvPicPr>
-                            <a:picLocks noChangeAspect="1"/>
-                          </pic:cNvPicPr>
-                        </pic:nvPicPr>
-                        <pic:blipFill>
-                          <a:blip r:embed="rId77"/>
-                          <a:stretch>
-                            <a:fillRect/>
-                          </a:stretch>
-                        </pic:blipFill>
-                        <pic:spPr>
-                          <a:xfrm>
-                            <a:off x="0" y="0"/>
-                            <a:ext cx="1158240" cy="303530"/>
-                          </a:xfrm>
-                          <a:prstGeom prst="rect">
-                            <a:avLst/>
-                          </a:prstGeom>
-                        </pic:spPr>
-                      </pic:pic>
-                    </a:graphicData>
-                  </a:graphic>
-                </wp:inline>
-              </w:drawing>
-            </w:r>
-          </w:p>
-        </w:tc>
-        <w:tc>
-          <w:tcPr>
-            <w:tcW w:w="1680" w:type="dxa"/>
-          </w:tcPr>
-          <w:p>
-            <w:pPr>
-              <w:spacing w:line="300" w:lineRule="auto"/>
-              <w:rPr>
-                <w:rFonts w:hAnsi="SimSun"/>
-              </w:rPr>
-            </w:pPr>
-            <w:r>
-              <w:rPr>
-                <w:rFonts w:hAnsi="SimSun"/>
-              </w:rPr>
-              <w:t xml:space="preserve">Show the </w:t>
-            </w:r>
-            <w:r>
-              <w:t>recruiter applicant resume if applicant has resume</w:t>
-            </w:r>
-          </w:p>
-        </w:tc>
-        <w:tc>
-          <w:tcPr>
-            <w:tcW w:w="1320" w:type="dxa"/>
-          </w:tcPr>
-          <w:p>
-            <w:pPr>
-              <w:spacing w:line="300" w:lineRule="auto"/>
-              <w:rPr>
-                <w:rFonts w:hAnsi="SimSun"/>
-              </w:rPr>
-            </w:pPr>
-            <w:r>
-              <w:drawing>
-                <wp:inline distT="0" distB="0" distL="0" distR="0">
-                  <wp:extent cx="701040" cy="359410"/>
-                  <wp:effectExtent l="0" t="0" r="3810" b="2540"/>
-                  <wp:docPr id="76" name="Picture 76"/>
-                  <wp:cNvGraphicFramePr>
-                    <a:graphicFrameLocks xmlns:a="http://schemas.openxmlformats.org/drawingml/2006/main" noChangeAspect="1"/>
-                  </wp:cNvGraphicFramePr>
-                  <a:graphic xmlns:a="http://schemas.openxmlformats.org/drawingml/2006/main">
-                    <a:graphicData uri="http://schemas.openxmlformats.org/drawingml/2006/picture">
-                      <pic:pic xmlns:pic="http://schemas.openxmlformats.org/drawingml/2006/picture">
-                        <pic:nvPicPr>
-                          <pic:cNvPr id="76" name="Picture 76"/>
-                          <pic:cNvPicPr>
-                            <a:picLocks noChangeAspect="1"/>
-                          </pic:cNvPicPr>
-                        </pic:nvPicPr>
-                        <pic:blipFill>
-                          <a:blip r:embed="rId78"/>
-                          <a:stretch>
-                            <a:fillRect/>
-                          </a:stretch>
-                        </pic:blipFill>
-                        <pic:spPr>
-                          <a:xfrm>
-                            <a:off x="0" y="0"/>
-                            <a:ext cx="701040" cy="359410"/>
-                          </a:xfrm>
-                          <a:prstGeom prst="rect">
-                            <a:avLst/>
-                          </a:prstGeom>
-                        </pic:spPr>
-                      </pic:pic>
-                    </a:graphicData>
-                  </a:graphic>
-                </wp:inline>
-              </w:drawing>
-            </w:r>
-          </w:p>
-        </w:tc>
-        <w:tc>
-          <w:tcPr>
-            <w:tcW w:w="1176" w:type="dxa"/>
-          </w:tcPr>
-          <w:p>
-            <w:pPr>
-              <w:spacing w:line="300" w:lineRule="auto"/>
-              <w:rPr>
-                <w:rFonts w:hAnsi="SimSun"/>
-              </w:rPr>
-            </w:pPr>
-            <w:r>
-              <w:rPr>
-                <w:rFonts w:hAnsi="SimSun"/>
-              </w:rPr>
-              <w:t>pass</w:t>
-            </w:r>
-          </w:p>
-        </w:tc>
-      </w:tr>
-      <w:tr>
-        <w:tblPrEx>
-          <w:tblBorders>
-            <w:top w:val="single" w:color="auto" w:sz="4" w:space="0"/>
-            <w:left w:val="single" w:color="auto" w:sz="4" w:space="0"/>
-            <w:bottom w:val="single" w:color="auto" w:sz="4" w:space="0"/>
-            <w:right w:val="single" w:color="auto" w:sz="4" w:space="0"/>
-            <w:insideH w:val="single" w:color="auto" w:sz="4" w:space="0"/>
-            <w:insideV w:val="single" w:color="auto" w:sz="4" w:space="0"/>
-          </w:tblBorders>
-          <w:tblCellMar>
-            <w:top w:w="0" w:type="dxa"/>
-            <w:left w:w="108" w:type="dxa"/>
-            <w:bottom w:w="0" w:type="dxa"/>
-            <w:right w:w="108" w:type="dxa"/>
-          </w:tblCellMar>
-        </w:tblPrEx>
-        <w:tc>
-          <w:tcPr>
-            <w:tcW w:w="1242" w:type="dxa"/>
-          </w:tcPr>
-          <w:p>
-            <w:pPr>
-              <w:spacing w:line="300" w:lineRule="auto"/>
-              <w:rPr>
-                <w:rFonts w:hAnsi="SimSun"/>
-              </w:rPr>
-            </w:pPr>
-            <w:r>
-              <w:rPr>
-                <w:rFonts w:hAnsi="SimSun"/>
-              </w:rPr>
-              <w:t>12</w:t>
-            </w:r>
-          </w:p>
-        </w:tc>
-        <w:tc>
-          <w:tcPr>
-            <w:tcW w:w="1866" w:type="dxa"/>
-          </w:tcPr>
-          <w:p>
-            <w:pPr>
-              <w:spacing w:line="300" w:lineRule="auto"/>
-              <w:rPr>
-                <w:rFonts w:hAnsi="SimSun"/>
-              </w:rPr>
-            </w:pPr>
-            <w:r>
-              <w:rPr>
-                <w:rFonts w:hint="eastAsia" w:hAnsi="SimSun"/>
-              </w:rPr>
-              <w:t>E</w:t>
-            </w:r>
-            <w:r>
-              <w:rPr>
-                <w:rFonts w:hAnsi="SimSun"/>
-              </w:rPr>
-              <w:t>rror Guessing</w:t>
-            </w:r>
-          </w:p>
-        </w:tc>
-        <w:tc>
-          <w:tcPr>
-            <w:tcW w:w="2040" w:type="dxa"/>
-          </w:tcPr>
-          <w:p>
-            <w:pPr>
-              <w:spacing w:line="300" w:lineRule="auto"/>
-              <w:rPr>
-                <w:rFonts w:hAnsi="SimSun"/>
-              </w:rPr>
-            </w:pPr>
-            <w:r>
-              <w:rPr>
-                <w:rFonts w:hAnsi="SimSun"/>
-              </w:rPr>
-              <w:t>Clicking on reject btn</w:t>
-            </w:r>
-          </w:p>
-          <w:p>
-            <w:pPr>
-              <w:spacing w:line="300" w:lineRule="auto"/>
-              <w:rPr>
-                <w:rFonts w:hAnsi="SimSun"/>
-              </w:rPr>
-            </w:pPr>
-            <w:r>
-              <w:drawing>
-                <wp:inline distT="0" distB="0" distL="0" distR="0">
-                  <wp:extent cx="1158240" cy="281940"/>
-                  <wp:effectExtent l="0" t="0" r="3810" b="3810"/>
-                  <wp:docPr id="77" name="Picture 77"/>
-                  <wp:cNvGraphicFramePr>
-                    <a:graphicFrameLocks xmlns:a="http://schemas.openxmlformats.org/drawingml/2006/main" noChangeAspect="1"/>
-                  </wp:cNvGraphicFramePr>
-                  <a:graphic xmlns:a="http://schemas.openxmlformats.org/drawingml/2006/main">
-                    <a:graphicData uri="http://schemas.openxmlformats.org/drawingml/2006/picture">
-                      <pic:pic xmlns:pic="http://schemas.openxmlformats.org/drawingml/2006/picture">
-                        <pic:nvPicPr>
-                          <pic:cNvPr id="77" name="Picture 77"/>
-                          <pic:cNvPicPr>
-                            <a:picLocks noChangeAspect="1"/>
-                          </pic:cNvPicPr>
-                        </pic:nvPicPr>
-                        <pic:blipFill>
-                          <a:blip r:embed="rId79"/>
-                          <a:stretch>
-                            <a:fillRect/>
-                          </a:stretch>
-                        </pic:blipFill>
-                        <pic:spPr>
-                          <a:xfrm>
-                            <a:off x="0" y="0"/>
-                            <a:ext cx="1158240" cy="281940"/>
-                          </a:xfrm>
-                          <a:prstGeom prst="rect">
-                            <a:avLst/>
-                          </a:prstGeom>
-                        </pic:spPr>
-                      </pic:pic>
-                    </a:graphicData>
-                  </a:graphic>
-                </wp:inline>
-              </w:drawing>
-            </w:r>
-          </w:p>
-        </w:tc>
-        <w:tc>
-          <w:tcPr>
-            <w:tcW w:w="1680" w:type="dxa"/>
-          </w:tcPr>
-          <w:p>
-            <w:pPr>
-              <w:spacing w:line="300" w:lineRule="auto"/>
-              <w:rPr>
-                <w:rFonts w:hAnsi="SimSun"/>
-              </w:rPr>
-            </w:pPr>
-            <w:r>
-              <w:rPr>
-                <w:rFonts w:hAnsi="SimSun"/>
-              </w:rPr>
-              <w:t>Reject applicant and let applicant know</w:t>
-            </w:r>
-          </w:p>
-        </w:tc>
-        <w:tc>
-          <w:tcPr>
-            <w:tcW w:w="1320" w:type="dxa"/>
-          </w:tcPr>
-          <w:p>
-            <w:pPr>
-              <w:spacing w:line="300" w:lineRule="auto"/>
-              <w:rPr>
-                <w:rFonts w:hAnsi="SimSun"/>
-              </w:rPr>
-            </w:pPr>
-            <w:r>
-              <w:drawing>
-                <wp:inline distT="0" distB="0" distL="0" distR="0">
-                  <wp:extent cx="701040" cy="188595"/>
-                  <wp:effectExtent l="0" t="0" r="3810" b="1905"/>
-                  <wp:docPr id="78" name="Picture 78"/>
-                  <wp:cNvGraphicFramePr>
-                    <a:graphicFrameLocks xmlns:a="http://schemas.openxmlformats.org/drawingml/2006/main" noChangeAspect="1"/>
-                  </wp:cNvGraphicFramePr>
-                  <a:graphic xmlns:a="http://schemas.openxmlformats.org/drawingml/2006/main">
-                    <a:graphicData uri="http://schemas.openxmlformats.org/drawingml/2006/picture">
-                      <pic:pic xmlns:pic="http://schemas.openxmlformats.org/drawingml/2006/picture">
-                        <pic:nvPicPr>
-                          <pic:cNvPr id="78" name="Picture 78"/>
-                          <pic:cNvPicPr>
-                            <a:picLocks noChangeAspect="1"/>
-                          </pic:cNvPicPr>
-                        </pic:nvPicPr>
-                        <pic:blipFill>
-                          <a:blip r:embed="rId80"/>
-                          <a:stretch>
-                            <a:fillRect/>
-                          </a:stretch>
-                        </pic:blipFill>
-                        <pic:spPr>
-                          <a:xfrm>
-                            <a:off x="0" y="0"/>
-                            <a:ext cx="701040" cy="188595"/>
-                          </a:xfrm>
-                          <a:prstGeom prst="rect">
-                            <a:avLst/>
-                          </a:prstGeom>
-                        </pic:spPr>
-                      </pic:pic>
-                    </a:graphicData>
-                  </a:graphic>
-                </wp:inline>
-              </w:drawing>
-            </w:r>
-          </w:p>
-          <w:p>
-            <w:pPr>
-              <w:spacing w:line="300" w:lineRule="auto"/>
-              <w:rPr>
-                <w:rFonts w:hAnsi="SimSun"/>
-              </w:rPr>
-            </w:pPr>
-            <w:r>
-              <w:drawing>
-                <wp:inline distT="0" distB="0" distL="0" distR="0">
-                  <wp:extent cx="701040" cy="198755"/>
-                  <wp:effectExtent l="0" t="0" r="3810" b="0"/>
-                  <wp:docPr id="79" name="Picture 79"/>
-                  <wp:cNvGraphicFramePr>
-                    <a:graphicFrameLocks xmlns:a="http://schemas.openxmlformats.org/drawingml/2006/main" noChangeAspect="1"/>
-                  </wp:cNvGraphicFramePr>
-                  <a:graphic xmlns:a="http://schemas.openxmlformats.org/drawingml/2006/main">
-                    <a:graphicData uri="http://schemas.openxmlformats.org/drawingml/2006/picture">
-                      <pic:pic xmlns:pic="http://schemas.openxmlformats.org/drawingml/2006/picture">
-                        <pic:nvPicPr>
-                          <pic:cNvPr id="79" name="Picture 79"/>
-                          <pic:cNvPicPr>
-                            <a:picLocks noChangeAspect="1"/>
-                          </pic:cNvPicPr>
-                        </pic:nvPicPr>
-                        <pic:blipFill>
-                          <a:blip r:embed="rId81"/>
-                          <a:stretch>
-                            <a:fillRect/>
-                          </a:stretch>
-                        </pic:blipFill>
-                        <pic:spPr>
-                          <a:xfrm>
-                            <a:off x="0" y="0"/>
-                            <a:ext cx="701040" cy="198755"/>
-                          </a:xfrm>
-                          <a:prstGeom prst="rect">
-                            <a:avLst/>
-                          </a:prstGeom>
-                        </pic:spPr>
-                      </pic:pic>
-                    </a:graphicData>
-                  </a:graphic>
-                </wp:inline>
-              </w:drawing>
-            </w:r>
-          </w:p>
-        </w:tc>
-        <w:tc>
-          <w:tcPr>
-            <w:tcW w:w="1176" w:type="dxa"/>
-          </w:tcPr>
-          <w:p>
-            <w:pPr>
-              <w:spacing w:line="300" w:lineRule="auto"/>
-              <w:rPr>
-                <w:rFonts w:hAnsi="SimSun"/>
-              </w:rPr>
-            </w:pPr>
-            <w:r>
-              <w:rPr>
-                <w:rFonts w:hAnsi="SimSun"/>
-              </w:rPr>
-              <w:t>pass</w:t>
-            </w:r>
-          </w:p>
-        </w:tc>
-      </w:tr>
-      <w:tr>
-        <w:tblPrEx>
-          <w:tblBorders>
-            <w:top w:val="single" w:color="auto" w:sz="4" w:space="0"/>
-            <w:left w:val="single" w:color="auto" w:sz="4" w:space="0"/>
-            <w:bottom w:val="single" w:color="auto" w:sz="4" w:space="0"/>
-            <w:right w:val="single" w:color="auto" w:sz="4" w:space="0"/>
-            <w:insideH w:val="single" w:color="auto" w:sz="4" w:space="0"/>
-            <w:insideV w:val="single" w:color="auto" w:sz="4" w:space="0"/>
-          </w:tblBorders>
-          <w:tblCellMar>
-            <w:top w:w="0" w:type="dxa"/>
-            <w:left w:w="108" w:type="dxa"/>
-            <w:bottom w:w="0" w:type="dxa"/>
-            <w:right w:w="108" w:type="dxa"/>
-          </w:tblCellMar>
-        </w:tblPrEx>
-        <w:tc>
-          <w:tcPr>
-            <w:tcW w:w="1242" w:type="dxa"/>
-          </w:tcPr>
-          <w:p>
-            <w:pPr>
-              <w:spacing w:line="300" w:lineRule="auto"/>
-              <w:rPr>
-                <w:rFonts w:hAnsi="SimSun"/>
-              </w:rPr>
-            </w:pPr>
             <w:r>
               <w:rPr>
                 <w:rFonts w:hAnsi="SimSun"/>
@@ -27935,7 +28055,7 @@
                           </pic:cNvPicPr>
                         </pic:nvPicPr>
                         <pic:blipFill>
-                          <a:blip r:embed="rId82"/>
+                          <a:blip r:embed="rId83"/>
                           <a:stretch>
                             <a:fillRect/>
                           </a:stretch>
@@ -28006,7 +28126,7 @@
                           </pic:cNvPicPr>
                         </pic:nvPicPr>
                         <pic:blipFill>
-                          <a:blip r:embed="rId83"/>
+                          <a:blip r:embed="rId84"/>
                           <a:stretch>
                             <a:fillRect/>
                           </a:stretch>
@@ -28703,8 +28823,8 @@
       <w:pPr>
         <w:pStyle w:val="4"/>
       </w:pPr>
-      <w:bookmarkStart w:id="130" w:name="_Toc9001"/>
-      <w:bookmarkStart w:id="131" w:name="_Toc88319188"/>
+      <w:bookmarkStart w:id="130" w:name="_Toc88319188"/>
+      <w:bookmarkStart w:id="131" w:name="_Toc9001"/>
       <w:r>
         <w:t>Programming language:</w:t>
       </w:r>
@@ -29370,7 +29490,7 @@
                     </pic:cNvPicPr>
                   </pic:nvPicPr>
                   <pic:blipFill>
-                    <a:blip r:embed="rId84"/>
+                    <a:blip r:embed="rId85"/>
                     <a:stretch>
                       <a:fillRect/>
                     </a:stretch>
@@ -29484,7 +29604,7 @@
                     </pic:cNvPicPr>
                   </pic:nvPicPr>
                   <pic:blipFill>
-                    <a:blip r:embed="rId85"/>
+                    <a:blip r:embed="rId86"/>
                     <a:stretch>
                       <a:fillRect/>
                     </a:stretch>
@@ -29586,7 +29706,7 @@
                     </pic:cNvPicPr>
                   </pic:nvPicPr>
                   <pic:blipFill>
-                    <a:blip r:embed="rId85"/>
+                    <a:blip r:embed="rId86"/>
                     <a:stretch>
                       <a:fillRect/>
                     </a:stretch>
@@ -29698,7 +29818,7 @@
                     </pic:cNvPicPr>
                   </pic:nvPicPr>
                   <pic:blipFill>
-                    <a:blip r:embed="rId86"/>
+                    <a:blip r:embed="rId87"/>
                     <a:stretch>
                       <a:fillRect/>
                     </a:stretch>
@@ -29799,7 +29919,7 @@
                     </pic:cNvPicPr>
                   </pic:nvPicPr>
                   <pic:blipFill>
-                    <a:blip r:embed="rId87"/>
+                    <a:blip r:embed="rId88"/>
                     <a:stretch>
                       <a:fillRect/>
                     </a:stretch>
@@ -29896,7 +30016,7 @@
                     </pic:cNvPicPr>
                   </pic:nvPicPr>
                   <pic:blipFill>
-                    <a:blip r:embed="rId88"/>
+                    <a:blip r:embed="rId89"/>
                     <a:stretch>
                       <a:fillRect/>
                     </a:stretch>
@@ -29988,7 +30108,7 @@
                     </pic:cNvPicPr>
                   </pic:nvPicPr>
                   <pic:blipFill>
-                    <a:blip r:embed="rId89" cstate="print">
+                    <a:blip r:embed="rId90" cstate="print">
                       <a:extLst>
                         <a:ext uri="{28A0092B-C50C-407E-A947-70E740481C1C}">
                           <a14:useLocalDpi xmlns:a14="http://schemas.microsoft.com/office/drawing/2010/main" val="0"/>
@@ -35336,7 +35456,7 @@
     <w:lsdException w:qFormat="1" w:uiPriority="99" w:name="footnote text"/>
     <w:lsdException w:qFormat="1" w:uiPriority="99" w:name="annotation text"/>
     <w:lsdException w:qFormat="1" w:uiPriority="24" w:semiHidden="0" w:name="header"/>
-    <w:lsdException w:uiPriority="99" w:semiHidden="0" w:name="footer"/>
+    <w:lsdException w:qFormat="1" w:uiPriority="99" w:semiHidden="0" w:name="footer"/>
     <w:lsdException w:uiPriority="99" w:name="index heading"/>
     <w:lsdException w:qFormat="1" w:uiPriority="35" w:semiHidden="0" w:name="caption"/>
     <w:lsdException w:qFormat="1" w:uiPriority="99" w:semiHidden="0" w:name="table of figures"/>
@@ -35951,6 +36071,7 @@
     <w:basedOn w:val="1"/>
     <w:link w:val="41"/>
     <w:unhideWhenUsed/>
+    <w:qFormat/>
     <w:uiPriority w:val="99"/>
     <w:pPr>
       <w:tabs>

</xml_diff>

<commit_message>
creating System structure diagram
</commit_message>
<xml_diff>
--- a/18511510019-Mohamed Nur -thesis.docx
+++ b/18511510019-Mohamed Nur -thesis.docx
@@ -8,19 +8,19 @@
         <w:ind w:firstLine="480"/>
         <w:jc w:val="center"/>
       </w:pPr>
-      <w:bookmarkStart w:id="0" w:name="_Toc52910832"/>
-      <w:bookmarkStart w:id="1" w:name="_Toc46935370"/>
-      <w:bookmarkStart w:id="2" w:name="_Toc52910751"/>
+      <w:bookmarkStart w:id="0" w:name="_Toc52910751"/>
+      <w:bookmarkStart w:id="1" w:name="_Toc52910832"/>
+      <w:bookmarkStart w:id="2" w:name="_Toc46935370"/>
       <w:bookmarkStart w:id="3" w:name="_Toc46935369"/>
       <w:bookmarkStart w:id="4" w:name="_Toc52910831"/>
       <w:bookmarkStart w:id="5" w:name="_Toc52910752"/>
       <w:bookmarkStart w:id="6" w:name="_Toc476584772"/>
       <w:bookmarkStart w:id="7" w:name="_Toc475538841"/>
       <w:bookmarkStart w:id="8" w:name="_Toc476584911"/>
-      <w:bookmarkStart w:id="9" w:name="_Toc46933298"/>
+      <w:bookmarkStart w:id="9" w:name="_Toc46933393"/>
       <w:bookmarkStart w:id="10" w:name="_Toc475538842"/>
-      <w:bookmarkStart w:id="11" w:name="_Toc46933393"/>
-      <w:bookmarkStart w:id="12" w:name="_Toc476584912"/>
+      <w:bookmarkStart w:id="11" w:name="_Toc476584912"/>
+      <w:bookmarkStart w:id="12" w:name="_Toc46933298"/>
       <w:bookmarkStart w:id="13" w:name="_Toc476584773"/>
       <w:r>
         <w:rPr>
@@ -361,8 +361,8 @@
           <w:szCs w:val="32"/>
         </w:rPr>
       </w:pPr>
-      <w:bookmarkStart w:id="14" w:name="_Toc52910753"/>
-      <w:bookmarkStart w:id="15" w:name="_Toc52910833"/>
+      <w:bookmarkStart w:id="14" w:name="_Toc52910833"/>
+      <w:bookmarkStart w:id="15" w:name="_Toc52910753"/>
       <w:r>
         <w:rPr>
           <w:rFonts w:eastAsia="DengXian Light"/>
@@ -485,8 +485,8 @@
       <w:bookmarkEnd w:id="11"/>
       <w:bookmarkEnd w:id="12"/>
       <w:bookmarkEnd w:id="13"/>
-      <w:bookmarkStart w:id="16" w:name="_Toc52910836"/>
-      <w:bookmarkStart w:id="17" w:name="_Toc52910756"/>
+      <w:bookmarkStart w:id="16" w:name="_Toc52910756"/>
+      <w:bookmarkStart w:id="17" w:name="_Toc52910836"/>
       <w:r>
         <w:rPr>
           <w:rFonts w:hint="default" w:eastAsia="DengXian Light"/>
@@ -7355,8 +7355,8 @@
           <w:szCs w:val="24"/>
         </w:rPr>
       </w:pPr>
-      <w:bookmarkStart w:id="27" w:name="_Toc88319193"/>
-      <w:bookmarkStart w:id="28" w:name="_Toc14773"/>
+      <w:bookmarkStart w:id="27" w:name="_Toc14773"/>
+      <w:bookmarkStart w:id="28" w:name="_Toc88319193"/>
       <w:r>
         <w:rPr>
           <w:sz w:val="24"/>
@@ -7505,8 +7505,8 @@
         </w:rPr>
       </w:pPr>
       <w:bookmarkStart w:id="29" w:name="_Toc52910768"/>
-      <w:bookmarkStart w:id="30" w:name="_Toc41057441"/>
-      <w:bookmarkStart w:id="31" w:name="_Toc260"/>
+      <w:bookmarkStart w:id="30" w:name="_Toc260"/>
+      <w:bookmarkStart w:id="31" w:name="_Toc41057441"/>
       <w:r>
         <w:rPr>
           <w:rFonts w:eastAsia="DengXian Light"/>
@@ -7537,11 +7537,11 @@
       </w:pPr>
       <w:bookmarkStart w:id="32" w:name="_Toc52961058"/>
       <w:bookmarkEnd w:id="32"/>
-      <w:bookmarkStart w:id="33" w:name="_Toc55894585"/>
+      <w:bookmarkStart w:id="33" w:name="_Toc55825545"/>
       <w:bookmarkEnd w:id="33"/>
-      <w:bookmarkStart w:id="34" w:name="_Toc55825545"/>
+      <w:bookmarkStart w:id="34" w:name="_Toc52960940"/>
       <w:bookmarkEnd w:id="34"/>
-      <w:bookmarkStart w:id="35" w:name="_Toc52960940"/>
+      <w:bookmarkStart w:id="35" w:name="_Toc55894585"/>
       <w:bookmarkEnd w:id="35"/>
       <w:bookmarkStart w:id="36" w:name="_Toc23201"/>
       <w:r>
@@ -10703,13 +10703,13 @@
         <w:pStyle w:val="14"/>
         <w:ind w:firstLine="480"/>
       </w:pPr>
-      <w:bookmarkStart w:id="57" w:name="_Toc55894592"/>
+      <w:bookmarkStart w:id="57" w:name="_Toc52961065"/>
       <w:bookmarkEnd w:id="57"/>
-      <w:bookmarkStart w:id="58" w:name="_Toc52960947"/>
+      <w:bookmarkStart w:id="58" w:name="_Toc55894592"/>
       <w:bookmarkEnd w:id="58"/>
-      <w:bookmarkStart w:id="59" w:name="_Toc55825552"/>
+      <w:bookmarkStart w:id="59" w:name="_Toc52960947"/>
       <w:bookmarkEnd w:id="59"/>
-      <w:bookmarkStart w:id="60" w:name="_Toc52961065"/>
+      <w:bookmarkStart w:id="60" w:name="_Toc55825552"/>
       <w:bookmarkEnd w:id="60"/>
       <w:r>
         <w:t>Software design sits at the technical kernel of the software engineering process and is applied regardless of the development paradigm and area of application. Design is the first step in the development phase for any engineered product or system. The designer’s goal is to produce a model or representation of an entity that will later be built. Beginning, once system requirement has been specified and analyzed, system design is the first of the three technical activities - design, code and test that is required to build and verify software.</w:t>
@@ -10781,12 +10781,22 @@
       </w:r>
     </w:p>
     <w:p>
-      <w:r>
+      <w:pPr>
+        <w:rPr>
+          <w:rFonts w:hint="default"/>
+          <w:lang w:val="en-US"/>
+        </w:rPr>
+      </w:pPr>
+      <w:r>
+        <w:rPr>
+          <w:rFonts w:hint="default"/>
+          <w:lang w:val="en-US"/>
+        </w:rPr>
         <w:drawing>
-          <wp:inline distT="0" distB="0" distL="0" distR="0">
-            <wp:extent cx="3162935" cy="6367145"/>
-            <wp:effectExtent l="0" t="0" r="0" b="0"/>
-            <wp:docPr id="4" name="Picture 4"/>
+          <wp:inline distT="0" distB="0" distL="114300" distR="114300">
+            <wp:extent cx="5269230" cy="5210175"/>
+            <wp:effectExtent l="0" t="0" r="7620" b="9525"/>
+            <wp:docPr id="2" name="Picture 2" descr="System structure diagram"/>
             <wp:cNvGraphicFramePr>
               <a:graphicFrameLocks xmlns:a="http://schemas.openxmlformats.org/drawingml/2006/main" noChangeAspect="1"/>
             </wp:cNvGraphicFramePr>
@@ -10794,20 +10804,13 @@
               <a:graphicData uri="http://schemas.openxmlformats.org/drawingml/2006/picture">
                 <pic:pic xmlns:pic="http://schemas.openxmlformats.org/drawingml/2006/picture">
                   <pic:nvPicPr>
-                    <pic:cNvPr id="4" name="Picture 4"/>
+                    <pic:cNvPr id="2" name="Picture 2" descr="System structure diagram"/>
                     <pic:cNvPicPr>
-                      <a:picLocks noChangeAspect="1" noChangeArrowheads="1"/>
+                      <a:picLocks noChangeAspect="1"/>
                     </pic:cNvPicPr>
                   </pic:nvPicPr>
                   <pic:blipFill>
-                    <a:blip r:embed="rId31">
-                      <a:extLst>
-                        <a:ext uri="{28A0092B-C50C-407E-A947-70E740481C1C}">
-                          <a14:useLocalDpi xmlns:a14="http://schemas.microsoft.com/office/drawing/2010/main" val="0"/>
-                        </a:ext>
-                      </a:extLst>
-                    </a:blip>
-                    <a:srcRect/>
+                    <a:blip r:embed="rId31"/>
                     <a:stretch>
                       <a:fillRect/>
                     </a:stretch>
@@ -10815,15 +10818,11 @@
                   <pic:spPr>
                     <a:xfrm>
                       <a:off x="0" y="0"/>
-                      <a:ext cx="3163833" cy="6368757"/>
+                      <a:ext cx="5269230" cy="5210175"/>
                     </a:xfrm>
                     <a:prstGeom prst="rect">
                       <a:avLst/>
                     </a:prstGeom>
-                    <a:noFill/>
-                    <a:ln>
-                      <a:noFill/>
-                    </a:ln>
                   </pic:spPr>
                 </pic:pic>
               </a:graphicData>
@@ -10832,6 +10831,7 @@
         </w:drawing>
       </w:r>
     </w:p>
+    <w:p/>
     <w:p>
       <w:pPr>
         <w:rPr>
@@ -10864,65 +10864,72 @@
       </w:r>
       <w:r>
         <w:fldChar w:fldCharType="end"/>
+      </w:r>
+      <w:bookmarkStart w:id="63" w:name="_Toc26002"/>
+      <w:r>
+        <w:t xml:space="preserve"> System structure diagram</w:t>
+      </w:r>
+      <w:bookmarkEnd w:id="62"/>
+      <w:bookmarkEnd w:id="63"/>
+    </w:p>
+    <w:p>
+      <w:pPr>
+        <w:rPr>
+          <w:rFonts w:eastAsia="DengXian Light"/>
+        </w:rPr>
+      </w:pPr>
+    </w:p>
+    <w:p>
+      <w:pPr>
+        <w:rPr>
+          <w:rFonts w:eastAsia="DengXian Light"/>
+        </w:rPr>
+      </w:pPr>
+    </w:p>
+    <w:p>
+      <w:pPr>
+        <w:rPr>
+          <w:rFonts w:eastAsia="DengXian Light"/>
+        </w:rPr>
+      </w:pPr>
+    </w:p>
+    <w:p>
+      <w:pPr>
+        <w:rPr>
+          <w:rFonts w:eastAsia="DengXian Light"/>
+        </w:rPr>
+      </w:pPr>
+    </w:p>
+    <w:p>
+      <w:pPr>
+        <w:rPr>
+          <w:rFonts w:eastAsia="DengXian Light"/>
+        </w:rPr>
+      </w:pPr>
+    </w:p>
+    <w:p>
+      <w:pPr>
+        <w:pStyle w:val="3"/>
+        <w:spacing w:after="72"/>
+        <w:rPr>
+          <w:rFonts w:eastAsia="DengXian Light"/>
+        </w:rPr>
+      </w:pPr>
+      <w:bookmarkStart w:id="64" w:name="_Toc125"/>
+      <w:r>
+        <w:rPr>
+          <w:rFonts w:hint="default" w:eastAsia="DengXian Light"/>
+          <w:lang w:val="en-US"/>
+        </w:rPr>
+        <w:t>Commands</w:t>
       </w:r>
       <w:bookmarkStart w:id="165" w:name="_GoBack"/>
       <w:bookmarkEnd w:id="165"/>
-      <w:bookmarkStart w:id="63" w:name="_Toc26002"/>
-      <w:r>
-        <w:t xml:space="preserve"> System structure diagram</w:t>
-      </w:r>
-      <w:bookmarkEnd w:id="62"/>
-      <w:bookmarkEnd w:id="63"/>
-    </w:p>
-    <w:p>
-      <w:pPr>
+      <w:r>
         <w:rPr>
           <w:rFonts w:eastAsia="DengXian Light"/>
         </w:rPr>
-      </w:pPr>
-    </w:p>
-    <w:p>
-      <w:pPr>
-        <w:rPr>
-          <w:rFonts w:eastAsia="DengXian Light"/>
-        </w:rPr>
-      </w:pPr>
-    </w:p>
-    <w:p>
-      <w:pPr>
-        <w:rPr>
-          <w:rFonts w:eastAsia="DengXian Light"/>
-        </w:rPr>
-      </w:pPr>
-    </w:p>
-    <w:p>
-      <w:pPr>
-        <w:rPr>
-          <w:rFonts w:eastAsia="DengXian Light"/>
-        </w:rPr>
-      </w:pPr>
-    </w:p>
-    <w:p>
-      <w:pPr>
-        <w:rPr>
-          <w:rFonts w:eastAsia="DengXian Light"/>
-        </w:rPr>
-      </w:pPr>
-    </w:p>
-    <w:p>
-      <w:pPr>
-        <w:pStyle w:val="3"/>
-        <w:spacing w:after="72"/>
-        <w:rPr>
-          <w:rFonts w:eastAsia="DengXian Light"/>
-        </w:rPr>
-      </w:pPr>
-      <w:bookmarkStart w:id="64" w:name="_Toc125"/>
-      <w:r>
-        <w:rPr>
-          <w:rFonts w:eastAsia="DengXian Light"/>
-        </w:rPr>
-        <w:t>Module description:</w:t>
+        <w:t xml:space="preserve"> description:</w:t>
       </w:r>
       <w:bookmarkEnd w:id="64"/>
     </w:p>
@@ -11418,12 +11425,6 @@
             <w:insideH w:val="single" w:color="auto" w:sz="4" w:space="0"/>
             <w:insideV w:val="single" w:color="auto" w:sz="4" w:space="0"/>
           </w:tblBorders>
-          <w:tblCellMar>
-            <w:top w:w="0" w:type="dxa"/>
-            <w:left w:w="108" w:type="dxa"/>
-            <w:bottom w:w="0" w:type="dxa"/>
-            <w:right w:w="108" w:type="dxa"/>
-          </w:tblCellMar>
         </w:tblPrEx>
         <w:tc>
           <w:tcPr>
@@ -11650,12 +11651,6 @@
             <w:insideH w:val="single" w:color="auto" w:sz="4" w:space="0"/>
             <w:insideV w:val="single" w:color="auto" w:sz="4" w:space="0"/>
           </w:tblBorders>
-          <w:tblCellMar>
-            <w:top w:w="0" w:type="dxa"/>
-            <w:left w:w="108" w:type="dxa"/>
-            <w:bottom w:w="0" w:type="dxa"/>
-            <w:right w:w="108" w:type="dxa"/>
-          </w:tblCellMar>
         </w:tblPrEx>
         <w:tc>
           <w:tcPr>
@@ -12435,12 +12430,6 @@
             <w:insideH w:val="single" w:color="auto" w:sz="4" w:space="0"/>
             <w:insideV w:val="single" w:color="auto" w:sz="4" w:space="0"/>
           </w:tblBorders>
-          <w:tblCellMar>
-            <w:top w:w="0" w:type="dxa"/>
-            <w:left w:w="108" w:type="dxa"/>
-            <w:bottom w:w="0" w:type="dxa"/>
-            <w:right w:w="108" w:type="dxa"/>
-          </w:tblCellMar>
         </w:tblPrEx>
         <w:tc>
           <w:tcPr>
@@ -12698,6 +12687,12 @@
             <w:insideH w:val="single" w:color="auto" w:sz="4" w:space="0"/>
             <w:insideV w:val="single" w:color="auto" w:sz="4" w:space="0"/>
           </w:tblBorders>
+          <w:tblCellMar>
+            <w:top w:w="0" w:type="dxa"/>
+            <w:left w:w="108" w:type="dxa"/>
+            <w:bottom w:w="0" w:type="dxa"/>
+            <w:right w:w="108" w:type="dxa"/>
+          </w:tblCellMar>
         </w:tblPrEx>
         <w:tc>
           <w:tcPr>
@@ -13192,6 +13187,12 @@
             <w:insideH w:val="single" w:color="auto" w:sz="4" w:space="0"/>
             <w:insideV w:val="single" w:color="auto" w:sz="4" w:space="0"/>
           </w:tblBorders>
+          <w:tblCellMar>
+            <w:top w:w="0" w:type="dxa"/>
+            <w:left w:w="108" w:type="dxa"/>
+            <w:bottom w:w="0" w:type="dxa"/>
+            <w:right w:w="108" w:type="dxa"/>
+          </w:tblCellMar>
         </w:tblPrEx>
         <w:tc>
           <w:tcPr>
@@ -13761,6 +13762,12 @@
             <w:insideH w:val="single" w:color="auto" w:sz="4" w:space="0"/>
             <w:insideV w:val="single" w:color="auto" w:sz="4" w:space="0"/>
           </w:tblBorders>
+          <w:tblCellMar>
+            <w:top w:w="0" w:type="dxa"/>
+            <w:left w:w="108" w:type="dxa"/>
+            <w:bottom w:w="0" w:type="dxa"/>
+            <w:right w:w="108" w:type="dxa"/>
+          </w:tblCellMar>
         </w:tblPrEx>
         <w:tc>
           <w:tcPr>
@@ -24673,6 +24680,12 @@
             <w:insideH w:val="single" w:color="auto" w:sz="4" w:space="0"/>
             <w:insideV w:val="single" w:color="auto" w:sz="4" w:space="0"/>
           </w:tblBorders>
+          <w:tblCellMar>
+            <w:top w:w="0" w:type="dxa"/>
+            <w:left w:w="108" w:type="dxa"/>
+            <w:bottom w:w="0" w:type="dxa"/>
+            <w:right w:w="108" w:type="dxa"/>
+          </w:tblCellMar>
         </w:tblPrEx>
         <w:tc>
           <w:tcPr>
@@ -29220,8 +29233,8 @@
       <w:pPr>
         <w:pStyle w:val="4"/>
       </w:pPr>
-      <w:bookmarkStart w:id="133" w:name="_Toc88319188"/>
-      <w:bookmarkStart w:id="134" w:name="_Toc12486"/>
+      <w:bookmarkStart w:id="133" w:name="_Toc12486"/>
+      <w:bookmarkStart w:id="134" w:name="_Toc88319188"/>
       <w:r>
         <w:t>Programming language:</w:t>
       </w:r>
@@ -29334,8 +29347,8 @@
       <w:pPr>
         <w:pStyle w:val="4"/>
       </w:pPr>
-      <w:bookmarkStart w:id="135" w:name="_Toc88319189"/>
-      <w:bookmarkStart w:id="136" w:name="_Toc8966"/>
+      <w:bookmarkStart w:id="135" w:name="_Toc8966"/>
+      <w:bookmarkStart w:id="136" w:name="_Toc88319189"/>
       <w:r>
         <w:rPr>
           <w:rFonts w:hint="eastAsia"/>
@@ -32298,8 +32311,8 @@
           <w:szCs w:val="32"/>
         </w:rPr>
       </w:pPr>
-      <w:bookmarkStart w:id="163" w:name="_Toc52910780"/>
-      <w:bookmarkStart w:id="164" w:name="_Toc20590"/>
+      <w:bookmarkStart w:id="163" w:name="_Toc20590"/>
+      <w:bookmarkStart w:id="164" w:name="_Toc52910780"/>
       <w:r>
         <w:rPr>
           <w:rFonts w:eastAsia="DengXian Light"/>
@@ -37148,6 +37161,7 @@
     <w:basedOn w:val="11"/>
     <w:link w:val="10"/>
     <w:semiHidden/>
+    <w:qFormat/>
     <w:uiPriority w:val="9"/>
     <w:rPr>
       <w:rFonts w:asciiTheme="majorHAnsi" w:hAnsiTheme="majorHAnsi" w:eastAsiaTheme="majorEastAsia" w:cstheme="majorBidi"/>

</xml_diff>

<commit_message>
Writing Commands description (sign up, login, forget my password)
</commit_message>
<xml_diff>
--- a/18511510019-Mohamed Nur -thesis.docx
+++ b/18511510019-Mohamed Nur -thesis.docx
@@ -9,19 +9,19 @@
         <w:jc w:val="center"/>
       </w:pPr>
       <w:bookmarkStart w:id="0" w:name="_Toc52910751"/>
-      <w:bookmarkStart w:id="1" w:name="_Toc46935369"/>
-      <w:bookmarkStart w:id="2" w:name="_Toc52910831"/>
+      <w:bookmarkStart w:id="1" w:name="_Toc52910831"/>
+      <w:bookmarkStart w:id="2" w:name="_Toc46935369"/>
       <w:bookmarkStart w:id="3" w:name="_Toc52910832"/>
-      <w:bookmarkStart w:id="4" w:name="_Toc46935370"/>
-      <w:bookmarkStart w:id="5" w:name="_Toc52910752"/>
-      <w:bookmarkStart w:id="6" w:name="_Toc476584911"/>
-      <w:bookmarkStart w:id="7" w:name="_Toc476584772"/>
-      <w:bookmarkStart w:id="8" w:name="_Toc475538841"/>
+      <w:bookmarkStart w:id="4" w:name="_Toc52910752"/>
+      <w:bookmarkStart w:id="5" w:name="_Toc46935370"/>
+      <w:bookmarkStart w:id="6" w:name="_Toc475538841"/>
+      <w:bookmarkStart w:id="7" w:name="_Toc476584911"/>
+      <w:bookmarkStart w:id="8" w:name="_Toc476584772"/>
       <w:bookmarkStart w:id="9" w:name="_Toc46933393"/>
-      <w:bookmarkStart w:id="10" w:name="_Toc475538842"/>
-      <w:bookmarkStart w:id="11" w:name="_Toc476584912"/>
-      <w:bookmarkStart w:id="12" w:name="_Toc476584773"/>
-      <w:bookmarkStart w:id="13" w:name="_Toc46933298"/>
+      <w:bookmarkStart w:id="10" w:name="_Toc476584773"/>
+      <w:bookmarkStart w:id="11" w:name="_Toc46933298"/>
+      <w:bookmarkStart w:id="12" w:name="_Toc475538842"/>
+      <w:bookmarkStart w:id="13" w:name="_Toc476584912"/>
       <w:r>
         <w:rPr>
           <w:lang w:eastAsia="zh-CN"/>
@@ -6963,8 +6963,8 @@
         <w:spacing w:after="360"/>
         <w:ind w:left="431" w:firstLine="0"/>
       </w:pPr>
-      <w:bookmarkStart w:id="23" w:name="_Toc52910759"/>
-      <w:bookmarkStart w:id="24" w:name="_Toc19887"/>
+      <w:bookmarkStart w:id="23" w:name="_Toc19887"/>
+      <w:bookmarkStart w:id="24" w:name="_Toc52910759"/>
       <w:r>
         <w:t>INTRODUCTION</w:t>
       </w:r>
@@ -7504,9 +7504,9 @@
           <w:lang w:eastAsia="zh-CN"/>
         </w:rPr>
       </w:pPr>
-      <w:bookmarkStart w:id="29" w:name="_Toc41057441"/>
-      <w:bookmarkStart w:id="30" w:name="_Toc260"/>
-      <w:bookmarkStart w:id="31" w:name="_Toc52910768"/>
+      <w:bookmarkStart w:id="29" w:name="_Toc260"/>
+      <w:bookmarkStart w:id="30" w:name="_Toc52910768"/>
+      <w:bookmarkStart w:id="31" w:name="_Toc41057441"/>
       <w:r>
         <w:rPr>
           <w:rFonts w:eastAsia="DengXian Light"/>
@@ -7537,11 +7537,11 @@
       </w:pPr>
       <w:bookmarkStart w:id="32" w:name="_Toc55894585"/>
       <w:bookmarkEnd w:id="32"/>
-      <w:bookmarkStart w:id="33" w:name="_Toc52960940"/>
+      <w:bookmarkStart w:id="33" w:name="_Toc52961058"/>
       <w:bookmarkEnd w:id="33"/>
       <w:bookmarkStart w:id="34" w:name="_Toc55825545"/>
       <w:bookmarkEnd w:id="34"/>
-      <w:bookmarkStart w:id="35" w:name="_Toc52961058"/>
+      <w:bookmarkStart w:id="35" w:name="_Toc52960940"/>
       <w:bookmarkEnd w:id="35"/>
       <w:bookmarkStart w:id="36" w:name="_Toc23201"/>
       <w:r>
@@ -10703,11 +10703,11 @@
         <w:pStyle w:val="14"/>
         <w:ind w:firstLine="480"/>
       </w:pPr>
-      <w:bookmarkStart w:id="57" w:name="_Toc55894592"/>
+      <w:bookmarkStart w:id="57" w:name="_Toc55825552"/>
       <w:bookmarkEnd w:id="57"/>
-      <w:bookmarkStart w:id="58" w:name="_Toc52960947"/>
+      <w:bookmarkStart w:id="58" w:name="_Toc55894592"/>
       <w:bookmarkEnd w:id="58"/>
-      <w:bookmarkStart w:id="59" w:name="_Toc55825552"/>
+      <w:bookmarkStart w:id="59" w:name="_Toc52960947"/>
       <w:bookmarkEnd w:id="59"/>
       <w:bookmarkStart w:id="60" w:name="_Toc52961065"/>
       <w:bookmarkEnd w:id="60"/>
@@ -11050,8 +11050,6 @@
         <w:pStyle w:val="4"/>
         <w:bidi w:val="0"/>
       </w:pPr>
-      <w:bookmarkStart w:id="164" w:name="_GoBack"/>
-      <w:bookmarkEnd w:id="164"/>
       <w:r>
         <w:t>User management</w:t>
       </w:r>
@@ -12254,58 +12252,20 @@
     </w:p>
     <w:p>
       <w:pPr>
-        <w:pStyle w:val="5"/>
-        <w:rPr>
-          <w:sz w:val="24"/>
-          <w:szCs w:val="24"/>
-        </w:rPr>
-      </w:pPr>
-      <w:r>
-        <w:rPr>
-          <w:sz w:val="24"/>
-          <w:szCs w:val="24"/>
-        </w:rPr>
-        <w:t>User management: Register, login, logout, update user information</w:t>
-      </w:r>
-    </w:p>
-    <w:p>
-      <w:pPr>
-        <w:pStyle w:val="5"/>
-        <w:rPr>
-          <w:sz w:val="24"/>
-          <w:szCs w:val="24"/>
-        </w:rPr>
-      </w:pPr>
-      <w:r>
-        <w:rPr>
-          <w:sz w:val="24"/>
-          <w:szCs w:val="24"/>
-        </w:rPr>
-        <w:t xml:space="preserve">Recruiter management: Job management, View applicant request, Message Applicant, change applicant status (accept, reject, delete), Employee management. </w:t>
-      </w:r>
-    </w:p>
-    <w:p>
-      <w:pPr>
-        <w:pStyle w:val="5"/>
-        <w:rPr>
-          <w:sz w:val="24"/>
-          <w:szCs w:val="24"/>
-        </w:rPr>
-      </w:pPr>
-      <w:r>
-        <w:rPr>
-          <w:sz w:val="24"/>
-          <w:szCs w:val="24"/>
-        </w:rPr>
-        <w:t>Applicant management: search Job, apply for job, Message Recruiter</w:t>
-      </w:r>
-    </w:p>
-    <w:p>
-      <w:pPr>
         <w:rPr>
           <w:rFonts w:eastAsia="DengXian Light"/>
         </w:rPr>
       </w:pPr>
+    </w:p>
+    <w:p>
+      <w:pPr>
+        <w:rPr>
+          <w:rFonts w:eastAsia="DengXian Light"/>
+        </w:rPr>
+      </w:pPr>
+      <w:r>
+        <w:br w:type="page"/>
+      </w:r>
     </w:p>
     <w:p>
       <w:pPr>
@@ -12319,7 +12279,7 @@
         </w:rPr>
       </w:pPr>
       <w:r>
-        <w:t>User management: Register, login, logout, update user information</w:t>
+        <w:t>User management:</w:t>
       </w:r>
     </w:p>
     <w:tbl>
@@ -12371,9 +12331,17 @@
           <w:p>
             <w:pPr>
               <w:jc w:val="left"/>
-            </w:pPr>
-            <w:r>
-              <w:t>Register</w:t>
+              <w:rPr>
+                <w:rFonts w:hint="default"/>
+                <w:lang w:val="en-US"/>
+              </w:rPr>
+            </w:pPr>
+            <w:r>
+              <w:rPr>
+                <w:rFonts w:hint="default"/>
+                <w:lang w:val="en-US"/>
+              </w:rPr>
+              <w:t>command</w:t>
             </w:r>
           </w:p>
         </w:tc>
@@ -12383,8 +12351,17 @@
           </w:tcPr>
           <w:p>
             <w:pPr>
-              <w:jc w:val="left"/>
-            </w:pPr>
+              <w:numPr>
+                <w:numId w:val="0"/>
+              </w:numPr>
+              <w:ind w:leftChars="0"/>
+            </w:pPr>
+            <w:r>
+              <w:rPr>
+                <w:rFonts w:hint="default"/>
+              </w:rPr>
+              <w:t>sign up</w:t>
+            </w:r>
           </w:p>
         </w:tc>
       </w:tr>
@@ -12430,23 +12407,10 @@
               <w:jc w:val="left"/>
             </w:pPr>
             <w:r>
-              <w:t>first the user will select whether he is an applicant or recruiter.</w:t>
-            </w:r>
-          </w:p>
-          <w:p>
-            <w:pPr>
-              <w:jc w:val="left"/>
-            </w:pPr>
-            <w:r>
-              <w:t>if the user is an applicant he has to input: username, password, email, education, skills, resume and profile picture.</w:t>
-            </w:r>
-          </w:p>
-          <w:p>
-            <w:pPr>
-              <w:jc w:val="left"/>
-            </w:pPr>
-            <w:r>
-              <w:t>If the user is recruiter he has to input: username, password, email, contact umber and bio.</w:t>
+              <w:rPr>
+                <w:rFonts w:hint="default"/>
+              </w:rPr>
+              <w:t>user commands 'sign up' and then enters name, email, password, confirm password, and gender</w:t>
             </w:r>
           </w:p>
         </w:tc>
@@ -12491,29 +12455,36 @@
           <w:p>
             <w:pPr>
               <w:jc w:val="left"/>
+              <w:rPr>
+                <w:rFonts w:hint="default"/>
+                <w:lang w:val="en-US"/>
+              </w:rPr>
             </w:pPr>
             <w:r>
               <w:rPr>
                 <w:rFonts w:hint="eastAsia"/>
               </w:rPr>
-              <w:t xml:space="preserve">The system will check all the required </w:t>
-            </w:r>
-            <w:r>
-              <w:t>information and will give notice if he does not fill some info.</w:t>
-            </w:r>
-          </w:p>
-          <w:p>
-            <w:pPr>
-              <w:jc w:val="left"/>
-            </w:pPr>
+              <w:t>first, check if a user logged in or not, if a user is not logged in then second response 'enter your name' and open inputModal to let a user enter his/her name</w:t>
+            </w:r>
+            <w:r>
+              <w:rPr>
+                <w:rFonts w:hint="default"/>
+                <w:lang w:val="en-US"/>
+              </w:rPr>
+              <w:t xml:space="preserve"> </w:t>
+            </w:r>
             <w:r>
               <w:rPr>
                 <w:rFonts w:hint="eastAsia"/>
               </w:rPr>
-              <w:t xml:space="preserve">The system will check the </w:t>
-            </w:r>
-            <w:r>
-              <w:t>information has been filled in the correct way.</w:t>
+              <w:t>after a user finishes entering then the third step is to close inputModal and save the user's input,</w:t>
+            </w:r>
+            <w:r>
+              <w:rPr>
+                <w:rFonts w:hint="default"/>
+                <w:lang w:val="en-US"/>
+              </w:rPr>
+              <w:t xml:space="preserve"> and the same process for email, password, confirm password, and gender fields but with different response messages. and then send the user's data to the sign-up endpoint in the main API, and then in the main API check the user's data if valid or not, if it is valid so create a new user in the database and then log in a user by sending JWT token and then tell a user 'signed up and logged in successfully', otherwise response with an error message. if a user is logged in so then response 'you are logged in and then ask 'do you want to log out and create a new account', if a user response with 'yes' so then do the above sign up process.</w:t>
             </w:r>
           </w:p>
         </w:tc>
@@ -12572,34 +12543,23 @@
               <w:rPr>
                 <w:rFonts w:hint="eastAsia"/>
               </w:rPr>
-              <w:t xml:space="preserve">all have been filled correctly, the information will be inserted in the </w:t>
-            </w:r>
-            <w:r>
-              <w:t>(user and applicant)</w:t>
+              <w:t>all have been filled correctly, the information will be inserted in the</w:t>
+            </w:r>
+            <w:r>
+              <w:rPr>
+                <w:rFonts w:hint="default"/>
+                <w:lang w:val="en-US"/>
+              </w:rPr>
+              <w:t xml:space="preserve"> user</w:t>
+            </w:r>
+            <w:r>
+              <w:t xml:space="preserve"> </w:t>
             </w:r>
             <w:r>
               <w:rPr>
                 <w:rFonts w:hint="eastAsia"/>
               </w:rPr>
-              <w:t xml:space="preserve"> </w:t>
-            </w:r>
-            <w:r>
-              <w:t xml:space="preserve">or (user and recruiter) </w:t>
-            </w:r>
-            <w:r>
-              <w:rPr>
-                <w:rFonts w:hint="eastAsia"/>
-              </w:rPr>
-              <w:t>table</w:t>
-            </w:r>
-            <w:r>
-              <w:t>s</w:t>
-            </w:r>
-            <w:r>
-              <w:rPr>
-                <w:rFonts w:hint="eastAsia"/>
-              </w:rPr>
-              <w:t xml:space="preserve">. </w:t>
+              <w:t xml:space="preserve">table. </w:t>
             </w:r>
             <w:r>
               <w:t>Otherwise,</w:t>
@@ -12644,6 +12604,19 @@
         <w:t xml:space="preserve"> Register</w:t>
       </w:r>
       <w:bookmarkEnd w:id="65"/>
+    </w:p>
+    <w:p>
+      <w:pPr>
+        <w:rPr>
+          <w:rFonts w:eastAsia="DengXian Light"/>
+        </w:rPr>
+      </w:pPr>
+      <w:r>
+        <w:rPr>
+          <w:rFonts w:eastAsia="DengXian Light"/>
+        </w:rPr>
+        <w:br w:type="page"/>
+      </w:r>
     </w:p>
     <w:p>
       <w:pPr>
@@ -12704,12 +12677,10 @@
             </w:pPr>
             <w:r>
               <w:rPr>
-                <w:rFonts w:hint="eastAsia"/>
-              </w:rPr>
-              <w:t>L</w:t>
-            </w:r>
-            <w:r>
-              <w:t>ogin</w:t>
+                <w:rFonts w:hint="default"/>
+                <w:lang w:val="en-US"/>
+              </w:rPr>
+              <w:t>Command</w:t>
             </w:r>
           </w:p>
         </w:tc>
@@ -12721,6 +12692,12 @@
             <w:pPr>
               <w:jc w:val="left"/>
             </w:pPr>
+            <w:r>
+              <w:rPr>
+                <w:rFonts w:hint="default"/>
+              </w:rPr>
+              <w:t>login</w:t>
+            </w:r>
           </w:p>
         </w:tc>
       </w:tr>
@@ -12767,21 +12744,9 @@
             </w:pPr>
             <w:r>
               <w:rPr>
-                <w:rFonts w:hint="eastAsia"/>
-              </w:rPr>
-              <w:t xml:space="preserve">The user will input the </w:t>
-            </w:r>
-            <w:r>
-              <w:t>information to log in to the website</w:t>
-            </w:r>
-            <w:r>
-              <w:rPr>
-                <w:rFonts w:hint="eastAsia"/>
-              </w:rPr>
-              <w:t xml:space="preserve">: </w:t>
-            </w:r>
-            <w:r>
-              <w:t>username or email, password.</w:t>
+                <w:rFonts w:hint="default"/>
+              </w:rPr>
+              <w:t xml:space="preserve"> user commands 'login' and then enters email, password.</w:t>
             </w:r>
           </w:p>
         </w:tc>
@@ -12826,15 +12791,23 @@
           <w:p>
             <w:pPr>
               <w:jc w:val="left"/>
+              <w:rPr>
+                <w:rFonts w:hint="default"/>
+                <w:lang w:val="en-US"/>
+              </w:rPr>
             </w:pPr>
             <w:r>
               <w:rPr>
                 <w:rFonts w:hint="eastAsia"/>
               </w:rPr>
-              <w:t xml:space="preserve">The system will check </w:t>
-            </w:r>
-            <w:r>
-              <w:t xml:space="preserve">whether the user is already registered or not. </w:t>
+              <w:t>first, check if a user logged in or not, if a user is not logged in then second response 'enter your email' and open inputModal to let a user enter his/her email</w:t>
+            </w:r>
+            <w:r>
+              <w:rPr>
+                <w:rFonts w:hint="default"/>
+                <w:lang w:val="en-US"/>
+              </w:rPr>
+              <w:t xml:space="preserve"> after a user finishes entering then the third step is to close inputModal and save the user's input, and the same process for password and then send the user's data to the login endpoint in the main API, and then in the main API check the user's data if valid or not, if it is valid so log in a user by sending JWT token and then tell a user 'logged in successfully', otherwise response with an error message. if a user is logged in so then response 'you are logged in and then ask 'do you want to logout and login with different account', if a user response with 'yes' so then do the above login process.</w:t>
             </w:r>
           </w:p>
         </w:tc>
@@ -12884,10 +12857,7 @@
               <w:rPr>
                 <w:rFonts w:hint="eastAsia"/>
               </w:rPr>
-              <w:t>i</w:t>
-            </w:r>
-            <w:r>
-              <w:t>f the user has been already registered then he will go directly to the home page, if not or the information is not correct the system will return the error message.</w:t>
+              <w:t>if the user has been already logged in then the system will response 'you are logged in' , if the information is not correct the system will return the error message otherwise log in the user.</w:t>
             </w:r>
           </w:p>
         </w:tc>
@@ -12926,10 +12896,300 @@
     </w:p>
     <w:p>
       <w:pPr>
+        <w:rPr>
+          <w:rFonts w:eastAsia="DengXian Light"/>
+        </w:rPr>
+      </w:pPr>
+      <w:r>
+        <w:br w:type="page"/>
+      </w:r>
+    </w:p>
+    <w:tbl>
+      <w:tblPr>
+        <w:tblStyle w:val="28"/>
+        <w:tblW w:w="0" w:type="auto"/>
+        <w:tblInd w:w="0" w:type="dxa"/>
+        <w:tblBorders>
+          <w:top w:val="single" w:color="auto" w:sz="4" w:space="0"/>
+          <w:left w:val="single" w:color="auto" w:sz="4" w:space="0"/>
+          <w:bottom w:val="single" w:color="auto" w:sz="4" w:space="0"/>
+          <w:right w:val="single" w:color="auto" w:sz="4" w:space="0"/>
+          <w:insideH w:val="single" w:color="auto" w:sz="4" w:space="0"/>
+          <w:insideV w:val="single" w:color="auto" w:sz="4" w:space="0"/>
+        </w:tblBorders>
+        <w:tblLayout w:type="autofit"/>
+        <w:tblCellMar>
+          <w:top w:w="0" w:type="dxa"/>
+          <w:left w:w="108" w:type="dxa"/>
+          <w:bottom w:w="0" w:type="dxa"/>
+          <w:right w:w="108" w:type="dxa"/>
+        </w:tblCellMar>
+      </w:tblPr>
+      <w:tblGrid>
+        <w:gridCol w:w="1668"/>
+        <w:gridCol w:w="6854"/>
+      </w:tblGrid>
+      <w:tr>
+        <w:tblPrEx>
+          <w:tblBorders>
+            <w:top w:val="single" w:color="auto" w:sz="4" w:space="0"/>
+            <w:left w:val="single" w:color="auto" w:sz="4" w:space="0"/>
+            <w:bottom w:val="single" w:color="auto" w:sz="4" w:space="0"/>
+            <w:right w:val="single" w:color="auto" w:sz="4" w:space="0"/>
+            <w:insideH w:val="single" w:color="auto" w:sz="4" w:space="0"/>
+            <w:insideV w:val="single" w:color="auto" w:sz="4" w:space="0"/>
+          </w:tblBorders>
+        </w:tblPrEx>
+        <w:tc>
+          <w:tcPr>
+            <w:tcW w:w="1668" w:type="dxa"/>
+          </w:tcPr>
+          <w:p>
+            <w:pPr>
+              <w:jc w:val="left"/>
+            </w:pPr>
+            <w:r>
+              <w:rPr>
+                <w:rFonts w:hint="default"/>
+                <w:lang w:val="en-US"/>
+              </w:rPr>
+              <w:t>Command</w:t>
+            </w:r>
+          </w:p>
+        </w:tc>
+        <w:tc>
+          <w:tcPr>
+            <w:tcW w:w="6854" w:type="dxa"/>
+          </w:tcPr>
+          <w:p>
+            <w:pPr>
+              <w:jc w:val="left"/>
+            </w:pPr>
+            <w:r>
+              <w:rPr>
+                <w:rFonts w:hint="default"/>
+              </w:rPr>
+              <w:t>forgot (my) password</w:t>
+            </w:r>
+          </w:p>
+        </w:tc>
+      </w:tr>
+      <w:tr>
+        <w:tblPrEx>
+          <w:tblBorders>
+            <w:top w:val="single" w:color="auto" w:sz="4" w:space="0"/>
+            <w:left w:val="single" w:color="auto" w:sz="4" w:space="0"/>
+            <w:bottom w:val="single" w:color="auto" w:sz="4" w:space="0"/>
+            <w:right w:val="single" w:color="auto" w:sz="4" w:space="0"/>
+            <w:insideH w:val="single" w:color="auto" w:sz="4" w:space="0"/>
+            <w:insideV w:val="single" w:color="auto" w:sz="4" w:space="0"/>
+          </w:tblBorders>
+          <w:tblCellMar>
+            <w:top w:w="0" w:type="dxa"/>
+            <w:left w:w="108" w:type="dxa"/>
+            <w:bottom w:w="0" w:type="dxa"/>
+            <w:right w:w="108" w:type="dxa"/>
+          </w:tblCellMar>
+        </w:tblPrEx>
+        <w:tc>
+          <w:tcPr>
+            <w:tcW w:w="1668" w:type="dxa"/>
+          </w:tcPr>
+          <w:p>
+            <w:pPr>
+              <w:jc w:val="left"/>
+            </w:pPr>
+            <w:r>
+              <w:rPr>
+                <w:rFonts w:hint="eastAsia"/>
+              </w:rPr>
+              <w:t>input</w:t>
+            </w:r>
+          </w:p>
+        </w:tc>
+        <w:tc>
+          <w:tcPr>
+            <w:tcW w:w="6854" w:type="dxa"/>
+          </w:tcPr>
+          <w:p>
+            <w:pPr>
+              <w:jc w:val="left"/>
+              <w:rPr>
+                <w:rFonts w:hint="default"/>
+                <w:lang w:val="en-US"/>
+              </w:rPr>
+            </w:pPr>
+            <w:r>
+              <w:rPr>
+                <w:rFonts w:hint="default"/>
+              </w:rPr>
+              <w:t>user commands 'forgot (my) password' and then enters email</w:t>
+            </w:r>
+            <w:r>
+              <w:rPr>
+                <w:rFonts w:hint="default"/>
+                <w:lang w:val="en-US"/>
+              </w:rPr>
+              <w:t>.</w:t>
+            </w:r>
+          </w:p>
+        </w:tc>
+      </w:tr>
+      <w:tr>
+        <w:tblPrEx>
+          <w:tblBorders>
+            <w:top w:val="single" w:color="auto" w:sz="4" w:space="0"/>
+            <w:left w:val="single" w:color="auto" w:sz="4" w:space="0"/>
+            <w:bottom w:val="single" w:color="auto" w:sz="4" w:space="0"/>
+            <w:right w:val="single" w:color="auto" w:sz="4" w:space="0"/>
+            <w:insideH w:val="single" w:color="auto" w:sz="4" w:space="0"/>
+            <w:insideV w:val="single" w:color="auto" w:sz="4" w:space="0"/>
+          </w:tblBorders>
+          <w:tblCellMar>
+            <w:top w:w="0" w:type="dxa"/>
+            <w:left w:w="108" w:type="dxa"/>
+            <w:bottom w:w="0" w:type="dxa"/>
+            <w:right w:w="108" w:type="dxa"/>
+          </w:tblCellMar>
+        </w:tblPrEx>
+        <w:tc>
+          <w:tcPr>
+            <w:tcW w:w="1668" w:type="dxa"/>
+          </w:tcPr>
+          <w:p>
+            <w:pPr>
+              <w:jc w:val="left"/>
+            </w:pPr>
+            <w:r>
+              <w:rPr>
+                <w:rFonts w:hint="eastAsia"/>
+              </w:rPr>
+              <w:t>process</w:t>
+            </w:r>
+          </w:p>
+        </w:tc>
+        <w:tc>
+          <w:tcPr>
+            <w:tcW w:w="6854" w:type="dxa"/>
+          </w:tcPr>
+          <w:p>
+            <w:pPr>
+              <w:jc w:val="left"/>
+              <w:rPr>
+                <w:rFonts w:hint="default"/>
+                <w:lang w:val="en-US"/>
+              </w:rPr>
+            </w:pPr>
+            <w:r>
+              <w:rPr>
+                <w:rFonts w:hint="eastAsia"/>
+              </w:rPr>
+              <w:t>first, check if a user logged in or not, if a user is not logged in then second response 'enter your email' and open inputModal to let a user enter his/her email</w:t>
+            </w:r>
+            <w:r>
+              <w:rPr>
+                <w:rFonts w:hint="default"/>
+                <w:lang w:val="en-US"/>
+              </w:rPr>
+              <w:t xml:space="preserve"> after a user finishes entering then the third step is to close inputModal and save the user's input, and then send the user's data to the 'forget password' endpoint in the main API, and then in the main API check if the user's data valid or not, if it is valid so send a reset token to a user's email using 'send email' puppeteer script, otherwise response with an error message. if a user is logged in so then response 'you are logged in' and then ask 'do you want to update your password', if a user response with 'yes' so then do the update password process.</w:t>
+            </w:r>
+          </w:p>
+        </w:tc>
+      </w:tr>
+      <w:tr>
+        <w:tblPrEx>
+          <w:tblBorders>
+            <w:top w:val="single" w:color="auto" w:sz="4" w:space="0"/>
+            <w:left w:val="single" w:color="auto" w:sz="4" w:space="0"/>
+            <w:bottom w:val="single" w:color="auto" w:sz="4" w:space="0"/>
+            <w:right w:val="single" w:color="auto" w:sz="4" w:space="0"/>
+            <w:insideH w:val="single" w:color="auto" w:sz="4" w:space="0"/>
+            <w:insideV w:val="single" w:color="auto" w:sz="4" w:space="0"/>
+          </w:tblBorders>
+          <w:tblCellMar>
+            <w:top w:w="0" w:type="dxa"/>
+            <w:left w:w="108" w:type="dxa"/>
+            <w:bottom w:w="0" w:type="dxa"/>
+            <w:right w:w="108" w:type="dxa"/>
+          </w:tblCellMar>
+        </w:tblPrEx>
+        <w:tc>
+          <w:tcPr>
+            <w:tcW w:w="1668" w:type="dxa"/>
+          </w:tcPr>
+          <w:p>
+            <w:pPr>
+              <w:jc w:val="left"/>
+            </w:pPr>
+            <w:r>
+              <w:rPr>
+                <w:rFonts w:hint="eastAsia"/>
+              </w:rPr>
+              <w:t>output</w:t>
+            </w:r>
+          </w:p>
+        </w:tc>
+        <w:tc>
+          <w:tcPr>
+            <w:tcW w:w="6854" w:type="dxa"/>
+          </w:tcPr>
+          <w:p>
+            <w:pPr>
+              <w:jc w:val="left"/>
+            </w:pPr>
+            <w:r>
+              <w:rPr>
+                <w:rFonts w:hint="eastAsia"/>
+              </w:rPr>
+              <w:t>send a reset token to a user's email if a user not logged in and entered a valid email, otherwise response with a error message</w:t>
+            </w:r>
+            <w:bookmarkStart w:id="164" w:name="_GoBack"/>
+            <w:bookmarkEnd w:id="164"/>
+          </w:p>
+        </w:tc>
+      </w:tr>
+    </w:tbl>
+    <w:p>
+      <w:pPr>
         <w:pStyle w:val="15"/>
-        <w:keepNext/>
-      </w:pPr>
-    </w:p>
+        <w:rPr>
+          <w:rFonts w:eastAsia="DengXian Light"/>
+        </w:rPr>
+      </w:pPr>
+      <w:r>
+        <w:t xml:space="preserve">Table </w:t>
+      </w:r>
+      <w:r>
+        <w:fldChar w:fldCharType="begin"/>
+      </w:r>
+      <w:r>
+        <w:instrText xml:space="preserve"> SEQ Table \* ARABIC </w:instrText>
+      </w:r>
+      <w:r>
+        <w:fldChar w:fldCharType="separate"/>
+      </w:r>
+      <w:r>
+        <w:t>2</w:t>
+      </w:r>
+      <w:r>
+        <w:fldChar w:fldCharType="end"/>
+      </w:r>
+      <w:r>
+        <w:rPr>
+          <w:rFonts w:hint="default"/>
+          <w:lang w:val="en-US"/>
+        </w:rPr>
+        <w:t xml:space="preserve"> </w:t>
+      </w:r>
+      <w:r>
+        <w:rPr>
+          <w:rFonts w:hint="default"/>
+        </w:rPr>
+        <w:t>forgot (my) password</w:t>
+      </w:r>
+    </w:p>
+    <w:p/>
+    <w:p/>
     <w:tbl>
       <w:tblPr>
         <w:tblStyle w:val="28"/>
@@ -13037,9 +13297,36 @@
           <w:p>
             <w:pPr>
               <w:jc w:val="left"/>
-            </w:pPr>
-            <w:r>
-              <w:t>the user has to click to the logout button</w:t>
+              <w:rPr>
+                <w:rFonts w:hint="default"/>
+                <w:lang w:val="en-US"/>
+              </w:rPr>
+            </w:pPr>
+            <w:r>
+              <w:rPr>
+                <w:rFonts w:hint="default"/>
+              </w:rPr>
+              <w:t>user commands 'sign up' and then enters</w:t>
+            </w:r>
+            <w:r>
+              <w:rPr>
+                <w:rFonts w:hint="default"/>
+                <w:lang w:val="en-US"/>
+              </w:rPr>
+              <w:t xml:space="preserve"> </w:t>
+            </w:r>
+            <w:r>
+              <w:rPr>
+                <w:rFonts w:hint="default"/>
+              </w:rPr>
+              <w:t>email, password</w:t>
+            </w:r>
+            <w:r>
+              <w:rPr>
+                <w:rFonts w:hint="default"/>
+                <w:lang w:val="en-US"/>
+              </w:rPr>
+              <w:t>.</w:t>
             </w:r>
           </w:p>
         </w:tc>
@@ -13515,12 +13802,6 @@
             <w:insideH w:val="single" w:color="auto" w:sz="4" w:space="0"/>
             <w:insideV w:val="single" w:color="auto" w:sz="4" w:space="0"/>
           </w:tblBorders>
-          <w:tblCellMar>
-            <w:top w:w="0" w:type="dxa"/>
-            <w:left w:w="108" w:type="dxa"/>
-            <w:bottom w:w="0" w:type="dxa"/>
-            <w:right w:w="108" w:type="dxa"/>
-          </w:tblCellMar>
         </w:tblPrEx>
         <w:tc>
           <w:tcPr>
@@ -14520,6 +14801,12 @@
             <w:insideH w:val="single" w:color="auto" w:sz="4" w:space="0"/>
             <w:insideV w:val="single" w:color="auto" w:sz="4" w:space="0"/>
           </w:tblBorders>
+          <w:tblCellMar>
+            <w:top w:w="0" w:type="dxa"/>
+            <w:left w:w="108" w:type="dxa"/>
+            <w:bottom w:w="0" w:type="dxa"/>
+            <w:right w:w="108" w:type="dxa"/>
+          </w:tblCellMar>
         </w:tblPrEx>
         <w:tc>
           <w:tcPr>
@@ -15556,12 +15843,6 @@
             <w:insideH w:val="single" w:color="auto" w:sz="4" w:space="0"/>
             <w:insideV w:val="single" w:color="auto" w:sz="4" w:space="0"/>
           </w:tblBorders>
-          <w:tblCellMar>
-            <w:top w:w="0" w:type="dxa"/>
-            <w:left w:w="108" w:type="dxa"/>
-            <w:bottom w:w="0" w:type="dxa"/>
-            <w:right w:w="108" w:type="dxa"/>
-          </w:tblCellMar>
         </w:tblPrEx>
         <w:tc>
           <w:tcPr>
@@ -16066,12 +16347,6 @@
             <w:insideH w:val="single" w:color="auto" w:sz="4" w:space="0"/>
             <w:insideV w:val="single" w:color="auto" w:sz="4" w:space="0"/>
           </w:tblBorders>
-          <w:tblCellMar>
-            <w:top w:w="0" w:type="dxa"/>
-            <w:left w:w="108" w:type="dxa"/>
-            <w:bottom w:w="0" w:type="dxa"/>
-            <w:right w:w="108" w:type="dxa"/>
-          </w:tblCellMar>
         </w:tblPrEx>
         <w:trPr>
           <w:jc w:val="center"/>
@@ -17302,6 +17577,12 @@
             <w:insideH w:val="single" w:color="auto" w:sz="4" w:space="0"/>
             <w:insideV w:val="single" w:color="auto" w:sz="4" w:space="0"/>
           </w:tblBorders>
+          <w:tblCellMar>
+            <w:top w:w="0" w:type="dxa"/>
+            <w:left w:w="108" w:type="dxa"/>
+            <w:bottom w:w="0" w:type="dxa"/>
+            <w:right w:w="108" w:type="dxa"/>
+          </w:tblCellMar>
         </w:tblPrEx>
         <w:trPr>
           <w:jc w:val="center"/>
@@ -18757,12 +19038,6 @@
             <w:insideH w:val="single" w:color="auto" w:sz="4" w:space="0"/>
             <w:insideV w:val="single" w:color="auto" w:sz="4" w:space="0"/>
           </w:tblBorders>
-          <w:tblCellMar>
-            <w:top w:w="0" w:type="dxa"/>
-            <w:left w:w="108" w:type="dxa"/>
-            <w:bottom w:w="0" w:type="dxa"/>
-            <w:right w:w="108" w:type="dxa"/>
-          </w:tblCellMar>
         </w:tblPrEx>
         <w:trPr>
           <w:jc w:val="center"/>
@@ -19246,12 +19521,6 @@
             <w:insideH w:val="single" w:color="auto" w:sz="4" w:space="0"/>
             <w:insideV w:val="single" w:color="auto" w:sz="4" w:space="0"/>
           </w:tblBorders>
-          <w:tblCellMar>
-            <w:top w:w="0" w:type="dxa"/>
-            <w:left w:w="108" w:type="dxa"/>
-            <w:bottom w:w="0" w:type="dxa"/>
-            <w:right w:w="108" w:type="dxa"/>
-          </w:tblCellMar>
         </w:tblPrEx>
         <w:trPr>
           <w:jc w:val="center"/>
@@ -21351,12 +21620,6 @@
             <w:insideH w:val="single" w:color="auto" w:sz="4" w:space="0"/>
             <w:insideV w:val="single" w:color="auto" w:sz="4" w:space="0"/>
           </w:tblBorders>
-          <w:tblCellMar>
-            <w:top w:w="0" w:type="dxa"/>
-            <w:left w:w="108" w:type="dxa"/>
-            <w:bottom w:w="0" w:type="dxa"/>
-            <w:right w:w="108" w:type="dxa"/>
-          </w:tblCellMar>
         </w:tblPrEx>
         <w:tc>
           <w:tcPr>
@@ -30554,8 +30817,8 @@
       <w:pPr>
         <w:pStyle w:val="4"/>
       </w:pPr>
-      <w:bookmarkStart w:id="132" w:name="_Toc88319188"/>
-      <w:bookmarkStart w:id="133" w:name="_Toc12486"/>
+      <w:bookmarkStart w:id="132" w:name="_Toc12486"/>
+      <w:bookmarkStart w:id="133" w:name="_Toc88319188"/>
       <w:r>
         <w:t>Programming language:</w:t>
       </w:r>
@@ -30668,8 +30931,8 @@
       <w:pPr>
         <w:pStyle w:val="4"/>
       </w:pPr>
-      <w:bookmarkStart w:id="134" w:name="_Toc8966"/>
-      <w:bookmarkStart w:id="135" w:name="_Toc88319189"/>
+      <w:bookmarkStart w:id="134" w:name="_Toc88319189"/>
+      <w:bookmarkStart w:id="135" w:name="_Toc8966"/>
       <w:r>
         <w:rPr>
           <w:rFonts w:hint="eastAsia"/>

</xml_diff>

<commit_message>
Writing Commands description part 3
</commit_message>
<xml_diff>
--- a/18511510019-Mohamed Nur -thesis.docx
+++ b/18511510019-Mohamed Nur -thesis.docx
@@ -12,15 +12,15 @@
       <w:bookmarkStart w:id="1" w:name="_Toc52910751"/>
       <w:bookmarkStart w:id="2" w:name="_Toc52910832"/>
       <w:bookmarkStart w:id="3" w:name="_Toc46935369"/>
-      <w:bookmarkStart w:id="4" w:name="_Toc52910752"/>
-      <w:bookmarkStart w:id="5" w:name="_Toc46935370"/>
+      <w:bookmarkStart w:id="4" w:name="_Toc46935370"/>
+      <w:bookmarkStart w:id="5" w:name="_Toc52910752"/>
       <w:bookmarkStart w:id="6" w:name="_Toc476584911"/>
-      <w:bookmarkStart w:id="7" w:name="_Toc475538841"/>
-      <w:bookmarkStart w:id="8" w:name="_Toc476584772"/>
+      <w:bookmarkStart w:id="7" w:name="_Toc476584772"/>
+      <w:bookmarkStart w:id="8" w:name="_Toc475538841"/>
       <w:bookmarkStart w:id="9" w:name="_Toc46933393"/>
-      <w:bookmarkStart w:id="10" w:name="_Toc46933298"/>
+      <w:bookmarkStart w:id="10" w:name="_Toc475538842"/>
       <w:bookmarkStart w:id="11" w:name="_Toc476584773"/>
-      <w:bookmarkStart w:id="12" w:name="_Toc475538842"/>
+      <w:bookmarkStart w:id="12" w:name="_Toc46933298"/>
       <w:bookmarkStart w:id="13" w:name="_Toc476584912"/>
       <w:r>
         <w:rPr>
@@ -6963,8 +6963,8 @@
         <w:spacing w:after="360"/>
         <w:ind w:left="431" w:firstLine="0"/>
       </w:pPr>
-      <w:bookmarkStart w:id="23" w:name="_Toc19887"/>
-      <w:bookmarkStart w:id="24" w:name="_Toc52910759"/>
+      <w:bookmarkStart w:id="23" w:name="_Toc52910759"/>
+      <w:bookmarkStart w:id="24" w:name="_Toc19887"/>
       <w:r>
         <w:t>INTRODUCTION</w:t>
       </w:r>
@@ -7504,8 +7504,8 @@
           <w:lang w:eastAsia="zh-CN"/>
         </w:rPr>
       </w:pPr>
-      <w:bookmarkStart w:id="29" w:name="_Toc260"/>
-      <w:bookmarkStart w:id="30" w:name="_Toc52910768"/>
+      <w:bookmarkStart w:id="29" w:name="_Toc52910768"/>
+      <w:bookmarkStart w:id="30" w:name="_Toc260"/>
       <w:bookmarkStart w:id="31" w:name="_Toc41057441"/>
       <w:r>
         <w:rPr>
@@ -13279,12 +13279,6 @@
             <w:insideH w:val="single" w:color="auto" w:sz="4" w:space="0"/>
             <w:insideV w:val="single" w:color="auto" w:sz="4" w:space="0"/>
           </w:tblBorders>
-          <w:tblCellMar>
-            <w:top w:w="0" w:type="dxa"/>
-            <w:left w:w="108" w:type="dxa"/>
-            <w:bottom w:w="0" w:type="dxa"/>
-            <w:right w:w="108" w:type="dxa"/>
-          </w:tblCellMar>
         </w:tblPrEx>
         <w:tc>
           <w:tcPr>
@@ -13509,12 +13503,6 @@
             <w:insideH w:val="single" w:color="auto" w:sz="4" w:space="0"/>
             <w:insideV w:val="single" w:color="auto" w:sz="4" w:space="0"/>
           </w:tblBorders>
-          <w:tblCellMar>
-            <w:top w:w="0" w:type="dxa"/>
-            <w:left w:w="108" w:type="dxa"/>
-            <w:bottom w:w="0" w:type="dxa"/>
-            <w:right w:w="108" w:type="dxa"/>
-          </w:tblCellMar>
         </w:tblPrEx>
         <w:tc>
           <w:tcPr>
@@ -13957,6 +13945,166 @@
             <w:insideH w:val="single" w:color="auto" w:sz="4" w:space="0"/>
             <w:insideV w:val="single" w:color="auto" w:sz="4" w:space="0"/>
           </w:tblBorders>
+        </w:tblPrEx>
+        <w:tc>
+          <w:tcPr>
+            <w:tcW w:w="1668" w:type="dxa"/>
+          </w:tcPr>
+          <w:p>
+            <w:pPr>
+              <w:jc w:val="left"/>
+            </w:pPr>
+            <w:r>
+              <w:rPr>
+                <w:rFonts w:hint="eastAsia"/>
+              </w:rPr>
+              <w:t>output</w:t>
+            </w:r>
+          </w:p>
+        </w:tc>
+        <w:tc>
+          <w:tcPr>
+            <w:tcW w:w="6854" w:type="dxa"/>
+          </w:tcPr>
+          <w:p>
+            <w:pPr>
+              <w:jc w:val="left"/>
+            </w:pPr>
+            <w:r>
+              <w:rPr>
+                <w:rFonts w:hint="eastAsia"/>
+              </w:rPr>
+              <w:t>update user password if a user logged in and enter valid data, otherwise response with an error message</w:t>
+            </w:r>
+          </w:p>
+        </w:tc>
+      </w:tr>
+    </w:tbl>
+    <w:p>
+      <w:pPr>
+        <w:pStyle w:val="15"/>
+        <w:rPr>
+          <w:rFonts w:eastAsia="DengXian Light"/>
+        </w:rPr>
+      </w:pPr>
+      <w:r>
+        <w:t xml:space="preserve">Table </w:t>
+      </w:r>
+      <w:r>
+        <w:fldChar w:fldCharType="begin"/>
+      </w:r>
+      <w:r>
+        <w:instrText xml:space="preserve"> SEQ Table \* ARABIC </w:instrText>
+      </w:r>
+      <w:r>
+        <w:fldChar w:fldCharType="separate"/>
+      </w:r>
+      <w:r>
+        <w:t>2</w:t>
+      </w:r>
+      <w:r>
+        <w:fldChar w:fldCharType="end"/>
+      </w:r>
+      <w:r>
+        <w:rPr>
+          <w:rFonts w:hint="default"/>
+          <w:lang w:val="en-US"/>
+        </w:rPr>
+        <w:t xml:space="preserve"> </w:t>
+      </w:r>
+      <w:r>
+        <w:rPr>
+          <w:rFonts w:hint="default"/>
+        </w:rPr>
+        <w:t>logout</w:t>
+      </w:r>
+    </w:p>
+    <w:p>
+      <w:r>
+        <w:br w:type="page"/>
+      </w:r>
+    </w:p>
+    <w:p/>
+    <w:tbl>
+      <w:tblPr>
+        <w:tblStyle w:val="28"/>
+        <w:tblW w:w="0" w:type="auto"/>
+        <w:tblInd w:w="0" w:type="dxa"/>
+        <w:tblBorders>
+          <w:top w:val="single" w:color="auto" w:sz="4" w:space="0"/>
+          <w:left w:val="single" w:color="auto" w:sz="4" w:space="0"/>
+          <w:bottom w:val="single" w:color="auto" w:sz="4" w:space="0"/>
+          <w:right w:val="single" w:color="auto" w:sz="4" w:space="0"/>
+          <w:insideH w:val="single" w:color="auto" w:sz="4" w:space="0"/>
+          <w:insideV w:val="single" w:color="auto" w:sz="4" w:space="0"/>
+        </w:tblBorders>
+        <w:tblLayout w:type="autofit"/>
+        <w:tblCellMar>
+          <w:top w:w="0" w:type="dxa"/>
+          <w:left w:w="108" w:type="dxa"/>
+          <w:bottom w:w="0" w:type="dxa"/>
+          <w:right w:w="108" w:type="dxa"/>
+        </w:tblCellMar>
+      </w:tblPr>
+      <w:tblGrid>
+        <w:gridCol w:w="1668"/>
+        <w:gridCol w:w="6854"/>
+      </w:tblGrid>
+      <w:tr>
+        <w:tblPrEx>
+          <w:tblBorders>
+            <w:top w:val="single" w:color="auto" w:sz="4" w:space="0"/>
+            <w:left w:val="single" w:color="auto" w:sz="4" w:space="0"/>
+            <w:bottom w:val="single" w:color="auto" w:sz="4" w:space="0"/>
+            <w:right w:val="single" w:color="auto" w:sz="4" w:space="0"/>
+            <w:insideH w:val="single" w:color="auto" w:sz="4" w:space="0"/>
+            <w:insideV w:val="single" w:color="auto" w:sz="4" w:space="0"/>
+          </w:tblBorders>
+        </w:tblPrEx>
+        <w:tc>
+          <w:tcPr>
+            <w:tcW w:w="1668" w:type="dxa"/>
+          </w:tcPr>
+          <w:p>
+            <w:pPr>
+              <w:jc w:val="left"/>
+            </w:pPr>
+            <w:r>
+              <w:rPr>
+                <w:rFonts w:hint="default"/>
+                <w:lang w:val="en-US"/>
+              </w:rPr>
+              <w:t>Command</w:t>
+            </w:r>
+          </w:p>
+        </w:tc>
+        <w:tc>
+          <w:tcPr>
+            <w:tcW w:w="6854" w:type="dxa"/>
+          </w:tcPr>
+          <w:p>
+            <w:pPr>
+              <w:jc w:val="left"/>
+            </w:pPr>
+            <w:r>
+              <w:rPr>
+                <w:rFonts w:hint="default"/>
+              </w:rPr>
+              <w:t>add {Apple|AAPL|...} stock to (my) watch list</w:t>
+            </w:r>
+          </w:p>
+        </w:tc>
+      </w:tr>
+      <w:tr>
+        <w:tblPrEx>
+          <w:tblBorders>
+            <w:top w:val="single" w:color="auto" w:sz="4" w:space="0"/>
+            <w:left w:val="single" w:color="auto" w:sz="4" w:space="0"/>
+            <w:bottom w:val="single" w:color="auto" w:sz="4" w:space="0"/>
+            <w:right w:val="single" w:color="auto" w:sz="4" w:space="0"/>
+            <w:insideH w:val="single" w:color="auto" w:sz="4" w:space="0"/>
+            <w:insideV w:val="single" w:color="auto" w:sz="4" w:space="0"/>
+          </w:tblBorders>
           <w:tblCellMar>
             <w:top w:w="0" w:type="dxa"/>
             <w:left w:w="108" w:type="dxa"/>
@@ -13976,6 +14124,153 @@
               <w:rPr>
                 <w:rFonts w:hint="eastAsia"/>
               </w:rPr>
+              <w:t>input</w:t>
+            </w:r>
+          </w:p>
+        </w:tc>
+        <w:tc>
+          <w:tcPr>
+            <w:tcW w:w="6854" w:type="dxa"/>
+          </w:tcPr>
+          <w:p>
+            <w:pPr>
+              <w:jc w:val="left"/>
+              <w:rPr>
+                <w:rFonts w:hint="default"/>
+                <w:lang w:val="en-US"/>
+              </w:rPr>
+            </w:pPr>
+            <w:r>
+              <w:rPr>
+                <w:rFonts w:hint="default"/>
+              </w:rPr>
+              <w:t>user commands 'add {Apple} stock to (my) watch list'. a user can use a company name or company stock symbol</w:t>
+            </w:r>
+            <w:r>
+              <w:rPr>
+                <w:rFonts w:hint="default"/>
+                <w:lang w:val="en-US"/>
+              </w:rPr>
+              <w:t xml:space="preserve"> inside {}.</w:t>
+            </w:r>
+            <w:r>
+              <w:rPr>
+                <w:rFonts w:hint="default"/>
+              </w:rPr>
+              <w:t xml:space="preserve"> </w:t>
+            </w:r>
+          </w:p>
+        </w:tc>
+      </w:tr>
+      <w:tr>
+        <w:tblPrEx>
+          <w:tblBorders>
+            <w:top w:val="single" w:color="auto" w:sz="4" w:space="0"/>
+            <w:left w:val="single" w:color="auto" w:sz="4" w:space="0"/>
+            <w:bottom w:val="single" w:color="auto" w:sz="4" w:space="0"/>
+            <w:right w:val="single" w:color="auto" w:sz="4" w:space="0"/>
+            <w:insideH w:val="single" w:color="auto" w:sz="4" w:space="0"/>
+            <w:insideV w:val="single" w:color="auto" w:sz="4" w:space="0"/>
+          </w:tblBorders>
+          <w:tblCellMar>
+            <w:top w:w="0" w:type="dxa"/>
+            <w:left w:w="108" w:type="dxa"/>
+            <w:bottom w:w="0" w:type="dxa"/>
+            <w:right w:w="108" w:type="dxa"/>
+          </w:tblCellMar>
+        </w:tblPrEx>
+        <w:tc>
+          <w:tcPr>
+            <w:tcW w:w="1668" w:type="dxa"/>
+          </w:tcPr>
+          <w:p>
+            <w:pPr>
+              <w:jc w:val="left"/>
+            </w:pPr>
+            <w:r>
+              <w:rPr>
+                <w:rFonts w:hint="eastAsia"/>
+              </w:rPr>
+              <w:t>process</w:t>
+            </w:r>
+          </w:p>
+        </w:tc>
+        <w:tc>
+          <w:tcPr>
+            <w:tcW w:w="6854" w:type="dxa"/>
+          </w:tcPr>
+          <w:p>
+            <w:pPr>
+              <w:jc w:val="left"/>
+              <w:rPr>
+                <w:rFonts w:hint="default"/>
+                <w:lang w:val="en-US"/>
+              </w:rPr>
+            </w:pPr>
+            <w:r>
+              <w:rPr>
+                <w:rFonts w:hint="eastAsia"/>
+              </w:rPr>
+              <w:t xml:space="preserve">first, check if a user said a stock's symbol , a company name or unknown keyword if it is a stock's symbol or company name so then check it in the database  and if it exist in the database so then check if the stock not in the user's watch list, if it is not add the stock in the user's watch list.  if a stock' symbol or company name not </w:t>
+            </w:r>
+            <w:r>
+              <w:rPr>
+                <w:rFonts w:hint="default"/>
+                <w:lang w:val="en-US"/>
+              </w:rPr>
+              <w:t xml:space="preserve">exist </w:t>
+            </w:r>
+            <w:r>
+              <w:rPr>
+                <w:rFonts w:hint="eastAsia"/>
+              </w:rPr>
+              <w:t>in the database so then search the keyword in yahoo finance and then scrap the data if even did</w:t>
+            </w:r>
+            <w:r>
+              <w:rPr>
+                <w:rFonts w:hint="default"/>
+                <w:lang w:val="en-US"/>
+              </w:rPr>
+              <w:t>n</w:t>
+            </w:r>
+            <w:r>
+              <w:rPr>
+                <w:rFonts w:hint="eastAsia"/>
+              </w:rPr>
+              <w:t xml:space="preserve">'t find any result after scraping so then save the keyword in the database as unknown key word </w:t>
+            </w:r>
+          </w:p>
+        </w:tc>
+      </w:tr>
+      <w:tr>
+        <w:tblPrEx>
+          <w:tblBorders>
+            <w:top w:val="single" w:color="auto" w:sz="4" w:space="0"/>
+            <w:left w:val="single" w:color="auto" w:sz="4" w:space="0"/>
+            <w:bottom w:val="single" w:color="auto" w:sz="4" w:space="0"/>
+            <w:right w:val="single" w:color="auto" w:sz="4" w:space="0"/>
+            <w:insideH w:val="single" w:color="auto" w:sz="4" w:space="0"/>
+            <w:insideV w:val="single" w:color="auto" w:sz="4" w:space="0"/>
+          </w:tblBorders>
+          <w:tblCellMar>
+            <w:top w:w="0" w:type="dxa"/>
+            <w:left w:w="108" w:type="dxa"/>
+            <w:bottom w:w="0" w:type="dxa"/>
+            <w:right w:w="108" w:type="dxa"/>
+          </w:tblCellMar>
+        </w:tblPrEx>
+        <w:tc>
+          <w:tcPr>
+            <w:tcW w:w="1668" w:type="dxa"/>
+          </w:tcPr>
+          <w:p>
+            <w:pPr>
+              <w:jc w:val="left"/>
+            </w:pPr>
+            <w:r>
+              <w:rPr>
+                <w:rFonts w:hint="eastAsia"/>
+              </w:rPr>
               <w:t>output</w:t>
             </w:r>
           </w:p>
@@ -13992,7 +14287,7 @@
               <w:rPr>
                 <w:rFonts w:hint="eastAsia"/>
               </w:rPr>
-              <w:t>update user password if a user logged in and enter valid data, otherwise response with an error message</w:t>
+              <w:t>save stocks in user's watch list</w:t>
             </w:r>
           </w:p>
         </w:tc>
@@ -14026,15 +14321,8 @@
       <w:r>
         <w:rPr>
           <w:rFonts w:hint="default"/>
-          <w:lang w:val="en-US"/>
-        </w:rPr>
-        <w:t xml:space="preserve"> </w:t>
-      </w:r>
-      <w:r>
-        <w:rPr>
-          <w:rFonts w:hint="default"/>
-        </w:rPr>
-        <w:t>logout</w:t>
+        </w:rPr>
+        <w:t>add {Apple|AAPL|...} stock to (my) watch list</w:t>
       </w:r>
     </w:p>
     <w:p>
@@ -14114,7 +14402,7 @@
               <w:rPr>
                 <w:rFonts w:hint="default"/>
               </w:rPr>
-              <w:t>add {Apple|AAPL|...} stock to (my) watch list</w:t>
+              <w:t>delete {Apple|AAPL|...} stock from (my) watch list</w:t>
             </w:r>
           </w:p>
         </w:tc>
@@ -14168,20 +14456,7 @@
               <w:rPr>
                 <w:rFonts w:hint="default"/>
               </w:rPr>
-              <w:t>user commands 'add {Apple} stock to (my) watch list'. a user can use a company name or company stock symbol</w:t>
-            </w:r>
-            <w:r>
-              <w:rPr>
-                <w:rFonts w:hint="default"/>
-                <w:lang w:val="en-US"/>
-              </w:rPr>
-              <w:t xml:space="preserve"> inside {}.</w:t>
-            </w:r>
-            <w:r>
-              <w:rPr>
-                <w:rFonts w:hint="default"/>
-              </w:rPr>
-              <w:t xml:space="preserve"> </w:t>
+              <w:t>user commands 'delete {Apple} stock from (my) watch list'. a user can use a company name or it's stock symbol inside {}</w:t>
             </w:r>
           </w:p>
         </w:tc>
@@ -14235,33 +14510,14 @@
               <w:rPr>
                 <w:rFonts w:hint="eastAsia"/>
               </w:rPr>
-              <w:t xml:space="preserve">first, check if a user said a stock's symbol , a company name or unknown keyword if it is a stock's symbol or company name so then check it in the database  and if it exist in the database so then check if the stock not in the user's watch list, if it is not add the stock in the user's watch list.  if a stock' symbol or company name not </w:t>
+              <w:t>first, check if a user said a stock's symbol, a company name, or an unknown keyword</w:t>
             </w:r>
             <w:r>
               <w:rPr>
                 <w:rFonts w:hint="default"/>
                 <w:lang w:val="en-US"/>
               </w:rPr>
-              <w:t xml:space="preserve">exist </w:t>
-            </w:r>
-            <w:r>
-              <w:rPr>
-                <w:rFonts w:hint="eastAsia"/>
-              </w:rPr>
-              <w:t>in the database so then search the keyword in yahoo finance and then scrap the data if even did</w:t>
-            </w:r>
-            <w:r>
-              <w:rPr>
-                <w:rFonts w:hint="default"/>
-                <w:lang w:val="en-US"/>
-              </w:rPr>
-              <w:t>n</w:t>
-            </w:r>
-            <w:r>
-              <w:rPr>
-                <w:rFonts w:hint="eastAsia"/>
-              </w:rPr>
-              <w:t xml:space="preserve">'t find any result after scraping so then save the keyword in the database as unknown key word </w:t>
+              <w:t xml:space="preserve"> if the input is a stock symbol or company name and it is in the database so then check if the stock is in the user's watch list, if it is delete the stock from the user's watch list. if the input is a stock symbol or company name and it is not in the database so then search the keyword in yahoo finance and then scrap the data if even didn't find any result after scraping so then save the keyword in the database as unknown keyword.   </w:t>
             </w:r>
           </w:p>
         </w:tc>
@@ -14311,7 +14567,7 @@
               <w:rPr>
                 <w:rFonts w:hint="eastAsia"/>
               </w:rPr>
-              <w:t>save stocks in user's watch list</w:t>
+              <w:t>deleting stock from a user's watch list</w:t>
             </w:r>
           </w:p>
         </w:tc>
@@ -14321,6 +14577,294 @@
       <w:pPr>
         <w:pStyle w:val="15"/>
         <w:rPr>
+          <w:rFonts w:hint="default"/>
+        </w:rPr>
+      </w:pPr>
+      <w:r>
+        <w:t xml:space="preserve">Table </w:t>
+      </w:r>
+      <w:r>
+        <w:fldChar w:fldCharType="begin"/>
+      </w:r>
+      <w:r>
+        <w:instrText xml:space="preserve"> SEQ Table \* ARABIC </w:instrText>
+      </w:r>
+      <w:r>
+        <w:fldChar w:fldCharType="separate"/>
+      </w:r>
+      <w:r>
+        <w:t>2</w:t>
+      </w:r>
+      <w:r>
+        <w:fldChar w:fldCharType="end"/>
+      </w:r>
+      <w:r>
+        <w:rPr>
+          <w:rFonts w:hint="default"/>
+          <w:lang w:val="en-US"/>
+        </w:rPr>
+        <w:t xml:space="preserve"> </w:t>
+      </w:r>
+      <w:r>
+        <w:rPr>
+          <w:rFonts w:hint="default"/>
+        </w:rPr>
+        <w:t>delete {Apple|AAPL|...} stock from (my) watch list</w:t>
+      </w:r>
+    </w:p>
+    <w:p>
+      <w:pPr>
+        <w:rPr>
+          <w:rFonts w:hint="default"/>
+        </w:rPr>
+      </w:pPr>
+    </w:p>
+    <w:tbl>
+      <w:tblPr>
+        <w:tblStyle w:val="28"/>
+        <w:tblW w:w="0" w:type="auto"/>
+        <w:tblInd w:w="0" w:type="dxa"/>
+        <w:tblBorders>
+          <w:top w:val="single" w:color="auto" w:sz="4" w:space="0"/>
+          <w:left w:val="single" w:color="auto" w:sz="4" w:space="0"/>
+          <w:bottom w:val="single" w:color="auto" w:sz="4" w:space="0"/>
+          <w:right w:val="single" w:color="auto" w:sz="4" w:space="0"/>
+          <w:insideH w:val="single" w:color="auto" w:sz="4" w:space="0"/>
+          <w:insideV w:val="single" w:color="auto" w:sz="4" w:space="0"/>
+        </w:tblBorders>
+        <w:tblLayout w:type="autofit"/>
+        <w:tblCellMar>
+          <w:top w:w="0" w:type="dxa"/>
+          <w:left w:w="108" w:type="dxa"/>
+          <w:bottom w:w="0" w:type="dxa"/>
+          <w:right w:w="108" w:type="dxa"/>
+        </w:tblCellMar>
+      </w:tblPr>
+      <w:tblGrid>
+        <w:gridCol w:w="1668"/>
+        <w:gridCol w:w="6854"/>
+      </w:tblGrid>
+      <w:tr>
+        <w:tblPrEx>
+          <w:tblBorders>
+            <w:top w:val="single" w:color="auto" w:sz="4" w:space="0"/>
+            <w:left w:val="single" w:color="auto" w:sz="4" w:space="0"/>
+            <w:bottom w:val="single" w:color="auto" w:sz="4" w:space="0"/>
+            <w:right w:val="single" w:color="auto" w:sz="4" w:space="0"/>
+            <w:insideH w:val="single" w:color="auto" w:sz="4" w:space="0"/>
+            <w:insideV w:val="single" w:color="auto" w:sz="4" w:space="0"/>
+          </w:tblBorders>
+          <w:tblCellMar>
+            <w:top w:w="0" w:type="dxa"/>
+            <w:left w:w="108" w:type="dxa"/>
+            <w:bottom w:w="0" w:type="dxa"/>
+            <w:right w:w="108" w:type="dxa"/>
+          </w:tblCellMar>
+        </w:tblPrEx>
+        <w:tc>
+          <w:tcPr>
+            <w:tcW w:w="1668" w:type="dxa"/>
+          </w:tcPr>
+          <w:p>
+            <w:pPr>
+              <w:jc w:val="left"/>
+            </w:pPr>
+            <w:r>
+              <w:rPr>
+                <w:rFonts w:hint="default"/>
+                <w:lang w:val="en-US"/>
+              </w:rPr>
+              <w:t>Command</w:t>
+            </w:r>
+          </w:p>
+        </w:tc>
+        <w:tc>
+          <w:tcPr>
+            <w:tcW w:w="6854" w:type="dxa"/>
+          </w:tcPr>
+          <w:p>
+            <w:pPr>
+              <w:jc w:val="left"/>
+            </w:pPr>
+            <w:r>
+              <w:rPr>
+                <w:rFonts w:hint="default"/>
+              </w:rPr>
+              <w:t>open (my) watch list</w:t>
+            </w:r>
+          </w:p>
+        </w:tc>
+      </w:tr>
+      <w:tr>
+        <w:tblPrEx>
+          <w:tblBorders>
+            <w:top w:val="single" w:color="auto" w:sz="4" w:space="0"/>
+            <w:left w:val="single" w:color="auto" w:sz="4" w:space="0"/>
+            <w:bottom w:val="single" w:color="auto" w:sz="4" w:space="0"/>
+            <w:right w:val="single" w:color="auto" w:sz="4" w:space="0"/>
+            <w:insideH w:val="single" w:color="auto" w:sz="4" w:space="0"/>
+            <w:insideV w:val="single" w:color="auto" w:sz="4" w:space="0"/>
+          </w:tblBorders>
+          <w:tblCellMar>
+            <w:top w:w="0" w:type="dxa"/>
+            <w:left w:w="108" w:type="dxa"/>
+            <w:bottom w:w="0" w:type="dxa"/>
+            <w:right w:w="108" w:type="dxa"/>
+          </w:tblCellMar>
+        </w:tblPrEx>
+        <w:tc>
+          <w:tcPr>
+            <w:tcW w:w="1668" w:type="dxa"/>
+          </w:tcPr>
+          <w:p>
+            <w:pPr>
+              <w:jc w:val="left"/>
+            </w:pPr>
+            <w:r>
+              <w:rPr>
+                <w:rFonts w:hint="eastAsia"/>
+              </w:rPr>
+              <w:t>input</w:t>
+            </w:r>
+          </w:p>
+        </w:tc>
+        <w:tc>
+          <w:tcPr>
+            <w:tcW w:w="6854" w:type="dxa"/>
+          </w:tcPr>
+          <w:p>
+            <w:pPr>
+              <w:jc w:val="left"/>
+              <w:rPr>
+                <w:rFonts w:hint="default"/>
+                <w:lang w:val="en-US"/>
+              </w:rPr>
+            </w:pPr>
+            <w:r>
+              <w:rPr>
+                <w:rFonts w:hint="default"/>
+              </w:rPr>
+              <w:t xml:space="preserve">user commands 'open (my) watch list'. </w:t>
+            </w:r>
+          </w:p>
+        </w:tc>
+      </w:tr>
+      <w:tr>
+        <w:tblPrEx>
+          <w:tblBorders>
+            <w:top w:val="single" w:color="auto" w:sz="4" w:space="0"/>
+            <w:left w:val="single" w:color="auto" w:sz="4" w:space="0"/>
+            <w:bottom w:val="single" w:color="auto" w:sz="4" w:space="0"/>
+            <w:right w:val="single" w:color="auto" w:sz="4" w:space="0"/>
+            <w:insideH w:val="single" w:color="auto" w:sz="4" w:space="0"/>
+            <w:insideV w:val="single" w:color="auto" w:sz="4" w:space="0"/>
+          </w:tblBorders>
+          <w:tblCellMar>
+            <w:top w:w="0" w:type="dxa"/>
+            <w:left w:w="108" w:type="dxa"/>
+            <w:bottom w:w="0" w:type="dxa"/>
+            <w:right w:w="108" w:type="dxa"/>
+          </w:tblCellMar>
+        </w:tblPrEx>
+        <w:tc>
+          <w:tcPr>
+            <w:tcW w:w="1668" w:type="dxa"/>
+          </w:tcPr>
+          <w:p>
+            <w:pPr>
+              <w:jc w:val="left"/>
+            </w:pPr>
+            <w:r>
+              <w:rPr>
+                <w:rFonts w:hint="eastAsia"/>
+              </w:rPr>
+              <w:t>process</w:t>
+            </w:r>
+          </w:p>
+        </w:tc>
+        <w:tc>
+          <w:tcPr>
+            <w:tcW w:w="6854" w:type="dxa"/>
+          </w:tcPr>
+          <w:p>
+            <w:pPr>
+              <w:jc w:val="left"/>
+              <w:rPr>
+                <w:rFonts w:hint="default"/>
+                <w:lang w:val="en-US"/>
+              </w:rPr>
+            </w:pPr>
+            <w:r>
+              <w:rPr>
+                <w:rFonts w:hint="eastAsia"/>
+              </w:rPr>
+              <w:t>opening 'infoModal' with a user's watch list</w:t>
+            </w:r>
+            <w:r>
+              <w:rPr>
+                <w:rFonts w:hint="default"/>
+                <w:lang w:val="en-US"/>
+              </w:rPr>
+              <w:t xml:space="preserve">.   </w:t>
+            </w:r>
+          </w:p>
+        </w:tc>
+      </w:tr>
+      <w:tr>
+        <w:tblPrEx>
+          <w:tblBorders>
+            <w:top w:val="single" w:color="auto" w:sz="4" w:space="0"/>
+            <w:left w:val="single" w:color="auto" w:sz="4" w:space="0"/>
+            <w:bottom w:val="single" w:color="auto" w:sz="4" w:space="0"/>
+            <w:right w:val="single" w:color="auto" w:sz="4" w:space="0"/>
+            <w:insideH w:val="single" w:color="auto" w:sz="4" w:space="0"/>
+            <w:insideV w:val="single" w:color="auto" w:sz="4" w:space="0"/>
+          </w:tblBorders>
+          <w:tblCellMar>
+            <w:top w:w="0" w:type="dxa"/>
+            <w:left w:w="108" w:type="dxa"/>
+            <w:bottom w:w="0" w:type="dxa"/>
+            <w:right w:w="108" w:type="dxa"/>
+          </w:tblCellMar>
+        </w:tblPrEx>
+        <w:tc>
+          <w:tcPr>
+            <w:tcW w:w="1668" w:type="dxa"/>
+          </w:tcPr>
+          <w:p>
+            <w:pPr>
+              <w:jc w:val="left"/>
+            </w:pPr>
+            <w:r>
+              <w:rPr>
+                <w:rFonts w:hint="eastAsia"/>
+              </w:rPr>
+              <w:t>output</w:t>
+            </w:r>
+          </w:p>
+        </w:tc>
+        <w:tc>
+          <w:tcPr>
+            <w:tcW w:w="6854" w:type="dxa"/>
+          </w:tcPr>
+          <w:p>
+            <w:pPr>
+              <w:jc w:val="left"/>
+            </w:pPr>
+            <w:r>
+              <w:rPr>
+                <w:rFonts w:hint="eastAsia"/>
+              </w:rPr>
+              <w:t>showing a user his/her watch list</w:t>
+            </w:r>
+          </w:p>
+        </w:tc>
+      </w:tr>
+    </w:tbl>
+    <w:p>
+      <w:pPr>
+        <w:pStyle w:val="15"/>
+        <w:rPr>
           <w:rFonts w:eastAsia="DengXian Light"/>
         </w:rPr>
       </w:pPr>
@@ -14345,13 +14889,2927 @@
       <w:r>
         <w:rPr>
           <w:rFonts w:hint="default"/>
-        </w:rPr>
-        <w:t>add {Apple|AAPL|...} stock to (my) watch list</w:t>
-      </w:r>
-      <w:bookmarkStart w:id="164" w:name="_GoBack"/>
-      <w:bookmarkEnd w:id="164"/>
+          <w:lang w:val="en-US"/>
+        </w:rPr>
+        <w:t xml:space="preserve"> </w:t>
+      </w:r>
+      <w:r>
+        <w:rPr>
+          <w:rFonts w:hint="default"/>
+        </w:rPr>
+        <w:t>logout</w:t>
+      </w:r>
+    </w:p>
+    <w:p>
+      <w:pPr>
+        <w:pStyle w:val="15"/>
+      </w:pPr>
+      <w:r>
+        <w:br w:type="page"/>
+      </w:r>
+    </w:p>
+    <w:p>
+      <w:pPr>
+        <w:pStyle w:val="45"/>
+        <w:numPr>
+          <w:ilvl w:val="0"/>
+          <w:numId w:val="16"/>
+        </w:numPr>
+      </w:pPr>
+      <w:r>
+        <w:rPr>
+          <w:rFonts w:hint="default"/>
+        </w:rPr>
+        <w:t>Stock Market News</w:t>
+      </w:r>
+      <w:r>
+        <w:t>:</w:t>
+      </w:r>
+    </w:p>
+    <w:p>
+      <w:pPr>
+        <w:pStyle w:val="45"/>
+        <w:numPr>
+          <w:numId w:val="0"/>
+        </w:numPr>
+        <w:ind w:leftChars="0"/>
+      </w:pPr>
+    </w:p>
+    <w:tbl>
+      <w:tblPr>
+        <w:tblStyle w:val="28"/>
+        <w:tblW w:w="0" w:type="auto"/>
+        <w:tblInd w:w="0" w:type="dxa"/>
+        <w:tblBorders>
+          <w:top w:val="single" w:color="auto" w:sz="4" w:space="0"/>
+          <w:left w:val="single" w:color="auto" w:sz="4" w:space="0"/>
+          <w:bottom w:val="single" w:color="auto" w:sz="4" w:space="0"/>
+          <w:right w:val="single" w:color="auto" w:sz="4" w:space="0"/>
+          <w:insideH w:val="single" w:color="auto" w:sz="4" w:space="0"/>
+          <w:insideV w:val="single" w:color="auto" w:sz="4" w:space="0"/>
+        </w:tblBorders>
+        <w:tblLayout w:type="autofit"/>
+        <w:tblCellMar>
+          <w:top w:w="0" w:type="dxa"/>
+          <w:left w:w="108" w:type="dxa"/>
+          <w:bottom w:w="0" w:type="dxa"/>
+          <w:right w:w="108" w:type="dxa"/>
+        </w:tblCellMar>
+      </w:tblPr>
+      <w:tblGrid>
+        <w:gridCol w:w="1668"/>
+        <w:gridCol w:w="6854"/>
+      </w:tblGrid>
+      <w:tr>
+        <w:tblPrEx>
+          <w:tblBorders>
+            <w:top w:val="single" w:color="auto" w:sz="4" w:space="0"/>
+            <w:left w:val="single" w:color="auto" w:sz="4" w:space="0"/>
+            <w:bottom w:val="single" w:color="auto" w:sz="4" w:space="0"/>
+            <w:right w:val="single" w:color="auto" w:sz="4" w:space="0"/>
+            <w:insideH w:val="single" w:color="auto" w:sz="4" w:space="0"/>
+            <w:insideV w:val="single" w:color="auto" w:sz="4" w:space="0"/>
+          </w:tblBorders>
+          <w:tblCellMar>
+            <w:top w:w="0" w:type="dxa"/>
+            <w:left w:w="108" w:type="dxa"/>
+            <w:bottom w:w="0" w:type="dxa"/>
+            <w:right w:w="108" w:type="dxa"/>
+          </w:tblCellMar>
+        </w:tblPrEx>
+        <w:tc>
+          <w:tcPr>
+            <w:tcW w:w="1668" w:type="dxa"/>
+          </w:tcPr>
+          <w:p>
+            <w:pPr>
+              <w:jc w:val="left"/>
+            </w:pPr>
+            <w:r>
+              <w:rPr>
+                <w:rFonts w:hint="default"/>
+                <w:lang w:val="en-US"/>
+              </w:rPr>
+              <w:t>Command</w:t>
+            </w:r>
+          </w:p>
+        </w:tc>
+        <w:tc>
+          <w:tcPr>
+            <w:tcW w:w="6854" w:type="dxa"/>
+          </w:tcPr>
+          <w:p>
+            <w:pPr>
+              <w:jc w:val="left"/>
+            </w:pPr>
+            <w:r>
+              <w:rPr>
+                <w:rFonts w:hint="default"/>
+              </w:rPr>
+              <w:t>Give me the news from {yahoo finance|investing|seekingalpha}</w:t>
+            </w:r>
+          </w:p>
+        </w:tc>
+      </w:tr>
+      <w:tr>
+        <w:tblPrEx>
+          <w:tblBorders>
+            <w:top w:val="single" w:color="auto" w:sz="4" w:space="0"/>
+            <w:left w:val="single" w:color="auto" w:sz="4" w:space="0"/>
+            <w:bottom w:val="single" w:color="auto" w:sz="4" w:space="0"/>
+            <w:right w:val="single" w:color="auto" w:sz="4" w:space="0"/>
+            <w:insideH w:val="single" w:color="auto" w:sz="4" w:space="0"/>
+            <w:insideV w:val="single" w:color="auto" w:sz="4" w:space="0"/>
+          </w:tblBorders>
+          <w:tblCellMar>
+            <w:top w:w="0" w:type="dxa"/>
+            <w:left w:w="108" w:type="dxa"/>
+            <w:bottom w:w="0" w:type="dxa"/>
+            <w:right w:w="108" w:type="dxa"/>
+          </w:tblCellMar>
+        </w:tblPrEx>
+        <w:tc>
+          <w:tcPr>
+            <w:tcW w:w="1668" w:type="dxa"/>
+          </w:tcPr>
+          <w:p>
+            <w:pPr>
+              <w:jc w:val="left"/>
+            </w:pPr>
+            <w:r>
+              <w:rPr>
+                <w:rFonts w:hint="eastAsia"/>
+              </w:rPr>
+              <w:t>input</w:t>
+            </w:r>
+          </w:p>
+        </w:tc>
+        <w:tc>
+          <w:tcPr>
+            <w:tcW w:w="6854" w:type="dxa"/>
+          </w:tcPr>
+          <w:p>
+            <w:pPr>
+              <w:jc w:val="left"/>
+              <w:rPr>
+                <w:rFonts w:hint="default"/>
+                <w:lang w:val="en-US"/>
+              </w:rPr>
+            </w:pPr>
+            <w:r>
+              <w:rPr>
+                <w:rFonts w:hint="default"/>
+              </w:rPr>
+              <w:t>user commands 'Give me the news from {yahoo finance}' a user can also use investing or seeking alpha as valid source inside {}</w:t>
+            </w:r>
+          </w:p>
+        </w:tc>
+      </w:tr>
+      <w:tr>
+        <w:tblPrEx>
+          <w:tblBorders>
+            <w:top w:val="single" w:color="auto" w:sz="4" w:space="0"/>
+            <w:left w:val="single" w:color="auto" w:sz="4" w:space="0"/>
+            <w:bottom w:val="single" w:color="auto" w:sz="4" w:space="0"/>
+            <w:right w:val="single" w:color="auto" w:sz="4" w:space="0"/>
+            <w:insideH w:val="single" w:color="auto" w:sz="4" w:space="0"/>
+            <w:insideV w:val="single" w:color="auto" w:sz="4" w:space="0"/>
+          </w:tblBorders>
+          <w:tblCellMar>
+            <w:top w:w="0" w:type="dxa"/>
+            <w:left w:w="108" w:type="dxa"/>
+            <w:bottom w:w="0" w:type="dxa"/>
+            <w:right w:w="108" w:type="dxa"/>
+          </w:tblCellMar>
+        </w:tblPrEx>
+        <w:tc>
+          <w:tcPr>
+            <w:tcW w:w="1668" w:type="dxa"/>
+          </w:tcPr>
+          <w:p>
+            <w:pPr>
+              <w:jc w:val="left"/>
+            </w:pPr>
+            <w:r>
+              <w:rPr>
+                <w:rFonts w:hint="eastAsia"/>
+              </w:rPr>
+              <w:t>process</w:t>
+            </w:r>
+          </w:p>
+        </w:tc>
+        <w:tc>
+          <w:tcPr>
+            <w:tcW w:w="6854" w:type="dxa"/>
+          </w:tcPr>
+          <w:p>
+            <w:pPr>
+              <w:jc w:val="left"/>
+              <w:rPr>
+                <w:rFonts w:hint="default"/>
+                <w:lang w:val="en-US"/>
+              </w:rPr>
+            </w:pPr>
+            <w:r>
+              <w:rPr>
+                <w:rFonts w:hint="eastAsia"/>
+              </w:rPr>
+              <w:t>first, send Get HTTP request with 'source' query string to News API, and then check if the given source exists in the database,</w:t>
+            </w:r>
+            <w:r>
+              <w:rPr>
+                <w:rFonts w:hint="default"/>
+                <w:lang w:val="en-US"/>
+              </w:rPr>
+              <w:t xml:space="preserve"> if it exists return 10 documents to the client and then finansis will show the articles to the user, otherwise return 404 code to the client and then finansis will tell the user 'sorry, I didn't find news from {source}'.   </w:t>
+            </w:r>
+          </w:p>
+        </w:tc>
+      </w:tr>
+      <w:tr>
+        <w:tblPrEx>
+          <w:tblBorders>
+            <w:top w:val="single" w:color="auto" w:sz="4" w:space="0"/>
+            <w:left w:val="single" w:color="auto" w:sz="4" w:space="0"/>
+            <w:bottom w:val="single" w:color="auto" w:sz="4" w:space="0"/>
+            <w:right w:val="single" w:color="auto" w:sz="4" w:space="0"/>
+            <w:insideH w:val="single" w:color="auto" w:sz="4" w:space="0"/>
+            <w:insideV w:val="single" w:color="auto" w:sz="4" w:space="0"/>
+          </w:tblBorders>
+          <w:tblCellMar>
+            <w:top w:w="0" w:type="dxa"/>
+            <w:left w:w="108" w:type="dxa"/>
+            <w:bottom w:w="0" w:type="dxa"/>
+            <w:right w:w="108" w:type="dxa"/>
+          </w:tblCellMar>
+        </w:tblPrEx>
+        <w:tc>
+          <w:tcPr>
+            <w:tcW w:w="1668" w:type="dxa"/>
+          </w:tcPr>
+          <w:p>
+            <w:pPr>
+              <w:jc w:val="left"/>
+            </w:pPr>
+            <w:r>
+              <w:rPr>
+                <w:rFonts w:hint="eastAsia"/>
+              </w:rPr>
+              <w:t>output</w:t>
+            </w:r>
+          </w:p>
+        </w:tc>
+        <w:tc>
+          <w:tcPr>
+            <w:tcW w:w="6854" w:type="dxa"/>
+          </w:tcPr>
+          <w:p>
+            <w:pPr>
+              <w:jc w:val="left"/>
+            </w:pPr>
+            <w:r>
+              <w:rPr>
+                <w:rFonts w:hint="eastAsia"/>
+              </w:rPr>
+              <w:t>show a user news based on the source, if the source exists in the database otherwise respond with an error message</w:t>
+            </w:r>
+          </w:p>
+        </w:tc>
+      </w:tr>
+    </w:tbl>
+    <w:p>
+      <w:pPr>
+        <w:pStyle w:val="15"/>
+      </w:pPr>
+      <w:r>
+        <w:t xml:space="preserve">Table </w:t>
+      </w:r>
+      <w:r>
+        <w:fldChar w:fldCharType="begin"/>
+      </w:r>
+      <w:r>
+        <w:instrText xml:space="preserve"> SEQ Table \* ARABIC </w:instrText>
+      </w:r>
+      <w:r>
+        <w:fldChar w:fldCharType="separate"/>
+      </w:r>
+      <w:r>
+        <w:t>2</w:t>
+      </w:r>
+      <w:r>
+        <w:fldChar w:fldCharType="end"/>
+      </w:r>
+      <w:r>
+        <w:rPr>
+          <w:rFonts w:hint="default"/>
+          <w:lang w:val="en-US"/>
+        </w:rPr>
+        <w:t xml:space="preserve"> </w:t>
+      </w:r>
+      <w:r>
+        <w:rPr>
+          <w:rFonts w:hint="default"/>
+        </w:rPr>
+        <w:t>Give me the news from {yahoo finance|investing|seekingalpha}</w:t>
+      </w:r>
+    </w:p>
+    <w:tbl>
+      <w:tblPr>
+        <w:tblStyle w:val="28"/>
+        <w:tblW w:w="0" w:type="auto"/>
+        <w:tblInd w:w="0" w:type="dxa"/>
+        <w:tblBorders>
+          <w:top w:val="single" w:color="auto" w:sz="4" w:space="0"/>
+          <w:left w:val="single" w:color="auto" w:sz="4" w:space="0"/>
+          <w:bottom w:val="single" w:color="auto" w:sz="4" w:space="0"/>
+          <w:right w:val="single" w:color="auto" w:sz="4" w:space="0"/>
+          <w:insideH w:val="single" w:color="auto" w:sz="4" w:space="0"/>
+          <w:insideV w:val="single" w:color="auto" w:sz="4" w:space="0"/>
+        </w:tblBorders>
+        <w:tblLayout w:type="autofit"/>
+        <w:tblCellMar>
+          <w:top w:w="0" w:type="dxa"/>
+          <w:left w:w="108" w:type="dxa"/>
+          <w:bottom w:w="0" w:type="dxa"/>
+          <w:right w:w="108" w:type="dxa"/>
+        </w:tblCellMar>
+      </w:tblPr>
+      <w:tblGrid>
+        <w:gridCol w:w="1668"/>
+        <w:gridCol w:w="6854"/>
+      </w:tblGrid>
+      <w:tr>
+        <w:tblPrEx>
+          <w:tblBorders>
+            <w:top w:val="single" w:color="auto" w:sz="4" w:space="0"/>
+            <w:left w:val="single" w:color="auto" w:sz="4" w:space="0"/>
+            <w:bottom w:val="single" w:color="auto" w:sz="4" w:space="0"/>
+            <w:right w:val="single" w:color="auto" w:sz="4" w:space="0"/>
+            <w:insideH w:val="single" w:color="auto" w:sz="4" w:space="0"/>
+            <w:insideV w:val="single" w:color="auto" w:sz="4" w:space="0"/>
+          </w:tblBorders>
+          <w:tblCellMar>
+            <w:top w:w="0" w:type="dxa"/>
+            <w:left w:w="108" w:type="dxa"/>
+            <w:bottom w:w="0" w:type="dxa"/>
+            <w:right w:w="108" w:type="dxa"/>
+          </w:tblCellMar>
+        </w:tblPrEx>
+        <w:tc>
+          <w:tcPr>
+            <w:tcW w:w="1668" w:type="dxa"/>
+          </w:tcPr>
+          <w:p>
+            <w:pPr>
+              <w:jc w:val="left"/>
+            </w:pPr>
+            <w:r>
+              <w:rPr>
+                <w:rFonts w:hint="default"/>
+                <w:lang w:val="en-US"/>
+              </w:rPr>
+              <w:t>Command</w:t>
+            </w:r>
+          </w:p>
+        </w:tc>
+        <w:tc>
+          <w:tcPr>
+            <w:tcW w:w="6854" w:type="dxa"/>
+          </w:tcPr>
+          <w:p>
+            <w:pPr>
+              <w:jc w:val="left"/>
+            </w:pPr>
+            <w:r>
+              <w:rPr>
+                <w:rFonts w:hint="default"/>
+              </w:rPr>
+              <w:t>open article (number) {1|5|...}</w:t>
+            </w:r>
+          </w:p>
+        </w:tc>
+      </w:tr>
+      <w:tr>
+        <w:tblPrEx>
+          <w:tblBorders>
+            <w:top w:val="single" w:color="auto" w:sz="4" w:space="0"/>
+            <w:left w:val="single" w:color="auto" w:sz="4" w:space="0"/>
+            <w:bottom w:val="single" w:color="auto" w:sz="4" w:space="0"/>
+            <w:right w:val="single" w:color="auto" w:sz="4" w:space="0"/>
+            <w:insideH w:val="single" w:color="auto" w:sz="4" w:space="0"/>
+            <w:insideV w:val="single" w:color="auto" w:sz="4" w:space="0"/>
+          </w:tblBorders>
+          <w:tblCellMar>
+            <w:top w:w="0" w:type="dxa"/>
+            <w:left w:w="108" w:type="dxa"/>
+            <w:bottom w:w="0" w:type="dxa"/>
+            <w:right w:w="108" w:type="dxa"/>
+          </w:tblCellMar>
+        </w:tblPrEx>
+        <w:tc>
+          <w:tcPr>
+            <w:tcW w:w="1668" w:type="dxa"/>
+          </w:tcPr>
+          <w:p>
+            <w:pPr>
+              <w:jc w:val="left"/>
+            </w:pPr>
+            <w:r>
+              <w:rPr>
+                <w:rFonts w:hint="eastAsia"/>
+              </w:rPr>
+              <w:t>input</w:t>
+            </w:r>
+          </w:p>
+        </w:tc>
+        <w:tc>
+          <w:tcPr>
+            <w:tcW w:w="6854" w:type="dxa"/>
+          </w:tcPr>
+          <w:p>
+            <w:pPr>
+              <w:jc w:val="left"/>
+              <w:rPr>
+                <w:rFonts w:hint="default"/>
+                <w:lang w:val="en-US"/>
+              </w:rPr>
+            </w:pPr>
+            <w:r>
+              <w:rPr>
+                <w:rFonts w:hint="default"/>
+              </w:rPr>
+              <w:t xml:space="preserve">user commands 'open article (number) {1}'. a user can use another number if the number is in the range of existing articles in the client. if there are ten articles so then a user can choose from 1 to 10. </w:t>
+            </w:r>
+          </w:p>
+        </w:tc>
+      </w:tr>
+      <w:tr>
+        <w:tblPrEx>
+          <w:tblBorders>
+            <w:top w:val="single" w:color="auto" w:sz="4" w:space="0"/>
+            <w:left w:val="single" w:color="auto" w:sz="4" w:space="0"/>
+            <w:bottom w:val="single" w:color="auto" w:sz="4" w:space="0"/>
+            <w:right w:val="single" w:color="auto" w:sz="4" w:space="0"/>
+            <w:insideH w:val="single" w:color="auto" w:sz="4" w:space="0"/>
+            <w:insideV w:val="single" w:color="auto" w:sz="4" w:space="0"/>
+          </w:tblBorders>
+          <w:tblCellMar>
+            <w:top w:w="0" w:type="dxa"/>
+            <w:left w:w="108" w:type="dxa"/>
+            <w:bottom w:w="0" w:type="dxa"/>
+            <w:right w:w="108" w:type="dxa"/>
+          </w:tblCellMar>
+        </w:tblPrEx>
+        <w:tc>
+          <w:tcPr>
+            <w:tcW w:w="1668" w:type="dxa"/>
+          </w:tcPr>
+          <w:p>
+            <w:pPr>
+              <w:jc w:val="left"/>
+            </w:pPr>
+            <w:r>
+              <w:rPr>
+                <w:rFonts w:hint="eastAsia"/>
+              </w:rPr>
+              <w:t>process</w:t>
+            </w:r>
+          </w:p>
+        </w:tc>
+        <w:tc>
+          <w:tcPr>
+            <w:tcW w:w="6854" w:type="dxa"/>
+          </w:tcPr>
+          <w:p>
+            <w:pPr>
+              <w:jc w:val="left"/>
+              <w:rPr>
+                <w:rFonts w:hint="default"/>
+                <w:lang w:val="en-US"/>
+              </w:rPr>
+            </w:pPr>
+            <w:r>
+              <w:rPr>
+                <w:rFonts w:hint="eastAsia"/>
+              </w:rPr>
+              <w:t>first, check if the user logged in, for this command a user must be logged in because this command needs to use the user's executable chrome path to open puppeteer, if the user not logged in stop this process and tell the user "you not logged in, you need to log in for this command".</w:t>
+            </w:r>
+            <w:r>
+              <w:rPr>
+                <w:rFonts w:hint="default"/>
+                <w:lang w:val="en-US"/>
+              </w:rPr>
+              <w:t xml:space="preserve"> second, check if executableChromePath exist in the user's data, if it not exist so then tell a user "oh no, I don't have your chrome executable path" and then open InputModal lastly tell the user  'paste it here to let me control your browser' then save executableChromePath and stop this process. third, if all check points passed so then send POST HTTP request to auto API (auto API is part of main API)  'open endpoints'. fourth, in auto API open puppeteer if puppeteer opened successfully respond with 200 code (okay), otherwise 500 code (server error).   </w:t>
+            </w:r>
+          </w:p>
+        </w:tc>
+      </w:tr>
+      <w:tr>
+        <w:tblPrEx>
+          <w:tblBorders>
+            <w:top w:val="single" w:color="auto" w:sz="4" w:space="0"/>
+            <w:left w:val="single" w:color="auto" w:sz="4" w:space="0"/>
+            <w:bottom w:val="single" w:color="auto" w:sz="4" w:space="0"/>
+            <w:right w:val="single" w:color="auto" w:sz="4" w:space="0"/>
+            <w:insideH w:val="single" w:color="auto" w:sz="4" w:space="0"/>
+            <w:insideV w:val="single" w:color="auto" w:sz="4" w:space="0"/>
+          </w:tblBorders>
+          <w:tblCellMar>
+            <w:top w:w="0" w:type="dxa"/>
+            <w:left w:w="108" w:type="dxa"/>
+            <w:bottom w:w="0" w:type="dxa"/>
+            <w:right w:w="108" w:type="dxa"/>
+          </w:tblCellMar>
+        </w:tblPrEx>
+        <w:tc>
+          <w:tcPr>
+            <w:tcW w:w="1668" w:type="dxa"/>
+          </w:tcPr>
+          <w:p>
+            <w:pPr>
+              <w:jc w:val="left"/>
+            </w:pPr>
+            <w:r>
+              <w:rPr>
+                <w:rFonts w:hint="eastAsia"/>
+              </w:rPr>
+              <w:t>output</w:t>
+            </w:r>
+          </w:p>
+        </w:tc>
+        <w:tc>
+          <w:tcPr>
+            <w:tcW w:w="6854" w:type="dxa"/>
+          </w:tcPr>
+          <w:p>
+            <w:pPr>
+              <w:jc w:val="left"/>
+              <w:rPr>
+                <w:rFonts w:hint="default"/>
+                <w:lang w:val="en-US"/>
+              </w:rPr>
+            </w:pPr>
+            <w:r>
+              <w:rPr>
+                <w:rFonts w:hint="eastAsia"/>
+              </w:rPr>
+              <w:t>open details article page if all check points passed successfully otherwise respond with an error message</w:t>
+            </w:r>
+            <w:r>
+              <w:rPr>
+                <w:rFonts w:hint="default"/>
+                <w:lang w:val="en-US"/>
+              </w:rPr>
+              <w:t>.</w:t>
+            </w:r>
+          </w:p>
+        </w:tc>
+      </w:tr>
+    </w:tbl>
+    <w:p>
+      <w:pPr>
+        <w:pStyle w:val="15"/>
+        <w:rPr>
+          <w:rFonts w:hint="default"/>
+          <w:lang w:val="en-US"/>
+        </w:rPr>
+      </w:pPr>
+      <w:r>
+        <w:t xml:space="preserve">Table </w:t>
+      </w:r>
+      <w:r>
+        <w:fldChar w:fldCharType="begin"/>
+      </w:r>
+      <w:r>
+        <w:instrText xml:space="preserve"> SEQ Table \* ARABIC </w:instrText>
+      </w:r>
+      <w:r>
+        <w:fldChar w:fldCharType="separate"/>
+      </w:r>
+      <w:r>
+        <w:t>2</w:t>
+      </w:r>
+      <w:r>
+        <w:fldChar w:fldCharType="end"/>
+      </w:r>
+      <w:r>
+        <w:rPr>
+          <w:rFonts w:hint="default"/>
+          <w:lang w:val="en-US"/>
+        </w:rPr>
+        <w:t xml:space="preserve"> Give me the news from {yahoo finance|investing|seekingalpha}</w:t>
+      </w:r>
     </w:p>
     <w:p/>
+    <w:tbl>
+      <w:tblPr>
+        <w:tblStyle w:val="28"/>
+        <w:tblW w:w="0" w:type="auto"/>
+        <w:tblInd w:w="0" w:type="dxa"/>
+        <w:tblBorders>
+          <w:top w:val="single" w:color="auto" w:sz="4" w:space="0"/>
+          <w:left w:val="single" w:color="auto" w:sz="4" w:space="0"/>
+          <w:bottom w:val="single" w:color="auto" w:sz="4" w:space="0"/>
+          <w:right w:val="single" w:color="auto" w:sz="4" w:space="0"/>
+          <w:insideH w:val="single" w:color="auto" w:sz="4" w:space="0"/>
+          <w:insideV w:val="single" w:color="auto" w:sz="4" w:space="0"/>
+        </w:tblBorders>
+        <w:tblLayout w:type="autofit"/>
+        <w:tblCellMar>
+          <w:top w:w="0" w:type="dxa"/>
+          <w:left w:w="108" w:type="dxa"/>
+          <w:bottom w:w="0" w:type="dxa"/>
+          <w:right w:w="108" w:type="dxa"/>
+        </w:tblCellMar>
+      </w:tblPr>
+      <w:tblGrid>
+        <w:gridCol w:w="1668"/>
+        <w:gridCol w:w="6854"/>
+      </w:tblGrid>
+      <w:tr>
+        <w:tblPrEx>
+          <w:tblBorders>
+            <w:top w:val="single" w:color="auto" w:sz="4" w:space="0"/>
+            <w:left w:val="single" w:color="auto" w:sz="4" w:space="0"/>
+            <w:bottom w:val="single" w:color="auto" w:sz="4" w:space="0"/>
+            <w:right w:val="single" w:color="auto" w:sz="4" w:space="0"/>
+            <w:insideH w:val="single" w:color="auto" w:sz="4" w:space="0"/>
+            <w:insideV w:val="single" w:color="auto" w:sz="4" w:space="0"/>
+          </w:tblBorders>
+          <w:tblCellMar>
+            <w:top w:w="0" w:type="dxa"/>
+            <w:left w:w="108" w:type="dxa"/>
+            <w:bottom w:w="0" w:type="dxa"/>
+            <w:right w:w="108" w:type="dxa"/>
+          </w:tblCellMar>
+        </w:tblPrEx>
+        <w:tc>
+          <w:tcPr>
+            <w:tcW w:w="1668" w:type="dxa"/>
+          </w:tcPr>
+          <w:p>
+            <w:pPr>
+              <w:jc w:val="left"/>
+            </w:pPr>
+            <w:r>
+              <w:rPr>
+                <w:rFonts w:hint="default"/>
+                <w:lang w:val="en-US"/>
+              </w:rPr>
+              <w:t>Command</w:t>
+            </w:r>
+          </w:p>
+        </w:tc>
+        <w:tc>
+          <w:tcPr>
+            <w:tcW w:w="6854" w:type="dxa"/>
+          </w:tcPr>
+          <w:p>
+            <w:pPr>
+              <w:jc w:val="left"/>
+            </w:pPr>
+            <w:r>
+              <w:rPr>
+                <w:rFonts w:hint="default"/>
+              </w:rPr>
+              <w:t>what's up with {Apple|China|...}</w:t>
+            </w:r>
+          </w:p>
+        </w:tc>
+      </w:tr>
+      <w:tr>
+        <w:tblPrEx>
+          <w:tblBorders>
+            <w:top w:val="single" w:color="auto" w:sz="4" w:space="0"/>
+            <w:left w:val="single" w:color="auto" w:sz="4" w:space="0"/>
+            <w:bottom w:val="single" w:color="auto" w:sz="4" w:space="0"/>
+            <w:right w:val="single" w:color="auto" w:sz="4" w:space="0"/>
+            <w:insideH w:val="single" w:color="auto" w:sz="4" w:space="0"/>
+            <w:insideV w:val="single" w:color="auto" w:sz="4" w:space="0"/>
+          </w:tblBorders>
+          <w:tblCellMar>
+            <w:top w:w="0" w:type="dxa"/>
+            <w:left w:w="108" w:type="dxa"/>
+            <w:bottom w:w="0" w:type="dxa"/>
+            <w:right w:w="108" w:type="dxa"/>
+          </w:tblCellMar>
+        </w:tblPrEx>
+        <w:tc>
+          <w:tcPr>
+            <w:tcW w:w="1668" w:type="dxa"/>
+          </w:tcPr>
+          <w:p>
+            <w:pPr>
+              <w:jc w:val="left"/>
+            </w:pPr>
+            <w:r>
+              <w:rPr>
+                <w:rFonts w:hint="eastAsia"/>
+              </w:rPr>
+              <w:t>input</w:t>
+            </w:r>
+          </w:p>
+        </w:tc>
+        <w:tc>
+          <w:tcPr>
+            <w:tcW w:w="6854" w:type="dxa"/>
+          </w:tcPr>
+          <w:p>
+            <w:pPr>
+              <w:jc w:val="left"/>
+              <w:rPr>
+                <w:rFonts w:hint="default"/>
+                <w:lang w:val="en-US"/>
+              </w:rPr>
+            </w:pPr>
+            <w:r>
+              <w:rPr>
+                <w:rFonts w:hint="default"/>
+              </w:rPr>
+              <w:t>user commands 'what's up with {China}, a user can use any other keyword inside {}.</w:t>
+            </w:r>
+          </w:p>
+        </w:tc>
+      </w:tr>
+      <w:tr>
+        <w:tblPrEx>
+          <w:tblBorders>
+            <w:top w:val="single" w:color="auto" w:sz="4" w:space="0"/>
+            <w:left w:val="single" w:color="auto" w:sz="4" w:space="0"/>
+            <w:bottom w:val="single" w:color="auto" w:sz="4" w:space="0"/>
+            <w:right w:val="single" w:color="auto" w:sz="4" w:space="0"/>
+            <w:insideH w:val="single" w:color="auto" w:sz="4" w:space="0"/>
+            <w:insideV w:val="single" w:color="auto" w:sz="4" w:space="0"/>
+          </w:tblBorders>
+          <w:tblCellMar>
+            <w:top w:w="0" w:type="dxa"/>
+            <w:left w:w="108" w:type="dxa"/>
+            <w:bottom w:w="0" w:type="dxa"/>
+            <w:right w:w="108" w:type="dxa"/>
+          </w:tblCellMar>
+        </w:tblPrEx>
+        <w:tc>
+          <w:tcPr>
+            <w:tcW w:w="1668" w:type="dxa"/>
+          </w:tcPr>
+          <w:p>
+            <w:pPr>
+              <w:jc w:val="left"/>
+            </w:pPr>
+            <w:r>
+              <w:rPr>
+                <w:rFonts w:hint="eastAsia"/>
+              </w:rPr>
+              <w:t>process</w:t>
+            </w:r>
+          </w:p>
+        </w:tc>
+        <w:tc>
+          <w:tcPr>
+            <w:tcW w:w="6854" w:type="dxa"/>
+          </w:tcPr>
+          <w:p>
+            <w:pPr>
+              <w:jc w:val="left"/>
+              <w:rPr>
+                <w:rFonts w:hint="default"/>
+                <w:lang w:val="en-US"/>
+              </w:rPr>
+            </w:pPr>
+            <w:r>
+              <w:rPr>
+                <w:rFonts w:hint="default"/>
+                <w:lang w:val="en-US"/>
+              </w:rPr>
+              <w:t xml:space="preserve">first, send Get HTTP request with 'keywordInTitle' query string to News API, and then search for the given keyword in articles' title, if found result for the search query so then return 10 documents to the client and then Finansis will show the articles to the user otherwise return 404 code to the client and then finansis will tell the user 'sorry, I didn't find news for {keyword} keyword'.  </w:t>
+            </w:r>
+          </w:p>
+        </w:tc>
+      </w:tr>
+      <w:tr>
+        <w:tblPrEx>
+          <w:tblBorders>
+            <w:top w:val="single" w:color="auto" w:sz="4" w:space="0"/>
+            <w:left w:val="single" w:color="auto" w:sz="4" w:space="0"/>
+            <w:bottom w:val="single" w:color="auto" w:sz="4" w:space="0"/>
+            <w:right w:val="single" w:color="auto" w:sz="4" w:space="0"/>
+            <w:insideH w:val="single" w:color="auto" w:sz="4" w:space="0"/>
+            <w:insideV w:val="single" w:color="auto" w:sz="4" w:space="0"/>
+          </w:tblBorders>
+          <w:tblCellMar>
+            <w:top w:w="0" w:type="dxa"/>
+            <w:left w:w="108" w:type="dxa"/>
+            <w:bottom w:w="0" w:type="dxa"/>
+            <w:right w:w="108" w:type="dxa"/>
+          </w:tblCellMar>
+        </w:tblPrEx>
+        <w:tc>
+          <w:tcPr>
+            <w:tcW w:w="1668" w:type="dxa"/>
+          </w:tcPr>
+          <w:p>
+            <w:pPr>
+              <w:jc w:val="left"/>
+            </w:pPr>
+            <w:r>
+              <w:rPr>
+                <w:rFonts w:hint="eastAsia"/>
+              </w:rPr>
+              <w:t>output</w:t>
+            </w:r>
+          </w:p>
+        </w:tc>
+        <w:tc>
+          <w:tcPr>
+            <w:tcW w:w="6854" w:type="dxa"/>
+          </w:tcPr>
+          <w:p>
+            <w:pPr>
+              <w:jc w:val="left"/>
+            </w:pPr>
+            <w:r>
+              <w:rPr>
+                <w:rFonts w:hint="default"/>
+              </w:rPr>
+              <w:t>show a user news based on the given keyword, if searching for the keyword in articles' title returns articles otherwise respond with an error message</w:t>
+            </w:r>
+          </w:p>
+        </w:tc>
+      </w:tr>
+    </w:tbl>
+    <w:p>
+      <w:pPr>
+        <w:pStyle w:val="15"/>
+      </w:pPr>
+      <w:r>
+        <w:t xml:space="preserve">Table </w:t>
+      </w:r>
+      <w:r>
+        <w:fldChar w:fldCharType="begin"/>
+      </w:r>
+      <w:r>
+        <w:instrText xml:space="preserve"> SEQ Table \* ARABIC </w:instrText>
+      </w:r>
+      <w:r>
+        <w:fldChar w:fldCharType="separate"/>
+      </w:r>
+      <w:r>
+        <w:t>2</w:t>
+      </w:r>
+      <w:r>
+        <w:fldChar w:fldCharType="end"/>
+      </w:r>
+      <w:r>
+        <w:rPr>
+          <w:rFonts w:hint="default"/>
+          <w:lang w:val="en-US"/>
+        </w:rPr>
+        <w:t xml:space="preserve"> </w:t>
+      </w:r>
+      <w:r>
+        <w:rPr>
+          <w:rFonts w:hint="default"/>
+        </w:rPr>
+        <w:t>what's up with {Apple|China|...}</w:t>
+      </w:r>
+    </w:p>
+    <w:p/>
+    <w:tbl>
+      <w:tblPr>
+        <w:tblStyle w:val="28"/>
+        <w:tblW w:w="0" w:type="auto"/>
+        <w:tblInd w:w="0" w:type="dxa"/>
+        <w:tblBorders>
+          <w:top w:val="single" w:color="auto" w:sz="4" w:space="0"/>
+          <w:left w:val="single" w:color="auto" w:sz="4" w:space="0"/>
+          <w:bottom w:val="single" w:color="auto" w:sz="4" w:space="0"/>
+          <w:right w:val="single" w:color="auto" w:sz="4" w:space="0"/>
+          <w:insideH w:val="single" w:color="auto" w:sz="4" w:space="0"/>
+          <w:insideV w:val="single" w:color="auto" w:sz="4" w:space="0"/>
+        </w:tblBorders>
+        <w:tblLayout w:type="autofit"/>
+        <w:tblCellMar>
+          <w:top w:w="0" w:type="dxa"/>
+          <w:left w:w="108" w:type="dxa"/>
+          <w:bottom w:w="0" w:type="dxa"/>
+          <w:right w:w="108" w:type="dxa"/>
+        </w:tblCellMar>
+      </w:tblPr>
+      <w:tblGrid>
+        <w:gridCol w:w="1668"/>
+        <w:gridCol w:w="6854"/>
+      </w:tblGrid>
+      <w:tr>
+        <w:tblPrEx>
+          <w:tblBorders>
+            <w:top w:val="single" w:color="auto" w:sz="4" w:space="0"/>
+            <w:left w:val="single" w:color="auto" w:sz="4" w:space="0"/>
+            <w:bottom w:val="single" w:color="auto" w:sz="4" w:space="0"/>
+            <w:right w:val="single" w:color="auto" w:sz="4" w:space="0"/>
+            <w:insideH w:val="single" w:color="auto" w:sz="4" w:space="0"/>
+            <w:insideV w:val="single" w:color="auto" w:sz="4" w:space="0"/>
+          </w:tblBorders>
+          <w:tblCellMar>
+            <w:top w:w="0" w:type="dxa"/>
+            <w:left w:w="108" w:type="dxa"/>
+            <w:bottom w:w="0" w:type="dxa"/>
+            <w:right w:w="108" w:type="dxa"/>
+          </w:tblCellMar>
+        </w:tblPrEx>
+        <w:tc>
+          <w:tcPr>
+            <w:tcW w:w="1668" w:type="dxa"/>
+          </w:tcPr>
+          <w:p>
+            <w:pPr>
+              <w:jc w:val="left"/>
+            </w:pPr>
+            <w:r>
+              <w:rPr>
+                <w:rFonts w:hint="default"/>
+                <w:lang w:val="en-US"/>
+              </w:rPr>
+              <w:t>Command</w:t>
+            </w:r>
+          </w:p>
+        </w:tc>
+        <w:tc>
+          <w:tcPr>
+            <w:tcW w:w="6854" w:type="dxa"/>
+          </w:tcPr>
+          <w:p>
+            <w:pPr>
+              <w:jc w:val="left"/>
+            </w:pPr>
+            <w:r>
+              <w:rPr>
+                <w:rFonts w:hint="default"/>
+              </w:rPr>
+              <w:t>Give me the latest news</w:t>
+            </w:r>
+          </w:p>
+        </w:tc>
+      </w:tr>
+      <w:tr>
+        <w:tblPrEx>
+          <w:tblBorders>
+            <w:top w:val="single" w:color="auto" w:sz="4" w:space="0"/>
+            <w:left w:val="single" w:color="auto" w:sz="4" w:space="0"/>
+            <w:bottom w:val="single" w:color="auto" w:sz="4" w:space="0"/>
+            <w:right w:val="single" w:color="auto" w:sz="4" w:space="0"/>
+            <w:insideH w:val="single" w:color="auto" w:sz="4" w:space="0"/>
+            <w:insideV w:val="single" w:color="auto" w:sz="4" w:space="0"/>
+          </w:tblBorders>
+          <w:tblCellMar>
+            <w:top w:w="0" w:type="dxa"/>
+            <w:left w:w="108" w:type="dxa"/>
+            <w:bottom w:w="0" w:type="dxa"/>
+            <w:right w:w="108" w:type="dxa"/>
+          </w:tblCellMar>
+        </w:tblPrEx>
+        <w:tc>
+          <w:tcPr>
+            <w:tcW w:w="1668" w:type="dxa"/>
+          </w:tcPr>
+          <w:p>
+            <w:pPr>
+              <w:jc w:val="left"/>
+            </w:pPr>
+            <w:r>
+              <w:rPr>
+                <w:rFonts w:hint="eastAsia"/>
+              </w:rPr>
+              <w:t>input</w:t>
+            </w:r>
+          </w:p>
+        </w:tc>
+        <w:tc>
+          <w:tcPr>
+            <w:tcW w:w="6854" w:type="dxa"/>
+          </w:tcPr>
+          <w:p>
+            <w:pPr>
+              <w:jc w:val="left"/>
+              <w:rPr>
+                <w:rFonts w:hint="default"/>
+                <w:lang w:val="en-US"/>
+              </w:rPr>
+            </w:pPr>
+            <w:r>
+              <w:rPr>
+                <w:rFonts w:hint="default"/>
+              </w:rPr>
+              <w:t>user commands 'Give me the latest news'</w:t>
+            </w:r>
+          </w:p>
+        </w:tc>
+      </w:tr>
+      <w:tr>
+        <w:tblPrEx>
+          <w:tblBorders>
+            <w:top w:val="single" w:color="auto" w:sz="4" w:space="0"/>
+            <w:left w:val="single" w:color="auto" w:sz="4" w:space="0"/>
+            <w:bottom w:val="single" w:color="auto" w:sz="4" w:space="0"/>
+            <w:right w:val="single" w:color="auto" w:sz="4" w:space="0"/>
+            <w:insideH w:val="single" w:color="auto" w:sz="4" w:space="0"/>
+            <w:insideV w:val="single" w:color="auto" w:sz="4" w:space="0"/>
+          </w:tblBorders>
+          <w:tblCellMar>
+            <w:top w:w="0" w:type="dxa"/>
+            <w:left w:w="108" w:type="dxa"/>
+            <w:bottom w:w="0" w:type="dxa"/>
+            <w:right w:w="108" w:type="dxa"/>
+          </w:tblCellMar>
+        </w:tblPrEx>
+        <w:tc>
+          <w:tcPr>
+            <w:tcW w:w="1668" w:type="dxa"/>
+          </w:tcPr>
+          <w:p>
+            <w:pPr>
+              <w:jc w:val="left"/>
+            </w:pPr>
+            <w:r>
+              <w:rPr>
+                <w:rFonts w:hint="eastAsia"/>
+              </w:rPr>
+              <w:t>process</w:t>
+            </w:r>
+          </w:p>
+        </w:tc>
+        <w:tc>
+          <w:tcPr>
+            <w:tcW w:w="6854" w:type="dxa"/>
+          </w:tcPr>
+          <w:p>
+            <w:pPr>
+              <w:jc w:val="left"/>
+              <w:rPr>
+                <w:rFonts w:hint="default"/>
+                <w:lang w:val="en-US"/>
+              </w:rPr>
+            </w:pPr>
+            <w:r>
+              <w:rPr>
+                <w:rFonts w:hint="eastAsia"/>
+              </w:rPr>
+              <w:t>first, send Get HTTP request with 'sortBy=publishedAt' query string to News API and then return the most recent 10 documents</w:t>
+            </w:r>
+            <w:r>
+              <w:rPr>
+                <w:rFonts w:hint="default"/>
+                <w:lang w:val="en-US"/>
+              </w:rPr>
+              <w:t xml:space="preserve"> and then finansis will show the articles to the user and if there is something wrong from News API return 500 code (server error) and then finansis will tell the user 'sorry, I didn't find any news'.  </w:t>
+            </w:r>
+          </w:p>
+        </w:tc>
+      </w:tr>
+      <w:tr>
+        <w:tblPrEx>
+          <w:tblBorders>
+            <w:top w:val="single" w:color="auto" w:sz="4" w:space="0"/>
+            <w:left w:val="single" w:color="auto" w:sz="4" w:space="0"/>
+            <w:bottom w:val="single" w:color="auto" w:sz="4" w:space="0"/>
+            <w:right w:val="single" w:color="auto" w:sz="4" w:space="0"/>
+            <w:insideH w:val="single" w:color="auto" w:sz="4" w:space="0"/>
+            <w:insideV w:val="single" w:color="auto" w:sz="4" w:space="0"/>
+          </w:tblBorders>
+          <w:tblCellMar>
+            <w:top w:w="0" w:type="dxa"/>
+            <w:left w:w="108" w:type="dxa"/>
+            <w:bottom w:w="0" w:type="dxa"/>
+            <w:right w:w="108" w:type="dxa"/>
+          </w:tblCellMar>
+        </w:tblPrEx>
+        <w:tc>
+          <w:tcPr>
+            <w:tcW w:w="1668" w:type="dxa"/>
+          </w:tcPr>
+          <w:p>
+            <w:pPr>
+              <w:jc w:val="left"/>
+            </w:pPr>
+            <w:r>
+              <w:rPr>
+                <w:rFonts w:hint="eastAsia"/>
+              </w:rPr>
+              <w:t>output</w:t>
+            </w:r>
+          </w:p>
+        </w:tc>
+        <w:tc>
+          <w:tcPr>
+            <w:tcW w:w="6854" w:type="dxa"/>
+          </w:tcPr>
+          <w:p>
+            <w:pPr>
+              <w:jc w:val="left"/>
+            </w:pPr>
+            <w:r>
+              <w:rPr>
+                <w:rFonts w:hint="eastAsia"/>
+              </w:rPr>
+              <w:t>show a user recent news</w:t>
+            </w:r>
+          </w:p>
+        </w:tc>
+      </w:tr>
+    </w:tbl>
+    <w:p>
+      <w:pPr>
+        <w:pStyle w:val="15"/>
+        <w:rPr>
+          <w:rFonts w:eastAsia="DengXian Light"/>
+        </w:rPr>
+      </w:pPr>
+      <w:r>
+        <w:t xml:space="preserve">Table </w:t>
+      </w:r>
+      <w:r>
+        <w:fldChar w:fldCharType="begin"/>
+      </w:r>
+      <w:r>
+        <w:instrText xml:space="preserve"> SEQ Table \* ARABIC </w:instrText>
+      </w:r>
+      <w:r>
+        <w:fldChar w:fldCharType="separate"/>
+      </w:r>
+      <w:r>
+        <w:t>2</w:t>
+      </w:r>
+      <w:r>
+        <w:fldChar w:fldCharType="end"/>
+      </w:r>
+      <w:r>
+        <w:rPr>
+          <w:rFonts w:hint="default"/>
+          <w:lang w:val="en-US"/>
+        </w:rPr>
+        <w:t xml:space="preserve"> </w:t>
+      </w:r>
+      <w:r>
+        <w:rPr>
+          <w:rFonts w:hint="default"/>
+        </w:rPr>
+        <w:t>Give me the latest news</w:t>
+      </w:r>
+    </w:p>
+    <w:p/>
+    <w:tbl>
+      <w:tblPr>
+        <w:tblStyle w:val="28"/>
+        <w:tblW w:w="0" w:type="auto"/>
+        <w:tblInd w:w="0" w:type="dxa"/>
+        <w:tblBorders>
+          <w:top w:val="single" w:color="auto" w:sz="4" w:space="0"/>
+          <w:left w:val="single" w:color="auto" w:sz="4" w:space="0"/>
+          <w:bottom w:val="single" w:color="auto" w:sz="4" w:space="0"/>
+          <w:right w:val="single" w:color="auto" w:sz="4" w:space="0"/>
+          <w:insideH w:val="single" w:color="auto" w:sz="4" w:space="0"/>
+          <w:insideV w:val="single" w:color="auto" w:sz="4" w:space="0"/>
+        </w:tblBorders>
+        <w:tblLayout w:type="autofit"/>
+        <w:tblCellMar>
+          <w:top w:w="0" w:type="dxa"/>
+          <w:left w:w="108" w:type="dxa"/>
+          <w:bottom w:w="0" w:type="dxa"/>
+          <w:right w:w="108" w:type="dxa"/>
+        </w:tblCellMar>
+      </w:tblPr>
+      <w:tblGrid>
+        <w:gridCol w:w="1668"/>
+        <w:gridCol w:w="6854"/>
+      </w:tblGrid>
+      <w:tr>
+        <w:tblPrEx>
+          <w:tblBorders>
+            <w:top w:val="single" w:color="auto" w:sz="4" w:space="0"/>
+            <w:left w:val="single" w:color="auto" w:sz="4" w:space="0"/>
+            <w:bottom w:val="single" w:color="auto" w:sz="4" w:space="0"/>
+            <w:right w:val="single" w:color="auto" w:sz="4" w:space="0"/>
+            <w:insideH w:val="single" w:color="auto" w:sz="4" w:space="0"/>
+            <w:insideV w:val="single" w:color="auto" w:sz="4" w:space="0"/>
+          </w:tblBorders>
+          <w:tblCellMar>
+            <w:top w:w="0" w:type="dxa"/>
+            <w:left w:w="108" w:type="dxa"/>
+            <w:bottom w:w="0" w:type="dxa"/>
+            <w:right w:w="108" w:type="dxa"/>
+          </w:tblCellMar>
+        </w:tblPrEx>
+        <w:tc>
+          <w:tcPr>
+            <w:tcW w:w="1668" w:type="dxa"/>
+          </w:tcPr>
+          <w:p>
+            <w:pPr>
+              <w:jc w:val="left"/>
+            </w:pPr>
+            <w:r>
+              <w:rPr>
+                <w:rFonts w:hint="default"/>
+                <w:lang w:val="en-US"/>
+              </w:rPr>
+              <w:t>Command</w:t>
+            </w:r>
+          </w:p>
+        </w:tc>
+        <w:tc>
+          <w:tcPr>
+            <w:tcW w:w="6854" w:type="dxa"/>
+          </w:tcPr>
+          <w:p>
+            <w:pPr>
+              <w:jc w:val="left"/>
+            </w:pPr>
+            <w:r>
+              <w:rPr>
+                <w:rFonts w:hint="default"/>
+              </w:rPr>
+              <w:t>read the news</w:t>
+            </w:r>
+          </w:p>
+        </w:tc>
+      </w:tr>
+      <w:tr>
+        <w:tblPrEx>
+          <w:tblBorders>
+            <w:top w:val="single" w:color="auto" w:sz="4" w:space="0"/>
+            <w:left w:val="single" w:color="auto" w:sz="4" w:space="0"/>
+            <w:bottom w:val="single" w:color="auto" w:sz="4" w:space="0"/>
+            <w:right w:val="single" w:color="auto" w:sz="4" w:space="0"/>
+            <w:insideH w:val="single" w:color="auto" w:sz="4" w:space="0"/>
+            <w:insideV w:val="single" w:color="auto" w:sz="4" w:space="0"/>
+          </w:tblBorders>
+          <w:tblCellMar>
+            <w:top w:w="0" w:type="dxa"/>
+            <w:left w:w="108" w:type="dxa"/>
+            <w:bottom w:w="0" w:type="dxa"/>
+            <w:right w:w="108" w:type="dxa"/>
+          </w:tblCellMar>
+        </w:tblPrEx>
+        <w:tc>
+          <w:tcPr>
+            <w:tcW w:w="1668" w:type="dxa"/>
+          </w:tcPr>
+          <w:p>
+            <w:pPr>
+              <w:jc w:val="left"/>
+            </w:pPr>
+            <w:r>
+              <w:rPr>
+                <w:rFonts w:hint="eastAsia"/>
+              </w:rPr>
+              <w:t>input</w:t>
+            </w:r>
+          </w:p>
+        </w:tc>
+        <w:tc>
+          <w:tcPr>
+            <w:tcW w:w="6854" w:type="dxa"/>
+          </w:tcPr>
+          <w:p>
+            <w:pPr>
+              <w:jc w:val="left"/>
+              <w:rPr>
+                <w:rFonts w:hint="default"/>
+                <w:lang w:val="en-US"/>
+              </w:rPr>
+            </w:pPr>
+            <w:r>
+              <w:rPr>
+                <w:rFonts w:hint="default"/>
+              </w:rPr>
+              <w:t>user commands 'read the news'</w:t>
+            </w:r>
+          </w:p>
+        </w:tc>
+      </w:tr>
+      <w:tr>
+        <w:tblPrEx>
+          <w:tblBorders>
+            <w:top w:val="single" w:color="auto" w:sz="4" w:space="0"/>
+            <w:left w:val="single" w:color="auto" w:sz="4" w:space="0"/>
+            <w:bottom w:val="single" w:color="auto" w:sz="4" w:space="0"/>
+            <w:right w:val="single" w:color="auto" w:sz="4" w:space="0"/>
+            <w:insideH w:val="single" w:color="auto" w:sz="4" w:space="0"/>
+            <w:insideV w:val="single" w:color="auto" w:sz="4" w:space="0"/>
+          </w:tblBorders>
+          <w:tblCellMar>
+            <w:top w:w="0" w:type="dxa"/>
+            <w:left w:w="108" w:type="dxa"/>
+            <w:bottom w:w="0" w:type="dxa"/>
+            <w:right w:w="108" w:type="dxa"/>
+          </w:tblCellMar>
+        </w:tblPrEx>
+        <w:tc>
+          <w:tcPr>
+            <w:tcW w:w="1668" w:type="dxa"/>
+          </w:tcPr>
+          <w:p>
+            <w:pPr>
+              <w:jc w:val="left"/>
+            </w:pPr>
+            <w:r>
+              <w:rPr>
+                <w:rFonts w:hint="eastAsia"/>
+              </w:rPr>
+              <w:t>process</w:t>
+            </w:r>
+          </w:p>
+        </w:tc>
+        <w:tc>
+          <w:tcPr>
+            <w:tcW w:w="6854" w:type="dxa"/>
+          </w:tcPr>
+          <w:p>
+            <w:pPr>
+              <w:jc w:val="left"/>
+              <w:rPr>
+                <w:rFonts w:hint="default"/>
+                <w:lang w:val="en-US"/>
+              </w:rPr>
+            </w:pPr>
+            <w:r>
+              <w:rPr>
+                <w:rFonts w:hint="eastAsia"/>
+              </w:rPr>
+              <w:t>Finansis will start reading the news' headline from first article to the last article if there are article</w:t>
+            </w:r>
+            <w:r>
+              <w:rPr>
+                <w:rFonts w:hint="default"/>
+                <w:lang w:val="en-US"/>
+              </w:rPr>
+              <w:t xml:space="preserve"> to read</w:t>
+            </w:r>
+            <w:r>
+              <w:rPr>
+                <w:rFonts w:hint="eastAsia"/>
+              </w:rPr>
+              <w:t xml:space="preserve"> otherwise tell a user 'there is no news to read.'.</w:t>
+            </w:r>
+            <w:r>
+              <w:rPr>
+                <w:rFonts w:hint="default"/>
+                <w:lang w:val="en-US"/>
+              </w:rPr>
+              <w:t xml:space="preserve">  </w:t>
+            </w:r>
+          </w:p>
+        </w:tc>
+      </w:tr>
+      <w:tr>
+        <w:tblPrEx>
+          <w:tblBorders>
+            <w:top w:val="single" w:color="auto" w:sz="4" w:space="0"/>
+            <w:left w:val="single" w:color="auto" w:sz="4" w:space="0"/>
+            <w:bottom w:val="single" w:color="auto" w:sz="4" w:space="0"/>
+            <w:right w:val="single" w:color="auto" w:sz="4" w:space="0"/>
+            <w:insideH w:val="single" w:color="auto" w:sz="4" w:space="0"/>
+            <w:insideV w:val="single" w:color="auto" w:sz="4" w:space="0"/>
+          </w:tblBorders>
+          <w:tblCellMar>
+            <w:top w:w="0" w:type="dxa"/>
+            <w:left w:w="108" w:type="dxa"/>
+            <w:bottom w:w="0" w:type="dxa"/>
+            <w:right w:w="108" w:type="dxa"/>
+          </w:tblCellMar>
+        </w:tblPrEx>
+        <w:tc>
+          <w:tcPr>
+            <w:tcW w:w="1668" w:type="dxa"/>
+          </w:tcPr>
+          <w:p>
+            <w:pPr>
+              <w:jc w:val="left"/>
+            </w:pPr>
+            <w:r>
+              <w:rPr>
+                <w:rFonts w:hint="eastAsia"/>
+              </w:rPr>
+              <w:t>output</w:t>
+            </w:r>
+          </w:p>
+        </w:tc>
+        <w:tc>
+          <w:tcPr>
+            <w:tcW w:w="6854" w:type="dxa"/>
+          </w:tcPr>
+          <w:p>
+            <w:pPr>
+              <w:jc w:val="left"/>
+              <w:rPr>
+                <w:rFonts w:hint="default"/>
+                <w:lang w:val="en-US"/>
+              </w:rPr>
+            </w:pPr>
+            <w:r>
+              <w:rPr>
+                <w:rFonts w:hint="eastAsia"/>
+              </w:rPr>
+              <w:t>Finansis starts reading the news' headline out loud</w:t>
+            </w:r>
+          </w:p>
+        </w:tc>
+      </w:tr>
+    </w:tbl>
+    <w:p>
+      <w:pPr>
+        <w:pStyle w:val="15"/>
+        <w:rPr>
+          <w:rFonts w:eastAsia="DengXian Light"/>
+        </w:rPr>
+      </w:pPr>
+      <w:r>
+        <w:t xml:space="preserve">Table </w:t>
+      </w:r>
+      <w:r>
+        <w:fldChar w:fldCharType="begin"/>
+      </w:r>
+      <w:r>
+        <w:instrText xml:space="preserve"> SEQ Table \* ARABIC </w:instrText>
+      </w:r>
+      <w:r>
+        <w:fldChar w:fldCharType="separate"/>
+      </w:r>
+      <w:r>
+        <w:t>2</w:t>
+      </w:r>
+      <w:r>
+        <w:fldChar w:fldCharType="end"/>
+      </w:r>
+      <w:r>
+        <w:rPr>
+          <w:rFonts w:hint="default"/>
+          <w:lang w:val="en-US"/>
+        </w:rPr>
+        <w:t xml:space="preserve"> </w:t>
+      </w:r>
+      <w:r>
+        <w:rPr>
+          <w:rFonts w:hint="default"/>
+        </w:rPr>
+        <w:t>read the news</w:t>
+      </w:r>
+    </w:p>
+    <w:p/>
+    <w:p/>
+    <w:tbl>
+      <w:tblPr>
+        <w:tblStyle w:val="28"/>
+        <w:tblW w:w="0" w:type="auto"/>
+        <w:tblInd w:w="0" w:type="dxa"/>
+        <w:tblBorders>
+          <w:top w:val="single" w:color="auto" w:sz="4" w:space="0"/>
+          <w:left w:val="single" w:color="auto" w:sz="4" w:space="0"/>
+          <w:bottom w:val="single" w:color="auto" w:sz="4" w:space="0"/>
+          <w:right w:val="single" w:color="auto" w:sz="4" w:space="0"/>
+          <w:insideH w:val="single" w:color="auto" w:sz="4" w:space="0"/>
+          <w:insideV w:val="single" w:color="auto" w:sz="4" w:space="0"/>
+        </w:tblBorders>
+        <w:tblLayout w:type="autofit"/>
+        <w:tblCellMar>
+          <w:top w:w="0" w:type="dxa"/>
+          <w:left w:w="108" w:type="dxa"/>
+          <w:bottom w:w="0" w:type="dxa"/>
+          <w:right w:w="108" w:type="dxa"/>
+        </w:tblCellMar>
+      </w:tblPr>
+      <w:tblGrid>
+        <w:gridCol w:w="1668"/>
+        <w:gridCol w:w="6854"/>
+      </w:tblGrid>
+      <w:tr>
+        <w:tblPrEx>
+          <w:tblBorders>
+            <w:top w:val="single" w:color="auto" w:sz="4" w:space="0"/>
+            <w:left w:val="single" w:color="auto" w:sz="4" w:space="0"/>
+            <w:bottom w:val="single" w:color="auto" w:sz="4" w:space="0"/>
+            <w:right w:val="single" w:color="auto" w:sz="4" w:space="0"/>
+            <w:insideH w:val="single" w:color="auto" w:sz="4" w:space="0"/>
+            <w:insideV w:val="single" w:color="auto" w:sz="4" w:space="0"/>
+          </w:tblBorders>
+          <w:tblCellMar>
+            <w:top w:w="0" w:type="dxa"/>
+            <w:left w:w="108" w:type="dxa"/>
+            <w:bottom w:w="0" w:type="dxa"/>
+            <w:right w:w="108" w:type="dxa"/>
+          </w:tblCellMar>
+        </w:tblPrEx>
+        <w:tc>
+          <w:tcPr>
+            <w:tcW w:w="1668" w:type="dxa"/>
+          </w:tcPr>
+          <w:p>
+            <w:pPr>
+              <w:jc w:val="left"/>
+            </w:pPr>
+            <w:r>
+              <w:rPr>
+                <w:rFonts w:hint="default"/>
+                <w:lang w:val="en-US"/>
+              </w:rPr>
+              <w:t>Command</w:t>
+            </w:r>
+          </w:p>
+        </w:tc>
+        <w:tc>
+          <w:tcPr>
+            <w:tcW w:w="6854" w:type="dxa"/>
+          </w:tcPr>
+          <w:p>
+            <w:pPr>
+              <w:jc w:val="left"/>
+            </w:pPr>
+            <w:r>
+              <w:rPr>
+                <w:rFonts w:hint="default"/>
+              </w:rPr>
+              <w:t>give me more news</w:t>
+            </w:r>
+          </w:p>
+        </w:tc>
+      </w:tr>
+      <w:tr>
+        <w:tblPrEx>
+          <w:tblBorders>
+            <w:top w:val="single" w:color="auto" w:sz="4" w:space="0"/>
+            <w:left w:val="single" w:color="auto" w:sz="4" w:space="0"/>
+            <w:bottom w:val="single" w:color="auto" w:sz="4" w:space="0"/>
+            <w:right w:val="single" w:color="auto" w:sz="4" w:space="0"/>
+            <w:insideH w:val="single" w:color="auto" w:sz="4" w:space="0"/>
+            <w:insideV w:val="single" w:color="auto" w:sz="4" w:space="0"/>
+          </w:tblBorders>
+          <w:tblCellMar>
+            <w:top w:w="0" w:type="dxa"/>
+            <w:left w:w="108" w:type="dxa"/>
+            <w:bottom w:w="0" w:type="dxa"/>
+            <w:right w:w="108" w:type="dxa"/>
+          </w:tblCellMar>
+        </w:tblPrEx>
+        <w:tc>
+          <w:tcPr>
+            <w:tcW w:w="1668" w:type="dxa"/>
+          </w:tcPr>
+          <w:p>
+            <w:pPr>
+              <w:jc w:val="left"/>
+            </w:pPr>
+            <w:r>
+              <w:rPr>
+                <w:rFonts w:hint="eastAsia"/>
+              </w:rPr>
+              <w:t>input</w:t>
+            </w:r>
+          </w:p>
+        </w:tc>
+        <w:tc>
+          <w:tcPr>
+            <w:tcW w:w="6854" w:type="dxa"/>
+          </w:tcPr>
+          <w:p>
+            <w:pPr>
+              <w:jc w:val="left"/>
+              <w:rPr>
+                <w:rFonts w:hint="default"/>
+                <w:lang w:val="en-US"/>
+              </w:rPr>
+            </w:pPr>
+            <w:r>
+              <w:rPr>
+                <w:rFonts w:hint="default"/>
+              </w:rPr>
+              <w:t>user commands 'give me more news'</w:t>
+            </w:r>
+          </w:p>
+        </w:tc>
+      </w:tr>
+      <w:tr>
+        <w:tblPrEx>
+          <w:tblBorders>
+            <w:top w:val="single" w:color="auto" w:sz="4" w:space="0"/>
+            <w:left w:val="single" w:color="auto" w:sz="4" w:space="0"/>
+            <w:bottom w:val="single" w:color="auto" w:sz="4" w:space="0"/>
+            <w:right w:val="single" w:color="auto" w:sz="4" w:space="0"/>
+            <w:insideH w:val="single" w:color="auto" w:sz="4" w:space="0"/>
+            <w:insideV w:val="single" w:color="auto" w:sz="4" w:space="0"/>
+          </w:tblBorders>
+          <w:tblCellMar>
+            <w:top w:w="0" w:type="dxa"/>
+            <w:left w:w="108" w:type="dxa"/>
+            <w:bottom w:w="0" w:type="dxa"/>
+            <w:right w:w="108" w:type="dxa"/>
+          </w:tblCellMar>
+        </w:tblPrEx>
+        <w:tc>
+          <w:tcPr>
+            <w:tcW w:w="1668" w:type="dxa"/>
+          </w:tcPr>
+          <w:p>
+            <w:pPr>
+              <w:jc w:val="left"/>
+            </w:pPr>
+            <w:r>
+              <w:rPr>
+                <w:rFonts w:hint="eastAsia"/>
+              </w:rPr>
+              <w:t>process</w:t>
+            </w:r>
+          </w:p>
+        </w:tc>
+        <w:tc>
+          <w:tcPr>
+            <w:tcW w:w="6854" w:type="dxa"/>
+          </w:tcPr>
+          <w:p>
+            <w:pPr>
+              <w:jc w:val="left"/>
+              <w:rPr>
+                <w:rFonts w:hint="default"/>
+                <w:lang w:val="en-US"/>
+              </w:rPr>
+            </w:pPr>
+            <w:r>
+              <w:rPr>
+                <w:rFonts w:hint="eastAsia"/>
+              </w:rPr>
+              <w:t>add one to page variable then send Get HTTP request with 'page=2' string query plus mine string query to News API and then return 10 articles if there are more articles</w:t>
+            </w:r>
+            <w:r>
+              <w:rPr>
+                <w:rFonts w:hint="default"/>
+                <w:lang w:val="en-US"/>
+              </w:rPr>
+              <w:t xml:space="preserve"> and then finansis will show the articles to the user otherwise return 404 code (didn't find results) to the client and then finansis will tell the user 'sorry, I didn't find any news'</w:t>
+            </w:r>
+            <w:r>
+              <w:rPr>
+                <w:rFonts w:hint="eastAsia"/>
+              </w:rPr>
+              <w:t xml:space="preserve"> </w:t>
+            </w:r>
+            <w:r>
+              <w:rPr>
+                <w:rFonts w:hint="default"/>
+                <w:lang w:val="en-US"/>
+              </w:rPr>
+              <w:t xml:space="preserve">.   </w:t>
+            </w:r>
+          </w:p>
+        </w:tc>
+      </w:tr>
+      <w:tr>
+        <w:tblPrEx>
+          <w:tblBorders>
+            <w:top w:val="single" w:color="auto" w:sz="4" w:space="0"/>
+            <w:left w:val="single" w:color="auto" w:sz="4" w:space="0"/>
+            <w:bottom w:val="single" w:color="auto" w:sz="4" w:space="0"/>
+            <w:right w:val="single" w:color="auto" w:sz="4" w:space="0"/>
+            <w:insideH w:val="single" w:color="auto" w:sz="4" w:space="0"/>
+            <w:insideV w:val="single" w:color="auto" w:sz="4" w:space="0"/>
+          </w:tblBorders>
+          <w:tblCellMar>
+            <w:top w:w="0" w:type="dxa"/>
+            <w:left w:w="108" w:type="dxa"/>
+            <w:bottom w:w="0" w:type="dxa"/>
+            <w:right w:w="108" w:type="dxa"/>
+          </w:tblCellMar>
+        </w:tblPrEx>
+        <w:tc>
+          <w:tcPr>
+            <w:tcW w:w="1668" w:type="dxa"/>
+          </w:tcPr>
+          <w:p>
+            <w:pPr>
+              <w:jc w:val="left"/>
+            </w:pPr>
+            <w:r>
+              <w:rPr>
+                <w:rFonts w:hint="eastAsia"/>
+              </w:rPr>
+              <w:t>output</w:t>
+            </w:r>
+          </w:p>
+        </w:tc>
+        <w:tc>
+          <w:tcPr>
+            <w:tcW w:w="6854" w:type="dxa"/>
+          </w:tcPr>
+          <w:p>
+            <w:pPr>
+              <w:jc w:val="left"/>
+            </w:pPr>
+            <w:r>
+              <w:rPr>
+                <w:rFonts w:hint="eastAsia"/>
+              </w:rPr>
+              <w:t>getting more articles</w:t>
+            </w:r>
+          </w:p>
+        </w:tc>
+      </w:tr>
+    </w:tbl>
+    <w:p>
+      <w:pPr>
+        <w:pStyle w:val="15"/>
+        <w:rPr>
+          <w:rFonts w:eastAsia="DengXian Light"/>
+        </w:rPr>
+      </w:pPr>
+      <w:r>
+        <w:t xml:space="preserve">Table </w:t>
+      </w:r>
+      <w:r>
+        <w:fldChar w:fldCharType="begin"/>
+      </w:r>
+      <w:r>
+        <w:instrText xml:space="preserve"> SEQ Table \* ARABIC </w:instrText>
+      </w:r>
+      <w:r>
+        <w:fldChar w:fldCharType="separate"/>
+      </w:r>
+      <w:r>
+        <w:t>2</w:t>
+      </w:r>
+      <w:r>
+        <w:fldChar w:fldCharType="end"/>
+      </w:r>
+      <w:r>
+        <w:rPr>
+          <w:rFonts w:hint="default"/>
+          <w:lang w:val="en-US"/>
+        </w:rPr>
+        <w:t xml:space="preserve"> G</w:t>
+      </w:r>
+      <w:r>
+        <w:rPr>
+          <w:rFonts w:hint="default"/>
+        </w:rPr>
+        <w:t>ive me more news</w:t>
+      </w:r>
+    </w:p>
+    <w:p/>
+    <w:tbl>
+      <w:tblPr>
+        <w:tblStyle w:val="28"/>
+        <w:tblW w:w="0" w:type="auto"/>
+        <w:tblInd w:w="0" w:type="dxa"/>
+        <w:tblBorders>
+          <w:top w:val="single" w:color="auto" w:sz="4" w:space="0"/>
+          <w:left w:val="single" w:color="auto" w:sz="4" w:space="0"/>
+          <w:bottom w:val="single" w:color="auto" w:sz="4" w:space="0"/>
+          <w:right w:val="single" w:color="auto" w:sz="4" w:space="0"/>
+          <w:insideH w:val="single" w:color="auto" w:sz="4" w:space="0"/>
+          <w:insideV w:val="single" w:color="auto" w:sz="4" w:space="0"/>
+        </w:tblBorders>
+        <w:tblLayout w:type="autofit"/>
+        <w:tblCellMar>
+          <w:top w:w="0" w:type="dxa"/>
+          <w:left w:w="108" w:type="dxa"/>
+          <w:bottom w:w="0" w:type="dxa"/>
+          <w:right w:w="108" w:type="dxa"/>
+        </w:tblCellMar>
+      </w:tblPr>
+      <w:tblGrid>
+        <w:gridCol w:w="1668"/>
+        <w:gridCol w:w="6854"/>
+      </w:tblGrid>
+      <w:tr>
+        <w:tblPrEx>
+          <w:tblBorders>
+            <w:top w:val="single" w:color="auto" w:sz="4" w:space="0"/>
+            <w:left w:val="single" w:color="auto" w:sz="4" w:space="0"/>
+            <w:bottom w:val="single" w:color="auto" w:sz="4" w:space="0"/>
+            <w:right w:val="single" w:color="auto" w:sz="4" w:space="0"/>
+            <w:insideH w:val="single" w:color="auto" w:sz="4" w:space="0"/>
+            <w:insideV w:val="single" w:color="auto" w:sz="4" w:space="0"/>
+          </w:tblBorders>
+          <w:tblCellMar>
+            <w:top w:w="0" w:type="dxa"/>
+            <w:left w:w="108" w:type="dxa"/>
+            <w:bottom w:w="0" w:type="dxa"/>
+            <w:right w:w="108" w:type="dxa"/>
+          </w:tblCellMar>
+        </w:tblPrEx>
+        <w:tc>
+          <w:tcPr>
+            <w:tcW w:w="1668" w:type="dxa"/>
+          </w:tcPr>
+          <w:p>
+            <w:pPr>
+              <w:jc w:val="left"/>
+            </w:pPr>
+            <w:r>
+              <w:rPr>
+                <w:rFonts w:hint="default"/>
+                <w:lang w:val="en-US"/>
+              </w:rPr>
+              <w:t>Command</w:t>
+            </w:r>
+          </w:p>
+        </w:tc>
+        <w:tc>
+          <w:tcPr>
+            <w:tcW w:w="6854" w:type="dxa"/>
+          </w:tcPr>
+          <w:p>
+            <w:pPr>
+              <w:jc w:val="left"/>
+            </w:pPr>
+            <w:r>
+              <w:rPr>
+                <w:rFonts w:hint="default"/>
+              </w:rPr>
+              <w:t>start reading (news) from article {1|5|...}</w:t>
+            </w:r>
+          </w:p>
+        </w:tc>
+      </w:tr>
+      <w:tr>
+        <w:tblPrEx>
+          <w:tblBorders>
+            <w:top w:val="single" w:color="auto" w:sz="4" w:space="0"/>
+            <w:left w:val="single" w:color="auto" w:sz="4" w:space="0"/>
+            <w:bottom w:val="single" w:color="auto" w:sz="4" w:space="0"/>
+            <w:right w:val="single" w:color="auto" w:sz="4" w:space="0"/>
+            <w:insideH w:val="single" w:color="auto" w:sz="4" w:space="0"/>
+            <w:insideV w:val="single" w:color="auto" w:sz="4" w:space="0"/>
+          </w:tblBorders>
+          <w:tblCellMar>
+            <w:top w:w="0" w:type="dxa"/>
+            <w:left w:w="108" w:type="dxa"/>
+            <w:bottom w:w="0" w:type="dxa"/>
+            <w:right w:w="108" w:type="dxa"/>
+          </w:tblCellMar>
+        </w:tblPrEx>
+        <w:tc>
+          <w:tcPr>
+            <w:tcW w:w="1668" w:type="dxa"/>
+          </w:tcPr>
+          <w:p>
+            <w:pPr>
+              <w:jc w:val="left"/>
+            </w:pPr>
+            <w:r>
+              <w:rPr>
+                <w:rFonts w:hint="eastAsia"/>
+              </w:rPr>
+              <w:t>input</w:t>
+            </w:r>
+          </w:p>
+        </w:tc>
+        <w:tc>
+          <w:tcPr>
+            <w:tcW w:w="6854" w:type="dxa"/>
+          </w:tcPr>
+          <w:p>
+            <w:pPr>
+              <w:jc w:val="left"/>
+              <w:rPr>
+                <w:rFonts w:hint="default"/>
+                <w:lang w:val="en-US"/>
+              </w:rPr>
+            </w:pPr>
+            <w:r>
+              <w:rPr>
+                <w:rFonts w:hint="default"/>
+              </w:rPr>
+              <w:t>user commands 'start reading (news) from article {5}'. a user can use another number if the number is in the range of existing articles in the client. if there are ten articles so then a user can choose any number from 1 to 10.</w:t>
+            </w:r>
+          </w:p>
+        </w:tc>
+      </w:tr>
+      <w:tr>
+        <w:tblPrEx>
+          <w:tblBorders>
+            <w:top w:val="single" w:color="auto" w:sz="4" w:space="0"/>
+            <w:left w:val="single" w:color="auto" w:sz="4" w:space="0"/>
+            <w:bottom w:val="single" w:color="auto" w:sz="4" w:space="0"/>
+            <w:right w:val="single" w:color="auto" w:sz="4" w:space="0"/>
+            <w:insideH w:val="single" w:color="auto" w:sz="4" w:space="0"/>
+            <w:insideV w:val="single" w:color="auto" w:sz="4" w:space="0"/>
+          </w:tblBorders>
+          <w:tblCellMar>
+            <w:top w:w="0" w:type="dxa"/>
+            <w:left w:w="108" w:type="dxa"/>
+            <w:bottom w:w="0" w:type="dxa"/>
+            <w:right w:w="108" w:type="dxa"/>
+          </w:tblCellMar>
+        </w:tblPrEx>
+        <w:tc>
+          <w:tcPr>
+            <w:tcW w:w="1668" w:type="dxa"/>
+          </w:tcPr>
+          <w:p>
+            <w:pPr>
+              <w:jc w:val="left"/>
+            </w:pPr>
+            <w:r>
+              <w:rPr>
+                <w:rFonts w:hint="eastAsia"/>
+              </w:rPr>
+              <w:t>process</w:t>
+            </w:r>
+          </w:p>
+        </w:tc>
+        <w:tc>
+          <w:tcPr>
+            <w:tcW w:w="6854" w:type="dxa"/>
+          </w:tcPr>
+          <w:p>
+            <w:pPr>
+              <w:jc w:val="left"/>
+              <w:rPr>
+                <w:rFonts w:hint="default"/>
+                <w:lang w:val="en-US"/>
+              </w:rPr>
+            </w:pPr>
+            <w:r>
+              <w:rPr>
+                <w:rFonts w:hint="default"/>
+                <w:lang w:val="en-US"/>
+              </w:rPr>
+              <w:t xml:space="preserve">first, check if a number is valid number </w:t>
+            </w:r>
+          </w:p>
+          <w:p>
+            <w:pPr>
+              <w:jc w:val="left"/>
+              <w:rPr>
+                <w:rFonts w:hint="default"/>
+                <w:lang w:val="en-US"/>
+              </w:rPr>
+            </w:pPr>
+            <w:r>
+              <w:rPr>
+                <w:rFonts w:hint="default"/>
+                <w:lang w:val="en-US"/>
+              </w:rPr>
+              <w:t>and then Finansis will start reading the news' headline from given number article (ex: 5)  to the last article if there are article otherwise tell a user 'there is no news to read.'.</w:t>
+            </w:r>
+          </w:p>
+          <w:p>
+            <w:pPr>
+              <w:jc w:val="left"/>
+              <w:rPr>
+                <w:rFonts w:hint="default"/>
+                <w:lang w:val="en-US"/>
+              </w:rPr>
+            </w:pPr>
+            <w:r>
+              <w:rPr>
+                <w:rFonts w:hint="default"/>
+                <w:lang w:val="en-US"/>
+              </w:rPr>
+              <w:t xml:space="preserve">if a number is invalid number so tell a user `the article with number {num} not exist so I can't read it.`    </w:t>
+            </w:r>
+          </w:p>
+        </w:tc>
+      </w:tr>
+      <w:tr>
+        <w:tblPrEx>
+          <w:tblBorders>
+            <w:top w:val="single" w:color="auto" w:sz="4" w:space="0"/>
+            <w:left w:val="single" w:color="auto" w:sz="4" w:space="0"/>
+            <w:bottom w:val="single" w:color="auto" w:sz="4" w:space="0"/>
+            <w:right w:val="single" w:color="auto" w:sz="4" w:space="0"/>
+            <w:insideH w:val="single" w:color="auto" w:sz="4" w:space="0"/>
+            <w:insideV w:val="single" w:color="auto" w:sz="4" w:space="0"/>
+          </w:tblBorders>
+          <w:tblCellMar>
+            <w:top w:w="0" w:type="dxa"/>
+            <w:left w:w="108" w:type="dxa"/>
+            <w:bottom w:w="0" w:type="dxa"/>
+            <w:right w:w="108" w:type="dxa"/>
+          </w:tblCellMar>
+        </w:tblPrEx>
+        <w:tc>
+          <w:tcPr>
+            <w:tcW w:w="1668" w:type="dxa"/>
+          </w:tcPr>
+          <w:p>
+            <w:pPr>
+              <w:jc w:val="left"/>
+            </w:pPr>
+            <w:r>
+              <w:rPr>
+                <w:rFonts w:hint="eastAsia"/>
+              </w:rPr>
+              <w:t>output</w:t>
+            </w:r>
+          </w:p>
+        </w:tc>
+        <w:tc>
+          <w:tcPr>
+            <w:tcW w:w="6854" w:type="dxa"/>
+          </w:tcPr>
+          <w:p>
+            <w:pPr>
+              <w:jc w:val="left"/>
+              <w:rPr>
+                <w:rFonts w:hint="default"/>
+                <w:lang w:val="en-US"/>
+              </w:rPr>
+            </w:pPr>
+            <w:r>
+              <w:rPr>
+                <w:rFonts w:hint="default"/>
+              </w:rPr>
+              <w:t>Finansis starts reading the news' headline out loud starting from the given number</w:t>
+            </w:r>
+            <w:r>
+              <w:rPr>
+                <w:rFonts w:hint="default"/>
+                <w:lang w:val="en-US"/>
+              </w:rPr>
+              <w:t>.</w:t>
+            </w:r>
+            <w:bookmarkStart w:id="164" w:name="_GoBack"/>
+            <w:bookmarkEnd w:id="164"/>
+          </w:p>
+        </w:tc>
+      </w:tr>
+    </w:tbl>
+    <w:p>
+      <w:pPr>
+        <w:pStyle w:val="15"/>
+        <w:rPr>
+          <w:rFonts w:eastAsia="DengXian Light"/>
+        </w:rPr>
+      </w:pPr>
+      <w:r>
+        <w:t xml:space="preserve">Table </w:t>
+      </w:r>
+      <w:r>
+        <w:fldChar w:fldCharType="begin"/>
+      </w:r>
+      <w:r>
+        <w:instrText xml:space="preserve"> SEQ Table \* ARABIC </w:instrText>
+      </w:r>
+      <w:r>
+        <w:fldChar w:fldCharType="separate"/>
+      </w:r>
+      <w:r>
+        <w:t>2</w:t>
+      </w:r>
+      <w:r>
+        <w:fldChar w:fldCharType="end"/>
+      </w:r>
+      <w:r>
+        <w:rPr>
+          <w:rFonts w:hint="default"/>
+          <w:lang w:val="en-US"/>
+        </w:rPr>
+        <w:t xml:space="preserve"> </w:t>
+      </w:r>
+      <w:r>
+        <w:rPr>
+          <w:rFonts w:hint="default"/>
+        </w:rPr>
+        <w:t>start reading (news) from article {1|5|...}</w:t>
+      </w:r>
+    </w:p>
+    <w:p/>
+    <w:tbl>
+      <w:tblPr>
+        <w:tblStyle w:val="28"/>
+        <w:tblW w:w="0" w:type="auto"/>
+        <w:tblInd w:w="0" w:type="dxa"/>
+        <w:tblBorders>
+          <w:top w:val="single" w:color="auto" w:sz="4" w:space="0"/>
+          <w:left w:val="single" w:color="auto" w:sz="4" w:space="0"/>
+          <w:bottom w:val="single" w:color="auto" w:sz="4" w:space="0"/>
+          <w:right w:val="single" w:color="auto" w:sz="4" w:space="0"/>
+          <w:insideH w:val="single" w:color="auto" w:sz="4" w:space="0"/>
+          <w:insideV w:val="single" w:color="auto" w:sz="4" w:space="0"/>
+        </w:tblBorders>
+        <w:tblLayout w:type="autofit"/>
+        <w:tblCellMar>
+          <w:top w:w="0" w:type="dxa"/>
+          <w:left w:w="108" w:type="dxa"/>
+          <w:bottom w:w="0" w:type="dxa"/>
+          <w:right w:w="108" w:type="dxa"/>
+        </w:tblCellMar>
+      </w:tblPr>
+      <w:tblGrid>
+        <w:gridCol w:w="1668"/>
+        <w:gridCol w:w="6854"/>
+      </w:tblGrid>
+      <w:tr>
+        <w:tblPrEx>
+          <w:tblBorders>
+            <w:top w:val="single" w:color="auto" w:sz="4" w:space="0"/>
+            <w:left w:val="single" w:color="auto" w:sz="4" w:space="0"/>
+            <w:bottom w:val="single" w:color="auto" w:sz="4" w:space="0"/>
+            <w:right w:val="single" w:color="auto" w:sz="4" w:space="0"/>
+            <w:insideH w:val="single" w:color="auto" w:sz="4" w:space="0"/>
+            <w:insideV w:val="single" w:color="auto" w:sz="4" w:space="0"/>
+          </w:tblBorders>
+          <w:tblCellMar>
+            <w:top w:w="0" w:type="dxa"/>
+            <w:left w:w="108" w:type="dxa"/>
+            <w:bottom w:w="0" w:type="dxa"/>
+            <w:right w:w="108" w:type="dxa"/>
+          </w:tblCellMar>
+        </w:tblPrEx>
+        <w:tc>
+          <w:tcPr>
+            <w:tcW w:w="1668" w:type="dxa"/>
+          </w:tcPr>
+          <w:p>
+            <w:pPr>
+              <w:jc w:val="left"/>
+            </w:pPr>
+            <w:r>
+              <w:rPr>
+                <w:rFonts w:hint="default"/>
+                <w:lang w:val="en-US"/>
+              </w:rPr>
+              <w:t>Command</w:t>
+            </w:r>
+          </w:p>
+        </w:tc>
+        <w:tc>
+          <w:tcPr>
+            <w:tcW w:w="6854" w:type="dxa"/>
+          </w:tcPr>
+          <w:p>
+            <w:pPr>
+              <w:jc w:val="left"/>
+            </w:pPr>
+            <w:r>
+              <w:rPr>
+                <w:rFonts w:hint="default"/>
+              </w:rPr>
+              <w:t>logout</w:t>
+            </w:r>
+          </w:p>
+        </w:tc>
+      </w:tr>
+      <w:tr>
+        <w:tblPrEx>
+          <w:tblBorders>
+            <w:top w:val="single" w:color="auto" w:sz="4" w:space="0"/>
+            <w:left w:val="single" w:color="auto" w:sz="4" w:space="0"/>
+            <w:bottom w:val="single" w:color="auto" w:sz="4" w:space="0"/>
+            <w:right w:val="single" w:color="auto" w:sz="4" w:space="0"/>
+            <w:insideH w:val="single" w:color="auto" w:sz="4" w:space="0"/>
+            <w:insideV w:val="single" w:color="auto" w:sz="4" w:space="0"/>
+          </w:tblBorders>
+          <w:tblCellMar>
+            <w:top w:w="0" w:type="dxa"/>
+            <w:left w:w="108" w:type="dxa"/>
+            <w:bottom w:w="0" w:type="dxa"/>
+            <w:right w:w="108" w:type="dxa"/>
+          </w:tblCellMar>
+        </w:tblPrEx>
+        <w:tc>
+          <w:tcPr>
+            <w:tcW w:w="1668" w:type="dxa"/>
+          </w:tcPr>
+          <w:p>
+            <w:pPr>
+              <w:jc w:val="left"/>
+            </w:pPr>
+            <w:r>
+              <w:rPr>
+                <w:rFonts w:hint="eastAsia"/>
+              </w:rPr>
+              <w:t>input</w:t>
+            </w:r>
+          </w:p>
+        </w:tc>
+        <w:tc>
+          <w:tcPr>
+            <w:tcW w:w="6854" w:type="dxa"/>
+          </w:tcPr>
+          <w:p>
+            <w:pPr>
+              <w:jc w:val="left"/>
+              <w:rPr>
+                <w:rFonts w:hint="default"/>
+                <w:lang w:val="en-US"/>
+              </w:rPr>
+            </w:pPr>
+          </w:p>
+        </w:tc>
+      </w:tr>
+      <w:tr>
+        <w:tblPrEx>
+          <w:tblBorders>
+            <w:top w:val="single" w:color="auto" w:sz="4" w:space="0"/>
+            <w:left w:val="single" w:color="auto" w:sz="4" w:space="0"/>
+            <w:bottom w:val="single" w:color="auto" w:sz="4" w:space="0"/>
+            <w:right w:val="single" w:color="auto" w:sz="4" w:space="0"/>
+            <w:insideH w:val="single" w:color="auto" w:sz="4" w:space="0"/>
+            <w:insideV w:val="single" w:color="auto" w:sz="4" w:space="0"/>
+          </w:tblBorders>
+          <w:tblCellMar>
+            <w:top w:w="0" w:type="dxa"/>
+            <w:left w:w="108" w:type="dxa"/>
+            <w:bottom w:w="0" w:type="dxa"/>
+            <w:right w:w="108" w:type="dxa"/>
+          </w:tblCellMar>
+        </w:tblPrEx>
+        <w:tc>
+          <w:tcPr>
+            <w:tcW w:w="1668" w:type="dxa"/>
+          </w:tcPr>
+          <w:p>
+            <w:pPr>
+              <w:jc w:val="left"/>
+            </w:pPr>
+            <w:r>
+              <w:rPr>
+                <w:rFonts w:hint="eastAsia"/>
+              </w:rPr>
+              <w:t>process</w:t>
+            </w:r>
+          </w:p>
+        </w:tc>
+        <w:tc>
+          <w:tcPr>
+            <w:tcW w:w="6854" w:type="dxa"/>
+          </w:tcPr>
+          <w:p>
+            <w:pPr>
+              <w:jc w:val="left"/>
+              <w:rPr>
+                <w:rFonts w:hint="default"/>
+                <w:lang w:val="en-US"/>
+              </w:rPr>
+            </w:pPr>
+            <w:r>
+              <w:rPr>
+                <w:rFonts w:hint="eastAsia"/>
+              </w:rPr>
+              <w:t>first, check if a user logged in or not, if a user is logged in so then logout the user and response 'log out successfully'</w:t>
+            </w:r>
+            <w:r>
+              <w:rPr>
+                <w:rFonts w:hint="default"/>
+                <w:lang w:val="en-US"/>
+              </w:rPr>
+              <w:t xml:space="preserve">, otherwise response 'oops, you not logged in to logout'.   </w:t>
+            </w:r>
+          </w:p>
+        </w:tc>
+      </w:tr>
+      <w:tr>
+        <w:tblPrEx>
+          <w:tblBorders>
+            <w:top w:val="single" w:color="auto" w:sz="4" w:space="0"/>
+            <w:left w:val="single" w:color="auto" w:sz="4" w:space="0"/>
+            <w:bottom w:val="single" w:color="auto" w:sz="4" w:space="0"/>
+            <w:right w:val="single" w:color="auto" w:sz="4" w:space="0"/>
+            <w:insideH w:val="single" w:color="auto" w:sz="4" w:space="0"/>
+            <w:insideV w:val="single" w:color="auto" w:sz="4" w:space="0"/>
+          </w:tblBorders>
+          <w:tblCellMar>
+            <w:top w:w="0" w:type="dxa"/>
+            <w:left w:w="108" w:type="dxa"/>
+            <w:bottom w:w="0" w:type="dxa"/>
+            <w:right w:w="108" w:type="dxa"/>
+          </w:tblCellMar>
+        </w:tblPrEx>
+        <w:tc>
+          <w:tcPr>
+            <w:tcW w:w="1668" w:type="dxa"/>
+          </w:tcPr>
+          <w:p>
+            <w:pPr>
+              <w:jc w:val="left"/>
+            </w:pPr>
+            <w:r>
+              <w:rPr>
+                <w:rFonts w:hint="eastAsia"/>
+              </w:rPr>
+              <w:t>output</w:t>
+            </w:r>
+          </w:p>
+        </w:tc>
+        <w:tc>
+          <w:tcPr>
+            <w:tcW w:w="6854" w:type="dxa"/>
+          </w:tcPr>
+          <w:p>
+            <w:pPr>
+              <w:jc w:val="left"/>
+            </w:pPr>
+            <w:r>
+              <w:rPr>
+                <w:rFonts w:hint="eastAsia"/>
+              </w:rPr>
+              <w:t>logout a user if a user logged in, otherwise response with a error message</w:t>
+            </w:r>
+          </w:p>
+        </w:tc>
+      </w:tr>
+    </w:tbl>
+    <w:p>
+      <w:pPr>
+        <w:pStyle w:val="15"/>
+        <w:rPr>
+          <w:rFonts w:eastAsia="DengXian Light"/>
+        </w:rPr>
+      </w:pPr>
+      <w:r>
+        <w:t xml:space="preserve">Table </w:t>
+      </w:r>
+      <w:r>
+        <w:fldChar w:fldCharType="begin"/>
+      </w:r>
+      <w:r>
+        <w:instrText xml:space="preserve"> SEQ Table \* ARABIC </w:instrText>
+      </w:r>
+      <w:r>
+        <w:fldChar w:fldCharType="separate"/>
+      </w:r>
+      <w:r>
+        <w:t>2</w:t>
+      </w:r>
+      <w:r>
+        <w:fldChar w:fldCharType="end"/>
+      </w:r>
+      <w:r>
+        <w:rPr>
+          <w:rFonts w:hint="default"/>
+          <w:lang w:val="en-US"/>
+        </w:rPr>
+        <w:t xml:space="preserve"> </w:t>
+      </w:r>
+      <w:r>
+        <w:rPr>
+          <w:rFonts w:hint="default"/>
+        </w:rPr>
+        <w:t>logout</w:t>
+      </w:r>
+    </w:p>
+    <w:p/>
+    <w:tbl>
+      <w:tblPr>
+        <w:tblStyle w:val="28"/>
+        <w:tblW w:w="0" w:type="auto"/>
+        <w:tblInd w:w="0" w:type="dxa"/>
+        <w:tblBorders>
+          <w:top w:val="single" w:color="auto" w:sz="4" w:space="0"/>
+          <w:left w:val="single" w:color="auto" w:sz="4" w:space="0"/>
+          <w:bottom w:val="single" w:color="auto" w:sz="4" w:space="0"/>
+          <w:right w:val="single" w:color="auto" w:sz="4" w:space="0"/>
+          <w:insideH w:val="single" w:color="auto" w:sz="4" w:space="0"/>
+          <w:insideV w:val="single" w:color="auto" w:sz="4" w:space="0"/>
+        </w:tblBorders>
+        <w:tblLayout w:type="autofit"/>
+        <w:tblCellMar>
+          <w:top w:w="0" w:type="dxa"/>
+          <w:left w:w="108" w:type="dxa"/>
+          <w:bottom w:w="0" w:type="dxa"/>
+          <w:right w:w="108" w:type="dxa"/>
+        </w:tblCellMar>
+      </w:tblPr>
+      <w:tblGrid>
+        <w:gridCol w:w="1668"/>
+        <w:gridCol w:w="6854"/>
+      </w:tblGrid>
+      <w:tr>
+        <w:tblPrEx>
+          <w:tblBorders>
+            <w:top w:val="single" w:color="auto" w:sz="4" w:space="0"/>
+            <w:left w:val="single" w:color="auto" w:sz="4" w:space="0"/>
+            <w:bottom w:val="single" w:color="auto" w:sz="4" w:space="0"/>
+            <w:right w:val="single" w:color="auto" w:sz="4" w:space="0"/>
+            <w:insideH w:val="single" w:color="auto" w:sz="4" w:space="0"/>
+            <w:insideV w:val="single" w:color="auto" w:sz="4" w:space="0"/>
+          </w:tblBorders>
+          <w:tblCellMar>
+            <w:top w:w="0" w:type="dxa"/>
+            <w:left w:w="108" w:type="dxa"/>
+            <w:bottom w:w="0" w:type="dxa"/>
+            <w:right w:w="108" w:type="dxa"/>
+          </w:tblCellMar>
+        </w:tblPrEx>
+        <w:tc>
+          <w:tcPr>
+            <w:tcW w:w="1668" w:type="dxa"/>
+          </w:tcPr>
+          <w:p>
+            <w:pPr>
+              <w:jc w:val="left"/>
+            </w:pPr>
+            <w:r>
+              <w:rPr>
+                <w:rFonts w:hint="default"/>
+                <w:lang w:val="en-US"/>
+              </w:rPr>
+              <w:t>Command</w:t>
+            </w:r>
+          </w:p>
+        </w:tc>
+        <w:tc>
+          <w:tcPr>
+            <w:tcW w:w="6854" w:type="dxa"/>
+          </w:tcPr>
+          <w:p>
+            <w:pPr>
+              <w:jc w:val="left"/>
+            </w:pPr>
+            <w:r>
+              <w:rPr>
+                <w:rFonts w:hint="default"/>
+              </w:rPr>
+              <w:t>logout</w:t>
+            </w:r>
+          </w:p>
+        </w:tc>
+      </w:tr>
+      <w:tr>
+        <w:tblPrEx>
+          <w:tblBorders>
+            <w:top w:val="single" w:color="auto" w:sz="4" w:space="0"/>
+            <w:left w:val="single" w:color="auto" w:sz="4" w:space="0"/>
+            <w:bottom w:val="single" w:color="auto" w:sz="4" w:space="0"/>
+            <w:right w:val="single" w:color="auto" w:sz="4" w:space="0"/>
+            <w:insideH w:val="single" w:color="auto" w:sz="4" w:space="0"/>
+            <w:insideV w:val="single" w:color="auto" w:sz="4" w:space="0"/>
+          </w:tblBorders>
+          <w:tblCellMar>
+            <w:top w:w="0" w:type="dxa"/>
+            <w:left w:w="108" w:type="dxa"/>
+            <w:bottom w:w="0" w:type="dxa"/>
+            <w:right w:w="108" w:type="dxa"/>
+          </w:tblCellMar>
+        </w:tblPrEx>
+        <w:tc>
+          <w:tcPr>
+            <w:tcW w:w="1668" w:type="dxa"/>
+          </w:tcPr>
+          <w:p>
+            <w:pPr>
+              <w:jc w:val="left"/>
+            </w:pPr>
+            <w:r>
+              <w:rPr>
+                <w:rFonts w:hint="eastAsia"/>
+              </w:rPr>
+              <w:t>input</w:t>
+            </w:r>
+          </w:p>
+        </w:tc>
+        <w:tc>
+          <w:tcPr>
+            <w:tcW w:w="6854" w:type="dxa"/>
+          </w:tcPr>
+          <w:p>
+            <w:pPr>
+              <w:jc w:val="left"/>
+              <w:rPr>
+                <w:rFonts w:hint="default"/>
+                <w:lang w:val="en-US"/>
+              </w:rPr>
+            </w:pPr>
+            <w:r>
+              <w:rPr>
+                <w:rFonts w:hint="default"/>
+              </w:rPr>
+              <w:t>user commands 'logout'</w:t>
+            </w:r>
+          </w:p>
+        </w:tc>
+      </w:tr>
+      <w:tr>
+        <w:tblPrEx>
+          <w:tblBorders>
+            <w:top w:val="single" w:color="auto" w:sz="4" w:space="0"/>
+            <w:left w:val="single" w:color="auto" w:sz="4" w:space="0"/>
+            <w:bottom w:val="single" w:color="auto" w:sz="4" w:space="0"/>
+            <w:right w:val="single" w:color="auto" w:sz="4" w:space="0"/>
+            <w:insideH w:val="single" w:color="auto" w:sz="4" w:space="0"/>
+            <w:insideV w:val="single" w:color="auto" w:sz="4" w:space="0"/>
+          </w:tblBorders>
+          <w:tblCellMar>
+            <w:top w:w="0" w:type="dxa"/>
+            <w:left w:w="108" w:type="dxa"/>
+            <w:bottom w:w="0" w:type="dxa"/>
+            <w:right w:w="108" w:type="dxa"/>
+          </w:tblCellMar>
+        </w:tblPrEx>
+        <w:tc>
+          <w:tcPr>
+            <w:tcW w:w="1668" w:type="dxa"/>
+          </w:tcPr>
+          <w:p>
+            <w:pPr>
+              <w:jc w:val="left"/>
+            </w:pPr>
+            <w:r>
+              <w:rPr>
+                <w:rFonts w:hint="eastAsia"/>
+              </w:rPr>
+              <w:t>process</w:t>
+            </w:r>
+          </w:p>
+        </w:tc>
+        <w:tc>
+          <w:tcPr>
+            <w:tcW w:w="6854" w:type="dxa"/>
+          </w:tcPr>
+          <w:p>
+            <w:pPr>
+              <w:jc w:val="left"/>
+              <w:rPr>
+                <w:rFonts w:hint="default"/>
+                <w:lang w:val="en-US"/>
+              </w:rPr>
+            </w:pPr>
+            <w:r>
+              <w:rPr>
+                <w:rFonts w:hint="eastAsia"/>
+              </w:rPr>
+              <w:t>first, check if a user logged in or not, if a user is logged in so then logout the user and response 'log out successfully'</w:t>
+            </w:r>
+            <w:r>
+              <w:rPr>
+                <w:rFonts w:hint="default"/>
+                <w:lang w:val="en-US"/>
+              </w:rPr>
+              <w:t xml:space="preserve">, otherwise response 'oops, you not logged in to logout'.   </w:t>
+            </w:r>
+          </w:p>
+        </w:tc>
+      </w:tr>
+      <w:tr>
+        <w:tblPrEx>
+          <w:tblBorders>
+            <w:top w:val="single" w:color="auto" w:sz="4" w:space="0"/>
+            <w:left w:val="single" w:color="auto" w:sz="4" w:space="0"/>
+            <w:bottom w:val="single" w:color="auto" w:sz="4" w:space="0"/>
+            <w:right w:val="single" w:color="auto" w:sz="4" w:space="0"/>
+            <w:insideH w:val="single" w:color="auto" w:sz="4" w:space="0"/>
+            <w:insideV w:val="single" w:color="auto" w:sz="4" w:space="0"/>
+          </w:tblBorders>
+          <w:tblCellMar>
+            <w:top w:w="0" w:type="dxa"/>
+            <w:left w:w="108" w:type="dxa"/>
+            <w:bottom w:w="0" w:type="dxa"/>
+            <w:right w:w="108" w:type="dxa"/>
+          </w:tblCellMar>
+        </w:tblPrEx>
+        <w:tc>
+          <w:tcPr>
+            <w:tcW w:w="1668" w:type="dxa"/>
+          </w:tcPr>
+          <w:p>
+            <w:pPr>
+              <w:jc w:val="left"/>
+            </w:pPr>
+            <w:r>
+              <w:rPr>
+                <w:rFonts w:hint="eastAsia"/>
+              </w:rPr>
+              <w:t>output</w:t>
+            </w:r>
+          </w:p>
+        </w:tc>
+        <w:tc>
+          <w:tcPr>
+            <w:tcW w:w="6854" w:type="dxa"/>
+          </w:tcPr>
+          <w:p>
+            <w:pPr>
+              <w:jc w:val="left"/>
+            </w:pPr>
+            <w:r>
+              <w:rPr>
+                <w:rFonts w:hint="eastAsia"/>
+              </w:rPr>
+              <w:t>logout a user if a user logged in, otherwise response with a error message</w:t>
+            </w:r>
+          </w:p>
+        </w:tc>
+      </w:tr>
+    </w:tbl>
+    <w:p>
+      <w:pPr>
+        <w:pStyle w:val="15"/>
+        <w:rPr>
+          <w:rFonts w:eastAsia="DengXian Light"/>
+        </w:rPr>
+      </w:pPr>
+      <w:r>
+        <w:t xml:space="preserve">Table </w:t>
+      </w:r>
+      <w:r>
+        <w:fldChar w:fldCharType="begin"/>
+      </w:r>
+      <w:r>
+        <w:instrText xml:space="preserve"> SEQ Table \* ARABIC </w:instrText>
+      </w:r>
+      <w:r>
+        <w:fldChar w:fldCharType="separate"/>
+      </w:r>
+      <w:r>
+        <w:t>2</w:t>
+      </w:r>
+      <w:r>
+        <w:fldChar w:fldCharType="end"/>
+      </w:r>
+      <w:r>
+        <w:rPr>
+          <w:rFonts w:hint="default"/>
+          <w:lang w:val="en-US"/>
+        </w:rPr>
+        <w:t xml:space="preserve"> </w:t>
+      </w:r>
+      <w:r>
+        <w:rPr>
+          <w:rFonts w:hint="default"/>
+        </w:rPr>
+        <w:t>logout</w:t>
+      </w:r>
+    </w:p>
+    <w:tbl>
+      <w:tblPr>
+        <w:tblStyle w:val="28"/>
+        <w:tblW w:w="0" w:type="auto"/>
+        <w:tblInd w:w="0" w:type="dxa"/>
+        <w:tblBorders>
+          <w:top w:val="single" w:color="auto" w:sz="4" w:space="0"/>
+          <w:left w:val="single" w:color="auto" w:sz="4" w:space="0"/>
+          <w:bottom w:val="single" w:color="auto" w:sz="4" w:space="0"/>
+          <w:right w:val="single" w:color="auto" w:sz="4" w:space="0"/>
+          <w:insideH w:val="single" w:color="auto" w:sz="4" w:space="0"/>
+          <w:insideV w:val="single" w:color="auto" w:sz="4" w:space="0"/>
+        </w:tblBorders>
+        <w:tblLayout w:type="autofit"/>
+        <w:tblCellMar>
+          <w:top w:w="0" w:type="dxa"/>
+          <w:left w:w="108" w:type="dxa"/>
+          <w:bottom w:w="0" w:type="dxa"/>
+          <w:right w:w="108" w:type="dxa"/>
+        </w:tblCellMar>
+      </w:tblPr>
+      <w:tblGrid>
+        <w:gridCol w:w="1668"/>
+        <w:gridCol w:w="6854"/>
+      </w:tblGrid>
+      <w:tr>
+        <w:tblPrEx>
+          <w:tblBorders>
+            <w:top w:val="single" w:color="auto" w:sz="4" w:space="0"/>
+            <w:left w:val="single" w:color="auto" w:sz="4" w:space="0"/>
+            <w:bottom w:val="single" w:color="auto" w:sz="4" w:space="0"/>
+            <w:right w:val="single" w:color="auto" w:sz="4" w:space="0"/>
+            <w:insideH w:val="single" w:color="auto" w:sz="4" w:space="0"/>
+            <w:insideV w:val="single" w:color="auto" w:sz="4" w:space="0"/>
+          </w:tblBorders>
+          <w:tblCellMar>
+            <w:top w:w="0" w:type="dxa"/>
+            <w:left w:w="108" w:type="dxa"/>
+            <w:bottom w:w="0" w:type="dxa"/>
+            <w:right w:w="108" w:type="dxa"/>
+          </w:tblCellMar>
+        </w:tblPrEx>
+        <w:tc>
+          <w:tcPr>
+            <w:tcW w:w="1668" w:type="dxa"/>
+          </w:tcPr>
+          <w:p>
+            <w:pPr>
+              <w:jc w:val="left"/>
+            </w:pPr>
+            <w:r>
+              <w:rPr>
+                <w:rFonts w:hint="default"/>
+                <w:lang w:val="en-US"/>
+              </w:rPr>
+              <w:t>Command</w:t>
+            </w:r>
+          </w:p>
+        </w:tc>
+        <w:tc>
+          <w:tcPr>
+            <w:tcW w:w="6854" w:type="dxa"/>
+          </w:tcPr>
+          <w:p>
+            <w:pPr>
+              <w:jc w:val="left"/>
+            </w:pPr>
+            <w:r>
+              <w:rPr>
+                <w:rFonts w:hint="default"/>
+              </w:rPr>
+              <w:t>logout</w:t>
+            </w:r>
+          </w:p>
+        </w:tc>
+      </w:tr>
+      <w:tr>
+        <w:tblPrEx>
+          <w:tblBorders>
+            <w:top w:val="single" w:color="auto" w:sz="4" w:space="0"/>
+            <w:left w:val="single" w:color="auto" w:sz="4" w:space="0"/>
+            <w:bottom w:val="single" w:color="auto" w:sz="4" w:space="0"/>
+            <w:right w:val="single" w:color="auto" w:sz="4" w:space="0"/>
+            <w:insideH w:val="single" w:color="auto" w:sz="4" w:space="0"/>
+            <w:insideV w:val="single" w:color="auto" w:sz="4" w:space="0"/>
+          </w:tblBorders>
+          <w:tblCellMar>
+            <w:top w:w="0" w:type="dxa"/>
+            <w:left w:w="108" w:type="dxa"/>
+            <w:bottom w:w="0" w:type="dxa"/>
+            <w:right w:w="108" w:type="dxa"/>
+          </w:tblCellMar>
+        </w:tblPrEx>
+        <w:tc>
+          <w:tcPr>
+            <w:tcW w:w="1668" w:type="dxa"/>
+          </w:tcPr>
+          <w:p>
+            <w:pPr>
+              <w:jc w:val="left"/>
+            </w:pPr>
+            <w:r>
+              <w:rPr>
+                <w:rFonts w:hint="eastAsia"/>
+              </w:rPr>
+              <w:t>input</w:t>
+            </w:r>
+          </w:p>
+        </w:tc>
+        <w:tc>
+          <w:tcPr>
+            <w:tcW w:w="6854" w:type="dxa"/>
+          </w:tcPr>
+          <w:p>
+            <w:pPr>
+              <w:jc w:val="left"/>
+              <w:rPr>
+                <w:rFonts w:hint="default"/>
+                <w:lang w:val="en-US"/>
+              </w:rPr>
+            </w:pPr>
+            <w:r>
+              <w:rPr>
+                <w:rFonts w:hint="default"/>
+              </w:rPr>
+              <w:t>user commands 'logout'</w:t>
+            </w:r>
+          </w:p>
+        </w:tc>
+      </w:tr>
+      <w:tr>
+        <w:tblPrEx>
+          <w:tblBorders>
+            <w:top w:val="single" w:color="auto" w:sz="4" w:space="0"/>
+            <w:left w:val="single" w:color="auto" w:sz="4" w:space="0"/>
+            <w:bottom w:val="single" w:color="auto" w:sz="4" w:space="0"/>
+            <w:right w:val="single" w:color="auto" w:sz="4" w:space="0"/>
+            <w:insideH w:val="single" w:color="auto" w:sz="4" w:space="0"/>
+            <w:insideV w:val="single" w:color="auto" w:sz="4" w:space="0"/>
+          </w:tblBorders>
+          <w:tblCellMar>
+            <w:top w:w="0" w:type="dxa"/>
+            <w:left w:w="108" w:type="dxa"/>
+            <w:bottom w:w="0" w:type="dxa"/>
+            <w:right w:w="108" w:type="dxa"/>
+          </w:tblCellMar>
+        </w:tblPrEx>
+        <w:tc>
+          <w:tcPr>
+            <w:tcW w:w="1668" w:type="dxa"/>
+          </w:tcPr>
+          <w:p>
+            <w:pPr>
+              <w:jc w:val="left"/>
+            </w:pPr>
+            <w:r>
+              <w:rPr>
+                <w:rFonts w:hint="eastAsia"/>
+              </w:rPr>
+              <w:t>process</w:t>
+            </w:r>
+          </w:p>
+        </w:tc>
+        <w:tc>
+          <w:tcPr>
+            <w:tcW w:w="6854" w:type="dxa"/>
+          </w:tcPr>
+          <w:p>
+            <w:pPr>
+              <w:jc w:val="left"/>
+              <w:rPr>
+                <w:rFonts w:hint="default"/>
+                <w:lang w:val="en-US"/>
+              </w:rPr>
+            </w:pPr>
+            <w:r>
+              <w:rPr>
+                <w:rFonts w:hint="eastAsia"/>
+              </w:rPr>
+              <w:t>first, check if a user logged in or not, if a user is logged in so then logout the user and response 'log out successfully'</w:t>
+            </w:r>
+            <w:r>
+              <w:rPr>
+                <w:rFonts w:hint="default"/>
+                <w:lang w:val="en-US"/>
+              </w:rPr>
+              <w:t xml:space="preserve">, otherwise response 'oops, you not logged in to logout'.   </w:t>
+            </w:r>
+          </w:p>
+        </w:tc>
+      </w:tr>
+      <w:tr>
+        <w:tblPrEx>
+          <w:tblBorders>
+            <w:top w:val="single" w:color="auto" w:sz="4" w:space="0"/>
+            <w:left w:val="single" w:color="auto" w:sz="4" w:space="0"/>
+            <w:bottom w:val="single" w:color="auto" w:sz="4" w:space="0"/>
+            <w:right w:val="single" w:color="auto" w:sz="4" w:space="0"/>
+            <w:insideH w:val="single" w:color="auto" w:sz="4" w:space="0"/>
+            <w:insideV w:val="single" w:color="auto" w:sz="4" w:space="0"/>
+          </w:tblBorders>
+          <w:tblCellMar>
+            <w:top w:w="0" w:type="dxa"/>
+            <w:left w:w="108" w:type="dxa"/>
+            <w:bottom w:w="0" w:type="dxa"/>
+            <w:right w:w="108" w:type="dxa"/>
+          </w:tblCellMar>
+        </w:tblPrEx>
+        <w:tc>
+          <w:tcPr>
+            <w:tcW w:w="1668" w:type="dxa"/>
+          </w:tcPr>
+          <w:p>
+            <w:pPr>
+              <w:jc w:val="left"/>
+            </w:pPr>
+            <w:r>
+              <w:rPr>
+                <w:rFonts w:hint="eastAsia"/>
+              </w:rPr>
+              <w:t>output</w:t>
+            </w:r>
+          </w:p>
+        </w:tc>
+        <w:tc>
+          <w:tcPr>
+            <w:tcW w:w="6854" w:type="dxa"/>
+          </w:tcPr>
+          <w:p>
+            <w:pPr>
+              <w:jc w:val="left"/>
+            </w:pPr>
+            <w:r>
+              <w:rPr>
+                <w:rFonts w:hint="eastAsia"/>
+              </w:rPr>
+              <w:t>logout a user if a user logged in, otherwise response with a error message</w:t>
+            </w:r>
+          </w:p>
+        </w:tc>
+      </w:tr>
+    </w:tbl>
+    <w:p>
+      <w:pPr>
+        <w:pStyle w:val="15"/>
+        <w:rPr>
+          <w:rFonts w:eastAsia="DengXian Light"/>
+        </w:rPr>
+      </w:pPr>
+      <w:r>
+        <w:t xml:space="preserve">Table </w:t>
+      </w:r>
+      <w:r>
+        <w:fldChar w:fldCharType="begin"/>
+      </w:r>
+      <w:r>
+        <w:instrText xml:space="preserve"> SEQ Table \* ARABIC </w:instrText>
+      </w:r>
+      <w:r>
+        <w:fldChar w:fldCharType="separate"/>
+      </w:r>
+      <w:r>
+        <w:t>2</w:t>
+      </w:r>
+      <w:r>
+        <w:fldChar w:fldCharType="end"/>
+      </w:r>
+      <w:r>
+        <w:rPr>
+          <w:rFonts w:hint="default"/>
+          <w:lang w:val="en-US"/>
+        </w:rPr>
+        <w:t xml:space="preserve"> </w:t>
+      </w:r>
+      <w:r>
+        <w:rPr>
+          <w:rFonts w:hint="default"/>
+        </w:rPr>
+        <w:t>logout</w:t>
+      </w:r>
+    </w:p>
     <w:tbl>
       <w:tblPr>
         <w:tblStyle w:val="28"/>
@@ -14714,6 +18172,12 @@
             <w:insideH w:val="single" w:color="auto" w:sz="4" w:space="0"/>
             <w:insideV w:val="single" w:color="auto" w:sz="4" w:space="0"/>
           </w:tblBorders>
+          <w:tblCellMar>
+            <w:top w:w="0" w:type="dxa"/>
+            <w:left w:w="108" w:type="dxa"/>
+            <w:bottom w:w="0" w:type="dxa"/>
+            <w:right w:w="108" w:type="dxa"/>
+          </w:tblCellMar>
         </w:tblPrEx>
         <w:tc>
           <w:tcPr>
@@ -15839,6 +19303,12 @@
             <w:insideH w:val="single" w:color="auto" w:sz="4" w:space="0"/>
             <w:insideV w:val="single" w:color="auto" w:sz="4" w:space="0"/>
           </w:tblBorders>
+          <w:tblCellMar>
+            <w:top w:w="0" w:type="dxa"/>
+            <w:left w:w="108" w:type="dxa"/>
+            <w:bottom w:w="0" w:type="dxa"/>
+            <w:right w:w="108" w:type="dxa"/>
+          </w:tblCellMar>
         </w:tblPrEx>
         <w:tc>
           <w:tcPr>
@@ -15880,12 +19350,6 @@
             <w:insideH w:val="single" w:color="auto" w:sz="4" w:space="0"/>
             <w:insideV w:val="single" w:color="auto" w:sz="4" w:space="0"/>
           </w:tblBorders>
-          <w:tblCellMar>
-            <w:top w:w="0" w:type="dxa"/>
-            <w:left w:w="108" w:type="dxa"/>
-            <w:bottom w:w="0" w:type="dxa"/>
-            <w:right w:w="108" w:type="dxa"/>
-          </w:tblCellMar>
         </w:tblPrEx>
         <w:tc>
           <w:tcPr>
@@ -16607,12 +20071,6 @@
             <w:insideH w:val="single" w:color="auto" w:sz="4" w:space="0"/>
             <w:insideV w:val="single" w:color="auto" w:sz="4" w:space="0"/>
           </w:tblBorders>
-          <w:tblCellMar>
-            <w:top w:w="0" w:type="dxa"/>
-            <w:left w:w="108" w:type="dxa"/>
-            <w:bottom w:w="0" w:type="dxa"/>
-            <w:right w:w="108" w:type="dxa"/>
-          </w:tblCellMar>
         </w:tblPrEx>
         <w:trPr>
           <w:trHeight w:val="593" w:hRule="atLeast"/>
@@ -17284,6 +20742,12 @@
             <w:insideH w:val="single" w:color="auto" w:sz="4" w:space="0"/>
             <w:insideV w:val="single" w:color="auto" w:sz="4" w:space="0"/>
           </w:tblBorders>
+          <w:tblCellMar>
+            <w:top w:w="0" w:type="dxa"/>
+            <w:left w:w="108" w:type="dxa"/>
+            <w:bottom w:w="0" w:type="dxa"/>
+            <w:right w:w="108" w:type="dxa"/>
+          </w:tblCellMar>
         </w:tblPrEx>
         <w:tc>
           <w:tcPr>
@@ -17319,6 +20783,12 @@
             <w:insideH w:val="single" w:color="auto" w:sz="4" w:space="0"/>
             <w:insideV w:val="single" w:color="auto" w:sz="4" w:space="0"/>
           </w:tblBorders>
+          <w:tblCellMar>
+            <w:top w:w="0" w:type="dxa"/>
+            <w:left w:w="108" w:type="dxa"/>
+            <w:bottom w:w="0" w:type="dxa"/>
+            <w:right w:w="108" w:type="dxa"/>
+          </w:tblCellMar>
         </w:tblPrEx>
         <w:tc>
           <w:tcPr>
@@ -19179,6 +22649,12 @@
             <w:insideH w:val="single" w:color="auto" w:sz="4" w:space="0"/>
             <w:insideV w:val="single" w:color="auto" w:sz="4" w:space="0"/>
           </w:tblBorders>
+          <w:tblCellMar>
+            <w:top w:w="0" w:type="dxa"/>
+            <w:left w:w="108" w:type="dxa"/>
+            <w:bottom w:w="0" w:type="dxa"/>
+            <w:right w:w="108" w:type="dxa"/>
+          </w:tblCellMar>
         </w:tblPrEx>
         <w:trPr>
           <w:jc w:val="center"/>
@@ -19401,6 +22877,12 @@
             <w:insideH w:val="single" w:color="auto" w:sz="4" w:space="0"/>
             <w:insideV w:val="single" w:color="auto" w:sz="4" w:space="0"/>
           </w:tblBorders>
+          <w:tblCellMar>
+            <w:top w:w="0" w:type="dxa"/>
+            <w:left w:w="108" w:type="dxa"/>
+            <w:bottom w:w="0" w:type="dxa"/>
+            <w:right w:w="108" w:type="dxa"/>
+          </w:tblCellMar>
         </w:tblPrEx>
         <w:trPr>
           <w:jc w:val="center"/>
@@ -20467,6 +23949,12 @@
             <w:insideH w:val="single" w:color="auto" w:sz="4" w:space="0"/>
             <w:insideV w:val="single" w:color="auto" w:sz="4" w:space="0"/>
           </w:tblBorders>
+          <w:tblCellMar>
+            <w:top w:w="0" w:type="dxa"/>
+            <w:left w:w="108" w:type="dxa"/>
+            <w:bottom w:w="0" w:type="dxa"/>
+            <w:right w:w="108" w:type="dxa"/>
+          </w:tblCellMar>
         </w:tblPrEx>
         <w:trPr>
           <w:jc w:val="center"/>
@@ -24978,12 +28466,6 @@
             <w:insideH w:val="single" w:color="auto" w:sz="4" w:space="0"/>
             <w:insideV w:val="single" w:color="auto" w:sz="4" w:space="0"/>
           </w:tblBorders>
-          <w:tblCellMar>
-            <w:top w:w="0" w:type="dxa"/>
-            <w:left w:w="108" w:type="dxa"/>
-            <w:bottom w:w="0" w:type="dxa"/>
-            <w:right w:w="108" w:type="dxa"/>
-          </w:tblCellMar>
         </w:tblPrEx>
         <w:tc>
           <w:tcPr>
@@ -25369,12 +28851,6 @@
             <w:insideH w:val="single" w:color="auto" w:sz="4" w:space="0"/>
             <w:insideV w:val="single" w:color="auto" w:sz="4" w:space="0"/>
           </w:tblBorders>
-          <w:tblCellMar>
-            <w:top w:w="0" w:type="dxa"/>
-            <w:left w:w="108" w:type="dxa"/>
-            <w:bottom w:w="0" w:type="dxa"/>
-            <w:right w:w="108" w:type="dxa"/>
-          </w:tblCellMar>
         </w:tblPrEx>
         <w:tc>
           <w:tcPr>
@@ -25855,12 +29331,6 @@
             <w:insideH w:val="single" w:color="auto" w:sz="4" w:space="0"/>
             <w:insideV w:val="single" w:color="auto" w:sz="4" w:space="0"/>
           </w:tblBorders>
-          <w:tblCellMar>
-            <w:top w:w="0" w:type="dxa"/>
-            <w:left w:w="108" w:type="dxa"/>
-            <w:bottom w:w="0" w:type="dxa"/>
-            <w:right w:w="108" w:type="dxa"/>
-          </w:tblCellMar>
         </w:tblPrEx>
         <w:tc>
           <w:tcPr>
@@ -32258,8 +35728,8 @@
       <w:pPr>
         <w:pStyle w:val="4"/>
       </w:pPr>
-      <w:bookmarkStart w:id="132" w:name="_Toc12486"/>
-      <w:bookmarkStart w:id="133" w:name="_Toc88319188"/>
+      <w:bookmarkStart w:id="132" w:name="_Toc88319188"/>
+      <w:bookmarkStart w:id="133" w:name="_Toc12486"/>
       <w:r>
         <w:t>Programming language:</w:t>
       </w:r>
@@ -32372,8 +35842,8 @@
       <w:pPr>
         <w:pStyle w:val="4"/>
       </w:pPr>
-      <w:bookmarkStart w:id="134" w:name="_Toc88319189"/>
-      <w:bookmarkStart w:id="135" w:name="_Toc8966"/>
+      <w:bookmarkStart w:id="134" w:name="_Toc8966"/>
+      <w:bookmarkStart w:id="135" w:name="_Toc88319189"/>
       <w:r>
         <w:rPr>
           <w:rFonts w:hint="eastAsia"/>
@@ -34734,12 +38204,6 @@
             <w:insideH w:val="single" w:color="auto" w:sz="4" w:space="0"/>
             <w:insideV w:val="single" w:color="auto" w:sz="4" w:space="0"/>
           </w:tblBorders>
-          <w:tblCellMar>
-            <w:top w:w="0" w:type="dxa"/>
-            <w:left w:w="108" w:type="dxa"/>
-            <w:bottom w:w="0" w:type="dxa"/>
-            <w:right w:w="108" w:type="dxa"/>
-          </w:tblCellMar>
         </w:tblPrEx>
         <w:trPr>
           <w:trHeight w:val="54" w:hRule="atLeast"/>

</xml_diff>

<commit_message>
Writing Commands description part 4
</commit_message>
<xml_diff>
--- a/18511510019-Mohamed Nur -thesis.docx
+++ b/18511510019-Mohamed Nur -thesis.docx
@@ -10,17 +10,17 @@
       </w:pPr>
       <w:bookmarkStart w:id="0" w:name="_Toc52910831"/>
       <w:bookmarkStart w:id="1" w:name="_Toc52910751"/>
-      <w:bookmarkStart w:id="2" w:name="_Toc52910832"/>
-      <w:bookmarkStart w:id="3" w:name="_Toc46935369"/>
-      <w:bookmarkStart w:id="4" w:name="_Toc46935370"/>
-      <w:bookmarkStart w:id="5" w:name="_Toc52910752"/>
+      <w:bookmarkStart w:id="2" w:name="_Toc52910752"/>
+      <w:bookmarkStart w:id="3" w:name="_Toc46935370"/>
+      <w:bookmarkStart w:id="4" w:name="_Toc46935369"/>
+      <w:bookmarkStart w:id="5" w:name="_Toc52910832"/>
       <w:bookmarkStart w:id="6" w:name="_Toc476584911"/>
-      <w:bookmarkStart w:id="7" w:name="_Toc476584772"/>
-      <w:bookmarkStart w:id="8" w:name="_Toc475538841"/>
-      <w:bookmarkStart w:id="9" w:name="_Toc46933393"/>
-      <w:bookmarkStart w:id="10" w:name="_Toc475538842"/>
+      <w:bookmarkStart w:id="7" w:name="_Toc475538841"/>
+      <w:bookmarkStart w:id="8" w:name="_Toc476584772"/>
+      <w:bookmarkStart w:id="9" w:name="_Toc46933298"/>
+      <w:bookmarkStart w:id="10" w:name="_Toc46933393"/>
       <w:bookmarkStart w:id="11" w:name="_Toc476584773"/>
-      <w:bookmarkStart w:id="12" w:name="_Toc46933298"/>
+      <w:bookmarkStart w:id="12" w:name="_Toc475538842"/>
       <w:bookmarkStart w:id="13" w:name="_Toc476584912"/>
       <w:r>
         <w:rPr>
@@ -5320,8 +5320,8 @@
           <w:rFonts w:eastAsia="DengXian Light"/>
         </w:rPr>
       </w:pPr>
-      <w:bookmarkStart w:id="21" w:name="_Toc11480"/>
-      <w:bookmarkStart w:id="22" w:name="_Toc52910758"/>
+      <w:bookmarkStart w:id="21" w:name="_Toc52910758"/>
+      <w:bookmarkStart w:id="22" w:name="_Toc11480"/>
       <w:r>
         <w:rPr>
           <w:rFonts w:eastAsia="DengXian Light"/>
@@ -7537,9 +7537,9 @@
       </w:pPr>
       <w:bookmarkStart w:id="32" w:name="_Toc52961058"/>
       <w:bookmarkEnd w:id="32"/>
-      <w:bookmarkStart w:id="33" w:name="_Toc52960940"/>
+      <w:bookmarkStart w:id="33" w:name="_Toc55825545"/>
       <w:bookmarkEnd w:id="33"/>
-      <w:bookmarkStart w:id="34" w:name="_Toc55825545"/>
+      <w:bookmarkStart w:id="34" w:name="_Toc52960940"/>
       <w:bookmarkEnd w:id="34"/>
       <w:bookmarkStart w:id="35" w:name="_Toc55894585"/>
       <w:bookmarkEnd w:id="35"/>
@@ -13279,6 +13279,12 @@
             <w:insideH w:val="single" w:color="auto" w:sz="4" w:space="0"/>
             <w:insideV w:val="single" w:color="auto" w:sz="4" w:space="0"/>
           </w:tblBorders>
+          <w:tblCellMar>
+            <w:top w:w="0" w:type="dxa"/>
+            <w:left w:w="108" w:type="dxa"/>
+            <w:bottom w:w="0" w:type="dxa"/>
+            <w:right w:w="108" w:type="dxa"/>
+          </w:tblCellMar>
         </w:tblPrEx>
         <w:tc>
           <w:tcPr>
@@ -13503,6 +13509,12 @@
             <w:insideH w:val="single" w:color="auto" w:sz="4" w:space="0"/>
             <w:insideV w:val="single" w:color="auto" w:sz="4" w:space="0"/>
           </w:tblBorders>
+          <w:tblCellMar>
+            <w:top w:w="0" w:type="dxa"/>
+            <w:left w:w="108" w:type="dxa"/>
+            <w:bottom w:w="0" w:type="dxa"/>
+            <w:right w:w="108" w:type="dxa"/>
+          </w:tblCellMar>
         </w:tblPrEx>
         <w:tc>
           <w:tcPr>
@@ -13945,166 +13957,6 @@
             <w:insideH w:val="single" w:color="auto" w:sz="4" w:space="0"/>
             <w:insideV w:val="single" w:color="auto" w:sz="4" w:space="0"/>
           </w:tblBorders>
-        </w:tblPrEx>
-        <w:tc>
-          <w:tcPr>
-            <w:tcW w:w="1668" w:type="dxa"/>
-          </w:tcPr>
-          <w:p>
-            <w:pPr>
-              <w:jc w:val="left"/>
-            </w:pPr>
-            <w:r>
-              <w:rPr>
-                <w:rFonts w:hint="eastAsia"/>
-              </w:rPr>
-              <w:t>output</w:t>
-            </w:r>
-          </w:p>
-        </w:tc>
-        <w:tc>
-          <w:tcPr>
-            <w:tcW w:w="6854" w:type="dxa"/>
-          </w:tcPr>
-          <w:p>
-            <w:pPr>
-              <w:jc w:val="left"/>
-            </w:pPr>
-            <w:r>
-              <w:rPr>
-                <w:rFonts w:hint="eastAsia"/>
-              </w:rPr>
-              <w:t>update user password if a user logged in and enter valid data, otherwise response with an error message</w:t>
-            </w:r>
-          </w:p>
-        </w:tc>
-      </w:tr>
-    </w:tbl>
-    <w:p>
-      <w:pPr>
-        <w:pStyle w:val="15"/>
-        <w:rPr>
-          <w:rFonts w:eastAsia="DengXian Light"/>
-        </w:rPr>
-      </w:pPr>
-      <w:r>
-        <w:t xml:space="preserve">Table </w:t>
-      </w:r>
-      <w:r>
-        <w:fldChar w:fldCharType="begin"/>
-      </w:r>
-      <w:r>
-        <w:instrText xml:space="preserve"> SEQ Table \* ARABIC </w:instrText>
-      </w:r>
-      <w:r>
-        <w:fldChar w:fldCharType="separate"/>
-      </w:r>
-      <w:r>
-        <w:t>2</w:t>
-      </w:r>
-      <w:r>
-        <w:fldChar w:fldCharType="end"/>
-      </w:r>
-      <w:r>
-        <w:rPr>
-          <w:rFonts w:hint="default"/>
-          <w:lang w:val="en-US"/>
-        </w:rPr>
-        <w:t xml:space="preserve"> </w:t>
-      </w:r>
-      <w:r>
-        <w:rPr>
-          <w:rFonts w:hint="default"/>
-        </w:rPr>
-        <w:t>logout</w:t>
-      </w:r>
-    </w:p>
-    <w:p>
-      <w:r>
-        <w:br w:type="page"/>
-      </w:r>
-    </w:p>
-    <w:p/>
-    <w:tbl>
-      <w:tblPr>
-        <w:tblStyle w:val="28"/>
-        <w:tblW w:w="0" w:type="auto"/>
-        <w:tblInd w:w="0" w:type="dxa"/>
-        <w:tblBorders>
-          <w:top w:val="single" w:color="auto" w:sz="4" w:space="0"/>
-          <w:left w:val="single" w:color="auto" w:sz="4" w:space="0"/>
-          <w:bottom w:val="single" w:color="auto" w:sz="4" w:space="0"/>
-          <w:right w:val="single" w:color="auto" w:sz="4" w:space="0"/>
-          <w:insideH w:val="single" w:color="auto" w:sz="4" w:space="0"/>
-          <w:insideV w:val="single" w:color="auto" w:sz="4" w:space="0"/>
-        </w:tblBorders>
-        <w:tblLayout w:type="autofit"/>
-        <w:tblCellMar>
-          <w:top w:w="0" w:type="dxa"/>
-          <w:left w:w="108" w:type="dxa"/>
-          <w:bottom w:w="0" w:type="dxa"/>
-          <w:right w:w="108" w:type="dxa"/>
-        </w:tblCellMar>
-      </w:tblPr>
-      <w:tblGrid>
-        <w:gridCol w:w="1668"/>
-        <w:gridCol w:w="6854"/>
-      </w:tblGrid>
-      <w:tr>
-        <w:tblPrEx>
-          <w:tblBorders>
-            <w:top w:val="single" w:color="auto" w:sz="4" w:space="0"/>
-            <w:left w:val="single" w:color="auto" w:sz="4" w:space="0"/>
-            <w:bottom w:val="single" w:color="auto" w:sz="4" w:space="0"/>
-            <w:right w:val="single" w:color="auto" w:sz="4" w:space="0"/>
-            <w:insideH w:val="single" w:color="auto" w:sz="4" w:space="0"/>
-            <w:insideV w:val="single" w:color="auto" w:sz="4" w:space="0"/>
-          </w:tblBorders>
-        </w:tblPrEx>
-        <w:tc>
-          <w:tcPr>
-            <w:tcW w:w="1668" w:type="dxa"/>
-          </w:tcPr>
-          <w:p>
-            <w:pPr>
-              <w:jc w:val="left"/>
-            </w:pPr>
-            <w:r>
-              <w:rPr>
-                <w:rFonts w:hint="default"/>
-                <w:lang w:val="en-US"/>
-              </w:rPr>
-              <w:t>Command</w:t>
-            </w:r>
-          </w:p>
-        </w:tc>
-        <w:tc>
-          <w:tcPr>
-            <w:tcW w:w="6854" w:type="dxa"/>
-          </w:tcPr>
-          <w:p>
-            <w:pPr>
-              <w:jc w:val="left"/>
-            </w:pPr>
-            <w:r>
-              <w:rPr>
-                <w:rFonts w:hint="default"/>
-              </w:rPr>
-              <w:t>add {Apple|AAPL|...} stock to (my) watch list</w:t>
-            </w:r>
-          </w:p>
-        </w:tc>
-      </w:tr>
-      <w:tr>
-        <w:tblPrEx>
-          <w:tblBorders>
-            <w:top w:val="single" w:color="auto" w:sz="4" w:space="0"/>
-            <w:left w:val="single" w:color="auto" w:sz="4" w:space="0"/>
-            <w:bottom w:val="single" w:color="auto" w:sz="4" w:space="0"/>
-            <w:right w:val="single" w:color="auto" w:sz="4" w:space="0"/>
-            <w:insideH w:val="single" w:color="auto" w:sz="4" w:space="0"/>
-            <w:insideV w:val="single" w:color="auto" w:sz="4" w:space="0"/>
-          </w:tblBorders>
           <w:tblCellMar>
             <w:top w:w="0" w:type="dxa"/>
             <w:left w:w="108" w:type="dxa"/>
@@ -14124,7 +13976,7 @@
               <w:rPr>
                 <w:rFonts w:hint="eastAsia"/>
               </w:rPr>
-              <w:t>input</w:t>
+              <w:t>output</w:t>
             </w:r>
           </w:p>
         </w:tc>
@@ -14135,159 +13987,12 @@
           <w:p>
             <w:pPr>
               <w:jc w:val="left"/>
-              <w:rPr>
-                <w:rFonts w:hint="default"/>
-                <w:lang w:val="en-US"/>
-              </w:rPr>
-            </w:pPr>
-            <w:r>
-              <w:rPr>
-                <w:rFonts w:hint="default"/>
-              </w:rPr>
-              <w:t>user commands 'add {Apple} stock to (my) watch list'. a user can use a company name or company stock symbol</w:t>
-            </w:r>
-            <w:r>
-              <w:rPr>
-                <w:rFonts w:hint="default"/>
-                <w:lang w:val="en-US"/>
-              </w:rPr>
-              <w:t xml:space="preserve"> inside {}.</w:t>
-            </w:r>
-            <w:r>
-              <w:rPr>
-                <w:rFonts w:hint="default"/>
-              </w:rPr>
-              <w:t xml:space="preserve"> </w:t>
-            </w:r>
-          </w:p>
-        </w:tc>
-      </w:tr>
-      <w:tr>
-        <w:tblPrEx>
-          <w:tblBorders>
-            <w:top w:val="single" w:color="auto" w:sz="4" w:space="0"/>
-            <w:left w:val="single" w:color="auto" w:sz="4" w:space="0"/>
-            <w:bottom w:val="single" w:color="auto" w:sz="4" w:space="0"/>
-            <w:right w:val="single" w:color="auto" w:sz="4" w:space="0"/>
-            <w:insideH w:val="single" w:color="auto" w:sz="4" w:space="0"/>
-            <w:insideV w:val="single" w:color="auto" w:sz="4" w:space="0"/>
-          </w:tblBorders>
-          <w:tblCellMar>
-            <w:top w:w="0" w:type="dxa"/>
-            <w:left w:w="108" w:type="dxa"/>
-            <w:bottom w:w="0" w:type="dxa"/>
-            <w:right w:w="108" w:type="dxa"/>
-          </w:tblCellMar>
-        </w:tblPrEx>
-        <w:tc>
-          <w:tcPr>
-            <w:tcW w:w="1668" w:type="dxa"/>
-          </w:tcPr>
-          <w:p>
-            <w:pPr>
-              <w:jc w:val="left"/>
             </w:pPr>
             <w:r>
               <w:rPr>
                 <w:rFonts w:hint="eastAsia"/>
               </w:rPr>
-              <w:t>process</w:t>
-            </w:r>
-          </w:p>
-        </w:tc>
-        <w:tc>
-          <w:tcPr>
-            <w:tcW w:w="6854" w:type="dxa"/>
-          </w:tcPr>
-          <w:p>
-            <w:pPr>
-              <w:jc w:val="left"/>
-              <w:rPr>
-                <w:rFonts w:hint="default"/>
-                <w:lang w:val="en-US"/>
-              </w:rPr>
-            </w:pPr>
-            <w:r>
-              <w:rPr>
-                <w:rFonts w:hint="eastAsia"/>
-              </w:rPr>
-              <w:t xml:space="preserve">first, check if a user said a stock's symbol , a company name or unknown keyword if it is a stock's symbol or company name so then check it in the database  and if it exist in the database so then check if the stock not in the user's watch list, if it is not add the stock in the user's watch list.  if a stock' symbol or company name not </w:t>
-            </w:r>
-            <w:r>
-              <w:rPr>
-                <w:rFonts w:hint="default"/>
-                <w:lang w:val="en-US"/>
-              </w:rPr>
-              <w:t xml:space="preserve">exist </w:t>
-            </w:r>
-            <w:r>
-              <w:rPr>
-                <w:rFonts w:hint="eastAsia"/>
-              </w:rPr>
-              <w:t>in the database so then search the keyword in yahoo finance and then scrap the data if even did</w:t>
-            </w:r>
-            <w:r>
-              <w:rPr>
-                <w:rFonts w:hint="default"/>
-                <w:lang w:val="en-US"/>
-              </w:rPr>
-              <w:t>n</w:t>
-            </w:r>
-            <w:r>
-              <w:rPr>
-                <w:rFonts w:hint="eastAsia"/>
-              </w:rPr>
-              <w:t xml:space="preserve">'t find any result after scraping so then save the keyword in the database as unknown key word </w:t>
-            </w:r>
-          </w:p>
-        </w:tc>
-      </w:tr>
-      <w:tr>
-        <w:tblPrEx>
-          <w:tblBorders>
-            <w:top w:val="single" w:color="auto" w:sz="4" w:space="0"/>
-            <w:left w:val="single" w:color="auto" w:sz="4" w:space="0"/>
-            <w:bottom w:val="single" w:color="auto" w:sz="4" w:space="0"/>
-            <w:right w:val="single" w:color="auto" w:sz="4" w:space="0"/>
-            <w:insideH w:val="single" w:color="auto" w:sz="4" w:space="0"/>
-            <w:insideV w:val="single" w:color="auto" w:sz="4" w:space="0"/>
-          </w:tblBorders>
-          <w:tblCellMar>
-            <w:top w:w="0" w:type="dxa"/>
-            <w:left w:w="108" w:type="dxa"/>
-            <w:bottom w:w="0" w:type="dxa"/>
-            <w:right w:w="108" w:type="dxa"/>
-          </w:tblCellMar>
-        </w:tblPrEx>
-        <w:tc>
-          <w:tcPr>
-            <w:tcW w:w="1668" w:type="dxa"/>
-          </w:tcPr>
-          <w:p>
-            <w:pPr>
-              <w:jc w:val="left"/>
-            </w:pPr>
-            <w:r>
-              <w:rPr>
-                <w:rFonts w:hint="eastAsia"/>
-              </w:rPr>
-              <w:t>output</w:t>
-            </w:r>
-          </w:p>
-        </w:tc>
-        <w:tc>
-          <w:tcPr>
-            <w:tcW w:w="6854" w:type="dxa"/>
-          </w:tcPr>
-          <w:p>
-            <w:pPr>
-              <w:jc w:val="left"/>
-            </w:pPr>
-            <w:r>
-              <w:rPr>
-                <w:rFonts w:hint="eastAsia"/>
-              </w:rPr>
-              <w:t>save stocks in user's watch list</w:t>
+              <w:t>update user password if a user logged in and enter valid data, otherwise response with an error message</w:t>
             </w:r>
           </w:p>
         </w:tc>
@@ -14321,8 +14026,15 @@
       <w:r>
         <w:rPr>
           <w:rFonts w:hint="default"/>
-        </w:rPr>
-        <w:t>add {Apple|AAPL|...} stock to (my) watch list</w:t>
+          <w:lang w:val="en-US"/>
+        </w:rPr>
+        <w:t xml:space="preserve"> </w:t>
+      </w:r>
+      <w:r>
+        <w:rPr>
+          <w:rFonts w:hint="default"/>
+        </w:rPr>
+        <w:t>logout</w:t>
       </w:r>
     </w:p>
     <w:p>
@@ -14402,7 +14114,7 @@
               <w:rPr>
                 <w:rFonts w:hint="default"/>
               </w:rPr>
-              <w:t>delete {Apple|AAPL|...} stock from (my) watch list</w:t>
+              <w:t>add {Apple|AAPL|...} stock to (my) watch list</w:t>
             </w:r>
           </w:p>
         </w:tc>
@@ -14456,7 +14168,20 @@
               <w:rPr>
                 <w:rFonts w:hint="default"/>
               </w:rPr>
-              <w:t>user commands 'delete {Apple} stock from (my) watch list'. a user can use a company name or it's stock symbol inside {}</w:t>
+              <w:t>user commands 'add {Apple} stock to (my) watch list'. a user can use a company name or company stock symbol</w:t>
+            </w:r>
+            <w:r>
+              <w:rPr>
+                <w:rFonts w:hint="default"/>
+                <w:lang w:val="en-US"/>
+              </w:rPr>
+              <w:t xml:space="preserve"> inside {}.</w:t>
+            </w:r>
+            <w:r>
+              <w:rPr>
+                <w:rFonts w:hint="default"/>
+              </w:rPr>
+              <w:t xml:space="preserve"> </w:t>
             </w:r>
           </w:p>
         </w:tc>
@@ -14510,14 +14235,33 @@
               <w:rPr>
                 <w:rFonts w:hint="eastAsia"/>
               </w:rPr>
-              <w:t>first, check if a user said a stock's symbol, a company name, or an unknown keyword</w:t>
+              <w:t xml:space="preserve">first, check if a user said a stock's symbol , a company name or unknown keyword if it is a stock's symbol or company name so then check it in the database  and if it exist in the database so then check if the stock not in the user's watch list, if it is not add the stock in the user's watch list.  if a stock' symbol or company name not </w:t>
             </w:r>
             <w:r>
               <w:rPr>
                 <w:rFonts w:hint="default"/>
                 <w:lang w:val="en-US"/>
               </w:rPr>
-              <w:t xml:space="preserve"> if the input is a stock symbol or company name and it is in the database so then check if the stock is in the user's watch list, if it is delete the stock from the user's watch list. if the input is a stock symbol or company name and it is not in the database so then search the keyword in yahoo finance and then scrap the data if even didn't find any result after scraping so then save the keyword in the database as unknown keyword.   </w:t>
+              <w:t xml:space="preserve">exist </w:t>
+            </w:r>
+            <w:r>
+              <w:rPr>
+                <w:rFonts w:hint="eastAsia"/>
+              </w:rPr>
+              <w:t>in the database so then search the keyword in yahoo finance and then scrap the data if even did</w:t>
+            </w:r>
+            <w:r>
+              <w:rPr>
+                <w:rFonts w:hint="default"/>
+                <w:lang w:val="en-US"/>
+              </w:rPr>
+              <w:t>n</w:t>
+            </w:r>
+            <w:r>
+              <w:rPr>
+                <w:rFonts w:hint="eastAsia"/>
+              </w:rPr>
+              <w:t xml:space="preserve">'t find any result after scraping so then save the keyword in the database as unknown key word </w:t>
             </w:r>
           </w:p>
         </w:tc>
@@ -14567,7 +14311,7 @@
               <w:rPr>
                 <w:rFonts w:hint="eastAsia"/>
               </w:rPr>
-              <w:t>deleting stock from a user's watch list</w:t>
+              <w:t>save stocks in user's watch list</w:t>
             </w:r>
           </w:p>
         </w:tc>
@@ -14577,48 +14321,40 @@
       <w:pPr>
         <w:pStyle w:val="15"/>
         <w:rPr>
+          <w:rFonts w:eastAsia="DengXian Light"/>
+        </w:rPr>
+      </w:pPr>
+      <w:r>
+        <w:t xml:space="preserve">Table </w:t>
+      </w:r>
+      <w:r>
+        <w:fldChar w:fldCharType="begin"/>
+      </w:r>
+      <w:r>
+        <w:instrText xml:space="preserve"> SEQ Table \* ARABIC </w:instrText>
+      </w:r>
+      <w:r>
+        <w:fldChar w:fldCharType="separate"/>
+      </w:r>
+      <w:r>
+        <w:t>2</w:t>
+      </w:r>
+      <w:r>
+        <w:fldChar w:fldCharType="end"/>
+      </w:r>
+      <w:r>
+        <w:rPr>
           <w:rFonts w:hint="default"/>
         </w:rPr>
-      </w:pPr>
-      <w:r>
-        <w:t xml:space="preserve">Table </w:t>
-      </w:r>
-      <w:r>
-        <w:fldChar w:fldCharType="begin"/>
-      </w:r>
-      <w:r>
-        <w:instrText xml:space="preserve"> SEQ Table \* ARABIC </w:instrText>
-      </w:r>
-      <w:r>
-        <w:fldChar w:fldCharType="separate"/>
-      </w:r>
-      <w:r>
-        <w:t>2</w:t>
-      </w:r>
-      <w:r>
-        <w:fldChar w:fldCharType="end"/>
-      </w:r>
-      <w:r>
-        <w:rPr>
-          <w:rFonts w:hint="default"/>
-          <w:lang w:val="en-US"/>
-        </w:rPr>
-        <w:t xml:space="preserve"> </w:t>
-      </w:r>
-      <w:r>
-        <w:rPr>
-          <w:rFonts w:hint="default"/>
-        </w:rPr>
-        <w:t>delete {Apple|AAPL|...} stock from (my) watch list</w:t>
-      </w:r>
-    </w:p>
-    <w:p>
-      <w:pPr>
-        <w:rPr>
-          <w:rFonts w:hint="default"/>
-        </w:rPr>
-      </w:pPr>
-    </w:p>
+        <w:t>add {Apple|AAPL|...} stock to (my) watch list</w:t>
+      </w:r>
+    </w:p>
+    <w:p>
+      <w:r>
+        <w:br w:type="page"/>
+      </w:r>
+    </w:p>
+    <w:p/>
     <w:tbl>
       <w:tblPr>
         <w:tblStyle w:val="28"/>
@@ -14690,7 +14426,7 @@
               <w:rPr>
                 <w:rFonts w:hint="default"/>
               </w:rPr>
-              <w:t>open (my) watch list</w:t>
+              <w:t>delete {Apple|AAPL|...} stock from (my) watch list</w:t>
             </w:r>
           </w:p>
         </w:tc>
@@ -14744,7 +14480,7 @@
               <w:rPr>
                 <w:rFonts w:hint="default"/>
               </w:rPr>
-              <w:t xml:space="preserve">user commands 'open (my) watch list'. </w:t>
+              <w:t>user commands 'delete {Apple} stock from (my) watch list'. a user can use a company name or it's stock symbol inside {}</w:t>
             </w:r>
           </w:p>
         </w:tc>
@@ -14798,14 +14534,14 @@
               <w:rPr>
                 <w:rFonts w:hint="eastAsia"/>
               </w:rPr>
-              <w:t>opening 'infoModal' with a user's watch list</w:t>
+              <w:t>first, check if a user said a stock's symbol, a company name, or an unknown keyword</w:t>
             </w:r>
             <w:r>
               <w:rPr>
                 <w:rFonts w:hint="default"/>
                 <w:lang w:val="en-US"/>
               </w:rPr>
-              <w:t xml:space="preserve">.   </w:t>
+              <w:t xml:space="preserve"> if the input is a stock symbol or company name and it is in the database so then check if the stock is in the user's watch list, if it is delete the stock from the user's watch list. if the input is a stock symbol or company name and it is not in the database so then search the keyword in yahoo finance and then scrap the data if even didn't find any result after scraping so then save the keyword in the database as unknown keyword.   </w:t>
             </w:r>
           </w:p>
         </w:tc>
@@ -14855,6 +14591,294 @@
               <w:rPr>
                 <w:rFonts w:hint="eastAsia"/>
               </w:rPr>
+              <w:t>deleting stock from a user's watch list</w:t>
+            </w:r>
+          </w:p>
+        </w:tc>
+      </w:tr>
+    </w:tbl>
+    <w:p>
+      <w:pPr>
+        <w:pStyle w:val="15"/>
+        <w:rPr>
+          <w:rFonts w:hint="default"/>
+        </w:rPr>
+      </w:pPr>
+      <w:r>
+        <w:t xml:space="preserve">Table </w:t>
+      </w:r>
+      <w:r>
+        <w:fldChar w:fldCharType="begin"/>
+      </w:r>
+      <w:r>
+        <w:instrText xml:space="preserve"> SEQ Table \* ARABIC </w:instrText>
+      </w:r>
+      <w:r>
+        <w:fldChar w:fldCharType="separate"/>
+      </w:r>
+      <w:r>
+        <w:t>2</w:t>
+      </w:r>
+      <w:r>
+        <w:fldChar w:fldCharType="end"/>
+      </w:r>
+      <w:r>
+        <w:rPr>
+          <w:rFonts w:hint="default"/>
+          <w:lang w:val="en-US"/>
+        </w:rPr>
+        <w:t xml:space="preserve"> </w:t>
+      </w:r>
+      <w:r>
+        <w:rPr>
+          <w:rFonts w:hint="default"/>
+        </w:rPr>
+        <w:t>delete {Apple|AAPL|...} stock from (my) watch list</w:t>
+      </w:r>
+    </w:p>
+    <w:p>
+      <w:pPr>
+        <w:rPr>
+          <w:rFonts w:hint="default"/>
+        </w:rPr>
+      </w:pPr>
+    </w:p>
+    <w:tbl>
+      <w:tblPr>
+        <w:tblStyle w:val="28"/>
+        <w:tblW w:w="0" w:type="auto"/>
+        <w:tblInd w:w="0" w:type="dxa"/>
+        <w:tblBorders>
+          <w:top w:val="single" w:color="auto" w:sz="4" w:space="0"/>
+          <w:left w:val="single" w:color="auto" w:sz="4" w:space="0"/>
+          <w:bottom w:val="single" w:color="auto" w:sz="4" w:space="0"/>
+          <w:right w:val="single" w:color="auto" w:sz="4" w:space="0"/>
+          <w:insideH w:val="single" w:color="auto" w:sz="4" w:space="0"/>
+          <w:insideV w:val="single" w:color="auto" w:sz="4" w:space="0"/>
+        </w:tblBorders>
+        <w:tblLayout w:type="autofit"/>
+        <w:tblCellMar>
+          <w:top w:w="0" w:type="dxa"/>
+          <w:left w:w="108" w:type="dxa"/>
+          <w:bottom w:w="0" w:type="dxa"/>
+          <w:right w:w="108" w:type="dxa"/>
+        </w:tblCellMar>
+      </w:tblPr>
+      <w:tblGrid>
+        <w:gridCol w:w="1668"/>
+        <w:gridCol w:w="6854"/>
+      </w:tblGrid>
+      <w:tr>
+        <w:tblPrEx>
+          <w:tblBorders>
+            <w:top w:val="single" w:color="auto" w:sz="4" w:space="0"/>
+            <w:left w:val="single" w:color="auto" w:sz="4" w:space="0"/>
+            <w:bottom w:val="single" w:color="auto" w:sz="4" w:space="0"/>
+            <w:right w:val="single" w:color="auto" w:sz="4" w:space="0"/>
+            <w:insideH w:val="single" w:color="auto" w:sz="4" w:space="0"/>
+            <w:insideV w:val="single" w:color="auto" w:sz="4" w:space="0"/>
+          </w:tblBorders>
+          <w:tblCellMar>
+            <w:top w:w="0" w:type="dxa"/>
+            <w:left w:w="108" w:type="dxa"/>
+            <w:bottom w:w="0" w:type="dxa"/>
+            <w:right w:w="108" w:type="dxa"/>
+          </w:tblCellMar>
+        </w:tblPrEx>
+        <w:tc>
+          <w:tcPr>
+            <w:tcW w:w="1668" w:type="dxa"/>
+          </w:tcPr>
+          <w:p>
+            <w:pPr>
+              <w:jc w:val="left"/>
+            </w:pPr>
+            <w:r>
+              <w:rPr>
+                <w:rFonts w:hint="default"/>
+                <w:lang w:val="en-US"/>
+              </w:rPr>
+              <w:t>Command</w:t>
+            </w:r>
+          </w:p>
+        </w:tc>
+        <w:tc>
+          <w:tcPr>
+            <w:tcW w:w="6854" w:type="dxa"/>
+          </w:tcPr>
+          <w:p>
+            <w:pPr>
+              <w:jc w:val="left"/>
+            </w:pPr>
+            <w:r>
+              <w:rPr>
+                <w:rFonts w:hint="default"/>
+              </w:rPr>
+              <w:t>open (my) watch list</w:t>
+            </w:r>
+          </w:p>
+        </w:tc>
+      </w:tr>
+      <w:tr>
+        <w:tblPrEx>
+          <w:tblBorders>
+            <w:top w:val="single" w:color="auto" w:sz="4" w:space="0"/>
+            <w:left w:val="single" w:color="auto" w:sz="4" w:space="0"/>
+            <w:bottom w:val="single" w:color="auto" w:sz="4" w:space="0"/>
+            <w:right w:val="single" w:color="auto" w:sz="4" w:space="0"/>
+            <w:insideH w:val="single" w:color="auto" w:sz="4" w:space="0"/>
+            <w:insideV w:val="single" w:color="auto" w:sz="4" w:space="0"/>
+          </w:tblBorders>
+          <w:tblCellMar>
+            <w:top w:w="0" w:type="dxa"/>
+            <w:left w:w="108" w:type="dxa"/>
+            <w:bottom w:w="0" w:type="dxa"/>
+            <w:right w:w="108" w:type="dxa"/>
+          </w:tblCellMar>
+        </w:tblPrEx>
+        <w:tc>
+          <w:tcPr>
+            <w:tcW w:w="1668" w:type="dxa"/>
+          </w:tcPr>
+          <w:p>
+            <w:pPr>
+              <w:jc w:val="left"/>
+            </w:pPr>
+            <w:r>
+              <w:rPr>
+                <w:rFonts w:hint="eastAsia"/>
+              </w:rPr>
+              <w:t>input</w:t>
+            </w:r>
+          </w:p>
+        </w:tc>
+        <w:tc>
+          <w:tcPr>
+            <w:tcW w:w="6854" w:type="dxa"/>
+          </w:tcPr>
+          <w:p>
+            <w:pPr>
+              <w:jc w:val="left"/>
+              <w:rPr>
+                <w:rFonts w:hint="default"/>
+                <w:lang w:val="en-US"/>
+              </w:rPr>
+            </w:pPr>
+            <w:r>
+              <w:rPr>
+                <w:rFonts w:hint="default"/>
+              </w:rPr>
+              <w:t xml:space="preserve">user commands 'open (my) watch list'. </w:t>
+            </w:r>
+          </w:p>
+        </w:tc>
+      </w:tr>
+      <w:tr>
+        <w:tblPrEx>
+          <w:tblBorders>
+            <w:top w:val="single" w:color="auto" w:sz="4" w:space="0"/>
+            <w:left w:val="single" w:color="auto" w:sz="4" w:space="0"/>
+            <w:bottom w:val="single" w:color="auto" w:sz="4" w:space="0"/>
+            <w:right w:val="single" w:color="auto" w:sz="4" w:space="0"/>
+            <w:insideH w:val="single" w:color="auto" w:sz="4" w:space="0"/>
+            <w:insideV w:val="single" w:color="auto" w:sz="4" w:space="0"/>
+          </w:tblBorders>
+          <w:tblCellMar>
+            <w:top w:w="0" w:type="dxa"/>
+            <w:left w:w="108" w:type="dxa"/>
+            <w:bottom w:w="0" w:type="dxa"/>
+            <w:right w:w="108" w:type="dxa"/>
+          </w:tblCellMar>
+        </w:tblPrEx>
+        <w:tc>
+          <w:tcPr>
+            <w:tcW w:w="1668" w:type="dxa"/>
+          </w:tcPr>
+          <w:p>
+            <w:pPr>
+              <w:jc w:val="left"/>
+            </w:pPr>
+            <w:r>
+              <w:rPr>
+                <w:rFonts w:hint="eastAsia"/>
+              </w:rPr>
+              <w:t>process</w:t>
+            </w:r>
+          </w:p>
+        </w:tc>
+        <w:tc>
+          <w:tcPr>
+            <w:tcW w:w="6854" w:type="dxa"/>
+          </w:tcPr>
+          <w:p>
+            <w:pPr>
+              <w:jc w:val="left"/>
+              <w:rPr>
+                <w:rFonts w:hint="default"/>
+                <w:lang w:val="en-US"/>
+              </w:rPr>
+            </w:pPr>
+            <w:r>
+              <w:rPr>
+                <w:rFonts w:hint="eastAsia"/>
+              </w:rPr>
+              <w:t>opening 'infoModal' with a user's watch list</w:t>
+            </w:r>
+            <w:r>
+              <w:rPr>
+                <w:rFonts w:hint="default"/>
+                <w:lang w:val="en-US"/>
+              </w:rPr>
+              <w:t xml:space="preserve">.   </w:t>
+            </w:r>
+          </w:p>
+        </w:tc>
+      </w:tr>
+      <w:tr>
+        <w:tblPrEx>
+          <w:tblBorders>
+            <w:top w:val="single" w:color="auto" w:sz="4" w:space="0"/>
+            <w:left w:val="single" w:color="auto" w:sz="4" w:space="0"/>
+            <w:bottom w:val="single" w:color="auto" w:sz="4" w:space="0"/>
+            <w:right w:val="single" w:color="auto" w:sz="4" w:space="0"/>
+            <w:insideH w:val="single" w:color="auto" w:sz="4" w:space="0"/>
+            <w:insideV w:val="single" w:color="auto" w:sz="4" w:space="0"/>
+          </w:tblBorders>
+          <w:tblCellMar>
+            <w:top w:w="0" w:type="dxa"/>
+            <w:left w:w="108" w:type="dxa"/>
+            <w:bottom w:w="0" w:type="dxa"/>
+            <w:right w:w="108" w:type="dxa"/>
+          </w:tblCellMar>
+        </w:tblPrEx>
+        <w:tc>
+          <w:tcPr>
+            <w:tcW w:w="1668" w:type="dxa"/>
+          </w:tcPr>
+          <w:p>
+            <w:pPr>
+              <w:jc w:val="left"/>
+            </w:pPr>
+            <w:r>
+              <w:rPr>
+                <w:rFonts w:hint="eastAsia"/>
+              </w:rPr>
+              <w:t>output</w:t>
+            </w:r>
+          </w:p>
+        </w:tc>
+        <w:tc>
+          <w:tcPr>
+            <w:tcW w:w="6854" w:type="dxa"/>
+          </w:tcPr>
+          <w:p>
+            <w:pPr>
+              <w:jc w:val="left"/>
+            </w:pPr>
+            <w:r>
+              <w:rPr>
+                <w:rFonts w:hint="eastAsia"/>
+              </w:rPr>
               <w:t>showing a user his/her watch list</w:t>
             </w:r>
           </w:p>
@@ -14930,6 +14954,7 @@
       <w:pPr>
         <w:pStyle w:val="45"/>
         <w:numPr>
+          <w:ilvl w:val="0"/>
           <w:numId w:val="0"/>
         </w:numPr>
         <w:ind w:leftChars="0"/>
@@ -16926,8 +16951,6 @@
               </w:rPr>
               <w:t>.</w:t>
             </w:r>
-            <w:bookmarkStart w:id="164" w:name="_GoBack"/>
-            <w:bookmarkEnd w:id="164"/>
           </w:p>
         </w:tc>
       </w:tr>
@@ -16969,6 +16992,11 @@
           <w:rFonts w:hint="default"/>
         </w:rPr>
         <w:t>start reading (news) from article {1|5|...}</w:t>
+      </w:r>
+    </w:p>
+    <w:p>
+      <w:r>
+        <w:br w:type="page"/>
       </w:r>
     </w:p>
     <w:p/>
@@ -17043,7 +17071,7 @@
               <w:rPr>
                 <w:rFonts w:hint="default"/>
               </w:rPr>
-              <w:t>logout</w:t>
+              <w:t>open article (number) {1|5|...} without control</w:t>
             </w:r>
           </w:p>
         </w:tc>
@@ -17093,6 +17121,13 @@
                 <w:lang w:val="en-US"/>
               </w:rPr>
             </w:pPr>
+            <w:r>
+              <w:rPr>
+                <w:rFonts w:hint="default"/>
+                <w:lang w:val="en-US"/>
+              </w:rPr>
+              <w:t>user commands 'open article (number) {1} without control'. a user can use another number if the number is in the range of existing articles in the client. if there are ten articles so then a user can choose from 1 to 10.</w:t>
+            </w:r>
           </w:p>
         </w:tc>
       </w:tr>
@@ -17143,16 +17178,9 @@
             </w:pPr>
             <w:r>
               <w:rPr>
-                <w:rFonts w:hint="eastAsia"/>
-              </w:rPr>
-              <w:t>first, check if a user logged in or not, if a user is logged in so then logout the user and response 'log out successfully'</w:t>
-            </w:r>
-            <w:r>
-              <w:rPr>
                 <w:rFonts w:hint="default"/>
-                <w:lang w:val="en-US"/>
-              </w:rPr>
-              <w:t xml:space="preserve">, otherwise response 'oops, you not logged in to logout'.   </w:t>
+              </w:rPr>
+              <w:t>first, check if a number is valid number, if it is a valid number open the article</w:t>
             </w:r>
           </w:p>
         </w:tc>
@@ -17202,7 +17230,7 @@
               <w:rPr>
                 <w:rFonts w:hint="eastAsia"/>
               </w:rPr>
-              <w:t>logout a user if a user logged in, otherwise response with a error message</w:t>
+              <w:t>opening an article page</w:t>
             </w:r>
           </w:p>
         </w:tc>
@@ -17244,10 +17272,2697 @@
         <w:rPr>
           <w:rFonts w:hint="default"/>
         </w:rPr>
+        <w:t>open article (number) {1|5|...} without control</w:t>
+      </w:r>
+    </w:p>
+    <w:p/>
+    <w:tbl>
+      <w:tblPr>
+        <w:tblStyle w:val="28"/>
+        <w:tblW w:w="0" w:type="auto"/>
+        <w:tblInd w:w="0" w:type="dxa"/>
+        <w:tblBorders>
+          <w:top w:val="single" w:color="auto" w:sz="4" w:space="0"/>
+          <w:left w:val="single" w:color="auto" w:sz="4" w:space="0"/>
+          <w:bottom w:val="single" w:color="auto" w:sz="4" w:space="0"/>
+          <w:right w:val="single" w:color="auto" w:sz="4" w:space="0"/>
+          <w:insideH w:val="single" w:color="auto" w:sz="4" w:space="0"/>
+          <w:insideV w:val="single" w:color="auto" w:sz="4" w:space="0"/>
+        </w:tblBorders>
+        <w:tblLayout w:type="autofit"/>
+        <w:tblCellMar>
+          <w:top w:w="0" w:type="dxa"/>
+          <w:left w:w="108" w:type="dxa"/>
+          <w:bottom w:w="0" w:type="dxa"/>
+          <w:right w:w="108" w:type="dxa"/>
+        </w:tblCellMar>
+      </w:tblPr>
+      <w:tblGrid>
+        <w:gridCol w:w="1668"/>
+        <w:gridCol w:w="6854"/>
+      </w:tblGrid>
+      <w:tr>
+        <w:tblPrEx>
+          <w:tblBorders>
+            <w:top w:val="single" w:color="auto" w:sz="4" w:space="0"/>
+            <w:left w:val="single" w:color="auto" w:sz="4" w:space="0"/>
+            <w:bottom w:val="single" w:color="auto" w:sz="4" w:space="0"/>
+            <w:right w:val="single" w:color="auto" w:sz="4" w:space="0"/>
+            <w:insideH w:val="single" w:color="auto" w:sz="4" w:space="0"/>
+            <w:insideV w:val="single" w:color="auto" w:sz="4" w:space="0"/>
+          </w:tblBorders>
+          <w:tblCellMar>
+            <w:top w:w="0" w:type="dxa"/>
+            <w:left w:w="108" w:type="dxa"/>
+            <w:bottom w:w="0" w:type="dxa"/>
+            <w:right w:w="108" w:type="dxa"/>
+          </w:tblCellMar>
+        </w:tblPrEx>
+        <w:tc>
+          <w:tcPr>
+            <w:tcW w:w="1668" w:type="dxa"/>
+          </w:tcPr>
+          <w:p>
+            <w:pPr>
+              <w:jc w:val="left"/>
+            </w:pPr>
+            <w:r>
+              <w:rPr>
+                <w:rFonts w:hint="default"/>
+                <w:lang w:val="en-US"/>
+              </w:rPr>
+              <w:t>Command</w:t>
+            </w:r>
+          </w:p>
+        </w:tc>
+        <w:tc>
+          <w:tcPr>
+            <w:tcW w:w="6854" w:type="dxa"/>
+          </w:tcPr>
+          <w:p>
+            <w:pPr>
+              <w:jc w:val="left"/>
+            </w:pPr>
+            <w:r>
+              <w:rPr>
+                <w:rFonts w:hint="default"/>
+              </w:rPr>
+              <w:t>give me top stories</w:t>
+            </w:r>
+          </w:p>
+        </w:tc>
+      </w:tr>
+      <w:tr>
+        <w:tblPrEx>
+          <w:tblBorders>
+            <w:top w:val="single" w:color="auto" w:sz="4" w:space="0"/>
+            <w:left w:val="single" w:color="auto" w:sz="4" w:space="0"/>
+            <w:bottom w:val="single" w:color="auto" w:sz="4" w:space="0"/>
+            <w:right w:val="single" w:color="auto" w:sz="4" w:space="0"/>
+            <w:insideH w:val="single" w:color="auto" w:sz="4" w:space="0"/>
+            <w:insideV w:val="single" w:color="auto" w:sz="4" w:space="0"/>
+          </w:tblBorders>
+          <w:tblCellMar>
+            <w:top w:w="0" w:type="dxa"/>
+            <w:left w:w="108" w:type="dxa"/>
+            <w:bottom w:w="0" w:type="dxa"/>
+            <w:right w:w="108" w:type="dxa"/>
+          </w:tblCellMar>
+        </w:tblPrEx>
+        <w:tc>
+          <w:tcPr>
+            <w:tcW w:w="1668" w:type="dxa"/>
+          </w:tcPr>
+          <w:p>
+            <w:pPr>
+              <w:jc w:val="left"/>
+            </w:pPr>
+            <w:r>
+              <w:rPr>
+                <w:rFonts w:hint="eastAsia"/>
+              </w:rPr>
+              <w:t>input</w:t>
+            </w:r>
+          </w:p>
+        </w:tc>
+        <w:tc>
+          <w:tcPr>
+            <w:tcW w:w="6854" w:type="dxa"/>
+          </w:tcPr>
+          <w:p>
+            <w:pPr>
+              <w:jc w:val="left"/>
+              <w:rPr>
+                <w:rFonts w:hint="default"/>
+                <w:lang w:val="en-US"/>
+              </w:rPr>
+            </w:pPr>
+            <w:r>
+              <w:rPr>
+                <w:rFonts w:hint="default"/>
+              </w:rPr>
+              <w:t>user commands 'give me top stories'.</w:t>
+            </w:r>
+          </w:p>
+        </w:tc>
+      </w:tr>
+      <w:tr>
+        <w:tblPrEx>
+          <w:tblBorders>
+            <w:top w:val="single" w:color="auto" w:sz="4" w:space="0"/>
+            <w:left w:val="single" w:color="auto" w:sz="4" w:space="0"/>
+            <w:bottom w:val="single" w:color="auto" w:sz="4" w:space="0"/>
+            <w:right w:val="single" w:color="auto" w:sz="4" w:space="0"/>
+            <w:insideH w:val="single" w:color="auto" w:sz="4" w:space="0"/>
+            <w:insideV w:val="single" w:color="auto" w:sz="4" w:space="0"/>
+          </w:tblBorders>
+          <w:tblCellMar>
+            <w:top w:w="0" w:type="dxa"/>
+            <w:left w:w="108" w:type="dxa"/>
+            <w:bottom w:w="0" w:type="dxa"/>
+            <w:right w:w="108" w:type="dxa"/>
+          </w:tblCellMar>
+        </w:tblPrEx>
+        <w:tc>
+          <w:tcPr>
+            <w:tcW w:w="1668" w:type="dxa"/>
+          </w:tcPr>
+          <w:p>
+            <w:pPr>
+              <w:jc w:val="left"/>
+            </w:pPr>
+            <w:r>
+              <w:rPr>
+                <w:rFonts w:hint="eastAsia"/>
+              </w:rPr>
+              <w:t>process</w:t>
+            </w:r>
+          </w:p>
+        </w:tc>
+        <w:tc>
+          <w:tcPr>
+            <w:tcW w:w="6854" w:type="dxa"/>
+          </w:tcPr>
+          <w:p>
+            <w:pPr>
+              <w:jc w:val="left"/>
+              <w:rPr>
+                <w:rFonts w:hint="eastAsia"/>
+              </w:rPr>
+            </w:pPr>
+            <w:r>
+              <w:rPr>
+                <w:rFonts w:hint="eastAsia"/>
+              </w:rPr>
+              <w:t>irst, send Get HTTP request with 'source=google finance' string query to News API and then return top 10 articles because google Finance only shows top stories from all the news websites by default</w:t>
+            </w:r>
+          </w:p>
+          <w:p>
+            <w:pPr>
+              <w:jc w:val="left"/>
+              <w:rPr>
+                <w:rFonts w:hint="eastAsia"/>
+              </w:rPr>
+            </w:pPr>
+            <w:r>
+              <w:rPr>
+                <w:rFonts w:hint="eastAsia"/>
+              </w:rPr>
+              <w:t>and then finansis will show the articles to the user and if there is something wrong from News API return 500 code (server error)</w:t>
+            </w:r>
+          </w:p>
+          <w:p>
+            <w:pPr>
+              <w:jc w:val="left"/>
+              <w:rPr>
+                <w:rFonts w:hint="default"/>
+                <w:lang w:val="en-US"/>
+              </w:rPr>
+            </w:pPr>
+            <w:r>
+              <w:rPr>
+                <w:rFonts w:hint="eastAsia"/>
+              </w:rPr>
+              <w:t xml:space="preserve">and then finansis will tell the user the error message </w:t>
+            </w:r>
+            <w:r>
+              <w:rPr>
+                <w:rFonts w:hint="default"/>
+                <w:lang w:val="en-US"/>
+              </w:rPr>
+              <w:t xml:space="preserve"> </w:t>
+            </w:r>
+          </w:p>
+        </w:tc>
+      </w:tr>
+      <w:tr>
+        <w:tblPrEx>
+          <w:tblBorders>
+            <w:top w:val="single" w:color="auto" w:sz="4" w:space="0"/>
+            <w:left w:val="single" w:color="auto" w:sz="4" w:space="0"/>
+            <w:bottom w:val="single" w:color="auto" w:sz="4" w:space="0"/>
+            <w:right w:val="single" w:color="auto" w:sz="4" w:space="0"/>
+            <w:insideH w:val="single" w:color="auto" w:sz="4" w:space="0"/>
+            <w:insideV w:val="single" w:color="auto" w:sz="4" w:space="0"/>
+          </w:tblBorders>
+          <w:tblCellMar>
+            <w:top w:w="0" w:type="dxa"/>
+            <w:left w:w="108" w:type="dxa"/>
+            <w:bottom w:w="0" w:type="dxa"/>
+            <w:right w:w="108" w:type="dxa"/>
+          </w:tblCellMar>
+        </w:tblPrEx>
+        <w:tc>
+          <w:tcPr>
+            <w:tcW w:w="1668" w:type="dxa"/>
+          </w:tcPr>
+          <w:p>
+            <w:pPr>
+              <w:jc w:val="left"/>
+            </w:pPr>
+            <w:r>
+              <w:rPr>
+                <w:rFonts w:hint="eastAsia"/>
+              </w:rPr>
+              <w:t>output</w:t>
+            </w:r>
+          </w:p>
+        </w:tc>
+        <w:tc>
+          <w:tcPr>
+            <w:tcW w:w="6854" w:type="dxa"/>
+          </w:tcPr>
+          <w:p>
+            <w:pPr>
+              <w:jc w:val="left"/>
+            </w:pPr>
+            <w:r>
+              <w:rPr>
+                <w:rFonts w:hint="eastAsia"/>
+              </w:rPr>
+              <w:t>showing top news articles</w:t>
+            </w:r>
+          </w:p>
+        </w:tc>
+      </w:tr>
+    </w:tbl>
+    <w:p>
+      <w:pPr>
+        <w:pStyle w:val="15"/>
+        <w:rPr>
+          <w:rFonts w:hint="default"/>
+          <w:lang w:val="en-US"/>
+        </w:rPr>
+      </w:pPr>
+      <w:r>
+        <w:t xml:space="preserve">Table </w:t>
+      </w:r>
+      <w:r>
+        <w:fldChar w:fldCharType="begin"/>
+      </w:r>
+      <w:r>
+        <w:instrText xml:space="preserve"> SEQ Table \* ARABIC </w:instrText>
+      </w:r>
+      <w:r>
+        <w:fldChar w:fldCharType="separate"/>
+      </w:r>
+      <w:r>
+        <w:t>2</w:t>
+      </w:r>
+      <w:r>
+        <w:fldChar w:fldCharType="end"/>
+      </w:r>
+      <w:r>
+        <w:rPr>
+          <w:rFonts w:hint="default"/>
+          <w:lang w:val="en-US"/>
+        </w:rPr>
+        <w:t xml:space="preserve"> give me top stories</w:t>
+      </w:r>
+    </w:p>
+    <w:p>
+      <w:r>
+        <w:br w:type="page"/>
+      </w:r>
+    </w:p>
+    <w:p/>
+    <w:tbl>
+      <w:tblPr>
+        <w:tblStyle w:val="28"/>
+        <w:tblW w:w="0" w:type="auto"/>
+        <w:tblInd w:w="0" w:type="dxa"/>
+        <w:tblBorders>
+          <w:top w:val="single" w:color="auto" w:sz="4" w:space="0"/>
+          <w:left w:val="single" w:color="auto" w:sz="4" w:space="0"/>
+          <w:bottom w:val="single" w:color="auto" w:sz="4" w:space="0"/>
+          <w:right w:val="single" w:color="auto" w:sz="4" w:space="0"/>
+          <w:insideH w:val="single" w:color="auto" w:sz="4" w:space="0"/>
+          <w:insideV w:val="single" w:color="auto" w:sz="4" w:space="0"/>
+        </w:tblBorders>
+        <w:tblLayout w:type="autofit"/>
+        <w:tblCellMar>
+          <w:top w:w="0" w:type="dxa"/>
+          <w:left w:w="108" w:type="dxa"/>
+          <w:bottom w:w="0" w:type="dxa"/>
+          <w:right w:w="108" w:type="dxa"/>
+        </w:tblCellMar>
+      </w:tblPr>
+      <w:tblGrid>
+        <w:gridCol w:w="1668"/>
+        <w:gridCol w:w="6854"/>
+      </w:tblGrid>
+      <w:tr>
+        <w:tblPrEx>
+          <w:tblBorders>
+            <w:top w:val="single" w:color="auto" w:sz="4" w:space="0"/>
+            <w:left w:val="single" w:color="auto" w:sz="4" w:space="0"/>
+            <w:bottom w:val="single" w:color="auto" w:sz="4" w:space="0"/>
+            <w:right w:val="single" w:color="auto" w:sz="4" w:space="0"/>
+            <w:insideH w:val="single" w:color="auto" w:sz="4" w:space="0"/>
+            <w:insideV w:val="single" w:color="auto" w:sz="4" w:space="0"/>
+          </w:tblBorders>
+          <w:tblCellMar>
+            <w:top w:w="0" w:type="dxa"/>
+            <w:left w:w="108" w:type="dxa"/>
+            <w:bottom w:w="0" w:type="dxa"/>
+            <w:right w:w="108" w:type="dxa"/>
+          </w:tblCellMar>
+        </w:tblPrEx>
+        <w:tc>
+          <w:tcPr>
+            <w:tcW w:w="1668" w:type="dxa"/>
+          </w:tcPr>
+          <w:p>
+            <w:pPr>
+              <w:jc w:val="left"/>
+            </w:pPr>
+            <w:r>
+              <w:rPr>
+                <w:rFonts w:hint="default"/>
+                <w:lang w:val="en-US"/>
+              </w:rPr>
+              <w:t>Command</w:t>
+            </w:r>
+          </w:p>
+        </w:tc>
+        <w:tc>
+          <w:tcPr>
+            <w:tcW w:w="6854" w:type="dxa"/>
+          </w:tcPr>
+          <w:p>
+            <w:pPr>
+              <w:jc w:val="left"/>
+            </w:pPr>
+            <w:r>
+              <w:rPr>
+                <w:rFonts w:hint="default"/>
+              </w:rPr>
+              <w:t>give me {Apple|AAPL|...} stock news</w:t>
+            </w:r>
+          </w:p>
+        </w:tc>
+      </w:tr>
+      <w:tr>
+        <w:tblPrEx>
+          <w:tblBorders>
+            <w:top w:val="single" w:color="auto" w:sz="4" w:space="0"/>
+            <w:left w:val="single" w:color="auto" w:sz="4" w:space="0"/>
+            <w:bottom w:val="single" w:color="auto" w:sz="4" w:space="0"/>
+            <w:right w:val="single" w:color="auto" w:sz="4" w:space="0"/>
+            <w:insideH w:val="single" w:color="auto" w:sz="4" w:space="0"/>
+            <w:insideV w:val="single" w:color="auto" w:sz="4" w:space="0"/>
+          </w:tblBorders>
+          <w:tblCellMar>
+            <w:top w:w="0" w:type="dxa"/>
+            <w:left w:w="108" w:type="dxa"/>
+            <w:bottom w:w="0" w:type="dxa"/>
+            <w:right w:w="108" w:type="dxa"/>
+          </w:tblCellMar>
+        </w:tblPrEx>
+        <w:tc>
+          <w:tcPr>
+            <w:tcW w:w="1668" w:type="dxa"/>
+          </w:tcPr>
+          <w:p>
+            <w:pPr>
+              <w:jc w:val="left"/>
+            </w:pPr>
+            <w:r>
+              <w:rPr>
+                <w:rFonts w:hint="eastAsia"/>
+              </w:rPr>
+              <w:t>input</w:t>
+            </w:r>
+          </w:p>
+        </w:tc>
+        <w:tc>
+          <w:tcPr>
+            <w:tcW w:w="6854" w:type="dxa"/>
+          </w:tcPr>
+          <w:p>
+            <w:pPr>
+              <w:jc w:val="left"/>
+              <w:rPr>
+                <w:rFonts w:hint="default"/>
+                <w:lang w:val="en-US"/>
+              </w:rPr>
+            </w:pPr>
+            <w:r>
+              <w:rPr>
+                <w:rFonts w:hint="default"/>
+              </w:rPr>
+              <w:t>user commands 'give me {Apple} stock news'. a user can use a company name or it's stock symbol inside {}</w:t>
+            </w:r>
+          </w:p>
+        </w:tc>
+      </w:tr>
+      <w:tr>
+        <w:tblPrEx>
+          <w:tblBorders>
+            <w:top w:val="single" w:color="auto" w:sz="4" w:space="0"/>
+            <w:left w:val="single" w:color="auto" w:sz="4" w:space="0"/>
+            <w:bottom w:val="single" w:color="auto" w:sz="4" w:space="0"/>
+            <w:right w:val="single" w:color="auto" w:sz="4" w:space="0"/>
+            <w:insideH w:val="single" w:color="auto" w:sz="4" w:space="0"/>
+            <w:insideV w:val="single" w:color="auto" w:sz="4" w:space="0"/>
+          </w:tblBorders>
+          <w:tblCellMar>
+            <w:top w:w="0" w:type="dxa"/>
+            <w:left w:w="108" w:type="dxa"/>
+            <w:bottom w:w="0" w:type="dxa"/>
+            <w:right w:w="108" w:type="dxa"/>
+          </w:tblCellMar>
+        </w:tblPrEx>
+        <w:tc>
+          <w:tcPr>
+            <w:tcW w:w="1668" w:type="dxa"/>
+          </w:tcPr>
+          <w:p>
+            <w:pPr>
+              <w:jc w:val="left"/>
+            </w:pPr>
+            <w:r>
+              <w:rPr>
+                <w:rFonts w:hint="eastAsia"/>
+              </w:rPr>
+              <w:t>process</w:t>
+            </w:r>
+          </w:p>
+        </w:tc>
+        <w:tc>
+          <w:tcPr>
+            <w:tcW w:w="6854" w:type="dxa"/>
+          </w:tcPr>
+          <w:p>
+            <w:pPr>
+              <w:jc w:val="left"/>
+              <w:rPr>
+                <w:rFonts w:hint="eastAsia"/>
+              </w:rPr>
+            </w:pPr>
+            <w:r>
+              <w:rPr>
+                <w:rFonts w:hint="eastAsia"/>
+              </w:rPr>
+              <w:t xml:space="preserve">first, check if a user said a stock's symbol, a company name, or an unknown keyword, </w:t>
+            </w:r>
+          </w:p>
+          <w:p>
+            <w:pPr>
+              <w:jc w:val="left"/>
+              <w:rPr>
+                <w:rFonts w:hint="eastAsia"/>
+              </w:rPr>
+            </w:pPr>
+            <w:r>
+              <w:rPr>
+                <w:rFonts w:hint="eastAsia"/>
+              </w:rPr>
+              <w:t>if the input is a stock symbol or company name and it is in the database so then open yahoo finances website using `${YAHOO_FINANCE_URL}/quote/${symbol}?p=${symbol}` url.</w:t>
+            </w:r>
+          </w:p>
+          <w:p>
+            <w:pPr>
+              <w:jc w:val="left"/>
+              <w:rPr>
+                <w:rFonts w:hint="default"/>
+                <w:lang w:val="en-US"/>
+              </w:rPr>
+            </w:pPr>
+            <w:r>
+              <w:rPr>
+                <w:rFonts w:hint="eastAsia"/>
+              </w:rPr>
+              <w:t>if the input is a stock symbol or company name and it is not in the database so then search the keyword in yahoo finance and then scrap the data if even didn't find any result after scraping so then save the keyword in the database as unknown keyword</w:t>
+            </w:r>
+            <w:r>
+              <w:rPr>
+                <w:rFonts w:hint="default"/>
+                <w:lang w:val="en-US"/>
+              </w:rPr>
+              <w:t xml:space="preserve">  </w:t>
+            </w:r>
+          </w:p>
+        </w:tc>
+      </w:tr>
+      <w:tr>
+        <w:tblPrEx>
+          <w:tblBorders>
+            <w:top w:val="single" w:color="auto" w:sz="4" w:space="0"/>
+            <w:left w:val="single" w:color="auto" w:sz="4" w:space="0"/>
+            <w:bottom w:val="single" w:color="auto" w:sz="4" w:space="0"/>
+            <w:right w:val="single" w:color="auto" w:sz="4" w:space="0"/>
+            <w:insideH w:val="single" w:color="auto" w:sz="4" w:space="0"/>
+            <w:insideV w:val="single" w:color="auto" w:sz="4" w:space="0"/>
+          </w:tblBorders>
+          <w:tblCellMar>
+            <w:top w:w="0" w:type="dxa"/>
+            <w:left w:w="108" w:type="dxa"/>
+            <w:bottom w:w="0" w:type="dxa"/>
+            <w:right w:w="108" w:type="dxa"/>
+          </w:tblCellMar>
+        </w:tblPrEx>
+        <w:tc>
+          <w:tcPr>
+            <w:tcW w:w="1668" w:type="dxa"/>
+          </w:tcPr>
+          <w:p>
+            <w:pPr>
+              <w:jc w:val="left"/>
+            </w:pPr>
+            <w:r>
+              <w:rPr>
+                <w:rFonts w:hint="eastAsia"/>
+              </w:rPr>
+              <w:t>output</w:t>
+            </w:r>
+          </w:p>
+        </w:tc>
+        <w:tc>
+          <w:tcPr>
+            <w:tcW w:w="6854" w:type="dxa"/>
+          </w:tcPr>
+          <w:p>
+            <w:pPr>
+              <w:jc w:val="left"/>
+            </w:pPr>
+            <w:r>
+              <w:rPr>
+                <w:rFonts w:hint="eastAsia"/>
+              </w:rPr>
+              <w:t>opening yahoo finance website news section with a given stock</w:t>
+            </w:r>
+          </w:p>
+        </w:tc>
+      </w:tr>
+    </w:tbl>
+    <w:p>
+      <w:pPr>
+        <w:pStyle w:val="15"/>
+        <w:rPr>
+          <w:rFonts w:hint="default"/>
+        </w:rPr>
+      </w:pPr>
+      <w:r>
+        <w:t xml:space="preserve">Table </w:t>
+      </w:r>
+      <w:r>
+        <w:fldChar w:fldCharType="begin"/>
+      </w:r>
+      <w:r>
+        <w:instrText xml:space="preserve"> SEQ Table \* ARABIC </w:instrText>
+      </w:r>
+      <w:r>
+        <w:fldChar w:fldCharType="separate"/>
+      </w:r>
+      <w:r>
+        <w:t>2</w:t>
+      </w:r>
+      <w:r>
+        <w:fldChar w:fldCharType="end"/>
+      </w:r>
+      <w:r>
+        <w:rPr>
+          <w:rFonts w:hint="default"/>
+          <w:lang w:val="en-US"/>
+        </w:rPr>
+        <w:t xml:space="preserve"> </w:t>
+      </w:r>
+      <w:r>
+        <w:rPr>
+          <w:rFonts w:hint="default"/>
+        </w:rPr>
         <w:t>logout</w:t>
       </w:r>
     </w:p>
+    <w:p>
+      <w:r>
+        <w:br w:type="page"/>
+      </w:r>
+    </w:p>
+    <w:p>
+      <w:pPr>
+        <w:pStyle w:val="45"/>
+        <w:numPr>
+          <w:ilvl w:val="0"/>
+          <w:numId w:val="16"/>
+        </w:numPr>
+      </w:pPr>
+      <w:r>
+        <w:rPr>
+          <w:rFonts w:hint="default"/>
+        </w:rPr>
+        <w:t>Stock information</w:t>
+      </w:r>
+      <w:r>
+        <w:t>:</w:t>
+      </w:r>
+    </w:p>
+    <w:p>
+      <w:pPr>
+        <w:pStyle w:val="45"/>
+        <w:numPr>
+          <w:numId w:val="0"/>
+        </w:numPr>
+        <w:ind w:leftChars="0"/>
+      </w:pPr>
+    </w:p>
+    <w:tbl>
+      <w:tblPr>
+        <w:tblStyle w:val="28"/>
+        <w:tblW w:w="0" w:type="auto"/>
+        <w:tblInd w:w="0" w:type="dxa"/>
+        <w:tblBorders>
+          <w:top w:val="single" w:color="auto" w:sz="4" w:space="0"/>
+          <w:left w:val="single" w:color="auto" w:sz="4" w:space="0"/>
+          <w:bottom w:val="single" w:color="auto" w:sz="4" w:space="0"/>
+          <w:right w:val="single" w:color="auto" w:sz="4" w:space="0"/>
+          <w:insideH w:val="single" w:color="auto" w:sz="4" w:space="0"/>
+          <w:insideV w:val="single" w:color="auto" w:sz="4" w:space="0"/>
+        </w:tblBorders>
+        <w:tblLayout w:type="autofit"/>
+        <w:tblCellMar>
+          <w:top w:w="0" w:type="dxa"/>
+          <w:left w:w="108" w:type="dxa"/>
+          <w:bottom w:w="0" w:type="dxa"/>
+          <w:right w:w="108" w:type="dxa"/>
+        </w:tblCellMar>
+      </w:tblPr>
+      <w:tblGrid>
+        <w:gridCol w:w="1668"/>
+        <w:gridCol w:w="6854"/>
+      </w:tblGrid>
+      <w:tr>
+        <w:tblPrEx>
+          <w:tblBorders>
+            <w:top w:val="single" w:color="auto" w:sz="4" w:space="0"/>
+            <w:left w:val="single" w:color="auto" w:sz="4" w:space="0"/>
+            <w:bottom w:val="single" w:color="auto" w:sz="4" w:space="0"/>
+            <w:right w:val="single" w:color="auto" w:sz="4" w:space="0"/>
+            <w:insideH w:val="single" w:color="auto" w:sz="4" w:space="0"/>
+            <w:insideV w:val="single" w:color="auto" w:sz="4" w:space="0"/>
+          </w:tblBorders>
+          <w:tblCellMar>
+            <w:top w:w="0" w:type="dxa"/>
+            <w:left w:w="108" w:type="dxa"/>
+            <w:bottom w:w="0" w:type="dxa"/>
+            <w:right w:w="108" w:type="dxa"/>
+          </w:tblCellMar>
+        </w:tblPrEx>
+        <w:tc>
+          <w:tcPr>
+            <w:tcW w:w="1668" w:type="dxa"/>
+          </w:tcPr>
+          <w:p>
+            <w:pPr>
+              <w:jc w:val="left"/>
+            </w:pPr>
+            <w:r>
+              <w:rPr>
+                <w:rFonts w:hint="default"/>
+                <w:lang w:val="en-US"/>
+              </w:rPr>
+              <w:t>Command</w:t>
+            </w:r>
+          </w:p>
+        </w:tc>
+        <w:tc>
+          <w:tcPr>
+            <w:tcW w:w="6854" w:type="dxa"/>
+          </w:tcPr>
+          <w:p>
+            <w:pPr>
+              <w:jc w:val="left"/>
+            </w:pPr>
+            <w:r>
+              <w:rPr>
+                <w:rFonts w:hint="default"/>
+              </w:rPr>
+              <w:t>open {Apple|AAPL|...} (symbol) chart</w:t>
+            </w:r>
+          </w:p>
+        </w:tc>
+      </w:tr>
+      <w:tr>
+        <w:tblPrEx>
+          <w:tblBorders>
+            <w:top w:val="single" w:color="auto" w:sz="4" w:space="0"/>
+            <w:left w:val="single" w:color="auto" w:sz="4" w:space="0"/>
+            <w:bottom w:val="single" w:color="auto" w:sz="4" w:space="0"/>
+            <w:right w:val="single" w:color="auto" w:sz="4" w:space="0"/>
+            <w:insideH w:val="single" w:color="auto" w:sz="4" w:space="0"/>
+            <w:insideV w:val="single" w:color="auto" w:sz="4" w:space="0"/>
+          </w:tblBorders>
+          <w:tblCellMar>
+            <w:top w:w="0" w:type="dxa"/>
+            <w:left w:w="108" w:type="dxa"/>
+            <w:bottom w:w="0" w:type="dxa"/>
+            <w:right w:w="108" w:type="dxa"/>
+          </w:tblCellMar>
+        </w:tblPrEx>
+        <w:tc>
+          <w:tcPr>
+            <w:tcW w:w="1668" w:type="dxa"/>
+          </w:tcPr>
+          <w:p>
+            <w:pPr>
+              <w:jc w:val="left"/>
+            </w:pPr>
+            <w:r>
+              <w:rPr>
+                <w:rFonts w:hint="eastAsia"/>
+              </w:rPr>
+              <w:t>input</w:t>
+            </w:r>
+          </w:p>
+        </w:tc>
+        <w:tc>
+          <w:tcPr>
+            <w:tcW w:w="6854" w:type="dxa"/>
+          </w:tcPr>
+          <w:p>
+            <w:pPr>
+              <w:jc w:val="left"/>
+              <w:rPr>
+                <w:rFonts w:hint="default"/>
+                <w:lang w:val="en-US"/>
+              </w:rPr>
+            </w:pPr>
+            <w:r>
+              <w:rPr>
+                <w:rFonts w:hint="default"/>
+              </w:rPr>
+              <w:t>user commands 'open {Apple} (symbol) chart'. a user can use a company name or it's stock symbol inside {}</w:t>
+            </w:r>
+          </w:p>
+        </w:tc>
+      </w:tr>
+      <w:tr>
+        <w:tblPrEx>
+          <w:tblBorders>
+            <w:top w:val="single" w:color="auto" w:sz="4" w:space="0"/>
+            <w:left w:val="single" w:color="auto" w:sz="4" w:space="0"/>
+            <w:bottom w:val="single" w:color="auto" w:sz="4" w:space="0"/>
+            <w:right w:val="single" w:color="auto" w:sz="4" w:space="0"/>
+            <w:insideH w:val="single" w:color="auto" w:sz="4" w:space="0"/>
+            <w:insideV w:val="single" w:color="auto" w:sz="4" w:space="0"/>
+          </w:tblBorders>
+          <w:tblCellMar>
+            <w:top w:w="0" w:type="dxa"/>
+            <w:left w:w="108" w:type="dxa"/>
+            <w:bottom w:w="0" w:type="dxa"/>
+            <w:right w:w="108" w:type="dxa"/>
+          </w:tblCellMar>
+        </w:tblPrEx>
+        <w:tc>
+          <w:tcPr>
+            <w:tcW w:w="1668" w:type="dxa"/>
+          </w:tcPr>
+          <w:p>
+            <w:pPr>
+              <w:jc w:val="left"/>
+            </w:pPr>
+            <w:r>
+              <w:rPr>
+                <w:rFonts w:hint="eastAsia"/>
+              </w:rPr>
+              <w:t>process</w:t>
+            </w:r>
+          </w:p>
+        </w:tc>
+        <w:tc>
+          <w:tcPr>
+            <w:tcW w:w="6854" w:type="dxa"/>
+          </w:tcPr>
+          <w:p>
+            <w:pPr>
+              <w:jc w:val="left"/>
+              <w:rPr>
+                <w:rFonts w:hint="default"/>
+                <w:lang w:val="en-US"/>
+              </w:rPr>
+            </w:pPr>
+            <w:r>
+              <w:rPr>
+                <w:rFonts w:hint="eastAsia"/>
+              </w:rPr>
+              <w:t>first, check if a user said a stock's symbol, a company name, or an unknown keyword, if the input is a stock symbol or company name and it is in the database so then open yahoo finances website using `${YAHOO_FINANCE_URL}/chart/${symbol}` url</w:t>
+            </w:r>
+            <w:r>
+              <w:rPr>
+                <w:rFonts w:hint="default"/>
+                <w:lang w:val="en-US"/>
+              </w:rPr>
+              <w:t xml:space="preserve">, otherwise it is not in the database so then search the keyword in yahoo finance and then scrap the data if even didn't find any result after scraping so then save the keyword in the database as unknown keyword   </w:t>
+            </w:r>
+          </w:p>
+        </w:tc>
+      </w:tr>
+      <w:tr>
+        <w:tblPrEx>
+          <w:tblBorders>
+            <w:top w:val="single" w:color="auto" w:sz="4" w:space="0"/>
+            <w:left w:val="single" w:color="auto" w:sz="4" w:space="0"/>
+            <w:bottom w:val="single" w:color="auto" w:sz="4" w:space="0"/>
+            <w:right w:val="single" w:color="auto" w:sz="4" w:space="0"/>
+            <w:insideH w:val="single" w:color="auto" w:sz="4" w:space="0"/>
+            <w:insideV w:val="single" w:color="auto" w:sz="4" w:space="0"/>
+          </w:tblBorders>
+          <w:tblCellMar>
+            <w:top w:w="0" w:type="dxa"/>
+            <w:left w:w="108" w:type="dxa"/>
+            <w:bottom w:w="0" w:type="dxa"/>
+            <w:right w:w="108" w:type="dxa"/>
+          </w:tblCellMar>
+        </w:tblPrEx>
+        <w:tc>
+          <w:tcPr>
+            <w:tcW w:w="1668" w:type="dxa"/>
+          </w:tcPr>
+          <w:p>
+            <w:pPr>
+              <w:jc w:val="left"/>
+            </w:pPr>
+            <w:r>
+              <w:rPr>
+                <w:rFonts w:hint="eastAsia"/>
+              </w:rPr>
+              <w:t>output</w:t>
+            </w:r>
+          </w:p>
+        </w:tc>
+        <w:tc>
+          <w:tcPr>
+            <w:tcW w:w="6854" w:type="dxa"/>
+          </w:tcPr>
+          <w:p>
+            <w:pPr>
+              <w:jc w:val="left"/>
+            </w:pPr>
+            <w:r>
+              <w:rPr>
+                <w:rFonts w:hint="eastAsia"/>
+              </w:rPr>
+              <w:t>opening yahoo finance website chart section with a given stock</w:t>
+            </w:r>
+          </w:p>
+        </w:tc>
+      </w:tr>
+    </w:tbl>
+    <w:p>
+      <w:pPr>
+        <w:pStyle w:val="15"/>
+        <w:rPr>
+          <w:rFonts w:eastAsia="DengXian Light"/>
+        </w:rPr>
+      </w:pPr>
+      <w:r>
+        <w:t xml:space="preserve">Table </w:t>
+      </w:r>
+      <w:r>
+        <w:fldChar w:fldCharType="begin"/>
+      </w:r>
+      <w:r>
+        <w:instrText xml:space="preserve"> SEQ Table \* ARABIC </w:instrText>
+      </w:r>
+      <w:r>
+        <w:fldChar w:fldCharType="separate"/>
+      </w:r>
+      <w:r>
+        <w:t>2</w:t>
+      </w:r>
+      <w:r>
+        <w:fldChar w:fldCharType="end"/>
+      </w:r>
+      <w:r>
+        <w:rPr>
+          <w:rFonts w:hint="default"/>
+          <w:lang w:val="en-US"/>
+        </w:rPr>
+        <w:t xml:space="preserve"> </w:t>
+      </w:r>
+      <w:r>
+        <w:rPr>
+          <w:rFonts w:hint="default"/>
+        </w:rPr>
+        <w:t>open {Apple|AAPL|...} (symbol) chart</w:t>
+      </w:r>
+    </w:p>
+    <w:tbl>
+      <w:tblPr>
+        <w:tblStyle w:val="28"/>
+        <w:tblW w:w="0" w:type="auto"/>
+        <w:tblInd w:w="0" w:type="dxa"/>
+        <w:tblBorders>
+          <w:top w:val="single" w:color="auto" w:sz="4" w:space="0"/>
+          <w:left w:val="single" w:color="auto" w:sz="4" w:space="0"/>
+          <w:bottom w:val="single" w:color="auto" w:sz="4" w:space="0"/>
+          <w:right w:val="single" w:color="auto" w:sz="4" w:space="0"/>
+          <w:insideH w:val="single" w:color="auto" w:sz="4" w:space="0"/>
+          <w:insideV w:val="single" w:color="auto" w:sz="4" w:space="0"/>
+        </w:tblBorders>
+        <w:tblLayout w:type="autofit"/>
+        <w:tblCellMar>
+          <w:top w:w="0" w:type="dxa"/>
+          <w:left w:w="108" w:type="dxa"/>
+          <w:bottom w:w="0" w:type="dxa"/>
+          <w:right w:w="108" w:type="dxa"/>
+        </w:tblCellMar>
+      </w:tblPr>
+      <w:tblGrid>
+        <w:gridCol w:w="1668"/>
+        <w:gridCol w:w="6854"/>
+      </w:tblGrid>
+      <w:tr>
+        <w:tblPrEx>
+          <w:tblBorders>
+            <w:top w:val="single" w:color="auto" w:sz="4" w:space="0"/>
+            <w:left w:val="single" w:color="auto" w:sz="4" w:space="0"/>
+            <w:bottom w:val="single" w:color="auto" w:sz="4" w:space="0"/>
+            <w:right w:val="single" w:color="auto" w:sz="4" w:space="0"/>
+            <w:insideH w:val="single" w:color="auto" w:sz="4" w:space="0"/>
+            <w:insideV w:val="single" w:color="auto" w:sz="4" w:space="0"/>
+          </w:tblBorders>
+          <w:tblCellMar>
+            <w:top w:w="0" w:type="dxa"/>
+            <w:left w:w="108" w:type="dxa"/>
+            <w:bottom w:w="0" w:type="dxa"/>
+            <w:right w:w="108" w:type="dxa"/>
+          </w:tblCellMar>
+        </w:tblPrEx>
+        <w:tc>
+          <w:tcPr>
+            <w:tcW w:w="1668" w:type="dxa"/>
+          </w:tcPr>
+          <w:p>
+            <w:pPr>
+              <w:jc w:val="left"/>
+            </w:pPr>
+            <w:r>
+              <w:rPr>
+                <w:rFonts w:hint="default"/>
+                <w:lang w:val="en-US"/>
+              </w:rPr>
+              <w:t>Command</w:t>
+            </w:r>
+          </w:p>
+        </w:tc>
+        <w:tc>
+          <w:tcPr>
+            <w:tcW w:w="6854" w:type="dxa"/>
+          </w:tcPr>
+          <w:p>
+            <w:pPr>
+              <w:jc w:val="left"/>
+            </w:pPr>
+            <w:r>
+              <w:rPr>
+                <w:rFonts w:hint="default"/>
+              </w:rPr>
+              <w:t>give me {Apple|AAPL|...} statistics</w:t>
+            </w:r>
+          </w:p>
+        </w:tc>
+      </w:tr>
+      <w:tr>
+        <w:tblPrEx>
+          <w:tblBorders>
+            <w:top w:val="single" w:color="auto" w:sz="4" w:space="0"/>
+            <w:left w:val="single" w:color="auto" w:sz="4" w:space="0"/>
+            <w:bottom w:val="single" w:color="auto" w:sz="4" w:space="0"/>
+            <w:right w:val="single" w:color="auto" w:sz="4" w:space="0"/>
+            <w:insideH w:val="single" w:color="auto" w:sz="4" w:space="0"/>
+            <w:insideV w:val="single" w:color="auto" w:sz="4" w:space="0"/>
+          </w:tblBorders>
+          <w:tblCellMar>
+            <w:top w:w="0" w:type="dxa"/>
+            <w:left w:w="108" w:type="dxa"/>
+            <w:bottom w:w="0" w:type="dxa"/>
+            <w:right w:w="108" w:type="dxa"/>
+          </w:tblCellMar>
+        </w:tblPrEx>
+        <w:tc>
+          <w:tcPr>
+            <w:tcW w:w="1668" w:type="dxa"/>
+          </w:tcPr>
+          <w:p>
+            <w:pPr>
+              <w:jc w:val="left"/>
+            </w:pPr>
+            <w:r>
+              <w:rPr>
+                <w:rFonts w:hint="eastAsia"/>
+              </w:rPr>
+              <w:t>input</w:t>
+            </w:r>
+          </w:p>
+        </w:tc>
+        <w:tc>
+          <w:tcPr>
+            <w:tcW w:w="6854" w:type="dxa"/>
+          </w:tcPr>
+          <w:p>
+            <w:pPr>
+              <w:jc w:val="left"/>
+              <w:rPr>
+                <w:rFonts w:hint="default"/>
+                <w:lang w:val="en-US"/>
+              </w:rPr>
+            </w:pPr>
+            <w:r>
+              <w:rPr>
+                <w:rFonts w:hint="default"/>
+              </w:rPr>
+              <w:t>user commands 'give me {Apple} statistics'. a user can use a company name or it's stock symbol inside {}</w:t>
+            </w:r>
+          </w:p>
+        </w:tc>
+      </w:tr>
+      <w:tr>
+        <w:tblPrEx>
+          <w:tblBorders>
+            <w:top w:val="single" w:color="auto" w:sz="4" w:space="0"/>
+            <w:left w:val="single" w:color="auto" w:sz="4" w:space="0"/>
+            <w:bottom w:val="single" w:color="auto" w:sz="4" w:space="0"/>
+            <w:right w:val="single" w:color="auto" w:sz="4" w:space="0"/>
+            <w:insideH w:val="single" w:color="auto" w:sz="4" w:space="0"/>
+            <w:insideV w:val="single" w:color="auto" w:sz="4" w:space="0"/>
+          </w:tblBorders>
+          <w:tblCellMar>
+            <w:top w:w="0" w:type="dxa"/>
+            <w:left w:w="108" w:type="dxa"/>
+            <w:bottom w:w="0" w:type="dxa"/>
+            <w:right w:w="108" w:type="dxa"/>
+          </w:tblCellMar>
+        </w:tblPrEx>
+        <w:tc>
+          <w:tcPr>
+            <w:tcW w:w="1668" w:type="dxa"/>
+          </w:tcPr>
+          <w:p>
+            <w:pPr>
+              <w:jc w:val="left"/>
+            </w:pPr>
+            <w:r>
+              <w:rPr>
+                <w:rFonts w:hint="eastAsia"/>
+              </w:rPr>
+              <w:t>process</w:t>
+            </w:r>
+          </w:p>
+        </w:tc>
+        <w:tc>
+          <w:tcPr>
+            <w:tcW w:w="6854" w:type="dxa"/>
+          </w:tcPr>
+          <w:p>
+            <w:pPr>
+              <w:jc w:val="left"/>
+              <w:rPr>
+                <w:rFonts w:hint="eastAsia"/>
+              </w:rPr>
+            </w:pPr>
+            <w:r>
+              <w:rPr>
+                <w:rFonts w:hint="eastAsia"/>
+              </w:rPr>
+              <w:t xml:space="preserve">first, check if a user said a stock's symbol, a company name, or an unknown keyword, </w:t>
+            </w:r>
+          </w:p>
+          <w:p>
+            <w:pPr>
+              <w:jc w:val="left"/>
+              <w:rPr>
+                <w:rFonts w:hint="eastAsia"/>
+              </w:rPr>
+            </w:pPr>
+            <w:r>
+              <w:rPr>
+                <w:rFonts w:hint="eastAsia"/>
+              </w:rPr>
+              <w:t>if the input is a stock symbol or company name and it is in the database so then open yahoo finances website using `${YAHOO_FINANCE_URL}/quote/${symbol}/key-statistics?p=${symbol}` url.</w:t>
+            </w:r>
+          </w:p>
+          <w:p>
+            <w:pPr>
+              <w:jc w:val="left"/>
+              <w:rPr>
+                <w:rFonts w:hint="default"/>
+                <w:lang w:val="en-US"/>
+              </w:rPr>
+            </w:pPr>
+            <w:r>
+              <w:rPr>
+                <w:rFonts w:hint="eastAsia"/>
+              </w:rPr>
+              <w:t xml:space="preserve">otherwise it is not in the database so then search the keyword in yahoo finance and then scrap the data if even didn't find any result after scraping so then save the keyword in the database as unknown keyword </w:t>
+            </w:r>
+            <w:r>
+              <w:rPr>
+                <w:rFonts w:hint="default"/>
+                <w:lang w:val="en-US"/>
+              </w:rPr>
+              <w:t xml:space="preserve">   </w:t>
+            </w:r>
+          </w:p>
+        </w:tc>
+      </w:tr>
+      <w:tr>
+        <w:tblPrEx>
+          <w:tblBorders>
+            <w:top w:val="single" w:color="auto" w:sz="4" w:space="0"/>
+            <w:left w:val="single" w:color="auto" w:sz="4" w:space="0"/>
+            <w:bottom w:val="single" w:color="auto" w:sz="4" w:space="0"/>
+            <w:right w:val="single" w:color="auto" w:sz="4" w:space="0"/>
+            <w:insideH w:val="single" w:color="auto" w:sz="4" w:space="0"/>
+            <w:insideV w:val="single" w:color="auto" w:sz="4" w:space="0"/>
+          </w:tblBorders>
+          <w:tblCellMar>
+            <w:top w:w="0" w:type="dxa"/>
+            <w:left w:w="108" w:type="dxa"/>
+            <w:bottom w:w="0" w:type="dxa"/>
+            <w:right w:w="108" w:type="dxa"/>
+          </w:tblCellMar>
+        </w:tblPrEx>
+        <w:tc>
+          <w:tcPr>
+            <w:tcW w:w="1668" w:type="dxa"/>
+          </w:tcPr>
+          <w:p>
+            <w:pPr>
+              <w:jc w:val="left"/>
+            </w:pPr>
+            <w:r>
+              <w:rPr>
+                <w:rFonts w:hint="eastAsia"/>
+              </w:rPr>
+              <w:t>output</w:t>
+            </w:r>
+          </w:p>
+        </w:tc>
+        <w:tc>
+          <w:tcPr>
+            <w:tcW w:w="6854" w:type="dxa"/>
+          </w:tcPr>
+          <w:p>
+            <w:pPr>
+              <w:jc w:val="left"/>
+            </w:pPr>
+            <w:r>
+              <w:rPr>
+                <w:rFonts w:hint="eastAsia"/>
+              </w:rPr>
+              <w:t>opening yahoo finance website statistics section with a given stock</w:t>
+            </w:r>
+          </w:p>
+        </w:tc>
+      </w:tr>
+    </w:tbl>
+    <w:p>
+      <w:pPr>
+        <w:pStyle w:val="15"/>
+        <w:rPr>
+          <w:rFonts w:hint="default"/>
+        </w:rPr>
+      </w:pPr>
+      <w:r>
+        <w:t xml:space="preserve">Table </w:t>
+      </w:r>
+      <w:r>
+        <w:fldChar w:fldCharType="begin"/>
+      </w:r>
+      <w:r>
+        <w:instrText xml:space="preserve"> SEQ Table \* ARABIC </w:instrText>
+      </w:r>
+      <w:r>
+        <w:fldChar w:fldCharType="separate"/>
+      </w:r>
+      <w:r>
+        <w:t>2</w:t>
+      </w:r>
+      <w:r>
+        <w:fldChar w:fldCharType="end"/>
+      </w:r>
+      <w:r>
+        <w:rPr>
+          <w:rFonts w:hint="default"/>
+          <w:lang w:val="en-US"/>
+        </w:rPr>
+        <w:t xml:space="preserve"> </w:t>
+      </w:r>
+      <w:r>
+        <w:rPr>
+          <w:rFonts w:hint="default"/>
+        </w:rPr>
+        <w:t>give me {Apple|AAPL|...} statistics</w:t>
+      </w:r>
+    </w:p>
+    <w:p>
+      <w:r>
+        <w:br w:type="page"/>
+      </w:r>
+    </w:p>
     <w:p/>
+    <w:tbl>
+      <w:tblPr>
+        <w:tblStyle w:val="28"/>
+        <w:tblW w:w="0" w:type="auto"/>
+        <w:tblInd w:w="0" w:type="dxa"/>
+        <w:tblBorders>
+          <w:top w:val="single" w:color="auto" w:sz="4" w:space="0"/>
+          <w:left w:val="single" w:color="auto" w:sz="4" w:space="0"/>
+          <w:bottom w:val="single" w:color="auto" w:sz="4" w:space="0"/>
+          <w:right w:val="single" w:color="auto" w:sz="4" w:space="0"/>
+          <w:insideH w:val="single" w:color="auto" w:sz="4" w:space="0"/>
+          <w:insideV w:val="single" w:color="auto" w:sz="4" w:space="0"/>
+        </w:tblBorders>
+        <w:tblLayout w:type="autofit"/>
+        <w:tblCellMar>
+          <w:top w:w="0" w:type="dxa"/>
+          <w:left w:w="108" w:type="dxa"/>
+          <w:bottom w:w="0" w:type="dxa"/>
+          <w:right w:w="108" w:type="dxa"/>
+        </w:tblCellMar>
+      </w:tblPr>
+      <w:tblGrid>
+        <w:gridCol w:w="1668"/>
+        <w:gridCol w:w="6854"/>
+      </w:tblGrid>
+      <w:tr>
+        <w:tblPrEx>
+          <w:tblBorders>
+            <w:top w:val="single" w:color="auto" w:sz="4" w:space="0"/>
+            <w:left w:val="single" w:color="auto" w:sz="4" w:space="0"/>
+            <w:bottom w:val="single" w:color="auto" w:sz="4" w:space="0"/>
+            <w:right w:val="single" w:color="auto" w:sz="4" w:space="0"/>
+            <w:insideH w:val="single" w:color="auto" w:sz="4" w:space="0"/>
+            <w:insideV w:val="single" w:color="auto" w:sz="4" w:space="0"/>
+          </w:tblBorders>
+          <w:tblCellMar>
+            <w:top w:w="0" w:type="dxa"/>
+            <w:left w:w="108" w:type="dxa"/>
+            <w:bottom w:w="0" w:type="dxa"/>
+            <w:right w:w="108" w:type="dxa"/>
+          </w:tblCellMar>
+        </w:tblPrEx>
+        <w:tc>
+          <w:tcPr>
+            <w:tcW w:w="1668" w:type="dxa"/>
+          </w:tcPr>
+          <w:p>
+            <w:pPr>
+              <w:jc w:val="left"/>
+            </w:pPr>
+            <w:r>
+              <w:rPr>
+                <w:rFonts w:hint="default"/>
+                <w:lang w:val="en-US"/>
+              </w:rPr>
+              <w:t>Command</w:t>
+            </w:r>
+          </w:p>
+        </w:tc>
+        <w:tc>
+          <w:tcPr>
+            <w:tcW w:w="6854" w:type="dxa"/>
+          </w:tcPr>
+          <w:p>
+            <w:pPr>
+              <w:jc w:val="left"/>
+            </w:pPr>
+            <w:r>
+              <w:rPr>
+                <w:rFonts w:hint="default"/>
+              </w:rPr>
+              <w:t>give me The most {actives|gainers|losers} stocks</w:t>
+            </w:r>
+          </w:p>
+        </w:tc>
+      </w:tr>
+      <w:tr>
+        <w:tblPrEx>
+          <w:tblBorders>
+            <w:top w:val="single" w:color="auto" w:sz="4" w:space="0"/>
+            <w:left w:val="single" w:color="auto" w:sz="4" w:space="0"/>
+            <w:bottom w:val="single" w:color="auto" w:sz="4" w:space="0"/>
+            <w:right w:val="single" w:color="auto" w:sz="4" w:space="0"/>
+            <w:insideH w:val="single" w:color="auto" w:sz="4" w:space="0"/>
+            <w:insideV w:val="single" w:color="auto" w:sz="4" w:space="0"/>
+          </w:tblBorders>
+          <w:tblCellMar>
+            <w:top w:w="0" w:type="dxa"/>
+            <w:left w:w="108" w:type="dxa"/>
+            <w:bottom w:w="0" w:type="dxa"/>
+            <w:right w:w="108" w:type="dxa"/>
+          </w:tblCellMar>
+        </w:tblPrEx>
+        <w:tc>
+          <w:tcPr>
+            <w:tcW w:w="1668" w:type="dxa"/>
+          </w:tcPr>
+          <w:p>
+            <w:pPr>
+              <w:jc w:val="left"/>
+            </w:pPr>
+            <w:r>
+              <w:rPr>
+                <w:rFonts w:hint="eastAsia"/>
+              </w:rPr>
+              <w:t>input</w:t>
+            </w:r>
+          </w:p>
+        </w:tc>
+        <w:tc>
+          <w:tcPr>
+            <w:tcW w:w="6854" w:type="dxa"/>
+          </w:tcPr>
+          <w:p>
+            <w:pPr>
+              <w:jc w:val="left"/>
+              <w:rPr>
+                <w:rFonts w:hint="default"/>
+                <w:lang w:val="en-US"/>
+              </w:rPr>
+            </w:pPr>
+            <w:r>
+              <w:rPr>
+                <w:rFonts w:hint="default"/>
+              </w:rPr>
+              <w:t xml:space="preserve">user commands 'give me The most {actives} stocks'.  a user can also use  gainers or losers inside {} </w:t>
+            </w:r>
+          </w:p>
+        </w:tc>
+      </w:tr>
+      <w:tr>
+        <w:tblPrEx>
+          <w:tblBorders>
+            <w:top w:val="single" w:color="auto" w:sz="4" w:space="0"/>
+            <w:left w:val="single" w:color="auto" w:sz="4" w:space="0"/>
+            <w:bottom w:val="single" w:color="auto" w:sz="4" w:space="0"/>
+            <w:right w:val="single" w:color="auto" w:sz="4" w:space="0"/>
+            <w:insideH w:val="single" w:color="auto" w:sz="4" w:space="0"/>
+            <w:insideV w:val="single" w:color="auto" w:sz="4" w:space="0"/>
+          </w:tblBorders>
+          <w:tblCellMar>
+            <w:top w:w="0" w:type="dxa"/>
+            <w:left w:w="108" w:type="dxa"/>
+            <w:bottom w:w="0" w:type="dxa"/>
+            <w:right w:w="108" w:type="dxa"/>
+          </w:tblCellMar>
+        </w:tblPrEx>
+        <w:tc>
+          <w:tcPr>
+            <w:tcW w:w="1668" w:type="dxa"/>
+          </w:tcPr>
+          <w:p>
+            <w:pPr>
+              <w:jc w:val="left"/>
+            </w:pPr>
+            <w:r>
+              <w:rPr>
+                <w:rFonts w:hint="eastAsia"/>
+              </w:rPr>
+              <w:t>process</w:t>
+            </w:r>
+          </w:p>
+        </w:tc>
+        <w:tc>
+          <w:tcPr>
+            <w:tcW w:w="6854" w:type="dxa"/>
+          </w:tcPr>
+          <w:p>
+            <w:pPr>
+              <w:jc w:val="left"/>
+              <w:rPr>
+                <w:rFonts w:hint="default"/>
+                <w:lang w:val="en-US"/>
+              </w:rPr>
+            </w:pPr>
+            <w:r>
+              <w:rPr>
+                <w:rFonts w:hint="eastAsia"/>
+              </w:rPr>
+              <w:t>first, check if a user said a valid input, if it is open yahoo finances website using `${YAHOO_FINANCE_URL}/most-active` url for the most active</w:t>
+            </w:r>
+            <w:r>
+              <w:rPr>
+                <w:rFonts w:hint="default"/>
+                <w:lang w:val="en-US"/>
+              </w:rPr>
+              <w:t xml:space="preserve"> stocks</w:t>
+            </w:r>
+            <w:r>
+              <w:rPr>
+                <w:rFonts w:hint="eastAsia"/>
+              </w:rPr>
+              <w:t>, using `${YAHOO_FINANCE_URL}/gainers` url for the most gainers</w:t>
+            </w:r>
+            <w:r>
+              <w:rPr>
+                <w:rFonts w:hint="default"/>
+                <w:lang w:val="en-US"/>
+              </w:rPr>
+              <w:t xml:space="preserve"> stocks</w:t>
+            </w:r>
+            <w:r>
+              <w:rPr>
+                <w:rFonts w:hint="eastAsia"/>
+              </w:rPr>
+              <w:t xml:space="preserve"> and using `${YAHOO_FINANCE_URL}/losers` url for the most losers</w:t>
+            </w:r>
+            <w:r>
+              <w:rPr>
+                <w:rFonts w:hint="default"/>
+                <w:lang w:val="en-US"/>
+              </w:rPr>
+              <w:t xml:space="preserve"> stocks</w:t>
+            </w:r>
+            <w:r>
+              <w:rPr>
+                <w:rFonts w:hint="eastAsia"/>
+              </w:rPr>
+              <w:t>.</w:t>
+            </w:r>
+            <w:r>
+              <w:rPr>
+                <w:rFonts w:hint="default"/>
+                <w:lang w:val="en-US"/>
+              </w:rPr>
+              <w:t xml:space="preserve"> </w:t>
+            </w:r>
+          </w:p>
+        </w:tc>
+      </w:tr>
+      <w:tr>
+        <w:tblPrEx>
+          <w:tblBorders>
+            <w:top w:val="single" w:color="auto" w:sz="4" w:space="0"/>
+            <w:left w:val="single" w:color="auto" w:sz="4" w:space="0"/>
+            <w:bottom w:val="single" w:color="auto" w:sz="4" w:space="0"/>
+            <w:right w:val="single" w:color="auto" w:sz="4" w:space="0"/>
+            <w:insideH w:val="single" w:color="auto" w:sz="4" w:space="0"/>
+            <w:insideV w:val="single" w:color="auto" w:sz="4" w:space="0"/>
+          </w:tblBorders>
+          <w:tblCellMar>
+            <w:top w:w="0" w:type="dxa"/>
+            <w:left w:w="108" w:type="dxa"/>
+            <w:bottom w:w="0" w:type="dxa"/>
+            <w:right w:w="108" w:type="dxa"/>
+          </w:tblCellMar>
+        </w:tblPrEx>
+        <w:tc>
+          <w:tcPr>
+            <w:tcW w:w="1668" w:type="dxa"/>
+          </w:tcPr>
+          <w:p>
+            <w:pPr>
+              <w:jc w:val="left"/>
+            </w:pPr>
+            <w:r>
+              <w:rPr>
+                <w:rFonts w:hint="eastAsia"/>
+              </w:rPr>
+              <w:t>output</w:t>
+            </w:r>
+          </w:p>
+        </w:tc>
+        <w:tc>
+          <w:tcPr>
+            <w:tcW w:w="6854" w:type="dxa"/>
+          </w:tcPr>
+          <w:p>
+            <w:pPr>
+              <w:jc w:val="left"/>
+            </w:pPr>
+            <w:r>
+              <w:rPr>
+                <w:rFonts w:hint="eastAsia"/>
+              </w:rPr>
+              <w:t>opening yahoo finance website the most stocks section with a given keyword</w:t>
+            </w:r>
+          </w:p>
+        </w:tc>
+      </w:tr>
+    </w:tbl>
+    <w:p>
+      <w:pPr>
+        <w:pStyle w:val="15"/>
+        <w:rPr>
+          <w:rFonts w:eastAsia="DengXian Light"/>
+        </w:rPr>
+      </w:pPr>
+      <w:r>
+        <w:t xml:space="preserve">Table </w:t>
+      </w:r>
+      <w:r>
+        <w:fldChar w:fldCharType="begin"/>
+      </w:r>
+      <w:r>
+        <w:instrText xml:space="preserve"> SEQ Table \* ARABIC </w:instrText>
+      </w:r>
+      <w:r>
+        <w:fldChar w:fldCharType="separate"/>
+      </w:r>
+      <w:r>
+        <w:t>2</w:t>
+      </w:r>
+      <w:r>
+        <w:fldChar w:fldCharType="end"/>
+      </w:r>
+      <w:r>
+        <w:rPr>
+          <w:rFonts w:hint="default"/>
+          <w:lang w:val="en-US"/>
+        </w:rPr>
+        <w:t xml:space="preserve"> give me The most {actives|gainers|losers} stocks</w:t>
+      </w:r>
+    </w:p>
+    <w:tbl>
+      <w:tblPr>
+        <w:tblStyle w:val="28"/>
+        <w:tblW w:w="0" w:type="auto"/>
+        <w:tblInd w:w="0" w:type="dxa"/>
+        <w:tblBorders>
+          <w:top w:val="single" w:color="auto" w:sz="4" w:space="0"/>
+          <w:left w:val="single" w:color="auto" w:sz="4" w:space="0"/>
+          <w:bottom w:val="single" w:color="auto" w:sz="4" w:space="0"/>
+          <w:right w:val="single" w:color="auto" w:sz="4" w:space="0"/>
+          <w:insideH w:val="single" w:color="auto" w:sz="4" w:space="0"/>
+          <w:insideV w:val="single" w:color="auto" w:sz="4" w:space="0"/>
+        </w:tblBorders>
+        <w:tblLayout w:type="autofit"/>
+        <w:tblCellMar>
+          <w:top w:w="0" w:type="dxa"/>
+          <w:left w:w="108" w:type="dxa"/>
+          <w:bottom w:w="0" w:type="dxa"/>
+          <w:right w:w="108" w:type="dxa"/>
+        </w:tblCellMar>
+      </w:tblPr>
+      <w:tblGrid>
+        <w:gridCol w:w="1668"/>
+        <w:gridCol w:w="6854"/>
+      </w:tblGrid>
+      <w:tr>
+        <w:tblPrEx>
+          <w:tblBorders>
+            <w:top w:val="single" w:color="auto" w:sz="4" w:space="0"/>
+            <w:left w:val="single" w:color="auto" w:sz="4" w:space="0"/>
+            <w:bottom w:val="single" w:color="auto" w:sz="4" w:space="0"/>
+            <w:right w:val="single" w:color="auto" w:sz="4" w:space="0"/>
+            <w:insideH w:val="single" w:color="auto" w:sz="4" w:space="0"/>
+            <w:insideV w:val="single" w:color="auto" w:sz="4" w:space="0"/>
+          </w:tblBorders>
+          <w:tblCellMar>
+            <w:top w:w="0" w:type="dxa"/>
+            <w:left w:w="108" w:type="dxa"/>
+            <w:bottom w:w="0" w:type="dxa"/>
+            <w:right w:w="108" w:type="dxa"/>
+          </w:tblCellMar>
+        </w:tblPrEx>
+        <w:tc>
+          <w:tcPr>
+            <w:tcW w:w="1668" w:type="dxa"/>
+          </w:tcPr>
+          <w:p>
+            <w:pPr>
+              <w:jc w:val="left"/>
+            </w:pPr>
+            <w:r>
+              <w:rPr>
+                <w:rFonts w:hint="default"/>
+                <w:lang w:val="en-US"/>
+              </w:rPr>
+              <w:t>Command</w:t>
+            </w:r>
+          </w:p>
+        </w:tc>
+        <w:tc>
+          <w:tcPr>
+            <w:tcW w:w="6854" w:type="dxa"/>
+          </w:tcPr>
+          <w:p>
+            <w:pPr>
+              <w:jc w:val="left"/>
+            </w:pPr>
+            <w:r>
+              <w:rPr>
+                <w:rFonts w:hint="default"/>
+              </w:rPr>
+              <w:t>give me trending stocks</w:t>
+            </w:r>
+          </w:p>
+        </w:tc>
+      </w:tr>
+      <w:tr>
+        <w:tblPrEx>
+          <w:tblBorders>
+            <w:top w:val="single" w:color="auto" w:sz="4" w:space="0"/>
+            <w:left w:val="single" w:color="auto" w:sz="4" w:space="0"/>
+            <w:bottom w:val="single" w:color="auto" w:sz="4" w:space="0"/>
+            <w:right w:val="single" w:color="auto" w:sz="4" w:space="0"/>
+            <w:insideH w:val="single" w:color="auto" w:sz="4" w:space="0"/>
+            <w:insideV w:val="single" w:color="auto" w:sz="4" w:space="0"/>
+          </w:tblBorders>
+          <w:tblCellMar>
+            <w:top w:w="0" w:type="dxa"/>
+            <w:left w:w="108" w:type="dxa"/>
+            <w:bottom w:w="0" w:type="dxa"/>
+            <w:right w:w="108" w:type="dxa"/>
+          </w:tblCellMar>
+        </w:tblPrEx>
+        <w:tc>
+          <w:tcPr>
+            <w:tcW w:w="1668" w:type="dxa"/>
+          </w:tcPr>
+          <w:p>
+            <w:pPr>
+              <w:jc w:val="left"/>
+            </w:pPr>
+            <w:r>
+              <w:rPr>
+                <w:rFonts w:hint="eastAsia"/>
+              </w:rPr>
+              <w:t>input</w:t>
+            </w:r>
+          </w:p>
+        </w:tc>
+        <w:tc>
+          <w:tcPr>
+            <w:tcW w:w="6854" w:type="dxa"/>
+          </w:tcPr>
+          <w:p>
+            <w:pPr>
+              <w:jc w:val="left"/>
+              <w:rPr>
+                <w:rFonts w:hint="default"/>
+                <w:lang w:val="en-US"/>
+              </w:rPr>
+            </w:pPr>
+            <w:r>
+              <w:rPr>
+                <w:rFonts w:hint="default"/>
+              </w:rPr>
+              <w:t>user commands 'give me trending stocks'.</w:t>
+            </w:r>
+          </w:p>
+        </w:tc>
+      </w:tr>
+      <w:tr>
+        <w:tblPrEx>
+          <w:tblBorders>
+            <w:top w:val="single" w:color="auto" w:sz="4" w:space="0"/>
+            <w:left w:val="single" w:color="auto" w:sz="4" w:space="0"/>
+            <w:bottom w:val="single" w:color="auto" w:sz="4" w:space="0"/>
+            <w:right w:val="single" w:color="auto" w:sz="4" w:space="0"/>
+            <w:insideH w:val="single" w:color="auto" w:sz="4" w:space="0"/>
+            <w:insideV w:val="single" w:color="auto" w:sz="4" w:space="0"/>
+          </w:tblBorders>
+          <w:tblCellMar>
+            <w:top w:w="0" w:type="dxa"/>
+            <w:left w:w="108" w:type="dxa"/>
+            <w:bottom w:w="0" w:type="dxa"/>
+            <w:right w:w="108" w:type="dxa"/>
+          </w:tblCellMar>
+        </w:tblPrEx>
+        <w:tc>
+          <w:tcPr>
+            <w:tcW w:w="1668" w:type="dxa"/>
+          </w:tcPr>
+          <w:p>
+            <w:pPr>
+              <w:jc w:val="left"/>
+            </w:pPr>
+            <w:r>
+              <w:rPr>
+                <w:rFonts w:hint="eastAsia"/>
+              </w:rPr>
+              <w:t>process</w:t>
+            </w:r>
+          </w:p>
+        </w:tc>
+        <w:tc>
+          <w:tcPr>
+            <w:tcW w:w="6854" w:type="dxa"/>
+          </w:tcPr>
+          <w:p>
+            <w:pPr>
+              <w:jc w:val="left"/>
+              <w:rPr>
+                <w:rFonts w:hint="default"/>
+                <w:lang w:val="en-US"/>
+              </w:rPr>
+            </w:pPr>
+            <w:r>
+              <w:rPr>
+                <w:rFonts w:hint="eastAsia"/>
+              </w:rPr>
+              <w:t>open yahoo finances website using `${YAHOO_FINANCE_URL}/trending-tickers` url.</w:t>
+            </w:r>
+            <w:r>
+              <w:rPr>
+                <w:rFonts w:hint="default"/>
+                <w:lang w:val="en-US"/>
+              </w:rPr>
+              <w:t xml:space="preserve">  </w:t>
+            </w:r>
+          </w:p>
+        </w:tc>
+      </w:tr>
+      <w:tr>
+        <w:tblPrEx>
+          <w:tblBorders>
+            <w:top w:val="single" w:color="auto" w:sz="4" w:space="0"/>
+            <w:left w:val="single" w:color="auto" w:sz="4" w:space="0"/>
+            <w:bottom w:val="single" w:color="auto" w:sz="4" w:space="0"/>
+            <w:right w:val="single" w:color="auto" w:sz="4" w:space="0"/>
+            <w:insideH w:val="single" w:color="auto" w:sz="4" w:space="0"/>
+            <w:insideV w:val="single" w:color="auto" w:sz="4" w:space="0"/>
+          </w:tblBorders>
+          <w:tblCellMar>
+            <w:top w:w="0" w:type="dxa"/>
+            <w:left w:w="108" w:type="dxa"/>
+            <w:bottom w:w="0" w:type="dxa"/>
+            <w:right w:w="108" w:type="dxa"/>
+          </w:tblCellMar>
+        </w:tblPrEx>
+        <w:tc>
+          <w:tcPr>
+            <w:tcW w:w="1668" w:type="dxa"/>
+          </w:tcPr>
+          <w:p>
+            <w:pPr>
+              <w:jc w:val="left"/>
+            </w:pPr>
+            <w:r>
+              <w:rPr>
+                <w:rFonts w:hint="eastAsia"/>
+              </w:rPr>
+              <w:t>output</w:t>
+            </w:r>
+          </w:p>
+        </w:tc>
+        <w:tc>
+          <w:tcPr>
+            <w:tcW w:w="6854" w:type="dxa"/>
+          </w:tcPr>
+          <w:p>
+            <w:pPr>
+              <w:jc w:val="left"/>
+            </w:pPr>
+            <w:r>
+              <w:rPr>
+                <w:rFonts w:hint="eastAsia"/>
+              </w:rPr>
+              <w:t>opening yahoo finance website trending stocks section</w:t>
+            </w:r>
+          </w:p>
+        </w:tc>
+      </w:tr>
+    </w:tbl>
+    <w:p>
+      <w:pPr>
+        <w:pStyle w:val="15"/>
+        <w:rPr>
+          <w:rFonts w:eastAsia="DengXian Light"/>
+        </w:rPr>
+      </w:pPr>
+      <w:r>
+        <w:t xml:space="preserve">Table </w:t>
+      </w:r>
+      <w:r>
+        <w:fldChar w:fldCharType="begin"/>
+      </w:r>
+      <w:r>
+        <w:instrText xml:space="preserve"> SEQ Table \* ARABIC </w:instrText>
+      </w:r>
+      <w:r>
+        <w:fldChar w:fldCharType="separate"/>
+      </w:r>
+      <w:r>
+        <w:t>2</w:t>
+      </w:r>
+      <w:r>
+        <w:fldChar w:fldCharType="end"/>
+      </w:r>
+      <w:r>
+        <w:rPr>
+          <w:rFonts w:hint="default"/>
+          <w:lang w:val="en-US"/>
+        </w:rPr>
+        <w:t xml:space="preserve"> </w:t>
+      </w:r>
+      <w:r>
+        <w:rPr>
+          <w:rFonts w:hint="default"/>
+        </w:rPr>
+        <w:t>give me trending stocks</w:t>
+      </w:r>
+      <w:bookmarkStart w:id="164" w:name="_GoBack"/>
+      <w:bookmarkEnd w:id="164"/>
+    </w:p>
+    <w:tbl>
+      <w:tblPr>
+        <w:tblStyle w:val="28"/>
+        <w:tblW w:w="0" w:type="auto"/>
+        <w:tblInd w:w="0" w:type="dxa"/>
+        <w:tblBorders>
+          <w:top w:val="single" w:color="auto" w:sz="4" w:space="0"/>
+          <w:left w:val="single" w:color="auto" w:sz="4" w:space="0"/>
+          <w:bottom w:val="single" w:color="auto" w:sz="4" w:space="0"/>
+          <w:right w:val="single" w:color="auto" w:sz="4" w:space="0"/>
+          <w:insideH w:val="single" w:color="auto" w:sz="4" w:space="0"/>
+          <w:insideV w:val="single" w:color="auto" w:sz="4" w:space="0"/>
+        </w:tblBorders>
+        <w:tblLayout w:type="autofit"/>
+        <w:tblCellMar>
+          <w:top w:w="0" w:type="dxa"/>
+          <w:left w:w="108" w:type="dxa"/>
+          <w:bottom w:w="0" w:type="dxa"/>
+          <w:right w:w="108" w:type="dxa"/>
+        </w:tblCellMar>
+      </w:tblPr>
+      <w:tblGrid>
+        <w:gridCol w:w="1668"/>
+        <w:gridCol w:w="6854"/>
+      </w:tblGrid>
+      <w:tr>
+        <w:tblPrEx>
+          <w:tblBorders>
+            <w:top w:val="single" w:color="auto" w:sz="4" w:space="0"/>
+            <w:left w:val="single" w:color="auto" w:sz="4" w:space="0"/>
+            <w:bottom w:val="single" w:color="auto" w:sz="4" w:space="0"/>
+            <w:right w:val="single" w:color="auto" w:sz="4" w:space="0"/>
+            <w:insideH w:val="single" w:color="auto" w:sz="4" w:space="0"/>
+            <w:insideV w:val="single" w:color="auto" w:sz="4" w:space="0"/>
+          </w:tblBorders>
+          <w:tblCellMar>
+            <w:top w:w="0" w:type="dxa"/>
+            <w:left w:w="108" w:type="dxa"/>
+            <w:bottom w:w="0" w:type="dxa"/>
+            <w:right w:w="108" w:type="dxa"/>
+          </w:tblCellMar>
+        </w:tblPrEx>
+        <w:tc>
+          <w:tcPr>
+            <w:tcW w:w="1668" w:type="dxa"/>
+          </w:tcPr>
+          <w:p>
+            <w:pPr>
+              <w:jc w:val="left"/>
+            </w:pPr>
+            <w:r>
+              <w:rPr>
+                <w:rFonts w:hint="default"/>
+                <w:lang w:val="en-US"/>
+              </w:rPr>
+              <w:t>Command</w:t>
+            </w:r>
+          </w:p>
+        </w:tc>
+        <w:tc>
+          <w:tcPr>
+            <w:tcW w:w="6854" w:type="dxa"/>
+          </w:tcPr>
+          <w:p>
+            <w:pPr>
+              <w:jc w:val="left"/>
+            </w:pPr>
+            <w:r>
+              <w:rPr>
+                <w:rFonts w:hint="default"/>
+              </w:rPr>
+              <w:t>logout</w:t>
+            </w:r>
+          </w:p>
+        </w:tc>
+      </w:tr>
+      <w:tr>
+        <w:tblPrEx>
+          <w:tblBorders>
+            <w:top w:val="single" w:color="auto" w:sz="4" w:space="0"/>
+            <w:left w:val="single" w:color="auto" w:sz="4" w:space="0"/>
+            <w:bottom w:val="single" w:color="auto" w:sz="4" w:space="0"/>
+            <w:right w:val="single" w:color="auto" w:sz="4" w:space="0"/>
+            <w:insideH w:val="single" w:color="auto" w:sz="4" w:space="0"/>
+            <w:insideV w:val="single" w:color="auto" w:sz="4" w:space="0"/>
+          </w:tblBorders>
+          <w:tblCellMar>
+            <w:top w:w="0" w:type="dxa"/>
+            <w:left w:w="108" w:type="dxa"/>
+            <w:bottom w:w="0" w:type="dxa"/>
+            <w:right w:w="108" w:type="dxa"/>
+          </w:tblCellMar>
+        </w:tblPrEx>
+        <w:tc>
+          <w:tcPr>
+            <w:tcW w:w="1668" w:type="dxa"/>
+          </w:tcPr>
+          <w:p>
+            <w:pPr>
+              <w:jc w:val="left"/>
+            </w:pPr>
+            <w:r>
+              <w:rPr>
+                <w:rFonts w:hint="eastAsia"/>
+              </w:rPr>
+              <w:t>input</w:t>
+            </w:r>
+          </w:p>
+        </w:tc>
+        <w:tc>
+          <w:tcPr>
+            <w:tcW w:w="6854" w:type="dxa"/>
+          </w:tcPr>
+          <w:p>
+            <w:pPr>
+              <w:jc w:val="left"/>
+              <w:rPr>
+                <w:rFonts w:hint="default"/>
+                <w:lang w:val="en-US"/>
+              </w:rPr>
+            </w:pPr>
+            <w:r>
+              <w:rPr>
+                <w:rFonts w:hint="default"/>
+              </w:rPr>
+              <w:t>user commands 'logout'</w:t>
+            </w:r>
+          </w:p>
+        </w:tc>
+      </w:tr>
+      <w:tr>
+        <w:tblPrEx>
+          <w:tblBorders>
+            <w:top w:val="single" w:color="auto" w:sz="4" w:space="0"/>
+            <w:left w:val="single" w:color="auto" w:sz="4" w:space="0"/>
+            <w:bottom w:val="single" w:color="auto" w:sz="4" w:space="0"/>
+            <w:right w:val="single" w:color="auto" w:sz="4" w:space="0"/>
+            <w:insideH w:val="single" w:color="auto" w:sz="4" w:space="0"/>
+            <w:insideV w:val="single" w:color="auto" w:sz="4" w:space="0"/>
+          </w:tblBorders>
+          <w:tblCellMar>
+            <w:top w:w="0" w:type="dxa"/>
+            <w:left w:w="108" w:type="dxa"/>
+            <w:bottom w:w="0" w:type="dxa"/>
+            <w:right w:w="108" w:type="dxa"/>
+          </w:tblCellMar>
+        </w:tblPrEx>
+        <w:tc>
+          <w:tcPr>
+            <w:tcW w:w="1668" w:type="dxa"/>
+          </w:tcPr>
+          <w:p>
+            <w:pPr>
+              <w:jc w:val="left"/>
+            </w:pPr>
+            <w:r>
+              <w:rPr>
+                <w:rFonts w:hint="eastAsia"/>
+              </w:rPr>
+              <w:t>process</w:t>
+            </w:r>
+          </w:p>
+        </w:tc>
+        <w:tc>
+          <w:tcPr>
+            <w:tcW w:w="6854" w:type="dxa"/>
+          </w:tcPr>
+          <w:p>
+            <w:pPr>
+              <w:jc w:val="left"/>
+              <w:rPr>
+                <w:rFonts w:hint="default"/>
+                <w:lang w:val="en-US"/>
+              </w:rPr>
+            </w:pPr>
+            <w:r>
+              <w:rPr>
+                <w:rFonts w:hint="eastAsia"/>
+              </w:rPr>
+              <w:t>first, check if a user logged in or not, if a user is logged in so then logout the user and response 'log out successfully'</w:t>
+            </w:r>
+            <w:r>
+              <w:rPr>
+                <w:rFonts w:hint="default"/>
+                <w:lang w:val="en-US"/>
+              </w:rPr>
+              <w:t xml:space="preserve">, otherwise response 'oops, you not logged in to logout'.   </w:t>
+            </w:r>
+          </w:p>
+        </w:tc>
+      </w:tr>
+      <w:tr>
+        <w:tblPrEx>
+          <w:tblBorders>
+            <w:top w:val="single" w:color="auto" w:sz="4" w:space="0"/>
+            <w:left w:val="single" w:color="auto" w:sz="4" w:space="0"/>
+            <w:bottom w:val="single" w:color="auto" w:sz="4" w:space="0"/>
+            <w:right w:val="single" w:color="auto" w:sz="4" w:space="0"/>
+            <w:insideH w:val="single" w:color="auto" w:sz="4" w:space="0"/>
+            <w:insideV w:val="single" w:color="auto" w:sz="4" w:space="0"/>
+          </w:tblBorders>
+          <w:tblCellMar>
+            <w:top w:w="0" w:type="dxa"/>
+            <w:left w:w="108" w:type="dxa"/>
+            <w:bottom w:w="0" w:type="dxa"/>
+            <w:right w:w="108" w:type="dxa"/>
+          </w:tblCellMar>
+        </w:tblPrEx>
+        <w:tc>
+          <w:tcPr>
+            <w:tcW w:w="1668" w:type="dxa"/>
+          </w:tcPr>
+          <w:p>
+            <w:pPr>
+              <w:jc w:val="left"/>
+            </w:pPr>
+            <w:r>
+              <w:rPr>
+                <w:rFonts w:hint="eastAsia"/>
+              </w:rPr>
+              <w:t>output</w:t>
+            </w:r>
+          </w:p>
+        </w:tc>
+        <w:tc>
+          <w:tcPr>
+            <w:tcW w:w="6854" w:type="dxa"/>
+          </w:tcPr>
+          <w:p>
+            <w:pPr>
+              <w:jc w:val="left"/>
+            </w:pPr>
+            <w:r>
+              <w:rPr>
+                <w:rFonts w:hint="eastAsia"/>
+              </w:rPr>
+              <w:t>logout a user if a user logged in, otherwise response with a error message</w:t>
+            </w:r>
+          </w:p>
+        </w:tc>
+      </w:tr>
+    </w:tbl>
+    <w:p>
+      <w:pPr>
+        <w:pStyle w:val="15"/>
+        <w:rPr>
+          <w:rFonts w:eastAsia="DengXian Light"/>
+        </w:rPr>
+      </w:pPr>
+      <w:r>
+        <w:t xml:space="preserve">Table </w:t>
+      </w:r>
+      <w:r>
+        <w:fldChar w:fldCharType="begin"/>
+      </w:r>
+      <w:r>
+        <w:instrText xml:space="preserve"> SEQ Table \* ARABIC </w:instrText>
+      </w:r>
+      <w:r>
+        <w:fldChar w:fldCharType="separate"/>
+      </w:r>
+      <w:r>
+        <w:t>2</w:t>
+      </w:r>
+      <w:r>
+        <w:fldChar w:fldCharType="end"/>
+      </w:r>
+      <w:r>
+        <w:rPr>
+          <w:rFonts w:hint="default"/>
+          <w:lang w:val="en-US"/>
+        </w:rPr>
+        <w:t xml:space="preserve"> </w:t>
+      </w:r>
+      <w:r>
+        <w:rPr>
+          <w:rFonts w:hint="default"/>
+        </w:rPr>
+        <w:t>logout</w:t>
+      </w:r>
+    </w:p>
+    <w:tbl>
+      <w:tblPr>
+        <w:tblStyle w:val="28"/>
+        <w:tblW w:w="0" w:type="auto"/>
+        <w:tblInd w:w="0" w:type="dxa"/>
+        <w:tblBorders>
+          <w:top w:val="single" w:color="auto" w:sz="4" w:space="0"/>
+          <w:left w:val="single" w:color="auto" w:sz="4" w:space="0"/>
+          <w:bottom w:val="single" w:color="auto" w:sz="4" w:space="0"/>
+          <w:right w:val="single" w:color="auto" w:sz="4" w:space="0"/>
+          <w:insideH w:val="single" w:color="auto" w:sz="4" w:space="0"/>
+          <w:insideV w:val="single" w:color="auto" w:sz="4" w:space="0"/>
+        </w:tblBorders>
+        <w:tblLayout w:type="autofit"/>
+        <w:tblCellMar>
+          <w:top w:w="0" w:type="dxa"/>
+          <w:left w:w="108" w:type="dxa"/>
+          <w:bottom w:w="0" w:type="dxa"/>
+          <w:right w:w="108" w:type="dxa"/>
+        </w:tblCellMar>
+      </w:tblPr>
+      <w:tblGrid>
+        <w:gridCol w:w="1668"/>
+        <w:gridCol w:w="6854"/>
+      </w:tblGrid>
+      <w:tr>
+        <w:tblPrEx>
+          <w:tblBorders>
+            <w:top w:val="single" w:color="auto" w:sz="4" w:space="0"/>
+            <w:left w:val="single" w:color="auto" w:sz="4" w:space="0"/>
+            <w:bottom w:val="single" w:color="auto" w:sz="4" w:space="0"/>
+            <w:right w:val="single" w:color="auto" w:sz="4" w:space="0"/>
+            <w:insideH w:val="single" w:color="auto" w:sz="4" w:space="0"/>
+            <w:insideV w:val="single" w:color="auto" w:sz="4" w:space="0"/>
+          </w:tblBorders>
+          <w:tblCellMar>
+            <w:top w:w="0" w:type="dxa"/>
+            <w:left w:w="108" w:type="dxa"/>
+            <w:bottom w:w="0" w:type="dxa"/>
+            <w:right w:w="108" w:type="dxa"/>
+          </w:tblCellMar>
+        </w:tblPrEx>
+        <w:tc>
+          <w:tcPr>
+            <w:tcW w:w="1668" w:type="dxa"/>
+          </w:tcPr>
+          <w:p>
+            <w:pPr>
+              <w:jc w:val="left"/>
+            </w:pPr>
+            <w:r>
+              <w:rPr>
+                <w:rFonts w:hint="default"/>
+                <w:lang w:val="en-US"/>
+              </w:rPr>
+              <w:t>Command</w:t>
+            </w:r>
+          </w:p>
+        </w:tc>
+        <w:tc>
+          <w:tcPr>
+            <w:tcW w:w="6854" w:type="dxa"/>
+          </w:tcPr>
+          <w:p>
+            <w:pPr>
+              <w:jc w:val="left"/>
+            </w:pPr>
+            <w:r>
+              <w:rPr>
+                <w:rFonts w:hint="default"/>
+              </w:rPr>
+              <w:t>logout</w:t>
+            </w:r>
+          </w:p>
+        </w:tc>
+      </w:tr>
+      <w:tr>
+        <w:tblPrEx>
+          <w:tblBorders>
+            <w:top w:val="single" w:color="auto" w:sz="4" w:space="0"/>
+            <w:left w:val="single" w:color="auto" w:sz="4" w:space="0"/>
+            <w:bottom w:val="single" w:color="auto" w:sz="4" w:space="0"/>
+            <w:right w:val="single" w:color="auto" w:sz="4" w:space="0"/>
+            <w:insideH w:val="single" w:color="auto" w:sz="4" w:space="0"/>
+            <w:insideV w:val="single" w:color="auto" w:sz="4" w:space="0"/>
+          </w:tblBorders>
+          <w:tblCellMar>
+            <w:top w:w="0" w:type="dxa"/>
+            <w:left w:w="108" w:type="dxa"/>
+            <w:bottom w:w="0" w:type="dxa"/>
+            <w:right w:w="108" w:type="dxa"/>
+          </w:tblCellMar>
+        </w:tblPrEx>
+        <w:tc>
+          <w:tcPr>
+            <w:tcW w:w="1668" w:type="dxa"/>
+          </w:tcPr>
+          <w:p>
+            <w:pPr>
+              <w:jc w:val="left"/>
+            </w:pPr>
+            <w:r>
+              <w:rPr>
+                <w:rFonts w:hint="eastAsia"/>
+              </w:rPr>
+              <w:t>input</w:t>
+            </w:r>
+          </w:p>
+        </w:tc>
+        <w:tc>
+          <w:tcPr>
+            <w:tcW w:w="6854" w:type="dxa"/>
+          </w:tcPr>
+          <w:p>
+            <w:pPr>
+              <w:jc w:val="left"/>
+              <w:rPr>
+                <w:rFonts w:hint="default"/>
+                <w:lang w:val="en-US"/>
+              </w:rPr>
+            </w:pPr>
+            <w:r>
+              <w:rPr>
+                <w:rFonts w:hint="default"/>
+              </w:rPr>
+              <w:t>user commands 'logout'</w:t>
+            </w:r>
+          </w:p>
+        </w:tc>
+      </w:tr>
+      <w:tr>
+        <w:tblPrEx>
+          <w:tblBorders>
+            <w:top w:val="single" w:color="auto" w:sz="4" w:space="0"/>
+            <w:left w:val="single" w:color="auto" w:sz="4" w:space="0"/>
+            <w:bottom w:val="single" w:color="auto" w:sz="4" w:space="0"/>
+            <w:right w:val="single" w:color="auto" w:sz="4" w:space="0"/>
+            <w:insideH w:val="single" w:color="auto" w:sz="4" w:space="0"/>
+            <w:insideV w:val="single" w:color="auto" w:sz="4" w:space="0"/>
+          </w:tblBorders>
+          <w:tblCellMar>
+            <w:top w:w="0" w:type="dxa"/>
+            <w:left w:w="108" w:type="dxa"/>
+            <w:bottom w:w="0" w:type="dxa"/>
+            <w:right w:w="108" w:type="dxa"/>
+          </w:tblCellMar>
+        </w:tblPrEx>
+        <w:tc>
+          <w:tcPr>
+            <w:tcW w:w="1668" w:type="dxa"/>
+          </w:tcPr>
+          <w:p>
+            <w:pPr>
+              <w:jc w:val="left"/>
+            </w:pPr>
+            <w:r>
+              <w:rPr>
+                <w:rFonts w:hint="eastAsia"/>
+              </w:rPr>
+              <w:t>process</w:t>
+            </w:r>
+          </w:p>
+        </w:tc>
+        <w:tc>
+          <w:tcPr>
+            <w:tcW w:w="6854" w:type="dxa"/>
+          </w:tcPr>
+          <w:p>
+            <w:pPr>
+              <w:jc w:val="left"/>
+              <w:rPr>
+                <w:rFonts w:hint="default"/>
+                <w:lang w:val="en-US"/>
+              </w:rPr>
+            </w:pPr>
+            <w:r>
+              <w:rPr>
+                <w:rFonts w:hint="eastAsia"/>
+              </w:rPr>
+              <w:t>first, check if a user logged in or not, if a user is logged in so then logout the user and response 'log out successfully'</w:t>
+            </w:r>
+            <w:r>
+              <w:rPr>
+                <w:rFonts w:hint="default"/>
+                <w:lang w:val="en-US"/>
+              </w:rPr>
+              <w:t xml:space="preserve">, otherwise response 'oops, you not logged in to logout'.   </w:t>
+            </w:r>
+          </w:p>
+        </w:tc>
+      </w:tr>
+      <w:tr>
+        <w:tblPrEx>
+          <w:tblBorders>
+            <w:top w:val="single" w:color="auto" w:sz="4" w:space="0"/>
+            <w:left w:val="single" w:color="auto" w:sz="4" w:space="0"/>
+            <w:bottom w:val="single" w:color="auto" w:sz="4" w:space="0"/>
+            <w:right w:val="single" w:color="auto" w:sz="4" w:space="0"/>
+            <w:insideH w:val="single" w:color="auto" w:sz="4" w:space="0"/>
+            <w:insideV w:val="single" w:color="auto" w:sz="4" w:space="0"/>
+          </w:tblBorders>
+          <w:tblCellMar>
+            <w:top w:w="0" w:type="dxa"/>
+            <w:left w:w="108" w:type="dxa"/>
+            <w:bottom w:w="0" w:type="dxa"/>
+            <w:right w:w="108" w:type="dxa"/>
+          </w:tblCellMar>
+        </w:tblPrEx>
+        <w:tc>
+          <w:tcPr>
+            <w:tcW w:w="1668" w:type="dxa"/>
+          </w:tcPr>
+          <w:p>
+            <w:pPr>
+              <w:jc w:val="left"/>
+            </w:pPr>
+            <w:r>
+              <w:rPr>
+                <w:rFonts w:hint="eastAsia"/>
+              </w:rPr>
+              <w:t>output</w:t>
+            </w:r>
+          </w:p>
+        </w:tc>
+        <w:tc>
+          <w:tcPr>
+            <w:tcW w:w="6854" w:type="dxa"/>
+          </w:tcPr>
+          <w:p>
+            <w:pPr>
+              <w:jc w:val="left"/>
+            </w:pPr>
+            <w:r>
+              <w:rPr>
+                <w:rFonts w:hint="eastAsia"/>
+              </w:rPr>
+              <w:t>logout a user if a user logged in, otherwise response with a error message</w:t>
+            </w:r>
+          </w:p>
+        </w:tc>
+      </w:tr>
+    </w:tbl>
+    <w:p>
+      <w:pPr>
+        <w:pStyle w:val="15"/>
+        <w:rPr>
+          <w:rFonts w:eastAsia="DengXian Light"/>
+        </w:rPr>
+      </w:pPr>
+      <w:r>
+        <w:t xml:space="preserve">Table </w:t>
+      </w:r>
+      <w:r>
+        <w:fldChar w:fldCharType="begin"/>
+      </w:r>
+      <w:r>
+        <w:instrText xml:space="preserve"> SEQ Table \* ARABIC </w:instrText>
+      </w:r>
+      <w:r>
+        <w:fldChar w:fldCharType="separate"/>
+      </w:r>
+      <w:r>
+        <w:t>2</w:t>
+      </w:r>
+      <w:r>
+        <w:fldChar w:fldCharType="end"/>
+      </w:r>
+      <w:r>
+        <w:rPr>
+          <w:rFonts w:hint="default"/>
+          <w:lang w:val="en-US"/>
+        </w:rPr>
+        <w:t xml:space="preserve"> </w:t>
+      </w:r>
+      <w:r>
+        <w:rPr>
+          <w:rFonts w:hint="default"/>
+        </w:rPr>
+        <w:t>logout</w:t>
+      </w:r>
+    </w:p>
+    <w:tbl>
+      <w:tblPr>
+        <w:tblStyle w:val="28"/>
+        <w:tblW w:w="0" w:type="auto"/>
+        <w:tblInd w:w="0" w:type="dxa"/>
+        <w:tblBorders>
+          <w:top w:val="single" w:color="auto" w:sz="4" w:space="0"/>
+          <w:left w:val="single" w:color="auto" w:sz="4" w:space="0"/>
+          <w:bottom w:val="single" w:color="auto" w:sz="4" w:space="0"/>
+          <w:right w:val="single" w:color="auto" w:sz="4" w:space="0"/>
+          <w:insideH w:val="single" w:color="auto" w:sz="4" w:space="0"/>
+          <w:insideV w:val="single" w:color="auto" w:sz="4" w:space="0"/>
+        </w:tblBorders>
+        <w:tblLayout w:type="autofit"/>
+        <w:tblCellMar>
+          <w:top w:w="0" w:type="dxa"/>
+          <w:left w:w="108" w:type="dxa"/>
+          <w:bottom w:w="0" w:type="dxa"/>
+          <w:right w:w="108" w:type="dxa"/>
+        </w:tblCellMar>
+      </w:tblPr>
+      <w:tblGrid>
+        <w:gridCol w:w="1668"/>
+        <w:gridCol w:w="6854"/>
+      </w:tblGrid>
+      <w:tr>
+        <w:tblPrEx>
+          <w:tblBorders>
+            <w:top w:val="single" w:color="auto" w:sz="4" w:space="0"/>
+            <w:left w:val="single" w:color="auto" w:sz="4" w:space="0"/>
+            <w:bottom w:val="single" w:color="auto" w:sz="4" w:space="0"/>
+            <w:right w:val="single" w:color="auto" w:sz="4" w:space="0"/>
+            <w:insideH w:val="single" w:color="auto" w:sz="4" w:space="0"/>
+            <w:insideV w:val="single" w:color="auto" w:sz="4" w:space="0"/>
+          </w:tblBorders>
+          <w:tblCellMar>
+            <w:top w:w="0" w:type="dxa"/>
+            <w:left w:w="108" w:type="dxa"/>
+            <w:bottom w:w="0" w:type="dxa"/>
+            <w:right w:w="108" w:type="dxa"/>
+          </w:tblCellMar>
+        </w:tblPrEx>
+        <w:tc>
+          <w:tcPr>
+            <w:tcW w:w="1668" w:type="dxa"/>
+          </w:tcPr>
+          <w:p>
+            <w:pPr>
+              <w:jc w:val="left"/>
+            </w:pPr>
+            <w:r>
+              <w:rPr>
+                <w:rFonts w:hint="default"/>
+                <w:lang w:val="en-US"/>
+              </w:rPr>
+              <w:t>Command</w:t>
+            </w:r>
+          </w:p>
+        </w:tc>
+        <w:tc>
+          <w:tcPr>
+            <w:tcW w:w="6854" w:type="dxa"/>
+          </w:tcPr>
+          <w:p>
+            <w:pPr>
+              <w:jc w:val="left"/>
+            </w:pPr>
+            <w:r>
+              <w:rPr>
+                <w:rFonts w:hint="default"/>
+              </w:rPr>
+              <w:t>logout</w:t>
+            </w:r>
+          </w:p>
+        </w:tc>
+      </w:tr>
+      <w:tr>
+        <w:tblPrEx>
+          <w:tblBorders>
+            <w:top w:val="single" w:color="auto" w:sz="4" w:space="0"/>
+            <w:left w:val="single" w:color="auto" w:sz="4" w:space="0"/>
+            <w:bottom w:val="single" w:color="auto" w:sz="4" w:space="0"/>
+            <w:right w:val="single" w:color="auto" w:sz="4" w:space="0"/>
+            <w:insideH w:val="single" w:color="auto" w:sz="4" w:space="0"/>
+            <w:insideV w:val="single" w:color="auto" w:sz="4" w:space="0"/>
+          </w:tblBorders>
+          <w:tblCellMar>
+            <w:top w:w="0" w:type="dxa"/>
+            <w:left w:w="108" w:type="dxa"/>
+            <w:bottom w:w="0" w:type="dxa"/>
+            <w:right w:w="108" w:type="dxa"/>
+          </w:tblCellMar>
+        </w:tblPrEx>
+        <w:tc>
+          <w:tcPr>
+            <w:tcW w:w="1668" w:type="dxa"/>
+          </w:tcPr>
+          <w:p>
+            <w:pPr>
+              <w:jc w:val="left"/>
+            </w:pPr>
+            <w:r>
+              <w:rPr>
+                <w:rFonts w:hint="eastAsia"/>
+              </w:rPr>
+              <w:t>input</w:t>
+            </w:r>
+          </w:p>
+        </w:tc>
+        <w:tc>
+          <w:tcPr>
+            <w:tcW w:w="6854" w:type="dxa"/>
+          </w:tcPr>
+          <w:p>
+            <w:pPr>
+              <w:jc w:val="left"/>
+              <w:rPr>
+                <w:rFonts w:hint="default"/>
+                <w:lang w:val="en-US"/>
+              </w:rPr>
+            </w:pPr>
+            <w:r>
+              <w:rPr>
+                <w:rFonts w:hint="default"/>
+              </w:rPr>
+              <w:t>user commands 'logout'</w:t>
+            </w:r>
+          </w:p>
+        </w:tc>
+      </w:tr>
+      <w:tr>
+        <w:tblPrEx>
+          <w:tblBorders>
+            <w:top w:val="single" w:color="auto" w:sz="4" w:space="0"/>
+            <w:left w:val="single" w:color="auto" w:sz="4" w:space="0"/>
+            <w:bottom w:val="single" w:color="auto" w:sz="4" w:space="0"/>
+            <w:right w:val="single" w:color="auto" w:sz="4" w:space="0"/>
+            <w:insideH w:val="single" w:color="auto" w:sz="4" w:space="0"/>
+            <w:insideV w:val="single" w:color="auto" w:sz="4" w:space="0"/>
+          </w:tblBorders>
+          <w:tblCellMar>
+            <w:top w:w="0" w:type="dxa"/>
+            <w:left w:w="108" w:type="dxa"/>
+            <w:bottom w:w="0" w:type="dxa"/>
+            <w:right w:w="108" w:type="dxa"/>
+          </w:tblCellMar>
+        </w:tblPrEx>
+        <w:tc>
+          <w:tcPr>
+            <w:tcW w:w="1668" w:type="dxa"/>
+          </w:tcPr>
+          <w:p>
+            <w:pPr>
+              <w:jc w:val="left"/>
+            </w:pPr>
+            <w:r>
+              <w:rPr>
+                <w:rFonts w:hint="eastAsia"/>
+              </w:rPr>
+              <w:t>process</w:t>
+            </w:r>
+          </w:p>
+        </w:tc>
+        <w:tc>
+          <w:tcPr>
+            <w:tcW w:w="6854" w:type="dxa"/>
+          </w:tcPr>
+          <w:p>
+            <w:pPr>
+              <w:jc w:val="left"/>
+              <w:rPr>
+                <w:rFonts w:hint="default"/>
+                <w:lang w:val="en-US"/>
+              </w:rPr>
+            </w:pPr>
+            <w:r>
+              <w:rPr>
+                <w:rFonts w:hint="eastAsia"/>
+              </w:rPr>
+              <w:t>first, check if a user logged in or not, if a user is logged in so then logout the user and response 'log out successfully'</w:t>
+            </w:r>
+            <w:r>
+              <w:rPr>
+                <w:rFonts w:hint="default"/>
+                <w:lang w:val="en-US"/>
+              </w:rPr>
+              <w:t xml:space="preserve">, otherwise response 'oops, you not logged in to logout'.   </w:t>
+            </w:r>
+          </w:p>
+        </w:tc>
+      </w:tr>
+      <w:tr>
+        <w:tblPrEx>
+          <w:tblBorders>
+            <w:top w:val="single" w:color="auto" w:sz="4" w:space="0"/>
+            <w:left w:val="single" w:color="auto" w:sz="4" w:space="0"/>
+            <w:bottom w:val="single" w:color="auto" w:sz="4" w:space="0"/>
+            <w:right w:val="single" w:color="auto" w:sz="4" w:space="0"/>
+            <w:insideH w:val="single" w:color="auto" w:sz="4" w:space="0"/>
+            <w:insideV w:val="single" w:color="auto" w:sz="4" w:space="0"/>
+          </w:tblBorders>
+          <w:tblCellMar>
+            <w:top w:w="0" w:type="dxa"/>
+            <w:left w:w="108" w:type="dxa"/>
+            <w:bottom w:w="0" w:type="dxa"/>
+            <w:right w:w="108" w:type="dxa"/>
+          </w:tblCellMar>
+        </w:tblPrEx>
+        <w:tc>
+          <w:tcPr>
+            <w:tcW w:w="1668" w:type="dxa"/>
+          </w:tcPr>
+          <w:p>
+            <w:pPr>
+              <w:jc w:val="left"/>
+            </w:pPr>
+            <w:r>
+              <w:rPr>
+                <w:rFonts w:hint="eastAsia"/>
+              </w:rPr>
+              <w:t>output</w:t>
+            </w:r>
+          </w:p>
+        </w:tc>
+        <w:tc>
+          <w:tcPr>
+            <w:tcW w:w="6854" w:type="dxa"/>
+          </w:tcPr>
+          <w:p>
+            <w:pPr>
+              <w:jc w:val="left"/>
+            </w:pPr>
+            <w:r>
+              <w:rPr>
+                <w:rFonts w:hint="eastAsia"/>
+              </w:rPr>
+              <w:t>logout a user if a user logged in, otherwise response with a error message</w:t>
+            </w:r>
+          </w:p>
+        </w:tc>
+      </w:tr>
+    </w:tbl>
+    <w:p>
+      <w:pPr>
+        <w:pStyle w:val="15"/>
+        <w:rPr>
+          <w:rFonts w:eastAsia="DengXian Light"/>
+        </w:rPr>
+      </w:pPr>
+      <w:r>
+        <w:t xml:space="preserve">Table </w:t>
+      </w:r>
+      <w:r>
+        <w:fldChar w:fldCharType="begin"/>
+      </w:r>
+      <w:r>
+        <w:instrText xml:space="preserve"> SEQ Table \* ARABIC </w:instrText>
+      </w:r>
+      <w:r>
+        <w:fldChar w:fldCharType="separate"/>
+      </w:r>
+      <w:r>
+        <w:t>2</w:t>
+      </w:r>
+      <w:r>
+        <w:fldChar w:fldCharType="end"/>
+      </w:r>
+      <w:r>
+        <w:rPr>
+          <w:rFonts w:hint="default"/>
+          <w:lang w:val="en-US"/>
+        </w:rPr>
+        <w:t xml:space="preserve"> </w:t>
+      </w:r>
+      <w:r>
+        <w:rPr>
+          <w:rFonts w:hint="default"/>
+        </w:rPr>
+        <w:t>logout</w:t>
+      </w:r>
+    </w:p>
     <w:tbl>
       <w:tblPr>
         <w:tblStyle w:val="28"/>
@@ -19350,6 +22065,12 @@
             <w:insideH w:val="single" w:color="auto" w:sz="4" w:space="0"/>
             <w:insideV w:val="single" w:color="auto" w:sz="4" w:space="0"/>
           </w:tblBorders>
+          <w:tblCellMar>
+            <w:top w:w="0" w:type="dxa"/>
+            <w:left w:w="108" w:type="dxa"/>
+            <w:bottom w:w="0" w:type="dxa"/>
+            <w:right w:w="108" w:type="dxa"/>
+          </w:tblCellMar>
         </w:tblPrEx>
         <w:tc>
           <w:tcPr>
@@ -20071,6 +22792,12 @@
             <w:insideH w:val="single" w:color="auto" w:sz="4" w:space="0"/>
             <w:insideV w:val="single" w:color="auto" w:sz="4" w:space="0"/>
           </w:tblBorders>
+          <w:tblCellMar>
+            <w:top w:w="0" w:type="dxa"/>
+            <w:left w:w="108" w:type="dxa"/>
+            <w:bottom w:w="0" w:type="dxa"/>
+            <w:right w:w="108" w:type="dxa"/>
+          </w:tblCellMar>
         </w:tblPrEx>
         <w:trPr>
           <w:trHeight w:val="593" w:hRule="atLeast"/>
@@ -28466,6 +31193,12 @@
             <w:insideH w:val="single" w:color="auto" w:sz="4" w:space="0"/>
             <w:insideV w:val="single" w:color="auto" w:sz="4" w:space="0"/>
           </w:tblBorders>
+          <w:tblCellMar>
+            <w:top w:w="0" w:type="dxa"/>
+            <w:left w:w="108" w:type="dxa"/>
+            <w:bottom w:w="0" w:type="dxa"/>
+            <w:right w:w="108" w:type="dxa"/>
+          </w:tblCellMar>
         </w:tblPrEx>
         <w:tc>
           <w:tcPr>
@@ -28851,6 +31584,12 @@
             <w:insideH w:val="single" w:color="auto" w:sz="4" w:space="0"/>
             <w:insideV w:val="single" w:color="auto" w:sz="4" w:space="0"/>
           </w:tblBorders>
+          <w:tblCellMar>
+            <w:top w:w="0" w:type="dxa"/>
+            <w:left w:w="108" w:type="dxa"/>
+            <w:bottom w:w="0" w:type="dxa"/>
+            <w:right w:w="108" w:type="dxa"/>
+          </w:tblCellMar>
         </w:tblPrEx>
         <w:tc>
           <w:tcPr>
@@ -29331,6 +32070,12 @@
             <w:insideH w:val="single" w:color="auto" w:sz="4" w:space="0"/>
             <w:insideV w:val="single" w:color="auto" w:sz="4" w:space="0"/>
           </w:tblBorders>
+          <w:tblCellMar>
+            <w:top w:w="0" w:type="dxa"/>
+            <w:left w:w="108" w:type="dxa"/>
+            <w:bottom w:w="0" w:type="dxa"/>
+            <w:right w:w="108" w:type="dxa"/>
+          </w:tblCellMar>
         </w:tblPrEx>
         <w:tc>
           <w:tcPr>
@@ -34873,12 +37618,6 @@
             <w:insideH w:val="single" w:color="auto" w:sz="4" w:space="0"/>
             <w:insideV w:val="single" w:color="auto" w:sz="4" w:space="0"/>
           </w:tblBorders>
-          <w:tblCellMar>
-            <w:top w:w="0" w:type="dxa"/>
-            <w:left w:w="108" w:type="dxa"/>
-            <w:bottom w:w="0" w:type="dxa"/>
-            <w:right w:w="108" w:type="dxa"/>
-          </w:tblCellMar>
         </w:tblPrEx>
         <w:tc>
           <w:tcPr>
@@ -35248,12 +37987,6 @@
             <w:insideH w:val="none" w:color="auto" w:sz="0" w:space="0"/>
             <w:insideV w:val="none" w:color="auto" w:sz="0" w:space="0"/>
           </w:tblBorders>
-          <w:tblCellMar>
-            <w:top w:w="0" w:type="dxa"/>
-            <w:left w:w="108" w:type="dxa"/>
-            <w:bottom w:w="0" w:type="dxa"/>
-            <w:right w:w="108" w:type="dxa"/>
-          </w:tblCellMar>
         </w:tblPrEx>
         <w:trPr>
           <w:trHeight w:val="335" w:hRule="atLeast"/>
@@ -35526,12 +38259,6 @@
             <w:insideH w:val="none" w:color="auto" w:sz="0" w:space="0"/>
             <w:insideV w:val="none" w:color="auto" w:sz="0" w:space="0"/>
           </w:tblBorders>
-          <w:tblCellMar>
-            <w:top w:w="0" w:type="dxa"/>
-            <w:left w:w="108" w:type="dxa"/>
-            <w:bottom w:w="0" w:type="dxa"/>
-            <w:right w:w="108" w:type="dxa"/>
-          </w:tblCellMar>
         </w:tblPrEx>
         <w:trPr>
           <w:trHeight w:val="335" w:hRule="atLeast"/>
@@ -38204,6 +40931,12 @@
             <w:insideH w:val="single" w:color="auto" w:sz="4" w:space="0"/>
             <w:insideV w:val="single" w:color="auto" w:sz="4" w:space="0"/>
           </w:tblBorders>
+          <w:tblCellMar>
+            <w:top w:w="0" w:type="dxa"/>
+            <w:left w:w="108" w:type="dxa"/>
+            <w:bottom w:w="0" w:type="dxa"/>
+            <w:right w:w="108" w:type="dxa"/>
+          </w:tblCellMar>
         </w:tblPrEx>
         <w:trPr>
           <w:trHeight w:val="54" w:hRule="atLeast"/>

</xml_diff>

<commit_message>
Writing Commands description part 8
</commit_message>
<xml_diff>
--- a/18511510019-Mohamed Nur -thesis.docx
+++ b/18511510019-Mohamed Nur -thesis.docx
@@ -9,19 +9,19 @@
         <w:jc w:val="center"/>
       </w:pPr>
       <w:bookmarkStart w:id="0" w:name="_Toc46935370"/>
-      <w:bookmarkStart w:id="1" w:name="_Toc52910832"/>
-      <w:bookmarkStart w:id="2" w:name="_Toc52910831"/>
-      <w:bookmarkStart w:id="3" w:name="_Toc52910751"/>
-      <w:bookmarkStart w:id="4" w:name="_Toc52910752"/>
+      <w:bookmarkStart w:id="1" w:name="_Toc52910751"/>
+      <w:bookmarkStart w:id="2" w:name="_Toc52910752"/>
+      <w:bookmarkStart w:id="3" w:name="_Toc52910832"/>
+      <w:bookmarkStart w:id="4" w:name="_Toc52910831"/>
       <w:bookmarkStart w:id="5" w:name="_Toc46935369"/>
-      <w:bookmarkStart w:id="6" w:name="_Toc476584911"/>
-      <w:bookmarkStart w:id="7" w:name="_Toc476584772"/>
-      <w:bookmarkStart w:id="8" w:name="_Toc475538841"/>
+      <w:bookmarkStart w:id="6" w:name="_Toc476584772"/>
+      <w:bookmarkStart w:id="7" w:name="_Toc475538841"/>
+      <w:bookmarkStart w:id="8" w:name="_Toc476584911"/>
       <w:bookmarkStart w:id="9" w:name="_Toc476584912"/>
       <w:bookmarkStart w:id="10" w:name="_Toc476584773"/>
-      <w:bookmarkStart w:id="11" w:name="_Toc475538842"/>
+      <w:bookmarkStart w:id="11" w:name="_Toc46933298"/>
       <w:bookmarkStart w:id="12" w:name="_Toc46933393"/>
-      <w:bookmarkStart w:id="13" w:name="_Toc46933298"/>
+      <w:bookmarkStart w:id="13" w:name="_Toc475538842"/>
       <w:r>
         <w:rPr>
           <w:lang w:eastAsia="zh-CN"/>
@@ -361,8 +361,8 @@
           <w:szCs w:val="32"/>
         </w:rPr>
       </w:pPr>
-      <w:bookmarkStart w:id="14" w:name="_Toc52910753"/>
-      <w:bookmarkStart w:id="15" w:name="_Toc52910833"/>
+      <w:bookmarkStart w:id="14" w:name="_Toc52910833"/>
+      <w:bookmarkStart w:id="15" w:name="_Toc52910753"/>
       <w:r>
         <w:rPr>
           <w:rFonts w:eastAsia="DengXian Light"/>
@@ -3713,8 +3713,8 @@
           <w:rFonts w:eastAsia="DengXian Light"/>
         </w:rPr>
       </w:pPr>
-      <w:bookmarkStart w:id="18" w:name="_Toc26007"/>
-      <w:bookmarkStart w:id="19" w:name="_Toc52910757"/>
+      <w:bookmarkStart w:id="18" w:name="_Toc52910757"/>
+      <w:bookmarkStart w:id="19" w:name="_Toc26007"/>
       <w:bookmarkStart w:id="20" w:name="_Toc46935371"/>
       <w:r>
         <w:rPr>
@@ -6963,8 +6963,8 @@
         <w:spacing w:after="360"/>
         <w:ind w:left="431" w:firstLine="0"/>
       </w:pPr>
-      <w:bookmarkStart w:id="23" w:name="_Toc19887"/>
-      <w:bookmarkStart w:id="24" w:name="_Toc52910759"/>
+      <w:bookmarkStart w:id="23" w:name="_Toc52910759"/>
+      <w:bookmarkStart w:id="24" w:name="_Toc19887"/>
       <w:r>
         <w:t>INTRODUCTION</w:t>
       </w:r>
@@ -7504,9 +7504,9 @@
           <w:lang w:eastAsia="zh-CN"/>
         </w:rPr>
       </w:pPr>
-      <w:bookmarkStart w:id="29" w:name="_Toc41057441"/>
-      <w:bookmarkStart w:id="30" w:name="_Toc260"/>
-      <w:bookmarkStart w:id="31" w:name="_Toc52910768"/>
+      <w:bookmarkStart w:id="29" w:name="_Toc52910768"/>
+      <w:bookmarkStart w:id="30" w:name="_Toc41057441"/>
+      <w:bookmarkStart w:id="31" w:name="_Toc260"/>
       <w:r>
         <w:rPr>
           <w:rFonts w:eastAsia="DengXian Light"/>
@@ -7535,13 +7535,13 @@
           <w:rFonts w:eastAsia="DengXian Light"/>
         </w:rPr>
       </w:pPr>
-      <w:bookmarkStart w:id="32" w:name="_Toc52961058"/>
+      <w:bookmarkStart w:id="32" w:name="_Toc55894585"/>
       <w:bookmarkEnd w:id="32"/>
-      <w:bookmarkStart w:id="33" w:name="_Toc55825545"/>
+      <w:bookmarkStart w:id="33" w:name="_Toc52960940"/>
       <w:bookmarkEnd w:id="33"/>
-      <w:bookmarkStart w:id="34" w:name="_Toc55894585"/>
+      <w:bookmarkStart w:id="34" w:name="_Toc52961058"/>
       <w:bookmarkEnd w:id="34"/>
-      <w:bookmarkStart w:id="35" w:name="_Toc52960940"/>
+      <w:bookmarkStart w:id="35" w:name="_Toc55825545"/>
       <w:bookmarkEnd w:id="35"/>
       <w:bookmarkStart w:id="36" w:name="_Toc23201"/>
       <w:r>
@@ -10703,13 +10703,13 @@
         <w:pStyle w:val="14"/>
         <w:ind w:firstLine="480"/>
       </w:pPr>
-      <w:bookmarkStart w:id="57" w:name="_Toc52960947"/>
+      <w:bookmarkStart w:id="57" w:name="_Toc55894592"/>
       <w:bookmarkEnd w:id="57"/>
-      <w:bookmarkStart w:id="58" w:name="_Toc55894592"/>
+      <w:bookmarkStart w:id="58" w:name="_Toc55825552"/>
       <w:bookmarkEnd w:id="58"/>
       <w:bookmarkStart w:id="59" w:name="_Toc52961065"/>
       <w:bookmarkEnd w:id="59"/>
-      <w:bookmarkStart w:id="60" w:name="_Toc55825552"/>
+      <w:bookmarkStart w:id="60" w:name="_Toc52960947"/>
       <w:bookmarkEnd w:id="60"/>
       <w:r>
         <w:t>Software design sits at the technical kernel of the software engineering process and is applied regardless of the development paradigm and area of application. Design is the first step in the development phase for any engineered product or system. The designer’s goal is to produce a model or representation of an entity that will later be built. Beginning, once system requirement has been specified and analyzed, system design is the first of the three technical activities - design, code and test that is required to build and verify software.</w:t>
@@ -13394,6 +13394,12 @@
             <w:insideH w:val="single" w:color="auto" w:sz="4" w:space="0"/>
             <w:insideV w:val="single" w:color="auto" w:sz="4" w:space="0"/>
           </w:tblBorders>
+          <w:tblCellMar>
+            <w:top w:w="0" w:type="dxa"/>
+            <w:left w:w="108" w:type="dxa"/>
+            <w:bottom w:w="0" w:type="dxa"/>
+            <w:right w:w="108" w:type="dxa"/>
+          </w:tblCellMar>
         </w:tblPrEx>
         <w:tc>
           <w:tcPr>
@@ -14989,6 +14995,12 @@
             <w:insideH w:val="single" w:color="auto" w:sz="4" w:space="0"/>
             <w:insideV w:val="single" w:color="auto" w:sz="4" w:space="0"/>
           </w:tblBorders>
+          <w:tblCellMar>
+            <w:top w:w="0" w:type="dxa"/>
+            <w:left w:w="108" w:type="dxa"/>
+            <w:bottom w:w="0" w:type="dxa"/>
+            <w:right w:w="108" w:type="dxa"/>
+          </w:tblCellMar>
         </w:tblPrEx>
         <w:tc>
           <w:tcPr>
@@ -15822,6 +15834,12 @@
             <w:insideH w:val="single" w:color="auto" w:sz="4" w:space="0"/>
             <w:insideV w:val="single" w:color="auto" w:sz="4" w:space="0"/>
           </w:tblBorders>
+          <w:tblCellMar>
+            <w:top w:w="0" w:type="dxa"/>
+            <w:left w:w="108" w:type="dxa"/>
+            <w:bottom w:w="0" w:type="dxa"/>
+            <w:right w:w="108" w:type="dxa"/>
+          </w:tblCellMar>
         </w:tblPrEx>
         <w:tc>
           <w:tcPr>
@@ -16693,6 +16711,12 @@
             <w:insideH w:val="single" w:color="auto" w:sz="4" w:space="0"/>
             <w:insideV w:val="single" w:color="auto" w:sz="4" w:space="0"/>
           </w:tblBorders>
+          <w:tblCellMar>
+            <w:top w:w="0" w:type="dxa"/>
+            <w:left w:w="108" w:type="dxa"/>
+            <w:bottom w:w="0" w:type="dxa"/>
+            <w:right w:w="108" w:type="dxa"/>
+          </w:tblCellMar>
         </w:tblPrEx>
         <w:tc>
           <w:tcPr>
@@ -16973,6 +16997,276 @@
     <w:p>
       <w:r>
         <w:br w:type="page"/>
+      </w:r>
+    </w:p>
+    <w:p/>
+    <w:tbl>
+      <w:tblPr>
+        <w:tblStyle w:val="28"/>
+        <w:tblW w:w="0" w:type="auto"/>
+        <w:tblInd w:w="0" w:type="dxa"/>
+        <w:tblBorders>
+          <w:top w:val="single" w:color="auto" w:sz="4" w:space="0"/>
+          <w:left w:val="single" w:color="auto" w:sz="4" w:space="0"/>
+          <w:bottom w:val="single" w:color="auto" w:sz="4" w:space="0"/>
+          <w:right w:val="single" w:color="auto" w:sz="4" w:space="0"/>
+          <w:insideH w:val="single" w:color="auto" w:sz="4" w:space="0"/>
+          <w:insideV w:val="single" w:color="auto" w:sz="4" w:space="0"/>
+        </w:tblBorders>
+        <w:tblLayout w:type="autofit"/>
+        <w:tblCellMar>
+          <w:top w:w="0" w:type="dxa"/>
+          <w:left w:w="108" w:type="dxa"/>
+          <w:bottom w:w="0" w:type="dxa"/>
+          <w:right w:w="108" w:type="dxa"/>
+        </w:tblCellMar>
+      </w:tblPr>
+      <w:tblGrid>
+        <w:gridCol w:w="1668"/>
+        <w:gridCol w:w="6854"/>
+      </w:tblGrid>
+      <w:tr>
+        <w:tblPrEx>
+          <w:tblBorders>
+            <w:top w:val="single" w:color="auto" w:sz="4" w:space="0"/>
+            <w:left w:val="single" w:color="auto" w:sz="4" w:space="0"/>
+            <w:bottom w:val="single" w:color="auto" w:sz="4" w:space="0"/>
+            <w:right w:val="single" w:color="auto" w:sz="4" w:space="0"/>
+            <w:insideH w:val="single" w:color="auto" w:sz="4" w:space="0"/>
+            <w:insideV w:val="single" w:color="auto" w:sz="4" w:space="0"/>
+          </w:tblBorders>
+        </w:tblPrEx>
+        <w:tc>
+          <w:tcPr>
+            <w:tcW w:w="1668" w:type="dxa"/>
+          </w:tcPr>
+          <w:p>
+            <w:pPr>
+              <w:jc w:val="left"/>
+            </w:pPr>
+            <w:r>
+              <w:rPr>
+                <w:rFonts w:hint="default"/>
+                <w:lang w:val="en-US"/>
+              </w:rPr>
+              <w:t>Command</w:t>
+            </w:r>
+          </w:p>
+        </w:tc>
+        <w:tc>
+          <w:tcPr>
+            <w:tcW w:w="6854" w:type="dxa"/>
+          </w:tcPr>
+          <w:p>
+            <w:pPr>
+              <w:jc w:val="left"/>
+            </w:pPr>
+            <w:r>
+              <w:rPr>
+                <w:rFonts w:hint="default"/>
+              </w:rPr>
+              <w:t>open article (number) {1|5|...} without control</w:t>
+            </w:r>
+          </w:p>
+        </w:tc>
+      </w:tr>
+      <w:tr>
+        <w:tblPrEx>
+          <w:tblBorders>
+            <w:top w:val="single" w:color="auto" w:sz="4" w:space="0"/>
+            <w:left w:val="single" w:color="auto" w:sz="4" w:space="0"/>
+            <w:bottom w:val="single" w:color="auto" w:sz="4" w:space="0"/>
+            <w:right w:val="single" w:color="auto" w:sz="4" w:space="0"/>
+            <w:insideH w:val="single" w:color="auto" w:sz="4" w:space="0"/>
+            <w:insideV w:val="single" w:color="auto" w:sz="4" w:space="0"/>
+          </w:tblBorders>
+          <w:tblCellMar>
+            <w:top w:w="0" w:type="dxa"/>
+            <w:left w:w="108" w:type="dxa"/>
+            <w:bottom w:w="0" w:type="dxa"/>
+            <w:right w:w="108" w:type="dxa"/>
+          </w:tblCellMar>
+        </w:tblPrEx>
+        <w:tc>
+          <w:tcPr>
+            <w:tcW w:w="1668" w:type="dxa"/>
+          </w:tcPr>
+          <w:p>
+            <w:pPr>
+              <w:jc w:val="left"/>
+            </w:pPr>
+            <w:r>
+              <w:rPr>
+                <w:rFonts w:hint="eastAsia"/>
+              </w:rPr>
+              <w:t>input</w:t>
+            </w:r>
+          </w:p>
+        </w:tc>
+        <w:tc>
+          <w:tcPr>
+            <w:tcW w:w="6854" w:type="dxa"/>
+          </w:tcPr>
+          <w:p>
+            <w:pPr>
+              <w:jc w:val="left"/>
+              <w:rPr>
+                <w:rFonts w:hint="default"/>
+                <w:lang w:val="en-US"/>
+              </w:rPr>
+            </w:pPr>
+            <w:r>
+              <w:rPr>
+                <w:rFonts w:hint="default"/>
+                <w:lang w:val="en-US"/>
+              </w:rPr>
+              <w:t>user commands 'open article (number) {1} without control'. a user can use another number if the number is in the range of existing articles in the client. if there are ten articles so then a user can choose from 1 to 10.</w:t>
+            </w:r>
+          </w:p>
+        </w:tc>
+      </w:tr>
+      <w:tr>
+        <w:tblPrEx>
+          <w:tblBorders>
+            <w:top w:val="single" w:color="auto" w:sz="4" w:space="0"/>
+            <w:left w:val="single" w:color="auto" w:sz="4" w:space="0"/>
+            <w:bottom w:val="single" w:color="auto" w:sz="4" w:space="0"/>
+            <w:right w:val="single" w:color="auto" w:sz="4" w:space="0"/>
+            <w:insideH w:val="single" w:color="auto" w:sz="4" w:space="0"/>
+            <w:insideV w:val="single" w:color="auto" w:sz="4" w:space="0"/>
+          </w:tblBorders>
+          <w:tblCellMar>
+            <w:top w:w="0" w:type="dxa"/>
+            <w:left w:w="108" w:type="dxa"/>
+            <w:bottom w:w="0" w:type="dxa"/>
+            <w:right w:w="108" w:type="dxa"/>
+          </w:tblCellMar>
+        </w:tblPrEx>
+        <w:tc>
+          <w:tcPr>
+            <w:tcW w:w="1668" w:type="dxa"/>
+          </w:tcPr>
+          <w:p>
+            <w:pPr>
+              <w:jc w:val="left"/>
+            </w:pPr>
+            <w:r>
+              <w:rPr>
+                <w:rFonts w:hint="eastAsia"/>
+              </w:rPr>
+              <w:t>process</w:t>
+            </w:r>
+          </w:p>
+        </w:tc>
+        <w:tc>
+          <w:tcPr>
+            <w:tcW w:w="6854" w:type="dxa"/>
+          </w:tcPr>
+          <w:p>
+            <w:pPr>
+              <w:jc w:val="left"/>
+              <w:rPr>
+                <w:rFonts w:hint="default"/>
+                <w:lang w:val="en-US"/>
+              </w:rPr>
+            </w:pPr>
+            <w:r>
+              <w:rPr>
+                <w:rFonts w:hint="default"/>
+              </w:rPr>
+              <w:t>first, check if a number is valid number, if it is a valid number open the article</w:t>
+            </w:r>
+          </w:p>
+        </w:tc>
+      </w:tr>
+      <w:tr>
+        <w:tblPrEx>
+          <w:tblBorders>
+            <w:top w:val="single" w:color="auto" w:sz="4" w:space="0"/>
+            <w:left w:val="single" w:color="auto" w:sz="4" w:space="0"/>
+            <w:bottom w:val="single" w:color="auto" w:sz="4" w:space="0"/>
+            <w:right w:val="single" w:color="auto" w:sz="4" w:space="0"/>
+            <w:insideH w:val="single" w:color="auto" w:sz="4" w:space="0"/>
+            <w:insideV w:val="single" w:color="auto" w:sz="4" w:space="0"/>
+          </w:tblBorders>
+          <w:tblCellMar>
+            <w:top w:w="0" w:type="dxa"/>
+            <w:left w:w="108" w:type="dxa"/>
+            <w:bottom w:w="0" w:type="dxa"/>
+            <w:right w:w="108" w:type="dxa"/>
+          </w:tblCellMar>
+        </w:tblPrEx>
+        <w:tc>
+          <w:tcPr>
+            <w:tcW w:w="1668" w:type="dxa"/>
+          </w:tcPr>
+          <w:p>
+            <w:pPr>
+              <w:jc w:val="left"/>
+            </w:pPr>
+            <w:r>
+              <w:rPr>
+                <w:rFonts w:hint="eastAsia"/>
+              </w:rPr>
+              <w:t>output</w:t>
+            </w:r>
+          </w:p>
+        </w:tc>
+        <w:tc>
+          <w:tcPr>
+            <w:tcW w:w="6854" w:type="dxa"/>
+          </w:tcPr>
+          <w:p>
+            <w:pPr>
+              <w:jc w:val="left"/>
+            </w:pPr>
+            <w:r>
+              <w:rPr>
+                <w:rFonts w:hint="eastAsia"/>
+              </w:rPr>
+              <w:t>opening an article page</w:t>
+            </w:r>
+          </w:p>
+        </w:tc>
+      </w:tr>
+    </w:tbl>
+    <w:p>
+      <w:pPr>
+        <w:pStyle w:val="15"/>
+        <w:rPr>
+          <w:rFonts w:eastAsia="DengXian Light"/>
+        </w:rPr>
+      </w:pPr>
+      <w:r>
+        <w:t xml:space="preserve">Table </w:t>
+      </w:r>
+      <w:r>
+        <w:fldChar w:fldCharType="begin"/>
+      </w:r>
+      <w:r>
+        <w:instrText xml:space="preserve"> SEQ Table \* ARABIC </w:instrText>
+      </w:r>
+      <w:r>
+        <w:fldChar w:fldCharType="separate"/>
+      </w:r>
+      <w:r>
+        <w:t>2</w:t>
+      </w:r>
+      <w:r>
+        <w:fldChar w:fldCharType="end"/>
+      </w:r>
+      <w:r>
+        <w:rPr>
+          <w:rFonts w:hint="default"/>
+          <w:lang w:val="en-US"/>
+        </w:rPr>
+        <w:t xml:space="preserve"> </w:t>
+      </w:r>
+      <w:r>
+        <w:rPr>
+          <w:rFonts w:hint="default"/>
+        </w:rPr>
+        <w:t>open article (number) {1|5|...} without control</w:t>
       </w:r>
     </w:p>
     <w:p/>
@@ -17047,7 +17341,7 @@
               <w:rPr>
                 <w:rFonts w:hint="default"/>
               </w:rPr>
-              <w:t>open article (number) {1|5|...} without control</w:t>
+              <w:t>give me top stories</w:t>
             </w:r>
           </w:p>
         </w:tc>
@@ -17100,9 +17394,8 @@
             <w:r>
               <w:rPr>
                 <w:rFonts w:hint="default"/>
-                <w:lang w:val="en-US"/>
-              </w:rPr>
-              <w:t>user commands 'open article (number) {1} without control'. a user can use another number if the number is in the range of existing articles in the client. if there are ten articles so then a user can choose from 1 to 10.</w:t>
+              </w:rPr>
+              <w:t>user commands 'give me top stories'.</w:t>
             </w:r>
           </w:p>
         </w:tc>
@@ -17148,15 +17441,50 @@
             <w:pPr>
               <w:jc w:val="left"/>
               <w:rPr>
+                <w:rFonts w:hint="eastAsia"/>
+              </w:rPr>
+            </w:pPr>
+            <w:r>
+              <w:rPr>
+                <w:rFonts w:hint="eastAsia"/>
+              </w:rPr>
+              <w:t>irst, send Get HTTP request with 'source=google finance' string query to News API and then return top 10 articles because google Finance only shows top stories from all the news websites by default</w:t>
+            </w:r>
+          </w:p>
+          <w:p>
+            <w:pPr>
+              <w:jc w:val="left"/>
+              <w:rPr>
+                <w:rFonts w:hint="eastAsia"/>
+              </w:rPr>
+            </w:pPr>
+            <w:r>
+              <w:rPr>
+                <w:rFonts w:hint="eastAsia"/>
+              </w:rPr>
+              <w:t>and then finansis will show the articles to the user and if there is something wrong from News API return 500 code (server error)</w:t>
+            </w:r>
+          </w:p>
+          <w:p>
+            <w:pPr>
+              <w:jc w:val="left"/>
+              <w:rPr>
                 <w:rFonts w:hint="default"/>
                 <w:lang w:val="en-US"/>
               </w:rPr>
             </w:pPr>
             <w:r>
               <w:rPr>
+                <w:rFonts w:hint="eastAsia"/>
+              </w:rPr>
+              <w:t xml:space="preserve">and then finansis will tell the user the error message </w:t>
+            </w:r>
+            <w:r>
+              <w:rPr>
                 <w:rFonts w:hint="default"/>
-              </w:rPr>
-              <w:t>first, check if a number is valid number, if it is a valid number open the article</w:t>
+                <w:lang w:val="en-US"/>
+              </w:rPr>
+              <w:t xml:space="preserve"> </w:t>
             </w:r>
           </w:p>
         </w:tc>
@@ -17206,7 +17534,7 @@
               <w:rPr>
                 <w:rFonts w:hint="eastAsia"/>
               </w:rPr>
-              <w:t>opening an article page</w:t>
+              <w:t>showing top news articles</w:t>
             </w:r>
           </w:p>
         </w:tc>
@@ -17216,39 +17544,39 @@
       <w:pPr>
         <w:pStyle w:val="15"/>
         <w:rPr>
-          <w:rFonts w:eastAsia="DengXian Light"/>
-        </w:rPr>
-      </w:pPr>
-      <w:r>
-        <w:t xml:space="preserve">Table </w:t>
-      </w:r>
-      <w:r>
-        <w:fldChar w:fldCharType="begin"/>
-      </w:r>
-      <w:r>
-        <w:instrText xml:space="preserve"> SEQ Table \* ARABIC </w:instrText>
-      </w:r>
-      <w:r>
-        <w:fldChar w:fldCharType="separate"/>
-      </w:r>
-      <w:r>
-        <w:t>2</w:t>
-      </w:r>
-      <w:r>
-        <w:fldChar w:fldCharType="end"/>
-      </w:r>
-      <w:r>
-        <w:rPr>
           <w:rFonts w:hint="default"/>
           <w:lang w:val="en-US"/>
         </w:rPr>
-        <w:t xml:space="preserve"> </w:t>
+      </w:pPr>
+      <w:r>
+        <w:t xml:space="preserve">Table </w:t>
+      </w:r>
+      <w:r>
+        <w:fldChar w:fldCharType="begin"/>
+      </w:r>
+      <w:r>
+        <w:instrText xml:space="preserve"> SEQ Table \* ARABIC </w:instrText>
+      </w:r>
+      <w:r>
+        <w:fldChar w:fldCharType="separate"/>
+      </w:r>
+      <w:r>
+        <w:t>2</w:t>
+      </w:r>
+      <w:r>
+        <w:fldChar w:fldCharType="end"/>
       </w:r>
       <w:r>
         <w:rPr>
           <w:rFonts w:hint="default"/>
-        </w:rPr>
-        <w:t>open article (number) {1|5|...} without control</w:t>
+          <w:lang w:val="en-US"/>
+        </w:rPr>
+        <w:t xml:space="preserve"> give me top stories</w:t>
+      </w:r>
+    </w:p>
+    <w:p>
+      <w:r>
+        <w:br w:type="page"/>
       </w:r>
     </w:p>
     <w:p/>
@@ -17323,310 +17651,6 @@
               <w:rPr>
                 <w:rFonts w:hint="default"/>
               </w:rPr>
-              <w:t>give me top stories</w:t>
-            </w:r>
-          </w:p>
-        </w:tc>
-      </w:tr>
-      <w:tr>
-        <w:tblPrEx>
-          <w:tblBorders>
-            <w:top w:val="single" w:color="auto" w:sz="4" w:space="0"/>
-            <w:left w:val="single" w:color="auto" w:sz="4" w:space="0"/>
-            <w:bottom w:val="single" w:color="auto" w:sz="4" w:space="0"/>
-            <w:right w:val="single" w:color="auto" w:sz="4" w:space="0"/>
-            <w:insideH w:val="single" w:color="auto" w:sz="4" w:space="0"/>
-            <w:insideV w:val="single" w:color="auto" w:sz="4" w:space="0"/>
-          </w:tblBorders>
-          <w:tblCellMar>
-            <w:top w:w="0" w:type="dxa"/>
-            <w:left w:w="108" w:type="dxa"/>
-            <w:bottom w:w="0" w:type="dxa"/>
-            <w:right w:w="108" w:type="dxa"/>
-          </w:tblCellMar>
-        </w:tblPrEx>
-        <w:tc>
-          <w:tcPr>
-            <w:tcW w:w="1668" w:type="dxa"/>
-          </w:tcPr>
-          <w:p>
-            <w:pPr>
-              <w:jc w:val="left"/>
-            </w:pPr>
-            <w:r>
-              <w:rPr>
-                <w:rFonts w:hint="eastAsia"/>
-              </w:rPr>
-              <w:t>input</w:t>
-            </w:r>
-          </w:p>
-        </w:tc>
-        <w:tc>
-          <w:tcPr>
-            <w:tcW w:w="6854" w:type="dxa"/>
-          </w:tcPr>
-          <w:p>
-            <w:pPr>
-              <w:jc w:val="left"/>
-              <w:rPr>
-                <w:rFonts w:hint="default"/>
-                <w:lang w:val="en-US"/>
-              </w:rPr>
-            </w:pPr>
-            <w:r>
-              <w:rPr>
-                <w:rFonts w:hint="default"/>
-              </w:rPr>
-              <w:t>user commands 'give me top stories'.</w:t>
-            </w:r>
-          </w:p>
-        </w:tc>
-      </w:tr>
-      <w:tr>
-        <w:tblPrEx>
-          <w:tblBorders>
-            <w:top w:val="single" w:color="auto" w:sz="4" w:space="0"/>
-            <w:left w:val="single" w:color="auto" w:sz="4" w:space="0"/>
-            <w:bottom w:val="single" w:color="auto" w:sz="4" w:space="0"/>
-            <w:right w:val="single" w:color="auto" w:sz="4" w:space="0"/>
-            <w:insideH w:val="single" w:color="auto" w:sz="4" w:space="0"/>
-            <w:insideV w:val="single" w:color="auto" w:sz="4" w:space="0"/>
-          </w:tblBorders>
-          <w:tblCellMar>
-            <w:top w:w="0" w:type="dxa"/>
-            <w:left w:w="108" w:type="dxa"/>
-            <w:bottom w:w="0" w:type="dxa"/>
-            <w:right w:w="108" w:type="dxa"/>
-          </w:tblCellMar>
-        </w:tblPrEx>
-        <w:tc>
-          <w:tcPr>
-            <w:tcW w:w="1668" w:type="dxa"/>
-          </w:tcPr>
-          <w:p>
-            <w:pPr>
-              <w:jc w:val="left"/>
-            </w:pPr>
-            <w:r>
-              <w:rPr>
-                <w:rFonts w:hint="eastAsia"/>
-              </w:rPr>
-              <w:t>process</w:t>
-            </w:r>
-          </w:p>
-        </w:tc>
-        <w:tc>
-          <w:tcPr>
-            <w:tcW w:w="6854" w:type="dxa"/>
-          </w:tcPr>
-          <w:p>
-            <w:pPr>
-              <w:jc w:val="left"/>
-              <w:rPr>
-                <w:rFonts w:hint="eastAsia"/>
-              </w:rPr>
-            </w:pPr>
-            <w:r>
-              <w:rPr>
-                <w:rFonts w:hint="eastAsia"/>
-              </w:rPr>
-              <w:t>irst, send Get HTTP request with 'source=google finance' string query to News API and then return top 10 articles because google Finance only shows top stories from all the news websites by default</w:t>
-            </w:r>
-          </w:p>
-          <w:p>
-            <w:pPr>
-              <w:jc w:val="left"/>
-              <w:rPr>
-                <w:rFonts w:hint="eastAsia"/>
-              </w:rPr>
-            </w:pPr>
-            <w:r>
-              <w:rPr>
-                <w:rFonts w:hint="eastAsia"/>
-              </w:rPr>
-              <w:t>and then finansis will show the articles to the user and if there is something wrong from News API return 500 code (server error)</w:t>
-            </w:r>
-          </w:p>
-          <w:p>
-            <w:pPr>
-              <w:jc w:val="left"/>
-              <w:rPr>
-                <w:rFonts w:hint="default"/>
-                <w:lang w:val="en-US"/>
-              </w:rPr>
-            </w:pPr>
-            <w:r>
-              <w:rPr>
-                <w:rFonts w:hint="eastAsia"/>
-              </w:rPr>
-              <w:t xml:space="preserve">and then finansis will tell the user the error message </w:t>
-            </w:r>
-            <w:r>
-              <w:rPr>
-                <w:rFonts w:hint="default"/>
-                <w:lang w:val="en-US"/>
-              </w:rPr>
-              <w:t xml:space="preserve"> </w:t>
-            </w:r>
-          </w:p>
-        </w:tc>
-      </w:tr>
-      <w:tr>
-        <w:tblPrEx>
-          <w:tblBorders>
-            <w:top w:val="single" w:color="auto" w:sz="4" w:space="0"/>
-            <w:left w:val="single" w:color="auto" w:sz="4" w:space="0"/>
-            <w:bottom w:val="single" w:color="auto" w:sz="4" w:space="0"/>
-            <w:right w:val="single" w:color="auto" w:sz="4" w:space="0"/>
-            <w:insideH w:val="single" w:color="auto" w:sz="4" w:space="0"/>
-            <w:insideV w:val="single" w:color="auto" w:sz="4" w:space="0"/>
-          </w:tblBorders>
-          <w:tblCellMar>
-            <w:top w:w="0" w:type="dxa"/>
-            <w:left w:w="108" w:type="dxa"/>
-            <w:bottom w:w="0" w:type="dxa"/>
-            <w:right w:w="108" w:type="dxa"/>
-          </w:tblCellMar>
-        </w:tblPrEx>
-        <w:tc>
-          <w:tcPr>
-            <w:tcW w:w="1668" w:type="dxa"/>
-          </w:tcPr>
-          <w:p>
-            <w:pPr>
-              <w:jc w:val="left"/>
-            </w:pPr>
-            <w:r>
-              <w:rPr>
-                <w:rFonts w:hint="eastAsia"/>
-              </w:rPr>
-              <w:t>output</w:t>
-            </w:r>
-          </w:p>
-        </w:tc>
-        <w:tc>
-          <w:tcPr>
-            <w:tcW w:w="6854" w:type="dxa"/>
-          </w:tcPr>
-          <w:p>
-            <w:pPr>
-              <w:jc w:val="left"/>
-            </w:pPr>
-            <w:r>
-              <w:rPr>
-                <w:rFonts w:hint="eastAsia"/>
-              </w:rPr>
-              <w:t>showing top news articles</w:t>
-            </w:r>
-          </w:p>
-        </w:tc>
-      </w:tr>
-    </w:tbl>
-    <w:p>
-      <w:pPr>
-        <w:pStyle w:val="15"/>
-        <w:rPr>
-          <w:rFonts w:hint="default"/>
-          <w:lang w:val="en-US"/>
-        </w:rPr>
-      </w:pPr>
-      <w:r>
-        <w:t xml:space="preserve">Table </w:t>
-      </w:r>
-      <w:r>
-        <w:fldChar w:fldCharType="begin"/>
-      </w:r>
-      <w:r>
-        <w:instrText xml:space="preserve"> SEQ Table \* ARABIC </w:instrText>
-      </w:r>
-      <w:r>
-        <w:fldChar w:fldCharType="separate"/>
-      </w:r>
-      <w:r>
-        <w:t>2</w:t>
-      </w:r>
-      <w:r>
-        <w:fldChar w:fldCharType="end"/>
-      </w:r>
-      <w:r>
-        <w:rPr>
-          <w:rFonts w:hint="default"/>
-          <w:lang w:val="en-US"/>
-        </w:rPr>
-        <w:t xml:space="preserve"> give me top stories</w:t>
-      </w:r>
-    </w:p>
-    <w:p>
-      <w:r>
-        <w:br w:type="page"/>
-      </w:r>
-    </w:p>
-    <w:p/>
-    <w:tbl>
-      <w:tblPr>
-        <w:tblStyle w:val="28"/>
-        <w:tblW w:w="0" w:type="auto"/>
-        <w:tblInd w:w="0" w:type="dxa"/>
-        <w:tblBorders>
-          <w:top w:val="single" w:color="auto" w:sz="4" w:space="0"/>
-          <w:left w:val="single" w:color="auto" w:sz="4" w:space="0"/>
-          <w:bottom w:val="single" w:color="auto" w:sz="4" w:space="0"/>
-          <w:right w:val="single" w:color="auto" w:sz="4" w:space="0"/>
-          <w:insideH w:val="single" w:color="auto" w:sz="4" w:space="0"/>
-          <w:insideV w:val="single" w:color="auto" w:sz="4" w:space="0"/>
-        </w:tblBorders>
-        <w:tblLayout w:type="autofit"/>
-        <w:tblCellMar>
-          <w:top w:w="0" w:type="dxa"/>
-          <w:left w:w="108" w:type="dxa"/>
-          <w:bottom w:w="0" w:type="dxa"/>
-          <w:right w:w="108" w:type="dxa"/>
-        </w:tblCellMar>
-      </w:tblPr>
-      <w:tblGrid>
-        <w:gridCol w:w="1668"/>
-        <w:gridCol w:w="6854"/>
-      </w:tblGrid>
-      <w:tr>
-        <w:tblPrEx>
-          <w:tblBorders>
-            <w:top w:val="single" w:color="auto" w:sz="4" w:space="0"/>
-            <w:left w:val="single" w:color="auto" w:sz="4" w:space="0"/>
-            <w:bottom w:val="single" w:color="auto" w:sz="4" w:space="0"/>
-            <w:right w:val="single" w:color="auto" w:sz="4" w:space="0"/>
-            <w:insideH w:val="single" w:color="auto" w:sz="4" w:space="0"/>
-            <w:insideV w:val="single" w:color="auto" w:sz="4" w:space="0"/>
-          </w:tblBorders>
-        </w:tblPrEx>
-        <w:tc>
-          <w:tcPr>
-            <w:tcW w:w="1668" w:type="dxa"/>
-          </w:tcPr>
-          <w:p>
-            <w:pPr>
-              <w:jc w:val="left"/>
-            </w:pPr>
-            <w:r>
-              <w:rPr>
-                <w:rFonts w:hint="default"/>
-                <w:lang w:val="en-US"/>
-              </w:rPr>
-              <w:t>Command</w:t>
-            </w:r>
-          </w:p>
-        </w:tc>
-        <w:tc>
-          <w:tcPr>
-            <w:tcW w:w="6854" w:type="dxa"/>
-          </w:tcPr>
-          <w:p>
-            <w:pPr>
-              <w:jc w:val="left"/>
-            </w:pPr>
-            <w:r>
-              <w:rPr>
-                <w:rFonts w:hint="default"/>
-              </w:rPr>
               <w:t>give me {Apple|AAPL|...} stock news</w:t>
             </w:r>
           </w:p>
@@ -19690,6 +19714,12 @@
             <w:insideH w:val="single" w:color="auto" w:sz="4" w:space="0"/>
             <w:insideV w:val="single" w:color="auto" w:sz="4" w:space="0"/>
           </w:tblBorders>
+          <w:tblCellMar>
+            <w:top w:w="0" w:type="dxa"/>
+            <w:left w:w="108" w:type="dxa"/>
+            <w:bottom w:w="0" w:type="dxa"/>
+            <w:right w:w="108" w:type="dxa"/>
+          </w:tblCellMar>
         </w:tblPrEx>
         <w:tc>
           <w:tcPr>
@@ -20259,12 +20289,6 @@
             <w:insideH w:val="single" w:color="auto" w:sz="4" w:space="0"/>
             <w:insideV w:val="single" w:color="auto" w:sz="4" w:space="0"/>
           </w:tblBorders>
-          <w:tblCellMar>
-            <w:top w:w="0" w:type="dxa"/>
-            <w:left w:w="108" w:type="dxa"/>
-            <w:bottom w:w="0" w:type="dxa"/>
-            <w:right w:w="108" w:type="dxa"/>
-          </w:tblCellMar>
         </w:tblPrEx>
         <w:tc>
           <w:tcPr>
@@ -21686,6 +21710,12 @@
             <w:insideH w:val="single" w:color="auto" w:sz="4" w:space="0"/>
             <w:insideV w:val="single" w:color="auto" w:sz="4" w:space="0"/>
           </w:tblBorders>
+          <w:tblCellMar>
+            <w:top w:w="0" w:type="dxa"/>
+            <w:left w:w="108" w:type="dxa"/>
+            <w:bottom w:w="0" w:type="dxa"/>
+            <w:right w:w="108" w:type="dxa"/>
+          </w:tblCellMar>
         </w:tblPrEx>
         <w:tc>
           <w:tcPr>
@@ -22531,8 +22561,6 @@
         </w:rPr>
         <w:t xml:space="preserve"> back-testing stock trading strategy commands</w:t>
       </w:r>
-      <w:bookmarkStart w:id="164" w:name="_GoBack"/>
-      <w:bookmarkEnd w:id="164"/>
     </w:p>
     <w:tbl>
       <w:tblPr>
@@ -22605,7 +22633,7 @@
               <w:rPr>
                 <w:rFonts w:hint="default"/>
               </w:rPr>
-              <w:t>logout</w:t>
+              <w:t xml:space="preserve"> reset back testing (data)</w:t>
             </w:r>
           </w:p>
         </w:tc>
@@ -22659,7 +22687,7 @@
               <w:rPr>
                 <w:rFonts w:hint="default"/>
               </w:rPr>
-              <w:t>user commands 'logout'</w:t>
+              <w:t>user commands 'reset back testing (data)'.</w:t>
             </w:r>
           </w:p>
         </w:tc>
@@ -22713,14 +22741,14 @@
               <w:rPr>
                 <w:rFonts w:hint="eastAsia"/>
               </w:rPr>
-              <w:t>first, check if a user logged in or not, if a user is logged in so then logout the user and response 'log out successfully'</w:t>
+              <w:t>reset back testing by clear the user's localStorage and reloading th page</w:t>
             </w:r>
             <w:r>
               <w:rPr>
                 <w:rFonts w:hint="default"/>
                 <w:lang w:val="en-US"/>
               </w:rPr>
-              <w:t xml:space="preserve">, otherwise response 'oops, you not logged in to logout'.   </w:t>
+              <w:t xml:space="preserve">   </w:t>
             </w:r>
           </w:p>
         </w:tc>
@@ -22770,7 +22798,7 @@
               <w:rPr>
                 <w:rFonts w:hint="eastAsia"/>
               </w:rPr>
-              <w:t>logout a user if a user logged in, otherwise response with a error message</w:t>
+              <w:t>reset back testing data</w:t>
             </w:r>
           </w:p>
         </w:tc>
@@ -22812,7 +22840,7 @@
         <w:rPr>
           <w:rFonts w:hint="default"/>
         </w:rPr>
-        <w:t>logout</w:t>
+        <w:t>reset back testing (data)</w:t>
       </w:r>
     </w:p>
     <w:tbl>
@@ -22850,6 +22878,12 @@
             <w:insideH w:val="single" w:color="auto" w:sz="4" w:space="0"/>
             <w:insideV w:val="single" w:color="auto" w:sz="4" w:space="0"/>
           </w:tblBorders>
+          <w:tblCellMar>
+            <w:top w:w="0" w:type="dxa"/>
+            <w:left w:w="108" w:type="dxa"/>
+            <w:bottom w:w="0" w:type="dxa"/>
+            <w:right w:w="108" w:type="dxa"/>
+          </w:tblCellMar>
         </w:tblPrEx>
         <w:tc>
           <w:tcPr>
@@ -22880,7 +22914,7 @@
               <w:rPr>
                 <w:rFonts w:hint="default"/>
               </w:rPr>
-              <w:t>logout</w:t>
+              <w:t>force sell</w:t>
             </w:r>
           </w:p>
         </w:tc>
@@ -22934,7 +22968,7 @@
               <w:rPr>
                 <w:rFonts w:hint="default"/>
               </w:rPr>
-              <w:t>user commands 'logout'</w:t>
+              <w:t>user commands 'force sell'.</w:t>
             </w:r>
           </w:p>
         </w:tc>
@@ -22988,14 +23022,92 @@
               <w:rPr>
                 <w:rFonts w:hint="eastAsia"/>
               </w:rPr>
-              <w:t>first, check if a user logged in or not, if a user is logged in so then logout the user and response 'log out successfully'</w:t>
+              <w:t>first, check if there is more data in the Trading API to test if the condition false so then tell a user 'sorry I don't have more data to test, right now'</w:t>
             </w:r>
             <w:r>
               <w:rPr>
                 <w:rFonts w:hint="default"/>
                 <w:lang w:val="en-US"/>
               </w:rPr>
-              <w:t xml:space="preserve">, otherwise response 'oops, you not logged in to logout'.   </w:t>
+              <w:t xml:space="preserve"> </w:t>
+            </w:r>
+            <w:r>
+              <w:rPr>
+                <w:rFonts w:hint="eastAsia"/>
+              </w:rPr>
+              <w:t>and then stop this process otherwise check if  a user has stocks to sell in holdingStocks backTest</w:t>
+            </w:r>
+            <w:r>
+              <w:rPr>
+                <w:rFonts w:hint="default"/>
+                <w:lang w:val="en-US"/>
+              </w:rPr>
+              <w:t xml:space="preserve"> </w:t>
+            </w:r>
+            <w:r>
+              <w:rPr>
+                <w:rFonts w:hint="eastAsia"/>
+              </w:rPr>
+              <w:t>array if the condition false so then tell a user 'you don't have any stocks to sell'</w:t>
+            </w:r>
+            <w:r>
+              <w:rPr>
+                <w:rFonts w:hint="default"/>
+                <w:lang w:val="en-US"/>
+              </w:rPr>
+              <w:t xml:space="preserve"> </w:t>
+            </w:r>
+            <w:r>
+              <w:rPr>
+                <w:rFonts w:hint="eastAsia"/>
+              </w:rPr>
+              <w:t>otherwise start back testing process that mentioned above and</w:t>
+            </w:r>
+            <w:r>
+              <w:rPr>
+                <w:rFonts w:hint="default"/>
+                <w:lang w:val="en-US"/>
+              </w:rPr>
+              <w:t xml:space="preserve"> </w:t>
+            </w:r>
+            <w:r>
+              <w:rPr>
+                <w:rFonts w:hint="eastAsia"/>
+              </w:rPr>
+              <w:t>adding isForce flag to it</w:t>
+            </w:r>
+            <w:r>
+              <w:rPr>
+                <w:rFonts w:hint="default"/>
+                <w:lang w:val="en-US"/>
+              </w:rPr>
+              <w:t xml:space="preserve"> </w:t>
+            </w:r>
+            <w:r>
+              <w:rPr>
+                <w:rFonts w:hint="eastAsia"/>
+              </w:rPr>
+              <w:t>so then send all the requests except 'buy stocks</w:t>
+            </w:r>
+            <w:r>
+              <w:rPr>
+                <w:rFonts w:hint="default"/>
+                <w:lang w:val="en-US"/>
+              </w:rPr>
+              <w:t xml:space="preserve"> </w:t>
+            </w:r>
+            <w:r>
+              <w:rPr>
+                <w:rFonts w:hint="eastAsia"/>
+              </w:rPr>
+              <w:t>Back-testing' request</w:t>
+            </w:r>
+            <w:r>
+              <w:rPr>
+                <w:rFonts w:hint="default"/>
+                <w:lang w:val="en-US"/>
+              </w:rPr>
+              <w:t xml:space="preserve">  </w:t>
             </w:r>
           </w:p>
         </w:tc>
@@ -23045,7 +23157,7 @@
               <w:rPr>
                 <w:rFonts w:hint="eastAsia"/>
               </w:rPr>
-              <w:t>logout a user if a user logged in, otherwise response with a error message</w:t>
+              <w:t>force sell (sell the stock without following sell strategy with any profit)</w:t>
             </w:r>
           </w:p>
         </w:tc>
@@ -23087,8 +23199,10 @@
         <w:rPr>
           <w:rFonts w:hint="default"/>
         </w:rPr>
-        <w:t>logout</w:t>
-      </w:r>
+        <w:t>force sell</w:t>
+      </w:r>
+      <w:bookmarkStart w:id="164" w:name="_GoBack"/>
+      <w:bookmarkEnd w:id="164"/>
     </w:p>
     <w:tbl>
       <w:tblPr>
@@ -24773,6 +24887,12 @@
             <w:insideH w:val="single" w:color="auto" w:sz="4" w:space="0"/>
             <w:insideV w:val="single" w:color="auto" w:sz="4" w:space="0"/>
           </w:tblBorders>
+          <w:tblCellMar>
+            <w:top w:w="0" w:type="dxa"/>
+            <w:left w:w="108" w:type="dxa"/>
+            <w:bottom w:w="0" w:type="dxa"/>
+            <w:right w:w="108" w:type="dxa"/>
+          </w:tblCellMar>
         </w:tblPrEx>
         <w:tc>
           <w:tcPr>
@@ -25006,12 +25126,6 @@
             <w:insideH w:val="single" w:color="auto" w:sz="4" w:space="0"/>
             <w:insideV w:val="single" w:color="auto" w:sz="4" w:space="0"/>
           </w:tblBorders>
-          <w:tblCellMar>
-            <w:top w:w="0" w:type="dxa"/>
-            <w:left w:w="108" w:type="dxa"/>
-            <w:bottom w:w="0" w:type="dxa"/>
-            <w:right w:w="108" w:type="dxa"/>
-          </w:tblCellMar>
         </w:tblPrEx>
         <w:tc>
           <w:tcPr>
@@ -26037,12 +26151,6 @@
             <w:insideH w:val="single" w:color="auto" w:sz="4" w:space="0"/>
             <w:insideV w:val="single" w:color="auto" w:sz="4" w:space="0"/>
           </w:tblBorders>
-          <w:tblCellMar>
-            <w:top w:w="0" w:type="dxa"/>
-            <w:left w:w="108" w:type="dxa"/>
-            <w:bottom w:w="0" w:type="dxa"/>
-            <w:right w:w="108" w:type="dxa"/>
-          </w:tblCellMar>
         </w:tblPrEx>
         <w:tc>
           <w:tcPr>
@@ -26980,6 +27088,12 @@
             <w:insideH w:val="single" w:color="auto" w:sz="4" w:space="0"/>
             <w:insideV w:val="single" w:color="auto" w:sz="4" w:space="0"/>
           </w:tblBorders>
+          <w:tblCellMar>
+            <w:top w:w="0" w:type="dxa"/>
+            <w:left w:w="108" w:type="dxa"/>
+            <w:bottom w:w="0" w:type="dxa"/>
+            <w:right w:w="108" w:type="dxa"/>
+          </w:tblCellMar>
         </w:tblPrEx>
         <w:trPr>
           <w:jc w:val="center"/>
@@ -32104,12 +32218,6 @@
             <w:insideH w:val="single" w:color="auto" w:sz="4" w:space="0"/>
             <w:insideV w:val="single" w:color="auto" w:sz="4" w:space="0"/>
           </w:tblBorders>
-          <w:tblCellMar>
-            <w:top w:w="0" w:type="dxa"/>
-            <w:left w:w="108" w:type="dxa"/>
-            <w:bottom w:w="0" w:type="dxa"/>
-            <w:right w:w="108" w:type="dxa"/>
-          </w:tblCellMar>
         </w:tblPrEx>
         <w:tc>
           <w:tcPr>
@@ -43848,6 +43956,12 @@
             <w:insideH w:val="single" w:color="auto" w:sz="4" w:space="0"/>
             <w:insideV w:val="single" w:color="auto" w:sz="4" w:space="0"/>
           </w:tblBorders>
+          <w:tblCellMar>
+            <w:top w:w="0" w:type="dxa"/>
+            <w:left w:w="108" w:type="dxa"/>
+            <w:bottom w:w="0" w:type="dxa"/>
+            <w:right w:w="108" w:type="dxa"/>
+          </w:tblCellMar>
         </w:tblPrEx>
         <w:tc>
           <w:tcPr>
@@ -44379,8 +44493,8 @@
           <w:szCs w:val="32"/>
         </w:rPr>
       </w:pPr>
-      <w:bookmarkStart w:id="162" w:name="_Toc20590"/>
-      <w:bookmarkStart w:id="163" w:name="_Toc52910780"/>
+      <w:bookmarkStart w:id="162" w:name="_Toc52910780"/>
+      <w:bookmarkStart w:id="163" w:name="_Toc20590"/>
       <w:r>
         <w:rPr>
           <w:rFonts w:eastAsia="DengXian Light"/>

</xml_diff>

<commit_message>
Writing Commands description part 9
</commit_message>
<xml_diff>
--- a/18511510019-Mohamed Nur -thesis.docx
+++ b/18511510019-Mohamed Nur -thesis.docx
@@ -8,20 +8,20 @@
         <w:ind w:firstLine="480"/>
         <w:jc w:val="center"/>
       </w:pPr>
-      <w:bookmarkStart w:id="0" w:name="_Toc46935370"/>
-      <w:bookmarkStart w:id="1" w:name="_Toc52910751"/>
+      <w:bookmarkStart w:id="0" w:name="_Toc52910751"/>
+      <w:bookmarkStart w:id="1" w:name="_Toc46935369"/>
       <w:bookmarkStart w:id="2" w:name="_Toc52910752"/>
       <w:bookmarkStart w:id="3" w:name="_Toc52910832"/>
-      <w:bookmarkStart w:id="4" w:name="_Toc52910831"/>
-      <w:bookmarkStart w:id="5" w:name="_Toc46935369"/>
-      <w:bookmarkStart w:id="6" w:name="_Toc476584772"/>
-      <w:bookmarkStart w:id="7" w:name="_Toc475538841"/>
-      <w:bookmarkStart w:id="8" w:name="_Toc476584911"/>
+      <w:bookmarkStart w:id="4" w:name="_Toc46935370"/>
+      <w:bookmarkStart w:id="5" w:name="_Toc52910831"/>
+      <w:bookmarkStart w:id="6" w:name="_Toc475538841"/>
+      <w:bookmarkStart w:id="7" w:name="_Toc476584911"/>
+      <w:bookmarkStart w:id="8" w:name="_Toc476584772"/>
       <w:bookmarkStart w:id="9" w:name="_Toc476584912"/>
       <w:bookmarkStart w:id="10" w:name="_Toc476584773"/>
       <w:bookmarkStart w:id="11" w:name="_Toc46933298"/>
-      <w:bookmarkStart w:id="12" w:name="_Toc46933393"/>
-      <w:bookmarkStart w:id="13" w:name="_Toc475538842"/>
+      <w:bookmarkStart w:id="12" w:name="_Toc475538842"/>
+      <w:bookmarkStart w:id="13" w:name="_Toc46933393"/>
       <w:r>
         <w:rPr>
           <w:lang w:eastAsia="zh-CN"/>
@@ -3713,8 +3713,8 @@
           <w:rFonts w:eastAsia="DengXian Light"/>
         </w:rPr>
       </w:pPr>
-      <w:bookmarkStart w:id="18" w:name="_Toc52910757"/>
-      <w:bookmarkStart w:id="19" w:name="_Toc26007"/>
+      <w:bookmarkStart w:id="18" w:name="_Toc26007"/>
+      <w:bookmarkStart w:id="19" w:name="_Toc52910757"/>
       <w:bookmarkStart w:id="20" w:name="_Toc46935371"/>
       <w:r>
         <w:rPr>
@@ -5320,8 +5320,8 @@
           <w:rFonts w:eastAsia="DengXian Light"/>
         </w:rPr>
       </w:pPr>
-      <w:bookmarkStart w:id="21" w:name="_Toc52910758"/>
-      <w:bookmarkStart w:id="22" w:name="_Toc11480"/>
+      <w:bookmarkStart w:id="21" w:name="_Toc11480"/>
+      <w:bookmarkStart w:id="22" w:name="_Toc52910758"/>
       <w:r>
         <w:rPr>
           <w:rFonts w:eastAsia="DengXian Light"/>
@@ -6963,8 +6963,8 @@
         <w:spacing w:after="360"/>
         <w:ind w:left="431" w:firstLine="0"/>
       </w:pPr>
-      <w:bookmarkStart w:id="23" w:name="_Toc52910759"/>
-      <w:bookmarkStart w:id="24" w:name="_Toc19887"/>
+      <w:bookmarkStart w:id="23" w:name="_Toc19887"/>
+      <w:bookmarkStart w:id="24" w:name="_Toc52910759"/>
       <w:r>
         <w:t>INTRODUCTION</w:t>
       </w:r>
@@ -7355,8 +7355,8 @@
           <w:szCs w:val="24"/>
         </w:rPr>
       </w:pPr>
-      <w:bookmarkStart w:id="27" w:name="_Toc14773"/>
-      <w:bookmarkStart w:id="28" w:name="_Toc88319193"/>
+      <w:bookmarkStart w:id="27" w:name="_Toc88319193"/>
+      <w:bookmarkStart w:id="28" w:name="_Toc14773"/>
       <w:r>
         <w:rPr>
           <w:sz w:val="24"/>
@@ -7505,8 +7505,8 @@
         </w:rPr>
       </w:pPr>
       <w:bookmarkStart w:id="29" w:name="_Toc52910768"/>
-      <w:bookmarkStart w:id="30" w:name="_Toc41057441"/>
-      <w:bookmarkStart w:id="31" w:name="_Toc260"/>
+      <w:bookmarkStart w:id="30" w:name="_Toc260"/>
+      <w:bookmarkStart w:id="31" w:name="_Toc41057441"/>
       <w:r>
         <w:rPr>
           <w:rFonts w:eastAsia="DengXian Light"/>
@@ -7539,9 +7539,9 @@
       <w:bookmarkEnd w:id="32"/>
       <w:bookmarkStart w:id="33" w:name="_Toc52960940"/>
       <w:bookmarkEnd w:id="33"/>
-      <w:bookmarkStart w:id="34" w:name="_Toc52961058"/>
+      <w:bookmarkStart w:id="34" w:name="_Toc55825545"/>
       <w:bookmarkEnd w:id="34"/>
-      <w:bookmarkStart w:id="35" w:name="_Toc55825545"/>
+      <w:bookmarkStart w:id="35" w:name="_Toc52961058"/>
       <w:bookmarkEnd w:id="35"/>
       <w:bookmarkStart w:id="36" w:name="_Toc23201"/>
       <w:r>
@@ -12940,12 +12940,6 @@
             <w:insideH w:val="single" w:color="auto" w:sz="4" w:space="0"/>
             <w:insideV w:val="single" w:color="auto" w:sz="4" w:space="0"/>
           </w:tblBorders>
-          <w:tblCellMar>
-            <w:top w:w="0" w:type="dxa"/>
-            <w:left w:w="108" w:type="dxa"/>
-            <w:bottom w:w="0" w:type="dxa"/>
-            <w:right w:w="108" w:type="dxa"/>
-          </w:tblCellMar>
         </w:tblPrEx>
         <w:tc>
           <w:tcPr>
@@ -12991,12 +12985,6 @@
             <w:insideH w:val="single" w:color="auto" w:sz="4" w:space="0"/>
             <w:insideV w:val="single" w:color="auto" w:sz="4" w:space="0"/>
           </w:tblBorders>
-          <w:tblCellMar>
-            <w:top w:w="0" w:type="dxa"/>
-            <w:left w:w="108" w:type="dxa"/>
-            <w:bottom w:w="0" w:type="dxa"/>
-            <w:right w:w="108" w:type="dxa"/>
-          </w:tblCellMar>
         </w:tblPrEx>
         <w:tc>
           <w:tcPr>
@@ -14390,12 +14378,6 @@
             <w:insideH w:val="single" w:color="auto" w:sz="4" w:space="0"/>
             <w:insideV w:val="single" w:color="auto" w:sz="4" w:space="0"/>
           </w:tblBorders>
-          <w:tblCellMar>
-            <w:top w:w="0" w:type="dxa"/>
-            <w:left w:w="108" w:type="dxa"/>
-            <w:bottom w:w="0" w:type="dxa"/>
-            <w:right w:w="108" w:type="dxa"/>
-          </w:tblCellMar>
         </w:tblPrEx>
         <w:tc>
           <w:tcPr>
@@ -15273,12 +15255,6 @@
             <w:insideH w:val="single" w:color="auto" w:sz="4" w:space="0"/>
             <w:insideV w:val="single" w:color="auto" w:sz="4" w:space="0"/>
           </w:tblBorders>
-          <w:tblCellMar>
-            <w:top w:w="0" w:type="dxa"/>
-            <w:left w:w="108" w:type="dxa"/>
-            <w:bottom w:w="0" w:type="dxa"/>
-            <w:right w:w="108" w:type="dxa"/>
-          </w:tblCellMar>
         </w:tblPrEx>
         <w:tc>
           <w:tcPr>
@@ -17035,6 +17011,12 @@
             <w:insideH w:val="single" w:color="auto" w:sz="4" w:space="0"/>
             <w:insideV w:val="single" w:color="auto" w:sz="4" w:space="0"/>
           </w:tblBorders>
+          <w:tblCellMar>
+            <w:top w:w="0" w:type="dxa"/>
+            <w:left w:w="108" w:type="dxa"/>
+            <w:bottom w:w="0" w:type="dxa"/>
+            <w:right w:w="108" w:type="dxa"/>
+          </w:tblCellMar>
         </w:tblPrEx>
         <w:tc>
           <w:tcPr>
@@ -18866,12 +18848,6 @@
             <w:insideH w:val="single" w:color="auto" w:sz="4" w:space="0"/>
             <w:insideV w:val="single" w:color="auto" w:sz="4" w:space="0"/>
           </w:tblBorders>
-          <w:tblCellMar>
-            <w:top w:w="0" w:type="dxa"/>
-            <w:left w:w="108" w:type="dxa"/>
-            <w:bottom w:w="0" w:type="dxa"/>
-            <w:right w:w="108" w:type="dxa"/>
-          </w:tblCellMar>
         </w:tblPrEx>
         <w:tc>
           <w:tcPr>
@@ -19433,12 +19409,6 @@
             <w:insideH w:val="single" w:color="auto" w:sz="4" w:space="0"/>
             <w:insideV w:val="single" w:color="auto" w:sz="4" w:space="0"/>
           </w:tblBorders>
-          <w:tblCellMar>
-            <w:top w:w="0" w:type="dxa"/>
-            <w:left w:w="108" w:type="dxa"/>
-            <w:bottom w:w="0" w:type="dxa"/>
-            <w:right w:w="108" w:type="dxa"/>
-          </w:tblCellMar>
         </w:tblPrEx>
         <w:tc>
           <w:tcPr>
@@ -19976,6 +19946,830 @@
       </w:r>
       <w:r>
         <w:t>:</w:t>
+      </w:r>
+    </w:p>
+    <w:p/>
+    <w:tbl>
+      <w:tblPr>
+        <w:tblStyle w:val="28"/>
+        <w:tblW w:w="0" w:type="auto"/>
+        <w:tblInd w:w="0" w:type="dxa"/>
+        <w:tblBorders>
+          <w:top w:val="single" w:color="auto" w:sz="4" w:space="0"/>
+          <w:left w:val="single" w:color="auto" w:sz="4" w:space="0"/>
+          <w:bottom w:val="single" w:color="auto" w:sz="4" w:space="0"/>
+          <w:right w:val="single" w:color="auto" w:sz="4" w:space="0"/>
+          <w:insideH w:val="single" w:color="auto" w:sz="4" w:space="0"/>
+          <w:insideV w:val="single" w:color="auto" w:sz="4" w:space="0"/>
+        </w:tblBorders>
+        <w:tblLayout w:type="autofit"/>
+        <w:tblCellMar>
+          <w:top w:w="0" w:type="dxa"/>
+          <w:left w:w="108" w:type="dxa"/>
+          <w:bottom w:w="0" w:type="dxa"/>
+          <w:right w:w="108" w:type="dxa"/>
+        </w:tblCellMar>
+      </w:tblPr>
+      <w:tblGrid>
+        <w:gridCol w:w="1668"/>
+        <w:gridCol w:w="6854"/>
+      </w:tblGrid>
+      <w:tr>
+        <w:tblPrEx>
+          <w:tblBorders>
+            <w:top w:val="single" w:color="auto" w:sz="4" w:space="0"/>
+            <w:left w:val="single" w:color="auto" w:sz="4" w:space="0"/>
+            <w:bottom w:val="single" w:color="auto" w:sz="4" w:space="0"/>
+            <w:right w:val="single" w:color="auto" w:sz="4" w:space="0"/>
+            <w:insideH w:val="single" w:color="auto" w:sz="4" w:space="0"/>
+            <w:insideV w:val="single" w:color="auto" w:sz="4" w:space="0"/>
+          </w:tblBorders>
+        </w:tblPrEx>
+        <w:tc>
+          <w:tcPr>
+            <w:tcW w:w="1668" w:type="dxa"/>
+          </w:tcPr>
+          <w:p>
+            <w:pPr>
+              <w:jc w:val="left"/>
+            </w:pPr>
+            <w:r>
+              <w:rPr>
+                <w:rFonts w:hint="default"/>
+                <w:lang w:val="en-US"/>
+              </w:rPr>
+              <w:t>Command</w:t>
+            </w:r>
+          </w:p>
+        </w:tc>
+        <w:tc>
+          <w:tcPr>
+            <w:tcW w:w="6854" w:type="dxa"/>
+          </w:tcPr>
+          <w:p>
+            <w:pPr>
+              <w:jc w:val="left"/>
+            </w:pPr>
+            <w:r>
+              <w:rPr>
+                <w:rFonts w:hint="default"/>
+              </w:rPr>
+              <w:t>go back</w:t>
+            </w:r>
+          </w:p>
+        </w:tc>
+      </w:tr>
+      <w:tr>
+        <w:tblPrEx>
+          <w:tblBorders>
+            <w:top w:val="single" w:color="auto" w:sz="4" w:space="0"/>
+            <w:left w:val="single" w:color="auto" w:sz="4" w:space="0"/>
+            <w:bottom w:val="single" w:color="auto" w:sz="4" w:space="0"/>
+            <w:right w:val="single" w:color="auto" w:sz="4" w:space="0"/>
+            <w:insideH w:val="single" w:color="auto" w:sz="4" w:space="0"/>
+            <w:insideV w:val="single" w:color="auto" w:sz="4" w:space="0"/>
+          </w:tblBorders>
+          <w:tblCellMar>
+            <w:top w:w="0" w:type="dxa"/>
+            <w:left w:w="108" w:type="dxa"/>
+            <w:bottom w:w="0" w:type="dxa"/>
+            <w:right w:w="108" w:type="dxa"/>
+          </w:tblCellMar>
+        </w:tblPrEx>
+        <w:tc>
+          <w:tcPr>
+            <w:tcW w:w="1668" w:type="dxa"/>
+          </w:tcPr>
+          <w:p>
+            <w:pPr>
+              <w:jc w:val="left"/>
+            </w:pPr>
+            <w:r>
+              <w:rPr>
+                <w:rFonts w:hint="eastAsia"/>
+              </w:rPr>
+              <w:t>input</w:t>
+            </w:r>
+          </w:p>
+        </w:tc>
+        <w:tc>
+          <w:tcPr>
+            <w:tcW w:w="6854" w:type="dxa"/>
+          </w:tcPr>
+          <w:p>
+            <w:pPr>
+              <w:jc w:val="left"/>
+              <w:rPr>
+                <w:rFonts w:hint="default"/>
+                <w:lang w:val="en-US"/>
+              </w:rPr>
+            </w:pPr>
+            <w:r>
+              <w:rPr>
+                <w:rFonts w:hint="default"/>
+              </w:rPr>
+              <w:t>user commands 'go back'.</w:t>
+            </w:r>
+          </w:p>
+        </w:tc>
+      </w:tr>
+      <w:tr>
+        <w:tblPrEx>
+          <w:tblBorders>
+            <w:top w:val="single" w:color="auto" w:sz="4" w:space="0"/>
+            <w:left w:val="single" w:color="auto" w:sz="4" w:space="0"/>
+            <w:bottom w:val="single" w:color="auto" w:sz="4" w:space="0"/>
+            <w:right w:val="single" w:color="auto" w:sz="4" w:space="0"/>
+            <w:insideH w:val="single" w:color="auto" w:sz="4" w:space="0"/>
+            <w:insideV w:val="single" w:color="auto" w:sz="4" w:space="0"/>
+          </w:tblBorders>
+          <w:tblCellMar>
+            <w:top w:w="0" w:type="dxa"/>
+            <w:left w:w="108" w:type="dxa"/>
+            <w:bottom w:w="0" w:type="dxa"/>
+            <w:right w:w="108" w:type="dxa"/>
+          </w:tblCellMar>
+        </w:tblPrEx>
+        <w:tc>
+          <w:tcPr>
+            <w:tcW w:w="1668" w:type="dxa"/>
+          </w:tcPr>
+          <w:p>
+            <w:pPr>
+              <w:jc w:val="left"/>
+            </w:pPr>
+            <w:r>
+              <w:rPr>
+                <w:rFonts w:hint="eastAsia"/>
+              </w:rPr>
+              <w:t>process</w:t>
+            </w:r>
+          </w:p>
+        </w:tc>
+        <w:tc>
+          <w:tcPr>
+            <w:tcW w:w="6854" w:type="dxa"/>
+          </w:tcPr>
+          <w:p>
+            <w:pPr>
+              <w:jc w:val="left"/>
+              <w:rPr>
+                <w:rFonts w:hint="default"/>
+                <w:lang w:val="en-US"/>
+              </w:rPr>
+            </w:pPr>
+            <w:r>
+              <w:rPr>
+                <w:rFonts w:hint="eastAsia"/>
+              </w:rPr>
+              <w:t>first, check if there is element in the custom historyStack, if the condition true so then go back and pop the element from historyStack</w:t>
+            </w:r>
+            <w:r>
+              <w:rPr>
+                <w:rFonts w:hint="default"/>
+                <w:lang w:val="en-US"/>
+              </w:rPr>
+              <w:t xml:space="preserve"> and then push it to forwardStack. if the condition false so then tell a user 'there is nothing back'.</w:t>
+            </w:r>
+          </w:p>
+        </w:tc>
+      </w:tr>
+      <w:tr>
+        <w:tblPrEx>
+          <w:tblBorders>
+            <w:top w:val="single" w:color="auto" w:sz="4" w:space="0"/>
+            <w:left w:val="single" w:color="auto" w:sz="4" w:space="0"/>
+            <w:bottom w:val="single" w:color="auto" w:sz="4" w:space="0"/>
+            <w:right w:val="single" w:color="auto" w:sz="4" w:space="0"/>
+            <w:insideH w:val="single" w:color="auto" w:sz="4" w:space="0"/>
+            <w:insideV w:val="single" w:color="auto" w:sz="4" w:space="0"/>
+          </w:tblBorders>
+          <w:tblCellMar>
+            <w:top w:w="0" w:type="dxa"/>
+            <w:left w:w="108" w:type="dxa"/>
+            <w:bottom w:w="0" w:type="dxa"/>
+            <w:right w:w="108" w:type="dxa"/>
+          </w:tblCellMar>
+        </w:tblPrEx>
+        <w:tc>
+          <w:tcPr>
+            <w:tcW w:w="1668" w:type="dxa"/>
+          </w:tcPr>
+          <w:p>
+            <w:pPr>
+              <w:jc w:val="left"/>
+            </w:pPr>
+            <w:r>
+              <w:rPr>
+                <w:rFonts w:hint="eastAsia"/>
+              </w:rPr>
+              <w:t>output</w:t>
+            </w:r>
+          </w:p>
+        </w:tc>
+        <w:tc>
+          <w:tcPr>
+            <w:tcW w:w="6854" w:type="dxa"/>
+          </w:tcPr>
+          <w:p>
+            <w:pPr>
+              <w:jc w:val="left"/>
+            </w:pPr>
+            <w:r>
+              <w:rPr>
+                <w:rFonts w:hint="eastAsia"/>
+              </w:rPr>
+              <w:t>navigating back</w:t>
+            </w:r>
+          </w:p>
+        </w:tc>
+      </w:tr>
+    </w:tbl>
+    <w:p>
+      <w:pPr>
+        <w:pStyle w:val="15"/>
+        <w:rPr>
+          <w:rFonts w:eastAsia="DengXian Light"/>
+        </w:rPr>
+      </w:pPr>
+      <w:r>
+        <w:t xml:space="preserve">Table </w:t>
+      </w:r>
+      <w:r>
+        <w:fldChar w:fldCharType="begin"/>
+      </w:r>
+      <w:r>
+        <w:instrText xml:space="preserve"> SEQ Table \* ARABIC </w:instrText>
+      </w:r>
+      <w:r>
+        <w:fldChar w:fldCharType="separate"/>
+      </w:r>
+      <w:r>
+        <w:t>2</w:t>
+      </w:r>
+      <w:r>
+        <w:fldChar w:fldCharType="end"/>
+      </w:r>
+      <w:r>
+        <w:rPr>
+          <w:rFonts w:hint="default"/>
+          <w:lang w:val="en-US"/>
+        </w:rPr>
+        <w:t xml:space="preserve"> go back</w:t>
+      </w:r>
+    </w:p>
+    <w:tbl>
+      <w:tblPr>
+        <w:tblStyle w:val="28"/>
+        <w:tblW w:w="0" w:type="auto"/>
+        <w:tblInd w:w="0" w:type="dxa"/>
+        <w:tblBorders>
+          <w:top w:val="single" w:color="auto" w:sz="4" w:space="0"/>
+          <w:left w:val="single" w:color="auto" w:sz="4" w:space="0"/>
+          <w:bottom w:val="single" w:color="auto" w:sz="4" w:space="0"/>
+          <w:right w:val="single" w:color="auto" w:sz="4" w:space="0"/>
+          <w:insideH w:val="single" w:color="auto" w:sz="4" w:space="0"/>
+          <w:insideV w:val="single" w:color="auto" w:sz="4" w:space="0"/>
+        </w:tblBorders>
+        <w:tblLayout w:type="autofit"/>
+        <w:tblCellMar>
+          <w:top w:w="0" w:type="dxa"/>
+          <w:left w:w="108" w:type="dxa"/>
+          <w:bottom w:w="0" w:type="dxa"/>
+          <w:right w:w="108" w:type="dxa"/>
+        </w:tblCellMar>
+      </w:tblPr>
+      <w:tblGrid>
+        <w:gridCol w:w="1668"/>
+        <w:gridCol w:w="6854"/>
+      </w:tblGrid>
+      <w:tr>
+        <w:tblPrEx>
+          <w:tblBorders>
+            <w:top w:val="single" w:color="auto" w:sz="4" w:space="0"/>
+            <w:left w:val="single" w:color="auto" w:sz="4" w:space="0"/>
+            <w:bottom w:val="single" w:color="auto" w:sz="4" w:space="0"/>
+            <w:right w:val="single" w:color="auto" w:sz="4" w:space="0"/>
+            <w:insideH w:val="single" w:color="auto" w:sz="4" w:space="0"/>
+            <w:insideV w:val="single" w:color="auto" w:sz="4" w:space="0"/>
+          </w:tblBorders>
+        </w:tblPrEx>
+        <w:tc>
+          <w:tcPr>
+            <w:tcW w:w="1668" w:type="dxa"/>
+          </w:tcPr>
+          <w:p>
+            <w:pPr>
+              <w:jc w:val="left"/>
+            </w:pPr>
+            <w:r>
+              <w:rPr>
+                <w:rFonts w:hint="default"/>
+                <w:lang w:val="en-US"/>
+              </w:rPr>
+              <w:t>Command</w:t>
+            </w:r>
+          </w:p>
+        </w:tc>
+        <w:tc>
+          <w:tcPr>
+            <w:tcW w:w="6854" w:type="dxa"/>
+          </w:tcPr>
+          <w:p>
+            <w:pPr>
+              <w:jc w:val="left"/>
+            </w:pPr>
+            <w:r>
+              <w:rPr>
+                <w:rFonts w:hint="default"/>
+              </w:rPr>
+              <w:t>go to {info|news|...} (page)</w:t>
+            </w:r>
+          </w:p>
+        </w:tc>
+      </w:tr>
+      <w:tr>
+        <w:tblPrEx>
+          <w:tblBorders>
+            <w:top w:val="single" w:color="auto" w:sz="4" w:space="0"/>
+            <w:left w:val="single" w:color="auto" w:sz="4" w:space="0"/>
+            <w:bottom w:val="single" w:color="auto" w:sz="4" w:space="0"/>
+            <w:right w:val="single" w:color="auto" w:sz="4" w:space="0"/>
+            <w:insideH w:val="single" w:color="auto" w:sz="4" w:space="0"/>
+            <w:insideV w:val="single" w:color="auto" w:sz="4" w:space="0"/>
+          </w:tblBorders>
+          <w:tblCellMar>
+            <w:top w:w="0" w:type="dxa"/>
+            <w:left w:w="108" w:type="dxa"/>
+            <w:bottom w:w="0" w:type="dxa"/>
+            <w:right w:w="108" w:type="dxa"/>
+          </w:tblCellMar>
+        </w:tblPrEx>
+        <w:tc>
+          <w:tcPr>
+            <w:tcW w:w="1668" w:type="dxa"/>
+          </w:tcPr>
+          <w:p>
+            <w:pPr>
+              <w:jc w:val="left"/>
+            </w:pPr>
+            <w:r>
+              <w:rPr>
+                <w:rFonts w:hint="eastAsia"/>
+              </w:rPr>
+              <w:t>input</w:t>
+            </w:r>
+          </w:p>
+        </w:tc>
+        <w:tc>
+          <w:tcPr>
+            <w:tcW w:w="6854" w:type="dxa"/>
+          </w:tcPr>
+          <w:p>
+            <w:pPr>
+              <w:jc w:val="left"/>
+              <w:rPr>
+                <w:rFonts w:hint="default"/>
+                <w:lang w:val="en-US"/>
+              </w:rPr>
+            </w:pPr>
+            <w:r>
+              <w:rPr>
+                <w:rFonts w:hint="default"/>
+              </w:rPr>
+              <w:t>user commands 'go to {info} (page)'. a user can also use back testing, trading , home or news inside {}.</w:t>
+            </w:r>
+          </w:p>
+        </w:tc>
+      </w:tr>
+      <w:tr>
+        <w:tblPrEx>
+          <w:tblBorders>
+            <w:top w:val="single" w:color="auto" w:sz="4" w:space="0"/>
+            <w:left w:val="single" w:color="auto" w:sz="4" w:space="0"/>
+            <w:bottom w:val="single" w:color="auto" w:sz="4" w:space="0"/>
+            <w:right w:val="single" w:color="auto" w:sz="4" w:space="0"/>
+            <w:insideH w:val="single" w:color="auto" w:sz="4" w:space="0"/>
+            <w:insideV w:val="single" w:color="auto" w:sz="4" w:space="0"/>
+          </w:tblBorders>
+          <w:tblCellMar>
+            <w:top w:w="0" w:type="dxa"/>
+            <w:left w:w="108" w:type="dxa"/>
+            <w:bottom w:w="0" w:type="dxa"/>
+            <w:right w:w="108" w:type="dxa"/>
+          </w:tblCellMar>
+        </w:tblPrEx>
+        <w:tc>
+          <w:tcPr>
+            <w:tcW w:w="1668" w:type="dxa"/>
+          </w:tcPr>
+          <w:p>
+            <w:pPr>
+              <w:jc w:val="left"/>
+            </w:pPr>
+            <w:r>
+              <w:rPr>
+                <w:rFonts w:hint="eastAsia"/>
+              </w:rPr>
+              <w:t>process</w:t>
+            </w:r>
+          </w:p>
+        </w:tc>
+        <w:tc>
+          <w:tcPr>
+            <w:tcW w:w="6854" w:type="dxa"/>
+          </w:tcPr>
+          <w:p>
+            <w:pPr>
+              <w:jc w:val="left"/>
+              <w:rPr>
+                <w:rFonts w:hint="default"/>
+                <w:lang w:val="en-US"/>
+              </w:rPr>
+            </w:pPr>
+            <w:r>
+              <w:rPr>
+                <w:rFonts w:hint="eastAsia"/>
+              </w:rPr>
+              <w:t>first, check if a user in the same page, if the condition false tell the user 'you are in {info} page' and then stop this process.</w:t>
+            </w:r>
+            <w:r>
+              <w:rPr>
+                <w:rFonts w:hint="default"/>
+                <w:lang w:val="en-US"/>
+              </w:rPr>
+              <w:t xml:space="preserve"> second, if the first condition true so then check if a user said a valid page, if the condition false so then tell the user '{nur} page is not exist' and then stop this process. if all conditions true so then navigate to the given page. </w:t>
+            </w:r>
+          </w:p>
+        </w:tc>
+      </w:tr>
+      <w:tr>
+        <w:tblPrEx>
+          <w:tblBorders>
+            <w:top w:val="single" w:color="auto" w:sz="4" w:space="0"/>
+            <w:left w:val="single" w:color="auto" w:sz="4" w:space="0"/>
+            <w:bottom w:val="single" w:color="auto" w:sz="4" w:space="0"/>
+            <w:right w:val="single" w:color="auto" w:sz="4" w:space="0"/>
+            <w:insideH w:val="single" w:color="auto" w:sz="4" w:space="0"/>
+            <w:insideV w:val="single" w:color="auto" w:sz="4" w:space="0"/>
+          </w:tblBorders>
+          <w:tblCellMar>
+            <w:top w:w="0" w:type="dxa"/>
+            <w:left w:w="108" w:type="dxa"/>
+            <w:bottom w:w="0" w:type="dxa"/>
+            <w:right w:w="108" w:type="dxa"/>
+          </w:tblCellMar>
+        </w:tblPrEx>
+        <w:tc>
+          <w:tcPr>
+            <w:tcW w:w="1668" w:type="dxa"/>
+          </w:tcPr>
+          <w:p>
+            <w:pPr>
+              <w:jc w:val="left"/>
+            </w:pPr>
+            <w:r>
+              <w:rPr>
+                <w:rFonts w:hint="eastAsia"/>
+              </w:rPr>
+              <w:t>output</w:t>
+            </w:r>
+          </w:p>
+        </w:tc>
+        <w:tc>
+          <w:tcPr>
+            <w:tcW w:w="6854" w:type="dxa"/>
+          </w:tcPr>
+          <w:p>
+            <w:pPr>
+              <w:jc w:val="left"/>
+            </w:pPr>
+            <w:r>
+              <w:rPr>
+                <w:rFonts w:hint="eastAsia"/>
+              </w:rPr>
+              <w:t>navigating to the given page</w:t>
+            </w:r>
+          </w:p>
+        </w:tc>
+      </w:tr>
+    </w:tbl>
+    <w:p>
+      <w:pPr>
+        <w:pStyle w:val="15"/>
+        <w:rPr>
+          <w:rFonts w:eastAsia="DengXian Light"/>
+        </w:rPr>
+      </w:pPr>
+      <w:r>
+        <w:t xml:space="preserve">Table </w:t>
+      </w:r>
+      <w:r>
+        <w:fldChar w:fldCharType="begin"/>
+      </w:r>
+      <w:r>
+        <w:instrText xml:space="preserve"> SEQ Table \* ARABIC </w:instrText>
+      </w:r>
+      <w:r>
+        <w:fldChar w:fldCharType="separate"/>
+      </w:r>
+      <w:r>
+        <w:t>2</w:t>
+      </w:r>
+      <w:r>
+        <w:fldChar w:fldCharType="end"/>
+      </w:r>
+      <w:r>
+        <w:rPr>
+          <w:rFonts w:hint="default"/>
+          <w:lang w:val="en-US"/>
+        </w:rPr>
+        <w:t xml:space="preserve"> </w:t>
+      </w:r>
+      <w:r>
+        <w:rPr>
+          <w:rFonts w:hint="default"/>
+        </w:rPr>
+        <w:t>go to {info|news|...} (page)</w:t>
+      </w:r>
+    </w:p>
+    <w:tbl>
+      <w:tblPr>
+        <w:tblStyle w:val="28"/>
+        <w:tblW w:w="0" w:type="auto"/>
+        <w:tblInd w:w="0" w:type="dxa"/>
+        <w:tblBorders>
+          <w:top w:val="single" w:color="auto" w:sz="4" w:space="0"/>
+          <w:left w:val="single" w:color="auto" w:sz="4" w:space="0"/>
+          <w:bottom w:val="single" w:color="auto" w:sz="4" w:space="0"/>
+          <w:right w:val="single" w:color="auto" w:sz="4" w:space="0"/>
+          <w:insideH w:val="single" w:color="auto" w:sz="4" w:space="0"/>
+          <w:insideV w:val="single" w:color="auto" w:sz="4" w:space="0"/>
+        </w:tblBorders>
+        <w:tblLayout w:type="autofit"/>
+        <w:tblCellMar>
+          <w:top w:w="0" w:type="dxa"/>
+          <w:left w:w="108" w:type="dxa"/>
+          <w:bottom w:w="0" w:type="dxa"/>
+          <w:right w:w="108" w:type="dxa"/>
+        </w:tblCellMar>
+      </w:tblPr>
+      <w:tblGrid>
+        <w:gridCol w:w="1668"/>
+        <w:gridCol w:w="6854"/>
+      </w:tblGrid>
+      <w:tr>
+        <w:tblPrEx>
+          <w:tblBorders>
+            <w:top w:val="single" w:color="auto" w:sz="4" w:space="0"/>
+            <w:left w:val="single" w:color="auto" w:sz="4" w:space="0"/>
+            <w:bottom w:val="single" w:color="auto" w:sz="4" w:space="0"/>
+            <w:right w:val="single" w:color="auto" w:sz="4" w:space="0"/>
+            <w:insideH w:val="single" w:color="auto" w:sz="4" w:space="0"/>
+            <w:insideV w:val="single" w:color="auto" w:sz="4" w:space="0"/>
+          </w:tblBorders>
+          <w:tblCellMar>
+            <w:top w:w="0" w:type="dxa"/>
+            <w:left w:w="108" w:type="dxa"/>
+            <w:bottom w:w="0" w:type="dxa"/>
+            <w:right w:w="108" w:type="dxa"/>
+          </w:tblCellMar>
+        </w:tblPrEx>
+        <w:tc>
+          <w:tcPr>
+            <w:tcW w:w="1668" w:type="dxa"/>
+          </w:tcPr>
+          <w:p>
+            <w:pPr>
+              <w:jc w:val="left"/>
+            </w:pPr>
+            <w:r>
+              <w:rPr>
+                <w:rFonts w:hint="default"/>
+                <w:lang w:val="en-US"/>
+              </w:rPr>
+              <w:t>Command</w:t>
+            </w:r>
+          </w:p>
+        </w:tc>
+        <w:tc>
+          <w:tcPr>
+            <w:tcW w:w="6854" w:type="dxa"/>
+          </w:tcPr>
+          <w:p>
+            <w:pPr>
+              <w:jc w:val="left"/>
+            </w:pPr>
+            <w:r>
+              <w:rPr>
+                <w:rFonts w:hint="default"/>
+              </w:rPr>
+              <w:t>close the window</w:t>
+            </w:r>
+          </w:p>
+        </w:tc>
+      </w:tr>
+      <w:tr>
+        <w:tblPrEx>
+          <w:tblBorders>
+            <w:top w:val="single" w:color="auto" w:sz="4" w:space="0"/>
+            <w:left w:val="single" w:color="auto" w:sz="4" w:space="0"/>
+            <w:bottom w:val="single" w:color="auto" w:sz="4" w:space="0"/>
+            <w:right w:val="single" w:color="auto" w:sz="4" w:space="0"/>
+            <w:insideH w:val="single" w:color="auto" w:sz="4" w:space="0"/>
+            <w:insideV w:val="single" w:color="auto" w:sz="4" w:space="0"/>
+          </w:tblBorders>
+          <w:tblCellMar>
+            <w:top w:w="0" w:type="dxa"/>
+            <w:left w:w="108" w:type="dxa"/>
+            <w:bottom w:w="0" w:type="dxa"/>
+            <w:right w:w="108" w:type="dxa"/>
+          </w:tblCellMar>
+        </w:tblPrEx>
+        <w:tc>
+          <w:tcPr>
+            <w:tcW w:w="1668" w:type="dxa"/>
+          </w:tcPr>
+          <w:p>
+            <w:pPr>
+              <w:jc w:val="left"/>
+            </w:pPr>
+            <w:r>
+              <w:rPr>
+                <w:rFonts w:hint="eastAsia"/>
+              </w:rPr>
+              <w:t>input</w:t>
+            </w:r>
+          </w:p>
+        </w:tc>
+        <w:tc>
+          <w:tcPr>
+            <w:tcW w:w="6854" w:type="dxa"/>
+          </w:tcPr>
+          <w:p>
+            <w:pPr>
+              <w:jc w:val="left"/>
+              <w:rPr>
+                <w:rFonts w:hint="default"/>
+                <w:lang w:val="en-US"/>
+              </w:rPr>
+            </w:pPr>
+            <w:r>
+              <w:rPr>
+                <w:rFonts w:hint="default"/>
+              </w:rPr>
+              <w:t>user commands 'close the window'.</w:t>
+            </w:r>
+          </w:p>
+        </w:tc>
+      </w:tr>
+      <w:tr>
+        <w:tblPrEx>
+          <w:tblBorders>
+            <w:top w:val="single" w:color="auto" w:sz="4" w:space="0"/>
+            <w:left w:val="single" w:color="auto" w:sz="4" w:space="0"/>
+            <w:bottom w:val="single" w:color="auto" w:sz="4" w:space="0"/>
+            <w:right w:val="single" w:color="auto" w:sz="4" w:space="0"/>
+            <w:insideH w:val="single" w:color="auto" w:sz="4" w:space="0"/>
+            <w:insideV w:val="single" w:color="auto" w:sz="4" w:space="0"/>
+          </w:tblBorders>
+          <w:tblCellMar>
+            <w:top w:w="0" w:type="dxa"/>
+            <w:left w:w="108" w:type="dxa"/>
+            <w:bottom w:w="0" w:type="dxa"/>
+            <w:right w:w="108" w:type="dxa"/>
+          </w:tblCellMar>
+        </w:tblPrEx>
+        <w:tc>
+          <w:tcPr>
+            <w:tcW w:w="1668" w:type="dxa"/>
+          </w:tcPr>
+          <w:p>
+            <w:pPr>
+              <w:jc w:val="left"/>
+            </w:pPr>
+            <w:r>
+              <w:rPr>
+                <w:rFonts w:hint="eastAsia"/>
+              </w:rPr>
+              <w:t>process</w:t>
+            </w:r>
+          </w:p>
+        </w:tc>
+        <w:tc>
+          <w:tcPr>
+            <w:tcW w:w="6854" w:type="dxa"/>
+          </w:tcPr>
+          <w:p>
+            <w:pPr>
+              <w:jc w:val="left"/>
+              <w:rPr>
+                <w:rFonts w:hint="default"/>
+                <w:lang w:val="en-US"/>
+              </w:rPr>
+            </w:pPr>
+            <w:r>
+              <w:rPr>
+                <w:rFonts w:hint="eastAsia"/>
+              </w:rPr>
+              <w:t>fcheck if there is a window opened, if the condition true so then close the window otherwise tell a user 'there is no window open to close it'</w:t>
+            </w:r>
+          </w:p>
+        </w:tc>
+      </w:tr>
+      <w:tr>
+        <w:tblPrEx>
+          <w:tblBorders>
+            <w:top w:val="single" w:color="auto" w:sz="4" w:space="0"/>
+            <w:left w:val="single" w:color="auto" w:sz="4" w:space="0"/>
+            <w:bottom w:val="single" w:color="auto" w:sz="4" w:space="0"/>
+            <w:right w:val="single" w:color="auto" w:sz="4" w:space="0"/>
+            <w:insideH w:val="single" w:color="auto" w:sz="4" w:space="0"/>
+            <w:insideV w:val="single" w:color="auto" w:sz="4" w:space="0"/>
+          </w:tblBorders>
+          <w:tblCellMar>
+            <w:top w:w="0" w:type="dxa"/>
+            <w:left w:w="108" w:type="dxa"/>
+            <w:bottom w:w="0" w:type="dxa"/>
+            <w:right w:w="108" w:type="dxa"/>
+          </w:tblCellMar>
+        </w:tblPrEx>
+        <w:tc>
+          <w:tcPr>
+            <w:tcW w:w="1668" w:type="dxa"/>
+          </w:tcPr>
+          <w:p>
+            <w:pPr>
+              <w:jc w:val="left"/>
+            </w:pPr>
+            <w:r>
+              <w:rPr>
+                <w:rFonts w:hint="eastAsia"/>
+              </w:rPr>
+              <w:t>output</w:t>
+            </w:r>
+          </w:p>
+        </w:tc>
+        <w:tc>
+          <w:tcPr>
+            <w:tcW w:w="6854" w:type="dxa"/>
+          </w:tcPr>
+          <w:p>
+            <w:pPr>
+              <w:jc w:val="left"/>
+            </w:pPr>
+            <w:r>
+              <w:rPr>
+                <w:rFonts w:hint="eastAsia"/>
+              </w:rPr>
+              <w:t>closing popup window</w:t>
+            </w:r>
+          </w:p>
+        </w:tc>
+      </w:tr>
+    </w:tbl>
+    <w:p>
+      <w:pPr>
+        <w:pStyle w:val="15"/>
+        <w:rPr>
+          <w:rFonts w:hint="default"/>
+        </w:rPr>
+      </w:pPr>
+      <w:r>
+        <w:t xml:space="preserve">Table </w:t>
+      </w:r>
+      <w:r>
+        <w:fldChar w:fldCharType="begin"/>
+      </w:r>
+      <w:r>
+        <w:instrText xml:space="preserve"> SEQ Table \* ARABIC </w:instrText>
+      </w:r>
+      <w:r>
+        <w:fldChar w:fldCharType="separate"/>
+      </w:r>
+      <w:r>
+        <w:t>2</w:t>
+      </w:r>
+      <w:r>
+        <w:fldChar w:fldCharType="end"/>
+      </w:r>
+      <w:r>
+        <w:rPr>
+          <w:rFonts w:hint="default"/>
+          <w:lang w:val="en-US"/>
+        </w:rPr>
+        <w:t xml:space="preserve"> </w:t>
+      </w:r>
+      <w:r>
+        <w:rPr>
+          <w:rFonts w:hint="default"/>
+        </w:rPr>
+        <w:t>close the window</w:t>
+      </w:r>
+    </w:p>
+    <w:p>
+      <w:r>
+        <w:br w:type="page"/>
       </w:r>
     </w:p>
     <w:p/>
@@ -20050,7 +20844,7 @@
               <w:rPr>
                 <w:rFonts w:hint="default"/>
               </w:rPr>
-              <w:t>go back</w:t>
+              <w:t>zoom {in|out}</w:t>
             </w:r>
           </w:p>
         </w:tc>
@@ -20104,7 +20898,7 @@
               <w:rPr>
                 <w:rFonts w:hint="default"/>
               </w:rPr>
-              <w:t>user commands 'go back'.</w:t>
+              <w:t>user commands 'zoom {in}'. a user can also use 'out' inside {}.</w:t>
             </w:r>
           </w:p>
         </w:tc>
@@ -20158,14 +20952,14 @@
               <w:rPr>
                 <w:rFonts w:hint="eastAsia"/>
               </w:rPr>
-              <w:t>first, check if there is element in the custom historyStack, if the condition true so then go back and pop the element from historyStack</w:t>
+              <w:t>first, check if a user said a valid zooming keyword, if the condition false so then stop this process and tell a user '{nur} is not valid option for zooming'</w:t>
             </w:r>
             <w:r>
               <w:rPr>
                 <w:rFonts w:hint="default"/>
                 <w:lang w:val="en-US"/>
               </w:rPr>
-              <w:t xml:space="preserve"> and then push it to forwardStack. if the condition false so then tell a user 'there is nothing back'.</w:t>
+              <w:t xml:space="preserve"> second, check if a chart window using puppeteer is opened, if the condition false so then stop this process and tell a user 'chart window is close so I can not zoom {in}' third, if all the condition true then send http request to AUTO API to zoom in or out the chart .   </w:t>
             </w:r>
           </w:p>
         </w:tc>
@@ -20215,7 +21009,7 @@
               <w:rPr>
                 <w:rFonts w:hint="eastAsia"/>
               </w:rPr>
-              <w:t>navigating back</w:t>
+              <w:t>zooming the chart</w:t>
             </w:r>
           </w:p>
         </w:tc>
@@ -20251,7 +21045,13 @@
           <w:rFonts w:hint="default"/>
           <w:lang w:val="en-US"/>
         </w:rPr>
-        <w:t xml:space="preserve"> go back</w:t>
+        <w:t xml:space="preserve"> </w:t>
+      </w:r>
+      <w:r>
+        <w:rPr>
+          <w:rFonts w:hint="default"/>
+        </w:rPr>
+        <w:t>zoom {in|out}</w:t>
       </w:r>
     </w:p>
     <w:tbl>
@@ -20319,7 +21119,7 @@
               <w:rPr>
                 <w:rFonts w:hint="default"/>
               </w:rPr>
-              <w:t>go to {info|news|...} (page)</w:t>
+              <w:t>change the chart to {1 minute|1 hour|...}</w:t>
             </w:r>
           </w:p>
         </w:tc>
@@ -20373,7 +21173,7 @@
               <w:rPr>
                 <w:rFonts w:hint="default"/>
               </w:rPr>
-              <w:t>user commands 'go to {info} (page)'. a user can also use back testing, trading , home or news inside {}.</w:t>
+              <w:t>user commands 'change the chart to {1 minute}'. a user can also use '1 hour', '1 day', '1 week' , '1 year' or any other valid chart type inside {}</w:t>
             </w:r>
           </w:p>
         </w:tc>
@@ -20427,14 +21227,14 @@
               <w:rPr>
                 <w:rFonts w:hint="eastAsia"/>
               </w:rPr>
-              <w:t>first, check if a user in the same page, if the condition false tell the user 'you are in {info} page' and then stop this process.</w:t>
+              <w:t xml:space="preserve"> first check if a chart window using puppeteer is opened if the condition false so then tell a user 'browser with my control is closed so, I can't change the chart' and stop this process</w:t>
             </w:r>
             <w:r>
               <w:rPr>
                 <w:rFonts w:hint="default"/>
                 <w:lang w:val="en-US"/>
               </w:rPr>
-              <w:t xml:space="preserve"> second, if the first condition true so then check if a user said a valid page, if the condition false so then tell the user '{nur} page is not exist' and then stop this process. if all conditions true so then navigate to the given page. </w:t>
+              <w:t xml:space="preserve">, second, check if a user said a valid chart type, if the condition false so then tell a user '{Nur} is not valid option' and stop this process,  third, if all the condition true so then send http request to AUTO API to change the chart type.   </w:t>
             </w:r>
           </w:p>
         </w:tc>
@@ -20484,7 +21284,7 @@
               <w:rPr>
                 <w:rFonts w:hint="eastAsia"/>
               </w:rPr>
-              <w:t>navigating to the given page</w:t>
+              <w:t>changing chart type</w:t>
             </w:r>
           </w:p>
         </w:tc>
@@ -20526,7 +21326,7 @@
         <w:rPr>
           <w:rFonts w:hint="default"/>
         </w:rPr>
-        <w:t>go to {info|news|...} (page)</w:t>
+        <w:t>change the chart to {1 minute|1 hour|...}</w:t>
       </w:r>
     </w:p>
     <w:tbl>
@@ -20600,7 +21400,7 @@
               <w:rPr>
                 <w:rFonts w:hint="default"/>
               </w:rPr>
-              <w:t>close the window</w:t>
+              <w:t>go forward</w:t>
             </w:r>
           </w:p>
         </w:tc>
@@ -20654,7 +21454,7 @@
               <w:rPr>
                 <w:rFonts w:hint="default"/>
               </w:rPr>
-              <w:t>user commands 'close the window'.</w:t>
+              <w:t>user commands 'go forward'.</w:t>
             </w:r>
           </w:p>
         </w:tc>
@@ -20708,7 +21508,14 @@
               <w:rPr>
                 <w:rFonts w:hint="eastAsia"/>
               </w:rPr>
-              <w:t>fcheck if there is a window opened, if the condition true so then close the window otherwise tell a user 'there is no window open to close it'</w:t>
+              <w:t>first, check if there is element in the forwardStack, if the condition true so then go forward and pop the element from forwardStack</w:t>
+            </w:r>
+            <w:r>
+              <w:rPr>
+                <w:rFonts w:hint="default"/>
+                <w:lang w:val="en-US"/>
+              </w:rPr>
+              <w:t xml:space="preserve"> and then push it to historyStack. if the condition false so then tell a user 'there is nothing forward'.  </w:t>
             </w:r>
           </w:p>
         </w:tc>
@@ -20758,7 +21565,7 @@
               <w:rPr>
                 <w:rFonts w:hint="eastAsia"/>
               </w:rPr>
-              <w:t>closing popup window</w:t>
+              <w:t>navigating forward</w:t>
             </w:r>
           </w:p>
         </w:tc>
@@ -20800,12 +21607,29 @@
         <w:rPr>
           <w:rFonts w:hint="default"/>
         </w:rPr>
-        <w:t>close the window</w:t>
-      </w:r>
-    </w:p>
-    <w:p>
-      <w:r>
-        <w:br w:type="page"/>
+        <w:t>go forward</w:t>
+      </w:r>
+    </w:p>
+    <w:p>
+      <w:pPr>
+        <w:pStyle w:val="45"/>
+        <w:numPr>
+          <w:ilvl w:val="0"/>
+          <w:numId w:val="16"/>
+        </w:numPr>
+      </w:pPr>
+      <w:r>
+        <w:rPr>
+          <w:rFonts w:hint="default"/>
+          <w:lang w:val="en-US"/>
+        </w:rPr>
+        <w:t>A</w:t>
+      </w:r>
+      <w:r>
+        <w:rPr>
+          <w:rFonts w:hint="default"/>
+        </w:rPr>
+        <w:t>sking questions about the stock market commands:</w:t>
       </w:r>
     </w:p>
     <w:p/>
@@ -20880,7 +21704,7 @@
               <w:rPr>
                 <w:rFonts w:hint="default"/>
               </w:rPr>
-              <w:t>zoom {in|out}</w:t>
+              <w:t>open details page for the answer</w:t>
             </w:r>
           </w:p>
         </w:tc>
@@ -20934,7 +21758,7 @@
               <w:rPr>
                 <w:rFonts w:hint="default"/>
               </w:rPr>
-              <w:t>user commands 'zoom {in}'. a user can also use 'out' inside {}.</w:t>
+              <w:t>user commands 'open details page for the answer'.</w:t>
             </w:r>
           </w:p>
         </w:tc>
@@ -20988,14 +21812,14 @@
               <w:rPr>
                 <w:rFonts w:hint="eastAsia"/>
               </w:rPr>
-              <w:t>first, check if a user said a valid zooming keyword, if the condition false so then stop this process and tell a user '{nur} is not valid option for zooming'</w:t>
+              <w:t>first, check if there is answer to open its detail page, if the condition true so then tell a user 'there is no detail answer page to open'</w:t>
             </w:r>
             <w:r>
               <w:rPr>
                 <w:rFonts w:hint="default"/>
                 <w:lang w:val="en-US"/>
               </w:rPr>
-              <w:t xml:space="preserve"> second, check if a chart window using puppeteer is opened, if the condition false so then stop this process and tell a user 'chart window is close so I can not zoom {in}' third, if all the condition true then send http request to AUTO API to zoom in or out the chart .   </w:t>
+              <w:t xml:space="preserve"> otherwise open a details page for the answer.  </w:t>
             </w:r>
           </w:p>
         </w:tc>
@@ -21045,7 +21869,7 @@
               <w:rPr>
                 <w:rFonts w:hint="eastAsia"/>
               </w:rPr>
-              <w:t>zooming the chart</w:t>
+              <w:t>opening answers detail page (source)</w:t>
             </w:r>
           </w:p>
         </w:tc>
@@ -21087,7 +21911,7 @@
         <w:rPr>
           <w:rFonts w:hint="default"/>
         </w:rPr>
-        <w:t>zoom {in|out}</w:t>
+        <w:t>open details page for the answer</w:t>
       </w:r>
     </w:p>
     <w:tbl>
@@ -21161,7 +21985,7 @@
               <w:rPr>
                 <w:rFonts w:hint="default"/>
               </w:rPr>
-              <w:t>change the chart to {1 minute|1 hour|...}</w:t>
+              <w:t>what is market capitalization</w:t>
             </w:r>
           </w:p>
         </w:tc>
@@ -21215,7 +22039,7 @@
               <w:rPr>
                 <w:rFonts w:hint="default"/>
               </w:rPr>
-              <w:t>user commands 'change the chart to {1 minute}'. a user can also use '1 hour', '1 day', '1 week' , '1 year' or any other valid chart type inside {}</w:t>
+              <w:t>user asks 'what is market capitalization'. a user can also ask any other question related to the stock market</w:t>
             </w:r>
           </w:p>
         </w:tc>
@@ -21261,6 +22085,34 @@
             <w:pPr>
               <w:jc w:val="left"/>
               <w:rPr>
+                <w:rFonts w:hint="eastAsia"/>
+              </w:rPr>
+            </w:pPr>
+            <w:r>
+              <w:rPr>
+                <w:rFonts w:hint="eastAsia"/>
+              </w:rPr>
+              <w:t>first, check if there is answer for the question in the database, if the condition true  so then answer the question,</w:t>
+            </w:r>
+          </w:p>
+          <w:p>
+            <w:pPr>
+              <w:jc w:val="left"/>
+              <w:rPr>
+                <w:rFonts w:hint="eastAsia"/>
+              </w:rPr>
+            </w:pPr>
+            <w:r>
+              <w:rPr>
+                <w:rFonts w:hint="eastAsia"/>
+              </w:rPr>
+              <w:t>if the condition false and question or the command starts with 'how' or 'what' so then ask a user "do you want me to find answer for 'what is nur'" if a user says yes so then search for an answer in investopedia website and then scrap the answer  and save the answer in the database and lastly answer the user</w:t>
+            </w:r>
+          </w:p>
+          <w:p>
+            <w:pPr>
+              <w:jc w:val="left"/>
+              <w:rPr>
                 <w:rFonts w:hint="default"/>
                 <w:lang w:val="en-US"/>
               </w:rPr>
@@ -21269,14 +22121,14 @@
               <w:rPr>
                 <w:rFonts w:hint="eastAsia"/>
               </w:rPr>
-              <w:t xml:space="preserve"> first check if a chart window using puppeteer is opened if the condition false so then tell a user 'browser with my control is closed so, I can't change the chart' and stop this process</w:t>
+              <w:t xml:space="preserve">if didn't find an answer after scraping so then tell a user 'didn't find answer for your question' </w:t>
             </w:r>
             <w:r>
               <w:rPr>
                 <w:rFonts w:hint="default"/>
                 <w:lang w:val="en-US"/>
               </w:rPr>
-              <w:t xml:space="preserve">, second, check if a user said a valid chart type, if the condition false so then tell a user '{Nur} is not valid option' and stop this process,  third, if all the condition true so then send http request to AUTO API to change the chart type.   </w:t>
+              <w:t xml:space="preserve"> </w:t>
             </w:r>
           </w:p>
         </w:tc>
@@ -21326,7 +22178,7 @@
               <w:rPr>
                 <w:rFonts w:hint="eastAsia"/>
               </w:rPr>
-              <w:t>changing chart type</w:t>
+              <w:t xml:space="preserve">answering a users for their questions </w:t>
             </w:r>
           </w:p>
         </w:tc>
@@ -21336,7 +22188,7 @@
       <w:pPr>
         <w:pStyle w:val="15"/>
         <w:rPr>
-          <w:rFonts w:eastAsia="DengXian Light"/>
+          <w:rFonts w:hint="default"/>
         </w:rPr>
       </w:pPr>
       <w:r>
@@ -21368,288 +22220,12 @@
         <w:rPr>
           <w:rFonts w:hint="default"/>
         </w:rPr>
-        <w:t>change the chart to {1 minute|1 hour|...}</w:t>
-      </w:r>
-    </w:p>
-    <w:tbl>
-      <w:tblPr>
-        <w:tblStyle w:val="28"/>
-        <w:tblW w:w="0" w:type="auto"/>
-        <w:tblInd w:w="0" w:type="dxa"/>
-        <w:tblBorders>
-          <w:top w:val="single" w:color="auto" w:sz="4" w:space="0"/>
-          <w:left w:val="single" w:color="auto" w:sz="4" w:space="0"/>
-          <w:bottom w:val="single" w:color="auto" w:sz="4" w:space="0"/>
-          <w:right w:val="single" w:color="auto" w:sz="4" w:space="0"/>
-          <w:insideH w:val="single" w:color="auto" w:sz="4" w:space="0"/>
-          <w:insideV w:val="single" w:color="auto" w:sz="4" w:space="0"/>
-        </w:tblBorders>
-        <w:tblLayout w:type="autofit"/>
-        <w:tblCellMar>
-          <w:top w:w="0" w:type="dxa"/>
-          <w:left w:w="108" w:type="dxa"/>
-          <w:bottom w:w="0" w:type="dxa"/>
-          <w:right w:w="108" w:type="dxa"/>
-        </w:tblCellMar>
-      </w:tblPr>
-      <w:tblGrid>
-        <w:gridCol w:w="1668"/>
-        <w:gridCol w:w="6854"/>
-      </w:tblGrid>
-      <w:tr>
-        <w:tblPrEx>
-          <w:tblBorders>
-            <w:top w:val="single" w:color="auto" w:sz="4" w:space="0"/>
-            <w:left w:val="single" w:color="auto" w:sz="4" w:space="0"/>
-            <w:bottom w:val="single" w:color="auto" w:sz="4" w:space="0"/>
-            <w:right w:val="single" w:color="auto" w:sz="4" w:space="0"/>
-            <w:insideH w:val="single" w:color="auto" w:sz="4" w:space="0"/>
-            <w:insideV w:val="single" w:color="auto" w:sz="4" w:space="0"/>
-          </w:tblBorders>
-          <w:tblCellMar>
-            <w:top w:w="0" w:type="dxa"/>
-            <w:left w:w="108" w:type="dxa"/>
-            <w:bottom w:w="0" w:type="dxa"/>
-            <w:right w:w="108" w:type="dxa"/>
-          </w:tblCellMar>
-        </w:tblPrEx>
-        <w:tc>
-          <w:tcPr>
-            <w:tcW w:w="1668" w:type="dxa"/>
-          </w:tcPr>
-          <w:p>
-            <w:pPr>
-              <w:jc w:val="left"/>
-            </w:pPr>
-            <w:r>
-              <w:rPr>
-                <w:rFonts w:hint="default"/>
-                <w:lang w:val="en-US"/>
-              </w:rPr>
-              <w:t>Command</w:t>
-            </w:r>
-          </w:p>
-        </w:tc>
-        <w:tc>
-          <w:tcPr>
-            <w:tcW w:w="6854" w:type="dxa"/>
-          </w:tcPr>
-          <w:p>
-            <w:pPr>
-              <w:jc w:val="left"/>
-            </w:pPr>
-            <w:r>
-              <w:rPr>
-                <w:rFonts w:hint="default"/>
-              </w:rPr>
-              <w:t>go forward</w:t>
-            </w:r>
-          </w:p>
-        </w:tc>
-      </w:tr>
-      <w:tr>
-        <w:tblPrEx>
-          <w:tblBorders>
-            <w:top w:val="single" w:color="auto" w:sz="4" w:space="0"/>
-            <w:left w:val="single" w:color="auto" w:sz="4" w:space="0"/>
-            <w:bottom w:val="single" w:color="auto" w:sz="4" w:space="0"/>
-            <w:right w:val="single" w:color="auto" w:sz="4" w:space="0"/>
-            <w:insideH w:val="single" w:color="auto" w:sz="4" w:space="0"/>
-            <w:insideV w:val="single" w:color="auto" w:sz="4" w:space="0"/>
-          </w:tblBorders>
-          <w:tblCellMar>
-            <w:top w:w="0" w:type="dxa"/>
-            <w:left w:w="108" w:type="dxa"/>
-            <w:bottom w:w="0" w:type="dxa"/>
-            <w:right w:w="108" w:type="dxa"/>
-          </w:tblCellMar>
-        </w:tblPrEx>
-        <w:tc>
-          <w:tcPr>
-            <w:tcW w:w="1668" w:type="dxa"/>
-          </w:tcPr>
-          <w:p>
-            <w:pPr>
-              <w:jc w:val="left"/>
-            </w:pPr>
-            <w:r>
-              <w:rPr>
-                <w:rFonts w:hint="eastAsia"/>
-              </w:rPr>
-              <w:t>input</w:t>
-            </w:r>
-          </w:p>
-        </w:tc>
-        <w:tc>
-          <w:tcPr>
-            <w:tcW w:w="6854" w:type="dxa"/>
-          </w:tcPr>
-          <w:p>
-            <w:pPr>
-              <w:jc w:val="left"/>
-              <w:rPr>
-                <w:rFonts w:hint="default"/>
-                <w:lang w:val="en-US"/>
-              </w:rPr>
-            </w:pPr>
-            <w:r>
-              <w:rPr>
-                <w:rFonts w:hint="default"/>
-              </w:rPr>
-              <w:t>user commands 'go forward'.</w:t>
-            </w:r>
-          </w:p>
-        </w:tc>
-      </w:tr>
-      <w:tr>
-        <w:tblPrEx>
-          <w:tblBorders>
-            <w:top w:val="single" w:color="auto" w:sz="4" w:space="0"/>
-            <w:left w:val="single" w:color="auto" w:sz="4" w:space="0"/>
-            <w:bottom w:val="single" w:color="auto" w:sz="4" w:space="0"/>
-            <w:right w:val="single" w:color="auto" w:sz="4" w:space="0"/>
-            <w:insideH w:val="single" w:color="auto" w:sz="4" w:space="0"/>
-            <w:insideV w:val="single" w:color="auto" w:sz="4" w:space="0"/>
-          </w:tblBorders>
-          <w:tblCellMar>
-            <w:top w:w="0" w:type="dxa"/>
-            <w:left w:w="108" w:type="dxa"/>
-            <w:bottom w:w="0" w:type="dxa"/>
-            <w:right w:w="108" w:type="dxa"/>
-          </w:tblCellMar>
-        </w:tblPrEx>
-        <w:tc>
-          <w:tcPr>
-            <w:tcW w:w="1668" w:type="dxa"/>
-          </w:tcPr>
-          <w:p>
-            <w:pPr>
-              <w:jc w:val="left"/>
-            </w:pPr>
-            <w:r>
-              <w:rPr>
-                <w:rFonts w:hint="eastAsia"/>
-              </w:rPr>
-              <w:t>process</w:t>
-            </w:r>
-          </w:p>
-        </w:tc>
-        <w:tc>
-          <w:tcPr>
-            <w:tcW w:w="6854" w:type="dxa"/>
-          </w:tcPr>
-          <w:p>
-            <w:pPr>
-              <w:jc w:val="left"/>
-              <w:rPr>
-                <w:rFonts w:hint="default"/>
-                <w:lang w:val="en-US"/>
-              </w:rPr>
-            </w:pPr>
-            <w:r>
-              <w:rPr>
-                <w:rFonts w:hint="eastAsia"/>
-              </w:rPr>
-              <w:t>first, check if there is element in the forwardStack, if the condition true so then go forward and pop the element from forwardStack</w:t>
-            </w:r>
-            <w:r>
-              <w:rPr>
-                <w:rFonts w:hint="default"/>
-                <w:lang w:val="en-US"/>
-              </w:rPr>
-              <w:t xml:space="preserve"> and then push it to historyStack. if the condition false so then tell a user 'there is nothing forward'.  </w:t>
-            </w:r>
-          </w:p>
-        </w:tc>
-      </w:tr>
-      <w:tr>
-        <w:tblPrEx>
-          <w:tblBorders>
-            <w:top w:val="single" w:color="auto" w:sz="4" w:space="0"/>
-            <w:left w:val="single" w:color="auto" w:sz="4" w:space="0"/>
-            <w:bottom w:val="single" w:color="auto" w:sz="4" w:space="0"/>
-            <w:right w:val="single" w:color="auto" w:sz="4" w:space="0"/>
-            <w:insideH w:val="single" w:color="auto" w:sz="4" w:space="0"/>
-            <w:insideV w:val="single" w:color="auto" w:sz="4" w:space="0"/>
-          </w:tblBorders>
-          <w:tblCellMar>
-            <w:top w:w="0" w:type="dxa"/>
-            <w:left w:w="108" w:type="dxa"/>
-            <w:bottom w:w="0" w:type="dxa"/>
-            <w:right w:w="108" w:type="dxa"/>
-          </w:tblCellMar>
-        </w:tblPrEx>
-        <w:tc>
-          <w:tcPr>
-            <w:tcW w:w="1668" w:type="dxa"/>
-          </w:tcPr>
-          <w:p>
-            <w:pPr>
-              <w:jc w:val="left"/>
-            </w:pPr>
-            <w:r>
-              <w:rPr>
-                <w:rFonts w:hint="eastAsia"/>
-              </w:rPr>
-              <w:t>output</w:t>
-            </w:r>
-          </w:p>
-        </w:tc>
-        <w:tc>
-          <w:tcPr>
-            <w:tcW w:w="6854" w:type="dxa"/>
-          </w:tcPr>
-          <w:p>
-            <w:pPr>
-              <w:jc w:val="left"/>
-            </w:pPr>
-            <w:r>
-              <w:rPr>
-                <w:rFonts w:hint="eastAsia"/>
-              </w:rPr>
-              <w:t>navigating forward</w:t>
-            </w:r>
-          </w:p>
-        </w:tc>
-      </w:tr>
-    </w:tbl>
-    <w:p>
-      <w:pPr>
-        <w:pStyle w:val="15"/>
-        <w:rPr>
-          <w:rFonts w:hint="default"/>
-        </w:rPr>
-      </w:pPr>
-      <w:r>
-        <w:t xml:space="preserve">Table </w:t>
-      </w:r>
-      <w:r>
-        <w:fldChar w:fldCharType="begin"/>
-      </w:r>
-      <w:r>
-        <w:instrText xml:space="preserve"> SEQ Table \* ARABIC </w:instrText>
-      </w:r>
-      <w:r>
-        <w:fldChar w:fldCharType="separate"/>
-      </w:r>
-      <w:r>
-        <w:t>2</w:t>
-      </w:r>
-      <w:r>
-        <w:fldChar w:fldCharType="end"/>
-      </w:r>
-      <w:r>
-        <w:rPr>
-          <w:rFonts w:hint="default"/>
-          <w:lang w:val="en-US"/>
-        </w:rPr>
-        <w:t xml:space="preserve"> </w:t>
-      </w:r>
-      <w:r>
-        <w:rPr>
-          <w:rFonts w:hint="default"/>
-        </w:rPr>
-        <w:t>go forward</w:t>
+        <w:t>what is market capitalization</w:t>
+      </w:r>
+    </w:p>
+    <w:p>
+      <w:r>
+        <w:br w:type="page"/>
       </w:r>
     </w:p>
     <w:p>
@@ -21665,13 +22241,7 @@
           <w:rFonts w:hint="default"/>
           <w:lang w:val="en-US"/>
         </w:rPr>
-        <w:t>A</w:t>
-      </w:r>
-      <w:r>
-        <w:rPr>
-          <w:rFonts w:hint="default"/>
-        </w:rPr>
-        <w:t>sking questions about the stock market commands:</w:t>
+        <w:t>back-testing stock trading strategy commands:</w:t>
       </w:r>
     </w:p>
     <w:p/>
@@ -21746,7 +22316,7 @@
               <w:rPr>
                 <w:rFonts w:hint="default"/>
               </w:rPr>
-              <w:t>open details page for the answer</w:t>
+              <w:t>start back testing</w:t>
             </w:r>
           </w:p>
         </w:tc>
@@ -21800,7 +22370,7 @@
               <w:rPr>
                 <w:rFonts w:hint="default"/>
               </w:rPr>
-              <w:t>user commands 'open details page for the answer'.</w:t>
+              <w:t>user commands 'start back testing' and then enters , initial cash,  start date, account risk by trade and end date.</w:t>
             </w:r>
           </w:p>
         </w:tc>
@@ -21854,14 +22424,14 @@
               <w:rPr>
                 <w:rFonts w:hint="eastAsia"/>
               </w:rPr>
-              <w:t>first, check if there is answer to open its detail page, if the condition true so then tell a user 'there is no detail answer page to open'</w:t>
+              <w:t>first, check if a user already has tested data in his local storage</w:t>
             </w:r>
             <w:r>
               <w:rPr>
                 <w:rFonts w:hint="default"/>
                 <w:lang w:val="en-US"/>
               </w:rPr>
-              <w:t xml:space="preserve"> otherwise open a details page for the answer.  </w:t>
+              <w:t xml:space="preserve"> if the condition is true so then tell a user 'you already have tested data' and then ask a user 'do you want me to overwrite the old data if a user answers  'no' so then stop this process if a user answers 'yes' so then reset back-testing data that is in the user's local storage, after that tell a user 'enter initial cash then click enter to submit after the reloading' and reload the page after a user enters initial cash tell a user 'enter start date' and after entering  let a user enters Account Risk and End Date then start back-testing by first send POST request to 'is market open' endpoint in Trading API and second, send a POST request to 'get 500 s&amp;p index data' endpoint in Trading API third, send a POST request to 'update current stocks price' endpoint in Trading API, fourth, sending POST request to 'sell stocks Back-testing' endpoint in Trading API, fifth, send a  POST request to 'buy stocks Back-testing' endpoint in Trading API and keep sending those requests one by one until the start date equals the end date. note if sending the request to 'get 500 s&amp;p stocks' fails so send the request again after 10 seconds and only if the request has been sent successfully and then send a request to 'update current stocks price' endpoint and the same for each request.' </w:t>
             </w:r>
           </w:p>
         </w:tc>
@@ -21911,7 +22481,7 @@
               <w:rPr>
                 <w:rFonts w:hint="eastAsia"/>
               </w:rPr>
-              <w:t>opening answers detail page (source)</w:t>
+              <w:t>show a user the result for finansis's stock trading strategy</w:t>
             </w:r>
           </w:p>
         </w:tc>
@@ -21947,13 +22517,7 @@
           <w:rFonts w:hint="default"/>
           <w:lang w:val="en-US"/>
         </w:rPr>
-        <w:t xml:space="preserve"> </w:t>
-      </w:r>
-      <w:r>
-        <w:rPr>
-          <w:rFonts w:hint="default"/>
-        </w:rPr>
-        <w:t>open details page for the answer</w:t>
+        <w:t xml:space="preserve"> back-testing stock trading strategy commands</w:t>
       </w:r>
     </w:p>
     <w:tbl>
@@ -22027,7 +22591,7 @@
               <w:rPr>
                 <w:rFonts w:hint="default"/>
               </w:rPr>
-              <w:t>what is market capitalization</w:t>
+              <w:t xml:space="preserve"> reset back testing (data)</w:t>
             </w:r>
           </w:p>
         </w:tc>
@@ -22081,7 +22645,7 @@
               <w:rPr>
                 <w:rFonts w:hint="default"/>
               </w:rPr>
-              <w:t>user asks 'what is market capitalization'. a user can also ask any other question related to the stock market</w:t>
+              <w:t>user commands 'reset back testing (data)'.</w:t>
             </w:r>
           </w:p>
         </w:tc>
@@ -22127,34 +22691,6 @@
             <w:pPr>
               <w:jc w:val="left"/>
               <w:rPr>
-                <w:rFonts w:hint="eastAsia"/>
-              </w:rPr>
-            </w:pPr>
-            <w:r>
-              <w:rPr>
-                <w:rFonts w:hint="eastAsia"/>
-              </w:rPr>
-              <w:t>first, check if there is answer for the question in the database, if the condition true  so then answer the question,</w:t>
-            </w:r>
-          </w:p>
-          <w:p>
-            <w:pPr>
-              <w:jc w:val="left"/>
-              <w:rPr>
-                <w:rFonts w:hint="eastAsia"/>
-              </w:rPr>
-            </w:pPr>
-            <w:r>
-              <w:rPr>
-                <w:rFonts w:hint="eastAsia"/>
-              </w:rPr>
-              <w:t>if the condition false and question or the command starts with 'how' or 'what' so then ask a user "do you want me to find answer for 'what is nur'" if a user says yes so then search for an answer in investopedia website and then scrap the answer  and save the answer in the database and lastly answer the user</w:t>
-            </w:r>
-          </w:p>
-          <w:p>
-            <w:pPr>
-              <w:jc w:val="left"/>
-              <w:rPr>
                 <w:rFonts w:hint="default"/>
                 <w:lang w:val="en-US"/>
               </w:rPr>
@@ -22163,14 +22699,14 @@
               <w:rPr>
                 <w:rFonts w:hint="eastAsia"/>
               </w:rPr>
-              <w:t xml:space="preserve">if didn't find an answer after scraping so then tell a user 'didn't find answer for your question' </w:t>
+              <w:t>reset back testing by clear the user's localStorage and reloading th page</w:t>
             </w:r>
             <w:r>
               <w:rPr>
                 <w:rFonts w:hint="default"/>
                 <w:lang w:val="en-US"/>
               </w:rPr>
-              <w:t xml:space="preserve"> </w:t>
+              <w:t xml:space="preserve">   </w:t>
             </w:r>
           </w:p>
         </w:tc>
@@ -22220,7 +22756,7 @@
               <w:rPr>
                 <w:rFonts w:hint="eastAsia"/>
               </w:rPr>
-              <w:t xml:space="preserve">answering a users for their questions </w:t>
+              <w:t>reset back testing data</w:t>
             </w:r>
           </w:p>
         </w:tc>
@@ -22230,7 +22766,7 @@
       <w:pPr>
         <w:pStyle w:val="15"/>
         <w:rPr>
-          <w:rFonts w:hint="default"/>
+          <w:rFonts w:eastAsia="DengXian Light"/>
         </w:rPr>
       </w:pPr>
       <w:r>
@@ -22262,7 +22798,628 @@
         <w:rPr>
           <w:rFonts w:hint="default"/>
         </w:rPr>
-        <w:t>what is market capitalization</w:t>
+        <w:t>reset back testing (data)</w:t>
+      </w:r>
+    </w:p>
+    <w:tbl>
+      <w:tblPr>
+        <w:tblStyle w:val="28"/>
+        <w:tblW w:w="0" w:type="auto"/>
+        <w:tblInd w:w="0" w:type="dxa"/>
+        <w:tblBorders>
+          <w:top w:val="single" w:color="auto" w:sz="4" w:space="0"/>
+          <w:left w:val="single" w:color="auto" w:sz="4" w:space="0"/>
+          <w:bottom w:val="single" w:color="auto" w:sz="4" w:space="0"/>
+          <w:right w:val="single" w:color="auto" w:sz="4" w:space="0"/>
+          <w:insideH w:val="single" w:color="auto" w:sz="4" w:space="0"/>
+          <w:insideV w:val="single" w:color="auto" w:sz="4" w:space="0"/>
+        </w:tblBorders>
+        <w:tblLayout w:type="autofit"/>
+        <w:tblCellMar>
+          <w:top w:w="0" w:type="dxa"/>
+          <w:left w:w="108" w:type="dxa"/>
+          <w:bottom w:w="0" w:type="dxa"/>
+          <w:right w:w="108" w:type="dxa"/>
+        </w:tblCellMar>
+      </w:tblPr>
+      <w:tblGrid>
+        <w:gridCol w:w="1668"/>
+        <w:gridCol w:w="6854"/>
+      </w:tblGrid>
+      <w:tr>
+        <w:tblPrEx>
+          <w:tblBorders>
+            <w:top w:val="single" w:color="auto" w:sz="4" w:space="0"/>
+            <w:left w:val="single" w:color="auto" w:sz="4" w:space="0"/>
+            <w:bottom w:val="single" w:color="auto" w:sz="4" w:space="0"/>
+            <w:right w:val="single" w:color="auto" w:sz="4" w:space="0"/>
+            <w:insideH w:val="single" w:color="auto" w:sz="4" w:space="0"/>
+            <w:insideV w:val="single" w:color="auto" w:sz="4" w:space="0"/>
+          </w:tblBorders>
+          <w:tblCellMar>
+            <w:top w:w="0" w:type="dxa"/>
+            <w:left w:w="108" w:type="dxa"/>
+            <w:bottom w:w="0" w:type="dxa"/>
+            <w:right w:w="108" w:type="dxa"/>
+          </w:tblCellMar>
+        </w:tblPrEx>
+        <w:tc>
+          <w:tcPr>
+            <w:tcW w:w="1668" w:type="dxa"/>
+          </w:tcPr>
+          <w:p>
+            <w:pPr>
+              <w:jc w:val="left"/>
+            </w:pPr>
+            <w:r>
+              <w:rPr>
+                <w:rFonts w:hint="default"/>
+                <w:lang w:val="en-US"/>
+              </w:rPr>
+              <w:t>Command</w:t>
+            </w:r>
+          </w:p>
+        </w:tc>
+        <w:tc>
+          <w:tcPr>
+            <w:tcW w:w="6854" w:type="dxa"/>
+          </w:tcPr>
+          <w:p>
+            <w:pPr>
+              <w:jc w:val="left"/>
+            </w:pPr>
+            <w:r>
+              <w:rPr>
+                <w:rFonts w:hint="default"/>
+              </w:rPr>
+              <w:t>force sell</w:t>
+            </w:r>
+          </w:p>
+        </w:tc>
+      </w:tr>
+      <w:tr>
+        <w:tblPrEx>
+          <w:tblBorders>
+            <w:top w:val="single" w:color="auto" w:sz="4" w:space="0"/>
+            <w:left w:val="single" w:color="auto" w:sz="4" w:space="0"/>
+            <w:bottom w:val="single" w:color="auto" w:sz="4" w:space="0"/>
+            <w:right w:val="single" w:color="auto" w:sz="4" w:space="0"/>
+            <w:insideH w:val="single" w:color="auto" w:sz="4" w:space="0"/>
+            <w:insideV w:val="single" w:color="auto" w:sz="4" w:space="0"/>
+          </w:tblBorders>
+          <w:tblCellMar>
+            <w:top w:w="0" w:type="dxa"/>
+            <w:left w:w="108" w:type="dxa"/>
+            <w:bottom w:w="0" w:type="dxa"/>
+            <w:right w:w="108" w:type="dxa"/>
+          </w:tblCellMar>
+        </w:tblPrEx>
+        <w:tc>
+          <w:tcPr>
+            <w:tcW w:w="1668" w:type="dxa"/>
+          </w:tcPr>
+          <w:p>
+            <w:pPr>
+              <w:jc w:val="left"/>
+            </w:pPr>
+            <w:r>
+              <w:rPr>
+                <w:rFonts w:hint="eastAsia"/>
+              </w:rPr>
+              <w:t>input</w:t>
+            </w:r>
+          </w:p>
+        </w:tc>
+        <w:tc>
+          <w:tcPr>
+            <w:tcW w:w="6854" w:type="dxa"/>
+          </w:tcPr>
+          <w:p>
+            <w:pPr>
+              <w:jc w:val="left"/>
+              <w:rPr>
+                <w:rFonts w:hint="default"/>
+                <w:lang w:val="en-US"/>
+              </w:rPr>
+            </w:pPr>
+            <w:r>
+              <w:rPr>
+                <w:rFonts w:hint="default"/>
+              </w:rPr>
+              <w:t>user commands 'force sell'.</w:t>
+            </w:r>
+          </w:p>
+        </w:tc>
+      </w:tr>
+      <w:tr>
+        <w:tblPrEx>
+          <w:tblBorders>
+            <w:top w:val="single" w:color="auto" w:sz="4" w:space="0"/>
+            <w:left w:val="single" w:color="auto" w:sz="4" w:space="0"/>
+            <w:bottom w:val="single" w:color="auto" w:sz="4" w:space="0"/>
+            <w:right w:val="single" w:color="auto" w:sz="4" w:space="0"/>
+            <w:insideH w:val="single" w:color="auto" w:sz="4" w:space="0"/>
+            <w:insideV w:val="single" w:color="auto" w:sz="4" w:space="0"/>
+          </w:tblBorders>
+          <w:tblCellMar>
+            <w:top w:w="0" w:type="dxa"/>
+            <w:left w:w="108" w:type="dxa"/>
+            <w:bottom w:w="0" w:type="dxa"/>
+            <w:right w:w="108" w:type="dxa"/>
+          </w:tblCellMar>
+        </w:tblPrEx>
+        <w:tc>
+          <w:tcPr>
+            <w:tcW w:w="1668" w:type="dxa"/>
+          </w:tcPr>
+          <w:p>
+            <w:pPr>
+              <w:jc w:val="left"/>
+            </w:pPr>
+            <w:r>
+              <w:rPr>
+                <w:rFonts w:hint="eastAsia"/>
+              </w:rPr>
+              <w:t>process</w:t>
+            </w:r>
+          </w:p>
+        </w:tc>
+        <w:tc>
+          <w:tcPr>
+            <w:tcW w:w="6854" w:type="dxa"/>
+          </w:tcPr>
+          <w:p>
+            <w:pPr>
+              <w:jc w:val="left"/>
+              <w:rPr>
+                <w:rFonts w:hint="default"/>
+                <w:lang w:val="en-US"/>
+              </w:rPr>
+            </w:pPr>
+            <w:r>
+              <w:rPr>
+                <w:rFonts w:hint="eastAsia"/>
+              </w:rPr>
+              <w:t>first, check if there is more data in the Trading API to test if the condition false so then tell a user 'sorry I don't have more data to test, right now'</w:t>
+            </w:r>
+            <w:r>
+              <w:rPr>
+                <w:rFonts w:hint="default"/>
+                <w:lang w:val="en-US"/>
+              </w:rPr>
+              <w:t xml:space="preserve"> </w:t>
+            </w:r>
+            <w:r>
+              <w:rPr>
+                <w:rFonts w:hint="eastAsia"/>
+              </w:rPr>
+              <w:t>and then stop this process otherwise check if  a user has stocks to sell in holdingStocks backTest</w:t>
+            </w:r>
+            <w:r>
+              <w:rPr>
+                <w:rFonts w:hint="default"/>
+                <w:lang w:val="en-US"/>
+              </w:rPr>
+              <w:t xml:space="preserve"> </w:t>
+            </w:r>
+            <w:r>
+              <w:rPr>
+                <w:rFonts w:hint="eastAsia"/>
+              </w:rPr>
+              <w:t>array if the condition false so then tell a user 'you don't have any stocks to sell'</w:t>
+            </w:r>
+            <w:r>
+              <w:rPr>
+                <w:rFonts w:hint="default"/>
+                <w:lang w:val="en-US"/>
+              </w:rPr>
+              <w:t xml:space="preserve"> </w:t>
+            </w:r>
+            <w:r>
+              <w:rPr>
+                <w:rFonts w:hint="eastAsia"/>
+              </w:rPr>
+              <w:t>otherwise start back testing process that mentioned above and add isForce=true flag to it</w:t>
+            </w:r>
+            <w:r>
+              <w:rPr>
+                <w:rFonts w:hint="default"/>
+                <w:lang w:val="en-US"/>
+              </w:rPr>
+              <w:t xml:space="preserve"> </w:t>
+            </w:r>
+            <w:r>
+              <w:rPr>
+                <w:rFonts w:hint="eastAsia"/>
+              </w:rPr>
+              <w:t>so then send all the requests except 'buy stocks</w:t>
+            </w:r>
+            <w:r>
+              <w:rPr>
+                <w:rFonts w:hint="default"/>
+                <w:lang w:val="en-US"/>
+              </w:rPr>
+              <w:t xml:space="preserve"> </w:t>
+            </w:r>
+            <w:r>
+              <w:rPr>
+                <w:rFonts w:hint="eastAsia"/>
+              </w:rPr>
+              <w:t>Back-testing' request</w:t>
+            </w:r>
+            <w:r>
+              <w:rPr>
+                <w:rFonts w:hint="default"/>
+                <w:lang w:val="en-US"/>
+              </w:rPr>
+              <w:t xml:space="preserve"> </w:t>
+            </w:r>
+          </w:p>
+        </w:tc>
+      </w:tr>
+      <w:tr>
+        <w:tblPrEx>
+          <w:tblBorders>
+            <w:top w:val="single" w:color="auto" w:sz="4" w:space="0"/>
+            <w:left w:val="single" w:color="auto" w:sz="4" w:space="0"/>
+            <w:bottom w:val="single" w:color="auto" w:sz="4" w:space="0"/>
+            <w:right w:val="single" w:color="auto" w:sz="4" w:space="0"/>
+            <w:insideH w:val="single" w:color="auto" w:sz="4" w:space="0"/>
+            <w:insideV w:val="single" w:color="auto" w:sz="4" w:space="0"/>
+          </w:tblBorders>
+          <w:tblCellMar>
+            <w:top w:w="0" w:type="dxa"/>
+            <w:left w:w="108" w:type="dxa"/>
+            <w:bottom w:w="0" w:type="dxa"/>
+            <w:right w:w="108" w:type="dxa"/>
+          </w:tblCellMar>
+        </w:tblPrEx>
+        <w:tc>
+          <w:tcPr>
+            <w:tcW w:w="1668" w:type="dxa"/>
+          </w:tcPr>
+          <w:p>
+            <w:pPr>
+              <w:jc w:val="left"/>
+            </w:pPr>
+            <w:r>
+              <w:rPr>
+                <w:rFonts w:hint="eastAsia"/>
+              </w:rPr>
+              <w:t>output</w:t>
+            </w:r>
+          </w:p>
+        </w:tc>
+        <w:tc>
+          <w:tcPr>
+            <w:tcW w:w="6854" w:type="dxa"/>
+          </w:tcPr>
+          <w:p>
+            <w:pPr>
+              <w:jc w:val="left"/>
+            </w:pPr>
+            <w:r>
+              <w:rPr>
+                <w:rFonts w:hint="eastAsia"/>
+              </w:rPr>
+              <w:t>force sell (sell the stock without following sell strategy with any profit)</w:t>
+            </w:r>
+          </w:p>
+        </w:tc>
+      </w:tr>
+    </w:tbl>
+    <w:p>
+      <w:pPr>
+        <w:pStyle w:val="15"/>
+        <w:rPr>
+          <w:rFonts w:eastAsia="DengXian Light"/>
+        </w:rPr>
+      </w:pPr>
+      <w:r>
+        <w:t xml:space="preserve">Table </w:t>
+      </w:r>
+      <w:r>
+        <w:fldChar w:fldCharType="begin"/>
+      </w:r>
+      <w:r>
+        <w:instrText xml:space="preserve"> SEQ Table \* ARABIC </w:instrText>
+      </w:r>
+      <w:r>
+        <w:fldChar w:fldCharType="separate"/>
+      </w:r>
+      <w:r>
+        <w:t>2</w:t>
+      </w:r>
+      <w:r>
+        <w:fldChar w:fldCharType="end"/>
+      </w:r>
+      <w:r>
+        <w:rPr>
+          <w:rFonts w:hint="default"/>
+          <w:lang w:val="en-US"/>
+        </w:rPr>
+        <w:t xml:space="preserve"> </w:t>
+      </w:r>
+      <w:r>
+        <w:rPr>
+          <w:rFonts w:hint="default"/>
+        </w:rPr>
+        <w:t>force sell</w:t>
+      </w:r>
+    </w:p>
+    <w:tbl>
+      <w:tblPr>
+        <w:tblStyle w:val="28"/>
+        <w:tblW w:w="0" w:type="auto"/>
+        <w:tblInd w:w="0" w:type="dxa"/>
+        <w:tblBorders>
+          <w:top w:val="single" w:color="auto" w:sz="4" w:space="0"/>
+          <w:left w:val="single" w:color="auto" w:sz="4" w:space="0"/>
+          <w:bottom w:val="single" w:color="auto" w:sz="4" w:space="0"/>
+          <w:right w:val="single" w:color="auto" w:sz="4" w:space="0"/>
+          <w:insideH w:val="single" w:color="auto" w:sz="4" w:space="0"/>
+          <w:insideV w:val="single" w:color="auto" w:sz="4" w:space="0"/>
+        </w:tblBorders>
+        <w:tblLayout w:type="autofit"/>
+        <w:tblCellMar>
+          <w:top w:w="0" w:type="dxa"/>
+          <w:left w:w="108" w:type="dxa"/>
+          <w:bottom w:w="0" w:type="dxa"/>
+          <w:right w:w="108" w:type="dxa"/>
+        </w:tblCellMar>
+      </w:tblPr>
+      <w:tblGrid>
+        <w:gridCol w:w="1668"/>
+        <w:gridCol w:w="6854"/>
+      </w:tblGrid>
+      <w:tr>
+        <w:tblPrEx>
+          <w:tblBorders>
+            <w:top w:val="single" w:color="auto" w:sz="4" w:space="0"/>
+            <w:left w:val="single" w:color="auto" w:sz="4" w:space="0"/>
+            <w:bottom w:val="single" w:color="auto" w:sz="4" w:space="0"/>
+            <w:right w:val="single" w:color="auto" w:sz="4" w:space="0"/>
+            <w:insideH w:val="single" w:color="auto" w:sz="4" w:space="0"/>
+            <w:insideV w:val="single" w:color="auto" w:sz="4" w:space="0"/>
+          </w:tblBorders>
+          <w:tblCellMar>
+            <w:top w:w="0" w:type="dxa"/>
+            <w:left w:w="108" w:type="dxa"/>
+            <w:bottom w:w="0" w:type="dxa"/>
+            <w:right w:w="108" w:type="dxa"/>
+          </w:tblCellMar>
+        </w:tblPrEx>
+        <w:tc>
+          <w:tcPr>
+            <w:tcW w:w="1668" w:type="dxa"/>
+          </w:tcPr>
+          <w:p>
+            <w:pPr>
+              <w:jc w:val="left"/>
+            </w:pPr>
+            <w:r>
+              <w:rPr>
+                <w:rFonts w:hint="default"/>
+                <w:lang w:val="en-US"/>
+              </w:rPr>
+              <w:t>Command</w:t>
+            </w:r>
+          </w:p>
+        </w:tc>
+        <w:tc>
+          <w:tcPr>
+            <w:tcW w:w="6854" w:type="dxa"/>
+          </w:tcPr>
+          <w:p>
+            <w:pPr>
+              <w:jc w:val="left"/>
+            </w:pPr>
+            <w:r>
+              <w:rPr>
+                <w:rFonts w:hint="default"/>
+              </w:rPr>
+              <w:t>sell with profit or without</w:t>
+            </w:r>
+          </w:p>
+        </w:tc>
+      </w:tr>
+      <w:tr>
+        <w:tblPrEx>
+          <w:tblBorders>
+            <w:top w:val="single" w:color="auto" w:sz="4" w:space="0"/>
+            <w:left w:val="single" w:color="auto" w:sz="4" w:space="0"/>
+            <w:bottom w:val="single" w:color="auto" w:sz="4" w:space="0"/>
+            <w:right w:val="single" w:color="auto" w:sz="4" w:space="0"/>
+            <w:insideH w:val="single" w:color="auto" w:sz="4" w:space="0"/>
+            <w:insideV w:val="single" w:color="auto" w:sz="4" w:space="0"/>
+          </w:tblBorders>
+          <w:tblCellMar>
+            <w:top w:w="0" w:type="dxa"/>
+            <w:left w:w="108" w:type="dxa"/>
+            <w:bottom w:w="0" w:type="dxa"/>
+            <w:right w:w="108" w:type="dxa"/>
+          </w:tblCellMar>
+        </w:tblPrEx>
+        <w:tc>
+          <w:tcPr>
+            <w:tcW w:w="1668" w:type="dxa"/>
+          </w:tcPr>
+          <w:p>
+            <w:pPr>
+              <w:jc w:val="left"/>
+            </w:pPr>
+            <w:r>
+              <w:rPr>
+                <w:rFonts w:hint="eastAsia"/>
+              </w:rPr>
+              <w:t>input</w:t>
+            </w:r>
+          </w:p>
+        </w:tc>
+        <w:tc>
+          <w:tcPr>
+            <w:tcW w:w="6854" w:type="dxa"/>
+          </w:tcPr>
+          <w:p>
+            <w:pPr>
+              <w:jc w:val="left"/>
+              <w:rPr>
+                <w:rFonts w:hint="default"/>
+                <w:lang w:val="en-US"/>
+              </w:rPr>
+            </w:pPr>
+            <w:r>
+              <w:rPr>
+                <w:rFonts w:hint="default"/>
+              </w:rPr>
+              <w:t>user commands 'sell with profit or without'.</w:t>
+            </w:r>
+          </w:p>
+        </w:tc>
+      </w:tr>
+      <w:tr>
+        <w:tblPrEx>
+          <w:tblBorders>
+            <w:top w:val="single" w:color="auto" w:sz="4" w:space="0"/>
+            <w:left w:val="single" w:color="auto" w:sz="4" w:space="0"/>
+            <w:bottom w:val="single" w:color="auto" w:sz="4" w:space="0"/>
+            <w:right w:val="single" w:color="auto" w:sz="4" w:space="0"/>
+            <w:insideH w:val="single" w:color="auto" w:sz="4" w:space="0"/>
+            <w:insideV w:val="single" w:color="auto" w:sz="4" w:space="0"/>
+          </w:tblBorders>
+          <w:tblCellMar>
+            <w:top w:w="0" w:type="dxa"/>
+            <w:left w:w="108" w:type="dxa"/>
+            <w:bottom w:w="0" w:type="dxa"/>
+            <w:right w:w="108" w:type="dxa"/>
+          </w:tblCellMar>
+        </w:tblPrEx>
+        <w:tc>
+          <w:tcPr>
+            <w:tcW w:w="1668" w:type="dxa"/>
+          </w:tcPr>
+          <w:p>
+            <w:pPr>
+              <w:jc w:val="left"/>
+            </w:pPr>
+            <w:r>
+              <w:rPr>
+                <w:rFonts w:hint="eastAsia"/>
+              </w:rPr>
+              <w:t>process</w:t>
+            </w:r>
+          </w:p>
+        </w:tc>
+        <w:tc>
+          <w:tcPr>
+            <w:tcW w:w="6854" w:type="dxa"/>
+          </w:tcPr>
+          <w:p>
+            <w:pPr>
+              <w:jc w:val="left"/>
+              <w:rPr>
+                <w:rFonts w:hint="default"/>
+                <w:lang w:val="en-US"/>
+              </w:rPr>
+            </w:pPr>
+            <w:r>
+              <w:rPr>
+                <w:rFonts w:hint="default"/>
+                <w:lang w:val="en-US"/>
+              </w:rPr>
+              <w:t xml:space="preserve">first, check if there is more data in the Trading API to test if the condition false so then tell a user 'sorry I don't have more data to test, right now' and then stop this process otherwise check if  a user has stocks to sell in holdingStocks backTest array if the condition false so then tell a user 'you don't have any stocks to sell' otherwise start back testing process that mentioned above and add isJustSell=true flag to it so then send all the requests except 'buy stocks Back-testing' request   </w:t>
+            </w:r>
+          </w:p>
+        </w:tc>
+      </w:tr>
+      <w:tr>
+        <w:tblPrEx>
+          <w:tblBorders>
+            <w:top w:val="single" w:color="auto" w:sz="4" w:space="0"/>
+            <w:left w:val="single" w:color="auto" w:sz="4" w:space="0"/>
+            <w:bottom w:val="single" w:color="auto" w:sz="4" w:space="0"/>
+            <w:right w:val="single" w:color="auto" w:sz="4" w:space="0"/>
+            <w:insideH w:val="single" w:color="auto" w:sz="4" w:space="0"/>
+            <w:insideV w:val="single" w:color="auto" w:sz="4" w:space="0"/>
+          </w:tblBorders>
+          <w:tblCellMar>
+            <w:top w:w="0" w:type="dxa"/>
+            <w:left w:w="108" w:type="dxa"/>
+            <w:bottom w:w="0" w:type="dxa"/>
+            <w:right w:w="108" w:type="dxa"/>
+          </w:tblCellMar>
+        </w:tblPrEx>
+        <w:tc>
+          <w:tcPr>
+            <w:tcW w:w="1668" w:type="dxa"/>
+          </w:tcPr>
+          <w:p>
+            <w:pPr>
+              <w:jc w:val="left"/>
+            </w:pPr>
+            <w:r>
+              <w:rPr>
+                <w:rFonts w:hint="eastAsia"/>
+              </w:rPr>
+              <w:t>output</w:t>
+            </w:r>
+          </w:p>
+        </w:tc>
+        <w:tc>
+          <w:tcPr>
+            <w:tcW w:w="6854" w:type="dxa"/>
+          </w:tcPr>
+          <w:p>
+            <w:pPr>
+              <w:jc w:val="left"/>
+            </w:pPr>
+            <w:r>
+              <w:rPr>
+                <w:rFonts w:hint="eastAsia"/>
+              </w:rPr>
+              <w:t>start selling stocks with profit or without</w:t>
+            </w:r>
+          </w:p>
+        </w:tc>
+      </w:tr>
+    </w:tbl>
+    <w:p>
+      <w:pPr>
+        <w:pStyle w:val="15"/>
+        <w:rPr>
+          <w:rFonts w:hint="default"/>
+        </w:rPr>
+      </w:pPr>
+      <w:r>
+        <w:t xml:space="preserve">Table </w:t>
+      </w:r>
+      <w:r>
+        <w:fldChar w:fldCharType="begin"/>
+      </w:r>
+      <w:r>
+        <w:instrText xml:space="preserve"> SEQ Table \* ARABIC </w:instrText>
+      </w:r>
+      <w:r>
+        <w:fldChar w:fldCharType="separate"/>
+      </w:r>
+      <w:r>
+        <w:t>2</w:t>
+      </w:r>
+      <w:r>
+        <w:fldChar w:fldCharType="end"/>
+      </w:r>
+      <w:r>
+        <w:rPr>
+          <w:rFonts w:hint="default"/>
+          <w:lang w:val="en-US"/>
+        </w:rPr>
+        <w:t xml:space="preserve"> </w:t>
+      </w:r>
+      <w:r>
+        <w:rPr>
+          <w:rFonts w:hint="default"/>
+        </w:rPr>
+        <w:t>sell with profit or without</w:t>
       </w:r>
     </w:p>
     <w:p>
@@ -22283,7 +23440,7 @@
           <w:rFonts w:hint="default"/>
           <w:lang w:val="en-US"/>
         </w:rPr>
-        <w:t>back-testing stock trading strategy commands:</w:t>
+        <w:t>other commands:</w:t>
       </w:r>
     </w:p>
     <w:p/>
@@ -22358,7 +23515,7 @@
               <w:rPr>
                 <w:rFonts w:hint="default"/>
               </w:rPr>
-              <w:t>start back testing</w:t>
+              <w:t>stock (number) {1|5|...}</w:t>
             </w:r>
           </w:p>
         </w:tc>
@@ -22412,7 +23569,7 @@
               <w:rPr>
                 <w:rFonts w:hint="default"/>
               </w:rPr>
-              <w:t>user commands 'start back testing' and then enters , initial cash,  start date, account risk by trade and end date.</w:t>
+              <w:t>user respond 'stock (number) {1}', or any other valid number inside {}</w:t>
             </w:r>
           </w:p>
         </w:tc>
@@ -22466,14 +23623,27 @@
               <w:rPr>
                 <w:rFonts w:hint="eastAsia"/>
               </w:rPr>
-              <w:t>first, check if a user already has tested data in his local storage</w:t>
+              <w:t>after finansis ask a user 'found the following stocks choose one by saying stock number 3 for example'</w:t>
             </w:r>
             <w:r>
               <w:rPr>
                 <w:rFonts w:hint="default"/>
                 <w:lang w:val="en-US"/>
               </w:rPr>
-              <w:t xml:space="preserve"> if the condition is true so then tell a user 'you already have tested data' and then ask a user 'do you want me to overwrite the old data if a user answers  'no' so then stop this process if a user answers 'yes' so then reset back-testing data that is in the user's local storage, after that tell a user 'enter initial cash then click enter to submit after the reloading' and reload the page after a user enters initial cash tell a user 'enter start date' and after entering  let a user enters Account Risk and End Date then start back-testing by first send POST request to 'is market open' endpoint in Trading API and second, send a POST request to 'get 500 s&amp;p index data' endpoint in Trading API third, send a POST request to 'update current stocks price' endpoint in Trading API, fourth, sending POST request to 'sell stocks Back-testing' endpoint in Trading API, fifth, send a  POST request to 'buy stocks Back-testing' endpoint in Trading API and keep sending those requests one by one until the start date equals the end date. note if sending the request to 'get 500 s&amp;p stocks' fails so send the request again after 10 seconds and only if the request has been sent successfully and then send a request to 'update current stocks price' endpoint and the same for each request.' </w:t>
+              <w:t xml:space="preserve"> </w:t>
+            </w:r>
+            <w:r>
+              <w:rPr>
+                <w:rFonts w:hint="eastAsia"/>
+              </w:rPr>
+              <w:t xml:space="preserve">so then if a user choose valid number so then precede to the main process </w:t>
+            </w:r>
+            <w:r>
+              <w:rPr>
+                <w:rFonts w:hint="default"/>
+                <w:lang w:val="en-US"/>
+              </w:rPr>
+              <w:t xml:space="preserve">  </w:t>
             </w:r>
           </w:p>
         </w:tc>
@@ -22523,7 +23693,7 @@
               <w:rPr>
                 <w:rFonts w:hint="eastAsia"/>
               </w:rPr>
-              <w:t>show a user the result for finansis's stock trading strategy</w:t>
+              <w:t xml:space="preserve">making a user choose a stocks for a list of stocks </w:t>
             </w:r>
           </w:p>
         </w:tc>
@@ -22559,9 +23729,294 @@
           <w:rFonts w:hint="default"/>
           <w:lang w:val="en-US"/>
         </w:rPr>
-        <w:t xml:space="preserve"> back-testing stock trading strategy commands</w:t>
-      </w:r>
-    </w:p>
+        <w:t xml:space="preserve"> </w:t>
+      </w:r>
+      <w:r>
+        <w:rPr>
+          <w:rFonts w:hint="default"/>
+        </w:rPr>
+        <w:t>stock (number) {1|5|...}</w:t>
+      </w:r>
+      <w:bookmarkStart w:id="164" w:name="_GoBack"/>
+      <w:bookmarkEnd w:id="164"/>
+    </w:p>
+    <w:p/>
+    <w:tbl>
+      <w:tblPr>
+        <w:tblStyle w:val="28"/>
+        <w:tblW w:w="0" w:type="auto"/>
+        <w:tblInd w:w="0" w:type="dxa"/>
+        <w:tblBorders>
+          <w:top w:val="single" w:color="auto" w:sz="4" w:space="0"/>
+          <w:left w:val="single" w:color="auto" w:sz="4" w:space="0"/>
+          <w:bottom w:val="single" w:color="auto" w:sz="4" w:space="0"/>
+          <w:right w:val="single" w:color="auto" w:sz="4" w:space="0"/>
+          <w:insideH w:val="single" w:color="auto" w:sz="4" w:space="0"/>
+          <w:insideV w:val="single" w:color="auto" w:sz="4" w:space="0"/>
+        </w:tblBorders>
+        <w:tblLayout w:type="autofit"/>
+        <w:tblCellMar>
+          <w:top w:w="0" w:type="dxa"/>
+          <w:left w:w="108" w:type="dxa"/>
+          <w:bottom w:w="0" w:type="dxa"/>
+          <w:right w:w="108" w:type="dxa"/>
+        </w:tblCellMar>
+      </w:tblPr>
+      <w:tblGrid>
+        <w:gridCol w:w="1668"/>
+        <w:gridCol w:w="6854"/>
+      </w:tblGrid>
+      <w:tr>
+        <w:tblPrEx>
+          <w:tblBorders>
+            <w:top w:val="single" w:color="auto" w:sz="4" w:space="0"/>
+            <w:left w:val="single" w:color="auto" w:sz="4" w:space="0"/>
+            <w:bottom w:val="single" w:color="auto" w:sz="4" w:space="0"/>
+            <w:right w:val="single" w:color="auto" w:sz="4" w:space="0"/>
+            <w:insideH w:val="single" w:color="auto" w:sz="4" w:space="0"/>
+            <w:insideV w:val="single" w:color="auto" w:sz="4" w:space="0"/>
+          </w:tblBorders>
+        </w:tblPrEx>
+        <w:tc>
+          <w:tcPr>
+            <w:tcW w:w="1668" w:type="dxa"/>
+          </w:tcPr>
+          <w:p>
+            <w:pPr>
+              <w:jc w:val="left"/>
+            </w:pPr>
+            <w:r>
+              <w:rPr>
+                <w:rFonts w:hint="default"/>
+                <w:lang w:val="en-US"/>
+              </w:rPr>
+              <w:t>Command</w:t>
+            </w:r>
+          </w:p>
+        </w:tc>
+        <w:tc>
+          <w:tcPr>
+            <w:tcW w:w="6854" w:type="dxa"/>
+          </w:tcPr>
+          <w:p>
+            <w:pPr>
+              <w:jc w:val="left"/>
+            </w:pPr>
+            <w:r>
+              <w:rPr>
+                <w:rFonts w:hint="default"/>
+              </w:rPr>
+              <w:t>logout</w:t>
+            </w:r>
+          </w:p>
+        </w:tc>
+      </w:tr>
+      <w:tr>
+        <w:tblPrEx>
+          <w:tblBorders>
+            <w:top w:val="single" w:color="auto" w:sz="4" w:space="0"/>
+            <w:left w:val="single" w:color="auto" w:sz="4" w:space="0"/>
+            <w:bottom w:val="single" w:color="auto" w:sz="4" w:space="0"/>
+            <w:right w:val="single" w:color="auto" w:sz="4" w:space="0"/>
+            <w:insideH w:val="single" w:color="auto" w:sz="4" w:space="0"/>
+            <w:insideV w:val="single" w:color="auto" w:sz="4" w:space="0"/>
+          </w:tblBorders>
+          <w:tblCellMar>
+            <w:top w:w="0" w:type="dxa"/>
+            <w:left w:w="108" w:type="dxa"/>
+            <w:bottom w:w="0" w:type="dxa"/>
+            <w:right w:w="108" w:type="dxa"/>
+          </w:tblCellMar>
+        </w:tblPrEx>
+        <w:tc>
+          <w:tcPr>
+            <w:tcW w:w="1668" w:type="dxa"/>
+          </w:tcPr>
+          <w:p>
+            <w:pPr>
+              <w:jc w:val="left"/>
+            </w:pPr>
+            <w:r>
+              <w:rPr>
+                <w:rFonts w:hint="eastAsia"/>
+              </w:rPr>
+              <w:t>input</w:t>
+            </w:r>
+          </w:p>
+        </w:tc>
+        <w:tc>
+          <w:tcPr>
+            <w:tcW w:w="6854" w:type="dxa"/>
+          </w:tcPr>
+          <w:p>
+            <w:pPr>
+              <w:jc w:val="left"/>
+              <w:rPr>
+                <w:rFonts w:hint="default"/>
+                <w:lang w:val="en-US"/>
+              </w:rPr>
+            </w:pPr>
+            <w:r>
+              <w:rPr>
+                <w:rFonts w:hint="default"/>
+              </w:rPr>
+              <w:t>user commands 'logout'</w:t>
+            </w:r>
+          </w:p>
+        </w:tc>
+      </w:tr>
+      <w:tr>
+        <w:tblPrEx>
+          <w:tblBorders>
+            <w:top w:val="single" w:color="auto" w:sz="4" w:space="0"/>
+            <w:left w:val="single" w:color="auto" w:sz="4" w:space="0"/>
+            <w:bottom w:val="single" w:color="auto" w:sz="4" w:space="0"/>
+            <w:right w:val="single" w:color="auto" w:sz="4" w:space="0"/>
+            <w:insideH w:val="single" w:color="auto" w:sz="4" w:space="0"/>
+            <w:insideV w:val="single" w:color="auto" w:sz="4" w:space="0"/>
+          </w:tblBorders>
+          <w:tblCellMar>
+            <w:top w:w="0" w:type="dxa"/>
+            <w:left w:w="108" w:type="dxa"/>
+            <w:bottom w:w="0" w:type="dxa"/>
+            <w:right w:w="108" w:type="dxa"/>
+          </w:tblCellMar>
+        </w:tblPrEx>
+        <w:tc>
+          <w:tcPr>
+            <w:tcW w:w="1668" w:type="dxa"/>
+          </w:tcPr>
+          <w:p>
+            <w:pPr>
+              <w:jc w:val="left"/>
+            </w:pPr>
+            <w:r>
+              <w:rPr>
+                <w:rFonts w:hint="eastAsia"/>
+              </w:rPr>
+              <w:t>process</w:t>
+            </w:r>
+          </w:p>
+        </w:tc>
+        <w:tc>
+          <w:tcPr>
+            <w:tcW w:w="6854" w:type="dxa"/>
+          </w:tcPr>
+          <w:p>
+            <w:pPr>
+              <w:jc w:val="left"/>
+              <w:rPr>
+                <w:rFonts w:hint="default"/>
+                <w:lang w:val="en-US"/>
+              </w:rPr>
+            </w:pPr>
+            <w:r>
+              <w:rPr>
+                <w:rFonts w:hint="eastAsia"/>
+              </w:rPr>
+              <w:t>first, check if a user logged in or not, if a user is logged in so then logout the user and response 'log out successfully'</w:t>
+            </w:r>
+            <w:r>
+              <w:rPr>
+                <w:rFonts w:hint="default"/>
+                <w:lang w:val="en-US"/>
+              </w:rPr>
+              <w:t xml:space="preserve">, otherwise response 'oops, you not logged in to logout'.   </w:t>
+            </w:r>
+          </w:p>
+        </w:tc>
+      </w:tr>
+      <w:tr>
+        <w:tblPrEx>
+          <w:tblBorders>
+            <w:top w:val="single" w:color="auto" w:sz="4" w:space="0"/>
+            <w:left w:val="single" w:color="auto" w:sz="4" w:space="0"/>
+            <w:bottom w:val="single" w:color="auto" w:sz="4" w:space="0"/>
+            <w:right w:val="single" w:color="auto" w:sz="4" w:space="0"/>
+            <w:insideH w:val="single" w:color="auto" w:sz="4" w:space="0"/>
+            <w:insideV w:val="single" w:color="auto" w:sz="4" w:space="0"/>
+          </w:tblBorders>
+          <w:tblCellMar>
+            <w:top w:w="0" w:type="dxa"/>
+            <w:left w:w="108" w:type="dxa"/>
+            <w:bottom w:w="0" w:type="dxa"/>
+            <w:right w:w="108" w:type="dxa"/>
+          </w:tblCellMar>
+        </w:tblPrEx>
+        <w:tc>
+          <w:tcPr>
+            <w:tcW w:w="1668" w:type="dxa"/>
+          </w:tcPr>
+          <w:p>
+            <w:pPr>
+              <w:jc w:val="left"/>
+            </w:pPr>
+            <w:r>
+              <w:rPr>
+                <w:rFonts w:hint="eastAsia"/>
+              </w:rPr>
+              <w:t>output</w:t>
+            </w:r>
+          </w:p>
+        </w:tc>
+        <w:tc>
+          <w:tcPr>
+            <w:tcW w:w="6854" w:type="dxa"/>
+          </w:tcPr>
+          <w:p>
+            <w:pPr>
+              <w:jc w:val="left"/>
+            </w:pPr>
+            <w:r>
+              <w:rPr>
+                <w:rFonts w:hint="eastAsia"/>
+              </w:rPr>
+              <w:t>logout a user if a user logged in, otherwise response with a error message</w:t>
+            </w:r>
+          </w:p>
+        </w:tc>
+      </w:tr>
+    </w:tbl>
+    <w:p>
+      <w:pPr>
+        <w:pStyle w:val="15"/>
+        <w:rPr>
+          <w:rFonts w:eastAsia="DengXian Light"/>
+        </w:rPr>
+      </w:pPr>
+      <w:r>
+        <w:t xml:space="preserve">Table </w:t>
+      </w:r>
+      <w:r>
+        <w:fldChar w:fldCharType="begin"/>
+      </w:r>
+      <w:r>
+        <w:instrText xml:space="preserve"> SEQ Table \* ARABIC </w:instrText>
+      </w:r>
+      <w:r>
+        <w:fldChar w:fldCharType="separate"/>
+      </w:r>
+      <w:r>
+        <w:t>2</w:t>
+      </w:r>
+      <w:r>
+        <w:fldChar w:fldCharType="end"/>
+      </w:r>
+      <w:r>
+        <w:rPr>
+          <w:rFonts w:hint="default"/>
+          <w:lang w:val="en-US"/>
+        </w:rPr>
+        <w:t xml:space="preserve"> </w:t>
+      </w:r>
+      <w:r>
+        <w:rPr>
+          <w:rFonts w:hint="default"/>
+        </w:rPr>
+        <w:t>logout</w:t>
+      </w:r>
+    </w:p>
+    <w:p/>
     <w:tbl>
       <w:tblPr>
         <w:tblStyle w:val="28"/>
@@ -22633,7 +24088,7 @@
               <w:rPr>
                 <w:rFonts w:hint="default"/>
               </w:rPr>
-              <w:t xml:space="preserve"> reset back testing (data)</w:t>
+              <w:t>logout</w:t>
             </w:r>
           </w:p>
         </w:tc>
@@ -22687,7 +24142,7 @@
               <w:rPr>
                 <w:rFonts w:hint="default"/>
               </w:rPr>
-              <w:t>user commands 'reset back testing (data)'.</w:t>
+              <w:t>user commands 'logout'</w:t>
             </w:r>
           </w:p>
         </w:tc>
@@ -22741,14 +24196,14 @@
               <w:rPr>
                 <w:rFonts w:hint="eastAsia"/>
               </w:rPr>
-              <w:t>reset back testing by clear the user's localStorage and reloading th page</w:t>
+              <w:t>first, check if a user logged in or not, if a user is logged in so then logout the user and response 'log out successfully'</w:t>
             </w:r>
             <w:r>
               <w:rPr>
                 <w:rFonts w:hint="default"/>
                 <w:lang w:val="en-US"/>
               </w:rPr>
-              <w:t xml:space="preserve">   </w:t>
+              <w:t xml:space="preserve">, otherwise response 'oops, you not logged in to logout'.   </w:t>
             </w:r>
           </w:p>
         </w:tc>
@@ -22798,7 +24253,7 @@
               <w:rPr>
                 <w:rFonts w:hint="eastAsia"/>
               </w:rPr>
-              <w:t>reset back testing data</w:t>
+              <w:t>logout a user if a user logged in, otherwise response with a error message</w:t>
             </w:r>
           </w:p>
         </w:tc>
@@ -22840,9 +24295,286 @@
         <w:rPr>
           <w:rFonts w:hint="default"/>
         </w:rPr>
-        <w:t>reset back testing (data)</w:t>
-      </w:r>
-    </w:p>
+        <w:t>logout</w:t>
+      </w:r>
+    </w:p>
+    <w:p/>
+    <w:tbl>
+      <w:tblPr>
+        <w:tblStyle w:val="28"/>
+        <w:tblW w:w="0" w:type="auto"/>
+        <w:tblInd w:w="0" w:type="dxa"/>
+        <w:tblBorders>
+          <w:top w:val="single" w:color="auto" w:sz="4" w:space="0"/>
+          <w:left w:val="single" w:color="auto" w:sz="4" w:space="0"/>
+          <w:bottom w:val="single" w:color="auto" w:sz="4" w:space="0"/>
+          <w:right w:val="single" w:color="auto" w:sz="4" w:space="0"/>
+          <w:insideH w:val="single" w:color="auto" w:sz="4" w:space="0"/>
+          <w:insideV w:val="single" w:color="auto" w:sz="4" w:space="0"/>
+        </w:tblBorders>
+        <w:tblLayout w:type="autofit"/>
+        <w:tblCellMar>
+          <w:top w:w="0" w:type="dxa"/>
+          <w:left w:w="108" w:type="dxa"/>
+          <w:bottom w:w="0" w:type="dxa"/>
+          <w:right w:w="108" w:type="dxa"/>
+        </w:tblCellMar>
+      </w:tblPr>
+      <w:tblGrid>
+        <w:gridCol w:w="1668"/>
+        <w:gridCol w:w="6854"/>
+      </w:tblGrid>
+      <w:tr>
+        <w:tblPrEx>
+          <w:tblBorders>
+            <w:top w:val="single" w:color="auto" w:sz="4" w:space="0"/>
+            <w:left w:val="single" w:color="auto" w:sz="4" w:space="0"/>
+            <w:bottom w:val="single" w:color="auto" w:sz="4" w:space="0"/>
+            <w:right w:val="single" w:color="auto" w:sz="4" w:space="0"/>
+            <w:insideH w:val="single" w:color="auto" w:sz="4" w:space="0"/>
+            <w:insideV w:val="single" w:color="auto" w:sz="4" w:space="0"/>
+          </w:tblBorders>
+        </w:tblPrEx>
+        <w:tc>
+          <w:tcPr>
+            <w:tcW w:w="1668" w:type="dxa"/>
+          </w:tcPr>
+          <w:p>
+            <w:pPr>
+              <w:jc w:val="left"/>
+            </w:pPr>
+            <w:r>
+              <w:rPr>
+                <w:rFonts w:hint="default"/>
+                <w:lang w:val="en-US"/>
+              </w:rPr>
+              <w:t>Command</w:t>
+            </w:r>
+          </w:p>
+        </w:tc>
+        <w:tc>
+          <w:tcPr>
+            <w:tcW w:w="6854" w:type="dxa"/>
+          </w:tcPr>
+          <w:p>
+            <w:pPr>
+              <w:jc w:val="left"/>
+            </w:pPr>
+            <w:r>
+              <w:rPr>
+                <w:rFonts w:hint="default"/>
+              </w:rPr>
+              <w:t>logout</w:t>
+            </w:r>
+          </w:p>
+        </w:tc>
+      </w:tr>
+      <w:tr>
+        <w:tblPrEx>
+          <w:tblBorders>
+            <w:top w:val="single" w:color="auto" w:sz="4" w:space="0"/>
+            <w:left w:val="single" w:color="auto" w:sz="4" w:space="0"/>
+            <w:bottom w:val="single" w:color="auto" w:sz="4" w:space="0"/>
+            <w:right w:val="single" w:color="auto" w:sz="4" w:space="0"/>
+            <w:insideH w:val="single" w:color="auto" w:sz="4" w:space="0"/>
+            <w:insideV w:val="single" w:color="auto" w:sz="4" w:space="0"/>
+          </w:tblBorders>
+          <w:tblCellMar>
+            <w:top w:w="0" w:type="dxa"/>
+            <w:left w:w="108" w:type="dxa"/>
+            <w:bottom w:w="0" w:type="dxa"/>
+            <w:right w:w="108" w:type="dxa"/>
+          </w:tblCellMar>
+        </w:tblPrEx>
+        <w:tc>
+          <w:tcPr>
+            <w:tcW w:w="1668" w:type="dxa"/>
+          </w:tcPr>
+          <w:p>
+            <w:pPr>
+              <w:jc w:val="left"/>
+            </w:pPr>
+            <w:r>
+              <w:rPr>
+                <w:rFonts w:hint="eastAsia"/>
+              </w:rPr>
+              <w:t>input</w:t>
+            </w:r>
+          </w:p>
+        </w:tc>
+        <w:tc>
+          <w:tcPr>
+            <w:tcW w:w="6854" w:type="dxa"/>
+          </w:tcPr>
+          <w:p>
+            <w:pPr>
+              <w:jc w:val="left"/>
+              <w:rPr>
+                <w:rFonts w:hint="default"/>
+                <w:lang w:val="en-US"/>
+              </w:rPr>
+            </w:pPr>
+            <w:r>
+              <w:rPr>
+                <w:rFonts w:hint="default"/>
+              </w:rPr>
+              <w:t>user commands 'logout'</w:t>
+            </w:r>
+          </w:p>
+        </w:tc>
+      </w:tr>
+      <w:tr>
+        <w:tblPrEx>
+          <w:tblBorders>
+            <w:top w:val="single" w:color="auto" w:sz="4" w:space="0"/>
+            <w:left w:val="single" w:color="auto" w:sz="4" w:space="0"/>
+            <w:bottom w:val="single" w:color="auto" w:sz="4" w:space="0"/>
+            <w:right w:val="single" w:color="auto" w:sz="4" w:space="0"/>
+            <w:insideH w:val="single" w:color="auto" w:sz="4" w:space="0"/>
+            <w:insideV w:val="single" w:color="auto" w:sz="4" w:space="0"/>
+          </w:tblBorders>
+          <w:tblCellMar>
+            <w:top w:w="0" w:type="dxa"/>
+            <w:left w:w="108" w:type="dxa"/>
+            <w:bottom w:w="0" w:type="dxa"/>
+            <w:right w:w="108" w:type="dxa"/>
+          </w:tblCellMar>
+        </w:tblPrEx>
+        <w:tc>
+          <w:tcPr>
+            <w:tcW w:w="1668" w:type="dxa"/>
+          </w:tcPr>
+          <w:p>
+            <w:pPr>
+              <w:jc w:val="left"/>
+            </w:pPr>
+            <w:r>
+              <w:rPr>
+                <w:rFonts w:hint="eastAsia"/>
+              </w:rPr>
+              <w:t>process</w:t>
+            </w:r>
+          </w:p>
+        </w:tc>
+        <w:tc>
+          <w:tcPr>
+            <w:tcW w:w="6854" w:type="dxa"/>
+          </w:tcPr>
+          <w:p>
+            <w:pPr>
+              <w:jc w:val="left"/>
+              <w:rPr>
+                <w:rFonts w:hint="default"/>
+                <w:lang w:val="en-US"/>
+              </w:rPr>
+            </w:pPr>
+            <w:r>
+              <w:rPr>
+                <w:rFonts w:hint="eastAsia"/>
+              </w:rPr>
+              <w:t>first, check if a user logged in or not, if a user is logged in so then logout the user and response 'log out successfully'</w:t>
+            </w:r>
+            <w:r>
+              <w:rPr>
+                <w:rFonts w:hint="default"/>
+                <w:lang w:val="en-US"/>
+              </w:rPr>
+              <w:t xml:space="preserve">, otherwise response 'oops, you not logged in to logout'.   </w:t>
+            </w:r>
+          </w:p>
+        </w:tc>
+      </w:tr>
+      <w:tr>
+        <w:tblPrEx>
+          <w:tblBorders>
+            <w:top w:val="single" w:color="auto" w:sz="4" w:space="0"/>
+            <w:left w:val="single" w:color="auto" w:sz="4" w:space="0"/>
+            <w:bottom w:val="single" w:color="auto" w:sz="4" w:space="0"/>
+            <w:right w:val="single" w:color="auto" w:sz="4" w:space="0"/>
+            <w:insideH w:val="single" w:color="auto" w:sz="4" w:space="0"/>
+            <w:insideV w:val="single" w:color="auto" w:sz="4" w:space="0"/>
+          </w:tblBorders>
+          <w:tblCellMar>
+            <w:top w:w="0" w:type="dxa"/>
+            <w:left w:w="108" w:type="dxa"/>
+            <w:bottom w:w="0" w:type="dxa"/>
+            <w:right w:w="108" w:type="dxa"/>
+          </w:tblCellMar>
+        </w:tblPrEx>
+        <w:tc>
+          <w:tcPr>
+            <w:tcW w:w="1668" w:type="dxa"/>
+          </w:tcPr>
+          <w:p>
+            <w:pPr>
+              <w:jc w:val="left"/>
+            </w:pPr>
+            <w:r>
+              <w:rPr>
+                <w:rFonts w:hint="eastAsia"/>
+              </w:rPr>
+              <w:t>output</w:t>
+            </w:r>
+          </w:p>
+        </w:tc>
+        <w:tc>
+          <w:tcPr>
+            <w:tcW w:w="6854" w:type="dxa"/>
+          </w:tcPr>
+          <w:p>
+            <w:pPr>
+              <w:jc w:val="left"/>
+            </w:pPr>
+            <w:r>
+              <w:rPr>
+                <w:rFonts w:hint="eastAsia"/>
+              </w:rPr>
+              <w:t>logout a user if a user logged in, otherwise response with a error message</w:t>
+            </w:r>
+          </w:p>
+        </w:tc>
+      </w:tr>
+    </w:tbl>
+    <w:p>
+      <w:pPr>
+        <w:pStyle w:val="15"/>
+        <w:rPr>
+          <w:rFonts w:eastAsia="DengXian Light"/>
+        </w:rPr>
+      </w:pPr>
+      <w:r>
+        <w:t xml:space="preserve">Table </w:t>
+      </w:r>
+      <w:r>
+        <w:fldChar w:fldCharType="begin"/>
+      </w:r>
+      <w:r>
+        <w:instrText xml:space="preserve"> SEQ Table \* ARABIC </w:instrText>
+      </w:r>
+      <w:r>
+        <w:fldChar w:fldCharType="separate"/>
+      </w:r>
+      <w:r>
+        <w:t>2</w:t>
+      </w:r>
+      <w:r>
+        <w:fldChar w:fldCharType="end"/>
+      </w:r>
+      <w:r>
+        <w:rPr>
+          <w:rFonts w:hint="default"/>
+          <w:lang w:val="en-US"/>
+        </w:rPr>
+        <w:t xml:space="preserve"> </w:t>
+      </w:r>
+      <w:r>
+        <w:rPr>
+          <w:rFonts w:hint="default"/>
+        </w:rPr>
+        <w:t>logout</w:t>
+      </w:r>
+    </w:p>
+    <w:p/>
     <w:tbl>
       <w:tblPr>
         <w:tblStyle w:val="28"/>
@@ -22914,7 +24646,7 @@
               <w:rPr>
                 <w:rFonts w:hint="default"/>
               </w:rPr>
-              <w:t>force sell</w:t>
+              <w:t>logout</w:t>
             </w:r>
           </w:p>
         </w:tc>
@@ -22968,7 +24700,7 @@
               <w:rPr>
                 <w:rFonts w:hint="default"/>
               </w:rPr>
-              <w:t>user commands 'force sell'.</w:t>
+              <w:t>user commands 'logout'</w:t>
             </w:r>
           </w:p>
         </w:tc>
@@ -23022,92 +24754,14 @@
               <w:rPr>
                 <w:rFonts w:hint="eastAsia"/>
               </w:rPr>
-              <w:t>first, check if there is more data in the Trading API to test if the condition false so then tell a user 'sorry I don't have more data to test, right now'</w:t>
+              <w:t>first, check if a user logged in or not, if a user is logged in so then logout the user and response 'log out successfully'</w:t>
             </w:r>
             <w:r>
               <w:rPr>
                 <w:rFonts w:hint="default"/>
                 <w:lang w:val="en-US"/>
               </w:rPr>
-              <w:t xml:space="preserve"> </w:t>
-            </w:r>
-            <w:r>
-              <w:rPr>
-                <w:rFonts w:hint="eastAsia"/>
-              </w:rPr>
-              <w:t>and then stop this process otherwise check if  a user has stocks to sell in holdingStocks backTest</w:t>
-            </w:r>
-            <w:r>
-              <w:rPr>
-                <w:rFonts w:hint="default"/>
-                <w:lang w:val="en-US"/>
-              </w:rPr>
-              <w:t xml:space="preserve"> </w:t>
-            </w:r>
-            <w:r>
-              <w:rPr>
-                <w:rFonts w:hint="eastAsia"/>
-              </w:rPr>
-              <w:t>array if the condition false so then tell a user 'you don't have any stocks to sell'</w:t>
-            </w:r>
-            <w:r>
-              <w:rPr>
-                <w:rFonts w:hint="default"/>
-                <w:lang w:val="en-US"/>
-              </w:rPr>
-              <w:t xml:space="preserve"> </w:t>
-            </w:r>
-            <w:r>
-              <w:rPr>
-                <w:rFonts w:hint="eastAsia"/>
-              </w:rPr>
-              <w:t>otherwise start back testing process that mentioned above and</w:t>
-            </w:r>
-            <w:r>
-              <w:rPr>
-                <w:rFonts w:hint="default"/>
-                <w:lang w:val="en-US"/>
-              </w:rPr>
-              <w:t xml:space="preserve"> </w:t>
-            </w:r>
-            <w:r>
-              <w:rPr>
-                <w:rFonts w:hint="eastAsia"/>
-              </w:rPr>
-              <w:t>adding isForce flag to it</w:t>
-            </w:r>
-            <w:r>
-              <w:rPr>
-                <w:rFonts w:hint="default"/>
-                <w:lang w:val="en-US"/>
-              </w:rPr>
-              <w:t xml:space="preserve"> </w:t>
-            </w:r>
-            <w:r>
-              <w:rPr>
-                <w:rFonts w:hint="eastAsia"/>
-              </w:rPr>
-              <w:t>so then send all the requests except 'buy stocks</w:t>
-            </w:r>
-            <w:r>
-              <w:rPr>
-                <w:rFonts w:hint="default"/>
-                <w:lang w:val="en-US"/>
-              </w:rPr>
-              <w:t xml:space="preserve"> </w:t>
-            </w:r>
-            <w:r>
-              <w:rPr>
-                <w:rFonts w:hint="eastAsia"/>
-              </w:rPr>
-              <w:t>Back-testing' request</w:t>
-            </w:r>
-            <w:r>
-              <w:rPr>
-                <w:rFonts w:hint="default"/>
-                <w:lang w:val="en-US"/>
-              </w:rPr>
-              <w:t xml:space="preserve">  </w:t>
+              <w:t xml:space="preserve">, otherwise response 'oops, you not logged in to logout'.   </w:t>
             </w:r>
           </w:p>
         </w:tc>
@@ -23157,7 +24811,7 @@
               <w:rPr>
                 <w:rFonts w:hint="eastAsia"/>
               </w:rPr>
-              <w:t>force sell (sell the stock without following sell strategy with any profit)</w:t>
+              <w:t>logout a user if a user logged in, otherwise response with a error message</w:t>
             </w:r>
           </w:p>
         </w:tc>
@@ -23199,11 +24853,10 @@
         <w:rPr>
           <w:rFonts w:hint="default"/>
         </w:rPr>
-        <w:t>force sell</w:t>
-      </w:r>
-      <w:bookmarkStart w:id="164" w:name="_GoBack"/>
-      <w:bookmarkEnd w:id="164"/>
-    </w:p>
+        <w:t>logout</w:t>
+      </w:r>
+    </w:p>
+    <w:p/>
     <w:tbl>
       <w:tblPr>
         <w:tblStyle w:val="28"/>
@@ -23485,6 +25138,571 @@
         <w:t>logout</w:t>
       </w:r>
     </w:p>
+    <w:p/>
+    <w:tbl>
+      <w:tblPr>
+        <w:tblStyle w:val="28"/>
+        <w:tblW w:w="0" w:type="auto"/>
+        <w:tblInd w:w="0" w:type="dxa"/>
+        <w:tblBorders>
+          <w:top w:val="single" w:color="auto" w:sz="4" w:space="0"/>
+          <w:left w:val="single" w:color="auto" w:sz="4" w:space="0"/>
+          <w:bottom w:val="single" w:color="auto" w:sz="4" w:space="0"/>
+          <w:right w:val="single" w:color="auto" w:sz="4" w:space="0"/>
+          <w:insideH w:val="single" w:color="auto" w:sz="4" w:space="0"/>
+          <w:insideV w:val="single" w:color="auto" w:sz="4" w:space="0"/>
+        </w:tblBorders>
+        <w:tblLayout w:type="autofit"/>
+        <w:tblCellMar>
+          <w:top w:w="0" w:type="dxa"/>
+          <w:left w:w="108" w:type="dxa"/>
+          <w:bottom w:w="0" w:type="dxa"/>
+          <w:right w:w="108" w:type="dxa"/>
+        </w:tblCellMar>
+      </w:tblPr>
+      <w:tblGrid>
+        <w:gridCol w:w="1668"/>
+        <w:gridCol w:w="6854"/>
+      </w:tblGrid>
+      <w:tr>
+        <w:tblPrEx>
+          <w:tblBorders>
+            <w:top w:val="single" w:color="auto" w:sz="4" w:space="0"/>
+            <w:left w:val="single" w:color="auto" w:sz="4" w:space="0"/>
+            <w:bottom w:val="single" w:color="auto" w:sz="4" w:space="0"/>
+            <w:right w:val="single" w:color="auto" w:sz="4" w:space="0"/>
+            <w:insideH w:val="single" w:color="auto" w:sz="4" w:space="0"/>
+            <w:insideV w:val="single" w:color="auto" w:sz="4" w:space="0"/>
+          </w:tblBorders>
+          <w:tblCellMar>
+            <w:top w:w="0" w:type="dxa"/>
+            <w:left w:w="108" w:type="dxa"/>
+            <w:bottom w:w="0" w:type="dxa"/>
+            <w:right w:w="108" w:type="dxa"/>
+          </w:tblCellMar>
+        </w:tblPrEx>
+        <w:tc>
+          <w:tcPr>
+            <w:tcW w:w="1668" w:type="dxa"/>
+          </w:tcPr>
+          <w:p>
+            <w:pPr>
+              <w:jc w:val="left"/>
+            </w:pPr>
+            <w:r>
+              <w:rPr>
+                <w:rFonts w:hint="default"/>
+                <w:lang w:val="en-US"/>
+              </w:rPr>
+              <w:t>Command</w:t>
+            </w:r>
+          </w:p>
+        </w:tc>
+        <w:tc>
+          <w:tcPr>
+            <w:tcW w:w="6854" w:type="dxa"/>
+          </w:tcPr>
+          <w:p>
+            <w:pPr>
+              <w:jc w:val="left"/>
+            </w:pPr>
+            <w:r>
+              <w:rPr>
+                <w:rFonts w:hint="default"/>
+              </w:rPr>
+              <w:t>logout</w:t>
+            </w:r>
+          </w:p>
+        </w:tc>
+      </w:tr>
+      <w:tr>
+        <w:tblPrEx>
+          <w:tblBorders>
+            <w:top w:val="single" w:color="auto" w:sz="4" w:space="0"/>
+            <w:left w:val="single" w:color="auto" w:sz="4" w:space="0"/>
+            <w:bottom w:val="single" w:color="auto" w:sz="4" w:space="0"/>
+            <w:right w:val="single" w:color="auto" w:sz="4" w:space="0"/>
+            <w:insideH w:val="single" w:color="auto" w:sz="4" w:space="0"/>
+            <w:insideV w:val="single" w:color="auto" w:sz="4" w:space="0"/>
+          </w:tblBorders>
+          <w:tblCellMar>
+            <w:top w:w="0" w:type="dxa"/>
+            <w:left w:w="108" w:type="dxa"/>
+            <w:bottom w:w="0" w:type="dxa"/>
+            <w:right w:w="108" w:type="dxa"/>
+          </w:tblCellMar>
+        </w:tblPrEx>
+        <w:tc>
+          <w:tcPr>
+            <w:tcW w:w="1668" w:type="dxa"/>
+          </w:tcPr>
+          <w:p>
+            <w:pPr>
+              <w:jc w:val="left"/>
+            </w:pPr>
+            <w:r>
+              <w:rPr>
+                <w:rFonts w:hint="eastAsia"/>
+              </w:rPr>
+              <w:t>input</w:t>
+            </w:r>
+          </w:p>
+        </w:tc>
+        <w:tc>
+          <w:tcPr>
+            <w:tcW w:w="6854" w:type="dxa"/>
+          </w:tcPr>
+          <w:p>
+            <w:pPr>
+              <w:jc w:val="left"/>
+              <w:rPr>
+                <w:rFonts w:hint="default"/>
+                <w:lang w:val="en-US"/>
+              </w:rPr>
+            </w:pPr>
+            <w:r>
+              <w:rPr>
+                <w:rFonts w:hint="default"/>
+              </w:rPr>
+              <w:t>user commands 'logout'</w:t>
+            </w:r>
+          </w:p>
+        </w:tc>
+      </w:tr>
+      <w:tr>
+        <w:tblPrEx>
+          <w:tblBorders>
+            <w:top w:val="single" w:color="auto" w:sz="4" w:space="0"/>
+            <w:left w:val="single" w:color="auto" w:sz="4" w:space="0"/>
+            <w:bottom w:val="single" w:color="auto" w:sz="4" w:space="0"/>
+            <w:right w:val="single" w:color="auto" w:sz="4" w:space="0"/>
+            <w:insideH w:val="single" w:color="auto" w:sz="4" w:space="0"/>
+            <w:insideV w:val="single" w:color="auto" w:sz="4" w:space="0"/>
+          </w:tblBorders>
+          <w:tblCellMar>
+            <w:top w:w="0" w:type="dxa"/>
+            <w:left w:w="108" w:type="dxa"/>
+            <w:bottom w:w="0" w:type="dxa"/>
+            <w:right w:w="108" w:type="dxa"/>
+          </w:tblCellMar>
+        </w:tblPrEx>
+        <w:tc>
+          <w:tcPr>
+            <w:tcW w:w="1668" w:type="dxa"/>
+          </w:tcPr>
+          <w:p>
+            <w:pPr>
+              <w:jc w:val="left"/>
+            </w:pPr>
+            <w:r>
+              <w:rPr>
+                <w:rFonts w:hint="eastAsia"/>
+              </w:rPr>
+              <w:t>process</w:t>
+            </w:r>
+          </w:p>
+        </w:tc>
+        <w:tc>
+          <w:tcPr>
+            <w:tcW w:w="6854" w:type="dxa"/>
+          </w:tcPr>
+          <w:p>
+            <w:pPr>
+              <w:jc w:val="left"/>
+              <w:rPr>
+                <w:rFonts w:hint="default"/>
+                <w:lang w:val="en-US"/>
+              </w:rPr>
+            </w:pPr>
+            <w:r>
+              <w:rPr>
+                <w:rFonts w:hint="eastAsia"/>
+              </w:rPr>
+              <w:t>first, check if a user logged in or not, if a user is logged in so then logout the user and response 'log out successfully'</w:t>
+            </w:r>
+            <w:r>
+              <w:rPr>
+                <w:rFonts w:hint="default"/>
+                <w:lang w:val="en-US"/>
+              </w:rPr>
+              <w:t xml:space="preserve">, otherwise response 'oops, you not logged in to logout'.   </w:t>
+            </w:r>
+          </w:p>
+        </w:tc>
+      </w:tr>
+      <w:tr>
+        <w:tblPrEx>
+          <w:tblBorders>
+            <w:top w:val="single" w:color="auto" w:sz="4" w:space="0"/>
+            <w:left w:val="single" w:color="auto" w:sz="4" w:space="0"/>
+            <w:bottom w:val="single" w:color="auto" w:sz="4" w:space="0"/>
+            <w:right w:val="single" w:color="auto" w:sz="4" w:space="0"/>
+            <w:insideH w:val="single" w:color="auto" w:sz="4" w:space="0"/>
+            <w:insideV w:val="single" w:color="auto" w:sz="4" w:space="0"/>
+          </w:tblBorders>
+          <w:tblCellMar>
+            <w:top w:w="0" w:type="dxa"/>
+            <w:left w:w="108" w:type="dxa"/>
+            <w:bottom w:w="0" w:type="dxa"/>
+            <w:right w:w="108" w:type="dxa"/>
+          </w:tblCellMar>
+        </w:tblPrEx>
+        <w:tc>
+          <w:tcPr>
+            <w:tcW w:w="1668" w:type="dxa"/>
+          </w:tcPr>
+          <w:p>
+            <w:pPr>
+              <w:jc w:val="left"/>
+            </w:pPr>
+            <w:r>
+              <w:rPr>
+                <w:rFonts w:hint="eastAsia"/>
+              </w:rPr>
+              <w:t>output</w:t>
+            </w:r>
+          </w:p>
+        </w:tc>
+        <w:tc>
+          <w:tcPr>
+            <w:tcW w:w="6854" w:type="dxa"/>
+          </w:tcPr>
+          <w:p>
+            <w:pPr>
+              <w:jc w:val="left"/>
+            </w:pPr>
+            <w:r>
+              <w:rPr>
+                <w:rFonts w:hint="eastAsia"/>
+              </w:rPr>
+              <w:t>logout a user if a user logged in, otherwise response with a error message</w:t>
+            </w:r>
+          </w:p>
+        </w:tc>
+      </w:tr>
+    </w:tbl>
+    <w:p>
+      <w:pPr>
+        <w:pStyle w:val="15"/>
+        <w:rPr>
+          <w:rFonts w:eastAsia="DengXian Light"/>
+        </w:rPr>
+      </w:pPr>
+      <w:r>
+        <w:t xml:space="preserve">Table </w:t>
+      </w:r>
+      <w:r>
+        <w:fldChar w:fldCharType="begin"/>
+      </w:r>
+      <w:r>
+        <w:instrText xml:space="preserve"> SEQ Table \* ARABIC </w:instrText>
+      </w:r>
+      <w:r>
+        <w:fldChar w:fldCharType="separate"/>
+      </w:r>
+      <w:r>
+        <w:t>2</w:t>
+      </w:r>
+      <w:r>
+        <w:fldChar w:fldCharType="end"/>
+      </w:r>
+      <w:r>
+        <w:rPr>
+          <w:rFonts w:hint="default"/>
+          <w:lang w:val="en-US"/>
+        </w:rPr>
+        <w:t xml:space="preserve"> </w:t>
+      </w:r>
+      <w:r>
+        <w:rPr>
+          <w:rFonts w:hint="default"/>
+        </w:rPr>
+        <w:t>logout</w:t>
+      </w:r>
+    </w:p>
+    <w:p/>
+    <w:tbl>
+      <w:tblPr>
+        <w:tblStyle w:val="28"/>
+        <w:tblW w:w="0" w:type="auto"/>
+        <w:tblInd w:w="0" w:type="dxa"/>
+        <w:tblBorders>
+          <w:top w:val="single" w:color="auto" w:sz="4" w:space="0"/>
+          <w:left w:val="single" w:color="auto" w:sz="4" w:space="0"/>
+          <w:bottom w:val="single" w:color="auto" w:sz="4" w:space="0"/>
+          <w:right w:val="single" w:color="auto" w:sz="4" w:space="0"/>
+          <w:insideH w:val="single" w:color="auto" w:sz="4" w:space="0"/>
+          <w:insideV w:val="single" w:color="auto" w:sz="4" w:space="0"/>
+        </w:tblBorders>
+        <w:tblLayout w:type="autofit"/>
+        <w:tblCellMar>
+          <w:top w:w="0" w:type="dxa"/>
+          <w:left w:w="108" w:type="dxa"/>
+          <w:bottom w:w="0" w:type="dxa"/>
+          <w:right w:w="108" w:type="dxa"/>
+        </w:tblCellMar>
+      </w:tblPr>
+      <w:tblGrid>
+        <w:gridCol w:w="1668"/>
+        <w:gridCol w:w="6854"/>
+      </w:tblGrid>
+      <w:tr>
+        <w:tblPrEx>
+          <w:tblBorders>
+            <w:top w:val="single" w:color="auto" w:sz="4" w:space="0"/>
+            <w:left w:val="single" w:color="auto" w:sz="4" w:space="0"/>
+            <w:bottom w:val="single" w:color="auto" w:sz="4" w:space="0"/>
+            <w:right w:val="single" w:color="auto" w:sz="4" w:space="0"/>
+            <w:insideH w:val="single" w:color="auto" w:sz="4" w:space="0"/>
+            <w:insideV w:val="single" w:color="auto" w:sz="4" w:space="0"/>
+          </w:tblBorders>
+          <w:tblCellMar>
+            <w:top w:w="0" w:type="dxa"/>
+            <w:left w:w="108" w:type="dxa"/>
+            <w:bottom w:w="0" w:type="dxa"/>
+            <w:right w:w="108" w:type="dxa"/>
+          </w:tblCellMar>
+        </w:tblPrEx>
+        <w:tc>
+          <w:tcPr>
+            <w:tcW w:w="1668" w:type="dxa"/>
+          </w:tcPr>
+          <w:p>
+            <w:pPr>
+              <w:jc w:val="left"/>
+            </w:pPr>
+            <w:r>
+              <w:rPr>
+                <w:rFonts w:hint="default"/>
+                <w:lang w:val="en-US"/>
+              </w:rPr>
+              <w:t>Command</w:t>
+            </w:r>
+          </w:p>
+        </w:tc>
+        <w:tc>
+          <w:tcPr>
+            <w:tcW w:w="6854" w:type="dxa"/>
+          </w:tcPr>
+          <w:p>
+            <w:pPr>
+              <w:jc w:val="left"/>
+            </w:pPr>
+            <w:r>
+              <w:rPr>
+                <w:rFonts w:hint="default"/>
+              </w:rPr>
+              <w:t>logout</w:t>
+            </w:r>
+          </w:p>
+        </w:tc>
+      </w:tr>
+      <w:tr>
+        <w:tblPrEx>
+          <w:tblBorders>
+            <w:top w:val="single" w:color="auto" w:sz="4" w:space="0"/>
+            <w:left w:val="single" w:color="auto" w:sz="4" w:space="0"/>
+            <w:bottom w:val="single" w:color="auto" w:sz="4" w:space="0"/>
+            <w:right w:val="single" w:color="auto" w:sz="4" w:space="0"/>
+            <w:insideH w:val="single" w:color="auto" w:sz="4" w:space="0"/>
+            <w:insideV w:val="single" w:color="auto" w:sz="4" w:space="0"/>
+          </w:tblBorders>
+          <w:tblCellMar>
+            <w:top w:w="0" w:type="dxa"/>
+            <w:left w:w="108" w:type="dxa"/>
+            <w:bottom w:w="0" w:type="dxa"/>
+            <w:right w:w="108" w:type="dxa"/>
+          </w:tblCellMar>
+        </w:tblPrEx>
+        <w:tc>
+          <w:tcPr>
+            <w:tcW w:w="1668" w:type="dxa"/>
+          </w:tcPr>
+          <w:p>
+            <w:pPr>
+              <w:jc w:val="left"/>
+            </w:pPr>
+            <w:r>
+              <w:rPr>
+                <w:rFonts w:hint="eastAsia"/>
+              </w:rPr>
+              <w:t>input</w:t>
+            </w:r>
+          </w:p>
+        </w:tc>
+        <w:tc>
+          <w:tcPr>
+            <w:tcW w:w="6854" w:type="dxa"/>
+          </w:tcPr>
+          <w:p>
+            <w:pPr>
+              <w:jc w:val="left"/>
+              <w:rPr>
+                <w:rFonts w:hint="default"/>
+                <w:lang w:val="en-US"/>
+              </w:rPr>
+            </w:pPr>
+            <w:r>
+              <w:rPr>
+                <w:rFonts w:hint="default"/>
+              </w:rPr>
+              <w:t>user commands 'logout'</w:t>
+            </w:r>
+          </w:p>
+        </w:tc>
+      </w:tr>
+      <w:tr>
+        <w:tblPrEx>
+          <w:tblBorders>
+            <w:top w:val="single" w:color="auto" w:sz="4" w:space="0"/>
+            <w:left w:val="single" w:color="auto" w:sz="4" w:space="0"/>
+            <w:bottom w:val="single" w:color="auto" w:sz="4" w:space="0"/>
+            <w:right w:val="single" w:color="auto" w:sz="4" w:space="0"/>
+            <w:insideH w:val="single" w:color="auto" w:sz="4" w:space="0"/>
+            <w:insideV w:val="single" w:color="auto" w:sz="4" w:space="0"/>
+          </w:tblBorders>
+          <w:tblCellMar>
+            <w:top w:w="0" w:type="dxa"/>
+            <w:left w:w="108" w:type="dxa"/>
+            <w:bottom w:w="0" w:type="dxa"/>
+            <w:right w:w="108" w:type="dxa"/>
+          </w:tblCellMar>
+        </w:tblPrEx>
+        <w:tc>
+          <w:tcPr>
+            <w:tcW w:w="1668" w:type="dxa"/>
+          </w:tcPr>
+          <w:p>
+            <w:pPr>
+              <w:jc w:val="left"/>
+            </w:pPr>
+            <w:r>
+              <w:rPr>
+                <w:rFonts w:hint="eastAsia"/>
+              </w:rPr>
+              <w:t>process</w:t>
+            </w:r>
+          </w:p>
+        </w:tc>
+        <w:tc>
+          <w:tcPr>
+            <w:tcW w:w="6854" w:type="dxa"/>
+          </w:tcPr>
+          <w:p>
+            <w:pPr>
+              <w:jc w:val="left"/>
+              <w:rPr>
+                <w:rFonts w:hint="default"/>
+                <w:lang w:val="en-US"/>
+              </w:rPr>
+            </w:pPr>
+            <w:r>
+              <w:rPr>
+                <w:rFonts w:hint="eastAsia"/>
+              </w:rPr>
+              <w:t>first, check if a user logged in or not, if a user is logged in so then logout the user and response 'log out successfully'</w:t>
+            </w:r>
+            <w:r>
+              <w:rPr>
+                <w:rFonts w:hint="default"/>
+                <w:lang w:val="en-US"/>
+              </w:rPr>
+              <w:t xml:space="preserve">, otherwise response 'oops, you not logged in to logout'.   </w:t>
+            </w:r>
+          </w:p>
+        </w:tc>
+      </w:tr>
+      <w:tr>
+        <w:tblPrEx>
+          <w:tblBorders>
+            <w:top w:val="single" w:color="auto" w:sz="4" w:space="0"/>
+            <w:left w:val="single" w:color="auto" w:sz="4" w:space="0"/>
+            <w:bottom w:val="single" w:color="auto" w:sz="4" w:space="0"/>
+            <w:right w:val="single" w:color="auto" w:sz="4" w:space="0"/>
+            <w:insideH w:val="single" w:color="auto" w:sz="4" w:space="0"/>
+            <w:insideV w:val="single" w:color="auto" w:sz="4" w:space="0"/>
+          </w:tblBorders>
+          <w:tblCellMar>
+            <w:top w:w="0" w:type="dxa"/>
+            <w:left w:w="108" w:type="dxa"/>
+            <w:bottom w:w="0" w:type="dxa"/>
+            <w:right w:w="108" w:type="dxa"/>
+          </w:tblCellMar>
+        </w:tblPrEx>
+        <w:tc>
+          <w:tcPr>
+            <w:tcW w:w="1668" w:type="dxa"/>
+          </w:tcPr>
+          <w:p>
+            <w:pPr>
+              <w:jc w:val="left"/>
+            </w:pPr>
+            <w:r>
+              <w:rPr>
+                <w:rFonts w:hint="eastAsia"/>
+              </w:rPr>
+              <w:t>output</w:t>
+            </w:r>
+          </w:p>
+        </w:tc>
+        <w:tc>
+          <w:tcPr>
+            <w:tcW w:w="6854" w:type="dxa"/>
+          </w:tcPr>
+          <w:p>
+            <w:pPr>
+              <w:jc w:val="left"/>
+            </w:pPr>
+            <w:r>
+              <w:rPr>
+                <w:rFonts w:hint="eastAsia"/>
+              </w:rPr>
+              <w:t>logout a user if a user logged in, otherwise response with a error message</w:t>
+            </w:r>
+          </w:p>
+        </w:tc>
+      </w:tr>
+    </w:tbl>
+    <w:p>
+      <w:pPr>
+        <w:pStyle w:val="15"/>
+        <w:rPr>
+          <w:rFonts w:eastAsia="DengXian Light"/>
+        </w:rPr>
+      </w:pPr>
+      <w:r>
+        <w:t xml:space="preserve">Table </w:t>
+      </w:r>
+      <w:r>
+        <w:fldChar w:fldCharType="begin"/>
+      </w:r>
+      <w:r>
+        <w:instrText xml:space="preserve"> SEQ Table \* ARABIC </w:instrText>
+      </w:r>
+      <w:r>
+        <w:fldChar w:fldCharType="separate"/>
+      </w:r>
+      <w:r>
+        <w:t>2</w:t>
+      </w:r>
+      <w:r>
+        <w:fldChar w:fldCharType="end"/>
+      </w:r>
+      <w:r>
+        <w:rPr>
+          <w:rFonts w:hint="default"/>
+          <w:lang w:val="en-US"/>
+        </w:rPr>
+        <w:t xml:space="preserve"> </w:t>
+      </w:r>
+      <w:r>
+        <w:rPr>
+          <w:rFonts w:hint="default"/>
+        </w:rPr>
+        <w:t>logout</w:t>
+      </w:r>
+    </w:p>
+    <w:p/>
     <w:tbl>
       <w:tblPr>
         <w:tblStyle w:val="28"/>
@@ -24887,12 +27105,6 @@
             <w:insideH w:val="single" w:color="auto" w:sz="4" w:space="0"/>
             <w:insideV w:val="single" w:color="auto" w:sz="4" w:space="0"/>
           </w:tblBorders>
-          <w:tblCellMar>
-            <w:top w:w="0" w:type="dxa"/>
-            <w:left w:w="108" w:type="dxa"/>
-            <w:bottom w:w="0" w:type="dxa"/>
-            <w:right w:w="108" w:type="dxa"/>
-          </w:tblCellMar>
         </w:tblPrEx>
         <w:tc>
           <w:tcPr>
@@ -25126,6 +27338,12 @@
             <w:insideH w:val="single" w:color="auto" w:sz="4" w:space="0"/>
             <w:insideV w:val="single" w:color="auto" w:sz="4" w:space="0"/>
           </w:tblBorders>
+          <w:tblCellMar>
+            <w:top w:w="0" w:type="dxa"/>
+            <w:left w:w="108" w:type="dxa"/>
+            <w:bottom w:w="0" w:type="dxa"/>
+            <w:right w:w="108" w:type="dxa"/>
+          </w:tblCellMar>
         </w:tblPrEx>
         <w:tc>
           <w:tcPr>
@@ -25652,12 +27870,6 @@
             <w:insideH w:val="single" w:color="auto" w:sz="4" w:space="0"/>
             <w:insideV w:val="single" w:color="auto" w:sz="4" w:space="0"/>
           </w:tblBorders>
-          <w:tblCellMar>
-            <w:top w:w="0" w:type="dxa"/>
-            <w:left w:w="108" w:type="dxa"/>
-            <w:bottom w:w="0" w:type="dxa"/>
-            <w:right w:w="108" w:type="dxa"/>
-          </w:tblCellMar>
         </w:tblPrEx>
         <w:tc>
           <w:tcPr>
@@ -32218,6 +34430,12 @@
             <w:insideH w:val="single" w:color="auto" w:sz="4" w:space="0"/>
             <w:insideV w:val="single" w:color="auto" w:sz="4" w:space="0"/>
           </w:tblBorders>
+          <w:tblCellMar>
+            <w:top w:w="0" w:type="dxa"/>
+            <w:left w:w="108" w:type="dxa"/>
+            <w:bottom w:w="0" w:type="dxa"/>
+            <w:right w:w="108" w:type="dxa"/>
+          </w:tblCellMar>
         </w:tblPrEx>
         <w:tc>
           <w:tcPr>
@@ -41721,8 +43939,8 @@
       <w:pPr>
         <w:pStyle w:val="4"/>
       </w:pPr>
-      <w:bookmarkStart w:id="136" w:name="_Toc28118"/>
-      <w:bookmarkStart w:id="137" w:name="_Toc88319190"/>
+      <w:bookmarkStart w:id="136" w:name="_Toc88319190"/>
+      <w:bookmarkStart w:id="137" w:name="_Toc28118"/>
       <w:r>
         <w:t>Backend</w:t>
       </w:r>

</xml_diff>

<commit_message>
Writing Commands description part 11
</commit_message>
<xml_diff>
--- a/18511510019-Mohamed Nur -thesis.docx
+++ b/18511510019-Mohamed Nur -thesis.docx
@@ -8,20 +8,20 @@
         <w:ind w:firstLine="480"/>
         <w:jc w:val="center"/>
       </w:pPr>
-      <w:bookmarkStart w:id="0" w:name="_Toc46935369"/>
+      <w:bookmarkStart w:id="0" w:name="_Toc52910751"/>
       <w:bookmarkStart w:id="1" w:name="_Toc52910752"/>
-      <w:bookmarkStart w:id="2" w:name="_Toc52910832"/>
-      <w:bookmarkStart w:id="3" w:name="_Toc52910751"/>
-      <w:bookmarkStart w:id="4" w:name="_Toc46935370"/>
+      <w:bookmarkStart w:id="2" w:name="_Toc46935370"/>
+      <w:bookmarkStart w:id="3" w:name="_Toc46935369"/>
+      <w:bookmarkStart w:id="4" w:name="_Toc52910832"/>
       <w:bookmarkStart w:id="5" w:name="_Toc52910831"/>
       <w:bookmarkStart w:id="6" w:name="_Toc475538841"/>
-      <w:bookmarkStart w:id="7" w:name="_Toc476584911"/>
-      <w:bookmarkStart w:id="8" w:name="_Toc476584772"/>
-      <w:bookmarkStart w:id="9" w:name="_Toc475538842"/>
-      <w:bookmarkStart w:id="10" w:name="_Toc476584773"/>
-      <w:bookmarkStart w:id="11" w:name="_Toc46933298"/>
-      <w:bookmarkStart w:id="12" w:name="_Toc476584912"/>
-      <w:bookmarkStart w:id="13" w:name="_Toc46933393"/>
+      <w:bookmarkStart w:id="7" w:name="_Toc476584772"/>
+      <w:bookmarkStart w:id="8" w:name="_Toc476584911"/>
+      <w:bookmarkStart w:id="9" w:name="_Toc46933393"/>
+      <w:bookmarkStart w:id="10" w:name="_Toc476584912"/>
+      <w:bookmarkStart w:id="11" w:name="_Toc475538842"/>
+      <w:bookmarkStart w:id="12" w:name="_Toc46933298"/>
+      <w:bookmarkStart w:id="13" w:name="_Toc476584773"/>
       <w:r>
         <w:rPr>
           <w:lang w:eastAsia="zh-CN"/>
@@ -3713,8 +3713,8 @@
           <w:rFonts w:eastAsia="DengXian Light"/>
         </w:rPr>
       </w:pPr>
-      <w:bookmarkStart w:id="18" w:name="_Toc26007"/>
-      <w:bookmarkStart w:id="19" w:name="_Toc52910757"/>
+      <w:bookmarkStart w:id="18" w:name="_Toc52910757"/>
+      <w:bookmarkStart w:id="19" w:name="_Toc26007"/>
       <w:bookmarkStart w:id="20" w:name="_Toc46935371"/>
       <w:r>
         <w:rPr>
@@ -5320,8 +5320,8 @@
           <w:rFonts w:eastAsia="DengXian Light"/>
         </w:rPr>
       </w:pPr>
-      <w:bookmarkStart w:id="21" w:name="_Toc52910758"/>
-      <w:bookmarkStart w:id="22" w:name="_Toc11480"/>
+      <w:bookmarkStart w:id="21" w:name="_Toc11480"/>
+      <w:bookmarkStart w:id="22" w:name="_Toc52910758"/>
       <w:r>
         <w:rPr>
           <w:rFonts w:eastAsia="DengXian Light"/>
@@ -10707,9 +10707,9 @@
       <w:bookmarkEnd w:id="57"/>
       <w:bookmarkStart w:id="58" w:name="_Toc52960947"/>
       <w:bookmarkEnd w:id="58"/>
-      <w:bookmarkStart w:id="59" w:name="_Toc55894592"/>
+      <w:bookmarkStart w:id="59" w:name="_Toc55825552"/>
       <w:bookmarkEnd w:id="59"/>
-      <w:bookmarkStart w:id="60" w:name="_Toc55825552"/>
+      <w:bookmarkStart w:id="60" w:name="_Toc55894592"/>
       <w:bookmarkEnd w:id="60"/>
       <w:r>
         <w:t>Software design sits at the technical kernel of the software engineering process and is applied regardless of the development paradigm and area of application. Design is the first step in the development phase for any engineered product or system. The designer’s goal is to produce a model or representation of an entity that will later be built. Beginning, once system requirement has been specified and analyzed, system design is the first of the three technical activities - design, code and test that is required to build and verify software.</w:t>
@@ -13675,6 +13675,12 @@
             <w:insideH w:val="single" w:color="auto" w:sz="4" w:space="0"/>
             <w:insideV w:val="single" w:color="auto" w:sz="4" w:space="0"/>
           </w:tblBorders>
+          <w:tblCellMar>
+            <w:top w:w="0" w:type="dxa"/>
+            <w:left w:w="108" w:type="dxa"/>
+            <w:bottom w:w="0" w:type="dxa"/>
+            <w:right w:w="108" w:type="dxa"/>
+          </w:tblCellMar>
         </w:tblPrEx>
         <w:tc>
           <w:tcPr>
@@ -16215,12 +16221,6 @@
             <w:insideH w:val="single" w:color="auto" w:sz="4" w:space="0"/>
             <w:insideV w:val="single" w:color="auto" w:sz="4" w:space="0"/>
           </w:tblBorders>
-          <w:tblCellMar>
-            <w:top w:w="0" w:type="dxa"/>
-            <w:left w:w="108" w:type="dxa"/>
-            <w:bottom w:w="0" w:type="dxa"/>
-            <w:right w:w="108" w:type="dxa"/>
-          </w:tblCellMar>
         </w:tblPrEx>
         <w:tc>
           <w:tcPr>
@@ -17356,12 +17356,6 @@
             <w:insideH w:val="single" w:color="auto" w:sz="4" w:space="0"/>
             <w:insideV w:val="single" w:color="auto" w:sz="4" w:space="0"/>
           </w:tblBorders>
-          <w:tblCellMar>
-            <w:top w:w="0" w:type="dxa"/>
-            <w:left w:w="108" w:type="dxa"/>
-            <w:bottom w:w="0" w:type="dxa"/>
-            <w:right w:w="108" w:type="dxa"/>
-          </w:tblCellMar>
         </w:tblPrEx>
         <w:tc>
           <w:tcPr>
@@ -17720,6 +17714,12 @@
             <w:insideH w:val="single" w:color="auto" w:sz="4" w:space="0"/>
             <w:insideV w:val="single" w:color="auto" w:sz="4" w:space="0"/>
           </w:tblBorders>
+          <w:tblCellMar>
+            <w:top w:w="0" w:type="dxa"/>
+            <w:left w:w="108" w:type="dxa"/>
+            <w:bottom w:w="0" w:type="dxa"/>
+            <w:right w:w="108" w:type="dxa"/>
+          </w:tblCellMar>
         </w:tblPrEx>
         <w:tc>
           <w:tcPr>
@@ -18337,12 +18337,6 @@
             <w:insideH w:val="single" w:color="auto" w:sz="4" w:space="0"/>
             <w:insideV w:val="single" w:color="auto" w:sz="4" w:space="0"/>
           </w:tblBorders>
-          <w:tblCellMar>
-            <w:top w:w="0" w:type="dxa"/>
-            <w:left w:w="108" w:type="dxa"/>
-            <w:bottom w:w="0" w:type="dxa"/>
-            <w:right w:w="108" w:type="dxa"/>
-          </w:tblCellMar>
         </w:tblPrEx>
         <w:tc>
           <w:tcPr>
@@ -21176,12 +21170,6 @@
             <w:insideH w:val="single" w:color="auto" w:sz="4" w:space="0"/>
             <w:insideV w:val="single" w:color="auto" w:sz="4" w:space="0"/>
           </w:tblBorders>
-          <w:tblCellMar>
-            <w:top w:w="0" w:type="dxa"/>
-            <w:left w:w="108" w:type="dxa"/>
-            <w:bottom w:w="0" w:type="dxa"/>
-            <w:right w:w="108" w:type="dxa"/>
-          </w:tblCellMar>
         </w:tblPrEx>
         <w:tc>
           <w:tcPr>
@@ -21291,12 +21279,6 @@
             <w:insideH w:val="single" w:color="auto" w:sz="4" w:space="0"/>
             <w:insideV w:val="single" w:color="auto" w:sz="4" w:space="0"/>
           </w:tblBorders>
-          <w:tblCellMar>
-            <w:top w:w="0" w:type="dxa"/>
-            <w:left w:w="108" w:type="dxa"/>
-            <w:bottom w:w="0" w:type="dxa"/>
-            <w:right w:w="108" w:type="dxa"/>
-          </w:tblCellMar>
         </w:tblPrEx>
         <w:tc>
           <w:tcPr>
@@ -24092,12 +24074,6 @@
             <w:insideH w:val="single" w:color="auto" w:sz="4" w:space="0"/>
             <w:insideV w:val="single" w:color="auto" w:sz="4" w:space="0"/>
           </w:tblBorders>
-          <w:tblCellMar>
-            <w:top w:w="0" w:type="dxa"/>
-            <w:left w:w="108" w:type="dxa"/>
-            <w:bottom w:w="0" w:type="dxa"/>
-            <w:right w:w="108" w:type="dxa"/>
-          </w:tblCellMar>
         </w:tblPrEx>
         <w:tc>
           <w:tcPr>
@@ -25324,15 +25300,7 @@
               <w:rPr>
                 <w:rFonts w:hint="default"/>
               </w:rPr>
-              <w:t>user ask 'can you hear me</w:t>
-            </w:r>
-            <w:bookmarkStart w:id="164" w:name="_GoBack"/>
-            <w:bookmarkEnd w:id="164"/>
-            <w:r>
-              <w:rPr>
-                <w:rFonts w:hint="default"/>
-              </w:rPr>
-              <w:t>'.</w:t>
+              <w:t>user ask 'can you hear me'.</w:t>
             </w:r>
           </w:p>
         </w:tc>
@@ -25386,7 +25354,20 @@
               <w:rPr>
                 <w:rFonts w:hint="eastAsia"/>
               </w:rPr>
-              <w:t>if Finansis work so then tell a user 'I can hear you'</w:t>
+              <w:t xml:space="preserve">if Finansis </w:t>
+            </w:r>
+            <w:r>
+              <w:rPr>
+                <w:rFonts w:hint="default"/>
+                <w:lang w:val="en-US"/>
+              </w:rPr>
+              <w:t>is listening</w:t>
+            </w:r>
+            <w:r>
+              <w:rPr>
+                <w:rFonts w:hint="eastAsia"/>
+              </w:rPr>
+              <w:t xml:space="preserve"> so then tell a user 'I can hear you'</w:t>
             </w:r>
             <w:r>
               <w:rPr>
@@ -25560,7 +25541,7 @@
               <w:rPr>
                 <w:rFonts w:hint="default"/>
               </w:rPr>
-              <w:t>logout</w:t>
+              <w:t>stop listening</w:t>
             </w:r>
           </w:p>
         </w:tc>
@@ -25614,7 +25595,7 @@
               <w:rPr>
                 <w:rFonts w:hint="default"/>
               </w:rPr>
-              <w:t>user commands 'logout'</w:t>
+              <w:t>user commands 'stop listening'</w:t>
             </w:r>
           </w:p>
         </w:tc>
@@ -25666,16 +25647,10 @@
             </w:pPr>
             <w:r>
               <w:rPr>
-                <w:rFonts w:hint="eastAsia"/>
-              </w:rPr>
-              <w:t>first, check if a user logged in or not, if a user is logged in so then logout the user and response 'log out successfully'</w:t>
-            </w:r>
-            <w:r>
-              <w:rPr>
                 <w:rFonts w:hint="default"/>
                 <w:lang w:val="en-US"/>
               </w:rPr>
-              <w:t xml:space="preserve">, otherwise response 'oops, you not logged in to logout'.   </w:t>
+              <w:t xml:space="preserve">making Finansis stop recognizing..   </w:t>
             </w:r>
           </w:p>
         </w:tc>
@@ -25725,7 +25700,7 @@
               <w:rPr>
                 <w:rFonts w:hint="eastAsia"/>
               </w:rPr>
-              <w:t>logout a user if a user logged in, otherwise response with a error message</w:t>
+              <w:t>stop recognizing</w:t>
             </w:r>
           </w:p>
         </w:tc>
@@ -25735,7 +25710,7 @@
       <w:pPr>
         <w:pStyle w:val="15"/>
         <w:rPr>
-          <w:rFonts w:eastAsia="DengXian Light"/>
+          <w:rFonts w:hint="default"/>
         </w:rPr>
       </w:pPr>
       <w:r>
@@ -25767,7 +25742,20 @@
         <w:rPr>
           <w:rFonts w:hint="default"/>
         </w:rPr>
-        <w:t>logout</w:t>
+        <w:t>stop listening</w:t>
+      </w:r>
+    </w:p>
+    <w:p>
+      <w:pPr>
+        <w:rPr>
+          <w:rFonts w:hint="default"/>
+        </w:rPr>
+      </w:pPr>
+      <w:r>
+        <w:rPr>
+          <w:rFonts w:hint="default"/>
+        </w:rPr>
+        <w:br w:type="page"/>
       </w:r>
     </w:p>
     <w:p/>
@@ -25842,7 +25830,7 @@
               <w:rPr>
                 <w:rFonts w:hint="default"/>
               </w:rPr>
-              <w:t>logout</w:t>
+              <w:t>thank you (it's a joke)</w:t>
             </w:r>
           </w:p>
         </w:tc>
@@ -25896,7 +25884,7 @@
               <w:rPr>
                 <w:rFonts w:hint="default"/>
               </w:rPr>
-              <w:t>user commands 'logout'</w:t>
+              <w:t>user says 'thank you'</w:t>
             </w:r>
           </w:p>
         </w:tc>
@@ -25942,6 +25930,20 @@
             <w:pPr>
               <w:jc w:val="left"/>
               <w:rPr>
+                <w:rFonts w:hint="eastAsia"/>
+              </w:rPr>
+            </w:pPr>
+            <w:r>
+              <w:rPr>
+                <w:rFonts w:hint="eastAsia"/>
+              </w:rPr>
+              <w:t xml:space="preserve"> Finansis response 'hate you' and then pause for three seconds </w:t>
+            </w:r>
+          </w:p>
+          <w:p>
+            <w:pPr>
+              <w:jc w:val="left"/>
+              <w:rPr>
                 <w:rFonts w:hint="default"/>
                 <w:lang w:val="en-US"/>
               </w:rPr>
@@ -25950,14 +25952,14 @@
               <w:rPr>
                 <w:rFonts w:hint="eastAsia"/>
               </w:rPr>
-              <w:t>first, check if a user logged in or not, if a user is logged in so then logout the user and response 'log out successfully'</w:t>
+              <w:t xml:space="preserve">and then finances will say the punch line 'no sorry, I meant I love you'. </w:t>
             </w:r>
             <w:r>
               <w:rPr>
                 <w:rFonts w:hint="default"/>
                 <w:lang w:val="en-US"/>
               </w:rPr>
-              <w:t xml:space="preserve">, otherwise response 'oops, you not logged in to logout'.   </w:t>
+              <w:t xml:space="preserve">  </w:t>
             </w:r>
           </w:p>
         </w:tc>
@@ -26007,7 +26009,7 @@
               <w:rPr>
                 <w:rFonts w:hint="eastAsia"/>
               </w:rPr>
-              <w:t>logout a user if a user logged in, otherwise response with a error message</w:t>
+              <w:t>responding</w:t>
             </w:r>
           </w:p>
         </w:tc>
@@ -26049,12 +26051,2387 @@
         <w:rPr>
           <w:rFonts w:hint="default"/>
         </w:rPr>
-        <w:t>logout</w:t>
+        <w:t>thank you</w:t>
       </w:r>
     </w:p>
     <w:p/>
+    <w:tbl>
+      <w:tblPr>
+        <w:tblStyle w:val="28"/>
+        <w:tblW w:w="0" w:type="auto"/>
+        <w:tblInd w:w="0" w:type="dxa"/>
+        <w:tblBorders>
+          <w:top w:val="single" w:color="auto" w:sz="4" w:space="0"/>
+          <w:left w:val="single" w:color="auto" w:sz="4" w:space="0"/>
+          <w:bottom w:val="single" w:color="auto" w:sz="4" w:space="0"/>
+          <w:right w:val="single" w:color="auto" w:sz="4" w:space="0"/>
+          <w:insideH w:val="single" w:color="auto" w:sz="4" w:space="0"/>
+          <w:insideV w:val="single" w:color="auto" w:sz="4" w:space="0"/>
+        </w:tblBorders>
+        <w:tblLayout w:type="autofit"/>
+        <w:tblCellMar>
+          <w:top w:w="0" w:type="dxa"/>
+          <w:left w:w="108" w:type="dxa"/>
+          <w:bottom w:w="0" w:type="dxa"/>
+          <w:right w:w="108" w:type="dxa"/>
+        </w:tblCellMar>
+      </w:tblPr>
+      <w:tblGrid>
+        <w:gridCol w:w="1668"/>
+        <w:gridCol w:w="6854"/>
+      </w:tblGrid>
+      <w:tr>
+        <w:tblPrEx>
+          <w:tblBorders>
+            <w:top w:val="single" w:color="auto" w:sz="4" w:space="0"/>
+            <w:left w:val="single" w:color="auto" w:sz="4" w:space="0"/>
+            <w:bottom w:val="single" w:color="auto" w:sz="4" w:space="0"/>
+            <w:right w:val="single" w:color="auto" w:sz="4" w:space="0"/>
+            <w:insideH w:val="single" w:color="auto" w:sz="4" w:space="0"/>
+            <w:insideV w:val="single" w:color="auto" w:sz="4" w:space="0"/>
+          </w:tblBorders>
+          <w:tblCellMar>
+            <w:top w:w="0" w:type="dxa"/>
+            <w:left w:w="108" w:type="dxa"/>
+            <w:bottom w:w="0" w:type="dxa"/>
+            <w:right w:w="108" w:type="dxa"/>
+          </w:tblCellMar>
+        </w:tblPrEx>
+        <w:tc>
+          <w:tcPr>
+            <w:tcW w:w="1668" w:type="dxa"/>
+          </w:tcPr>
+          <w:p>
+            <w:pPr>
+              <w:jc w:val="left"/>
+            </w:pPr>
+            <w:r>
+              <w:rPr>
+                <w:rFonts w:hint="default"/>
+                <w:lang w:val="en-US"/>
+              </w:rPr>
+              <w:t>Command</w:t>
+            </w:r>
+          </w:p>
+        </w:tc>
+        <w:tc>
+          <w:tcPr>
+            <w:tcW w:w="6854" w:type="dxa"/>
+          </w:tcPr>
+          <w:p>
+            <w:pPr>
+              <w:jc w:val="left"/>
+            </w:pPr>
+            <w:r>
+              <w:rPr>
+                <w:rFonts w:hint="default"/>
+              </w:rPr>
+              <w:t>what's the date today</w:t>
+            </w:r>
+          </w:p>
+        </w:tc>
+      </w:tr>
+      <w:tr>
+        <w:tblPrEx>
+          <w:tblBorders>
+            <w:top w:val="single" w:color="auto" w:sz="4" w:space="0"/>
+            <w:left w:val="single" w:color="auto" w:sz="4" w:space="0"/>
+            <w:bottom w:val="single" w:color="auto" w:sz="4" w:space="0"/>
+            <w:right w:val="single" w:color="auto" w:sz="4" w:space="0"/>
+            <w:insideH w:val="single" w:color="auto" w:sz="4" w:space="0"/>
+            <w:insideV w:val="single" w:color="auto" w:sz="4" w:space="0"/>
+          </w:tblBorders>
+          <w:tblCellMar>
+            <w:top w:w="0" w:type="dxa"/>
+            <w:left w:w="108" w:type="dxa"/>
+            <w:bottom w:w="0" w:type="dxa"/>
+            <w:right w:w="108" w:type="dxa"/>
+          </w:tblCellMar>
+        </w:tblPrEx>
+        <w:tc>
+          <w:tcPr>
+            <w:tcW w:w="1668" w:type="dxa"/>
+          </w:tcPr>
+          <w:p>
+            <w:pPr>
+              <w:jc w:val="left"/>
+            </w:pPr>
+            <w:r>
+              <w:rPr>
+                <w:rFonts w:hint="eastAsia"/>
+              </w:rPr>
+              <w:t>input</w:t>
+            </w:r>
+          </w:p>
+        </w:tc>
+        <w:tc>
+          <w:tcPr>
+            <w:tcW w:w="6854" w:type="dxa"/>
+          </w:tcPr>
+          <w:p>
+            <w:pPr>
+              <w:jc w:val="left"/>
+              <w:rPr>
+                <w:rFonts w:hint="default"/>
+                <w:lang w:val="en-US"/>
+              </w:rPr>
+            </w:pPr>
+            <w:r>
+              <w:rPr>
+                <w:rFonts w:hint="default"/>
+              </w:rPr>
+              <w:t>user ask</w:t>
+            </w:r>
+            <w:r>
+              <w:rPr>
+                <w:rFonts w:hint="default"/>
+                <w:lang w:val="en-US"/>
+              </w:rPr>
+              <w:t>s</w:t>
+            </w:r>
+            <w:r>
+              <w:rPr>
+                <w:rFonts w:hint="default"/>
+              </w:rPr>
+              <w:t xml:space="preserve"> 'what's the date today'</w:t>
+            </w:r>
+          </w:p>
+        </w:tc>
+      </w:tr>
+      <w:tr>
+        <w:tblPrEx>
+          <w:tblBorders>
+            <w:top w:val="single" w:color="auto" w:sz="4" w:space="0"/>
+            <w:left w:val="single" w:color="auto" w:sz="4" w:space="0"/>
+            <w:bottom w:val="single" w:color="auto" w:sz="4" w:space="0"/>
+            <w:right w:val="single" w:color="auto" w:sz="4" w:space="0"/>
+            <w:insideH w:val="single" w:color="auto" w:sz="4" w:space="0"/>
+            <w:insideV w:val="single" w:color="auto" w:sz="4" w:space="0"/>
+          </w:tblBorders>
+          <w:tblCellMar>
+            <w:top w:w="0" w:type="dxa"/>
+            <w:left w:w="108" w:type="dxa"/>
+            <w:bottom w:w="0" w:type="dxa"/>
+            <w:right w:w="108" w:type="dxa"/>
+          </w:tblCellMar>
+        </w:tblPrEx>
+        <w:tc>
+          <w:tcPr>
+            <w:tcW w:w="1668" w:type="dxa"/>
+          </w:tcPr>
+          <w:p>
+            <w:pPr>
+              <w:jc w:val="left"/>
+            </w:pPr>
+            <w:r>
+              <w:rPr>
+                <w:rFonts w:hint="eastAsia"/>
+              </w:rPr>
+              <w:t>process</w:t>
+            </w:r>
+          </w:p>
+        </w:tc>
+        <w:tc>
+          <w:tcPr>
+            <w:tcW w:w="6854" w:type="dxa"/>
+          </w:tcPr>
+          <w:p>
+            <w:pPr>
+              <w:jc w:val="left"/>
+              <w:rPr>
+                <w:rFonts w:hint="default"/>
+                <w:lang w:val="en-US"/>
+              </w:rPr>
+            </w:pPr>
+            <w:r>
+              <w:rPr>
+                <w:rFonts w:hint="eastAsia"/>
+              </w:rPr>
+              <w:t xml:space="preserve">tell a user the date and also open popup window to show it and after 5 seconds close the popup.  </w:t>
+            </w:r>
+            <w:r>
+              <w:rPr>
+                <w:rFonts w:hint="default"/>
+                <w:lang w:val="en-US"/>
+              </w:rPr>
+              <w:t xml:space="preserve">  </w:t>
+            </w:r>
+          </w:p>
+        </w:tc>
+      </w:tr>
+      <w:tr>
+        <w:tblPrEx>
+          <w:tblBorders>
+            <w:top w:val="single" w:color="auto" w:sz="4" w:space="0"/>
+            <w:left w:val="single" w:color="auto" w:sz="4" w:space="0"/>
+            <w:bottom w:val="single" w:color="auto" w:sz="4" w:space="0"/>
+            <w:right w:val="single" w:color="auto" w:sz="4" w:space="0"/>
+            <w:insideH w:val="single" w:color="auto" w:sz="4" w:space="0"/>
+            <w:insideV w:val="single" w:color="auto" w:sz="4" w:space="0"/>
+          </w:tblBorders>
+          <w:tblCellMar>
+            <w:top w:w="0" w:type="dxa"/>
+            <w:left w:w="108" w:type="dxa"/>
+            <w:bottom w:w="0" w:type="dxa"/>
+            <w:right w:w="108" w:type="dxa"/>
+          </w:tblCellMar>
+        </w:tblPrEx>
+        <w:tc>
+          <w:tcPr>
+            <w:tcW w:w="1668" w:type="dxa"/>
+          </w:tcPr>
+          <w:p>
+            <w:pPr>
+              <w:jc w:val="left"/>
+            </w:pPr>
+            <w:r>
+              <w:rPr>
+                <w:rFonts w:hint="eastAsia"/>
+              </w:rPr>
+              <w:t>output</w:t>
+            </w:r>
+          </w:p>
+        </w:tc>
+        <w:tc>
+          <w:tcPr>
+            <w:tcW w:w="6854" w:type="dxa"/>
+          </w:tcPr>
+          <w:p>
+            <w:pPr>
+              <w:jc w:val="left"/>
+            </w:pPr>
+            <w:r>
+              <w:rPr>
+                <w:rFonts w:hint="eastAsia"/>
+              </w:rPr>
+              <w:t>telling and showing a user current date</w:t>
+            </w:r>
+          </w:p>
+        </w:tc>
+      </w:tr>
+    </w:tbl>
+    <w:p>
+      <w:pPr>
+        <w:pStyle w:val="15"/>
+        <w:rPr>
+          <w:rFonts w:hint="default"/>
+        </w:rPr>
+      </w:pPr>
+      <w:r>
+        <w:t xml:space="preserve">Table </w:t>
+      </w:r>
+      <w:r>
+        <w:fldChar w:fldCharType="begin"/>
+      </w:r>
+      <w:r>
+        <w:instrText xml:space="preserve"> SEQ Table \* ARABIC </w:instrText>
+      </w:r>
+      <w:r>
+        <w:fldChar w:fldCharType="separate"/>
+      </w:r>
+      <w:r>
+        <w:t>2</w:t>
+      </w:r>
+      <w:r>
+        <w:fldChar w:fldCharType="end"/>
+      </w:r>
+      <w:r>
+        <w:rPr>
+          <w:rFonts w:hint="default"/>
+          <w:lang w:val="en-US"/>
+        </w:rPr>
+        <w:t xml:space="preserve"> </w:t>
+      </w:r>
+      <w:r>
+        <w:rPr>
+          <w:rFonts w:hint="default"/>
+        </w:rPr>
+        <w:t>thank you</w:t>
+      </w:r>
+    </w:p>
+    <w:p>
+      <w:r>
+        <w:br w:type="page"/>
+      </w:r>
+    </w:p>
+    <w:p>
+      <w:pPr>
+        <w:pStyle w:val="45"/>
+        <w:numPr>
+          <w:ilvl w:val="0"/>
+          <w:numId w:val="16"/>
+        </w:numPr>
+      </w:pPr>
+      <w:r>
+        <w:rPr>
+          <w:rFonts w:hint="default"/>
+          <w:lang w:val="en-US"/>
+        </w:rPr>
+        <w:t>automating stock trading commands:</w:t>
+      </w:r>
+    </w:p>
     <w:p/>
-    <w:p/>
+    <w:tbl>
+      <w:tblPr>
+        <w:tblStyle w:val="28"/>
+        <w:tblW w:w="0" w:type="auto"/>
+        <w:tblInd w:w="0" w:type="dxa"/>
+        <w:tblBorders>
+          <w:top w:val="single" w:color="auto" w:sz="4" w:space="0"/>
+          <w:left w:val="single" w:color="auto" w:sz="4" w:space="0"/>
+          <w:bottom w:val="single" w:color="auto" w:sz="4" w:space="0"/>
+          <w:right w:val="single" w:color="auto" w:sz="4" w:space="0"/>
+          <w:insideH w:val="single" w:color="auto" w:sz="4" w:space="0"/>
+          <w:insideV w:val="single" w:color="auto" w:sz="4" w:space="0"/>
+        </w:tblBorders>
+        <w:tblLayout w:type="autofit"/>
+        <w:tblCellMar>
+          <w:top w:w="0" w:type="dxa"/>
+          <w:left w:w="108" w:type="dxa"/>
+          <w:bottom w:w="0" w:type="dxa"/>
+          <w:right w:w="108" w:type="dxa"/>
+        </w:tblCellMar>
+      </w:tblPr>
+      <w:tblGrid>
+        <w:gridCol w:w="1668"/>
+        <w:gridCol w:w="6854"/>
+      </w:tblGrid>
+      <w:tr>
+        <w:tblPrEx>
+          <w:tblBorders>
+            <w:top w:val="single" w:color="auto" w:sz="4" w:space="0"/>
+            <w:left w:val="single" w:color="auto" w:sz="4" w:space="0"/>
+            <w:bottom w:val="single" w:color="auto" w:sz="4" w:space="0"/>
+            <w:right w:val="single" w:color="auto" w:sz="4" w:space="0"/>
+            <w:insideH w:val="single" w:color="auto" w:sz="4" w:space="0"/>
+            <w:insideV w:val="single" w:color="auto" w:sz="4" w:space="0"/>
+          </w:tblBorders>
+          <w:tblCellMar>
+            <w:top w:w="0" w:type="dxa"/>
+            <w:left w:w="108" w:type="dxa"/>
+            <w:bottom w:w="0" w:type="dxa"/>
+            <w:right w:w="108" w:type="dxa"/>
+          </w:tblCellMar>
+        </w:tblPrEx>
+        <w:tc>
+          <w:tcPr>
+            <w:tcW w:w="1668" w:type="dxa"/>
+          </w:tcPr>
+          <w:p>
+            <w:pPr>
+              <w:jc w:val="left"/>
+            </w:pPr>
+            <w:r>
+              <w:rPr>
+                <w:rFonts w:hint="default"/>
+                <w:lang w:val="en-US"/>
+              </w:rPr>
+              <w:t>Command</w:t>
+            </w:r>
+          </w:p>
+        </w:tc>
+        <w:tc>
+          <w:tcPr>
+            <w:tcW w:w="6854" w:type="dxa"/>
+          </w:tcPr>
+          <w:p>
+            <w:pPr>
+              <w:jc w:val="left"/>
+            </w:pPr>
+            <w:r>
+              <w:rPr>
+                <w:rFonts w:hint="default"/>
+              </w:rPr>
+              <w:t>thank you (it's a joke)</w:t>
+            </w:r>
+          </w:p>
+        </w:tc>
+      </w:tr>
+      <w:tr>
+        <w:tblPrEx>
+          <w:tblBorders>
+            <w:top w:val="single" w:color="auto" w:sz="4" w:space="0"/>
+            <w:left w:val="single" w:color="auto" w:sz="4" w:space="0"/>
+            <w:bottom w:val="single" w:color="auto" w:sz="4" w:space="0"/>
+            <w:right w:val="single" w:color="auto" w:sz="4" w:space="0"/>
+            <w:insideH w:val="single" w:color="auto" w:sz="4" w:space="0"/>
+            <w:insideV w:val="single" w:color="auto" w:sz="4" w:space="0"/>
+          </w:tblBorders>
+          <w:tblCellMar>
+            <w:top w:w="0" w:type="dxa"/>
+            <w:left w:w="108" w:type="dxa"/>
+            <w:bottom w:w="0" w:type="dxa"/>
+            <w:right w:w="108" w:type="dxa"/>
+          </w:tblCellMar>
+        </w:tblPrEx>
+        <w:tc>
+          <w:tcPr>
+            <w:tcW w:w="1668" w:type="dxa"/>
+          </w:tcPr>
+          <w:p>
+            <w:pPr>
+              <w:jc w:val="left"/>
+            </w:pPr>
+            <w:r>
+              <w:rPr>
+                <w:rFonts w:hint="eastAsia"/>
+              </w:rPr>
+              <w:t>input</w:t>
+            </w:r>
+          </w:p>
+        </w:tc>
+        <w:tc>
+          <w:tcPr>
+            <w:tcW w:w="6854" w:type="dxa"/>
+          </w:tcPr>
+          <w:p>
+            <w:pPr>
+              <w:jc w:val="left"/>
+              <w:rPr>
+                <w:rFonts w:hint="default"/>
+                <w:lang w:val="en-US"/>
+              </w:rPr>
+            </w:pPr>
+            <w:r>
+              <w:rPr>
+                <w:rFonts w:hint="default"/>
+              </w:rPr>
+              <w:t>user says 'thank you'</w:t>
+            </w:r>
+          </w:p>
+        </w:tc>
+      </w:tr>
+      <w:tr>
+        <w:tblPrEx>
+          <w:tblBorders>
+            <w:top w:val="single" w:color="auto" w:sz="4" w:space="0"/>
+            <w:left w:val="single" w:color="auto" w:sz="4" w:space="0"/>
+            <w:bottom w:val="single" w:color="auto" w:sz="4" w:space="0"/>
+            <w:right w:val="single" w:color="auto" w:sz="4" w:space="0"/>
+            <w:insideH w:val="single" w:color="auto" w:sz="4" w:space="0"/>
+            <w:insideV w:val="single" w:color="auto" w:sz="4" w:space="0"/>
+          </w:tblBorders>
+          <w:tblCellMar>
+            <w:top w:w="0" w:type="dxa"/>
+            <w:left w:w="108" w:type="dxa"/>
+            <w:bottom w:w="0" w:type="dxa"/>
+            <w:right w:w="108" w:type="dxa"/>
+          </w:tblCellMar>
+        </w:tblPrEx>
+        <w:tc>
+          <w:tcPr>
+            <w:tcW w:w="1668" w:type="dxa"/>
+          </w:tcPr>
+          <w:p>
+            <w:pPr>
+              <w:jc w:val="left"/>
+            </w:pPr>
+            <w:r>
+              <w:rPr>
+                <w:rFonts w:hint="eastAsia"/>
+              </w:rPr>
+              <w:t>process</w:t>
+            </w:r>
+          </w:p>
+        </w:tc>
+        <w:tc>
+          <w:tcPr>
+            <w:tcW w:w="6854" w:type="dxa"/>
+          </w:tcPr>
+          <w:p>
+            <w:pPr>
+              <w:jc w:val="left"/>
+              <w:rPr>
+                <w:rFonts w:hint="eastAsia"/>
+              </w:rPr>
+            </w:pPr>
+            <w:r>
+              <w:rPr>
+                <w:rFonts w:hint="eastAsia"/>
+              </w:rPr>
+              <w:t xml:space="preserve"> Finansis response 'hate you' and then pause for three seconds </w:t>
+            </w:r>
+          </w:p>
+          <w:p>
+            <w:pPr>
+              <w:jc w:val="left"/>
+              <w:rPr>
+                <w:rFonts w:hint="default"/>
+                <w:lang w:val="en-US"/>
+              </w:rPr>
+            </w:pPr>
+            <w:r>
+              <w:rPr>
+                <w:rFonts w:hint="eastAsia"/>
+              </w:rPr>
+              <w:t xml:space="preserve">and then finances will say the punch line 'no sorry, I meant I love you'. </w:t>
+            </w:r>
+            <w:r>
+              <w:rPr>
+                <w:rFonts w:hint="default"/>
+                <w:lang w:val="en-US"/>
+              </w:rPr>
+              <w:t xml:space="preserve">  </w:t>
+            </w:r>
+          </w:p>
+        </w:tc>
+      </w:tr>
+      <w:tr>
+        <w:tblPrEx>
+          <w:tblBorders>
+            <w:top w:val="single" w:color="auto" w:sz="4" w:space="0"/>
+            <w:left w:val="single" w:color="auto" w:sz="4" w:space="0"/>
+            <w:bottom w:val="single" w:color="auto" w:sz="4" w:space="0"/>
+            <w:right w:val="single" w:color="auto" w:sz="4" w:space="0"/>
+            <w:insideH w:val="single" w:color="auto" w:sz="4" w:space="0"/>
+            <w:insideV w:val="single" w:color="auto" w:sz="4" w:space="0"/>
+          </w:tblBorders>
+        </w:tblPrEx>
+        <w:tc>
+          <w:tcPr>
+            <w:tcW w:w="1668" w:type="dxa"/>
+          </w:tcPr>
+          <w:p>
+            <w:pPr>
+              <w:jc w:val="left"/>
+            </w:pPr>
+            <w:r>
+              <w:rPr>
+                <w:rFonts w:hint="eastAsia"/>
+              </w:rPr>
+              <w:t>output</w:t>
+            </w:r>
+          </w:p>
+        </w:tc>
+        <w:tc>
+          <w:tcPr>
+            <w:tcW w:w="6854" w:type="dxa"/>
+          </w:tcPr>
+          <w:p>
+            <w:pPr>
+              <w:jc w:val="left"/>
+            </w:pPr>
+            <w:r>
+              <w:rPr>
+                <w:rFonts w:hint="eastAsia"/>
+              </w:rPr>
+              <w:t>responding</w:t>
+            </w:r>
+          </w:p>
+        </w:tc>
+      </w:tr>
+    </w:tbl>
+    <w:p>
+      <w:pPr>
+        <w:pStyle w:val="15"/>
+        <w:rPr>
+          <w:rFonts w:eastAsia="DengXian Light"/>
+        </w:rPr>
+      </w:pPr>
+      <w:r>
+        <w:t xml:space="preserve">Table </w:t>
+      </w:r>
+      <w:r>
+        <w:fldChar w:fldCharType="begin"/>
+      </w:r>
+      <w:r>
+        <w:instrText xml:space="preserve"> SEQ Table \* ARABIC </w:instrText>
+      </w:r>
+      <w:r>
+        <w:fldChar w:fldCharType="separate"/>
+      </w:r>
+      <w:r>
+        <w:t>2</w:t>
+      </w:r>
+      <w:r>
+        <w:fldChar w:fldCharType="end"/>
+      </w:r>
+      <w:r>
+        <w:rPr>
+          <w:rFonts w:hint="default"/>
+          <w:lang w:val="en-US"/>
+        </w:rPr>
+        <w:t xml:space="preserve"> </w:t>
+      </w:r>
+      <w:r>
+        <w:rPr>
+          <w:rFonts w:hint="default"/>
+        </w:rPr>
+        <w:t>thank you</w:t>
+      </w:r>
+    </w:p>
+    <w:tbl>
+      <w:tblPr>
+        <w:tblStyle w:val="28"/>
+        <w:tblW w:w="0" w:type="auto"/>
+        <w:tblInd w:w="0" w:type="dxa"/>
+        <w:tblBorders>
+          <w:top w:val="single" w:color="auto" w:sz="4" w:space="0"/>
+          <w:left w:val="single" w:color="auto" w:sz="4" w:space="0"/>
+          <w:bottom w:val="single" w:color="auto" w:sz="4" w:space="0"/>
+          <w:right w:val="single" w:color="auto" w:sz="4" w:space="0"/>
+          <w:insideH w:val="single" w:color="auto" w:sz="4" w:space="0"/>
+          <w:insideV w:val="single" w:color="auto" w:sz="4" w:space="0"/>
+        </w:tblBorders>
+        <w:tblLayout w:type="autofit"/>
+        <w:tblCellMar>
+          <w:top w:w="0" w:type="dxa"/>
+          <w:left w:w="108" w:type="dxa"/>
+          <w:bottom w:w="0" w:type="dxa"/>
+          <w:right w:w="108" w:type="dxa"/>
+        </w:tblCellMar>
+      </w:tblPr>
+      <w:tblGrid>
+        <w:gridCol w:w="1668"/>
+        <w:gridCol w:w="6854"/>
+      </w:tblGrid>
+      <w:tr>
+        <w:tblPrEx>
+          <w:tblBorders>
+            <w:top w:val="single" w:color="auto" w:sz="4" w:space="0"/>
+            <w:left w:val="single" w:color="auto" w:sz="4" w:space="0"/>
+            <w:bottom w:val="single" w:color="auto" w:sz="4" w:space="0"/>
+            <w:right w:val="single" w:color="auto" w:sz="4" w:space="0"/>
+            <w:insideH w:val="single" w:color="auto" w:sz="4" w:space="0"/>
+            <w:insideV w:val="single" w:color="auto" w:sz="4" w:space="0"/>
+          </w:tblBorders>
+          <w:tblCellMar>
+            <w:top w:w="0" w:type="dxa"/>
+            <w:left w:w="108" w:type="dxa"/>
+            <w:bottom w:w="0" w:type="dxa"/>
+            <w:right w:w="108" w:type="dxa"/>
+          </w:tblCellMar>
+        </w:tblPrEx>
+        <w:tc>
+          <w:tcPr>
+            <w:tcW w:w="1668" w:type="dxa"/>
+          </w:tcPr>
+          <w:p>
+            <w:pPr>
+              <w:jc w:val="left"/>
+            </w:pPr>
+            <w:r>
+              <w:rPr>
+                <w:rFonts w:hint="default"/>
+                <w:lang w:val="en-US"/>
+              </w:rPr>
+              <w:t>Command</w:t>
+            </w:r>
+          </w:p>
+        </w:tc>
+        <w:tc>
+          <w:tcPr>
+            <w:tcW w:w="6854" w:type="dxa"/>
+          </w:tcPr>
+          <w:p>
+            <w:pPr>
+              <w:jc w:val="left"/>
+            </w:pPr>
+            <w:r>
+              <w:rPr>
+                <w:rFonts w:hint="default"/>
+              </w:rPr>
+              <w:t>buy stocks</w:t>
+            </w:r>
+          </w:p>
+        </w:tc>
+      </w:tr>
+      <w:tr>
+        <w:tblPrEx>
+          <w:tblBorders>
+            <w:top w:val="single" w:color="auto" w:sz="4" w:space="0"/>
+            <w:left w:val="single" w:color="auto" w:sz="4" w:space="0"/>
+            <w:bottom w:val="single" w:color="auto" w:sz="4" w:space="0"/>
+            <w:right w:val="single" w:color="auto" w:sz="4" w:space="0"/>
+            <w:insideH w:val="single" w:color="auto" w:sz="4" w:space="0"/>
+            <w:insideV w:val="single" w:color="auto" w:sz="4" w:space="0"/>
+          </w:tblBorders>
+          <w:tblCellMar>
+            <w:top w:w="0" w:type="dxa"/>
+            <w:left w:w="108" w:type="dxa"/>
+            <w:bottom w:w="0" w:type="dxa"/>
+            <w:right w:w="108" w:type="dxa"/>
+          </w:tblCellMar>
+        </w:tblPrEx>
+        <w:tc>
+          <w:tcPr>
+            <w:tcW w:w="1668" w:type="dxa"/>
+          </w:tcPr>
+          <w:p>
+            <w:pPr>
+              <w:jc w:val="left"/>
+            </w:pPr>
+            <w:r>
+              <w:rPr>
+                <w:rFonts w:hint="eastAsia"/>
+              </w:rPr>
+              <w:t>input</w:t>
+            </w:r>
+          </w:p>
+        </w:tc>
+        <w:tc>
+          <w:tcPr>
+            <w:tcW w:w="6854" w:type="dxa"/>
+          </w:tcPr>
+          <w:p>
+            <w:pPr>
+              <w:jc w:val="left"/>
+              <w:rPr>
+                <w:rFonts w:hint="default"/>
+                <w:lang w:val="en-US"/>
+              </w:rPr>
+            </w:pPr>
+            <w:r>
+              <w:rPr>
+                <w:rFonts w:hint="default"/>
+              </w:rPr>
+              <w:t>user commands 'buy stocks'</w:t>
+            </w:r>
+          </w:p>
+        </w:tc>
+      </w:tr>
+      <w:tr>
+        <w:tblPrEx>
+          <w:tblBorders>
+            <w:top w:val="single" w:color="auto" w:sz="4" w:space="0"/>
+            <w:left w:val="single" w:color="auto" w:sz="4" w:space="0"/>
+            <w:bottom w:val="single" w:color="auto" w:sz="4" w:space="0"/>
+            <w:right w:val="single" w:color="auto" w:sz="4" w:space="0"/>
+            <w:insideH w:val="single" w:color="auto" w:sz="4" w:space="0"/>
+            <w:insideV w:val="single" w:color="auto" w:sz="4" w:space="0"/>
+          </w:tblBorders>
+          <w:tblCellMar>
+            <w:top w:w="0" w:type="dxa"/>
+            <w:left w:w="108" w:type="dxa"/>
+            <w:bottom w:w="0" w:type="dxa"/>
+            <w:right w:w="108" w:type="dxa"/>
+          </w:tblCellMar>
+        </w:tblPrEx>
+        <w:tc>
+          <w:tcPr>
+            <w:tcW w:w="1668" w:type="dxa"/>
+          </w:tcPr>
+          <w:p>
+            <w:pPr>
+              <w:jc w:val="left"/>
+            </w:pPr>
+            <w:r>
+              <w:rPr>
+                <w:rFonts w:hint="eastAsia"/>
+              </w:rPr>
+              <w:t>process</w:t>
+            </w:r>
+          </w:p>
+        </w:tc>
+        <w:tc>
+          <w:tcPr>
+            <w:tcW w:w="6854" w:type="dxa"/>
+          </w:tcPr>
+          <w:p>
+            <w:pPr>
+              <w:jc w:val="left"/>
+              <w:rPr>
+                <w:rFonts w:hint="eastAsia"/>
+              </w:rPr>
+            </w:pPr>
+            <w:r>
+              <w:rPr>
+                <w:rFonts w:hint="eastAsia"/>
+              </w:rPr>
+              <w:t>first, start 'finding buy signals' process that I will mention below,</w:t>
+            </w:r>
+          </w:p>
+          <w:p>
+            <w:pPr>
+              <w:jc w:val="left"/>
+              <w:rPr>
+                <w:rFonts w:hint="default"/>
+                <w:lang w:val="en-US"/>
+              </w:rPr>
+            </w:pPr>
+            <w:r>
+              <w:rPr>
+                <w:rFonts w:hint="eastAsia"/>
+              </w:rPr>
+              <w:t>if 'finding buy signals' process finished successfully and found buy signals for stocks so then send HTTP request to 'buy stocks' endpoint in Trading API and then open Investopedia's simulator using puppeteer to automate buying stocks and then save bought stocks in the database</w:t>
+            </w:r>
+            <w:r>
+              <w:rPr>
+                <w:rFonts w:hint="default"/>
+                <w:lang w:val="en-US"/>
+              </w:rPr>
+              <w:t xml:space="preserve"> </w:t>
+            </w:r>
+            <w:r>
+              <w:rPr>
+                <w:rFonts w:hint="eastAsia"/>
+              </w:rPr>
+              <w:t>otherwise tell a user something went wrong while buying Stocks.</w:t>
+            </w:r>
+          </w:p>
+        </w:tc>
+      </w:tr>
+      <w:tr>
+        <w:tblPrEx>
+          <w:tblBorders>
+            <w:top w:val="single" w:color="auto" w:sz="4" w:space="0"/>
+            <w:left w:val="single" w:color="auto" w:sz="4" w:space="0"/>
+            <w:bottom w:val="single" w:color="auto" w:sz="4" w:space="0"/>
+            <w:right w:val="single" w:color="auto" w:sz="4" w:space="0"/>
+            <w:insideH w:val="single" w:color="auto" w:sz="4" w:space="0"/>
+            <w:insideV w:val="single" w:color="auto" w:sz="4" w:space="0"/>
+          </w:tblBorders>
+        </w:tblPrEx>
+        <w:tc>
+          <w:tcPr>
+            <w:tcW w:w="1668" w:type="dxa"/>
+          </w:tcPr>
+          <w:p>
+            <w:pPr>
+              <w:jc w:val="left"/>
+            </w:pPr>
+            <w:r>
+              <w:rPr>
+                <w:rFonts w:hint="eastAsia"/>
+              </w:rPr>
+              <w:t>output</w:t>
+            </w:r>
+          </w:p>
+        </w:tc>
+        <w:tc>
+          <w:tcPr>
+            <w:tcW w:w="6854" w:type="dxa"/>
+          </w:tcPr>
+          <w:p>
+            <w:pPr>
+              <w:jc w:val="left"/>
+            </w:pPr>
+            <w:r>
+              <w:rPr>
+                <w:rFonts w:hint="eastAsia"/>
+              </w:rPr>
+              <w:t>buying stocks using puppeteer automation functionality</w:t>
+            </w:r>
+            <w:bookmarkStart w:id="164" w:name="_GoBack"/>
+            <w:bookmarkEnd w:id="164"/>
+          </w:p>
+        </w:tc>
+      </w:tr>
+    </w:tbl>
+    <w:p>
+      <w:pPr>
+        <w:pStyle w:val="15"/>
+        <w:rPr>
+          <w:rFonts w:eastAsia="DengXian Light"/>
+        </w:rPr>
+      </w:pPr>
+      <w:r>
+        <w:t xml:space="preserve">Table </w:t>
+      </w:r>
+      <w:r>
+        <w:fldChar w:fldCharType="begin"/>
+      </w:r>
+      <w:r>
+        <w:instrText xml:space="preserve"> SEQ Table \* ARABIC </w:instrText>
+      </w:r>
+      <w:r>
+        <w:fldChar w:fldCharType="separate"/>
+      </w:r>
+      <w:r>
+        <w:t>2</w:t>
+      </w:r>
+      <w:r>
+        <w:fldChar w:fldCharType="end"/>
+      </w:r>
+      <w:r>
+        <w:rPr>
+          <w:rFonts w:hint="default"/>
+          <w:lang w:val="en-US"/>
+        </w:rPr>
+        <w:t xml:space="preserve"> </w:t>
+      </w:r>
+      <w:r>
+        <w:rPr>
+          <w:rFonts w:hint="default"/>
+        </w:rPr>
+        <w:t>buy stocks</w:t>
+      </w:r>
+    </w:p>
+    <w:tbl>
+      <w:tblPr>
+        <w:tblStyle w:val="28"/>
+        <w:tblW w:w="0" w:type="auto"/>
+        <w:tblInd w:w="0" w:type="dxa"/>
+        <w:tblBorders>
+          <w:top w:val="single" w:color="auto" w:sz="4" w:space="0"/>
+          <w:left w:val="single" w:color="auto" w:sz="4" w:space="0"/>
+          <w:bottom w:val="single" w:color="auto" w:sz="4" w:space="0"/>
+          <w:right w:val="single" w:color="auto" w:sz="4" w:space="0"/>
+          <w:insideH w:val="single" w:color="auto" w:sz="4" w:space="0"/>
+          <w:insideV w:val="single" w:color="auto" w:sz="4" w:space="0"/>
+        </w:tblBorders>
+        <w:tblLayout w:type="autofit"/>
+        <w:tblCellMar>
+          <w:top w:w="0" w:type="dxa"/>
+          <w:left w:w="108" w:type="dxa"/>
+          <w:bottom w:w="0" w:type="dxa"/>
+          <w:right w:w="108" w:type="dxa"/>
+        </w:tblCellMar>
+      </w:tblPr>
+      <w:tblGrid>
+        <w:gridCol w:w="1668"/>
+        <w:gridCol w:w="6854"/>
+      </w:tblGrid>
+      <w:tr>
+        <w:tblPrEx>
+          <w:tblBorders>
+            <w:top w:val="single" w:color="auto" w:sz="4" w:space="0"/>
+            <w:left w:val="single" w:color="auto" w:sz="4" w:space="0"/>
+            <w:bottom w:val="single" w:color="auto" w:sz="4" w:space="0"/>
+            <w:right w:val="single" w:color="auto" w:sz="4" w:space="0"/>
+            <w:insideH w:val="single" w:color="auto" w:sz="4" w:space="0"/>
+            <w:insideV w:val="single" w:color="auto" w:sz="4" w:space="0"/>
+          </w:tblBorders>
+          <w:tblCellMar>
+            <w:top w:w="0" w:type="dxa"/>
+            <w:left w:w="108" w:type="dxa"/>
+            <w:bottom w:w="0" w:type="dxa"/>
+            <w:right w:w="108" w:type="dxa"/>
+          </w:tblCellMar>
+        </w:tblPrEx>
+        <w:tc>
+          <w:tcPr>
+            <w:tcW w:w="1668" w:type="dxa"/>
+          </w:tcPr>
+          <w:p>
+            <w:pPr>
+              <w:jc w:val="left"/>
+            </w:pPr>
+            <w:r>
+              <w:rPr>
+                <w:rFonts w:hint="default"/>
+                <w:lang w:val="en-US"/>
+              </w:rPr>
+              <w:t>Command</w:t>
+            </w:r>
+          </w:p>
+        </w:tc>
+        <w:tc>
+          <w:tcPr>
+            <w:tcW w:w="6854" w:type="dxa"/>
+          </w:tcPr>
+          <w:p>
+            <w:pPr>
+              <w:jc w:val="left"/>
+            </w:pPr>
+            <w:r>
+              <w:rPr>
+                <w:rFonts w:hint="default"/>
+              </w:rPr>
+              <w:t>thank you (it's a joke)</w:t>
+            </w:r>
+          </w:p>
+        </w:tc>
+      </w:tr>
+      <w:tr>
+        <w:tblPrEx>
+          <w:tblBorders>
+            <w:top w:val="single" w:color="auto" w:sz="4" w:space="0"/>
+            <w:left w:val="single" w:color="auto" w:sz="4" w:space="0"/>
+            <w:bottom w:val="single" w:color="auto" w:sz="4" w:space="0"/>
+            <w:right w:val="single" w:color="auto" w:sz="4" w:space="0"/>
+            <w:insideH w:val="single" w:color="auto" w:sz="4" w:space="0"/>
+            <w:insideV w:val="single" w:color="auto" w:sz="4" w:space="0"/>
+          </w:tblBorders>
+          <w:tblCellMar>
+            <w:top w:w="0" w:type="dxa"/>
+            <w:left w:w="108" w:type="dxa"/>
+            <w:bottom w:w="0" w:type="dxa"/>
+            <w:right w:w="108" w:type="dxa"/>
+          </w:tblCellMar>
+        </w:tblPrEx>
+        <w:tc>
+          <w:tcPr>
+            <w:tcW w:w="1668" w:type="dxa"/>
+          </w:tcPr>
+          <w:p>
+            <w:pPr>
+              <w:jc w:val="left"/>
+            </w:pPr>
+            <w:r>
+              <w:rPr>
+                <w:rFonts w:hint="eastAsia"/>
+              </w:rPr>
+              <w:t>input</w:t>
+            </w:r>
+          </w:p>
+        </w:tc>
+        <w:tc>
+          <w:tcPr>
+            <w:tcW w:w="6854" w:type="dxa"/>
+          </w:tcPr>
+          <w:p>
+            <w:pPr>
+              <w:jc w:val="left"/>
+              <w:rPr>
+                <w:rFonts w:hint="default"/>
+                <w:lang w:val="en-US"/>
+              </w:rPr>
+            </w:pPr>
+            <w:r>
+              <w:rPr>
+                <w:rFonts w:hint="default"/>
+              </w:rPr>
+              <w:t>user says 'thank you'</w:t>
+            </w:r>
+          </w:p>
+        </w:tc>
+      </w:tr>
+      <w:tr>
+        <w:tblPrEx>
+          <w:tblBorders>
+            <w:top w:val="single" w:color="auto" w:sz="4" w:space="0"/>
+            <w:left w:val="single" w:color="auto" w:sz="4" w:space="0"/>
+            <w:bottom w:val="single" w:color="auto" w:sz="4" w:space="0"/>
+            <w:right w:val="single" w:color="auto" w:sz="4" w:space="0"/>
+            <w:insideH w:val="single" w:color="auto" w:sz="4" w:space="0"/>
+            <w:insideV w:val="single" w:color="auto" w:sz="4" w:space="0"/>
+          </w:tblBorders>
+          <w:tblCellMar>
+            <w:top w:w="0" w:type="dxa"/>
+            <w:left w:w="108" w:type="dxa"/>
+            <w:bottom w:w="0" w:type="dxa"/>
+            <w:right w:w="108" w:type="dxa"/>
+          </w:tblCellMar>
+        </w:tblPrEx>
+        <w:tc>
+          <w:tcPr>
+            <w:tcW w:w="1668" w:type="dxa"/>
+          </w:tcPr>
+          <w:p>
+            <w:pPr>
+              <w:jc w:val="left"/>
+            </w:pPr>
+            <w:r>
+              <w:rPr>
+                <w:rFonts w:hint="eastAsia"/>
+              </w:rPr>
+              <w:t>process</w:t>
+            </w:r>
+          </w:p>
+        </w:tc>
+        <w:tc>
+          <w:tcPr>
+            <w:tcW w:w="6854" w:type="dxa"/>
+          </w:tcPr>
+          <w:p>
+            <w:pPr>
+              <w:jc w:val="left"/>
+              <w:rPr>
+                <w:rFonts w:hint="eastAsia"/>
+              </w:rPr>
+            </w:pPr>
+            <w:r>
+              <w:rPr>
+                <w:rFonts w:hint="eastAsia"/>
+              </w:rPr>
+              <w:t xml:space="preserve"> Finansis response 'hate you' and then pause for three seconds </w:t>
+            </w:r>
+          </w:p>
+          <w:p>
+            <w:pPr>
+              <w:jc w:val="left"/>
+              <w:rPr>
+                <w:rFonts w:hint="default"/>
+                <w:lang w:val="en-US"/>
+              </w:rPr>
+            </w:pPr>
+            <w:r>
+              <w:rPr>
+                <w:rFonts w:hint="eastAsia"/>
+              </w:rPr>
+              <w:t xml:space="preserve">and then finances will say the punch line 'no sorry, I meant I love you'. </w:t>
+            </w:r>
+            <w:r>
+              <w:rPr>
+                <w:rFonts w:hint="default"/>
+                <w:lang w:val="en-US"/>
+              </w:rPr>
+              <w:t xml:space="preserve">  </w:t>
+            </w:r>
+          </w:p>
+        </w:tc>
+      </w:tr>
+      <w:tr>
+        <w:tblPrEx>
+          <w:tblBorders>
+            <w:top w:val="single" w:color="auto" w:sz="4" w:space="0"/>
+            <w:left w:val="single" w:color="auto" w:sz="4" w:space="0"/>
+            <w:bottom w:val="single" w:color="auto" w:sz="4" w:space="0"/>
+            <w:right w:val="single" w:color="auto" w:sz="4" w:space="0"/>
+            <w:insideH w:val="single" w:color="auto" w:sz="4" w:space="0"/>
+            <w:insideV w:val="single" w:color="auto" w:sz="4" w:space="0"/>
+          </w:tblBorders>
+          <w:tblCellMar>
+            <w:top w:w="0" w:type="dxa"/>
+            <w:left w:w="108" w:type="dxa"/>
+            <w:bottom w:w="0" w:type="dxa"/>
+            <w:right w:w="108" w:type="dxa"/>
+          </w:tblCellMar>
+        </w:tblPrEx>
+        <w:tc>
+          <w:tcPr>
+            <w:tcW w:w="1668" w:type="dxa"/>
+          </w:tcPr>
+          <w:p>
+            <w:pPr>
+              <w:jc w:val="left"/>
+            </w:pPr>
+            <w:r>
+              <w:rPr>
+                <w:rFonts w:hint="eastAsia"/>
+              </w:rPr>
+              <w:t>output</w:t>
+            </w:r>
+          </w:p>
+        </w:tc>
+        <w:tc>
+          <w:tcPr>
+            <w:tcW w:w="6854" w:type="dxa"/>
+          </w:tcPr>
+          <w:p>
+            <w:pPr>
+              <w:jc w:val="left"/>
+            </w:pPr>
+            <w:r>
+              <w:rPr>
+                <w:rFonts w:hint="eastAsia"/>
+              </w:rPr>
+              <w:t>responding</w:t>
+            </w:r>
+          </w:p>
+        </w:tc>
+      </w:tr>
+    </w:tbl>
+    <w:p>
+      <w:pPr>
+        <w:pStyle w:val="15"/>
+        <w:rPr>
+          <w:rFonts w:eastAsia="DengXian Light"/>
+        </w:rPr>
+      </w:pPr>
+      <w:r>
+        <w:t xml:space="preserve">Table </w:t>
+      </w:r>
+      <w:r>
+        <w:fldChar w:fldCharType="begin"/>
+      </w:r>
+      <w:r>
+        <w:instrText xml:space="preserve"> SEQ Table \* ARABIC </w:instrText>
+      </w:r>
+      <w:r>
+        <w:fldChar w:fldCharType="separate"/>
+      </w:r>
+      <w:r>
+        <w:t>2</w:t>
+      </w:r>
+      <w:r>
+        <w:fldChar w:fldCharType="end"/>
+      </w:r>
+      <w:r>
+        <w:rPr>
+          <w:rFonts w:hint="default"/>
+          <w:lang w:val="en-US"/>
+        </w:rPr>
+        <w:t xml:space="preserve"> </w:t>
+      </w:r>
+      <w:r>
+        <w:rPr>
+          <w:rFonts w:hint="default"/>
+        </w:rPr>
+        <w:t>thank you</w:t>
+      </w:r>
+    </w:p>
+    <w:tbl>
+      <w:tblPr>
+        <w:tblStyle w:val="28"/>
+        <w:tblW w:w="0" w:type="auto"/>
+        <w:tblInd w:w="0" w:type="dxa"/>
+        <w:tblBorders>
+          <w:top w:val="single" w:color="auto" w:sz="4" w:space="0"/>
+          <w:left w:val="single" w:color="auto" w:sz="4" w:space="0"/>
+          <w:bottom w:val="single" w:color="auto" w:sz="4" w:space="0"/>
+          <w:right w:val="single" w:color="auto" w:sz="4" w:space="0"/>
+          <w:insideH w:val="single" w:color="auto" w:sz="4" w:space="0"/>
+          <w:insideV w:val="single" w:color="auto" w:sz="4" w:space="0"/>
+        </w:tblBorders>
+        <w:tblLayout w:type="autofit"/>
+        <w:tblCellMar>
+          <w:top w:w="0" w:type="dxa"/>
+          <w:left w:w="108" w:type="dxa"/>
+          <w:bottom w:w="0" w:type="dxa"/>
+          <w:right w:w="108" w:type="dxa"/>
+        </w:tblCellMar>
+      </w:tblPr>
+      <w:tblGrid>
+        <w:gridCol w:w="1668"/>
+        <w:gridCol w:w="6854"/>
+      </w:tblGrid>
+      <w:tr>
+        <w:tblPrEx>
+          <w:tblBorders>
+            <w:top w:val="single" w:color="auto" w:sz="4" w:space="0"/>
+            <w:left w:val="single" w:color="auto" w:sz="4" w:space="0"/>
+            <w:bottom w:val="single" w:color="auto" w:sz="4" w:space="0"/>
+            <w:right w:val="single" w:color="auto" w:sz="4" w:space="0"/>
+            <w:insideH w:val="single" w:color="auto" w:sz="4" w:space="0"/>
+            <w:insideV w:val="single" w:color="auto" w:sz="4" w:space="0"/>
+          </w:tblBorders>
+          <w:tblCellMar>
+            <w:top w:w="0" w:type="dxa"/>
+            <w:left w:w="108" w:type="dxa"/>
+            <w:bottom w:w="0" w:type="dxa"/>
+            <w:right w:w="108" w:type="dxa"/>
+          </w:tblCellMar>
+        </w:tblPrEx>
+        <w:tc>
+          <w:tcPr>
+            <w:tcW w:w="1668" w:type="dxa"/>
+          </w:tcPr>
+          <w:p>
+            <w:pPr>
+              <w:jc w:val="left"/>
+            </w:pPr>
+            <w:r>
+              <w:rPr>
+                <w:rFonts w:hint="default"/>
+                <w:lang w:val="en-US"/>
+              </w:rPr>
+              <w:t>Command</w:t>
+            </w:r>
+          </w:p>
+        </w:tc>
+        <w:tc>
+          <w:tcPr>
+            <w:tcW w:w="6854" w:type="dxa"/>
+          </w:tcPr>
+          <w:p>
+            <w:pPr>
+              <w:jc w:val="left"/>
+            </w:pPr>
+            <w:r>
+              <w:rPr>
+                <w:rFonts w:hint="default"/>
+              </w:rPr>
+              <w:t>thank you (it's a joke)</w:t>
+            </w:r>
+          </w:p>
+        </w:tc>
+      </w:tr>
+      <w:tr>
+        <w:tblPrEx>
+          <w:tblBorders>
+            <w:top w:val="single" w:color="auto" w:sz="4" w:space="0"/>
+            <w:left w:val="single" w:color="auto" w:sz="4" w:space="0"/>
+            <w:bottom w:val="single" w:color="auto" w:sz="4" w:space="0"/>
+            <w:right w:val="single" w:color="auto" w:sz="4" w:space="0"/>
+            <w:insideH w:val="single" w:color="auto" w:sz="4" w:space="0"/>
+            <w:insideV w:val="single" w:color="auto" w:sz="4" w:space="0"/>
+          </w:tblBorders>
+          <w:tblCellMar>
+            <w:top w:w="0" w:type="dxa"/>
+            <w:left w:w="108" w:type="dxa"/>
+            <w:bottom w:w="0" w:type="dxa"/>
+            <w:right w:w="108" w:type="dxa"/>
+          </w:tblCellMar>
+        </w:tblPrEx>
+        <w:tc>
+          <w:tcPr>
+            <w:tcW w:w="1668" w:type="dxa"/>
+          </w:tcPr>
+          <w:p>
+            <w:pPr>
+              <w:jc w:val="left"/>
+            </w:pPr>
+            <w:r>
+              <w:rPr>
+                <w:rFonts w:hint="eastAsia"/>
+              </w:rPr>
+              <w:t>input</w:t>
+            </w:r>
+          </w:p>
+        </w:tc>
+        <w:tc>
+          <w:tcPr>
+            <w:tcW w:w="6854" w:type="dxa"/>
+          </w:tcPr>
+          <w:p>
+            <w:pPr>
+              <w:jc w:val="left"/>
+              <w:rPr>
+                <w:rFonts w:hint="default"/>
+                <w:lang w:val="en-US"/>
+              </w:rPr>
+            </w:pPr>
+            <w:r>
+              <w:rPr>
+                <w:rFonts w:hint="default"/>
+              </w:rPr>
+              <w:t>user says 'thank you'</w:t>
+            </w:r>
+          </w:p>
+        </w:tc>
+      </w:tr>
+      <w:tr>
+        <w:tblPrEx>
+          <w:tblBorders>
+            <w:top w:val="single" w:color="auto" w:sz="4" w:space="0"/>
+            <w:left w:val="single" w:color="auto" w:sz="4" w:space="0"/>
+            <w:bottom w:val="single" w:color="auto" w:sz="4" w:space="0"/>
+            <w:right w:val="single" w:color="auto" w:sz="4" w:space="0"/>
+            <w:insideH w:val="single" w:color="auto" w:sz="4" w:space="0"/>
+            <w:insideV w:val="single" w:color="auto" w:sz="4" w:space="0"/>
+          </w:tblBorders>
+          <w:tblCellMar>
+            <w:top w:w="0" w:type="dxa"/>
+            <w:left w:w="108" w:type="dxa"/>
+            <w:bottom w:w="0" w:type="dxa"/>
+            <w:right w:w="108" w:type="dxa"/>
+          </w:tblCellMar>
+        </w:tblPrEx>
+        <w:tc>
+          <w:tcPr>
+            <w:tcW w:w="1668" w:type="dxa"/>
+          </w:tcPr>
+          <w:p>
+            <w:pPr>
+              <w:jc w:val="left"/>
+            </w:pPr>
+            <w:r>
+              <w:rPr>
+                <w:rFonts w:hint="eastAsia"/>
+              </w:rPr>
+              <w:t>process</w:t>
+            </w:r>
+          </w:p>
+        </w:tc>
+        <w:tc>
+          <w:tcPr>
+            <w:tcW w:w="6854" w:type="dxa"/>
+          </w:tcPr>
+          <w:p>
+            <w:pPr>
+              <w:jc w:val="left"/>
+              <w:rPr>
+                <w:rFonts w:hint="eastAsia"/>
+              </w:rPr>
+            </w:pPr>
+            <w:r>
+              <w:rPr>
+                <w:rFonts w:hint="eastAsia"/>
+              </w:rPr>
+              <w:t xml:space="preserve"> Finansis response 'hate you' and then pause for three seconds </w:t>
+            </w:r>
+          </w:p>
+          <w:p>
+            <w:pPr>
+              <w:jc w:val="left"/>
+              <w:rPr>
+                <w:rFonts w:hint="default"/>
+                <w:lang w:val="en-US"/>
+              </w:rPr>
+            </w:pPr>
+            <w:r>
+              <w:rPr>
+                <w:rFonts w:hint="eastAsia"/>
+              </w:rPr>
+              <w:t xml:space="preserve">and then finances will say the punch line 'no sorry, I meant I love you'. </w:t>
+            </w:r>
+            <w:r>
+              <w:rPr>
+                <w:rFonts w:hint="default"/>
+                <w:lang w:val="en-US"/>
+              </w:rPr>
+              <w:t xml:space="preserve">  </w:t>
+            </w:r>
+          </w:p>
+        </w:tc>
+      </w:tr>
+      <w:tr>
+        <w:tblPrEx>
+          <w:tblBorders>
+            <w:top w:val="single" w:color="auto" w:sz="4" w:space="0"/>
+            <w:left w:val="single" w:color="auto" w:sz="4" w:space="0"/>
+            <w:bottom w:val="single" w:color="auto" w:sz="4" w:space="0"/>
+            <w:right w:val="single" w:color="auto" w:sz="4" w:space="0"/>
+            <w:insideH w:val="single" w:color="auto" w:sz="4" w:space="0"/>
+            <w:insideV w:val="single" w:color="auto" w:sz="4" w:space="0"/>
+          </w:tblBorders>
+          <w:tblCellMar>
+            <w:top w:w="0" w:type="dxa"/>
+            <w:left w:w="108" w:type="dxa"/>
+            <w:bottom w:w="0" w:type="dxa"/>
+            <w:right w:w="108" w:type="dxa"/>
+          </w:tblCellMar>
+        </w:tblPrEx>
+        <w:tc>
+          <w:tcPr>
+            <w:tcW w:w="1668" w:type="dxa"/>
+          </w:tcPr>
+          <w:p>
+            <w:pPr>
+              <w:jc w:val="left"/>
+            </w:pPr>
+            <w:r>
+              <w:rPr>
+                <w:rFonts w:hint="eastAsia"/>
+              </w:rPr>
+              <w:t>output</w:t>
+            </w:r>
+          </w:p>
+        </w:tc>
+        <w:tc>
+          <w:tcPr>
+            <w:tcW w:w="6854" w:type="dxa"/>
+          </w:tcPr>
+          <w:p>
+            <w:pPr>
+              <w:jc w:val="left"/>
+            </w:pPr>
+            <w:r>
+              <w:rPr>
+                <w:rFonts w:hint="eastAsia"/>
+              </w:rPr>
+              <w:t>responding</w:t>
+            </w:r>
+          </w:p>
+        </w:tc>
+      </w:tr>
+    </w:tbl>
+    <w:p>
+      <w:pPr>
+        <w:pStyle w:val="15"/>
+        <w:rPr>
+          <w:rFonts w:eastAsia="DengXian Light"/>
+        </w:rPr>
+      </w:pPr>
+      <w:r>
+        <w:t xml:space="preserve">Table </w:t>
+      </w:r>
+      <w:r>
+        <w:fldChar w:fldCharType="begin"/>
+      </w:r>
+      <w:r>
+        <w:instrText xml:space="preserve"> SEQ Table \* ARABIC </w:instrText>
+      </w:r>
+      <w:r>
+        <w:fldChar w:fldCharType="separate"/>
+      </w:r>
+      <w:r>
+        <w:t>2</w:t>
+      </w:r>
+      <w:r>
+        <w:fldChar w:fldCharType="end"/>
+      </w:r>
+      <w:r>
+        <w:rPr>
+          <w:rFonts w:hint="default"/>
+          <w:lang w:val="en-US"/>
+        </w:rPr>
+        <w:t xml:space="preserve"> </w:t>
+      </w:r>
+      <w:r>
+        <w:rPr>
+          <w:rFonts w:hint="default"/>
+        </w:rPr>
+        <w:t>thank you</w:t>
+      </w:r>
+    </w:p>
+    <w:tbl>
+      <w:tblPr>
+        <w:tblStyle w:val="28"/>
+        <w:tblW w:w="0" w:type="auto"/>
+        <w:tblInd w:w="0" w:type="dxa"/>
+        <w:tblBorders>
+          <w:top w:val="single" w:color="auto" w:sz="4" w:space="0"/>
+          <w:left w:val="single" w:color="auto" w:sz="4" w:space="0"/>
+          <w:bottom w:val="single" w:color="auto" w:sz="4" w:space="0"/>
+          <w:right w:val="single" w:color="auto" w:sz="4" w:space="0"/>
+          <w:insideH w:val="single" w:color="auto" w:sz="4" w:space="0"/>
+          <w:insideV w:val="single" w:color="auto" w:sz="4" w:space="0"/>
+        </w:tblBorders>
+        <w:tblLayout w:type="autofit"/>
+        <w:tblCellMar>
+          <w:top w:w="0" w:type="dxa"/>
+          <w:left w:w="108" w:type="dxa"/>
+          <w:bottom w:w="0" w:type="dxa"/>
+          <w:right w:w="108" w:type="dxa"/>
+        </w:tblCellMar>
+      </w:tblPr>
+      <w:tblGrid>
+        <w:gridCol w:w="1668"/>
+        <w:gridCol w:w="6854"/>
+      </w:tblGrid>
+      <w:tr>
+        <w:tblPrEx>
+          <w:tblBorders>
+            <w:top w:val="single" w:color="auto" w:sz="4" w:space="0"/>
+            <w:left w:val="single" w:color="auto" w:sz="4" w:space="0"/>
+            <w:bottom w:val="single" w:color="auto" w:sz="4" w:space="0"/>
+            <w:right w:val="single" w:color="auto" w:sz="4" w:space="0"/>
+            <w:insideH w:val="single" w:color="auto" w:sz="4" w:space="0"/>
+            <w:insideV w:val="single" w:color="auto" w:sz="4" w:space="0"/>
+          </w:tblBorders>
+          <w:tblCellMar>
+            <w:top w:w="0" w:type="dxa"/>
+            <w:left w:w="108" w:type="dxa"/>
+            <w:bottom w:w="0" w:type="dxa"/>
+            <w:right w:w="108" w:type="dxa"/>
+          </w:tblCellMar>
+        </w:tblPrEx>
+        <w:tc>
+          <w:tcPr>
+            <w:tcW w:w="1668" w:type="dxa"/>
+          </w:tcPr>
+          <w:p>
+            <w:pPr>
+              <w:jc w:val="left"/>
+            </w:pPr>
+            <w:r>
+              <w:rPr>
+                <w:rFonts w:hint="default"/>
+                <w:lang w:val="en-US"/>
+              </w:rPr>
+              <w:t>Command</w:t>
+            </w:r>
+          </w:p>
+        </w:tc>
+        <w:tc>
+          <w:tcPr>
+            <w:tcW w:w="6854" w:type="dxa"/>
+          </w:tcPr>
+          <w:p>
+            <w:pPr>
+              <w:jc w:val="left"/>
+            </w:pPr>
+            <w:r>
+              <w:rPr>
+                <w:rFonts w:hint="default"/>
+              </w:rPr>
+              <w:t>thank you (it's a joke)</w:t>
+            </w:r>
+          </w:p>
+        </w:tc>
+      </w:tr>
+      <w:tr>
+        <w:tblPrEx>
+          <w:tblBorders>
+            <w:top w:val="single" w:color="auto" w:sz="4" w:space="0"/>
+            <w:left w:val="single" w:color="auto" w:sz="4" w:space="0"/>
+            <w:bottom w:val="single" w:color="auto" w:sz="4" w:space="0"/>
+            <w:right w:val="single" w:color="auto" w:sz="4" w:space="0"/>
+            <w:insideH w:val="single" w:color="auto" w:sz="4" w:space="0"/>
+            <w:insideV w:val="single" w:color="auto" w:sz="4" w:space="0"/>
+          </w:tblBorders>
+          <w:tblCellMar>
+            <w:top w:w="0" w:type="dxa"/>
+            <w:left w:w="108" w:type="dxa"/>
+            <w:bottom w:w="0" w:type="dxa"/>
+            <w:right w:w="108" w:type="dxa"/>
+          </w:tblCellMar>
+        </w:tblPrEx>
+        <w:tc>
+          <w:tcPr>
+            <w:tcW w:w="1668" w:type="dxa"/>
+          </w:tcPr>
+          <w:p>
+            <w:pPr>
+              <w:jc w:val="left"/>
+            </w:pPr>
+            <w:r>
+              <w:rPr>
+                <w:rFonts w:hint="eastAsia"/>
+              </w:rPr>
+              <w:t>input</w:t>
+            </w:r>
+          </w:p>
+        </w:tc>
+        <w:tc>
+          <w:tcPr>
+            <w:tcW w:w="6854" w:type="dxa"/>
+          </w:tcPr>
+          <w:p>
+            <w:pPr>
+              <w:jc w:val="left"/>
+              <w:rPr>
+                <w:rFonts w:hint="default"/>
+                <w:lang w:val="en-US"/>
+              </w:rPr>
+            </w:pPr>
+            <w:r>
+              <w:rPr>
+                <w:rFonts w:hint="default"/>
+              </w:rPr>
+              <w:t>user says 'thank you'</w:t>
+            </w:r>
+          </w:p>
+        </w:tc>
+      </w:tr>
+      <w:tr>
+        <w:tblPrEx>
+          <w:tblBorders>
+            <w:top w:val="single" w:color="auto" w:sz="4" w:space="0"/>
+            <w:left w:val="single" w:color="auto" w:sz="4" w:space="0"/>
+            <w:bottom w:val="single" w:color="auto" w:sz="4" w:space="0"/>
+            <w:right w:val="single" w:color="auto" w:sz="4" w:space="0"/>
+            <w:insideH w:val="single" w:color="auto" w:sz="4" w:space="0"/>
+            <w:insideV w:val="single" w:color="auto" w:sz="4" w:space="0"/>
+          </w:tblBorders>
+          <w:tblCellMar>
+            <w:top w:w="0" w:type="dxa"/>
+            <w:left w:w="108" w:type="dxa"/>
+            <w:bottom w:w="0" w:type="dxa"/>
+            <w:right w:w="108" w:type="dxa"/>
+          </w:tblCellMar>
+        </w:tblPrEx>
+        <w:tc>
+          <w:tcPr>
+            <w:tcW w:w="1668" w:type="dxa"/>
+          </w:tcPr>
+          <w:p>
+            <w:pPr>
+              <w:jc w:val="left"/>
+            </w:pPr>
+            <w:r>
+              <w:rPr>
+                <w:rFonts w:hint="eastAsia"/>
+              </w:rPr>
+              <w:t>process</w:t>
+            </w:r>
+          </w:p>
+        </w:tc>
+        <w:tc>
+          <w:tcPr>
+            <w:tcW w:w="6854" w:type="dxa"/>
+          </w:tcPr>
+          <w:p>
+            <w:pPr>
+              <w:jc w:val="left"/>
+              <w:rPr>
+                <w:rFonts w:hint="eastAsia"/>
+              </w:rPr>
+            </w:pPr>
+            <w:r>
+              <w:rPr>
+                <w:rFonts w:hint="eastAsia"/>
+              </w:rPr>
+              <w:t xml:space="preserve"> Finansis response 'hate you' and then pause for three seconds </w:t>
+            </w:r>
+          </w:p>
+          <w:p>
+            <w:pPr>
+              <w:jc w:val="left"/>
+              <w:rPr>
+                <w:rFonts w:hint="default"/>
+                <w:lang w:val="en-US"/>
+              </w:rPr>
+            </w:pPr>
+            <w:r>
+              <w:rPr>
+                <w:rFonts w:hint="eastAsia"/>
+              </w:rPr>
+              <w:t xml:space="preserve">and then finances will say the punch line 'no sorry, I meant I love you'. </w:t>
+            </w:r>
+            <w:r>
+              <w:rPr>
+                <w:rFonts w:hint="default"/>
+                <w:lang w:val="en-US"/>
+              </w:rPr>
+              <w:t xml:space="preserve">  </w:t>
+            </w:r>
+          </w:p>
+        </w:tc>
+      </w:tr>
+      <w:tr>
+        <w:tblPrEx>
+          <w:tblBorders>
+            <w:top w:val="single" w:color="auto" w:sz="4" w:space="0"/>
+            <w:left w:val="single" w:color="auto" w:sz="4" w:space="0"/>
+            <w:bottom w:val="single" w:color="auto" w:sz="4" w:space="0"/>
+            <w:right w:val="single" w:color="auto" w:sz="4" w:space="0"/>
+            <w:insideH w:val="single" w:color="auto" w:sz="4" w:space="0"/>
+            <w:insideV w:val="single" w:color="auto" w:sz="4" w:space="0"/>
+          </w:tblBorders>
+          <w:tblCellMar>
+            <w:top w:w="0" w:type="dxa"/>
+            <w:left w:w="108" w:type="dxa"/>
+            <w:bottom w:w="0" w:type="dxa"/>
+            <w:right w:w="108" w:type="dxa"/>
+          </w:tblCellMar>
+        </w:tblPrEx>
+        <w:tc>
+          <w:tcPr>
+            <w:tcW w:w="1668" w:type="dxa"/>
+          </w:tcPr>
+          <w:p>
+            <w:pPr>
+              <w:jc w:val="left"/>
+            </w:pPr>
+            <w:r>
+              <w:rPr>
+                <w:rFonts w:hint="eastAsia"/>
+              </w:rPr>
+              <w:t>output</w:t>
+            </w:r>
+          </w:p>
+        </w:tc>
+        <w:tc>
+          <w:tcPr>
+            <w:tcW w:w="6854" w:type="dxa"/>
+          </w:tcPr>
+          <w:p>
+            <w:pPr>
+              <w:jc w:val="left"/>
+            </w:pPr>
+            <w:r>
+              <w:rPr>
+                <w:rFonts w:hint="eastAsia"/>
+              </w:rPr>
+              <w:t>responding</w:t>
+            </w:r>
+          </w:p>
+        </w:tc>
+      </w:tr>
+    </w:tbl>
+    <w:p>
+      <w:pPr>
+        <w:pStyle w:val="15"/>
+        <w:rPr>
+          <w:rFonts w:eastAsia="DengXian Light"/>
+        </w:rPr>
+      </w:pPr>
+      <w:r>
+        <w:t xml:space="preserve">Table </w:t>
+      </w:r>
+      <w:r>
+        <w:fldChar w:fldCharType="begin"/>
+      </w:r>
+      <w:r>
+        <w:instrText xml:space="preserve"> SEQ Table \* ARABIC </w:instrText>
+      </w:r>
+      <w:r>
+        <w:fldChar w:fldCharType="separate"/>
+      </w:r>
+      <w:r>
+        <w:t>2</w:t>
+      </w:r>
+      <w:r>
+        <w:fldChar w:fldCharType="end"/>
+      </w:r>
+      <w:r>
+        <w:rPr>
+          <w:rFonts w:hint="default"/>
+          <w:lang w:val="en-US"/>
+        </w:rPr>
+        <w:t xml:space="preserve"> </w:t>
+      </w:r>
+      <w:r>
+        <w:rPr>
+          <w:rFonts w:hint="default"/>
+        </w:rPr>
+        <w:t>thank you</w:t>
+      </w:r>
+    </w:p>
+    <w:tbl>
+      <w:tblPr>
+        <w:tblStyle w:val="28"/>
+        <w:tblW w:w="0" w:type="auto"/>
+        <w:tblInd w:w="0" w:type="dxa"/>
+        <w:tblBorders>
+          <w:top w:val="single" w:color="auto" w:sz="4" w:space="0"/>
+          <w:left w:val="single" w:color="auto" w:sz="4" w:space="0"/>
+          <w:bottom w:val="single" w:color="auto" w:sz="4" w:space="0"/>
+          <w:right w:val="single" w:color="auto" w:sz="4" w:space="0"/>
+          <w:insideH w:val="single" w:color="auto" w:sz="4" w:space="0"/>
+          <w:insideV w:val="single" w:color="auto" w:sz="4" w:space="0"/>
+        </w:tblBorders>
+        <w:tblLayout w:type="autofit"/>
+        <w:tblCellMar>
+          <w:top w:w="0" w:type="dxa"/>
+          <w:left w:w="108" w:type="dxa"/>
+          <w:bottom w:w="0" w:type="dxa"/>
+          <w:right w:w="108" w:type="dxa"/>
+        </w:tblCellMar>
+      </w:tblPr>
+      <w:tblGrid>
+        <w:gridCol w:w="1668"/>
+        <w:gridCol w:w="6854"/>
+      </w:tblGrid>
+      <w:tr>
+        <w:tblPrEx>
+          <w:tblBorders>
+            <w:top w:val="single" w:color="auto" w:sz="4" w:space="0"/>
+            <w:left w:val="single" w:color="auto" w:sz="4" w:space="0"/>
+            <w:bottom w:val="single" w:color="auto" w:sz="4" w:space="0"/>
+            <w:right w:val="single" w:color="auto" w:sz="4" w:space="0"/>
+            <w:insideH w:val="single" w:color="auto" w:sz="4" w:space="0"/>
+            <w:insideV w:val="single" w:color="auto" w:sz="4" w:space="0"/>
+          </w:tblBorders>
+          <w:tblCellMar>
+            <w:top w:w="0" w:type="dxa"/>
+            <w:left w:w="108" w:type="dxa"/>
+            <w:bottom w:w="0" w:type="dxa"/>
+            <w:right w:w="108" w:type="dxa"/>
+          </w:tblCellMar>
+        </w:tblPrEx>
+        <w:tc>
+          <w:tcPr>
+            <w:tcW w:w="1668" w:type="dxa"/>
+          </w:tcPr>
+          <w:p>
+            <w:pPr>
+              <w:jc w:val="left"/>
+            </w:pPr>
+            <w:r>
+              <w:rPr>
+                <w:rFonts w:hint="default"/>
+                <w:lang w:val="en-US"/>
+              </w:rPr>
+              <w:t>Command</w:t>
+            </w:r>
+          </w:p>
+        </w:tc>
+        <w:tc>
+          <w:tcPr>
+            <w:tcW w:w="6854" w:type="dxa"/>
+          </w:tcPr>
+          <w:p>
+            <w:pPr>
+              <w:jc w:val="left"/>
+            </w:pPr>
+            <w:r>
+              <w:rPr>
+                <w:rFonts w:hint="default"/>
+              </w:rPr>
+              <w:t>thank you (it's a joke)</w:t>
+            </w:r>
+          </w:p>
+        </w:tc>
+      </w:tr>
+      <w:tr>
+        <w:tblPrEx>
+          <w:tblBorders>
+            <w:top w:val="single" w:color="auto" w:sz="4" w:space="0"/>
+            <w:left w:val="single" w:color="auto" w:sz="4" w:space="0"/>
+            <w:bottom w:val="single" w:color="auto" w:sz="4" w:space="0"/>
+            <w:right w:val="single" w:color="auto" w:sz="4" w:space="0"/>
+            <w:insideH w:val="single" w:color="auto" w:sz="4" w:space="0"/>
+            <w:insideV w:val="single" w:color="auto" w:sz="4" w:space="0"/>
+          </w:tblBorders>
+          <w:tblCellMar>
+            <w:top w:w="0" w:type="dxa"/>
+            <w:left w:w="108" w:type="dxa"/>
+            <w:bottom w:w="0" w:type="dxa"/>
+            <w:right w:w="108" w:type="dxa"/>
+          </w:tblCellMar>
+        </w:tblPrEx>
+        <w:tc>
+          <w:tcPr>
+            <w:tcW w:w="1668" w:type="dxa"/>
+          </w:tcPr>
+          <w:p>
+            <w:pPr>
+              <w:jc w:val="left"/>
+            </w:pPr>
+            <w:r>
+              <w:rPr>
+                <w:rFonts w:hint="eastAsia"/>
+              </w:rPr>
+              <w:t>input</w:t>
+            </w:r>
+          </w:p>
+        </w:tc>
+        <w:tc>
+          <w:tcPr>
+            <w:tcW w:w="6854" w:type="dxa"/>
+          </w:tcPr>
+          <w:p>
+            <w:pPr>
+              <w:jc w:val="left"/>
+              <w:rPr>
+                <w:rFonts w:hint="default"/>
+                <w:lang w:val="en-US"/>
+              </w:rPr>
+            </w:pPr>
+            <w:r>
+              <w:rPr>
+                <w:rFonts w:hint="default"/>
+              </w:rPr>
+              <w:t>user says 'thank you'</w:t>
+            </w:r>
+          </w:p>
+        </w:tc>
+      </w:tr>
+      <w:tr>
+        <w:tblPrEx>
+          <w:tblBorders>
+            <w:top w:val="single" w:color="auto" w:sz="4" w:space="0"/>
+            <w:left w:val="single" w:color="auto" w:sz="4" w:space="0"/>
+            <w:bottom w:val="single" w:color="auto" w:sz="4" w:space="0"/>
+            <w:right w:val="single" w:color="auto" w:sz="4" w:space="0"/>
+            <w:insideH w:val="single" w:color="auto" w:sz="4" w:space="0"/>
+            <w:insideV w:val="single" w:color="auto" w:sz="4" w:space="0"/>
+          </w:tblBorders>
+          <w:tblCellMar>
+            <w:top w:w="0" w:type="dxa"/>
+            <w:left w:w="108" w:type="dxa"/>
+            <w:bottom w:w="0" w:type="dxa"/>
+            <w:right w:w="108" w:type="dxa"/>
+          </w:tblCellMar>
+        </w:tblPrEx>
+        <w:tc>
+          <w:tcPr>
+            <w:tcW w:w="1668" w:type="dxa"/>
+          </w:tcPr>
+          <w:p>
+            <w:pPr>
+              <w:jc w:val="left"/>
+            </w:pPr>
+            <w:r>
+              <w:rPr>
+                <w:rFonts w:hint="eastAsia"/>
+              </w:rPr>
+              <w:t>process</w:t>
+            </w:r>
+          </w:p>
+        </w:tc>
+        <w:tc>
+          <w:tcPr>
+            <w:tcW w:w="6854" w:type="dxa"/>
+          </w:tcPr>
+          <w:p>
+            <w:pPr>
+              <w:jc w:val="left"/>
+              <w:rPr>
+                <w:rFonts w:hint="eastAsia"/>
+              </w:rPr>
+            </w:pPr>
+            <w:r>
+              <w:rPr>
+                <w:rFonts w:hint="eastAsia"/>
+              </w:rPr>
+              <w:t xml:space="preserve"> Finansis response 'hate you' and then pause for three seconds </w:t>
+            </w:r>
+          </w:p>
+          <w:p>
+            <w:pPr>
+              <w:jc w:val="left"/>
+              <w:rPr>
+                <w:rFonts w:hint="default"/>
+                <w:lang w:val="en-US"/>
+              </w:rPr>
+            </w:pPr>
+            <w:r>
+              <w:rPr>
+                <w:rFonts w:hint="eastAsia"/>
+              </w:rPr>
+              <w:t xml:space="preserve">and then finances will say the punch line 'no sorry, I meant I love you'. </w:t>
+            </w:r>
+            <w:r>
+              <w:rPr>
+                <w:rFonts w:hint="default"/>
+                <w:lang w:val="en-US"/>
+              </w:rPr>
+              <w:t xml:space="preserve">  </w:t>
+            </w:r>
+          </w:p>
+        </w:tc>
+      </w:tr>
+      <w:tr>
+        <w:tblPrEx>
+          <w:tblBorders>
+            <w:top w:val="single" w:color="auto" w:sz="4" w:space="0"/>
+            <w:left w:val="single" w:color="auto" w:sz="4" w:space="0"/>
+            <w:bottom w:val="single" w:color="auto" w:sz="4" w:space="0"/>
+            <w:right w:val="single" w:color="auto" w:sz="4" w:space="0"/>
+            <w:insideH w:val="single" w:color="auto" w:sz="4" w:space="0"/>
+            <w:insideV w:val="single" w:color="auto" w:sz="4" w:space="0"/>
+          </w:tblBorders>
+          <w:tblCellMar>
+            <w:top w:w="0" w:type="dxa"/>
+            <w:left w:w="108" w:type="dxa"/>
+            <w:bottom w:w="0" w:type="dxa"/>
+            <w:right w:w="108" w:type="dxa"/>
+          </w:tblCellMar>
+        </w:tblPrEx>
+        <w:tc>
+          <w:tcPr>
+            <w:tcW w:w="1668" w:type="dxa"/>
+          </w:tcPr>
+          <w:p>
+            <w:pPr>
+              <w:jc w:val="left"/>
+            </w:pPr>
+            <w:r>
+              <w:rPr>
+                <w:rFonts w:hint="eastAsia"/>
+              </w:rPr>
+              <w:t>output</w:t>
+            </w:r>
+          </w:p>
+        </w:tc>
+        <w:tc>
+          <w:tcPr>
+            <w:tcW w:w="6854" w:type="dxa"/>
+          </w:tcPr>
+          <w:p>
+            <w:pPr>
+              <w:jc w:val="left"/>
+            </w:pPr>
+            <w:r>
+              <w:rPr>
+                <w:rFonts w:hint="eastAsia"/>
+              </w:rPr>
+              <w:t>responding</w:t>
+            </w:r>
+          </w:p>
+        </w:tc>
+      </w:tr>
+    </w:tbl>
+    <w:p>
+      <w:pPr>
+        <w:pStyle w:val="15"/>
+        <w:rPr>
+          <w:rFonts w:eastAsia="DengXian Light"/>
+        </w:rPr>
+      </w:pPr>
+      <w:r>
+        <w:t xml:space="preserve">Table </w:t>
+      </w:r>
+      <w:r>
+        <w:fldChar w:fldCharType="begin"/>
+      </w:r>
+      <w:r>
+        <w:instrText xml:space="preserve"> SEQ Table \* ARABIC </w:instrText>
+      </w:r>
+      <w:r>
+        <w:fldChar w:fldCharType="separate"/>
+      </w:r>
+      <w:r>
+        <w:t>2</w:t>
+      </w:r>
+      <w:r>
+        <w:fldChar w:fldCharType="end"/>
+      </w:r>
+      <w:r>
+        <w:rPr>
+          <w:rFonts w:hint="default"/>
+          <w:lang w:val="en-US"/>
+        </w:rPr>
+        <w:t xml:space="preserve"> </w:t>
+      </w:r>
+      <w:r>
+        <w:rPr>
+          <w:rFonts w:hint="default"/>
+        </w:rPr>
+        <w:t>thank you</w:t>
+      </w:r>
+    </w:p>
+    <w:tbl>
+      <w:tblPr>
+        <w:tblStyle w:val="28"/>
+        <w:tblW w:w="0" w:type="auto"/>
+        <w:tblInd w:w="0" w:type="dxa"/>
+        <w:tblBorders>
+          <w:top w:val="single" w:color="auto" w:sz="4" w:space="0"/>
+          <w:left w:val="single" w:color="auto" w:sz="4" w:space="0"/>
+          <w:bottom w:val="single" w:color="auto" w:sz="4" w:space="0"/>
+          <w:right w:val="single" w:color="auto" w:sz="4" w:space="0"/>
+          <w:insideH w:val="single" w:color="auto" w:sz="4" w:space="0"/>
+          <w:insideV w:val="single" w:color="auto" w:sz="4" w:space="0"/>
+        </w:tblBorders>
+        <w:tblLayout w:type="autofit"/>
+        <w:tblCellMar>
+          <w:top w:w="0" w:type="dxa"/>
+          <w:left w:w="108" w:type="dxa"/>
+          <w:bottom w:w="0" w:type="dxa"/>
+          <w:right w:w="108" w:type="dxa"/>
+        </w:tblCellMar>
+      </w:tblPr>
+      <w:tblGrid>
+        <w:gridCol w:w="1668"/>
+        <w:gridCol w:w="6854"/>
+      </w:tblGrid>
+      <w:tr>
+        <w:tblPrEx>
+          <w:tblBorders>
+            <w:top w:val="single" w:color="auto" w:sz="4" w:space="0"/>
+            <w:left w:val="single" w:color="auto" w:sz="4" w:space="0"/>
+            <w:bottom w:val="single" w:color="auto" w:sz="4" w:space="0"/>
+            <w:right w:val="single" w:color="auto" w:sz="4" w:space="0"/>
+            <w:insideH w:val="single" w:color="auto" w:sz="4" w:space="0"/>
+            <w:insideV w:val="single" w:color="auto" w:sz="4" w:space="0"/>
+          </w:tblBorders>
+          <w:tblCellMar>
+            <w:top w:w="0" w:type="dxa"/>
+            <w:left w:w="108" w:type="dxa"/>
+            <w:bottom w:w="0" w:type="dxa"/>
+            <w:right w:w="108" w:type="dxa"/>
+          </w:tblCellMar>
+        </w:tblPrEx>
+        <w:tc>
+          <w:tcPr>
+            <w:tcW w:w="1668" w:type="dxa"/>
+          </w:tcPr>
+          <w:p>
+            <w:pPr>
+              <w:jc w:val="left"/>
+            </w:pPr>
+            <w:r>
+              <w:rPr>
+                <w:rFonts w:hint="default"/>
+                <w:lang w:val="en-US"/>
+              </w:rPr>
+              <w:t>Command</w:t>
+            </w:r>
+          </w:p>
+        </w:tc>
+        <w:tc>
+          <w:tcPr>
+            <w:tcW w:w="6854" w:type="dxa"/>
+          </w:tcPr>
+          <w:p>
+            <w:pPr>
+              <w:jc w:val="left"/>
+            </w:pPr>
+            <w:r>
+              <w:rPr>
+                <w:rFonts w:hint="default"/>
+              </w:rPr>
+              <w:t>thank you (it's a joke)</w:t>
+            </w:r>
+          </w:p>
+        </w:tc>
+      </w:tr>
+      <w:tr>
+        <w:tblPrEx>
+          <w:tblBorders>
+            <w:top w:val="single" w:color="auto" w:sz="4" w:space="0"/>
+            <w:left w:val="single" w:color="auto" w:sz="4" w:space="0"/>
+            <w:bottom w:val="single" w:color="auto" w:sz="4" w:space="0"/>
+            <w:right w:val="single" w:color="auto" w:sz="4" w:space="0"/>
+            <w:insideH w:val="single" w:color="auto" w:sz="4" w:space="0"/>
+            <w:insideV w:val="single" w:color="auto" w:sz="4" w:space="0"/>
+          </w:tblBorders>
+          <w:tblCellMar>
+            <w:top w:w="0" w:type="dxa"/>
+            <w:left w:w="108" w:type="dxa"/>
+            <w:bottom w:w="0" w:type="dxa"/>
+            <w:right w:w="108" w:type="dxa"/>
+          </w:tblCellMar>
+        </w:tblPrEx>
+        <w:tc>
+          <w:tcPr>
+            <w:tcW w:w="1668" w:type="dxa"/>
+          </w:tcPr>
+          <w:p>
+            <w:pPr>
+              <w:jc w:val="left"/>
+            </w:pPr>
+            <w:r>
+              <w:rPr>
+                <w:rFonts w:hint="eastAsia"/>
+              </w:rPr>
+              <w:t>input</w:t>
+            </w:r>
+          </w:p>
+        </w:tc>
+        <w:tc>
+          <w:tcPr>
+            <w:tcW w:w="6854" w:type="dxa"/>
+          </w:tcPr>
+          <w:p>
+            <w:pPr>
+              <w:jc w:val="left"/>
+              <w:rPr>
+                <w:rFonts w:hint="default"/>
+                <w:lang w:val="en-US"/>
+              </w:rPr>
+            </w:pPr>
+            <w:r>
+              <w:rPr>
+                <w:rFonts w:hint="default"/>
+              </w:rPr>
+              <w:t>user says 'thank you'</w:t>
+            </w:r>
+          </w:p>
+        </w:tc>
+      </w:tr>
+      <w:tr>
+        <w:tblPrEx>
+          <w:tblBorders>
+            <w:top w:val="single" w:color="auto" w:sz="4" w:space="0"/>
+            <w:left w:val="single" w:color="auto" w:sz="4" w:space="0"/>
+            <w:bottom w:val="single" w:color="auto" w:sz="4" w:space="0"/>
+            <w:right w:val="single" w:color="auto" w:sz="4" w:space="0"/>
+            <w:insideH w:val="single" w:color="auto" w:sz="4" w:space="0"/>
+            <w:insideV w:val="single" w:color="auto" w:sz="4" w:space="0"/>
+          </w:tblBorders>
+          <w:tblCellMar>
+            <w:top w:w="0" w:type="dxa"/>
+            <w:left w:w="108" w:type="dxa"/>
+            <w:bottom w:w="0" w:type="dxa"/>
+            <w:right w:w="108" w:type="dxa"/>
+          </w:tblCellMar>
+        </w:tblPrEx>
+        <w:tc>
+          <w:tcPr>
+            <w:tcW w:w="1668" w:type="dxa"/>
+          </w:tcPr>
+          <w:p>
+            <w:pPr>
+              <w:jc w:val="left"/>
+            </w:pPr>
+            <w:r>
+              <w:rPr>
+                <w:rFonts w:hint="eastAsia"/>
+              </w:rPr>
+              <w:t>process</w:t>
+            </w:r>
+          </w:p>
+        </w:tc>
+        <w:tc>
+          <w:tcPr>
+            <w:tcW w:w="6854" w:type="dxa"/>
+          </w:tcPr>
+          <w:p>
+            <w:pPr>
+              <w:jc w:val="left"/>
+              <w:rPr>
+                <w:rFonts w:hint="eastAsia"/>
+              </w:rPr>
+            </w:pPr>
+            <w:r>
+              <w:rPr>
+                <w:rFonts w:hint="eastAsia"/>
+              </w:rPr>
+              <w:t xml:space="preserve"> Finansis response 'hate you' and then pause for three seconds </w:t>
+            </w:r>
+          </w:p>
+          <w:p>
+            <w:pPr>
+              <w:jc w:val="left"/>
+              <w:rPr>
+                <w:rFonts w:hint="default"/>
+                <w:lang w:val="en-US"/>
+              </w:rPr>
+            </w:pPr>
+            <w:r>
+              <w:rPr>
+                <w:rFonts w:hint="eastAsia"/>
+              </w:rPr>
+              <w:t xml:space="preserve">and then finances will say the punch line 'no sorry, I meant I love you'. </w:t>
+            </w:r>
+            <w:r>
+              <w:rPr>
+                <w:rFonts w:hint="default"/>
+                <w:lang w:val="en-US"/>
+              </w:rPr>
+              <w:t xml:space="preserve">  </w:t>
+            </w:r>
+          </w:p>
+        </w:tc>
+      </w:tr>
+      <w:tr>
+        <w:tblPrEx>
+          <w:tblBorders>
+            <w:top w:val="single" w:color="auto" w:sz="4" w:space="0"/>
+            <w:left w:val="single" w:color="auto" w:sz="4" w:space="0"/>
+            <w:bottom w:val="single" w:color="auto" w:sz="4" w:space="0"/>
+            <w:right w:val="single" w:color="auto" w:sz="4" w:space="0"/>
+            <w:insideH w:val="single" w:color="auto" w:sz="4" w:space="0"/>
+            <w:insideV w:val="single" w:color="auto" w:sz="4" w:space="0"/>
+          </w:tblBorders>
+          <w:tblCellMar>
+            <w:top w:w="0" w:type="dxa"/>
+            <w:left w:w="108" w:type="dxa"/>
+            <w:bottom w:w="0" w:type="dxa"/>
+            <w:right w:w="108" w:type="dxa"/>
+          </w:tblCellMar>
+        </w:tblPrEx>
+        <w:tc>
+          <w:tcPr>
+            <w:tcW w:w="1668" w:type="dxa"/>
+          </w:tcPr>
+          <w:p>
+            <w:pPr>
+              <w:jc w:val="left"/>
+            </w:pPr>
+            <w:r>
+              <w:rPr>
+                <w:rFonts w:hint="eastAsia"/>
+              </w:rPr>
+              <w:t>output</w:t>
+            </w:r>
+          </w:p>
+        </w:tc>
+        <w:tc>
+          <w:tcPr>
+            <w:tcW w:w="6854" w:type="dxa"/>
+          </w:tcPr>
+          <w:p>
+            <w:pPr>
+              <w:jc w:val="left"/>
+            </w:pPr>
+            <w:r>
+              <w:rPr>
+                <w:rFonts w:hint="eastAsia"/>
+              </w:rPr>
+              <w:t>responding</w:t>
+            </w:r>
+          </w:p>
+        </w:tc>
+      </w:tr>
+    </w:tbl>
+    <w:p>
+      <w:pPr>
+        <w:pStyle w:val="15"/>
+        <w:rPr>
+          <w:rFonts w:eastAsia="DengXian Light"/>
+        </w:rPr>
+      </w:pPr>
+      <w:r>
+        <w:t xml:space="preserve">Table </w:t>
+      </w:r>
+      <w:r>
+        <w:fldChar w:fldCharType="begin"/>
+      </w:r>
+      <w:r>
+        <w:instrText xml:space="preserve"> SEQ Table \* ARABIC </w:instrText>
+      </w:r>
+      <w:r>
+        <w:fldChar w:fldCharType="separate"/>
+      </w:r>
+      <w:r>
+        <w:t>2</w:t>
+      </w:r>
+      <w:r>
+        <w:fldChar w:fldCharType="end"/>
+      </w:r>
+      <w:r>
+        <w:rPr>
+          <w:rFonts w:hint="default"/>
+          <w:lang w:val="en-US"/>
+        </w:rPr>
+        <w:t xml:space="preserve"> </w:t>
+      </w:r>
+      <w:r>
+        <w:rPr>
+          <w:rFonts w:hint="default"/>
+        </w:rPr>
+        <w:t>thank you</w:t>
+      </w:r>
+    </w:p>
     <w:p/>
     <w:tbl>
       <w:tblPr>
@@ -26092,12 +28469,6 @@
             <w:insideH w:val="single" w:color="auto" w:sz="4" w:space="0"/>
             <w:insideV w:val="single" w:color="auto" w:sz="4" w:space="0"/>
           </w:tblBorders>
-          <w:tblCellMar>
-            <w:top w:w="0" w:type="dxa"/>
-            <w:left w:w="108" w:type="dxa"/>
-            <w:bottom w:w="0" w:type="dxa"/>
-            <w:right w:w="108" w:type="dxa"/>
-          </w:tblCellMar>
         </w:tblPrEx>
         <w:tc>
           <w:tcPr>
@@ -26399,12 +28770,6 @@
             <w:insideH w:val="single" w:color="auto" w:sz="4" w:space="0"/>
             <w:insideV w:val="single" w:color="auto" w:sz="4" w:space="0"/>
           </w:tblBorders>
-          <w:tblCellMar>
-            <w:top w:w="0" w:type="dxa"/>
-            <w:left w:w="108" w:type="dxa"/>
-            <w:bottom w:w="0" w:type="dxa"/>
-            <w:right w:w="108" w:type="dxa"/>
-          </w:tblCellMar>
         </w:tblPrEx>
         <w:tc>
           <w:tcPr>
@@ -26462,6 +28827,12 @@
             <w:insideH w:val="single" w:color="auto" w:sz="4" w:space="0"/>
             <w:insideV w:val="single" w:color="auto" w:sz="4" w:space="0"/>
           </w:tblBorders>
+          <w:tblCellMar>
+            <w:top w:w="0" w:type="dxa"/>
+            <w:left w:w="108" w:type="dxa"/>
+            <w:bottom w:w="0" w:type="dxa"/>
+            <w:right w:w="108" w:type="dxa"/>
+          </w:tblCellMar>
         </w:tblPrEx>
         <w:tc>
           <w:tcPr>
@@ -27167,12 +29538,6 @@
             <w:insideH w:val="single" w:color="auto" w:sz="4" w:space="0"/>
             <w:insideV w:val="single" w:color="auto" w:sz="4" w:space="0"/>
           </w:tblBorders>
-          <w:tblCellMar>
-            <w:top w:w="0" w:type="dxa"/>
-            <w:left w:w="108" w:type="dxa"/>
-            <w:bottom w:w="0" w:type="dxa"/>
-            <w:right w:w="108" w:type="dxa"/>
-          </w:tblCellMar>
         </w:tblPrEx>
         <w:tc>
           <w:tcPr>
@@ -29750,12 +32115,6 @@
             <w:insideH w:val="single" w:color="auto" w:sz="4" w:space="0"/>
             <w:insideV w:val="single" w:color="auto" w:sz="4" w:space="0"/>
           </w:tblBorders>
-          <w:tblCellMar>
-            <w:top w:w="0" w:type="dxa"/>
-            <w:left w:w="108" w:type="dxa"/>
-            <w:bottom w:w="0" w:type="dxa"/>
-            <w:right w:w="108" w:type="dxa"/>
-          </w:tblCellMar>
         </w:tblPrEx>
         <w:trPr>
           <w:jc w:val="center"/>
@@ -31916,12 +34275,6 @@
             <w:insideH w:val="single" w:color="auto" w:sz="4" w:space="0"/>
             <w:insideV w:val="single" w:color="auto" w:sz="4" w:space="0"/>
           </w:tblBorders>
-          <w:tblCellMar>
-            <w:top w:w="0" w:type="dxa"/>
-            <w:left w:w="108" w:type="dxa"/>
-            <w:bottom w:w="0" w:type="dxa"/>
-            <w:right w:w="108" w:type="dxa"/>
-          </w:tblCellMar>
         </w:tblPrEx>
         <w:trPr>
           <w:jc w:val="center"/>
@@ -32405,12 +34758,6 @@
             <w:insideH w:val="single" w:color="auto" w:sz="4" w:space="0"/>
             <w:insideV w:val="single" w:color="auto" w:sz="4" w:space="0"/>
           </w:tblBorders>
-          <w:tblCellMar>
-            <w:top w:w="0" w:type="dxa"/>
-            <w:left w:w="108" w:type="dxa"/>
-            <w:bottom w:w="0" w:type="dxa"/>
-            <w:right w:w="108" w:type="dxa"/>
-          </w:tblCellMar>
         </w:tblPrEx>
         <w:trPr>
           <w:jc w:val="center"/>
@@ -44019,8 +46366,8 @@
       <w:pPr>
         <w:pStyle w:val="4"/>
       </w:pPr>
-      <w:bookmarkStart w:id="136" w:name="_Toc28118"/>
-      <w:bookmarkStart w:id="137" w:name="_Toc88319190"/>
+      <w:bookmarkStart w:id="136" w:name="_Toc88319190"/>
+      <w:bookmarkStart w:id="137" w:name="_Toc28118"/>
       <w:r>
         <w:t>Backend</w:t>
       </w:r>
@@ -46254,12 +48601,6 @@
             <w:insideH w:val="single" w:color="auto" w:sz="4" w:space="0"/>
             <w:insideV w:val="single" w:color="auto" w:sz="4" w:space="0"/>
           </w:tblBorders>
-          <w:tblCellMar>
-            <w:top w:w="0" w:type="dxa"/>
-            <w:left w:w="108" w:type="dxa"/>
-            <w:bottom w:w="0" w:type="dxa"/>
-            <w:right w:w="108" w:type="dxa"/>
-          </w:tblCellMar>
         </w:tblPrEx>
         <w:tc>
           <w:tcPr>
@@ -46857,14 +49198,6 @@
                 <w:gridCol w:w="8167"/>
               </w:tblGrid>
               <w:tr>
-                <w:tblPrEx>
-                  <w:tblCellMar>
-                    <w:top w:w="15" w:type="dxa"/>
-                    <w:left w:w="15" w:type="dxa"/>
-                    <w:bottom w:w="15" w:type="dxa"/>
-                    <w:right w:w="15" w:type="dxa"/>
-                  </w:tblCellMar>
-                </w:tblPrEx>
                 <w:trPr>
                   <w:tblCellSpacing w:w="15" w:type="dxa"/>
                 </w:trPr>
@@ -46935,14 +49268,6 @@
                 </w:tc>
               </w:tr>
               <w:tr>
-                <w:tblPrEx>
-                  <w:tblCellMar>
-                    <w:top w:w="15" w:type="dxa"/>
-                    <w:left w:w="15" w:type="dxa"/>
-                    <w:bottom w:w="15" w:type="dxa"/>
-                    <w:right w:w="15" w:type="dxa"/>
-                  </w:tblCellMar>
-                </w:tblPrEx>
                 <w:trPr>
                   <w:tblCellSpacing w:w="15" w:type="dxa"/>
                 </w:trPr>

</xml_diff>

<commit_message>
researching and adding the information to the thesis part 2
</commit_message>
<xml_diff>
--- a/18511510019-Mohamed Nur -thesis.docx
+++ b/18511510019-Mohamed Nur -thesis.docx
@@ -10,18 +10,18 @@
       </w:pPr>
       <w:bookmarkStart w:id="0" w:name="_Toc52910831"/>
       <w:bookmarkStart w:id="1" w:name="_Toc52910752"/>
-      <w:bookmarkStart w:id="2" w:name="_Toc46935370"/>
-      <w:bookmarkStart w:id="3" w:name="_Toc52910832"/>
-      <w:bookmarkStart w:id="4" w:name="_Toc52910751"/>
-      <w:bookmarkStart w:id="5" w:name="_Toc46935369"/>
-      <w:bookmarkStart w:id="6" w:name="_Toc475538841"/>
-      <w:bookmarkStart w:id="7" w:name="_Toc476584772"/>
-      <w:bookmarkStart w:id="8" w:name="_Toc476584911"/>
+      <w:bookmarkStart w:id="2" w:name="_Toc52910751"/>
+      <w:bookmarkStart w:id="3" w:name="_Toc46935369"/>
+      <w:bookmarkStart w:id="4" w:name="_Toc46935370"/>
+      <w:bookmarkStart w:id="5" w:name="_Toc52910832"/>
+      <w:bookmarkStart w:id="6" w:name="_Toc476584772"/>
+      <w:bookmarkStart w:id="7" w:name="_Toc476584911"/>
+      <w:bookmarkStart w:id="8" w:name="_Toc475538841"/>
       <w:bookmarkStart w:id="9" w:name="_Toc476584912"/>
-      <w:bookmarkStart w:id="10" w:name="_Toc476584773"/>
-      <w:bookmarkStart w:id="11" w:name="_Toc475538842"/>
-      <w:bookmarkStart w:id="12" w:name="_Toc46933298"/>
-      <w:bookmarkStart w:id="13" w:name="_Toc46933393"/>
+      <w:bookmarkStart w:id="10" w:name="_Toc46933298"/>
+      <w:bookmarkStart w:id="11" w:name="_Toc476584773"/>
+      <w:bookmarkStart w:id="12" w:name="_Toc46933393"/>
+      <w:bookmarkStart w:id="13" w:name="_Toc475538842"/>
       <w:r>
         <w:rPr>
           <w:lang w:eastAsia="zh-CN"/>
@@ -473,8 +473,8 @@
       <w:bookmarkEnd w:id="11"/>
       <w:bookmarkEnd w:id="12"/>
       <w:bookmarkEnd w:id="13"/>
-      <w:bookmarkStart w:id="16" w:name="_Toc52910756"/>
-      <w:bookmarkStart w:id="17" w:name="_Toc52910836"/>
+      <w:bookmarkStart w:id="16" w:name="_Toc52910836"/>
+      <w:bookmarkStart w:id="17" w:name="_Toc52910756"/>
       <w:r>
         <w:rPr>
           <w:rFonts w:hint="default" w:eastAsia="DengXian Light"/>
@@ -8228,8 +8228,8 @@
           <w:rFonts w:eastAsia="DengXian Light"/>
         </w:rPr>
       </w:pPr>
-      <w:bookmarkStart w:id="21" w:name="_Toc11480"/>
-      <w:bookmarkStart w:id="22" w:name="_Toc52910758"/>
+      <w:bookmarkStart w:id="21" w:name="_Toc52910758"/>
+      <w:bookmarkStart w:id="22" w:name="_Toc11480"/>
       <w:r>
         <w:rPr>
           <w:rFonts w:eastAsia="DengXian Light"/>
@@ -10412,9 +10412,9 @@
           <w:lang w:eastAsia="zh-CN"/>
         </w:rPr>
       </w:pPr>
-      <w:bookmarkStart w:id="29" w:name="_Toc260"/>
+      <w:bookmarkStart w:id="29" w:name="_Toc52910768"/>
       <w:bookmarkStart w:id="30" w:name="_Toc41057441"/>
-      <w:bookmarkStart w:id="31" w:name="_Toc52910768"/>
+      <w:bookmarkStart w:id="31" w:name="_Toc260"/>
       <w:r>
         <w:rPr>
           <w:rFonts w:eastAsia="DengXian Light"/>
@@ -10447,9 +10447,9 @@
       <w:bookmarkEnd w:id="32"/>
       <w:bookmarkStart w:id="33" w:name="_Toc55894585"/>
       <w:bookmarkEnd w:id="33"/>
-      <w:bookmarkStart w:id="34" w:name="_Toc55825545"/>
+      <w:bookmarkStart w:id="34" w:name="_Toc52960940"/>
       <w:bookmarkEnd w:id="34"/>
-      <w:bookmarkStart w:id="35" w:name="_Toc52960940"/>
+      <w:bookmarkStart w:id="35" w:name="_Toc55825545"/>
       <w:bookmarkEnd w:id="35"/>
       <w:bookmarkStart w:id="36" w:name="_Toc23201"/>
       <w:r>
@@ -13611,13 +13611,13 @@
         <w:pStyle w:val="14"/>
         <w:ind w:firstLine="480"/>
       </w:pPr>
-      <w:bookmarkStart w:id="57" w:name="_Toc55825552"/>
+      <w:bookmarkStart w:id="57" w:name="_Toc52960947"/>
       <w:bookmarkEnd w:id="57"/>
       <w:bookmarkStart w:id="58" w:name="_Toc52961065"/>
       <w:bookmarkEnd w:id="58"/>
-      <w:bookmarkStart w:id="59" w:name="_Toc55894592"/>
+      <w:bookmarkStart w:id="59" w:name="_Toc55825552"/>
       <w:bookmarkEnd w:id="59"/>
-      <w:bookmarkStart w:id="60" w:name="_Toc52960947"/>
+      <w:bookmarkStart w:id="60" w:name="_Toc55894592"/>
       <w:bookmarkEnd w:id="60"/>
       <w:r>
         <w:t>Software design sits at the technical kernel of the software engineering process and is applied regardless of the development paradigm and area of application. Design is the first step in the development phase for any engineered product or system. The designer’s goal is to produce a model or representation of an entity that will later be built. Beginning, once system requirement has been specified and analyzed, system design is the first of the three technical activities - design, code and test that is required to build and verify software.</w:t>
@@ -15225,12 +15225,6 @@
             <w:insideH w:val="single" w:color="auto" w:sz="4" w:space="0"/>
             <w:insideV w:val="single" w:color="auto" w:sz="4" w:space="0"/>
           </w:tblBorders>
-          <w:tblCellMar>
-            <w:top w:w="0" w:type="dxa"/>
-            <w:left w:w="108" w:type="dxa"/>
-            <w:bottom w:w="0" w:type="dxa"/>
-            <w:right w:w="108" w:type="dxa"/>
-          </w:tblCellMar>
         </w:tblPrEx>
         <w:tc>
           <w:tcPr>
@@ -15569,12 +15563,6 @@
             <w:insideH w:val="single" w:color="auto" w:sz="4" w:space="0"/>
             <w:insideV w:val="single" w:color="auto" w:sz="4" w:space="0"/>
           </w:tblBorders>
-          <w:tblCellMar>
-            <w:top w:w="0" w:type="dxa"/>
-            <w:left w:w="108" w:type="dxa"/>
-            <w:bottom w:w="0" w:type="dxa"/>
-            <w:right w:w="108" w:type="dxa"/>
-          </w:tblCellMar>
         </w:tblPrEx>
         <w:tc>
           <w:tcPr>
@@ -15848,12 +15836,6 @@
             <w:insideH w:val="single" w:color="auto" w:sz="4" w:space="0"/>
             <w:insideV w:val="single" w:color="auto" w:sz="4" w:space="0"/>
           </w:tblBorders>
-          <w:tblCellMar>
-            <w:top w:w="0" w:type="dxa"/>
-            <w:left w:w="108" w:type="dxa"/>
-            <w:bottom w:w="0" w:type="dxa"/>
-            <w:right w:w="108" w:type="dxa"/>
-          </w:tblCellMar>
         </w:tblPrEx>
         <w:tc>
           <w:tcPr>
@@ -16138,12 +16120,6 @@
             <w:insideH w:val="single" w:color="auto" w:sz="4" w:space="0"/>
             <w:insideV w:val="single" w:color="auto" w:sz="4" w:space="0"/>
           </w:tblBorders>
-          <w:tblCellMar>
-            <w:top w:w="0" w:type="dxa"/>
-            <w:left w:w="108" w:type="dxa"/>
-            <w:bottom w:w="0" w:type="dxa"/>
-            <w:right w:w="108" w:type="dxa"/>
-          </w:tblCellMar>
         </w:tblPrEx>
         <w:tc>
           <w:tcPr>
@@ -17302,12 +17278,6 @@
             <w:insideH w:val="single" w:color="auto" w:sz="4" w:space="0"/>
             <w:insideV w:val="single" w:color="auto" w:sz="4" w:space="0"/>
           </w:tblBorders>
-          <w:tblCellMar>
-            <w:top w:w="0" w:type="dxa"/>
-            <w:left w:w="108" w:type="dxa"/>
-            <w:bottom w:w="0" w:type="dxa"/>
-            <w:right w:w="108" w:type="dxa"/>
-          </w:tblCellMar>
         </w:tblPrEx>
         <w:tc>
           <w:tcPr>
@@ -17911,12 +17881,6 @@
             <w:insideH w:val="single" w:color="auto" w:sz="4" w:space="0"/>
             <w:insideV w:val="single" w:color="auto" w:sz="4" w:space="0"/>
           </w:tblBorders>
-          <w:tblCellMar>
-            <w:top w:w="0" w:type="dxa"/>
-            <w:left w:w="108" w:type="dxa"/>
-            <w:bottom w:w="0" w:type="dxa"/>
-            <w:right w:w="108" w:type="dxa"/>
-          </w:tblCellMar>
         </w:tblPrEx>
         <w:tc>
           <w:tcPr>
@@ -18756,6 +18720,12 @@
             <w:insideH w:val="single" w:color="auto" w:sz="4" w:space="0"/>
             <w:insideV w:val="single" w:color="auto" w:sz="4" w:space="0"/>
           </w:tblBorders>
+          <w:tblCellMar>
+            <w:top w:w="0" w:type="dxa"/>
+            <w:left w:w="108" w:type="dxa"/>
+            <w:bottom w:w="0" w:type="dxa"/>
+            <w:right w:w="108" w:type="dxa"/>
+          </w:tblCellMar>
         </w:tblPrEx>
         <w:tc>
           <w:tcPr>
@@ -19959,6 +19929,12 @@
             <w:insideH w:val="single" w:color="auto" w:sz="4" w:space="0"/>
             <w:insideV w:val="single" w:color="auto" w:sz="4" w:space="0"/>
           </w:tblBorders>
+          <w:tblCellMar>
+            <w:top w:w="0" w:type="dxa"/>
+            <w:left w:w="108" w:type="dxa"/>
+            <w:bottom w:w="0" w:type="dxa"/>
+            <w:right w:w="108" w:type="dxa"/>
+          </w:tblCellMar>
         </w:tblPrEx>
         <w:tc>
           <w:tcPr>
@@ -20887,12 +20863,6 @@
             <w:insideH w:val="single" w:color="auto" w:sz="4" w:space="0"/>
             <w:insideV w:val="single" w:color="auto" w:sz="4" w:space="0"/>
           </w:tblBorders>
-          <w:tblCellMar>
-            <w:top w:w="0" w:type="dxa"/>
-            <w:left w:w="108" w:type="dxa"/>
-            <w:bottom w:w="0" w:type="dxa"/>
-            <w:right w:w="108" w:type="dxa"/>
-          </w:tblCellMar>
         </w:tblPrEx>
         <w:tc>
           <w:tcPr>
@@ -21134,316 +21104,6 @@
         <w:t>open {Apple|AAPL|...} (symbol) chart</w:t>
       </w:r>
       <w:bookmarkEnd w:id="84"/>
-    </w:p>
-    <w:tbl>
-      <w:tblPr>
-        <w:tblStyle w:val="28"/>
-        <w:tblW w:w="0" w:type="auto"/>
-        <w:tblInd w:w="0" w:type="dxa"/>
-        <w:tblBorders>
-          <w:top w:val="single" w:color="auto" w:sz="4" w:space="0"/>
-          <w:left w:val="single" w:color="auto" w:sz="4" w:space="0"/>
-          <w:bottom w:val="single" w:color="auto" w:sz="4" w:space="0"/>
-          <w:right w:val="single" w:color="auto" w:sz="4" w:space="0"/>
-          <w:insideH w:val="single" w:color="auto" w:sz="4" w:space="0"/>
-          <w:insideV w:val="single" w:color="auto" w:sz="4" w:space="0"/>
-        </w:tblBorders>
-        <w:tblLayout w:type="autofit"/>
-        <w:tblCellMar>
-          <w:top w:w="0" w:type="dxa"/>
-          <w:left w:w="108" w:type="dxa"/>
-          <w:bottom w:w="0" w:type="dxa"/>
-          <w:right w:w="108" w:type="dxa"/>
-        </w:tblCellMar>
-      </w:tblPr>
-      <w:tblGrid>
-        <w:gridCol w:w="1668"/>
-        <w:gridCol w:w="6854"/>
-      </w:tblGrid>
-      <w:tr>
-        <w:tblPrEx>
-          <w:tblBorders>
-            <w:top w:val="single" w:color="auto" w:sz="4" w:space="0"/>
-            <w:left w:val="single" w:color="auto" w:sz="4" w:space="0"/>
-            <w:bottom w:val="single" w:color="auto" w:sz="4" w:space="0"/>
-            <w:right w:val="single" w:color="auto" w:sz="4" w:space="0"/>
-            <w:insideH w:val="single" w:color="auto" w:sz="4" w:space="0"/>
-            <w:insideV w:val="single" w:color="auto" w:sz="4" w:space="0"/>
-          </w:tblBorders>
-        </w:tblPrEx>
-        <w:tc>
-          <w:tcPr>
-            <w:tcW w:w="1668" w:type="dxa"/>
-          </w:tcPr>
-          <w:p>
-            <w:pPr>
-              <w:jc w:val="left"/>
-            </w:pPr>
-            <w:r>
-              <w:rPr>
-                <w:rFonts w:hint="default"/>
-                <w:lang w:val="en-US"/>
-              </w:rPr>
-              <w:t>Command</w:t>
-            </w:r>
-          </w:p>
-        </w:tc>
-        <w:tc>
-          <w:tcPr>
-            <w:tcW w:w="6854" w:type="dxa"/>
-          </w:tcPr>
-          <w:p>
-            <w:pPr>
-              <w:jc w:val="left"/>
-            </w:pPr>
-            <w:r>
-              <w:rPr>
-                <w:rFonts w:hint="default"/>
-              </w:rPr>
-              <w:t>give me {Apple|AAPL|...} statistics</w:t>
-            </w:r>
-          </w:p>
-        </w:tc>
-      </w:tr>
-      <w:tr>
-        <w:tblPrEx>
-          <w:tblBorders>
-            <w:top w:val="single" w:color="auto" w:sz="4" w:space="0"/>
-            <w:left w:val="single" w:color="auto" w:sz="4" w:space="0"/>
-            <w:bottom w:val="single" w:color="auto" w:sz="4" w:space="0"/>
-            <w:right w:val="single" w:color="auto" w:sz="4" w:space="0"/>
-            <w:insideH w:val="single" w:color="auto" w:sz="4" w:space="0"/>
-            <w:insideV w:val="single" w:color="auto" w:sz="4" w:space="0"/>
-          </w:tblBorders>
-          <w:tblCellMar>
-            <w:top w:w="0" w:type="dxa"/>
-            <w:left w:w="108" w:type="dxa"/>
-            <w:bottom w:w="0" w:type="dxa"/>
-            <w:right w:w="108" w:type="dxa"/>
-          </w:tblCellMar>
-        </w:tblPrEx>
-        <w:tc>
-          <w:tcPr>
-            <w:tcW w:w="1668" w:type="dxa"/>
-          </w:tcPr>
-          <w:p>
-            <w:pPr>
-              <w:jc w:val="left"/>
-            </w:pPr>
-            <w:r>
-              <w:rPr>
-                <w:rFonts w:hint="eastAsia"/>
-              </w:rPr>
-              <w:t>input</w:t>
-            </w:r>
-          </w:p>
-        </w:tc>
-        <w:tc>
-          <w:tcPr>
-            <w:tcW w:w="6854" w:type="dxa"/>
-          </w:tcPr>
-          <w:p>
-            <w:pPr>
-              <w:jc w:val="left"/>
-              <w:rPr>
-                <w:rFonts w:hint="default"/>
-                <w:lang w:val="en-US"/>
-              </w:rPr>
-            </w:pPr>
-            <w:r>
-              <w:rPr>
-                <w:rFonts w:hint="default"/>
-              </w:rPr>
-              <w:t>user commands 'give me {Apple} statistics'. a user can use a company name or it's stock symbol inside {}</w:t>
-            </w:r>
-          </w:p>
-        </w:tc>
-      </w:tr>
-      <w:tr>
-        <w:tblPrEx>
-          <w:tblBorders>
-            <w:top w:val="single" w:color="auto" w:sz="4" w:space="0"/>
-            <w:left w:val="single" w:color="auto" w:sz="4" w:space="0"/>
-            <w:bottom w:val="single" w:color="auto" w:sz="4" w:space="0"/>
-            <w:right w:val="single" w:color="auto" w:sz="4" w:space="0"/>
-            <w:insideH w:val="single" w:color="auto" w:sz="4" w:space="0"/>
-            <w:insideV w:val="single" w:color="auto" w:sz="4" w:space="0"/>
-          </w:tblBorders>
-          <w:tblCellMar>
-            <w:top w:w="0" w:type="dxa"/>
-            <w:left w:w="108" w:type="dxa"/>
-            <w:bottom w:w="0" w:type="dxa"/>
-            <w:right w:w="108" w:type="dxa"/>
-          </w:tblCellMar>
-        </w:tblPrEx>
-        <w:tc>
-          <w:tcPr>
-            <w:tcW w:w="1668" w:type="dxa"/>
-          </w:tcPr>
-          <w:p>
-            <w:pPr>
-              <w:jc w:val="left"/>
-            </w:pPr>
-            <w:r>
-              <w:rPr>
-                <w:rFonts w:hint="eastAsia"/>
-              </w:rPr>
-              <w:t>process</w:t>
-            </w:r>
-          </w:p>
-        </w:tc>
-        <w:tc>
-          <w:tcPr>
-            <w:tcW w:w="6854" w:type="dxa"/>
-          </w:tcPr>
-          <w:p>
-            <w:pPr>
-              <w:jc w:val="left"/>
-              <w:rPr>
-                <w:rFonts w:hint="eastAsia"/>
-              </w:rPr>
-            </w:pPr>
-            <w:r>
-              <w:rPr>
-                <w:rFonts w:hint="eastAsia"/>
-              </w:rPr>
-              <w:t xml:space="preserve">first, check if a user said a stock's symbol, a company name, or an unknown keyword, </w:t>
-            </w:r>
-          </w:p>
-          <w:p>
-            <w:pPr>
-              <w:jc w:val="left"/>
-              <w:rPr>
-                <w:rFonts w:hint="eastAsia"/>
-              </w:rPr>
-            </w:pPr>
-            <w:r>
-              <w:rPr>
-                <w:rFonts w:hint="eastAsia"/>
-              </w:rPr>
-              <w:t>if the input is a stock symbol or company name and it is in the database so then open yahoo finances website using `${YAHOO_FINANCE_URL}/quote/${symbol}/key-statistics?p=${symbol}` url.</w:t>
-            </w:r>
-          </w:p>
-          <w:p>
-            <w:pPr>
-              <w:jc w:val="left"/>
-              <w:rPr>
-                <w:rFonts w:hint="default"/>
-                <w:lang w:val="en-US"/>
-              </w:rPr>
-            </w:pPr>
-            <w:r>
-              <w:rPr>
-                <w:rFonts w:hint="eastAsia"/>
-              </w:rPr>
-              <w:t xml:space="preserve">otherwise it is not in the database so then search the keyword in yahoo finance and then scrap the data if even didn't find any result after scraping so then save the keyword in the database as unknown keyword </w:t>
-            </w:r>
-            <w:r>
-              <w:rPr>
-                <w:rFonts w:hint="default"/>
-                <w:lang w:val="en-US"/>
-              </w:rPr>
-              <w:t xml:space="preserve">   </w:t>
-            </w:r>
-          </w:p>
-        </w:tc>
-      </w:tr>
-      <w:tr>
-        <w:tblPrEx>
-          <w:tblBorders>
-            <w:top w:val="single" w:color="auto" w:sz="4" w:space="0"/>
-            <w:left w:val="single" w:color="auto" w:sz="4" w:space="0"/>
-            <w:bottom w:val="single" w:color="auto" w:sz="4" w:space="0"/>
-            <w:right w:val="single" w:color="auto" w:sz="4" w:space="0"/>
-            <w:insideH w:val="single" w:color="auto" w:sz="4" w:space="0"/>
-            <w:insideV w:val="single" w:color="auto" w:sz="4" w:space="0"/>
-          </w:tblBorders>
-          <w:tblCellMar>
-            <w:top w:w="0" w:type="dxa"/>
-            <w:left w:w="108" w:type="dxa"/>
-            <w:bottom w:w="0" w:type="dxa"/>
-            <w:right w:w="108" w:type="dxa"/>
-          </w:tblCellMar>
-        </w:tblPrEx>
-        <w:tc>
-          <w:tcPr>
-            <w:tcW w:w="1668" w:type="dxa"/>
-          </w:tcPr>
-          <w:p>
-            <w:pPr>
-              <w:jc w:val="left"/>
-            </w:pPr>
-            <w:r>
-              <w:rPr>
-                <w:rFonts w:hint="eastAsia"/>
-              </w:rPr>
-              <w:t>output</w:t>
-            </w:r>
-          </w:p>
-        </w:tc>
-        <w:tc>
-          <w:tcPr>
-            <w:tcW w:w="6854" w:type="dxa"/>
-          </w:tcPr>
-          <w:p>
-            <w:pPr>
-              <w:jc w:val="left"/>
-            </w:pPr>
-            <w:r>
-              <w:rPr>
-                <w:rFonts w:hint="eastAsia"/>
-              </w:rPr>
-              <w:t>opening yahoo finance website statistics section with a given stock</w:t>
-            </w:r>
-          </w:p>
-        </w:tc>
-      </w:tr>
-    </w:tbl>
-    <w:p>
-      <w:pPr>
-        <w:pStyle w:val="15"/>
-        <w:rPr>
-          <w:rFonts w:hint="default"/>
-        </w:rPr>
-      </w:pPr>
-      <w:r>
-        <w:t xml:space="preserve">Table </w:t>
-      </w:r>
-      <w:r>
-        <w:fldChar w:fldCharType="begin"/>
-      </w:r>
-      <w:r>
-        <w:instrText xml:space="preserve"> SEQ Table \* ARABIC </w:instrText>
-      </w:r>
-      <w:r>
-        <w:fldChar w:fldCharType="separate"/>
-      </w:r>
-      <w:r>
-        <w:t>21</w:t>
-      </w:r>
-      <w:r>
-        <w:fldChar w:fldCharType="end"/>
-      </w:r>
-      <w:bookmarkStart w:id="85" w:name="_Toc8180"/>
-      <w:r>
-        <w:rPr>
-          <w:rFonts w:hint="default"/>
-          <w:lang w:val="en-US"/>
-        </w:rPr>
-        <w:t xml:space="preserve"> </w:t>
-      </w:r>
-      <w:r>
-        <w:rPr>
-          <w:rFonts w:hint="default"/>
-        </w:rPr>
-        <w:t>give me {Apple|AAPL|...} statistics</w:t>
-      </w:r>
-      <w:bookmarkEnd w:id="85"/>
-    </w:p>
-    <w:p>
-      <w:r>
-        <w:br w:type="page"/>
-      </w:r>
     </w:p>
     <w:tbl>
       <w:tblPr>
@@ -21516,7 +21176,7 @@
               <w:rPr>
                 <w:rFonts w:hint="default"/>
               </w:rPr>
-              <w:t>give me The most {actives|gainers|losers} stocks</w:t>
+              <w:t>give me {Apple|AAPL|...} statistics</w:t>
             </w:r>
           </w:p>
         </w:tc>
@@ -21570,7 +21230,7 @@
               <w:rPr>
                 <w:rFonts w:hint="default"/>
               </w:rPr>
-              <w:t xml:space="preserve">user commands 'give me The most {actives} stocks'.  a user can also use  gainers or losers inside {} </w:t>
+              <w:t>user commands 'give me {Apple} statistics'. a user can use a company name or it's stock symbol inside {}</w:t>
             </w:r>
           </w:p>
         </w:tc>
@@ -21616,6 +21276,34 @@
             <w:pPr>
               <w:jc w:val="left"/>
               <w:rPr>
+                <w:rFonts w:hint="eastAsia"/>
+              </w:rPr>
+            </w:pPr>
+            <w:r>
+              <w:rPr>
+                <w:rFonts w:hint="eastAsia"/>
+              </w:rPr>
+              <w:t xml:space="preserve">first, check if a user said a stock's symbol, a company name, or an unknown keyword, </w:t>
+            </w:r>
+          </w:p>
+          <w:p>
+            <w:pPr>
+              <w:jc w:val="left"/>
+              <w:rPr>
+                <w:rFonts w:hint="eastAsia"/>
+              </w:rPr>
+            </w:pPr>
+            <w:r>
+              <w:rPr>
+                <w:rFonts w:hint="eastAsia"/>
+              </w:rPr>
+              <w:t>if the input is a stock symbol or company name and it is in the database so then open yahoo finances website using `${YAHOO_FINANCE_URL}/quote/${symbol}/key-statistics?p=${symbol}` url.</w:t>
+            </w:r>
+          </w:p>
+          <w:p>
+            <w:pPr>
+              <w:jc w:val="left"/>
+              <w:rPr>
                 <w:rFonts w:hint="default"/>
                 <w:lang w:val="en-US"/>
               </w:rPr>
@@ -21624,53 +21312,14 @@
               <w:rPr>
                 <w:rFonts w:hint="eastAsia"/>
               </w:rPr>
-              <w:t>first, check if a user said a valid input, if it is open yahoo finances website using `${YAHOO_FINANCE_URL}/most-active` url for the most active</w:t>
+              <w:t xml:space="preserve">otherwise it is not in the database so then search the keyword in yahoo finance and then scrap the data if even didn't find any result after scraping so then save the keyword in the database as unknown keyword </w:t>
             </w:r>
             <w:r>
               <w:rPr>
                 <w:rFonts w:hint="default"/>
                 <w:lang w:val="en-US"/>
               </w:rPr>
-              <w:t xml:space="preserve"> stocks</w:t>
-            </w:r>
-            <w:r>
-              <w:rPr>
-                <w:rFonts w:hint="eastAsia"/>
-              </w:rPr>
-              <w:t>, using `${YAHOO_FINANCE_URL}/gainers` url for the most gainers</w:t>
-            </w:r>
-            <w:r>
-              <w:rPr>
-                <w:rFonts w:hint="default"/>
-                <w:lang w:val="en-US"/>
-              </w:rPr>
-              <w:t xml:space="preserve"> stocks</w:t>
-            </w:r>
-            <w:r>
-              <w:rPr>
-                <w:rFonts w:hint="eastAsia"/>
-              </w:rPr>
-              <w:t xml:space="preserve"> and using `${YAHOO_FINANCE_URL}/losers` url for the most losers</w:t>
-            </w:r>
-            <w:r>
-              <w:rPr>
-                <w:rFonts w:hint="default"/>
-                <w:lang w:val="en-US"/>
-              </w:rPr>
-              <w:t xml:space="preserve"> stocks</w:t>
-            </w:r>
-            <w:r>
-              <w:rPr>
-                <w:rFonts w:hint="eastAsia"/>
-              </w:rPr>
-              <w:t>.</w:t>
-            </w:r>
-            <w:r>
-              <w:rPr>
-                <w:rFonts w:hint="default"/>
-                <w:lang w:val="en-US"/>
-              </w:rPr>
-              <w:t xml:space="preserve"> </w:t>
+              <w:t xml:space="preserve">   </w:t>
             </w:r>
           </w:p>
         </w:tc>
@@ -21720,7 +21369,7 @@
               <w:rPr>
                 <w:rFonts w:hint="eastAsia"/>
               </w:rPr>
-              <w:t>opening yahoo finance website the most stocks section with a given keyword</w:t>
+              <w:t>opening yahoo finance website statistics section with a given stock</w:t>
             </w:r>
           </w:p>
         </w:tc>
@@ -21730,7 +21379,7 @@
       <w:pPr>
         <w:pStyle w:val="15"/>
         <w:rPr>
-          <w:rFonts w:eastAsia="DengXian Light"/>
+          <w:rFonts w:hint="default"/>
         </w:rPr>
       </w:pPr>
       <w:r>
@@ -21746,20 +21395,31 @@
         <w:fldChar w:fldCharType="separate"/>
       </w:r>
       <w:r>
-        <w:t>22</w:t>
+        <w:t>21</w:t>
       </w:r>
       <w:r>
         <w:fldChar w:fldCharType="end"/>
       </w:r>
-      <w:bookmarkStart w:id="86" w:name="_Toc4236"/>
+      <w:bookmarkStart w:id="85" w:name="_Toc8180"/>
       <w:r>
         <w:rPr>
           <w:rFonts w:hint="default"/>
           <w:lang w:val="en-US"/>
         </w:rPr>
-        <w:t xml:space="preserve"> give me The most {actives|gainers|losers} stocks</w:t>
-      </w:r>
-      <w:bookmarkEnd w:id="86"/>
+        <w:t xml:space="preserve"> </w:t>
+      </w:r>
+      <w:r>
+        <w:rPr>
+          <w:rFonts w:hint="default"/>
+        </w:rPr>
+        <w:t>give me {Apple|AAPL|...} statistics</w:t>
+      </w:r>
+      <w:bookmarkEnd w:id="85"/>
+    </w:p>
+    <w:p>
+      <w:r>
+        <w:br w:type="page"/>
+      </w:r>
     </w:p>
     <w:tbl>
       <w:tblPr>
@@ -21832,7 +21492,7 @@
               <w:rPr>
                 <w:rFonts w:hint="default"/>
               </w:rPr>
-              <w:t>give me trending stocks</w:t>
+              <w:t>give me The most {actives|gainers|losers} stocks</w:t>
             </w:r>
           </w:p>
         </w:tc>
@@ -21886,7 +21546,7 @@
               <w:rPr>
                 <w:rFonts w:hint="default"/>
               </w:rPr>
-              <w:t>user commands 'give me trending stocks'.</w:t>
+              <w:t xml:space="preserve">user commands 'give me The most {actives} stocks'.  a user can also use  gainers or losers inside {} </w:t>
             </w:r>
           </w:p>
         </w:tc>
@@ -21940,14 +21600,53 @@
               <w:rPr>
                 <w:rFonts w:hint="eastAsia"/>
               </w:rPr>
-              <w:t>open yahoo finances website using `${YAHOO_FINANCE_URL}/trending-tickers` url.</w:t>
+              <w:t>first, check if a user said a valid input, if it is open yahoo finances website using `${YAHOO_FINANCE_URL}/most-active` url for the most active</w:t>
             </w:r>
             <w:r>
               <w:rPr>
                 <w:rFonts w:hint="default"/>
                 <w:lang w:val="en-US"/>
               </w:rPr>
-              <w:t xml:space="preserve">  </w:t>
+              <w:t xml:space="preserve"> stocks</w:t>
+            </w:r>
+            <w:r>
+              <w:rPr>
+                <w:rFonts w:hint="eastAsia"/>
+              </w:rPr>
+              <w:t>, using `${YAHOO_FINANCE_URL}/gainers` url for the most gainers</w:t>
+            </w:r>
+            <w:r>
+              <w:rPr>
+                <w:rFonts w:hint="default"/>
+                <w:lang w:val="en-US"/>
+              </w:rPr>
+              <w:t xml:space="preserve"> stocks</w:t>
+            </w:r>
+            <w:r>
+              <w:rPr>
+                <w:rFonts w:hint="eastAsia"/>
+              </w:rPr>
+              <w:t xml:space="preserve"> and using `${YAHOO_FINANCE_URL}/losers` url for the most losers</w:t>
+            </w:r>
+            <w:r>
+              <w:rPr>
+                <w:rFonts w:hint="default"/>
+                <w:lang w:val="en-US"/>
+              </w:rPr>
+              <w:t xml:space="preserve"> stocks</w:t>
+            </w:r>
+            <w:r>
+              <w:rPr>
+                <w:rFonts w:hint="eastAsia"/>
+              </w:rPr>
+              <w:t>.</w:t>
+            </w:r>
+            <w:r>
+              <w:rPr>
+                <w:rFonts w:hint="default"/>
+                <w:lang w:val="en-US"/>
+              </w:rPr>
+              <w:t xml:space="preserve"> </w:t>
             </w:r>
           </w:p>
         </w:tc>
@@ -21997,7 +21696,7 @@
               <w:rPr>
                 <w:rFonts w:hint="eastAsia"/>
               </w:rPr>
-              <w:t>opening yahoo finance website trending stocks section</w:t>
+              <w:t>opening yahoo finance website the most stocks section with a given keyword</w:t>
             </w:r>
           </w:p>
         </w:tc>
@@ -22007,7 +21706,7 @@
       <w:pPr>
         <w:pStyle w:val="15"/>
         <w:rPr>
-          <w:rFonts w:hint="default"/>
+          <w:rFonts w:eastAsia="DengXian Light"/>
         </w:rPr>
       </w:pPr>
       <w:r>
@@ -22023,31 +21722,20 @@
         <w:fldChar w:fldCharType="separate"/>
       </w:r>
       <w:r>
-        <w:t>23</w:t>
+        <w:t>22</w:t>
       </w:r>
       <w:r>
         <w:fldChar w:fldCharType="end"/>
       </w:r>
-      <w:bookmarkStart w:id="87" w:name="_Toc4008"/>
+      <w:bookmarkStart w:id="86" w:name="_Toc4236"/>
       <w:r>
         <w:rPr>
           <w:rFonts w:hint="default"/>
           <w:lang w:val="en-US"/>
         </w:rPr>
-        <w:t xml:space="preserve"> </w:t>
-      </w:r>
-      <w:r>
-        <w:rPr>
-          <w:rFonts w:hint="default"/>
-        </w:rPr>
-        <w:t>give me trending stocks</w:t>
-      </w:r>
-      <w:bookmarkEnd w:id="87"/>
-    </w:p>
-    <w:p>
-      <w:r>
-        <w:br w:type="page"/>
-      </w:r>
+        <w:t xml:space="preserve"> give me The most {actives|gainers|losers} stocks</w:t>
+      </w:r>
+      <w:bookmarkEnd w:id="86"/>
     </w:p>
     <w:tbl>
       <w:tblPr>
@@ -22090,6 +21778,288 @@
             <w:bottom w:w="0" w:type="dxa"/>
             <w:right w:w="108" w:type="dxa"/>
           </w:tblCellMar>
+        </w:tblPrEx>
+        <w:tc>
+          <w:tcPr>
+            <w:tcW w:w="1668" w:type="dxa"/>
+          </w:tcPr>
+          <w:p>
+            <w:pPr>
+              <w:jc w:val="left"/>
+            </w:pPr>
+            <w:r>
+              <w:rPr>
+                <w:rFonts w:hint="default"/>
+                <w:lang w:val="en-US"/>
+              </w:rPr>
+              <w:t>Command</w:t>
+            </w:r>
+          </w:p>
+        </w:tc>
+        <w:tc>
+          <w:tcPr>
+            <w:tcW w:w="6854" w:type="dxa"/>
+          </w:tcPr>
+          <w:p>
+            <w:pPr>
+              <w:jc w:val="left"/>
+            </w:pPr>
+            <w:r>
+              <w:rPr>
+                <w:rFonts w:hint="default"/>
+              </w:rPr>
+              <w:t>give me trending stocks</w:t>
+            </w:r>
+          </w:p>
+        </w:tc>
+      </w:tr>
+      <w:tr>
+        <w:tblPrEx>
+          <w:tblBorders>
+            <w:top w:val="single" w:color="auto" w:sz="4" w:space="0"/>
+            <w:left w:val="single" w:color="auto" w:sz="4" w:space="0"/>
+            <w:bottom w:val="single" w:color="auto" w:sz="4" w:space="0"/>
+            <w:right w:val="single" w:color="auto" w:sz="4" w:space="0"/>
+            <w:insideH w:val="single" w:color="auto" w:sz="4" w:space="0"/>
+            <w:insideV w:val="single" w:color="auto" w:sz="4" w:space="0"/>
+          </w:tblBorders>
+          <w:tblCellMar>
+            <w:top w:w="0" w:type="dxa"/>
+            <w:left w:w="108" w:type="dxa"/>
+            <w:bottom w:w="0" w:type="dxa"/>
+            <w:right w:w="108" w:type="dxa"/>
+          </w:tblCellMar>
+        </w:tblPrEx>
+        <w:tc>
+          <w:tcPr>
+            <w:tcW w:w="1668" w:type="dxa"/>
+          </w:tcPr>
+          <w:p>
+            <w:pPr>
+              <w:jc w:val="left"/>
+            </w:pPr>
+            <w:r>
+              <w:rPr>
+                <w:rFonts w:hint="eastAsia"/>
+              </w:rPr>
+              <w:t>input</w:t>
+            </w:r>
+          </w:p>
+        </w:tc>
+        <w:tc>
+          <w:tcPr>
+            <w:tcW w:w="6854" w:type="dxa"/>
+          </w:tcPr>
+          <w:p>
+            <w:pPr>
+              <w:jc w:val="left"/>
+              <w:rPr>
+                <w:rFonts w:hint="default"/>
+                <w:lang w:val="en-US"/>
+              </w:rPr>
+            </w:pPr>
+            <w:r>
+              <w:rPr>
+                <w:rFonts w:hint="default"/>
+              </w:rPr>
+              <w:t>user commands 'give me trending stocks'.</w:t>
+            </w:r>
+          </w:p>
+        </w:tc>
+      </w:tr>
+      <w:tr>
+        <w:tblPrEx>
+          <w:tblBorders>
+            <w:top w:val="single" w:color="auto" w:sz="4" w:space="0"/>
+            <w:left w:val="single" w:color="auto" w:sz="4" w:space="0"/>
+            <w:bottom w:val="single" w:color="auto" w:sz="4" w:space="0"/>
+            <w:right w:val="single" w:color="auto" w:sz="4" w:space="0"/>
+            <w:insideH w:val="single" w:color="auto" w:sz="4" w:space="0"/>
+            <w:insideV w:val="single" w:color="auto" w:sz="4" w:space="0"/>
+          </w:tblBorders>
+          <w:tblCellMar>
+            <w:top w:w="0" w:type="dxa"/>
+            <w:left w:w="108" w:type="dxa"/>
+            <w:bottom w:w="0" w:type="dxa"/>
+            <w:right w:w="108" w:type="dxa"/>
+          </w:tblCellMar>
+        </w:tblPrEx>
+        <w:tc>
+          <w:tcPr>
+            <w:tcW w:w="1668" w:type="dxa"/>
+          </w:tcPr>
+          <w:p>
+            <w:pPr>
+              <w:jc w:val="left"/>
+            </w:pPr>
+            <w:r>
+              <w:rPr>
+                <w:rFonts w:hint="eastAsia"/>
+              </w:rPr>
+              <w:t>process</w:t>
+            </w:r>
+          </w:p>
+        </w:tc>
+        <w:tc>
+          <w:tcPr>
+            <w:tcW w:w="6854" w:type="dxa"/>
+          </w:tcPr>
+          <w:p>
+            <w:pPr>
+              <w:jc w:val="left"/>
+              <w:rPr>
+                <w:rFonts w:hint="default"/>
+                <w:lang w:val="en-US"/>
+              </w:rPr>
+            </w:pPr>
+            <w:r>
+              <w:rPr>
+                <w:rFonts w:hint="eastAsia"/>
+              </w:rPr>
+              <w:t>open yahoo finances website using `${YAHOO_FINANCE_URL}/trending-tickers` url.</w:t>
+            </w:r>
+            <w:r>
+              <w:rPr>
+                <w:rFonts w:hint="default"/>
+                <w:lang w:val="en-US"/>
+              </w:rPr>
+              <w:t xml:space="preserve">  </w:t>
+            </w:r>
+          </w:p>
+        </w:tc>
+      </w:tr>
+      <w:tr>
+        <w:tblPrEx>
+          <w:tblBorders>
+            <w:top w:val="single" w:color="auto" w:sz="4" w:space="0"/>
+            <w:left w:val="single" w:color="auto" w:sz="4" w:space="0"/>
+            <w:bottom w:val="single" w:color="auto" w:sz="4" w:space="0"/>
+            <w:right w:val="single" w:color="auto" w:sz="4" w:space="0"/>
+            <w:insideH w:val="single" w:color="auto" w:sz="4" w:space="0"/>
+            <w:insideV w:val="single" w:color="auto" w:sz="4" w:space="0"/>
+          </w:tblBorders>
+          <w:tblCellMar>
+            <w:top w:w="0" w:type="dxa"/>
+            <w:left w:w="108" w:type="dxa"/>
+            <w:bottom w:w="0" w:type="dxa"/>
+            <w:right w:w="108" w:type="dxa"/>
+          </w:tblCellMar>
+        </w:tblPrEx>
+        <w:tc>
+          <w:tcPr>
+            <w:tcW w:w="1668" w:type="dxa"/>
+          </w:tcPr>
+          <w:p>
+            <w:pPr>
+              <w:jc w:val="left"/>
+            </w:pPr>
+            <w:r>
+              <w:rPr>
+                <w:rFonts w:hint="eastAsia"/>
+              </w:rPr>
+              <w:t>output</w:t>
+            </w:r>
+          </w:p>
+        </w:tc>
+        <w:tc>
+          <w:tcPr>
+            <w:tcW w:w="6854" w:type="dxa"/>
+          </w:tcPr>
+          <w:p>
+            <w:pPr>
+              <w:jc w:val="left"/>
+            </w:pPr>
+            <w:r>
+              <w:rPr>
+                <w:rFonts w:hint="eastAsia"/>
+              </w:rPr>
+              <w:t>opening yahoo finance website trending stocks section</w:t>
+            </w:r>
+          </w:p>
+        </w:tc>
+      </w:tr>
+    </w:tbl>
+    <w:p>
+      <w:pPr>
+        <w:pStyle w:val="15"/>
+        <w:rPr>
+          <w:rFonts w:hint="default"/>
+        </w:rPr>
+      </w:pPr>
+      <w:r>
+        <w:t xml:space="preserve">Table </w:t>
+      </w:r>
+      <w:r>
+        <w:fldChar w:fldCharType="begin"/>
+      </w:r>
+      <w:r>
+        <w:instrText xml:space="preserve"> SEQ Table \* ARABIC </w:instrText>
+      </w:r>
+      <w:r>
+        <w:fldChar w:fldCharType="separate"/>
+      </w:r>
+      <w:r>
+        <w:t>23</w:t>
+      </w:r>
+      <w:r>
+        <w:fldChar w:fldCharType="end"/>
+      </w:r>
+      <w:bookmarkStart w:id="87" w:name="_Toc4008"/>
+      <w:r>
+        <w:rPr>
+          <w:rFonts w:hint="default"/>
+          <w:lang w:val="en-US"/>
+        </w:rPr>
+        <w:t xml:space="preserve"> </w:t>
+      </w:r>
+      <w:r>
+        <w:rPr>
+          <w:rFonts w:hint="default"/>
+        </w:rPr>
+        <w:t>give me trending stocks</w:t>
+      </w:r>
+      <w:bookmarkEnd w:id="87"/>
+    </w:p>
+    <w:p>
+      <w:r>
+        <w:br w:type="page"/>
+      </w:r>
+    </w:p>
+    <w:tbl>
+      <w:tblPr>
+        <w:tblStyle w:val="28"/>
+        <w:tblW w:w="0" w:type="auto"/>
+        <w:tblInd w:w="0" w:type="dxa"/>
+        <w:tblBorders>
+          <w:top w:val="single" w:color="auto" w:sz="4" w:space="0"/>
+          <w:left w:val="single" w:color="auto" w:sz="4" w:space="0"/>
+          <w:bottom w:val="single" w:color="auto" w:sz="4" w:space="0"/>
+          <w:right w:val="single" w:color="auto" w:sz="4" w:space="0"/>
+          <w:insideH w:val="single" w:color="auto" w:sz="4" w:space="0"/>
+          <w:insideV w:val="single" w:color="auto" w:sz="4" w:space="0"/>
+        </w:tblBorders>
+        <w:tblLayout w:type="autofit"/>
+        <w:tblCellMar>
+          <w:top w:w="0" w:type="dxa"/>
+          <w:left w:w="108" w:type="dxa"/>
+          <w:bottom w:w="0" w:type="dxa"/>
+          <w:right w:w="108" w:type="dxa"/>
+        </w:tblCellMar>
+      </w:tblPr>
+      <w:tblGrid>
+        <w:gridCol w:w="1668"/>
+        <w:gridCol w:w="6854"/>
+      </w:tblGrid>
+      <w:tr>
+        <w:tblPrEx>
+          <w:tblBorders>
+            <w:top w:val="single" w:color="auto" w:sz="4" w:space="0"/>
+            <w:left w:val="single" w:color="auto" w:sz="4" w:space="0"/>
+            <w:bottom w:val="single" w:color="auto" w:sz="4" w:space="0"/>
+            <w:right w:val="single" w:color="auto" w:sz="4" w:space="0"/>
+            <w:insideH w:val="single" w:color="auto" w:sz="4" w:space="0"/>
+            <w:insideV w:val="single" w:color="auto" w:sz="4" w:space="0"/>
+          </w:tblBorders>
         </w:tblPrEx>
         <w:tc>
           <w:tcPr>
@@ -23229,6 +23199,12 @@
             <w:insideH w:val="single" w:color="auto" w:sz="4" w:space="0"/>
             <w:insideV w:val="single" w:color="auto" w:sz="4" w:space="0"/>
           </w:tblBorders>
+          <w:tblCellMar>
+            <w:top w:w="0" w:type="dxa"/>
+            <w:left w:w="108" w:type="dxa"/>
+            <w:bottom w:w="0" w:type="dxa"/>
+            <w:right w:w="108" w:type="dxa"/>
+          </w:tblCellMar>
         </w:tblPrEx>
         <w:tc>
           <w:tcPr>
@@ -27336,12 +27312,6 @@
             <w:insideH w:val="single" w:color="auto" w:sz="4" w:space="0"/>
             <w:insideV w:val="single" w:color="auto" w:sz="4" w:space="0"/>
           </w:tblBorders>
-          <w:tblCellMar>
-            <w:top w:w="0" w:type="dxa"/>
-            <w:left w:w="108" w:type="dxa"/>
-            <w:bottom w:w="0" w:type="dxa"/>
-            <w:right w:w="108" w:type="dxa"/>
-          </w:tblCellMar>
         </w:tblPrEx>
         <w:tc>
           <w:tcPr>
@@ -27918,12 +27888,6 @@
             <w:insideH w:val="single" w:color="auto" w:sz="4" w:space="0"/>
             <w:insideV w:val="single" w:color="auto" w:sz="4" w:space="0"/>
           </w:tblBorders>
-          <w:tblCellMar>
-            <w:top w:w="0" w:type="dxa"/>
-            <w:left w:w="108" w:type="dxa"/>
-            <w:bottom w:w="0" w:type="dxa"/>
-            <w:right w:w="108" w:type="dxa"/>
-          </w:tblCellMar>
         </w:tblPrEx>
         <w:tc>
           <w:tcPr>
@@ -28790,12 +28754,6 @@
             <w:insideH w:val="single" w:color="auto" w:sz="4" w:space="0"/>
             <w:insideV w:val="single" w:color="auto" w:sz="4" w:space="0"/>
           </w:tblBorders>
-          <w:tblCellMar>
-            <w:top w:w="0" w:type="dxa"/>
-            <w:left w:w="108" w:type="dxa"/>
-            <w:bottom w:w="0" w:type="dxa"/>
-            <w:right w:w="108" w:type="dxa"/>
-          </w:tblCellMar>
         </w:tblPrEx>
         <w:tc>
           <w:tcPr>
@@ -29051,6 +29009,318 @@
         <w:t>thank you</w:t>
       </w:r>
       <w:bookmarkEnd w:id="111"/>
+    </w:p>
+    <w:p/>
+    <w:tbl>
+      <w:tblPr>
+        <w:tblStyle w:val="28"/>
+        <w:tblW w:w="0" w:type="auto"/>
+        <w:tblInd w:w="0" w:type="dxa"/>
+        <w:tblBorders>
+          <w:top w:val="single" w:color="auto" w:sz="4" w:space="0"/>
+          <w:left w:val="single" w:color="auto" w:sz="4" w:space="0"/>
+          <w:bottom w:val="single" w:color="auto" w:sz="4" w:space="0"/>
+          <w:right w:val="single" w:color="auto" w:sz="4" w:space="0"/>
+          <w:insideH w:val="single" w:color="auto" w:sz="4" w:space="0"/>
+          <w:insideV w:val="single" w:color="auto" w:sz="4" w:space="0"/>
+        </w:tblBorders>
+        <w:tblLayout w:type="autofit"/>
+        <w:tblCellMar>
+          <w:top w:w="0" w:type="dxa"/>
+          <w:left w:w="108" w:type="dxa"/>
+          <w:bottom w:w="0" w:type="dxa"/>
+          <w:right w:w="108" w:type="dxa"/>
+        </w:tblCellMar>
+      </w:tblPr>
+      <w:tblGrid>
+        <w:gridCol w:w="1668"/>
+        <w:gridCol w:w="6854"/>
+      </w:tblGrid>
+      <w:tr>
+        <w:tblPrEx>
+          <w:tblBorders>
+            <w:top w:val="single" w:color="auto" w:sz="4" w:space="0"/>
+            <w:left w:val="single" w:color="auto" w:sz="4" w:space="0"/>
+            <w:bottom w:val="single" w:color="auto" w:sz="4" w:space="0"/>
+            <w:right w:val="single" w:color="auto" w:sz="4" w:space="0"/>
+            <w:insideH w:val="single" w:color="auto" w:sz="4" w:space="0"/>
+            <w:insideV w:val="single" w:color="auto" w:sz="4" w:space="0"/>
+          </w:tblBorders>
+        </w:tblPrEx>
+        <w:tc>
+          <w:tcPr>
+            <w:tcW w:w="1668" w:type="dxa"/>
+          </w:tcPr>
+          <w:p>
+            <w:pPr>
+              <w:jc w:val="left"/>
+            </w:pPr>
+            <w:r>
+              <w:rPr>
+                <w:rFonts w:hint="default"/>
+                <w:lang w:val="en-US"/>
+              </w:rPr>
+              <w:t>Command</w:t>
+            </w:r>
+          </w:p>
+        </w:tc>
+        <w:tc>
+          <w:tcPr>
+            <w:tcW w:w="6854" w:type="dxa"/>
+          </w:tcPr>
+          <w:p>
+            <w:pPr>
+              <w:jc w:val="left"/>
+            </w:pPr>
+            <w:r>
+              <w:rPr>
+                <w:rFonts w:hint="default"/>
+              </w:rPr>
+              <w:t>what's the date today</w:t>
+            </w:r>
+          </w:p>
+        </w:tc>
+      </w:tr>
+      <w:tr>
+        <w:tblPrEx>
+          <w:tblBorders>
+            <w:top w:val="single" w:color="auto" w:sz="4" w:space="0"/>
+            <w:left w:val="single" w:color="auto" w:sz="4" w:space="0"/>
+            <w:bottom w:val="single" w:color="auto" w:sz="4" w:space="0"/>
+            <w:right w:val="single" w:color="auto" w:sz="4" w:space="0"/>
+            <w:insideH w:val="single" w:color="auto" w:sz="4" w:space="0"/>
+            <w:insideV w:val="single" w:color="auto" w:sz="4" w:space="0"/>
+          </w:tblBorders>
+          <w:tblCellMar>
+            <w:top w:w="0" w:type="dxa"/>
+            <w:left w:w="108" w:type="dxa"/>
+            <w:bottom w:w="0" w:type="dxa"/>
+            <w:right w:w="108" w:type="dxa"/>
+          </w:tblCellMar>
+        </w:tblPrEx>
+        <w:tc>
+          <w:tcPr>
+            <w:tcW w:w="1668" w:type="dxa"/>
+          </w:tcPr>
+          <w:p>
+            <w:pPr>
+              <w:jc w:val="left"/>
+            </w:pPr>
+            <w:r>
+              <w:rPr>
+                <w:rFonts w:hint="eastAsia"/>
+              </w:rPr>
+              <w:t>input</w:t>
+            </w:r>
+          </w:p>
+        </w:tc>
+        <w:tc>
+          <w:tcPr>
+            <w:tcW w:w="6854" w:type="dxa"/>
+          </w:tcPr>
+          <w:p>
+            <w:pPr>
+              <w:jc w:val="left"/>
+              <w:rPr>
+                <w:rFonts w:hint="default"/>
+                <w:lang w:val="en-US"/>
+              </w:rPr>
+            </w:pPr>
+            <w:r>
+              <w:rPr>
+                <w:rFonts w:hint="default"/>
+              </w:rPr>
+              <w:t>user ask</w:t>
+            </w:r>
+            <w:r>
+              <w:rPr>
+                <w:rFonts w:hint="default"/>
+                <w:lang w:val="en-US"/>
+              </w:rPr>
+              <w:t>s</w:t>
+            </w:r>
+            <w:r>
+              <w:rPr>
+                <w:rFonts w:hint="default"/>
+              </w:rPr>
+              <w:t xml:space="preserve"> 'what's the date today'</w:t>
+            </w:r>
+          </w:p>
+        </w:tc>
+      </w:tr>
+      <w:tr>
+        <w:tblPrEx>
+          <w:tblBorders>
+            <w:top w:val="single" w:color="auto" w:sz="4" w:space="0"/>
+            <w:left w:val="single" w:color="auto" w:sz="4" w:space="0"/>
+            <w:bottom w:val="single" w:color="auto" w:sz="4" w:space="0"/>
+            <w:right w:val="single" w:color="auto" w:sz="4" w:space="0"/>
+            <w:insideH w:val="single" w:color="auto" w:sz="4" w:space="0"/>
+            <w:insideV w:val="single" w:color="auto" w:sz="4" w:space="0"/>
+          </w:tblBorders>
+          <w:tblCellMar>
+            <w:top w:w="0" w:type="dxa"/>
+            <w:left w:w="108" w:type="dxa"/>
+            <w:bottom w:w="0" w:type="dxa"/>
+            <w:right w:w="108" w:type="dxa"/>
+          </w:tblCellMar>
+        </w:tblPrEx>
+        <w:tc>
+          <w:tcPr>
+            <w:tcW w:w="1668" w:type="dxa"/>
+          </w:tcPr>
+          <w:p>
+            <w:pPr>
+              <w:jc w:val="left"/>
+            </w:pPr>
+            <w:r>
+              <w:rPr>
+                <w:rFonts w:hint="eastAsia"/>
+              </w:rPr>
+              <w:t>process</w:t>
+            </w:r>
+          </w:p>
+        </w:tc>
+        <w:tc>
+          <w:tcPr>
+            <w:tcW w:w="6854" w:type="dxa"/>
+          </w:tcPr>
+          <w:p>
+            <w:pPr>
+              <w:jc w:val="left"/>
+              <w:rPr>
+                <w:rFonts w:hint="default"/>
+                <w:lang w:val="en-US"/>
+              </w:rPr>
+            </w:pPr>
+            <w:r>
+              <w:rPr>
+                <w:rFonts w:hint="eastAsia"/>
+              </w:rPr>
+              <w:t xml:space="preserve">tell a user the date and also open popup window to show it and after 5 seconds close the popup.  </w:t>
+            </w:r>
+            <w:r>
+              <w:rPr>
+                <w:rFonts w:hint="default"/>
+                <w:lang w:val="en-US"/>
+              </w:rPr>
+              <w:t xml:space="preserve">  </w:t>
+            </w:r>
+          </w:p>
+        </w:tc>
+      </w:tr>
+      <w:tr>
+        <w:tblPrEx>
+          <w:tblBorders>
+            <w:top w:val="single" w:color="auto" w:sz="4" w:space="0"/>
+            <w:left w:val="single" w:color="auto" w:sz="4" w:space="0"/>
+            <w:bottom w:val="single" w:color="auto" w:sz="4" w:space="0"/>
+            <w:right w:val="single" w:color="auto" w:sz="4" w:space="0"/>
+            <w:insideH w:val="single" w:color="auto" w:sz="4" w:space="0"/>
+            <w:insideV w:val="single" w:color="auto" w:sz="4" w:space="0"/>
+          </w:tblBorders>
+          <w:tblCellMar>
+            <w:top w:w="0" w:type="dxa"/>
+            <w:left w:w="108" w:type="dxa"/>
+            <w:bottom w:w="0" w:type="dxa"/>
+            <w:right w:w="108" w:type="dxa"/>
+          </w:tblCellMar>
+        </w:tblPrEx>
+        <w:tc>
+          <w:tcPr>
+            <w:tcW w:w="1668" w:type="dxa"/>
+          </w:tcPr>
+          <w:p>
+            <w:pPr>
+              <w:jc w:val="left"/>
+            </w:pPr>
+            <w:r>
+              <w:rPr>
+                <w:rFonts w:hint="eastAsia"/>
+              </w:rPr>
+              <w:t>output</w:t>
+            </w:r>
+          </w:p>
+        </w:tc>
+        <w:tc>
+          <w:tcPr>
+            <w:tcW w:w="6854" w:type="dxa"/>
+          </w:tcPr>
+          <w:p>
+            <w:pPr>
+              <w:jc w:val="left"/>
+            </w:pPr>
+            <w:r>
+              <w:rPr>
+                <w:rFonts w:hint="eastAsia"/>
+              </w:rPr>
+              <w:t>telling and showing a user current date</w:t>
+            </w:r>
+          </w:p>
+        </w:tc>
+      </w:tr>
+    </w:tbl>
+    <w:p>
+      <w:pPr>
+        <w:pStyle w:val="15"/>
+        <w:rPr>
+          <w:rFonts w:hint="default"/>
+        </w:rPr>
+      </w:pPr>
+      <w:r>
+        <w:t xml:space="preserve">Table </w:t>
+      </w:r>
+      <w:r>
+        <w:fldChar w:fldCharType="begin"/>
+      </w:r>
+      <w:r>
+        <w:instrText xml:space="preserve"> SEQ Table \* ARABIC </w:instrText>
+      </w:r>
+      <w:r>
+        <w:fldChar w:fldCharType="separate"/>
+      </w:r>
+      <w:r>
+        <w:t>48</w:t>
+      </w:r>
+      <w:r>
+        <w:fldChar w:fldCharType="end"/>
+      </w:r>
+      <w:bookmarkStart w:id="112" w:name="_Toc31143"/>
+      <w:r>
+        <w:rPr>
+          <w:rFonts w:hint="default"/>
+          <w:lang w:val="en-US"/>
+        </w:rPr>
+        <w:t xml:space="preserve"> </w:t>
+      </w:r>
+      <w:r>
+        <w:rPr>
+          <w:rFonts w:hint="default"/>
+        </w:rPr>
+        <w:t>thank you</w:t>
+      </w:r>
+      <w:bookmarkEnd w:id="112"/>
+    </w:p>
+    <w:p>
+      <w:r>
+        <w:br w:type="page"/>
+      </w:r>
+    </w:p>
+    <w:p>
+      <w:pPr>
+        <w:pStyle w:val="45"/>
+        <w:numPr>
+          <w:ilvl w:val="0"/>
+          <w:numId w:val="16"/>
+        </w:numPr>
+      </w:pPr>
+      <w:r>
+        <w:rPr>
+          <w:rFonts w:hint="default"/>
+          <w:lang w:val="en-US"/>
+        </w:rPr>
+        <w:t>automating stock trading commands:</w:t>
+      </w:r>
     </w:p>
     <w:p/>
     <w:tbl>
@@ -29124,7 +29394,7 @@
               <w:rPr>
                 <w:rFonts w:hint="default"/>
               </w:rPr>
-              <w:t>what's the date today</w:t>
+              <w:t>buy stocks</w:t>
             </w:r>
           </w:p>
         </w:tc>
@@ -29178,20 +29448,7 @@
               <w:rPr>
                 <w:rFonts w:hint="default"/>
               </w:rPr>
-              <w:t>user ask</w:t>
-            </w:r>
-            <w:r>
-              <w:rPr>
-                <w:rFonts w:hint="default"/>
-                <w:lang w:val="en-US"/>
-              </w:rPr>
-              <w:t>s</w:t>
-            </w:r>
-            <w:r>
-              <w:rPr>
-                <w:rFonts w:hint="default"/>
-              </w:rPr>
-              <w:t xml:space="preserve"> 'what's the date today'</w:t>
+              <w:t>user commands 'buy stocks'</w:t>
             </w:r>
           </w:p>
         </w:tc>
@@ -29237,6 +29494,20 @@
             <w:pPr>
               <w:jc w:val="left"/>
               <w:rPr>
+                <w:rFonts w:hint="eastAsia"/>
+              </w:rPr>
+            </w:pPr>
+            <w:r>
+              <w:rPr>
+                <w:rFonts w:hint="eastAsia"/>
+              </w:rPr>
+              <w:t>first, start 'finding buy signals' process that I will mention below,</w:t>
+            </w:r>
+          </w:p>
+          <w:p>
+            <w:pPr>
+              <w:jc w:val="left"/>
+              <w:rPr>
                 <w:rFonts w:hint="default"/>
                 <w:lang w:val="en-US"/>
               </w:rPr>
@@ -29245,14 +29516,20 @@
               <w:rPr>
                 <w:rFonts w:hint="eastAsia"/>
               </w:rPr>
-              <w:t xml:space="preserve">tell a user the date and also open popup window to show it and after 5 seconds close the popup.  </w:t>
+              <w:t>if 'finding buy signals' process finished successfully and found buy signals for stocks so then send HTTP request to 'buy stocks' endpoint in Trading API and then open Investopedia's simulator using puppeteer to automate buying stocks and then save bought stocks in the database</w:t>
             </w:r>
             <w:r>
               <w:rPr>
                 <w:rFonts w:hint="default"/>
                 <w:lang w:val="en-US"/>
               </w:rPr>
-              <w:t xml:space="preserve">  </w:t>
+              <w:t xml:space="preserve"> </w:t>
+            </w:r>
+            <w:r>
+              <w:rPr>
+                <w:rFonts w:hint="eastAsia"/>
+              </w:rPr>
+              <w:t>otherwise tell a user something went wrong while buying Stocks.</w:t>
             </w:r>
           </w:p>
         </w:tc>
@@ -29302,7 +29579,7 @@
               <w:rPr>
                 <w:rFonts w:hint="eastAsia"/>
               </w:rPr>
-              <w:t>telling and showing a user current date</w:t>
+              <w:t>buying stocks using puppeteer automation functionality</w:t>
             </w:r>
           </w:p>
         </w:tc>
@@ -29328,12 +29605,12 @@
         <w:fldChar w:fldCharType="separate"/>
       </w:r>
       <w:r>
-        <w:t>48</w:t>
+        <w:t>49</w:t>
       </w:r>
       <w:r>
         <w:fldChar w:fldCharType="end"/>
       </w:r>
-      <w:bookmarkStart w:id="112" w:name="_Toc31143"/>
+      <w:bookmarkStart w:id="113" w:name="_Toc3312"/>
       <w:r>
         <w:rPr>
           <w:rFonts w:hint="default"/>
@@ -29345,996 +29622,9 @@
         <w:rPr>
           <w:rFonts w:hint="default"/>
         </w:rPr>
-        <w:t>thank you</w:t>
-      </w:r>
-      <w:bookmarkEnd w:id="112"/>
-    </w:p>
-    <w:p>
-      <w:r>
-        <w:br w:type="page"/>
-      </w:r>
-    </w:p>
-    <w:p>
-      <w:pPr>
-        <w:pStyle w:val="45"/>
-        <w:numPr>
-          <w:ilvl w:val="0"/>
-          <w:numId w:val="16"/>
-        </w:numPr>
-      </w:pPr>
-      <w:r>
-        <w:rPr>
-          <w:rFonts w:hint="default"/>
-          <w:lang w:val="en-US"/>
-        </w:rPr>
-        <w:t>automating stock trading commands:</w:t>
-      </w:r>
-    </w:p>
-    <w:p/>
-    <w:tbl>
-      <w:tblPr>
-        <w:tblStyle w:val="28"/>
-        <w:tblW w:w="0" w:type="auto"/>
-        <w:tblInd w:w="0" w:type="dxa"/>
-        <w:tblBorders>
-          <w:top w:val="single" w:color="auto" w:sz="4" w:space="0"/>
-          <w:left w:val="single" w:color="auto" w:sz="4" w:space="0"/>
-          <w:bottom w:val="single" w:color="auto" w:sz="4" w:space="0"/>
-          <w:right w:val="single" w:color="auto" w:sz="4" w:space="0"/>
-          <w:insideH w:val="single" w:color="auto" w:sz="4" w:space="0"/>
-          <w:insideV w:val="single" w:color="auto" w:sz="4" w:space="0"/>
-        </w:tblBorders>
-        <w:tblLayout w:type="autofit"/>
-        <w:tblCellMar>
-          <w:top w:w="0" w:type="dxa"/>
-          <w:left w:w="108" w:type="dxa"/>
-          <w:bottom w:w="0" w:type="dxa"/>
-          <w:right w:w="108" w:type="dxa"/>
-        </w:tblCellMar>
-      </w:tblPr>
-      <w:tblGrid>
-        <w:gridCol w:w="1668"/>
-        <w:gridCol w:w="6854"/>
-      </w:tblGrid>
-      <w:tr>
-        <w:tblPrEx>
-          <w:tblBorders>
-            <w:top w:val="single" w:color="auto" w:sz="4" w:space="0"/>
-            <w:left w:val="single" w:color="auto" w:sz="4" w:space="0"/>
-            <w:bottom w:val="single" w:color="auto" w:sz="4" w:space="0"/>
-            <w:right w:val="single" w:color="auto" w:sz="4" w:space="0"/>
-            <w:insideH w:val="single" w:color="auto" w:sz="4" w:space="0"/>
-            <w:insideV w:val="single" w:color="auto" w:sz="4" w:space="0"/>
-          </w:tblBorders>
-        </w:tblPrEx>
-        <w:tc>
-          <w:tcPr>
-            <w:tcW w:w="1668" w:type="dxa"/>
-          </w:tcPr>
-          <w:p>
-            <w:pPr>
-              <w:jc w:val="left"/>
-            </w:pPr>
-            <w:r>
-              <w:rPr>
-                <w:rFonts w:hint="default"/>
-                <w:lang w:val="en-US"/>
-              </w:rPr>
-              <w:t>Command</w:t>
-            </w:r>
-          </w:p>
-        </w:tc>
-        <w:tc>
-          <w:tcPr>
-            <w:tcW w:w="6854" w:type="dxa"/>
-          </w:tcPr>
-          <w:p>
-            <w:pPr>
-              <w:jc w:val="left"/>
-            </w:pPr>
-            <w:r>
-              <w:rPr>
-                <w:rFonts w:hint="default"/>
-              </w:rPr>
-              <w:t>buy stocks</w:t>
-            </w:r>
-          </w:p>
-        </w:tc>
-      </w:tr>
-      <w:tr>
-        <w:tblPrEx>
-          <w:tblBorders>
-            <w:top w:val="single" w:color="auto" w:sz="4" w:space="0"/>
-            <w:left w:val="single" w:color="auto" w:sz="4" w:space="0"/>
-            <w:bottom w:val="single" w:color="auto" w:sz="4" w:space="0"/>
-            <w:right w:val="single" w:color="auto" w:sz="4" w:space="0"/>
-            <w:insideH w:val="single" w:color="auto" w:sz="4" w:space="0"/>
-            <w:insideV w:val="single" w:color="auto" w:sz="4" w:space="0"/>
-          </w:tblBorders>
-          <w:tblCellMar>
-            <w:top w:w="0" w:type="dxa"/>
-            <w:left w:w="108" w:type="dxa"/>
-            <w:bottom w:w="0" w:type="dxa"/>
-            <w:right w:w="108" w:type="dxa"/>
-          </w:tblCellMar>
-        </w:tblPrEx>
-        <w:tc>
-          <w:tcPr>
-            <w:tcW w:w="1668" w:type="dxa"/>
-          </w:tcPr>
-          <w:p>
-            <w:pPr>
-              <w:jc w:val="left"/>
-            </w:pPr>
-            <w:r>
-              <w:rPr>
-                <w:rFonts w:hint="eastAsia"/>
-              </w:rPr>
-              <w:t>input</w:t>
-            </w:r>
-          </w:p>
-        </w:tc>
-        <w:tc>
-          <w:tcPr>
-            <w:tcW w:w="6854" w:type="dxa"/>
-          </w:tcPr>
-          <w:p>
-            <w:pPr>
-              <w:jc w:val="left"/>
-              <w:rPr>
-                <w:rFonts w:hint="default"/>
-                <w:lang w:val="en-US"/>
-              </w:rPr>
-            </w:pPr>
-            <w:r>
-              <w:rPr>
-                <w:rFonts w:hint="default"/>
-              </w:rPr>
-              <w:t>user commands 'buy stocks'</w:t>
-            </w:r>
-          </w:p>
-        </w:tc>
-      </w:tr>
-      <w:tr>
-        <w:tblPrEx>
-          <w:tblBorders>
-            <w:top w:val="single" w:color="auto" w:sz="4" w:space="0"/>
-            <w:left w:val="single" w:color="auto" w:sz="4" w:space="0"/>
-            <w:bottom w:val="single" w:color="auto" w:sz="4" w:space="0"/>
-            <w:right w:val="single" w:color="auto" w:sz="4" w:space="0"/>
-            <w:insideH w:val="single" w:color="auto" w:sz="4" w:space="0"/>
-            <w:insideV w:val="single" w:color="auto" w:sz="4" w:space="0"/>
-          </w:tblBorders>
-          <w:tblCellMar>
-            <w:top w:w="0" w:type="dxa"/>
-            <w:left w:w="108" w:type="dxa"/>
-            <w:bottom w:w="0" w:type="dxa"/>
-            <w:right w:w="108" w:type="dxa"/>
-          </w:tblCellMar>
-        </w:tblPrEx>
-        <w:tc>
-          <w:tcPr>
-            <w:tcW w:w="1668" w:type="dxa"/>
-          </w:tcPr>
-          <w:p>
-            <w:pPr>
-              <w:jc w:val="left"/>
-            </w:pPr>
-            <w:r>
-              <w:rPr>
-                <w:rFonts w:hint="eastAsia"/>
-              </w:rPr>
-              <w:t>process</w:t>
-            </w:r>
-          </w:p>
-        </w:tc>
-        <w:tc>
-          <w:tcPr>
-            <w:tcW w:w="6854" w:type="dxa"/>
-          </w:tcPr>
-          <w:p>
-            <w:pPr>
-              <w:jc w:val="left"/>
-              <w:rPr>
-                <w:rFonts w:hint="eastAsia"/>
-              </w:rPr>
-            </w:pPr>
-            <w:r>
-              <w:rPr>
-                <w:rFonts w:hint="eastAsia"/>
-              </w:rPr>
-              <w:t>first, start 'finding buy signals' process that I will mention below,</w:t>
-            </w:r>
-          </w:p>
-          <w:p>
-            <w:pPr>
-              <w:jc w:val="left"/>
-              <w:rPr>
-                <w:rFonts w:hint="default"/>
-                <w:lang w:val="en-US"/>
-              </w:rPr>
-            </w:pPr>
-            <w:r>
-              <w:rPr>
-                <w:rFonts w:hint="eastAsia"/>
-              </w:rPr>
-              <w:t>if 'finding buy signals' process finished successfully and found buy signals for stocks so then send HTTP request to 'buy stocks' endpoint in Trading API and then open Investopedia's simulator using puppeteer to automate buying stocks and then save bought stocks in the database</w:t>
-            </w:r>
-            <w:r>
-              <w:rPr>
-                <w:rFonts w:hint="default"/>
-                <w:lang w:val="en-US"/>
-              </w:rPr>
-              <w:t xml:space="preserve"> </w:t>
-            </w:r>
-            <w:r>
-              <w:rPr>
-                <w:rFonts w:hint="eastAsia"/>
-              </w:rPr>
-              <w:t>otherwise tell a user something went wrong while buying Stocks.</w:t>
-            </w:r>
-          </w:p>
-        </w:tc>
-      </w:tr>
-      <w:tr>
-        <w:tblPrEx>
-          <w:tblBorders>
-            <w:top w:val="single" w:color="auto" w:sz="4" w:space="0"/>
-            <w:left w:val="single" w:color="auto" w:sz="4" w:space="0"/>
-            <w:bottom w:val="single" w:color="auto" w:sz="4" w:space="0"/>
-            <w:right w:val="single" w:color="auto" w:sz="4" w:space="0"/>
-            <w:insideH w:val="single" w:color="auto" w:sz="4" w:space="0"/>
-            <w:insideV w:val="single" w:color="auto" w:sz="4" w:space="0"/>
-          </w:tblBorders>
-          <w:tblCellMar>
-            <w:top w:w="0" w:type="dxa"/>
-            <w:left w:w="108" w:type="dxa"/>
-            <w:bottom w:w="0" w:type="dxa"/>
-            <w:right w:w="108" w:type="dxa"/>
-          </w:tblCellMar>
-        </w:tblPrEx>
-        <w:tc>
-          <w:tcPr>
-            <w:tcW w:w="1668" w:type="dxa"/>
-          </w:tcPr>
-          <w:p>
-            <w:pPr>
-              <w:jc w:val="left"/>
-            </w:pPr>
-            <w:r>
-              <w:rPr>
-                <w:rFonts w:hint="eastAsia"/>
-              </w:rPr>
-              <w:t>output</w:t>
-            </w:r>
-          </w:p>
-        </w:tc>
-        <w:tc>
-          <w:tcPr>
-            <w:tcW w:w="6854" w:type="dxa"/>
-          </w:tcPr>
-          <w:p>
-            <w:pPr>
-              <w:jc w:val="left"/>
-            </w:pPr>
-            <w:r>
-              <w:rPr>
-                <w:rFonts w:hint="eastAsia"/>
-              </w:rPr>
-              <w:t>buying stocks using puppeteer automation functionality</w:t>
-            </w:r>
-          </w:p>
-        </w:tc>
-      </w:tr>
-    </w:tbl>
-    <w:p>
-      <w:pPr>
-        <w:pStyle w:val="15"/>
-        <w:rPr>
-          <w:rFonts w:hint="default"/>
-        </w:rPr>
-      </w:pPr>
-      <w:r>
-        <w:t xml:space="preserve">Table </w:t>
-      </w:r>
-      <w:r>
-        <w:fldChar w:fldCharType="begin"/>
-      </w:r>
-      <w:r>
-        <w:instrText xml:space="preserve"> SEQ Table \* ARABIC </w:instrText>
-      </w:r>
-      <w:r>
-        <w:fldChar w:fldCharType="separate"/>
-      </w:r>
-      <w:r>
-        <w:t>49</w:t>
-      </w:r>
-      <w:r>
-        <w:fldChar w:fldCharType="end"/>
-      </w:r>
-      <w:bookmarkStart w:id="113" w:name="_Toc3312"/>
-      <w:r>
-        <w:rPr>
-          <w:rFonts w:hint="default"/>
-          <w:lang w:val="en-US"/>
-        </w:rPr>
-        <w:t xml:space="preserve"> </w:t>
-      </w:r>
-      <w:r>
-        <w:rPr>
-          <w:rFonts w:hint="default"/>
-        </w:rPr>
         <w:t>buy stocks</w:t>
       </w:r>
       <w:bookmarkEnd w:id="113"/>
-    </w:p>
-    <w:p/>
-    <w:tbl>
-      <w:tblPr>
-        <w:tblStyle w:val="28"/>
-        <w:tblW w:w="0" w:type="auto"/>
-        <w:tblInd w:w="0" w:type="dxa"/>
-        <w:tblBorders>
-          <w:top w:val="single" w:color="auto" w:sz="4" w:space="0"/>
-          <w:left w:val="single" w:color="auto" w:sz="4" w:space="0"/>
-          <w:bottom w:val="single" w:color="auto" w:sz="4" w:space="0"/>
-          <w:right w:val="single" w:color="auto" w:sz="4" w:space="0"/>
-          <w:insideH w:val="single" w:color="auto" w:sz="4" w:space="0"/>
-          <w:insideV w:val="single" w:color="auto" w:sz="4" w:space="0"/>
-        </w:tblBorders>
-        <w:tblLayout w:type="autofit"/>
-        <w:tblCellMar>
-          <w:top w:w="0" w:type="dxa"/>
-          <w:left w:w="108" w:type="dxa"/>
-          <w:bottom w:w="0" w:type="dxa"/>
-          <w:right w:w="108" w:type="dxa"/>
-        </w:tblCellMar>
-      </w:tblPr>
-      <w:tblGrid>
-        <w:gridCol w:w="1668"/>
-        <w:gridCol w:w="6854"/>
-      </w:tblGrid>
-      <w:tr>
-        <w:tblPrEx>
-          <w:tblBorders>
-            <w:top w:val="single" w:color="auto" w:sz="4" w:space="0"/>
-            <w:left w:val="single" w:color="auto" w:sz="4" w:space="0"/>
-            <w:bottom w:val="single" w:color="auto" w:sz="4" w:space="0"/>
-            <w:right w:val="single" w:color="auto" w:sz="4" w:space="0"/>
-            <w:insideH w:val="single" w:color="auto" w:sz="4" w:space="0"/>
-            <w:insideV w:val="single" w:color="auto" w:sz="4" w:space="0"/>
-          </w:tblBorders>
-        </w:tblPrEx>
-        <w:tc>
-          <w:tcPr>
-            <w:tcW w:w="1668" w:type="dxa"/>
-          </w:tcPr>
-          <w:p>
-            <w:pPr>
-              <w:jc w:val="left"/>
-            </w:pPr>
-            <w:r>
-              <w:rPr>
-                <w:rFonts w:hint="default"/>
-                <w:lang w:val="en-US"/>
-              </w:rPr>
-              <w:t>Command</w:t>
-            </w:r>
-          </w:p>
-        </w:tc>
-        <w:tc>
-          <w:tcPr>
-            <w:tcW w:w="6854" w:type="dxa"/>
-          </w:tcPr>
-          <w:p>
-            <w:pPr>
-              <w:jc w:val="left"/>
-            </w:pPr>
-            <w:r>
-              <w:rPr>
-                <w:rFonts w:hint="default"/>
-              </w:rPr>
-              <w:t>sell stocks</w:t>
-            </w:r>
-          </w:p>
-        </w:tc>
-      </w:tr>
-      <w:tr>
-        <w:tblPrEx>
-          <w:tblBorders>
-            <w:top w:val="single" w:color="auto" w:sz="4" w:space="0"/>
-            <w:left w:val="single" w:color="auto" w:sz="4" w:space="0"/>
-            <w:bottom w:val="single" w:color="auto" w:sz="4" w:space="0"/>
-            <w:right w:val="single" w:color="auto" w:sz="4" w:space="0"/>
-            <w:insideH w:val="single" w:color="auto" w:sz="4" w:space="0"/>
-            <w:insideV w:val="single" w:color="auto" w:sz="4" w:space="0"/>
-          </w:tblBorders>
-        </w:tblPrEx>
-        <w:tc>
-          <w:tcPr>
-            <w:tcW w:w="1668" w:type="dxa"/>
-          </w:tcPr>
-          <w:p>
-            <w:pPr>
-              <w:jc w:val="left"/>
-            </w:pPr>
-            <w:r>
-              <w:rPr>
-                <w:rFonts w:hint="eastAsia"/>
-              </w:rPr>
-              <w:t>input</w:t>
-            </w:r>
-          </w:p>
-        </w:tc>
-        <w:tc>
-          <w:tcPr>
-            <w:tcW w:w="6854" w:type="dxa"/>
-          </w:tcPr>
-          <w:p>
-            <w:pPr>
-              <w:jc w:val="left"/>
-              <w:rPr>
-                <w:rFonts w:hint="default"/>
-                <w:lang w:val="en-US"/>
-              </w:rPr>
-            </w:pPr>
-            <w:r>
-              <w:rPr>
-                <w:rFonts w:hint="default"/>
-              </w:rPr>
-              <w:t>user commands 'sell stocks'</w:t>
-            </w:r>
-          </w:p>
-        </w:tc>
-      </w:tr>
-      <w:tr>
-        <w:tblPrEx>
-          <w:tblBorders>
-            <w:top w:val="single" w:color="auto" w:sz="4" w:space="0"/>
-            <w:left w:val="single" w:color="auto" w:sz="4" w:space="0"/>
-            <w:bottom w:val="single" w:color="auto" w:sz="4" w:space="0"/>
-            <w:right w:val="single" w:color="auto" w:sz="4" w:space="0"/>
-            <w:insideH w:val="single" w:color="auto" w:sz="4" w:space="0"/>
-            <w:insideV w:val="single" w:color="auto" w:sz="4" w:space="0"/>
-          </w:tblBorders>
-          <w:tblCellMar>
-            <w:top w:w="0" w:type="dxa"/>
-            <w:left w:w="108" w:type="dxa"/>
-            <w:bottom w:w="0" w:type="dxa"/>
-            <w:right w:w="108" w:type="dxa"/>
-          </w:tblCellMar>
-        </w:tblPrEx>
-        <w:tc>
-          <w:tcPr>
-            <w:tcW w:w="1668" w:type="dxa"/>
-          </w:tcPr>
-          <w:p>
-            <w:pPr>
-              <w:jc w:val="left"/>
-            </w:pPr>
-            <w:r>
-              <w:rPr>
-                <w:rFonts w:hint="eastAsia"/>
-              </w:rPr>
-              <w:t>process</w:t>
-            </w:r>
-          </w:p>
-        </w:tc>
-        <w:tc>
-          <w:tcPr>
-            <w:tcW w:w="6854" w:type="dxa"/>
-          </w:tcPr>
-          <w:p>
-            <w:pPr>
-              <w:jc w:val="left"/>
-              <w:rPr>
-                <w:rFonts w:hint="eastAsia"/>
-              </w:rPr>
-            </w:pPr>
-            <w:r>
-              <w:rPr>
-                <w:rFonts w:hint="eastAsia"/>
-              </w:rPr>
-              <w:t>first, finding sell signals for bought stocks, if there is an error tell a user</w:t>
-            </w:r>
-            <w:r>
-              <w:rPr>
-                <w:rFonts w:hint="default"/>
-                <w:lang w:val="en-US"/>
-              </w:rPr>
-              <w:t xml:space="preserve"> </w:t>
-            </w:r>
-            <w:r>
-              <w:rPr>
-                <w:rFonts w:hint="eastAsia"/>
-              </w:rPr>
-              <w:t>'something went wrong while checking for selling signals' and stop this process otherwise</w:t>
-            </w:r>
-            <w:r>
-              <w:rPr>
-                <w:rFonts w:hint="default"/>
-                <w:lang w:val="en-US"/>
-              </w:rPr>
-              <w:t xml:space="preserve"> </w:t>
-            </w:r>
-            <w:r>
-              <w:rPr>
-                <w:rFonts w:hint="eastAsia"/>
-              </w:rPr>
-              <w:t>check if found stocks if didn't find any signals so then tell a user 'didn't find any sell signals today'</w:t>
-            </w:r>
-            <w:r>
-              <w:rPr>
-                <w:rFonts w:hint="default"/>
-                <w:lang w:val="en-US"/>
-              </w:rPr>
-              <w:t xml:space="preserve"> </w:t>
-            </w:r>
-            <w:r>
-              <w:rPr>
-                <w:rFonts w:hint="eastAsia"/>
-              </w:rPr>
-              <w:t>and stop this process otherwise start the second step which is selling stock using puppeteer by sending an HTTP request to Trading API.</w:t>
-            </w:r>
-          </w:p>
-          <w:p>
-            <w:pPr>
-              <w:jc w:val="left"/>
-              <w:rPr>
-                <w:rFonts w:hint="default"/>
-                <w:lang w:val="en-US"/>
-              </w:rPr>
-            </w:pPr>
-            <w:r>
-              <w:rPr>
-                <w:rFonts w:hint="eastAsia"/>
-              </w:rPr>
-              <w:t xml:space="preserve">note if there were an error while doing this process </w:t>
-            </w:r>
-            <w:r>
-              <w:rPr>
-                <w:rFonts w:hint="default"/>
-                <w:lang w:val="en-US"/>
-              </w:rPr>
-              <w:t>F</w:t>
-            </w:r>
-            <w:r>
-              <w:rPr>
-                <w:rFonts w:hint="eastAsia"/>
-              </w:rPr>
-              <w:t>inansis will ask the user 'do you want me to try to {sell} again'</w:t>
-            </w:r>
-            <w:r>
-              <w:rPr>
-                <w:rFonts w:hint="default"/>
-                <w:lang w:val="en-US"/>
-              </w:rPr>
-              <w:t xml:space="preserve"> </w:t>
-            </w:r>
-            <w:r>
-              <w:rPr>
-                <w:rFonts w:hint="eastAsia"/>
-              </w:rPr>
-              <w:t xml:space="preserve">if the answer is yes try selling again. </w:t>
-            </w:r>
-            <w:r>
-              <w:rPr>
-                <w:rFonts w:hint="default"/>
-                <w:lang w:val="en-US"/>
-              </w:rPr>
-              <w:t xml:space="preserve">  </w:t>
-            </w:r>
-          </w:p>
-        </w:tc>
-      </w:tr>
-      <w:tr>
-        <w:tblPrEx>
-          <w:tblBorders>
-            <w:top w:val="single" w:color="auto" w:sz="4" w:space="0"/>
-            <w:left w:val="single" w:color="auto" w:sz="4" w:space="0"/>
-            <w:bottom w:val="single" w:color="auto" w:sz="4" w:space="0"/>
-            <w:right w:val="single" w:color="auto" w:sz="4" w:space="0"/>
-            <w:insideH w:val="single" w:color="auto" w:sz="4" w:space="0"/>
-            <w:insideV w:val="single" w:color="auto" w:sz="4" w:space="0"/>
-          </w:tblBorders>
-          <w:tblCellMar>
-            <w:top w:w="0" w:type="dxa"/>
-            <w:left w:w="108" w:type="dxa"/>
-            <w:bottom w:w="0" w:type="dxa"/>
-            <w:right w:w="108" w:type="dxa"/>
-          </w:tblCellMar>
-        </w:tblPrEx>
-        <w:tc>
-          <w:tcPr>
-            <w:tcW w:w="1668" w:type="dxa"/>
-          </w:tcPr>
-          <w:p>
-            <w:pPr>
-              <w:jc w:val="left"/>
-            </w:pPr>
-            <w:r>
-              <w:rPr>
-                <w:rFonts w:hint="eastAsia"/>
-              </w:rPr>
-              <w:t>output</w:t>
-            </w:r>
-          </w:p>
-        </w:tc>
-        <w:tc>
-          <w:tcPr>
-            <w:tcW w:w="6854" w:type="dxa"/>
-          </w:tcPr>
-          <w:p>
-            <w:pPr>
-              <w:jc w:val="left"/>
-            </w:pPr>
-            <w:r>
-              <w:rPr>
-                <w:rFonts w:hint="eastAsia"/>
-              </w:rPr>
-              <w:t>finding sell signals and selling stocks using puppeteer automation functionality</w:t>
-            </w:r>
-          </w:p>
-        </w:tc>
-      </w:tr>
-    </w:tbl>
-    <w:p>
-      <w:pPr>
-        <w:pStyle w:val="15"/>
-        <w:rPr>
-          <w:rFonts w:hint="default"/>
-        </w:rPr>
-      </w:pPr>
-      <w:r>
-        <w:t xml:space="preserve">Table </w:t>
-      </w:r>
-      <w:r>
-        <w:fldChar w:fldCharType="begin"/>
-      </w:r>
-      <w:r>
-        <w:instrText xml:space="preserve"> SEQ Table \* ARABIC </w:instrText>
-      </w:r>
-      <w:r>
-        <w:fldChar w:fldCharType="separate"/>
-      </w:r>
-      <w:r>
-        <w:t>50</w:t>
-      </w:r>
-      <w:r>
-        <w:fldChar w:fldCharType="end"/>
-      </w:r>
-      <w:bookmarkStart w:id="114" w:name="_Toc1542"/>
-      <w:r>
-        <w:rPr>
-          <w:rFonts w:hint="default"/>
-          <w:lang w:val="en-US"/>
-        </w:rPr>
-        <w:t xml:space="preserve"> </w:t>
-      </w:r>
-      <w:r>
-        <w:rPr>
-          <w:rFonts w:hint="default"/>
-        </w:rPr>
-        <w:t>sell stocks</w:t>
-      </w:r>
-      <w:bookmarkEnd w:id="114"/>
-    </w:p>
-    <w:p>
-      <w:pPr>
-        <w:rPr>
-          <w:rFonts w:hint="default"/>
-        </w:rPr>
-      </w:pPr>
-      <w:r>
-        <w:rPr>
-          <w:rFonts w:hint="default"/>
-        </w:rPr>
-        <w:br w:type="page"/>
-      </w:r>
-    </w:p>
-    <w:p/>
-    <w:tbl>
-      <w:tblPr>
-        <w:tblStyle w:val="28"/>
-        <w:tblW w:w="0" w:type="auto"/>
-        <w:tblInd w:w="0" w:type="dxa"/>
-        <w:tblBorders>
-          <w:top w:val="single" w:color="auto" w:sz="4" w:space="0"/>
-          <w:left w:val="single" w:color="auto" w:sz="4" w:space="0"/>
-          <w:bottom w:val="single" w:color="auto" w:sz="4" w:space="0"/>
-          <w:right w:val="single" w:color="auto" w:sz="4" w:space="0"/>
-          <w:insideH w:val="single" w:color="auto" w:sz="4" w:space="0"/>
-          <w:insideV w:val="single" w:color="auto" w:sz="4" w:space="0"/>
-        </w:tblBorders>
-        <w:tblLayout w:type="autofit"/>
-        <w:tblCellMar>
-          <w:top w:w="0" w:type="dxa"/>
-          <w:left w:w="108" w:type="dxa"/>
-          <w:bottom w:w="0" w:type="dxa"/>
-          <w:right w:w="108" w:type="dxa"/>
-        </w:tblCellMar>
-      </w:tblPr>
-      <w:tblGrid>
-        <w:gridCol w:w="1668"/>
-        <w:gridCol w:w="6854"/>
-      </w:tblGrid>
-      <w:tr>
-        <w:tblPrEx>
-          <w:tblBorders>
-            <w:top w:val="single" w:color="auto" w:sz="4" w:space="0"/>
-            <w:left w:val="single" w:color="auto" w:sz="4" w:space="0"/>
-            <w:bottom w:val="single" w:color="auto" w:sz="4" w:space="0"/>
-            <w:right w:val="single" w:color="auto" w:sz="4" w:space="0"/>
-            <w:insideH w:val="single" w:color="auto" w:sz="4" w:space="0"/>
-            <w:insideV w:val="single" w:color="auto" w:sz="4" w:space="0"/>
-          </w:tblBorders>
-        </w:tblPrEx>
-        <w:tc>
-          <w:tcPr>
-            <w:tcW w:w="1668" w:type="dxa"/>
-          </w:tcPr>
-          <w:p>
-            <w:pPr>
-              <w:jc w:val="left"/>
-            </w:pPr>
-            <w:r>
-              <w:rPr>
-                <w:rFonts w:hint="default"/>
-                <w:lang w:val="en-US"/>
-              </w:rPr>
-              <w:t>Command</w:t>
-            </w:r>
-          </w:p>
-        </w:tc>
-        <w:tc>
-          <w:tcPr>
-            <w:tcW w:w="6854" w:type="dxa"/>
-          </w:tcPr>
-          <w:p>
-            <w:pPr>
-              <w:jc w:val="left"/>
-            </w:pPr>
-            <w:r>
-              <w:rPr>
-                <w:rFonts w:hint="default"/>
-              </w:rPr>
-              <w:t>set stop-loss for stocks</w:t>
-            </w:r>
-          </w:p>
-        </w:tc>
-      </w:tr>
-      <w:tr>
-        <w:tblPrEx>
-          <w:tblBorders>
-            <w:top w:val="single" w:color="auto" w:sz="4" w:space="0"/>
-            <w:left w:val="single" w:color="auto" w:sz="4" w:space="0"/>
-            <w:bottom w:val="single" w:color="auto" w:sz="4" w:space="0"/>
-            <w:right w:val="single" w:color="auto" w:sz="4" w:space="0"/>
-            <w:insideH w:val="single" w:color="auto" w:sz="4" w:space="0"/>
-            <w:insideV w:val="single" w:color="auto" w:sz="4" w:space="0"/>
-          </w:tblBorders>
-          <w:tblCellMar>
-            <w:top w:w="0" w:type="dxa"/>
-            <w:left w:w="108" w:type="dxa"/>
-            <w:bottom w:w="0" w:type="dxa"/>
-            <w:right w:w="108" w:type="dxa"/>
-          </w:tblCellMar>
-        </w:tblPrEx>
-        <w:tc>
-          <w:tcPr>
-            <w:tcW w:w="1668" w:type="dxa"/>
-          </w:tcPr>
-          <w:p>
-            <w:pPr>
-              <w:jc w:val="left"/>
-            </w:pPr>
-            <w:r>
-              <w:rPr>
-                <w:rFonts w:hint="eastAsia"/>
-              </w:rPr>
-              <w:t>input</w:t>
-            </w:r>
-          </w:p>
-        </w:tc>
-        <w:tc>
-          <w:tcPr>
-            <w:tcW w:w="6854" w:type="dxa"/>
-          </w:tcPr>
-          <w:p>
-            <w:pPr>
-              <w:jc w:val="left"/>
-              <w:rPr>
-                <w:rFonts w:hint="default"/>
-                <w:lang w:val="en-US"/>
-              </w:rPr>
-            </w:pPr>
-            <w:r>
-              <w:rPr>
-                <w:rFonts w:hint="default"/>
-              </w:rPr>
-              <w:t>user commands 'set stop-loss for stocks'</w:t>
-            </w:r>
-          </w:p>
-        </w:tc>
-      </w:tr>
-      <w:tr>
-        <w:tblPrEx>
-          <w:tblBorders>
-            <w:top w:val="single" w:color="auto" w:sz="4" w:space="0"/>
-            <w:left w:val="single" w:color="auto" w:sz="4" w:space="0"/>
-            <w:bottom w:val="single" w:color="auto" w:sz="4" w:space="0"/>
-            <w:right w:val="single" w:color="auto" w:sz="4" w:space="0"/>
-            <w:insideH w:val="single" w:color="auto" w:sz="4" w:space="0"/>
-            <w:insideV w:val="single" w:color="auto" w:sz="4" w:space="0"/>
-          </w:tblBorders>
-          <w:tblCellMar>
-            <w:top w:w="0" w:type="dxa"/>
-            <w:left w:w="108" w:type="dxa"/>
-            <w:bottom w:w="0" w:type="dxa"/>
-            <w:right w:w="108" w:type="dxa"/>
-          </w:tblCellMar>
-        </w:tblPrEx>
-        <w:tc>
-          <w:tcPr>
-            <w:tcW w:w="1668" w:type="dxa"/>
-          </w:tcPr>
-          <w:p>
-            <w:pPr>
-              <w:jc w:val="left"/>
-            </w:pPr>
-            <w:r>
-              <w:rPr>
-                <w:rFonts w:hint="eastAsia"/>
-              </w:rPr>
-              <w:t>process</w:t>
-            </w:r>
-          </w:p>
-        </w:tc>
-        <w:tc>
-          <w:tcPr>
-            <w:tcW w:w="6854" w:type="dxa"/>
-          </w:tcPr>
-          <w:p>
-            <w:pPr>
-              <w:jc w:val="left"/>
-              <w:rPr>
-                <w:rFonts w:hint="default"/>
-                <w:lang w:val="en-US"/>
-              </w:rPr>
-            </w:pPr>
-            <w:r>
-              <w:rPr>
-                <w:rFonts w:hint="eastAsia"/>
-              </w:rPr>
-              <w:t>send an HTTP request to trading API's 'set stop loss' endpoint and open Investopedia's simulator</w:t>
-            </w:r>
-            <w:r>
-              <w:rPr>
-                <w:rFonts w:hint="default"/>
-                <w:lang w:val="en-US"/>
-              </w:rPr>
-              <w:t xml:space="preserve"> </w:t>
-            </w:r>
-            <w:r>
-              <w:rPr>
-                <w:rFonts w:hint="eastAsia"/>
-              </w:rPr>
-              <w:t>using puppeteer to automate setting a stop loss for stocks if there were an error so then tell a user 'something went wrong while buying stop loss'</w:t>
-            </w:r>
-            <w:r>
-              <w:rPr>
-                <w:rFonts w:hint="default"/>
-                <w:lang w:val="en-US"/>
-              </w:rPr>
-              <w:t xml:space="preserve"> </w:t>
-            </w:r>
-            <w:r>
-              <w:rPr>
-                <w:rFonts w:hint="eastAsia"/>
-              </w:rPr>
-              <w:t xml:space="preserve">or if didn't find any stocks to set stop loss to them so tell a user "didn't found stocks to set stop loss to them". </w:t>
-            </w:r>
-            <w:r>
-              <w:rPr>
-                <w:rFonts w:hint="default"/>
-                <w:lang w:val="en-US"/>
-              </w:rPr>
-              <w:t xml:space="preserve">  </w:t>
-            </w:r>
-          </w:p>
-        </w:tc>
-      </w:tr>
-      <w:tr>
-        <w:tblPrEx>
-          <w:tblBorders>
-            <w:top w:val="single" w:color="auto" w:sz="4" w:space="0"/>
-            <w:left w:val="single" w:color="auto" w:sz="4" w:space="0"/>
-            <w:bottom w:val="single" w:color="auto" w:sz="4" w:space="0"/>
-            <w:right w:val="single" w:color="auto" w:sz="4" w:space="0"/>
-            <w:insideH w:val="single" w:color="auto" w:sz="4" w:space="0"/>
-            <w:insideV w:val="single" w:color="auto" w:sz="4" w:space="0"/>
-          </w:tblBorders>
-          <w:tblCellMar>
-            <w:top w:w="0" w:type="dxa"/>
-            <w:left w:w="108" w:type="dxa"/>
-            <w:bottom w:w="0" w:type="dxa"/>
-            <w:right w:w="108" w:type="dxa"/>
-          </w:tblCellMar>
-        </w:tblPrEx>
-        <w:tc>
-          <w:tcPr>
-            <w:tcW w:w="1668" w:type="dxa"/>
-          </w:tcPr>
-          <w:p>
-            <w:pPr>
-              <w:jc w:val="left"/>
-            </w:pPr>
-            <w:r>
-              <w:rPr>
-                <w:rFonts w:hint="eastAsia"/>
-              </w:rPr>
-              <w:t>output</w:t>
-            </w:r>
-          </w:p>
-        </w:tc>
-        <w:tc>
-          <w:tcPr>
-            <w:tcW w:w="6854" w:type="dxa"/>
-          </w:tcPr>
-          <w:p>
-            <w:pPr>
-              <w:jc w:val="left"/>
-            </w:pPr>
-            <w:r>
-              <w:rPr>
-                <w:rFonts w:hint="eastAsia"/>
-              </w:rPr>
-              <w:t>setting stop loss for stocks using puppeteer automation functionality</w:t>
-            </w:r>
-          </w:p>
-        </w:tc>
-      </w:tr>
-    </w:tbl>
-    <w:p>
-      <w:pPr>
-        <w:pStyle w:val="15"/>
-        <w:rPr>
-          <w:rFonts w:hint="default"/>
-        </w:rPr>
-      </w:pPr>
-      <w:r>
-        <w:t xml:space="preserve">Table </w:t>
-      </w:r>
-      <w:r>
-        <w:fldChar w:fldCharType="begin"/>
-      </w:r>
-      <w:r>
-        <w:instrText xml:space="preserve"> SEQ Table \* ARABIC </w:instrText>
-      </w:r>
-      <w:r>
-        <w:fldChar w:fldCharType="separate"/>
-      </w:r>
-      <w:r>
-        <w:t>51</w:t>
-      </w:r>
-      <w:r>
-        <w:fldChar w:fldCharType="end"/>
-      </w:r>
-      <w:bookmarkStart w:id="115" w:name="_Toc5696"/>
-      <w:r>
-        <w:rPr>
-          <w:rFonts w:hint="default"/>
-          <w:lang w:val="en-US"/>
-        </w:rPr>
-        <w:t xml:space="preserve"> </w:t>
-      </w:r>
-      <w:r>
-        <w:rPr>
-          <w:rFonts w:hint="default"/>
-        </w:rPr>
-        <w:t>set stop-loss for stocks</w:t>
-      </w:r>
-      <w:bookmarkEnd w:id="115"/>
     </w:p>
     <w:p/>
     <w:tbl>
@@ -30408,7 +29698,7 @@
               <w:rPr>
                 <w:rFonts w:hint="default"/>
               </w:rPr>
-              <w:t>find buy signals</w:t>
+              <w:t>sell stocks</w:t>
             </w:r>
           </w:p>
         </w:tc>
@@ -30462,7 +29752,7 @@
               <w:rPr>
                 <w:rFonts w:hint="default"/>
               </w:rPr>
-              <w:t>user commands 'find buy signals'</w:t>
+              <w:t>user commands 'sell stocks'</w:t>
             </w:r>
           </w:p>
         </w:tc>
@@ -30508,28 +29798,40 @@
             <w:pPr>
               <w:jc w:val="left"/>
               <w:rPr>
+                <w:rFonts w:hint="eastAsia"/>
+              </w:rPr>
+            </w:pPr>
+            <w:r>
+              <w:rPr>
+                <w:rFonts w:hint="eastAsia"/>
+              </w:rPr>
+              <w:t>first, finding sell signals for bought stocks, if there is an error tell a user</w:t>
+            </w:r>
+            <w:r>
+              <w:rPr>
                 <w:rFonts w:hint="default"/>
                 <w:lang w:val="en-US"/>
               </w:rPr>
-            </w:pPr>
+              <w:t xml:space="preserve"> </w:t>
+            </w:r>
             <w:r>
               <w:rPr>
                 <w:rFonts w:hint="eastAsia"/>
               </w:rPr>
-              <w:t xml:space="preserve">first, send an HTTP request to Trading API's 'get S&amp;P 500 stocks' endpoint to scrap s&amp;p 500 stocks and save them, </w:t>
+              <w:t>'something went wrong while checking for selling signals' and stop this process otherwise</w:t>
             </w:r>
             <w:r>
               <w:rPr>
                 <w:rFonts w:hint="default"/>
                 <w:lang w:val="en-US"/>
               </w:rPr>
-              <w:t>i</w:t>
+              <w:t xml:space="preserve"> </w:t>
             </w:r>
             <w:r>
               <w:rPr>
                 <w:rFonts w:hint="eastAsia"/>
               </w:rPr>
-              <w:t>f there were an error so tell a user 'something went wrong while saving S&amp;P 500 stocks'</w:t>
+              <w:t>check if found stocks if didn't find any signals so then tell a user 'didn't find any sell signals today'</w:t>
             </w:r>
             <w:r>
               <w:rPr>
@@ -30542,33 +29844,55 @@
               <w:rPr>
                 <w:rFonts w:hint="eastAsia"/>
               </w:rPr>
-              <w:t>otherwise, send an HTTP request to Trading API's 'find buy signals' endpoint to find buy signals and then save them in the database</w:t>
-            </w:r>
-            <w:r>
+              <w:t>and stop this process otherwise start the second step which is selling stock using puppeteer by sending an HTTP request to Trading API.</w:t>
+            </w:r>
+          </w:p>
+          <w:p>
+            <w:pPr>
+              <w:jc w:val="left"/>
               <w:rPr>
                 <w:rFonts w:hint="default"/>
                 <w:lang w:val="en-US"/>
               </w:rPr>
-              <w:t xml:space="preserve"> </w:t>
-            </w:r>
+            </w:pPr>
             <w:r>
               <w:rPr>
                 <w:rFonts w:hint="eastAsia"/>
               </w:rPr>
-              <w:t>if there were an error so tell a user 'something went wrong while looking for buy signals'</w:t>
+              <w:t xml:space="preserve">note if there were an error while doing this process </w:t>
             </w:r>
             <w:r>
               <w:rPr>
                 <w:rFonts w:hint="default"/>
                 <w:lang w:val="en-US"/>
               </w:rPr>
+              <w:t>F</w:t>
+            </w:r>
+            <w:r>
+              <w:rPr>
+                <w:rFonts w:hint="eastAsia"/>
+              </w:rPr>
+              <w:t>inansis will ask the user 'do you want me to try to {sell} again'</w:t>
+            </w:r>
+            <w:r>
+              <w:rPr>
+                <w:rFonts w:hint="default"/>
+                <w:lang w:val="en-US"/>
+              </w:rPr>
               <w:t xml:space="preserve"> </w:t>
             </w:r>
             <w:r>
               <w:rPr>
                 <w:rFonts w:hint="eastAsia"/>
               </w:rPr>
-              <w:t>and if didn't find any buy signal so tell a user 'didn't find any buy signal'</w:t>
+              <w:t xml:space="preserve">if the answer is yes try selling again. </w:t>
+            </w:r>
+            <w:r>
+              <w:rPr>
+                <w:rFonts w:hint="default"/>
+                <w:lang w:val="en-US"/>
+              </w:rPr>
+              <w:t xml:space="preserve">  </w:t>
             </w:r>
           </w:p>
         </w:tc>
@@ -30618,7 +29942,7 @@
               <w:rPr>
                 <w:rFonts w:hint="eastAsia"/>
               </w:rPr>
-              <w:t>scraping s&amp;p 500 stocks and finding buy signals</w:t>
+              <w:t>finding sell signals and selling stocks using puppeteer automation functionality</w:t>
             </w:r>
           </w:p>
         </w:tc>
@@ -30629,36 +29953,54 @@
         <w:pStyle w:val="15"/>
         <w:rPr>
           <w:rFonts w:hint="default"/>
+        </w:rPr>
+      </w:pPr>
+      <w:r>
+        <w:t xml:space="preserve">Table </w:t>
+      </w:r>
+      <w:r>
+        <w:fldChar w:fldCharType="begin"/>
+      </w:r>
+      <w:r>
+        <w:instrText xml:space="preserve"> SEQ Table \* ARABIC </w:instrText>
+      </w:r>
+      <w:r>
+        <w:fldChar w:fldCharType="separate"/>
+      </w:r>
+      <w:r>
+        <w:t>50</w:t>
+      </w:r>
+      <w:r>
+        <w:fldChar w:fldCharType="end"/>
+      </w:r>
+      <w:bookmarkStart w:id="114" w:name="_Toc1542"/>
+      <w:r>
+        <w:rPr>
+          <w:rFonts w:hint="default"/>
           <w:lang w:val="en-US"/>
         </w:rPr>
-      </w:pPr>
-      <w:r>
-        <w:t xml:space="preserve">Table </w:t>
-      </w:r>
-      <w:r>
-        <w:fldChar w:fldCharType="begin"/>
-      </w:r>
-      <w:r>
-        <w:instrText xml:space="preserve"> SEQ Table \* ARABIC </w:instrText>
-      </w:r>
-      <w:r>
-        <w:fldChar w:fldCharType="separate"/>
-      </w:r>
-      <w:r>
-        <w:t>52</w:t>
-      </w:r>
-      <w:r>
-        <w:fldChar w:fldCharType="end"/>
-      </w:r>
-      <w:bookmarkStart w:id="116" w:name="_Toc17562"/>
-      <w:r>
-        <w:rPr>
-          <w:rFonts w:hint="default"/>
-          <w:lang w:val="en-US"/>
-        </w:rPr>
-        <w:t xml:space="preserve"> find buy signals</w:t>
-      </w:r>
-      <w:bookmarkEnd w:id="116"/>
+        <w:t xml:space="preserve"> </w:t>
+      </w:r>
+      <w:r>
+        <w:rPr>
+          <w:rFonts w:hint="default"/>
+        </w:rPr>
+        <w:t>sell stocks</w:t>
+      </w:r>
+      <w:bookmarkEnd w:id="114"/>
+    </w:p>
+    <w:p>
+      <w:pPr>
+        <w:rPr>
+          <w:rFonts w:hint="default"/>
+        </w:rPr>
+      </w:pPr>
+      <w:r>
+        <w:rPr>
+          <w:rFonts w:hint="default"/>
+        </w:rPr>
+        <w:br w:type="page"/>
+      </w:r>
     </w:p>
     <w:p/>
     <w:tbl>
@@ -30732,7 +30074,7 @@
               <w:rPr>
                 <w:rFonts w:hint="default"/>
               </w:rPr>
-              <w:t>trade stocks for me</w:t>
+              <w:t>set stop-loss for stocks</w:t>
             </w:r>
           </w:p>
         </w:tc>
@@ -30786,7 +30128,7 @@
               <w:rPr>
                 <w:rFonts w:hint="default"/>
               </w:rPr>
-              <w:t>user commands 'trade stocks for me'</w:t>
+              <w:t>user commands 'set stop-loss for stocks'</w:t>
             </w:r>
           </w:p>
         </w:tc>
@@ -30840,7 +30182,7 @@
               <w:rPr>
                 <w:rFonts w:hint="eastAsia"/>
               </w:rPr>
-              <w:t>first, start the above 'set stop loss' process,</w:t>
+              <w:t>send an HTTP request to trading API's 'set stop loss' endpoint and open Investopedia's simulator</w:t>
             </w:r>
             <w:r>
               <w:rPr>
@@ -30853,7 +30195,7 @@
               <w:rPr>
                 <w:rFonts w:hint="eastAsia"/>
               </w:rPr>
-              <w:t>second, start the above 'sell stocks' process,</w:t>
+              <w:t>using puppeteer to automate setting a stop loss for stocks if there were an error so then tell a user 'something went wrong while buying stop loss'</w:t>
             </w:r>
             <w:r>
               <w:rPr>
@@ -30866,7 +30208,7 @@
               <w:rPr>
                 <w:rFonts w:hint="eastAsia"/>
               </w:rPr>
-              <w:t xml:space="preserve">lastly, start the above 'buy stocks' process. </w:t>
+              <w:t xml:space="preserve">or if didn't find any stocks to set stop loss to them so tell a user "didn't found stocks to set stop loss to them". </w:t>
             </w:r>
             <w:r>
               <w:rPr>
@@ -30923,7 +30265,7 @@
               <w:rPr>
                 <w:rFonts w:hint="eastAsia"/>
               </w:rPr>
-              <w:t>start all trading processes</w:t>
+              <w:t>setting stop loss for stocks using puppeteer automation functionality</w:t>
             </w:r>
           </w:p>
         </w:tc>
@@ -30949,12 +30291,12 @@
         <w:fldChar w:fldCharType="separate"/>
       </w:r>
       <w:r>
-        <w:t>53</w:t>
+        <w:t>51</w:t>
       </w:r>
       <w:r>
         <w:fldChar w:fldCharType="end"/>
       </w:r>
-      <w:bookmarkStart w:id="117" w:name="_Toc4888"/>
+      <w:bookmarkStart w:id="115" w:name="_Toc5696"/>
       <w:r>
         <w:rPr>
           <w:rFonts w:hint="default"/>
@@ -30966,14 +30308,327 @@
         <w:rPr>
           <w:rFonts w:hint="default"/>
         </w:rPr>
-        <w:t>trade stocks for me</w:t>
-      </w:r>
-      <w:bookmarkEnd w:id="117"/>
-    </w:p>
-    <w:p>
-      <w:r>
-        <w:br w:type="page"/>
-      </w:r>
+        <w:t>set stop-loss for stocks</w:t>
+      </w:r>
+      <w:bookmarkEnd w:id="115"/>
+    </w:p>
+    <w:p/>
+    <w:tbl>
+      <w:tblPr>
+        <w:tblStyle w:val="28"/>
+        <w:tblW w:w="0" w:type="auto"/>
+        <w:tblInd w:w="0" w:type="dxa"/>
+        <w:tblBorders>
+          <w:top w:val="single" w:color="auto" w:sz="4" w:space="0"/>
+          <w:left w:val="single" w:color="auto" w:sz="4" w:space="0"/>
+          <w:bottom w:val="single" w:color="auto" w:sz="4" w:space="0"/>
+          <w:right w:val="single" w:color="auto" w:sz="4" w:space="0"/>
+          <w:insideH w:val="single" w:color="auto" w:sz="4" w:space="0"/>
+          <w:insideV w:val="single" w:color="auto" w:sz="4" w:space="0"/>
+        </w:tblBorders>
+        <w:tblLayout w:type="autofit"/>
+        <w:tblCellMar>
+          <w:top w:w="0" w:type="dxa"/>
+          <w:left w:w="108" w:type="dxa"/>
+          <w:bottom w:w="0" w:type="dxa"/>
+          <w:right w:w="108" w:type="dxa"/>
+        </w:tblCellMar>
+      </w:tblPr>
+      <w:tblGrid>
+        <w:gridCol w:w="1668"/>
+        <w:gridCol w:w="6854"/>
+      </w:tblGrid>
+      <w:tr>
+        <w:tblPrEx>
+          <w:tblBorders>
+            <w:top w:val="single" w:color="auto" w:sz="4" w:space="0"/>
+            <w:left w:val="single" w:color="auto" w:sz="4" w:space="0"/>
+            <w:bottom w:val="single" w:color="auto" w:sz="4" w:space="0"/>
+            <w:right w:val="single" w:color="auto" w:sz="4" w:space="0"/>
+            <w:insideH w:val="single" w:color="auto" w:sz="4" w:space="0"/>
+            <w:insideV w:val="single" w:color="auto" w:sz="4" w:space="0"/>
+          </w:tblBorders>
+        </w:tblPrEx>
+        <w:tc>
+          <w:tcPr>
+            <w:tcW w:w="1668" w:type="dxa"/>
+          </w:tcPr>
+          <w:p>
+            <w:pPr>
+              <w:jc w:val="left"/>
+            </w:pPr>
+            <w:r>
+              <w:rPr>
+                <w:rFonts w:hint="default"/>
+                <w:lang w:val="en-US"/>
+              </w:rPr>
+              <w:t>Command</w:t>
+            </w:r>
+          </w:p>
+        </w:tc>
+        <w:tc>
+          <w:tcPr>
+            <w:tcW w:w="6854" w:type="dxa"/>
+          </w:tcPr>
+          <w:p>
+            <w:pPr>
+              <w:jc w:val="left"/>
+            </w:pPr>
+            <w:r>
+              <w:rPr>
+                <w:rFonts w:hint="default"/>
+              </w:rPr>
+              <w:t>find buy signals</w:t>
+            </w:r>
+          </w:p>
+        </w:tc>
+      </w:tr>
+      <w:tr>
+        <w:tblPrEx>
+          <w:tblBorders>
+            <w:top w:val="single" w:color="auto" w:sz="4" w:space="0"/>
+            <w:left w:val="single" w:color="auto" w:sz="4" w:space="0"/>
+            <w:bottom w:val="single" w:color="auto" w:sz="4" w:space="0"/>
+            <w:right w:val="single" w:color="auto" w:sz="4" w:space="0"/>
+            <w:insideH w:val="single" w:color="auto" w:sz="4" w:space="0"/>
+            <w:insideV w:val="single" w:color="auto" w:sz="4" w:space="0"/>
+          </w:tblBorders>
+          <w:tblCellMar>
+            <w:top w:w="0" w:type="dxa"/>
+            <w:left w:w="108" w:type="dxa"/>
+            <w:bottom w:w="0" w:type="dxa"/>
+            <w:right w:w="108" w:type="dxa"/>
+          </w:tblCellMar>
+        </w:tblPrEx>
+        <w:tc>
+          <w:tcPr>
+            <w:tcW w:w="1668" w:type="dxa"/>
+          </w:tcPr>
+          <w:p>
+            <w:pPr>
+              <w:jc w:val="left"/>
+            </w:pPr>
+            <w:r>
+              <w:rPr>
+                <w:rFonts w:hint="eastAsia"/>
+              </w:rPr>
+              <w:t>input</w:t>
+            </w:r>
+          </w:p>
+        </w:tc>
+        <w:tc>
+          <w:tcPr>
+            <w:tcW w:w="6854" w:type="dxa"/>
+          </w:tcPr>
+          <w:p>
+            <w:pPr>
+              <w:jc w:val="left"/>
+              <w:rPr>
+                <w:rFonts w:hint="default"/>
+                <w:lang w:val="en-US"/>
+              </w:rPr>
+            </w:pPr>
+            <w:r>
+              <w:rPr>
+                <w:rFonts w:hint="default"/>
+              </w:rPr>
+              <w:t>user commands 'find buy signals'</w:t>
+            </w:r>
+          </w:p>
+        </w:tc>
+      </w:tr>
+      <w:tr>
+        <w:tblPrEx>
+          <w:tblBorders>
+            <w:top w:val="single" w:color="auto" w:sz="4" w:space="0"/>
+            <w:left w:val="single" w:color="auto" w:sz="4" w:space="0"/>
+            <w:bottom w:val="single" w:color="auto" w:sz="4" w:space="0"/>
+            <w:right w:val="single" w:color="auto" w:sz="4" w:space="0"/>
+            <w:insideH w:val="single" w:color="auto" w:sz="4" w:space="0"/>
+            <w:insideV w:val="single" w:color="auto" w:sz="4" w:space="0"/>
+          </w:tblBorders>
+          <w:tblCellMar>
+            <w:top w:w="0" w:type="dxa"/>
+            <w:left w:w="108" w:type="dxa"/>
+            <w:bottom w:w="0" w:type="dxa"/>
+            <w:right w:w="108" w:type="dxa"/>
+          </w:tblCellMar>
+        </w:tblPrEx>
+        <w:tc>
+          <w:tcPr>
+            <w:tcW w:w="1668" w:type="dxa"/>
+          </w:tcPr>
+          <w:p>
+            <w:pPr>
+              <w:jc w:val="left"/>
+            </w:pPr>
+            <w:r>
+              <w:rPr>
+                <w:rFonts w:hint="eastAsia"/>
+              </w:rPr>
+              <w:t>process</w:t>
+            </w:r>
+          </w:p>
+        </w:tc>
+        <w:tc>
+          <w:tcPr>
+            <w:tcW w:w="6854" w:type="dxa"/>
+          </w:tcPr>
+          <w:p>
+            <w:pPr>
+              <w:jc w:val="left"/>
+              <w:rPr>
+                <w:rFonts w:hint="default"/>
+                <w:lang w:val="en-US"/>
+              </w:rPr>
+            </w:pPr>
+            <w:r>
+              <w:rPr>
+                <w:rFonts w:hint="eastAsia"/>
+              </w:rPr>
+              <w:t xml:space="preserve">first, send an HTTP request to Trading API's 'get S&amp;P 500 stocks' endpoint to scrap s&amp;p 500 stocks and save them, </w:t>
+            </w:r>
+            <w:r>
+              <w:rPr>
+                <w:rFonts w:hint="default"/>
+                <w:lang w:val="en-US"/>
+              </w:rPr>
+              <w:t>i</w:t>
+            </w:r>
+            <w:r>
+              <w:rPr>
+                <w:rFonts w:hint="eastAsia"/>
+              </w:rPr>
+              <w:t>f there were an error so tell a user 'something went wrong while saving S&amp;P 500 stocks'</w:t>
+            </w:r>
+            <w:r>
+              <w:rPr>
+                <w:rFonts w:hint="default"/>
+                <w:lang w:val="en-US"/>
+              </w:rPr>
+              <w:t xml:space="preserve"> </w:t>
+            </w:r>
+            <w:r>
+              <w:rPr>
+                <w:rFonts w:hint="eastAsia"/>
+              </w:rPr>
+              <w:t>otherwise, send an HTTP request to Trading API's 'find buy signals' endpoint to find buy signals and then save them in the database</w:t>
+            </w:r>
+            <w:r>
+              <w:rPr>
+                <w:rFonts w:hint="default"/>
+                <w:lang w:val="en-US"/>
+              </w:rPr>
+              <w:t xml:space="preserve"> </w:t>
+            </w:r>
+            <w:r>
+              <w:rPr>
+                <w:rFonts w:hint="eastAsia"/>
+              </w:rPr>
+              <w:t>if there were an error so tell a user 'something went wrong while looking for buy signals'</w:t>
+            </w:r>
+            <w:r>
+              <w:rPr>
+                <w:rFonts w:hint="default"/>
+                <w:lang w:val="en-US"/>
+              </w:rPr>
+              <w:t xml:space="preserve"> </w:t>
+            </w:r>
+            <w:r>
+              <w:rPr>
+                <w:rFonts w:hint="eastAsia"/>
+              </w:rPr>
+              <w:t>and if didn't find any buy signal so tell a user 'didn't find any buy signal'</w:t>
+            </w:r>
+          </w:p>
+        </w:tc>
+      </w:tr>
+      <w:tr>
+        <w:tblPrEx>
+          <w:tblBorders>
+            <w:top w:val="single" w:color="auto" w:sz="4" w:space="0"/>
+            <w:left w:val="single" w:color="auto" w:sz="4" w:space="0"/>
+            <w:bottom w:val="single" w:color="auto" w:sz="4" w:space="0"/>
+            <w:right w:val="single" w:color="auto" w:sz="4" w:space="0"/>
+            <w:insideH w:val="single" w:color="auto" w:sz="4" w:space="0"/>
+            <w:insideV w:val="single" w:color="auto" w:sz="4" w:space="0"/>
+          </w:tblBorders>
+          <w:tblCellMar>
+            <w:top w:w="0" w:type="dxa"/>
+            <w:left w:w="108" w:type="dxa"/>
+            <w:bottom w:w="0" w:type="dxa"/>
+            <w:right w:w="108" w:type="dxa"/>
+          </w:tblCellMar>
+        </w:tblPrEx>
+        <w:tc>
+          <w:tcPr>
+            <w:tcW w:w="1668" w:type="dxa"/>
+          </w:tcPr>
+          <w:p>
+            <w:pPr>
+              <w:jc w:val="left"/>
+            </w:pPr>
+            <w:r>
+              <w:rPr>
+                <w:rFonts w:hint="eastAsia"/>
+              </w:rPr>
+              <w:t>output</w:t>
+            </w:r>
+          </w:p>
+        </w:tc>
+        <w:tc>
+          <w:tcPr>
+            <w:tcW w:w="6854" w:type="dxa"/>
+          </w:tcPr>
+          <w:p>
+            <w:pPr>
+              <w:jc w:val="left"/>
+            </w:pPr>
+            <w:r>
+              <w:rPr>
+                <w:rFonts w:hint="eastAsia"/>
+              </w:rPr>
+              <w:t>scraping s&amp;p 500 stocks and finding buy signals</w:t>
+            </w:r>
+          </w:p>
+        </w:tc>
+      </w:tr>
+    </w:tbl>
+    <w:p>
+      <w:pPr>
+        <w:pStyle w:val="15"/>
+        <w:rPr>
+          <w:rFonts w:hint="default"/>
+          <w:lang w:val="en-US"/>
+        </w:rPr>
+      </w:pPr>
+      <w:r>
+        <w:t xml:space="preserve">Table </w:t>
+      </w:r>
+      <w:r>
+        <w:fldChar w:fldCharType="begin"/>
+      </w:r>
+      <w:r>
+        <w:instrText xml:space="preserve"> SEQ Table \* ARABIC </w:instrText>
+      </w:r>
+      <w:r>
+        <w:fldChar w:fldCharType="separate"/>
+      </w:r>
+      <w:r>
+        <w:t>52</w:t>
+      </w:r>
+      <w:r>
+        <w:fldChar w:fldCharType="end"/>
+      </w:r>
+      <w:bookmarkStart w:id="116" w:name="_Toc17562"/>
+      <w:r>
+        <w:rPr>
+          <w:rFonts w:hint="default"/>
+          <w:lang w:val="en-US"/>
+        </w:rPr>
+        <w:t xml:space="preserve"> find buy signals</w:t>
+      </w:r>
+      <w:bookmarkEnd w:id="116"/>
     </w:p>
     <w:p/>
     <w:tbl>
@@ -31047,7 +30702,7 @@
               <w:rPr>
                 <w:rFonts w:hint="default"/>
               </w:rPr>
-              <w:t>show me (a) chart for found buy signals (stocks)</w:t>
+              <w:t>trade stocks for me</w:t>
             </w:r>
           </w:p>
         </w:tc>
@@ -31101,7 +30756,7 @@
               <w:rPr>
                 <w:rFonts w:hint="default"/>
               </w:rPr>
-              <w:t>user commands 'show me (a) chart for found buy signals (stocks)'</w:t>
+              <w:t>user commands 'trade stocks for me'</w:t>
             </w:r>
           </w:p>
         </w:tc>
@@ -31155,7 +30810,33 @@
               <w:rPr>
                 <w:rFonts w:hint="eastAsia"/>
               </w:rPr>
-              <w:t>opening all stocks that found buy signal for them using the above 'opening multiple chart' process</w:t>
+              <w:t>first, start the above 'set stop loss' process,</w:t>
+            </w:r>
+            <w:r>
+              <w:rPr>
+                <w:rFonts w:hint="default"/>
+                <w:lang w:val="en-US"/>
+              </w:rPr>
+              <w:t xml:space="preserve"> </w:t>
+            </w:r>
+            <w:r>
+              <w:rPr>
+                <w:rFonts w:hint="eastAsia"/>
+              </w:rPr>
+              <w:t>second, start the above 'sell stocks' process,</w:t>
+            </w:r>
+            <w:r>
+              <w:rPr>
+                <w:rFonts w:hint="default"/>
+                <w:lang w:val="en-US"/>
+              </w:rPr>
+              <w:t xml:space="preserve"> </w:t>
+            </w:r>
+            <w:r>
+              <w:rPr>
+                <w:rFonts w:hint="eastAsia"/>
+              </w:rPr>
+              <w:t xml:space="preserve">lastly, start the above 'buy stocks' process. </w:t>
             </w:r>
             <w:r>
               <w:rPr>
@@ -31212,7 +30893,7 @@
               <w:rPr>
                 <w:rFonts w:hint="eastAsia"/>
               </w:rPr>
-              <w:t>opening charts for stock that found buy signal for them</w:t>
+              <w:t>start all trading processes</w:t>
             </w:r>
           </w:p>
         </w:tc>
@@ -31222,7 +30903,7 @@
       <w:pPr>
         <w:pStyle w:val="15"/>
         <w:rPr>
-          <w:rFonts w:eastAsia="DengXian Light"/>
+          <w:rFonts w:hint="default"/>
         </w:rPr>
       </w:pPr>
       <w:r>
@@ -31238,12 +30919,12 @@
         <w:fldChar w:fldCharType="separate"/>
       </w:r>
       <w:r>
-        <w:t>54</w:t>
+        <w:t>53</w:t>
       </w:r>
       <w:r>
         <w:fldChar w:fldCharType="end"/>
       </w:r>
-      <w:bookmarkStart w:id="118" w:name="_Toc4143"/>
+      <w:bookmarkStart w:id="117" w:name="_Toc4888"/>
       <w:r>
         <w:rPr>
           <w:rFonts w:hint="default"/>
@@ -31255,9 +30936,14 @@
         <w:rPr>
           <w:rFonts w:hint="default"/>
         </w:rPr>
-        <w:t>show me (a) chart for found buy signals (stocks)</w:t>
-      </w:r>
-      <w:bookmarkEnd w:id="118"/>
+        <w:t>trade stocks for me</w:t>
+      </w:r>
+      <w:bookmarkEnd w:id="117"/>
+    </w:p>
+    <w:p>
+      <w:r>
+        <w:br w:type="page"/>
+      </w:r>
     </w:p>
     <w:p/>
     <w:tbl>
@@ -31331,7 +31017,7 @@
               <w:rPr>
                 <w:rFonts w:hint="default"/>
               </w:rPr>
-              <w:t>sold stocks chart</w:t>
+              <w:t>show me (a) chart for found buy signals (stocks)</w:t>
             </w:r>
           </w:p>
         </w:tc>
@@ -31385,7 +31071,7 @@
               <w:rPr>
                 <w:rFonts w:hint="default"/>
               </w:rPr>
-              <w:t>user commands 'sold stocks chart'</w:t>
+              <w:t>user commands 'show me (a) chart for found buy signals (stocks)'</w:t>
             </w:r>
           </w:p>
         </w:tc>
@@ -31439,85 +31125,7 @@
               <w:rPr>
                 <w:rFonts w:hint="eastAsia"/>
               </w:rPr>
-              <w:t>first, check if the user logged in, for this command a user must be logged in because this command needs to use the user's executable chrome path to open puppeteer, if the user is not logged in so then stop this process and tell the user "you not logged in, you need to log in for this command".</w:t>
-            </w:r>
-            <w:r>
-              <w:rPr>
-                <w:rFonts w:hint="default"/>
-                <w:lang w:val="en-US"/>
-              </w:rPr>
-              <w:t xml:space="preserve"> </w:t>
-            </w:r>
-            <w:r>
-              <w:rPr>
-                <w:rFonts w:hint="eastAsia"/>
-              </w:rPr>
-              <w:t>second, let a user choose one of the sold stocks by telling him 'the following stocks have been sold choose one by saying stock number 3 for example'</w:t>
-            </w:r>
-            <w:r>
-              <w:rPr>
-                <w:rFonts w:hint="default"/>
-                <w:lang w:val="en-US"/>
-              </w:rPr>
-              <w:t xml:space="preserve"> </w:t>
-            </w:r>
-            <w:r>
-              <w:rPr>
-                <w:rFonts w:hint="eastAsia"/>
-              </w:rPr>
-              <w:t>third, check if executableChromePath exists in the user's data, if it not exist so then tell a user "oh no, I don't have your chrome executable path" and then open InputModal lastly tell the user  'paste it here to let me control your browser' then save executableChromePath and stop this process</w:t>
-            </w:r>
-            <w:r>
-              <w:rPr>
-                <w:rFonts w:hint="default"/>
-                <w:lang w:val="en-US"/>
-              </w:rPr>
-              <w:t xml:space="preserve"> </w:t>
-            </w:r>
-            <w:r>
-              <w:rPr>
-                <w:rFonts w:hint="eastAsia"/>
-              </w:rPr>
-              <w:t>fourth, if all</w:t>
-            </w:r>
-            <w:r>
-              <w:rPr>
-                <w:rFonts w:hint="default"/>
-                <w:lang w:val="en-US"/>
-              </w:rPr>
-              <w:t xml:space="preserve"> </w:t>
-            </w:r>
-            <w:r>
-              <w:rPr>
-                <w:rFonts w:hint="eastAsia"/>
-              </w:rPr>
-              <w:t>checkpoints passed so then send a POST HTTP request to auto API (auto API is part of the main API)  'open endpoints'.</w:t>
-            </w:r>
-            <w:r>
-              <w:rPr>
-                <w:rFonts w:hint="default"/>
-                <w:lang w:val="en-US"/>
-              </w:rPr>
-              <w:t xml:space="preserve"> </w:t>
-            </w:r>
-            <w:r>
-              <w:rPr>
-                <w:rFonts w:hint="eastAsia"/>
-              </w:rPr>
-              <w:t xml:space="preserve">fifth, in auto API open puppeteer, if puppeteer opened successfully respond with 200 code (okay) and open the chart, otherwise 500 code (server error). </w:t>
-            </w:r>
-            <w:r>
-              <w:rPr>
-                <w:rFonts w:hint="default"/>
-                <w:lang w:val="en-US"/>
-              </w:rPr>
-              <w:t xml:space="preserve"> </w:t>
-            </w:r>
-            <w:r>
-              <w:rPr>
-                <w:rFonts w:hint="eastAsia"/>
-              </w:rPr>
-              <w:t>lastly, send an HTTP request to Trading API's 'change chart date' endpoint to adjust the start date and end date of the chart.</w:t>
+              <w:t>opening all stocks that found buy signal for them using the above 'opening multiple chart' process</w:t>
             </w:r>
             <w:r>
               <w:rPr>
@@ -31600,12 +31208,12 @@
         <w:fldChar w:fldCharType="separate"/>
       </w:r>
       <w:r>
-        <w:t>55</w:t>
+        <w:t>54</w:t>
       </w:r>
       <w:r>
         <w:fldChar w:fldCharType="end"/>
       </w:r>
-      <w:bookmarkStart w:id="119" w:name="_Toc15443"/>
+      <w:bookmarkStart w:id="118" w:name="_Toc4143"/>
       <w:r>
         <w:rPr>
           <w:rFonts w:hint="default"/>
@@ -31619,12 +31227,7 @@
         </w:rPr>
         <w:t>show me (a) chart for found buy signals (stocks)</w:t>
       </w:r>
-      <w:bookmarkEnd w:id="119"/>
-    </w:p>
-    <w:p>
-      <w:r>
-        <w:br w:type="page"/>
-      </w:r>
+      <w:bookmarkEnd w:id="118"/>
     </w:p>
     <w:p/>
     <w:tbl>
@@ -31698,7 +31301,7 @@
               <w:rPr>
                 <w:rFonts w:hint="default"/>
               </w:rPr>
-              <w:t>show me trading progress</w:t>
+              <w:t>sold stocks chart</w:t>
             </w:r>
           </w:p>
         </w:tc>
@@ -31752,7 +31355,7 @@
               <w:rPr>
                 <w:rFonts w:hint="default"/>
               </w:rPr>
-              <w:t>user commands 'show me trading progress'</w:t>
+              <w:t>user commands 'sold stocks chart'</w:t>
             </w:r>
           </w:p>
         </w:tc>
@@ -31806,14 +31409,92 @@
               <w:rPr>
                 <w:rFonts w:hint="eastAsia"/>
               </w:rPr>
-              <w:t xml:space="preserve"> tell a user 'here is your trading progress' and then open Progress Modal</w:t>
+              <w:t>first, check if the user logged in, for this command a user must be logged in because this command needs to use the user's executable chrome path to open puppeteer, if the user is not logged in so then stop this process and tell the user "you not logged in, you need to log in for this command".</w:t>
             </w:r>
             <w:r>
               <w:rPr>
                 <w:rFonts w:hint="default"/>
                 <w:lang w:val="en-US"/>
               </w:rPr>
-              <w:t xml:space="preserve"> and then after 10 seconds close the modal</w:t>
+              <w:t xml:space="preserve"> </w:t>
+            </w:r>
+            <w:r>
+              <w:rPr>
+                <w:rFonts w:hint="eastAsia"/>
+              </w:rPr>
+              <w:t>second, let a user choose one of the sold stocks by telling him 'the following stocks have been sold choose one by saying stock number 3 for example'</w:t>
+            </w:r>
+            <w:r>
+              <w:rPr>
+                <w:rFonts w:hint="default"/>
+                <w:lang w:val="en-US"/>
+              </w:rPr>
+              <w:t xml:space="preserve"> </w:t>
+            </w:r>
+            <w:r>
+              <w:rPr>
+                <w:rFonts w:hint="eastAsia"/>
+              </w:rPr>
+              <w:t>third, check if executableChromePath exists in the user's data, if it not exist so then tell a user "oh no, I don't have your chrome executable path" and then open InputModal lastly tell the user  'paste it here to let me control your browser' then save executableChromePath and stop this process</w:t>
+            </w:r>
+            <w:r>
+              <w:rPr>
+                <w:rFonts w:hint="default"/>
+                <w:lang w:val="en-US"/>
+              </w:rPr>
+              <w:t xml:space="preserve"> </w:t>
+            </w:r>
+            <w:r>
+              <w:rPr>
+                <w:rFonts w:hint="eastAsia"/>
+              </w:rPr>
+              <w:t>fourth, if all</w:t>
+            </w:r>
+            <w:r>
+              <w:rPr>
+                <w:rFonts w:hint="default"/>
+                <w:lang w:val="en-US"/>
+              </w:rPr>
+              <w:t xml:space="preserve"> </w:t>
+            </w:r>
+            <w:r>
+              <w:rPr>
+                <w:rFonts w:hint="eastAsia"/>
+              </w:rPr>
+              <w:t>checkpoints passed so then send a POST HTTP request to auto API (auto API is part of the main API)  'open endpoints'.</w:t>
+            </w:r>
+            <w:r>
+              <w:rPr>
+                <w:rFonts w:hint="default"/>
+                <w:lang w:val="en-US"/>
+              </w:rPr>
+              <w:t xml:space="preserve"> </w:t>
+            </w:r>
+            <w:r>
+              <w:rPr>
+                <w:rFonts w:hint="eastAsia"/>
+              </w:rPr>
+              <w:t xml:space="preserve">fifth, in auto API open puppeteer, if puppeteer opened successfully respond with 200 code (okay) and open the chart, otherwise 500 code (server error). </w:t>
+            </w:r>
+            <w:r>
+              <w:rPr>
+                <w:rFonts w:hint="default"/>
+                <w:lang w:val="en-US"/>
+              </w:rPr>
+              <w:t xml:space="preserve"> </w:t>
+            </w:r>
+            <w:r>
+              <w:rPr>
+                <w:rFonts w:hint="eastAsia"/>
+              </w:rPr>
+              <w:t>lastly, send an HTTP request to Trading API's 'change chart date' endpoint to adjust the start date and end date of the chart.</w:t>
+            </w:r>
+            <w:r>
+              <w:rPr>
+                <w:rFonts w:hint="default"/>
+                <w:lang w:val="en-US"/>
+              </w:rPr>
+              <w:t xml:space="preserve">  </w:t>
             </w:r>
           </w:p>
         </w:tc>
@@ -31863,6 +31544,295 @@
               <w:rPr>
                 <w:rFonts w:hint="eastAsia"/>
               </w:rPr>
+              <w:t>opening charts for stock that found buy signal for them</w:t>
+            </w:r>
+          </w:p>
+        </w:tc>
+      </w:tr>
+    </w:tbl>
+    <w:p>
+      <w:pPr>
+        <w:pStyle w:val="15"/>
+        <w:rPr>
+          <w:rFonts w:eastAsia="DengXian Light"/>
+        </w:rPr>
+      </w:pPr>
+      <w:r>
+        <w:t xml:space="preserve">Table </w:t>
+      </w:r>
+      <w:r>
+        <w:fldChar w:fldCharType="begin"/>
+      </w:r>
+      <w:r>
+        <w:instrText xml:space="preserve"> SEQ Table \* ARABIC </w:instrText>
+      </w:r>
+      <w:r>
+        <w:fldChar w:fldCharType="separate"/>
+      </w:r>
+      <w:r>
+        <w:t>55</w:t>
+      </w:r>
+      <w:r>
+        <w:fldChar w:fldCharType="end"/>
+      </w:r>
+      <w:bookmarkStart w:id="119" w:name="_Toc15443"/>
+      <w:r>
+        <w:rPr>
+          <w:rFonts w:hint="default"/>
+          <w:lang w:val="en-US"/>
+        </w:rPr>
+        <w:t xml:space="preserve"> </w:t>
+      </w:r>
+      <w:r>
+        <w:rPr>
+          <w:rFonts w:hint="default"/>
+        </w:rPr>
+        <w:t>show me (a) chart for found buy signals (stocks)</w:t>
+      </w:r>
+      <w:bookmarkEnd w:id="119"/>
+    </w:p>
+    <w:p>
+      <w:r>
+        <w:br w:type="page"/>
+      </w:r>
+    </w:p>
+    <w:p/>
+    <w:tbl>
+      <w:tblPr>
+        <w:tblStyle w:val="28"/>
+        <w:tblW w:w="0" w:type="auto"/>
+        <w:tblInd w:w="0" w:type="dxa"/>
+        <w:tblBorders>
+          <w:top w:val="single" w:color="auto" w:sz="4" w:space="0"/>
+          <w:left w:val="single" w:color="auto" w:sz="4" w:space="0"/>
+          <w:bottom w:val="single" w:color="auto" w:sz="4" w:space="0"/>
+          <w:right w:val="single" w:color="auto" w:sz="4" w:space="0"/>
+          <w:insideH w:val="single" w:color="auto" w:sz="4" w:space="0"/>
+          <w:insideV w:val="single" w:color="auto" w:sz="4" w:space="0"/>
+        </w:tblBorders>
+        <w:tblLayout w:type="autofit"/>
+        <w:tblCellMar>
+          <w:top w:w="0" w:type="dxa"/>
+          <w:left w:w="108" w:type="dxa"/>
+          <w:bottom w:w="0" w:type="dxa"/>
+          <w:right w:w="108" w:type="dxa"/>
+        </w:tblCellMar>
+      </w:tblPr>
+      <w:tblGrid>
+        <w:gridCol w:w="1668"/>
+        <w:gridCol w:w="6854"/>
+      </w:tblGrid>
+      <w:tr>
+        <w:tblPrEx>
+          <w:tblBorders>
+            <w:top w:val="single" w:color="auto" w:sz="4" w:space="0"/>
+            <w:left w:val="single" w:color="auto" w:sz="4" w:space="0"/>
+            <w:bottom w:val="single" w:color="auto" w:sz="4" w:space="0"/>
+            <w:right w:val="single" w:color="auto" w:sz="4" w:space="0"/>
+            <w:insideH w:val="single" w:color="auto" w:sz="4" w:space="0"/>
+            <w:insideV w:val="single" w:color="auto" w:sz="4" w:space="0"/>
+          </w:tblBorders>
+          <w:tblCellMar>
+            <w:top w:w="0" w:type="dxa"/>
+            <w:left w:w="108" w:type="dxa"/>
+            <w:bottom w:w="0" w:type="dxa"/>
+            <w:right w:w="108" w:type="dxa"/>
+          </w:tblCellMar>
+        </w:tblPrEx>
+        <w:tc>
+          <w:tcPr>
+            <w:tcW w:w="1668" w:type="dxa"/>
+          </w:tcPr>
+          <w:p>
+            <w:pPr>
+              <w:jc w:val="left"/>
+            </w:pPr>
+            <w:r>
+              <w:rPr>
+                <w:rFonts w:hint="default"/>
+                <w:lang w:val="en-US"/>
+              </w:rPr>
+              <w:t>Command</w:t>
+            </w:r>
+          </w:p>
+        </w:tc>
+        <w:tc>
+          <w:tcPr>
+            <w:tcW w:w="6854" w:type="dxa"/>
+          </w:tcPr>
+          <w:p>
+            <w:pPr>
+              <w:jc w:val="left"/>
+            </w:pPr>
+            <w:r>
+              <w:rPr>
+                <w:rFonts w:hint="default"/>
+              </w:rPr>
+              <w:t>show me trading progress</w:t>
+            </w:r>
+          </w:p>
+        </w:tc>
+      </w:tr>
+      <w:tr>
+        <w:tblPrEx>
+          <w:tblBorders>
+            <w:top w:val="single" w:color="auto" w:sz="4" w:space="0"/>
+            <w:left w:val="single" w:color="auto" w:sz="4" w:space="0"/>
+            <w:bottom w:val="single" w:color="auto" w:sz="4" w:space="0"/>
+            <w:right w:val="single" w:color="auto" w:sz="4" w:space="0"/>
+            <w:insideH w:val="single" w:color="auto" w:sz="4" w:space="0"/>
+            <w:insideV w:val="single" w:color="auto" w:sz="4" w:space="0"/>
+          </w:tblBorders>
+          <w:tblCellMar>
+            <w:top w:w="0" w:type="dxa"/>
+            <w:left w:w="108" w:type="dxa"/>
+            <w:bottom w:w="0" w:type="dxa"/>
+            <w:right w:w="108" w:type="dxa"/>
+          </w:tblCellMar>
+        </w:tblPrEx>
+        <w:tc>
+          <w:tcPr>
+            <w:tcW w:w="1668" w:type="dxa"/>
+          </w:tcPr>
+          <w:p>
+            <w:pPr>
+              <w:jc w:val="left"/>
+            </w:pPr>
+            <w:r>
+              <w:rPr>
+                <w:rFonts w:hint="eastAsia"/>
+              </w:rPr>
+              <w:t>input</w:t>
+            </w:r>
+          </w:p>
+        </w:tc>
+        <w:tc>
+          <w:tcPr>
+            <w:tcW w:w="6854" w:type="dxa"/>
+          </w:tcPr>
+          <w:p>
+            <w:pPr>
+              <w:jc w:val="left"/>
+              <w:rPr>
+                <w:rFonts w:hint="default"/>
+                <w:lang w:val="en-US"/>
+              </w:rPr>
+            </w:pPr>
+            <w:r>
+              <w:rPr>
+                <w:rFonts w:hint="default"/>
+              </w:rPr>
+              <w:t>user commands 'show me trading progress'</w:t>
+            </w:r>
+          </w:p>
+        </w:tc>
+      </w:tr>
+      <w:tr>
+        <w:tblPrEx>
+          <w:tblBorders>
+            <w:top w:val="single" w:color="auto" w:sz="4" w:space="0"/>
+            <w:left w:val="single" w:color="auto" w:sz="4" w:space="0"/>
+            <w:bottom w:val="single" w:color="auto" w:sz="4" w:space="0"/>
+            <w:right w:val="single" w:color="auto" w:sz="4" w:space="0"/>
+            <w:insideH w:val="single" w:color="auto" w:sz="4" w:space="0"/>
+            <w:insideV w:val="single" w:color="auto" w:sz="4" w:space="0"/>
+          </w:tblBorders>
+          <w:tblCellMar>
+            <w:top w:w="0" w:type="dxa"/>
+            <w:left w:w="108" w:type="dxa"/>
+            <w:bottom w:w="0" w:type="dxa"/>
+            <w:right w:w="108" w:type="dxa"/>
+          </w:tblCellMar>
+        </w:tblPrEx>
+        <w:tc>
+          <w:tcPr>
+            <w:tcW w:w="1668" w:type="dxa"/>
+          </w:tcPr>
+          <w:p>
+            <w:pPr>
+              <w:jc w:val="left"/>
+            </w:pPr>
+            <w:r>
+              <w:rPr>
+                <w:rFonts w:hint="eastAsia"/>
+              </w:rPr>
+              <w:t>process</w:t>
+            </w:r>
+          </w:p>
+        </w:tc>
+        <w:tc>
+          <w:tcPr>
+            <w:tcW w:w="6854" w:type="dxa"/>
+          </w:tcPr>
+          <w:p>
+            <w:pPr>
+              <w:jc w:val="left"/>
+              <w:rPr>
+                <w:rFonts w:hint="default"/>
+                <w:lang w:val="en-US"/>
+              </w:rPr>
+            </w:pPr>
+            <w:r>
+              <w:rPr>
+                <w:rFonts w:hint="eastAsia"/>
+              </w:rPr>
+              <w:t xml:space="preserve"> tell a user 'here is your trading progress' and then open Progress Modal</w:t>
+            </w:r>
+            <w:r>
+              <w:rPr>
+                <w:rFonts w:hint="default"/>
+                <w:lang w:val="en-US"/>
+              </w:rPr>
+              <w:t xml:space="preserve"> and then after 10 seconds close the modal</w:t>
+            </w:r>
+          </w:p>
+        </w:tc>
+      </w:tr>
+      <w:tr>
+        <w:tblPrEx>
+          <w:tblBorders>
+            <w:top w:val="single" w:color="auto" w:sz="4" w:space="0"/>
+            <w:left w:val="single" w:color="auto" w:sz="4" w:space="0"/>
+            <w:bottom w:val="single" w:color="auto" w:sz="4" w:space="0"/>
+            <w:right w:val="single" w:color="auto" w:sz="4" w:space="0"/>
+            <w:insideH w:val="single" w:color="auto" w:sz="4" w:space="0"/>
+            <w:insideV w:val="single" w:color="auto" w:sz="4" w:space="0"/>
+          </w:tblBorders>
+          <w:tblCellMar>
+            <w:top w:w="0" w:type="dxa"/>
+            <w:left w:w="108" w:type="dxa"/>
+            <w:bottom w:w="0" w:type="dxa"/>
+            <w:right w:w="108" w:type="dxa"/>
+          </w:tblCellMar>
+        </w:tblPrEx>
+        <w:tc>
+          <w:tcPr>
+            <w:tcW w:w="1668" w:type="dxa"/>
+          </w:tcPr>
+          <w:p>
+            <w:pPr>
+              <w:jc w:val="left"/>
+            </w:pPr>
+            <w:r>
+              <w:rPr>
+                <w:rFonts w:hint="eastAsia"/>
+              </w:rPr>
+              <w:t>output</w:t>
+            </w:r>
+          </w:p>
+        </w:tc>
+        <w:tc>
+          <w:tcPr>
+            <w:tcW w:w="6854" w:type="dxa"/>
+          </w:tcPr>
+          <w:p>
+            <w:pPr>
+              <w:jc w:val="left"/>
+            </w:pPr>
+            <w:r>
+              <w:rPr>
+                <w:rFonts w:hint="eastAsia"/>
+              </w:rPr>
               <w:t>opening Progress Modal</w:t>
             </w:r>
           </w:p>
@@ -32259,7 +32229,43 @@
           <w:rFonts w:hint="default" w:eastAsia="DengXian Light"/>
           <w:lang w:val="en-US"/>
         </w:rPr>
-        <w:t xml:space="preserve">https://clipchamp.com/watch/IM2k3GuJQQb </w:t>
+        <w:fldChar w:fldCharType="begin"/>
+      </w:r>
+      <w:r>
+        <w:rPr>
+          <w:rFonts w:hint="default" w:eastAsia="DengXian Light"/>
+          <w:lang w:val="en-US"/>
+        </w:rPr>
+        <w:instrText xml:space="preserve"> HYPERLINK "https://clipchamp.com/watch/562lTGNvypO" </w:instrText>
+      </w:r>
+      <w:r>
+        <w:rPr>
+          <w:rFonts w:hint="default" w:eastAsia="DengXian Light"/>
+          <w:lang w:val="en-US"/>
+        </w:rPr>
+        <w:fldChar w:fldCharType="separate"/>
+      </w:r>
+      <w:r>
+        <w:rPr>
+          <w:rStyle w:val="27"/>
+          <w:rFonts w:hint="default" w:eastAsia="DengXian Light"/>
+          <w:lang w:val="en-US"/>
+        </w:rPr>
+        <w:t>https://clipchamp.com/watch/562lTGNvypO</w:t>
+      </w:r>
+      <w:r>
+        <w:rPr>
+          <w:rFonts w:hint="default" w:eastAsia="DengXian Light"/>
+          <w:lang w:val="en-US"/>
+        </w:rPr>
+        <w:fldChar w:fldCharType="end"/>
+      </w:r>
+      <w:r>
+        <w:rPr>
+          <w:rFonts w:hint="default" w:eastAsia="DengXian Light"/>
+          <w:lang w:val="en-US"/>
+        </w:rPr>
+        <w:t xml:space="preserve">  </w:t>
       </w:r>
     </w:p>
     <w:p>
@@ -32277,10 +32283,70 @@
           <w:rFonts w:hint="default" w:eastAsia="DengXian Light"/>
           <w:lang w:val="en-US"/>
         </w:rPr>
+        <w:fldChar w:fldCharType="begin"/>
+      </w:r>
+      <w:r>
+        <w:rPr>
+          <w:rFonts w:hint="default" w:eastAsia="DengXian Light"/>
+          <w:lang w:val="en-US"/>
+        </w:rPr>
+        <w:instrText xml:space="preserve"> HYPERLINK "https://clipchamp.com/watch/QggpdDFirxk" </w:instrText>
+      </w:r>
+      <w:r>
+        <w:rPr>
+          <w:rFonts w:hint="default" w:eastAsia="DengXian Light"/>
+          <w:lang w:val="en-US"/>
+        </w:rPr>
+        <w:fldChar w:fldCharType="separate"/>
+      </w:r>
+      <w:r>
+        <w:rPr>
+          <w:rStyle w:val="27"/>
+          <w:rFonts w:hint="default" w:eastAsia="DengXian Light"/>
+          <w:lang w:val="en-US"/>
+        </w:rPr>
         <w:t>https://clipchamp.com/watch/QggpdDFirxk</w:t>
       </w:r>
-      <w:bookmarkStart w:id="176" w:name="_GoBack"/>
-      <w:bookmarkEnd w:id="176"/>
+      <w:r>
+        <w:rPr>
+          <w:rFonts w:hint="default" w:eastAsia="DengXian Light"/>
+          <w:lang w:val="en-US"/>
+        </w:rPr>
+        <w:fldChar w:fldCharType="end"/>
+      </w:r>
+      <w:r>
+        <w:rPr>
+          <w:rFonts w:hint="default" w:eastAsia="DengXian Light"/>
+          <w:lang w:val="en-US"/>
+        </w:rPr>
+        <w:t xml:space="preserve">  </w:t>
+      </w:r>
+    </w:p>
+    <w:p>
+      <w:pPr>
+        <w:jc w:val="left"/>
+        <w:rPr>
+          <w:rFonts w:hint="default" w:eastAsia="DengXian Light"/>
+          <w:lang w:val="en-US"/>
+        </w:rPr>
+      </w:pPr>
+    </w:p>
+    <w:p>
+      <w:pPr>
+        <w:pStyle w:val="4"/>
+        <w:bidi w:val="0"/>
+        <w:rPr>
+          <w:rFonts w:hint="default" w:eastAsia="DengXian Light"/>
+          <w:lang w:val="en-US"/>
+        </w:rPr>
+      </w:pPr>
+      <w:r>
+        <w:rPr>
+          <w:rFonts w:hint="default"/>
+          <w:lang w:val="en-US"/>
+        </w:rPr>
+        <w:t>S&amp;P500</w:t>
+      </w:r>
     </w:p>
     <w:p>
       <w:pPr>
@@ -32292,31 +32358,13 @@
           <w:lang w:val="en-US"/>
         </w:rPr>
       </w:pPr>
-    </w:p>
-    <w:p>
-      <w:pPr>
+      <w:r>
         <w:rPr>
           <w:rFonts w:hint="default" w:eastAsia="DengXian Light"/>
           <w:lang w:val="en-US"/>
         </w:rPr>
-      </w:pPr>
-      <w:r>
-        <w:rPr>
-          <w:rFonts w:hint="default" w:eastAsia="DengXian Light"/>
-          <w:lang w:val="en-US"/>
-        </w:rPr>
-        <w:br w:type="page"/>
-      </w:r>
-    </w:p>
-    <w:p>
-      <w:pPr>
-        <w:pStyle w:val="4"/>
-        <w:bidi w:val="0"/>
-        <w:rPr>
-          <w:rFonts w:hint="default"/>
-          <w:lang w:val="en-US"/>
-        </w:rPr>
-      </w:pPr>
+        <w:t>The Standard and Poor's 500, or simply the S&amp;P 500, is a stock market index tracking the performance of 500 large companies listed on stock exchanges in the United States. It is one of the most commonly followed equity indices. As of December 31, 2020, more than $5.4 trillion was invested in assets tied to the performance of the index. a stock market index is a calculation that gives information about a group of stocks.</w:t>
+      </w:r>
     </w:p>
     <w:p>
       <w:pPr>
@@ -32328,6 +32376,13 @@
           <w:lang w:val="en-US"/>
         </w:rPr>
       </w:pPr>
+      <w:r>
+        <w:rPr>
+          <w:rFonts w:hint="default" w:eastAsia="DengXian Light"/>
+          <w:lang w:val="en-US"/>
+        </w:rPr>
+        <w:t>check out the following videos:</w:t>
+      </w:r>
     </w:p>
     <w:p>
       <w:pPr>
@@ -32336,6 +32391,709 @@
         </w:tabs>
         <w:rPr>
           <w:rFonts w:hint="default" w:eastAsia="DengXian Light"/>
+          <w:lang w:val="en-US"/>
+        </w:rPr>
+      </w:pPr>
+      <w:r>
+        <w:rPr>
+          <w:rFonts w:hint="default" w:eastAsia="DengXian Light"/>
+          <w:lang w:val="en-US"/>
+        </w:rPr>
+        <w:fldChar w:fldCharType="begin"/>
+      </w:r>
+      <w:r>
+        <w:rPr>
+          <w:rFonts w:hint="default" w:eastAsia="DengXian Light"/>
+          <w:lang w:val="en-US"/>
+        </w:rPr>
+        <w:instrText xml:space="preserve"> HYPERLINK "https://www.youtube.com/watch?v=VJQ6-DDr3jA" </w:instrText>
+      </w:r>
+      <w:r>
+        <w:rPr>
+          <w:rFonts w:hint="default" w:eastAsia="DengXian Light"/>
+          <w:lang w:val="en-US"/>
+        </w:rPr>
+        <w:fldChar w:fldCharType="separate"/>
+      </w:r>
+      <w:r>
+        <w:rPr>
+          <w:rStyle w:val="27"/>
+          <w:rFonts w:hint="default" w:eastAsia="DengXian Light"/>
+          <w:lang w:val="en-US"/>
+        </w:rPr>
+        <w:t>https://www.youtube.com/watch?v=VJQ6-DDr3jA</w:t>
+      </w:r>
+      <w:r>
+        <w:rPr>
+          <w:rFonts w:hint="default" w:eastAsia="DengXian Light"/>
+          <w:lang w:val="en-US"/>
+        </w:rPr>
+        <w:fldChar w:fldCharType="end"/>
+      </w:r>
+      <w:r>
+        <w:rPr>
+          <w:rFonts w:hint="default" w:eastAsia="DengXian Light"/>
+          <w:lang w:val="en-US"/>
+        </w:rPr>
+        <w:t xml:space="preserve"> </w:t>
+      </w:r>
+    </w:p>
+    <w:p>
+      <w:pPr>
+        <w:tabs>
+          <w:tab w:val="center" w:pos="4156"/>
+        </w:tabs>
+        <w:rPr>
+          <w:rFonts w:hint="default" w:eastAsia="DengXian Light"/>
+          <w:lang w:val="en-US"/>
+        </w:rPr>
+      </w:pPr>
+      <w:r>
+        <w:rPr>
+          <w:rFonts w:hint="default" w:eastAsia="DengXian Light"/>
+          <w:lang w:val="en-US"/>
+        </w:rPr>
+        <w:fldChar w:fldCharType="begin"/>
+      </w:r>
+      <w:r>
+        <w:rPr>
+          <w:rFonts w:hint="default" w:eastAsia="DengXian Light"/>
+          <w:lang w:val="en-US"/>
+        </w:rPr>
+        <w:instrText xml:space="preserve"> HYPERLINK "https://clipchamp.com/watch/IM2k3GuJQQb" </w:instrText>
+      </w:r>
+      <w:r>
+        <w:rPr>
+          <w:rFonts w:hint="default" w:eastAsia="DengXian Light"/>
+          <w:lang w:val="en-US"/>
+        </w:rPr>
+        <w:fldChar w:fldCharType="separate"/>
+      </w:r>
+      <w:r>
+        <w:rPr>
+          <w:rStyle w:val="27"/>
+          <w:rFonts w:hint="default" w:eastAsia="DengXian Light"/>
+          <w:lang w:val="en-US"/>
+        </w:rPr>
+        <w:t>https://clipchamp.com/watch/IM2k3GuJQQb</w:t>
+      </w:r>
+      <w:r>
+        <w:rPr>
+          <w:rFonts w:hint="default" w:eastAsia="DengXian Light"/>
+          <w:lang w:val="en-US"/>
+        </w:rPr>
+        <w:fldChar w:fldCharType="end"/>
+      </w:r>
+    </w:p>
+    <w:p>
+      <w:pPr>
+        <w:tabs>
+          <w:tab w:val="center" w:pos="4156"/>
+        </w:tabs>
+        <w:rPr>
+          <w:rFonts w:hint="default" w:eastAsia="DengXian Light"/>
+          <w:lang w:val="en-US"/>
+        </w:rPr>
+      </w:pPr>
+    </w:p>
+    <w:p>
+      <w:pPr>
+        <w:pStyle w:val="4"/>
+        <w:bidi w:val="0"/>
+        <w:rPr>
+          <w:rFonts w:hint="default"/>
+          <w:lang w:val="en-US"/>
+        </w:rPr>
+      </w:pPr>
+      <w:r>
+        <w:rPr>
+          <w:rFonts w:hint="default"/>
+          <w:lang w:val="en-US"/>
+        </w:rPr>
+        <w:t>Algorithmic Trading</w:t>
+      </w:r>
+    </w:p>
+    <w:p>
+      <w:pPr>
+        <w:rPr>
+          <w:rFonts w:hint="default"/>
+          <w:lang w:val="en-US"/>
+        </w:rPr>
+      </w:pPr>
+      <w:r>
+        <w:rPr>
+          <w:rFonts w:hint="default"/>
+          <w:lang w:val="en-US"/>
+        </w:rPr>
+        <w:t>Algorithmic trading is a method of executing orders using automated pre-programmed trading instructions accounting for variables such as time, price, and volume.[1] This type of trading attempts to leverage the speed and computational resources of computers relative to human traders. In the twenty-first century, algorithmic trading has been gaining traction with both retail and institutional traders.[2][3] It is widely used by investment banks, pension funds, mutual funds, and hedge funds that may need to spread out the execution of a larger order or perform trades too fast for human traders to react to. A study in 2019 showed that around 92% of trading in the Forex market was performed by trading algorithms rather than humans.</w:t>
+      </w:r>
+    </w:p>
+    <w:p>
+      <w:pPr>
+        <w:rPr>
+          <w:rFonts w:hint="default"/>
+          <w:lang w:val="en-US"/>
+        </w:rPr>
+      </w:pPr>
+      <w:r>
+        <w:rPr>
+          <w:rFonts w:hint="default"/>
+          <w:lang w:val="en-US"/>
+        </w:rPr>
+        <w:t>check out the following video:</w:t>
+      </w:r>
+    </w:p>
+    <w:p>
+      <w:pPr>
+        <w:rPr>
+          <w:rFonts w:hint="default"/>
+          <w:lang w:val="en-US"/>
+        </w:rPr>
+      </w:pPr>
+      <w:r>
+        <w:rPr>
+          <w:rFonts w:hint="default"/>
+          <w:lang w:val="en-US"/>
+        </w:rPr>
+        <w:t>https://www.youtube.com/watch?v=ezom23o2boM</w:t>
+      </w:r>
+    </w:p>
+    <w:p>
+      <w:pPr>
+        <w:rPr>
+          <w:rFonts w:hint="default"/>
+          <w:lang w:val="en-US"/>
+        </w:rPr>
+      </w:pPr>
+    </w:p>
+    <w:p>
+      <w:pPr>
+        <w:rPr>
+          <w:rFonts w:hint="default"/>
+          <w:lang w:val="en-US"/>
+        </w:rPr>
+      </w:pPr>
+    </w:p>
+    <w:p>
+      <w:pPr>
+        <w:rPr>
+          <w:rFonts w:hint="default"/>
+          <w:lang w:val="en-US"/>
+        </w:rPr>
+      </w:pPr>
+    </w:p>
+    <w:p>
+      <w:pPr>
+        <w:rPr>
+          <w:rFonts w:hint="default"/>
+          <w:lang w:val="en-US"/>
+        </w:rPr>
+      </w:pPr>
+    </w:p>
+    <w:p>
+      <w:pPr>
+        <w:rPr>
+          <w:rFonts w:hint="default"/>
+          <w:lang w:val="en-US"/>
+        </w:rPr>
+      </w:pPr>
+    </w:p>
+    <w:p>
+      <w:pPr>
+        <w:rPr>
+          <w:rFonts w:hint="default"/>
+          <w:lang w:val="en-US"/>
+        </w:rPr>
+      </w:pPr>
+    </w:p>
+    <w:p>
+      <w:pPr>
+        <w:rPr>
+          <w:rFonts w:hint="default"/>
+          <w:lang w:val="en-US"/>
+        </w:rPr>
+      </w:pPr>
+    </w:p>
+    <w:p>
+      <w:pPr>
+        <w:rPr>
+          <w:rFonts w:hint="default"/>
+          <w:lang w:val="en-US"/>
+        </w:rPr>
+      </w:pPr>
+    </w:p>
+    <w:p>
+      <w:pPr>
+        <w:rPr>
+          <w:rFonts w:hint="default"/>
+          <w:lang w:val="en-US"/>
+        </w:rPr>
+      </w:pPr>
+    </w:p>
+    <w:p>
+      <w:pPr>
+        <w:rPr>
+          <w:rFonts w:hint="default"/>
+          <w:lang w:val="en-US"/>
+        </w:rPr>
+      </w:pPr>
+    </w:p>
+    <w:p>
+      <w:pPr>
+        <w:rPr>
+          <w:rFonts w:hint="default"/>
+          <w:lang w:val="en-US"/>
+        </w:rPr>
+      </w:pPr>
+    </w:p>
+    <w:p>
+      <w:pPr>
+        <w:pStyle w:val="4"/>
+        <w:bidi w:val="0"/>
+        <w:rPr>
+          <w:rFonts w:hint="default"/>
+          <w:lang w:val="en-US"/>
+        </w:rPr>
+      </w:pPr>
+      <w:r>
+        <w:rPr>
+          <w:rFonts w:hint="default"/>
+          <w:lang w:val="en-US"/>
+        </w:rPr>
+        <w:t>How the News Affects Stock Prices</w:t>
+      </w:r>
+    </w:p>
+    <w:p>
+      <w:pPr>
+        <w:rPr>
+          <w:rFonts w:hint="default"/>
+          <w:lang w:val="en-US"/>
+        </w:rPr>
+      </w:pPr>
+      <w:r>
+        <w:rPr>
+          <w:rFonts w:hint="default"/>
+          <w:lang w:val="en-US"/>
+        </w:rPr>
+        <w:t>Stock prices tick up and down constantly due to fluctuations in supply and demand. If more people want to buy a stock, its market price will increase. If more people are trying to sell a stock, its price will fall. The relationship between supply and demand is highly sensitive to the news of the moment. Negative news will normally cause people to sell stocks. A bad earnings report, a lapse in corporate governance, big-picture economic and political uncertainty, and unfortunate occurrences all translate to selling pressure and a decrease in the prices of many if not most stocks. Positive news will normally cause individuals to buy stocks. Good earnings reports, an announcement of a new product, a corporate acquisition, and positive economic indicators all translate into buying pressure and an increase in stock prices.</w:t>
+      </w:r>
+    </w:p>
+    <w:p>
+      <w:pPr>
+        <w:rPr>
+          <w:rFonts w:hint="default"/>
+          <w:lang w:val="en-US"/>
+        </w:rPr>
+      </w:pPr>
+    </w:p>
+    <w:p>
+      <w:pPr>
+        <w:pStyle w:val="4"/>
+        <w:bidi w:val="0"/>
+        <w:rPr>
+          <w:rFonts w:hint="default"/>
+          <w:lang w:val="en-US"/>
+        </w:rPr>
+      </w:pPr>
+      <w:r>
+        <w:rPr>
+          <w:rFonts w:hint="default"/>
+          <w:lang w:val="en-US"/>
+        </w:rPr>
+        <w:t>Backtesting</w:t>
+      </w:r>
+    </w:p>
+    <w:p>
+      <w:pPr>
+        <w:rPr>
+          <w:rFonts w:hint="default"/>
+          <w:lang w:val="en-US"/>
+        </w:rPr>
+      </w:pPr>
+      <w:r>
+        <w:rPr>
+          <w:rFonts w:hint="default"/>
+          <w:lang w:val="en-US"/>
+        </w:rPr>
+        <w:t>Backtesting allows a trader to simulate a trading strategy using historical data to generate results and analyze risk and profitability before risking any actual capital.</w:t>
+      </w:r>
+    </w:p>
+    <w:p>
+      <w:pPr>
+        <w:rPr>
+          <w:rFonts w:hint="default"/>
+          <w:lang w:val="en-US"/>
+        </w:rPr>
+      </w:pPr>
+      <w:r>
+        <w:rPr>
+          <w:rFonts w:hint="default"/>
+          <w:lang w:val="en-US"/>
+        </w:rPr>
+        <w:t>A well-conducted backtest that yields positive results assures traders that the strategy is fundamentally sound and is likely to yield profits when implemented in reality. In contrast, a well-conducted backtest that yields suboptimal results will prompt traders to alter or reject the strategy.</w:t>
+      </w:r>
+    </w:p>
+    <w:p>
+      <w:pPr>
+        <w:rPr>
+          <w:rFonts w:hint="default"/>
+          <w:lang w:val="en-US"/>
+        </w:rPr>
+      </w:pPr>
+      <w:r>
+        <w:rPr>
+          <w:rFonts w:hint="default"/>
+          <w:lang w:val="en-US"/>
+        </w:rPr>
+        <w:t>check out the following video:</w:t>
+      </w:r>
+    </w:p>
+    <w:p>
+      <w:pPr>
+        <w:rPr>
+          <w:rFonts w:hint="default"/>
+          <w:lang w:val="en-US"/>
+        </w:rPr>
+      </w:pPr>
+      <w:r>
+        <w:rPr>
+          <w:rFonts w:hint="default"/>
+          <w:lang w:val="en-US"/>
+        </w:rPr>
+        <w:fldChar w:fldCharType="begin"/>
+      </w:r>
+      <w:r>
+        <w:rPr>
+          <w:rFonts w:hint="default"/>
+          <w:lang w:val="en-US"/>
+        </w:rPr>
+        <w:instrText xml:space="preserve"> HYPERLINK "https://www.youtube.com/watch?v=JGxxXSCerXU" </w:instrText>
+      </w:r>
+      <w:r>
+        <w:rPr>
+          <w:rFonts w:hint="default"/>
+          <w:lang w:val="en-US"/>
+        </w:rPr>
+        <w:fldChar w:fldCharType="separate"/>
+      </w:r>
+      <w:r>
+        <w:rPr>
+          <w:rStyle w:val="27"/>
+          <w:rFonts w:hint="default"/>
+          <w:lang w:val="en-US"/>
+        </w:rPr>
+        <w:t>https://www.youtube.com/watch?v=JGxxXSCerXU</w:t>
+      </w:r>
+      <w:r>
+        <w:rPr>
+          <w:rFonts w:hint="default"/>
+          <w:lang w:val="en-US"/>
+        </w:rPr>
+        <w:fldChar w:fldCharType="end"/>
+      </w:r>
+      <w:r>
+        <w:rPr>
+          <w:rFonts w:hint="default"/>
+          <w:lang w:val="en-US"/>
+        </w:rPr>
+        <w:t xml:space="preserve">  </w:t>
+      </w:r>
+    </w:p>
+    <w:p>
+      <w:pPr>
+        <w:rPr>
+          <w:rFonts w:hint="default"/>
+          <w:lang w:val="en-US"/>
+        </w:rPr>
+      </w:pPr>
+    </w:p>
+    <w:p>
+      <w:pPr>
+        <w:pStyle w:val="4"/>
+        <w:bidi w:val="0"/>
+        <w:rPr>
+          <w:rFonts w:hint="default"/>
+          <w:lang w:val="en-US"/>
+        </w:rPr>
+      </w:pPr>
+      <w:r>
+        <w:rPr>
+          <w:rFonts w:hint="default"/>
+          <w:lang w:val="en-US"/>
+        </w:rPr>
+        <w:t>yahoo finance</w:t>
+      </w:r>
+    </w:p>
+    <w:p>
+      <w:pPr>
+        <w:rPr>
+          <w:rFonts w:hint="default"/>
+          <w:lang w:val="en-US"/>
+        </w:rPr>
+      </w:pPr>
+      <w:r>
+        <w:rPr>
+          <w:rFonts w:hint="default"/>
+          <w:lang w:val="en-US"/>
+        </w:rPr>
+        <w:t>Yahoo! Finance is a media property that is part of the Yahoo! network. It provides financial news, data and commentary including stock quotes, press releases, financial reports, and original content. It also offers some online tools for personal finance management. In addition to posting partner content from other web sites, it posts original stories by its team of staff journalists. It is ranked 21st by SimilarWeb on the list of largest news and media websites</w:t>
+      </w:r>
+    </w:p>
+    <w:p>
+      <w:pPr>
+        <w:rPr>
+          <w:rFonts w:hint="default"/>
+          <w:lang w:val="en-US"/>
+        </w:rPr>
+      </w:pPr>
+      <w:r>
+        <w:rPr>
+          <w:rFonts w:hint="default"/>
+          <w:lang w:val="en-US"/>
+        </w:rPr>
+        <w:br w:type="page"/>
+      </w:r>
+    </w:p>
+    <w:p>
+      <w:pPr>
+        <w:pStyle w:val="4"/>
+        <w:bidi w:val="0"/>
+        <w:rPr>
+          <w:rFonts w:hint="default"/>
+          <w:lang w:val="en-US"/>
+        </w:rPr>
+      </w:pPr>
+      <w:r>
+        <w:rPr>
+          <w:rFonts w:hint="default"/>
+          <w:lang w:val="en-US"/>
+        </w:rPr>
+        <w:t>Risk management in stock market</w:t>
+      </w:r>
+    </w:p>
+    <w:p>
+      <w:pPr>
+        <w:rPr>
+          <w:rFonts w:hint="default"/>
+          <w:lang w:val="en-US"/>
+        </w:rPr>
+      </w:pPr>
+      <w:r>
+        <w:rPr>
+          <w:rFonts w:hint="default"/>
+          <w:lang w:val="en-US"/>
+        </w:rPr>
+        <w:t>Risk management refers to analysing potential loss from investments that investors carry out and any appropriate action to mitigate the chances of incurring a said loss. Today, risk management forms an essential part of strategies used by investors while trading.</w:t>
+      </w:r>
+    </w:p>
+    <w:p>
+      <w:pPr>
+        <w:tabs>
+          <w:tab w:val="center" w:pos="4156"/>
+        </w:tabs>
+        <w:rPr>
+          <w:rFonts w:hint="default"/>
+          <w:lang w:val="en-US"/>
+        </w:rPr>
+      </w:pPr>
+      <w:r>
+        <w:rPr>
+          <w:rFonts w:hint="default" w:eastAsia="DengXian Light"/>
+          <w:lang w:val="en-US"/>
+        </w:rPr>
+        <w:t>check out the following videos:</w:t>
+      </w:r>
+    </w:p>
+    <w:p>
+      <w:pPr>
+        <w:rPr>
+          <w:rFonts w:hint="default"/>
+          <w:lang w:val="en-US"/>
+        </w:rPr>
+      </w:pPr>
+      <w:r>
+        <w:rPr>
+          <w:rFonts w:hint="default"/>
+          <w:lang w:val="en-US"/>
+        </w:rPr>
+        <w:fldChar w:fldCharType="begin"/>
+      </w:r>
+      <w:r>
+        <w:rPr>
+          <w:rFonts w:hint="default"/>
+          <w:lang w:val="en-US"/>
+        </w:rPr>
+        <w:instrText xml:space="preserve"> HYPERLINK "https://videos-fms.jwpsrv.com/0_6278ebb9_0xcc8eff2b2c2dc80fe5f2ca2b394fec1ecb66c2c6/content/conversions/hmUZMORz/videos/Ep8Z0yLr-3480264.mp4" </w:instrText>
+      </w:r>
+      <w:r>
+        <w:rPr>
+          <w:rFonts w:hint="default"/>
+          <w:lang w:val="en-US"/>
+        </w:rPr>
+        <w:fldChar w:fldCharType="separate"/>
+      </w:r>
+      <w:r>
+        <w:rPr>
+          <w:rStyle w:val="27"/>
+          <w:rFonts w:hint="default"/>
+          <w:lang w:val="en-US"/>
+        </w:rPr>
+        <w:t>https://videos-fms.jwpsrv.com/0_6278ebb9_0xcc8eff2b2c2dc80fe5f2ca2b394fec1ecb66c2c6/content/conversions/hmUZMORz/videos/Ep8Z0yLr-3480264.mp4</w:t>
+      </w:r>
+      <w:r>
+        <w:rPr>
+          <w:rFonts w:hint="default"/>
+          <w:lang w:val="en-US"/>
+        </w:rPr>
+        <w:fldChar w:fldCharType="end"/>
+      </w:r>
+      <w:r>
+        <w:rPr>
+          <w:rFonts w:hint="default"/>
+          <w:lang w:val="en-US"/>
+        </w:rPr>
+        <w:t xml:space="preserve"> </w:t>
+      </w:r>
+    </w:p>
+    <w:p>
+      <w:pPr>
+        <w:rPr>
+          <w:rFonts w:hint="default"/>
+          <w:lang w:val="en-US"/>
+        </w:rPr>
+      </w:pPr>
+      <w:r>
+        <w:rPr>
+          <w:rFonts w:hint="default"/>
+          <w:lang w:val="en-US"/>
+        </w:rPr>
+        <w:fldChar w:fldCharType="begin"/>
+      </w:r>
+      <w:r>
+        <w:rPr>
+          <w:rFonts w:hint="default"/>
+          <w:lang w:val="en-US"/>
+        </w:rPr>
+        <w:instrText xml:space="preserve"> HYPERLINK "https://www.youtube.com/watch?v=RE9tk78ALd0" </w:instrText>
+      </w:r>
+      <w:r>
+        <w:rPr>
+          <w:rFonts w:hint="default"/>
+          <w:lang w:val="en-US"/>
+        </w:rPr>
+        <w:fldChar w:fldCharType="separate"/>
+      </w:r>
+      <w:r>
+        <w:rPr>
+          <w:rStyle w:val="27"/>
+          <w:rFonts w:hint="default"/>
+          <w:lang w:val="en-US"/>
+        </w:rPr>
+        <w:t>https://www.youtube.com/watch?v=RE9tk78ALd0</w:t>
+      </w:r>
+      <w:r>
+        <w:rPr>
+          <w:rFonts w:hint="default"/>
+          <w:lang w:val="en-US"/>
+        </w:rPr>
+        <w:fldChar w:fldCharType="end"/>
+      </w:r>
+      <w:r>
+        <w:rPr>
+          <w:rFonts w:hint="default"/>
+          <w:lang w:val="en-US"/>
+        </w:rPr>
+        <w:t xml:space="preserve"> </w:t>
+      </w:r>
+    </w:p>
+    <w:p>
+      <w:pPr>
+        <w:pStyle w:val="4"/>
+        <w:bidi w:val="0"/>
+        <w:rPr>
+          <w:rFonts w:hint="default"/>
+          <w:lang w:val="en-US"/>
+        </w:rPr>
+      </w:pPr>
+      <w:r>
+        <w:rPr>
+          <w:rFonts w:hint="default"/>
+          <w:lang w:val="en-US"/>
+        </w:rPr>
+        <w:t>Understanding Position Sizing</w:t>
+      </w:r>
+    </w:p>
+    <w:p>
+      <w:pPr>
+        <w:rPr>
+          <w:rFonts w:hint="default"/>
+          <w:lang w:val="en-US"/>
+        </w:rPr>
+      </w:pPr>
+      <w:r>
+        <w:rPr>
+          <w:rFonts w:hint="default"/>
+          <w:lang w:val="en-US"/>
+        </w:rPr>
+        <w:t>Position sizing refers to the size of a position within a particular portfolio, or the dollar amount that an investor is going to trade. Investors use position sizing to help determine how many units of security they can purchase, which helps them to control risk and maximize returns.</w:t>
+      </w:r>
+    </w:p>
+    <w:p>
+      <w:pPr>
+        <w:pStyle w:val="4"/>
+        <w:bidi w:val="0"/>
+        <w:rPr>
+          <w:rFonts w:hint="default"/>
+          <w:lang w:val="en-US"/>
+        </w:rPr>
+      </w:pPr>
+      <w:r>
+        <w:rPr>
+          <w:rFonts w:hint="default"/>
+          <w:lang w:val="en-US"/>
+        </w:rPr>
+        <w:t>The Stop-Loss Order</w:t>
+      </w:r>
+    </w:p>
+    <w:p>
+      <w:pPr>
+        <w:jc w:val="left"/>
+        <w:rPr>
+          <w:rFonts w:hint="default"/>
+          <w:lang w:val="en-US"/>
+        </w:rPr>
+      </w:pPr>
+      <w:r>
+        <w:rPr>
+          <w:rFonts w:hint="default"/>
+          <w:lang w:val="en-US"/>
+        </w:rPr>
+        <w:t>A stop-loss order is an order placed with a broker to buy or sell a specific stock once the stock reaches a certain price. A stop-loss is designed to limit an investor's loss on a security position. For example, setting a stop-loss order for 10% below the price at which you bought the stock will limit your loss to 10%. Suppose you just purchased Microsoft (MSFT) at $20 per share. Right after buying the stock, you enter a stop-loss order for $18. If the stock falls below $18, your shares will then be sold at the prevailing market price.</w:t>
+      </w:r>
+    </w:p>
+    <w:p>
+      <w:pPr>
+        <w:tabs>
+          <w:tab w:val="center" w:pos="4156"/>
+        </w:tabs>
+        <w:rPr>
+          <w:rFonts w:hint="default"/>
+          <w:lang w:val="en-US"/>
+        </w:rPr>
+      </w:pPr>
+      <w:r>
+        <w:rPr>
+          <w:rFonts w:hint="default" w:eastAsia="DengXian Light"/>
+          <w:lang w:val="en-US"/>
+        </w:rPr>
+        <w:t>check out the following videos:</w:t>
+      </w:r>
+    </w:p>
+    <w:p>
+      <w:pPr>
+        <w:jc w:val="left"/>
+        <w:rPr>
+          <w:rFonts w:hint="default"/>
           <w:lang w:val="en-US"/>
         </w:rPr>
         <w:sectPr>
@@ -32349,6 +33107,51 @@
           <w:docGrid w:linePitch="360" w:charSpace="0"/>
         </w:sectPr>
       </w:pPr>
+      <w:r>
+        <w:rPr>
+          <w:rFonts w:hint="default"/>
+          <w:lang w:val="en-US"/>
+        </w:rPr>
+        <w:fldChar w:fldCharType="begin"/>
+      </w:r>
+      <w:r>
+        <w:rPr>
+          <w:rFonts w:hint="default"/>
+          <w:lang w:val="en-US"/>
+        </w:rPr>
+        <w:instrText xml:space="preserve"> HYPERLINK "https://videos-fms.jwpsrv.com/0_6278e83a_0x501fe19b6fa687c1a7541a7975361970015b6fc7/content/conversions/hmUZMORz/videos/uR7a5JPa-3480264.mp4" </w:instrText>
+      </w:r>
+      <w:r>
+        <w:rPr>
+          <w:rFonts w:hint="default"/>
+          <w:lang w:val="en-US"/>
+        </w:rPr>
+        <w:fldChar w:fldCharType="separate"/>
+      </w:r>
+      <w:r>
+        <w:rPr>
+          <w:rStyle w:val="27"/>
+          <w:rFonts w:hint="default"/>
+          <w:lang w:val="en-US"/>
+        </w:rPr>
+        <w:t>https://videos-fms.jwpsrv.com/0_6278e83a_0x501fe19b6fa687c1a7541a7975361970015b6fc7/content/conversions/hmUZMORz/videos/uR7a5JPa-3480264.mp4</w:t>
+      </w:r>
+      <w:r>
+        <w:rPr>
+          <w:rFonts w:hint="default"/>
+          <w:lang w:val="en-US"/>
+        </w:rPr>
+        <w:fldChar w:fldCharType="end"/>
+      </w:r>
+      <w:r>
+        <w:rPr>
+          <w:rFonts w:hint="default"/>
+          <w:lang w:val="en-US"/>
+        </w:rPr>
+        <w:t xml:space="preserve"> </w:t>
+      </w:r>
+      <w:bookmarkStart w:id="176" w:name="_GoBack"/>
+      <w:bookmarkEnd w:id="176"/>
     </w:p>
     <w:p>
       <w:pPr>
@@ -36708,6 +37511,12 @@
             <w:insideH w:val="single" w:color="auto" w:sz="4" w:space="0"/>
             <w:insideV w:val="single" w:color="auto" w:sz="4" w:space="0"/>
           </w:tblBorders>
+          <w:tblCellMar>
+            <w:top w:w="0" w:type="dxa"/>
+            <w:left w:w="108" w:type="dxa"/>
+            <w:bottom w:w="0" w:type="dxa"/>
+            <w:right w:w="108" w:type="dxa"/>
+          </w:tblCellMar>
         </w:tblPrEx>
         <w:tc>
           <w:tcPr>
@@ -42061,8 +42870,8 @@
       <w:pPr>
         <w:pStyle w:val="4"/>
       </w:pPr>
-      <w:bookmarkStart w:id="148" w:name="_Toc28118"/>
-      <w:bookmarkStart w:id="149" w:name="_Toc88319190"/>
+      <w:bookmarkStart w:id="148" w:name="_Toc88319190"/>
+      <w:bookmarkStart w:id="149" w:name="_Toc28118"/>
       <w:r>
         <w:t>Backend</w:t>
       </w:r>
@@ -44169,12 +44978,6 @@
             <w:insideH w:val="single" w:color="auto" w:sz="4" w:space="0"/>
             <w:insideV w:val="single" w:color="auto" w:sz="4" w:space="0"/>
           </w:tblBorders>
-          <w:tblCellMar>
-            <w:top w:w="0" w:type="dxa"/>
-            <w:left w:w="108" w:type="dxa"/>
-            <w:bottom w:w="0" w:type="dxa"/>
-            <w:right w:w="108" w:type="dxa"/>
-          </w:tblCellMar>
         </w:tblPrEx>
         <w:tc>
           <w:tcPr>
@@ -48545,7 +49348,7 @@
     <w:lsdException w:qFormat="1" w:uiPriority="9" w:semiHidden="0" w:name="heading 2"/>
     <w:lsdException w:qFormat="1" w:uiPriority="9" w:semiHidden="0" w:name="heading 3"/>
     <w:lsdException w:qFormat="1" w:uiPriority="9" w:semiHidden="0" w:name="heading 4"/>
-    <w:lsdException w:qFormat="1" w:uiPriority="9" w:name="heading 5"/>
+    <w:lsdException w:qFormat="1" w:uiPriority="9" w:semiHidden="0" w:name="heading 5"/>
     <w:lsdException w:qFormat="1" w:uiPriority="9" w:name="heading 6"/>
     <w:lsdException w:qFormat="1" w:uiPriority="9" w:name="heading 7"/>
     <w:lsdException w:qFormat="1" w:uiPriority="9" w:name="heading 8"/>
@@ -48915,7 +49718,6 @@
     <w:basedOn w:val="1"/>
     <w:next w:val="1"/>
     <w:link w:val="62"/>
-    <w:semiHidden/>
     <w:unhideWhenUsed/>
     <w:qFormat/>
     <w:uiPriority w:val="9"/>

</xml_diff>

<commit_message>
updating the thesis part 2
</commit_message>
<xml_diff>
--- a/18511510019-Mohamed Nur -thesis.docx
+++ b/18511510019-Mohamed Nur -thesis.docx
@@ -8,20 +8,20 @@
         <w:ind w:firstLine="480"/>
         <w:jc w:val="center"/>
       </w:pPr>
-      <w:bookmarkStart w:id="0" w:name="_Toc52910831"/>
-      <w:bookmarkStart w:id="1" w:name="_Toc46935370"/>
-      <w:bookmarkStart w:id="2" w:name="_Toc46935369"/>
-      <w:bookmarkStart w:id="3" w:name="_Toc52910752"/>
-      <w:bookmarkStart w:id="4" w:name="_Toc52910832"/>
+      <w:bookmarkStart w:id="0" w:name="_Toc46935370"/>
+      <w:bookmarkStart w:id="1" w:name="_Toc46935369"/>
+      <w:bookmarkStart w:id="2" w:name="_Toc52910831"/>
+      <w:bookmarkStart w:id="3" w:name="_Toc52910832"/>
+      <w:bookmarkStart w:id="4" w:name="_Toc52910752"/>
       <w:bookmarkStart w:id="5" w:name="_Toc52910751"/>
-      <w:bookmarkStart w:id="6" w:name="_Toc475538841"/>
-      <w:bookmarkStart w:id="7" w:name="_Toc476584911"/>
-      <w:bookmarkStart w:id="8" w:name="_Toc476584772"/>
-      <w:bookmarkStart w:id="9" w:name="_Toc476584912"/>
-      <w:bookmarkStart w:id="10" w:name="_Toc46933393"/>
-      <w:bookmarkStart w:id="11" w:name="_Toc46933298"/>
+      <w:bookmarkStart w:id="6" w:name="_Toc476584911"/>
+      <w:bookmarkStart w:id="7" w:name="_Toc476584772"/>
+      <w:bookmarkStart w:id="8" w:name="_Toc475538841"/>
+      <w:bookmarkStart w:id="9" w:name="_Toc46933393"/>
+      <w:bookmarkStart w:id="10" w:name="_Toc46933298"/>
+      <w:bookmarkStart w:id="11" w:name="_Toc476584773"/>
       <w:bookmarkStart w:id="12" w:name="_Toc475538842"/>
-      <w:bookmarkStart w:id="13" w:name="_Toc476584773"/>
+      <w:bookmarkStart w:id="13" w:name="_Toc476584912"/>
       <w:r>
         <w:rPr>
           <w:lang w:eastAsia="zh-CN"/>
@@ -808,8 +808,8 @@
       <w:bookmarkEnd w:id="11"/>
       <w:bookmarkEnd w:id="12"/>
       <w:bookmarkEnd w:id="13"/>
-      <w:bookmarkStart w:id="16" w:name="_Toc52910836"/>
-      <w:bookmarkStart w:id="17" w:name="_Toc52910756"/>
+      <w:bookmarkStart w:id="16" w:name="_Toc52910756"/>
+      <w:bookmarkStart w:id="17" w:name="_Toc52910836"/>
       <w:r>
         <w:rPr>
           <w:rFonts w:hint="default" w:eastAsia="DengXian Light"/>
@@ -3741,8 +3741,6 @@
             </w:rPr>
             <w:fldChar w:fldCharType="end"/>
           </w:r>
-          <w:bookmarkStart w:id="152" w:name="_GoBack"/>
-          <w:bookmarkEnd w:id="152"/>
         </w:p>
       </w:sdtContent>
     </w:sdt>
@@ -10276,6 +10274,25 @@
           <w:lang w:val="en-US"/>
         </w:rPr>
         <w:t>.</w:t>
+      </w:r>
+    </w:p>
+    <w:p>
+      <w:pPr>
+        <w:pStyle w:val="46"/>
+        <w:widowControl w:val="0"/>
+        <w:numPr>
+          <w:ilvl w:val="0"/>
+          <w:numId w:val="4"/>
+        </w:numPr>
+        <w:spacing w:line="240" w:lineRule="auto"/>
+        <w:contextualSpacing w:val="0"/>
+      </w:pPr>
+      <w:r>
+        <w:rPr>
+          <w:rFonts w:hint="default"/>
+          <w:lang w:val="en-US"/>
+        </w:rPr>
+        <w:t>Making Finansis understand other Languages (Arabic and Chinese)</w:t>
       </w:r>
     </w:p>
     <w:p>
@@ -10465,9 +10482,9 @@
           <w:lang w:eastAsia="zh-CN"/>
         </w:rPr>
       </w:pPr>
-      <w:bookmarkStart w:id="29" w:name="_Toc41057441"/>
-      <w:bookmarkStart w:id="30" w:name="_Toc52910768"/>
-      <w:bookmarkStart w:id="31" w:name="_Toc27444"/>
+      <w:bookmarkStart w:id="29" w:name="_Toc27444"/>
+      <w:bookmarkStart w:id="30" w:name="_Toc41057441"/>
+      <w:bookmarkStart w:id="31" w:name="_Toc52910768"/>
       <w:r>
         <w:rPr>
           <w:rFonts w:eastAsia="DengXian Light"/>
@@ -10496,9 +10513,9 @@
           <w:rFonts w:eastAsia="DengXian Light"/>
         </w:rPr>
       </w:pPr>
-      <w:bookmarkStart w:id="32" w:name="_Toc52961058"/>
+      <w:bookmarkStart w:id="32" w:name="_Toc55894585"/>
       <w:bookmarkEnd w:id="32"/>
-      <w:bookmarkStart w:id="33" w:name="_Toc55894585"/>
+      <w:bookmarkStart w:id="33" w:name="_Toc52961058"/>
       <w:bookmarkEnd w:id="33"/>
       <w:bookmarkStart w:id="34" w:name="_Toc55825545"/>
       <w:bookmarkEnd w:id="34"/>
@@ -13671,11 +13688,11 @@
         <w:pStyle w:val="14"/>
         <w:ind w:firstLine="480"/>
       </w:pPr>
-      <w:bookmarkStart w:id="57" w:name="_Toc52961065"/>
+      <w:bookmarkStart w:id="57" w:name="_Toc55894592"/>
       <w:bookmarkEnd w:id="57"/>
-      <w:bookmarkStart w:id="58" w:name="_Toc55894592"/>
+      <w:bookmarkStart w:id="58" w:name="_Toc55825552"/>
       <w:bookmarkEnd w:id="58"/>
-      <w:bookmarkStart w:id="59" w:name="_Toc55825552"/>
+      <w:bookmarkStart w:id="59" w:name="_Toc52961065"/>
       <w:bookmarkEnd w:id="59"/>
       <w:bookmarkStart w:id="60" w:name="_Toc52960947"/>
       <w:bookmarkEnd w:id="60"/>
@@ -17993,12 +18010,6 @@
             <w:insideH w:val="single" w:color="auto" w:sz="4" w:space="0"/>
             <w:insideV w:val="single" w:color="auto" w:sz="4" w:space="0"/>
           </w:tblBorders>
-          <w:tblCellMar>
-            <w:top w:w="0" w:type="dxa"/>
-            <w:left w:w="108" w:type="dxa"/>
-            <w:bottom w:w="0" w:type="dxa"/>
-            <w:right w:w="108" w:type="dxa"/>
-          </w:tblCellMar>
         </w:tblPrEx>
         <w:tc>
           <w:tcPr>
@@ -27850,12 +27861,6 @@
             <w:insideH w:val="single" w:color="auto" w:sz="4" w:space="0"/>
             <w:insideV w:val="single" w:color="auto" w:sz="4" w:space="0"/>
           </w:tblBorders>
-          <w:tblCellMar>
-            <w:top w:w="0" w:type="dxa"/>
-            <w:left w:w="108" w:type="dxa"/>
-            <w:bottom w:w="0" w:type="dxa"/>
-            <w:right w:w="108" w:type="dxa"/>
-          </w:tblCellMar>
         </w:tblPrEx>
         <w:tc>
           <w:tcPr>
@@ -28778,12 +28783,6 @@
             <w:insideH w:val="single" w:color="auto" w:sz="4" w:space="0"/>
             <w:insideV w:val="single" w:color="auto" w:sz="4" w:space="0"/>
           </w:tblBorders>
-          <w:tblCellMar>
-            <w:top w:w="0" w:type="dxa"/>
-            <w:left w:w="108" w:type="dxa"/>
-            <w:bottom w:w="0" w:type="dxa"/>
-            <w:right w:w="108" w:type="dxa"/>
-          </w:tblCellMar>
         </w:tblPrEx>
         <w:tc>
           <w:tcPr>
@@ -30839,6 +30838,12 @@
             <w:insideH w:val="single" w:color="auto" w:sz="4" w:space="0"/>
             <w:insideV w:val="single" w:color="auto" w:sz="4" w:space="0"/>
           </w:tblBorders>
+          <w:tblCellMar>
+            <w:top w:w="0" w:type="dxa"/>
+            <w:left w:w="108" w:type="dxa"/>
+            <w:bottom w:w="0" w:type="dxa"/>
+            <w:right w:w="108" w:type="dxa"/>
+          </w:tblCellMar>
         </w:tblPrEx>
         <w:tc>
           <w:tcPr>
@@ -33386,7 +33391,7 @@
           <w:rFonts w:hint="default"/>
           <w:lang w:val="en-US"/>
         </w:rPr>
-        <w:t>programming languages:</w:t>
+        <w:t>programming languages</w:t>
       </w:r>
       <w:bookmarkEnd w:id="140"/>
     </w:p>
@@ -33636,7 +33641,7 @@
           <w:rFonts w:hint="default"/>
           <w:lang w:val="en-US"/>
         </w:rPr>
-        <w:t xml:space="preserve">React (also known as React.js or ReactJS) is a free and open-source front-end JavaScript library[3] for building user interfaces based on UI components. It is maintained by Meta (formerly Facebook) and a community of individual developers and companies. React can be used as a base in the development of single-page, mobile, or server-rendered applications with frameworks like Next.js. However, React is only concerned with state management and rendering that state to the DOM, so creating React applications usually requires the use of additional libraries for routing, as well as certain client-side functionality. </w:t>
+        <w:t xml:space="preserve">React (also known as React.js or ReactJS) is a free and open-source front-end JavaScript library for building user interfaces based on UI components. It is maintained by Meta (formerly Facebook) and a community of individual developers and companies. React can be used as a base in the development of single-page, mobile, or server-rendered applications with frameworks like Next.js. However, React is only concerned with state management and rendering that state to the DOM, so creating React applications usually requires the use of additional libraries for routing, as well as certain client-side functionality. </w:t>
       </w:r>
     </w:p>
     <w:p>
@@ -33755,7 +33760,7 @@
           <w:rFonts w:hint="default"/>
           <w:lang w:val="en-US"/>
         </w:rPr>
-        <w:t>Install Material UI, the world's most popular React UI framework.</w:t>
+        <w:t>the world's most popular React UI framework.</w:t>
       </w:r>
     </w:p>
     <w:p>
@@ -33787,7 +33792,7 @@
           <w:rFonts w:hint="default"/>
           <w:lang w:val="en-US"/>
         </w:rPr>
-        <w:t>Styled components are a CSS-in-JS tool that bridges the gap between components and styling, offering numerous features to get you up and running in styling components in a functional and reusable way. It also removes the mapping between components and styles – using components as a low-level styling construct could not be easier!</w:t>
+        <w:t>Styled components are a CSS-in-JS tool that bridges the gap between components and styling. offering numerous features to get you up and running in styling components in a functional and reusable way. It also removes the mapping between components and styles – using components as a low-level styling construct could not be easier!</w:t>
       </w:r>
     </w:p>
     <w:p>
@@ -34374,6 +34379,7 @@
           <w:lang w:val="en-US"/>
         </w:rPr>
       </w:pPr>
+      <w:bookmarkStart w:id="153" w:name="_GoBack"/>
       <w:r>
         <w:rPr>
           <w:rFonts w:hint="default"/>
@@ -34382,6 +34388,7 @@
         <w:t>nodemon is a tool that helps develop Node.js based applications by automatically restarting the node application when file changes in the directory are detected.</w:t>
       </w:r>
     </w:p>
+    <w:bookmarkEnd w:id="153"/>
     <w:p>
       <w:pPr>
         <w:rPr>
@@ -35205,6 +35212,195 @@
           <w:lang w:val="en-US"/>
         </w:rPr>
         <w:t>- YouTube</w:t>
+      </w:r>
+    </w:p>
+    <w:p>
+      <w:pPr>
+        <w:rPr>
+          <w:rFonts w:hint="default" w:eastAsia="DengXian"/>
+          <w:lang w:eastAsia="zh-CN"/>
+        </w:rPr>
+      </w:pPr>
+      <w:bookmarkStart w:id="152" w:name="_Toc15144"/>
+      <w:r>
+        <w:rPr>
+          <w:rFonts w:hint="default" w:eastAsia="DengXian"/>
+          <w:lang w:eastAsia="zh-CN"/>
+        </w:rPr>
+        <w:br w:type="page"/>
+      </w:r>
+    </w:p>
+    <w:p>
+      <w:pPr>
+        <w:pStyle w:val="2"/>
+        <w:bidi w:val="0"/>
+        <w:rPr>
+          <w:lang w:eastAsia="zh-CN"/>
+        </w:rPr>
+      </w:pPr>
+      <w:r>
+        <w:rPr>
+          <w:rFonts w:hint="default"/>
+          <w:lang w:eastAsia="zh-CN"/>
+        </w:rPr>
+        <w:t>TODOS</w:t>
+      </w:r>
+    </w:p>
+    <w:p>
+      <w:pPr>
+        <w:pStyle w:val="3"/>
+        <w:bidi w:val="0"/>
+        <w:rPr>
+          <w:rFonts w:hint="default" w:eastAsia="DengXian"/>
+          <w:lang w:val="en-US" w:eastAsia="zh-CN"/>
+        </w:rPr>
+      </w:pPr>
+      <w:r>
+        <w:rPr>
+          <w:rFonts w:hint="default"/>
+          <w:lang w:eastAsia="zh-CN"/>
+        </w:rPr>
+        <w:t xml:space="preserve">DONE TODOS </w:t>
+      </w:r>
+      <w:r>
+        <w:rPr>
+          <w:rFonts w:hint="default"/>
+          <w:lang w:val="en-US" w:eastAsia="zh-CN"/>
+        </w:rPr>
+        <w:t>List</w:t>
+      </w:r>
+    </w:p>
+    <w:p>
+      <w:pPr>
+        <w:pStyle w:val="3"/>
+        <w:bidi w:val="0"/>
+        <w:rPr>
+          <w:rFonts w:hint="default" w:eastAsia="DengXian"/>
+          <w:lang w:eastAsia="zh-CN"/>
+        </w:rPr>
+      </w:pPr>
+      <w:r>
+        <w:rPr>
+          <w:rFonts w:hint="default" w:eastAsia="DengXian"/>
+          <w:lang w:val="en-US" w:eastAsia="zh-CN"/>
+        </w:rPr>
+        <w:object>
+          <v:shape id="_x0000_i1025" o:spt="75" type="#_x0000_t75" style="height:66pt;width:72.75pt;" o:ole="t" filled="f" o:preferrelative="t" stroked="f" coordsize="21600,21600">
+            <v:path/>
+            <v:fill on="f" focussize="0,0"/>
+            <v:stroke on="f"/>
+            <v:imagedata r:id="rId29" o:title=""/>
+            <o:lock v:ext="edit" aspectratio="t"/>
+            <w10:wrap type="none"/>
+            <w10:anchorlock/>
+          </v:shape>
+          <o:OLEObject Type="Embed" ProgID="Package" ShapeID="_x0000_i1025" DrawAspect="Icon" ObjectID="_1468075725" r:id="rId28">
+            <o:LockedField>false</o:LockedField>
+          </o:OLEObject>
+        </w:object>
+      </w:r>
+      <w:r>
+        <w:rPr>
+          <w:rFonts w:hint="default" w:eastAsia="DengXian"/>
+          <w:lang w:val="en-US" w:eastAsia="zh-CN"/>
+        </w:rPr>
+        <w:br w:type="page"/>
+      </w:r>
+    </w:p>
+    <w:p>
+      <w:pPr>
+        <w:pStyle w:val="2"/>
+        <w:spacing w:after="360"/>
+        <w:rPr>
+          <w:rFonts w:eastAsia="DengXian"/>
+          <w:lang w:eastAsia="zh-CN"/>
+        </w:rPr>
+      </w:pPr>
+      <w:r>
+        <w:rPr>
+          <w:rFonts w:eastAsia="DengXian"/>
+          <w:lang w:eastAsia="zh-CN"/>
+        </w:rPr>
+        <w:t>Conclusion</w:t>
+      </w:r>
+      <w:bookmarkEnd w:id="152"/>
+      <w:r>
+        <w:rPr>
+          <w:rFonts w:eastAsia="DengXian"/>
+          <w:lang w:eastAsia="zh-CN"/>
+        </w:rPr>
+        <w:t xml:space="preserve"> </w:t>
+      </w:r>
+    </w:p>
+    <w:p>
+      <w:pPr>
+        <w:rPr>
+          <w:rFonts w:hint="default"/>
+          <w:lang w:val="en-US"/>
+        </w:rPr>
+      </w:pPr>
+      <w:r>
+        <w:rPr>
+          <w:rFonts w:hint="default"/>
+          <w:lang w:val="en-US"/>
+        </w:rPr>
+        <w:t>thanks to every teacher who taught me something about computer science in Wenzhou or on the internet, thanks to each programmer on StackOverflow that help me or build the technologies I used in this project, and special thanks to Wingo Laoshi that help me to come up with Finansis idea by telling me my old idea is not reasonable which was creating 'stock market production model' using machine learning.</w:t>
+      </w:r>
+      <w:r>
+        <w:rPr>
+          <w:rFonts w:hint="eastAsia" w:eastAsia="SimSun"/>
+          <w:lang w:val="en-US" w:eastAsia="zh-CN"/>
+        </w:rPr>
+        <w:t xml:space="preserve"> </w:t>
+      </w:r>
+      <w:r>
+        <w:rPr>
+          <w:rFonts w:hint="default"/>
+          <w:lang w:val="en-US"/>
+        </w:rPr>
+        <w:t>I will keep working on this project, and keep researching for good developers to build and improve the project,</w:t>
+      </w:r>
+      <w:r>
+        <w:rPr>
+          <w:rFonts w:hint="eastAsia" w:eastAsia="SimSun"/>
+          <w:lang w:val="en-US" w:eastAsia="zh-CN"/>
+        </w:rPr>
+        <w:t xml:space="preserve"> </w:t>
+      </w:r>
+      <w:r>
+        <w:rPr>
+          <w:rFonts w:hint="default"/>
+          <w:lang w:val="en-US"/>
+        </w:rPr>
+        <w:t>and one day we will take Finansis project from a final project for Degree of Bachelor to a real business that anyone interested</w:t>
+      </w:r>
+      <w:r>
+        <w:rPr>
+          <w:rFonts w:hint="eastAsia" w:eastAsia="SimSun"/>
+          <w:lang w:val="en-US" w:eastAsia="zh-CN"/>
+        </w:rPr>
+        <w:t xml:space="preserve"> </w:t>
+      </w:r>
+      <w:r>
+        <w:rPr>
+          <w:rFonts w:hint="default"/>
+          <w:lang w:val="en-US"/>
+        </w:rPr>
+        <w:t>in the stock market or making passive income can use Finansis. and if</w:t>
+      </w:r>
+      <w:r>
+        <w:rPr>
+          <w:rFonts w:hint="eastAsia" w:eastAsia="SimSun"/>
+          <w:lang w:val="en-US" w:eastAsia="zh-CN"/>
+        </w:rPr>
+        <w:t xml:space="preserve"> </w:t>
+      </w:r>
+      <w:r>
+        <w:rPr>
+          <w:rFonts w:hint="default"/>
+          <w:lang w:val="en-US"/>
+        </w:rPr>
+        <w:t>you want to be the first investor in Finansis connect me in my email 'mdnuur1208@gmail.com'</w:t>
       </w:r>
     </w:p>
     <w:sectPr>

</xml_diff>